<commit_message>
184 - Taking notes on minikube commands
</commit_message>
<xml_diff>
--- a/Anotações - Docker e Kubernetes.docx
+++ b/Anotações - Docker e Kubernetes.docx
@@ -2198,30 +2198,57 @@
         </w:rPr>
       </w:pPr>
       <w:r>
-        <w:pict w14:anchorId="3BFBA800">
-          <v:shapetype id="_x0000_t75" coordsize="21600,21600" o:spt="75" o:preferrelative="t" path="m@4@5l@4@11@9@11@9@5xe" filled="f" stroked="f">
-            <v:stroke joinstyle="miter"/>
-            <v:formulas>
-              <v:f eqn="if lineDrawn pixelLineWidth 0"/>
-              <v:f eqn="sum @0 1 0"/>
-              <v:f eqn="sum 0 0 @1"/>
-              <v:f eqn="prod @2 1 2"/>
-              <v:f eqn="prod @3 21600 pixelWidth"/>
-              <v:f eqn="prod @3 21600 pixelHeight"/>
-              <v:f eqn="sum @0 0 1"/>
-              <v:f eqn="prod @6 1 2"/>
-              <v:f eqn="prod @7 21600 pixelWidth"/>
-              <v:f eqn="sum @8 21600 0"/>
-              <v:f eqn="prod @7 21600 pixelHeight"/>
-              <v:f eqn="sum @10 21600 0"/>
-            </v:formulas>
-            <v:path o:extrusionok="f" gradientshapeok="t" o:connecttype="rect"/>
-            <o:lock v:ext="edit" aspectratio="t"/>
-          </v:shapetype>
-          <v:shape id="_x0000_i1025" type="#_x0000_t75" style="width:174.75pt;height:33.75pt">
-            <v:imagedata r:id="rId6" o:title="dockerhub"/>
-          </v:shape>
-        </w:pict>
+        <w:rPr>
+          <w:noProof/>
+        </w:rPr>
+        <w:drawing>
+          <wp:inline distT="0" distB="0" distL="0" distR="0" wp14:anchorId="3BFBA800" wp14:editId="0329309C">
+            <wp:extent cx="2219325" cy="428625"/>
+            <wp:effectExtent l="0" t="0" r="0" b="0"/>
+            <wp:docPr id="18" name="Imagem 1"/>
+            <wp:cNvGraphicFramePr>
+              <a:graphicFrameLocks xmlns:a="http://schemas.openxmlformats.org/drawingml/2006/main" noChangeAspect="1"/>
+            </wp:cNvGraphicFramePr>
+            <a:graphic xmlns:a="http://schemas.openxmlformats.org/drawingml/2006/main">
+              <a:graphicData uri="http://schemas.openxmlformats.org/drawingml/2006/picture">
+                <pic:pic xmlns:pic="http://schemas.openxmlformats.org/drawingml/2006/picture">
+                  <pic:nvPicPr>
+                    <pic:cNvPr id="0" name="Picture 1"/>
+                    <pic:cNvPicPr>
+                      <a:picLocks noChangeAspect="1" noChangeArrowheads="1"/>
+                    </pic:cNvPicPr>
+                  </pic:nvPicPr>
+                  <pic:blipFill>
+                    <a:blip r:embed="rId6">
+                      <a:extLst>
+                        <a:ext uri="{28A0092B-C50C-407E-A947-70E740481C1C}">
+                          <a14:useLocalDpi xmlns:a14="http://schemas.microsoft.com/office/drawing/2010/main" val="0"/>
+                        </a:ext>
+                      </a:extLst>
+                    </a:blip>
+                    <a:srcRect/>
+                    <a:stretch>
+                      <a:fillRect/>
+                    </a:stretch>
+                  </pic:blipFill>
+                  <pic:spPr bwMode="auto">
+                    <a:xfrm>
+                      <a:off x="0" y="0"/>
+                      <a:ext cx="2219325" cy="428625"/>
+                    </a:xfrm>
+                    <a:prstGeom prst="rect">
+                      <a:avLst/>
+                    </a:prstGeom>
+                    <a:noFill/>
+                    <a:ln>
+                      <a:noFill/>
+                    </a:ln>
+                  </pic:spPr>
+                </pic:pic>
+              </a:graphicData>
+            </a:graphic>
+          </wp:inline>
+        </w:drawing>
       </w:r>
     </w:p>
     <w:p>
@@ -5686,15 +5713,59 @@
       <w:r>
         <w:rPr>
           <w:rFonts w:ascii="Arial" w:hAnsi="Arial" w:cs="Arial"/>
-          <w:color w:val="000000" w:themeColor="text1"/>
-          <w:sz w:val="18"/>
-          <w:szCs w:val="18"/>
-        </w:rPr>
-        <w:pict w14:anchorId="4068EC68">
-          <v:shape id="_x0000_i1026" type="#_x0000_t75" style="width:218.25pt;height:78.75pt">
-            <v:imagedata r:id="rId7" o:title="imggerad"/>
-          </v:shape>
-        </w:pict>
+          <w:noProof/>
+          <w:color w:val="000000" w:themeColor="text1"/>
+          <w:sz w:val="18"/>
+          <w:szCs w:val="18"/>
+        </w:rPr>
+        <w:drawing>
+          <wp:inline distT="0" distB="0" distL="0" distR="0" wp14:anchorId="4068EC68" wp14:editId="1F62D439">
+            <wp:extent cx="2771775" cy="1000125"/>
+            <wp:effectExtent l="0" t="0" r="0" b="0"/>
+            <wp:docPr id="17" name="Imagem 2"/>
+            <wp:cNvGraphicFramePr>
+              <a:graphicFrameLocks xmlns:a="http://schemas.openxmlformats.org/drawingml/2006/main" noChangeAspect="1"/>
+            </wp:cNvGraphicFramePr>
+            <a:graphic xmlns:a="http://schemas.openxmlformats.org/drawingml/2006/main">
+              <a:graphicData uri="http://schemas.openxmlformats.org/drawingml/2006/picture">
+                <pic:pic xmlns:pic="http://schemas.openxmlformats.org/drawingml/2006/picture">
+                  <pic:nvPicPr>
+                    <pic:cNvPr id="0" name="Picture 2"/>
+                    <pic:cNvPicPr>
+                      <a:picLocks noChangeAspect="1" noChangeArrowheads="1"/>
+                    </pic:cNvPicPr>
+                  </pic:nvPicPr>
+                  <pic:blipFill>
+                    <a:blip r:embed="rId7">
+                      <a:extLst>
+                        <a:ext uri="{28A0092B-C50C-407E-A947-70E740481C1C}">
+                          <a14:useLocalDpi xmlns:a14="http://schemas.microsoft.com/office/drawing/2010/main" val="0"/>
+                        </a:ext>
+                      </a:extLst>
+                    </a:blip>
+                    <a:srcRect/>
+                    <a:stretch>
+                      <a:fillRect/>
+                    </a:stretch>
+                  </pic:blipFill>
+                  <pic:spPr bwMode="auto">
+                    <a:xfrm>
+                      <a:off x="0" y="0"/>
+                      <a:ext cx="2771775" cy="1000125"/>
+                    </a:xfrm>
+                    <a:prstGeom prst="rect">
+                      <a:avLst/>
+                    </a:prstGeom>
+                    <a:noFill/>
+                    <a:ln>
+                      <a:noFill/>
+                    </a:ln>
+                  </pic:spPr>
+                </pic:pic>
+              </a:graphicData>
+            </a:graphic>
+          </wp:inline>
+        </w:drawing>
       </w:r>
     </w:p>
     <w:p>
@@ -6815,14 +6886,58 @@
       </w:pPr>
       <w:r>
         <w:rPr>
-          <w:sz w:val="18"/>
-          <w:szCs w:val="18"/>
-        </w:rPr>
-        <w:pict w14:anchorId="14422002">
-          <v:shape id="_x0000_i1027" type="#_x0000_t75" style="width:448.5pt;height:101.25pt">
-            <v:imagedata r:id="rId9" o:title="docker start"/>
-          </v:shape>
-        </w:pict>
+          <w:noProof/>
+          <w:sz w:val="18"/>
+          <w:szCs w:val="18"/>
+        </w:rPr>
+        <w:drawing>
+          <wp:inline distT="0" distB="0" distL="0" distR="0" wp14:anchorId="14422002" wp14:editId="53B29A63">
+            <wp:extent cx="5695950" cy="1285875"/>
+            <wp:effectExtent l="0" t="0" r="0" b="0"/>
+            <wp:docPr id="16" name="Imagem 3"/>
+            <wp:cNvGraphicFramePr>
+              <a:graphicFrameLocks xmlns:a="http://schemas.openxmlformats.org/drawingml/2006/main" noChangeAspect="1"/>
+            </wp:cNvGraphicFramePr>
+            <a:graphic xmlns:a="http://schemas.openxmlformats.org/drawingml/2006/main">
+              <a:graphicData uri="http://schemas.openxmlformats.org/drawingml/2006/picture">
+                <pic:pic xmlns:pic="http://schemas.openxmlformats.org/drawingml/2006/picture">
+                  <pic:nvPicPr>
+                    <pic:cNvPr id="0" name="Picture 3"/>
+                    <pic:cNvPicPr>
+                      <a:picLocks noChangeAspect="1" noChangeArrowheads="1"/>
+                    </pic:cNvPicPr>
+                  </pic:nvPicPr>
+                  <pic:blipFill>
+                    <a:blip r:embed="rId9">
+                      <a:extLst>
+                        <a:ext uri="{28A0092B-C50C-407E-A947-70E740481C1C}">
+                          <a14:useLocalDpi xmlns:a14="http://schemas.microsoft.com/office/drawing/2010/main" val="0"/>
+                        </a:ext>
+                      </a:extLst>
+                    </a:blip>
+                    <a:srcRect/>
+                    <a:stretch>
+                      <a:fillRect/>
+                    </a:stretch>
+                  </pic:blipFill>
+                  <pic:spPr bwMode="auto">
+                    <a:xfrm>
+                      <a:off x="0" y="0"/>
+                      <a:ext cx="5695950" cy="1285875"/>
+                    </a:xfrm>
+                    <a:prstGeom prst="rect">
+                      <a:avLst/>
+                    </a:prstGeom>
+                    <a:noFill/>
+                    <a:ln>
+                      <a:noFill/>
+                    </a:ln>
+                  </pic:spPr>
+                </pic:pic>
+              </a:graphicData>
+            </a:graphic>
+          </wp:inline>
+        </w:drawing>
       </w:r>
     </w:p>
     <w:p>
@@ -8608,6 +8723,412 @@
     <w:p>
       <w:pPr>
         <w:rPr>
+          <w:rFonts w:ascii="Arial" w:hAnsi="Arial" w:cs="Arial"/>
+          <w:b/>
+          <w:color w:val="000000" w:themeColor="text1"/>
+          <w:sz w:val="18"/>
+          <w:szCs w:val="18"/>
+          <w:u w:val="single"/>
+          <w:lang w:val="pt-BR"/>
+        </w:rPr>
+      </w:pPr>
+      <w:r>
+        <w:rPr>
+          <w:rFonts w:ascii="Arial" w:hAnsi="Arial" w:cs="Arial"/>
+          <w:b/>
+          <w:color w:val="000000" w:themeColor="text1"/>
+          <w:sz w:val="18"/>
+          <w:szCs w:val="18"/>
+          <w:u w:val="single"/>
+          <w:lang w:val="pt-BR"/>
+        </w:rPr>
+        <w:t>Instalação Kubernetes (</w:t>
+      </w:r>
+      <w:r>
+        <w:rPr>
+          <w:rFonts w:ascii="Arial" w:hAnsi="Arial" w:cs="Arial"/>
+          <w:b/>
+          <w:color w:val="000000" w:themeColor="text1"/>
+          <w:sz w:val="18"/>
+          <w:szCs w:val="18"/>
+          <w:u w:val="single"/>
+          <w:lang w:val="pt-BR"/>
+        </w:rPr>
+        <w:t>Aula</w:t>
+      </w:r>
+      <w:r>
+        <w:rPr>
+          <w:rFonts w:ascii="Arial" w:hAnsi="Arial" w:cs="Arial"/>
+          <w:b/>
+          <w:color w:val="000000" w:themeColor="text1"/>
+          <w:sz w:val="18"/>
+          <w:szCs w:val="18"/>
+          <w:u w:val="single"/>
+          <w:lang w:val="pt-BR"/>
+        </w:rPr>
+        <w:t xml:space="preserve"> 184)</w:t>
+      </w:r>
+    </w:p>
+    <w:p>
+      <w:pPr>
+        <w:pStyle w:val="PargrafodaLista"/>
+        <w:numPr>
+          <w:ilvl w:val="0"/>
+          <w:numId w:val="14"/>
+        </w:numPr>
+        <w:rPr>
+          <w:rFonts w:ascii="Arial" w:hAnsi="Arial" w:cs="Arial"/>
+          <w:bCs/>
+          <w:color w:val="000000" w:themeColor="text1"/>
+          <w:sz w:val="18"/>
+          <w:szCs w:val="18"/>
+          <w:lang w:val="pt-BR"/>
+        </w:rPr>
+      </w:pPr>
+      <w:r>
+        <w:rPr>
+          <w:rFonts w:ascii="Arial" w:hAnsi="Arial" w:cs="Arial"/>
+          <w:bCs/>
+          <w:color w:val="000000" w:themeColor="text1"/>
+          <w:sz w:val="18"/>
+          <w:szCs w:val="18"/>
+          <w:lang w:val="pt-BR"/>
+        </w:rPr>
+        <w:t xml:space="preserve">Instalar </w:t>
+      </w:r>
+      <w:r>
+        <w:rPr>
+          <w:rFonts w:ascii="Arial" w:hAnsi="Arial" w:cs="Arial"/>
+          <w:b/>
+          <w:color w:val="000000" w:themeColor="text1"/>
+          <w:sz w:val="18"/>
+          <w:szCs w:val="18"/>
+          <w:lang w:val="pt-BR"/>
+        </w:rPr>
+        <w:t>minikube</w:t>
+      </w:r>
+    </w:p>
+    <w:p>
+      <w:pPr>
+        <w:pStyle w:val="PargrafodaLista"/>
+        <w:numPr>
+          <w:ilvl w:val="0"/>
+          <w:numId w:val="14"/>
+        </w:numPr>
+        <w:rPr>
+          <w:rFonts w:ascii="Arial" w:hAnsi="Arial" w:cs="Arial"/>
+          <w:bCs/>
+          <w:color w:val="000000" w:themeColor="text1"/>
+          <w:sz w:val="18"/>
+          <w:szCs w:val="18"/>
+          <w:lang w:val="pt-BR"/>
+        </w:rPr>
+      </w:pPr>
+      <w:r>
+        <w:rPr>
+          <w:rFonts w:ascii="Arial" w:hAnsi="Arial" w:cs="Arial"/>
+          <w:bCs/>
+          <w:color w:val="000000" w:themeColor="text1"/>
+          <w:sz w:val="18"/>
+          <w:szCs w:val="18"/>
+          <w:lang w:val="pt-BR"/>
+        </w:rPr>
+        <w:t xml:space="preserve">Instalar </w:t>
+      </w:r>
+      <w:r>
+        <w:rPr>
+          <w:rFonts w:ascii="Arial" w:hAnsi="Arial" w:cs="Arial"/>
+          <w:b/>
+          <w:color w:val="000000" w:themeColor="text1"/>
+          <w:sz w:val="18"/>
+          <w:szCs w:val="18"/>
+          <w:lang w:val="pt-BR"/>
+        </w:rPr>
+        <w:t>kubectl</w:t>
+      </w:r>
+    </w:p>
+    <w:p>
+      <w:pPr>
+        <w:pStyle w:val="PargrafodaLista"/>
+        <w:rPr>
+          <w:rFonts w:ascii="Arial" w:hAnsi="Arial" w:cs="Arial"/>
+          <w:bCs/>
+          <w:color w:val="000000" w:themeColor="text1"/>
+          <w:sz w:val="18"/>
+          <w:szCs w:val="18"/>
+        </w:rPr>
+      </w:pPr>
+    </w:p>
+    <w:p>
+      <w:pPr>
+        <w:pStyle w:val="PargrafodaLista"/>
+        <w:rPr>
+          <w:rFonts w:ascii="Arial" w:hAnsi="Arial" w:cs="Arial"/>
+          <w:bCs/>
+          <w:color w:val="000000" w:themeColor="text1"/>
+          <w:sz w:val="18"/>
+          <w:szCs w:val="18"/>
+        </w:rPr>
+      </w:pPr>
+    </w:p>
+    <w:p>
+      <w:pPr>
+        <w:rPr>
+          <w:rFonts w:ascii="Arial" w:hAnsi="Arial" w:cs="Arial"/>
+          <w:b/>
+          <w:color w:val="000000" w:themeColor="text1"/>
+          <w:sz w:val="18"/>
+          <w:szCs w:val="18"/>
+          <w:u w:val="single"/>
+        </w:rPr>
+      </w:pPr>
+      <w:r>
+        <w:rPr>
+          <w:rFonts w:ascii="Arial" w:hAnsi="Arial" w:cs="Arial"/>
+          <w:b/>
+          <w:color w:val="000000" w:themeColor="text1"/>
+          <w:sz w:val="18"/>
+          <w:szCs w:val="18"/>
+          <w:u w:val="single"/>
+        </w:rPr>
+        <w:t>Comandos</w:t>
+      </w:r>
+      <w:r>
+        <w:rPr>
+          <w:rFonts w:ascii="Arial" w:hAnsi="Arial" w:cs="Arial"/>
+          <w:b/>
+          <w:color w:val="000000" w:themeColor="text1"/>
+          <w:sz w:val="18"/>
+          <w:szCs w:val="18"/>
+          <w:u w:val="single"/>
+        </w:rPr>
+        <w:t xml:space="preserve"> minikube</w:t>
+      </w:r>
+    </w:p>
+    <w:p>
+      <w:pPr>
+        <w:rPr>
+          <w:rFonts w:ascii="Arial" w:hAnsi="Arial" w:cs="Arial"/>
+          <w:b/>
+          <w:color w:val="000000" w:themeColor="text1"/>
+          <w:sz w:val="18"/>
+          <w:szCs w:val="18"/>
+          <w:lang w:val="pt-BR"/>
+        </w:rPr>
+      </w:pPr>
+      <w:r>
+        <w:rPr>
+          <w:rFonts w:ascii="Arial" w:hAnsi="Arial" w:cs="Arial"/>
+          <w:b/>
+          <w:color w:val="FF0000"/>
+          <w:sz w:val="18"/>
+          <w:szCs w:val="18"/>
+          <w:lang w:val="pt-BR"/>
+        </w:rPr>
+        <w:t>minikube start –driver=</w:t>
+      </w:r>
+      <w:r>
+        <w:rPr>
+          <w:rFonts w:ascii="Arial" w:hAnsi="Arial" w:cs="Arial"/>
+          <w:b/>
+          <w:color w:val="0070C0"/>
+          <w:sz w:val="18"/>
+          <w:szCs w:val="18"/>
+          <w:lang w:val="pt-BR"/>
+        </w:rPr>
+        <w:t>[DRIVER_NAME]</w:t>
+      </w:r>
+      <w:r>
+        <w:rPr>
+          <w:rFonts w:ascii="Arial" w:hAnsi="Arial" w:cs="Arial"/>
+          <w:b/>
+          <w:color w:val="0070C0"/>
+          <w:sz w:val="18"/>
+          <w:szCs w:val="18"/>
+          <w:lang w:val="pt-BR"/>
+        </w:rPr>
+        <w:t xml:space="preserve"> </w:t>
+      </w:r>
+      <w:r>
+        <w:rPr>
+          <w:rFonts w:ascii="Arial" w:hAnsi="Arial" w:cs="Arial"/>
+          <w:b/>
+          <w:color w:val="000000" w:themeColor="text1"/>
+          <w:sz w:val="18"/>
+          <w:szCs w:val="18"/>
+          <w:lang w:val="pt-BR"/>
+        </w:rPr>
+        <w:t>– Inicializa uma VM com o driver especificado. D</w:t>
+      </w:r>
+      <w:r>
+        <w:rPr>
+          <w:rFonts w:ascii="Arial" w:hAnsi="Arial" w:cs="Arial"/>
+          <w:b/>
+          <w:color w:val="000000" w:themeColor="text1"/>
+          <w:sz w:val="18"/>
+          <w:szCs w:val="18"/>
+          <w:lang w:val="pt-BR"/>
+        </w:rPr>
+        <w:t xml:space="preserve">rivers em: </w:t>
+      </w:r>
+      <w:hyperlink r:id="rId25" w:history="1">
+        <w:r>
+          <w:rPr>
+            <w:rStyle w:val="Hyperlink"/>
+            <w:lang w:val="pt-BR"/>
+          </w:rPr>
+          <w:t>Drivers | minikube (k8s.io)</w:t>
+        </w:r>
+      </w:hyperlink>
+    </w:p>
+    <w:p>
+      <w:pPr>
+        <w:rPr>
+          <w:rFonts w:ascii="Arial" w:hAnsi="Arial" w:cs="Arial"/>
+          <w:b/>
+          <w:color w:val="000000" w:themeColor="text1"/>
+          <w:sz w:val="18"/>
+          <w:szCs w:val="18"/>
+          <w:lang w:val="pt-BR"/>
+        </w:rPr>
+      </w:pPr>
+      <w:r>
+        <w:rPr>
+          <w:rFonts w:ascii="Arial" w:hAnsi="Arial" w:cs="Arial"/>
+          <w:b/>
+          <w:color w:val="FF0000"/>
+          <w:sz w:val="18"/>
+          <w:szCs w:val="18"/>
+          <w:lang w:val="pt-BR"/>
+        </w:rPr>
+        <w:t xml:space="preserve">minikube delete </w:t>
+      </w:r>
+      <w:r>
+        <w:rPr>
+          <w:rFonts w:ascii="Arial" w:hAnsi="Arial" w:cs="Arial"/>
+          <w:b/>
+          <w:color w:val="000000" w:themeColor="text1"/>
+          <w:sz w:val="18"/>
+          <w:szCs w:val="18"/>
+          <w:lang w:val="pt-BR"/>
+        </w:rPr>
+        <w:t>– deleta a VM criada</w:t>
+      </w:r>
+    </w:p>
+    <w:p>
+      <w:pPr>
+        <w:rPr>
+          <w:rFonts w:ascii="Arial" w:hAnsi="Arial" w:cs="Arial"/>
+          <w:b/>
+          <w:color w:val="000000" w:themeColor="text1"/>
+          <w:sz w:val="18"/>
+          <w:szCs w:val="18"/>
+          <w:lang w:val="pt-BR"/>
+        </w:rPr>
+      </w:pPr>
+      <w:r>
+        <w:rPr>
+          <w:rFonts w:ascii="Arial" w:hAnsi="Arial" w:cs="Arial"/>
+          <w:b/>
+          <w:color w:val="FF0000"/>
+          <w:sz w:val="18"/>
+          <w:szCs w:val="18"/>
+          <w:lang w:val="pt-BR"/>
+        </w:rPr>
+        <w:t>minikube status</w:t>
+      </w:r>
+      <w:r>
+        <w:rPr>
+          <w:rFonts w:ascii="Arial" w:hAnsi="Arial" w:cs="Arial"/>
+          <w:b/>
+          <w:color w:val="000000" w:themeColor="text1"/>
+          <w:sz w:val="18"/>
+          <w:szCs w:val="18"/>
+          <w:lang w:val="pt-BR"/>
+        </w:rPr>
+        <w:t xml:space="preserve"> – verifica o status da VM cri</w:t>
+      </w:r>
+      <w:r>
+        <w:rPr>
+          <w:rFonts w:ascii="Arial" w:hAnsi="Arial" w:cs="Arial"/>
+          <w:b/>
+          <w:color w:val="000000" w:themeColor="text1"/>
+          <w:sz w:val="18"/>
+          <w:szCs w:val="18"/>
+          <w:lang w:val="pt-BR"/>
+        </w:rPr>
+        <w:t>ada</w:t>
+      </w:r>
+    </w:p>
+    <w:p>
+      <w:pPr>
+        <w:rPr>
+          <w:rFonts w:ascii="Arial" w:hAnsi="Arial" w:cs="Arial"/>
+          <w:b/>
+          <w:color w:val="000000" w:themeColor="text1"/>
+          <w:sz w:val="18"/>
+          <w:szCs w:val="18"/>
+          <w:u w:val="single"/>
+          <w:lang w:val="pt-BR"/>
+        </w:rPr>
+      </w:pPr>
+      <w:r>
+        <w:rPr>
+          <w:rFonts w:ascii="Arial" w:hAnsi="Arial" w:cs="Arial"/>
+          <w:b/>
+          <w:color w:val="FF0000"/>
+          <w:sz w:val="18"/>
+          <w:szCs w:val="18"/>
+          <w:lang w:val="pt-BR"/>
+        </w:rPr>
+        <w:t xml:space="preserve">minikube dashboard </w:t>
+      </w:r>
+      <w:r>
+        <w:rPr>
+          <w:rFonts w:ascii="Arial" w:hAnsi="Arial" w:cs="Arial"/>
+          <w:b/>
+          <w:color w:val="000000" w:themeColor="text1"/>
+          <w:sz w:val="18"/>
+          <w:szCs w:val="18"/>
+          <w:lang w:val="pt-BR"/>
+        </w:rPr>
+        <w:t>– abre uma aba no browser com um dashboard do Kubernetes</w:t>
+      </w:r>
+    </w:p>
+    <w:p>
+      <w:pPr>
+        <w:rPr>
+          <w:lang w:val="pt-BR"/>
+        </w:rPr>
+      </w:pPr>
+    </w:p>
+    <w:p>
+      <w:pPr>
+        <w:rPr>
+          <w:rFonts w:ascii="Arial" w:hAnsi="Arial" w:cs="Arial"/>
+          <w:b/>
+          <w:color w:val="0070C0"/>
+          <w:sz w:val="18"/>
+          <w:szCs w:val="18"/>
+          <w:lang w:val="pt-BR"/>
+        </w:rPr>
+      </w:pPr>
+    </w:p>
+    <w:p>
+      <w:pPr>
+        <w:rPr>
+          <w:rFonts w:ascii="Arial" w:hAnsi="Arial" w:cs="Arial"/>
+          <w:bCs/>
+          <w:color w:val="000000" w:themeColor="text1"/>
+          <w:sz w:val="18"/>
+          <w:szCs w:val="18"/>
+          <w:lang w:val="pt-BR"/>
+        </w:rPr>
+      </w:pPr>
+    </w:p>
+    <w:p>
+      <w:pPr>
+        <w:rPr>
           <w:color w:val="000000" w:themeColor="text1"/>
           <w:lang w:val="pt-BR"/>
         </w:rPr>
@@ -9323,6 +9844,95 @@
     </w:lvl>
   </w:abstractNum>
   <w:abstractNum w:abstractNumId="6" w15:restartNumberingAfterBreak="0">
+    <w:nsid w:val="281E4922"/>
+    <w:multiLevelType w:val="hybridMultilevel"/>
+    <w:tmpl w:val="4FB2CABA"/>
+    <w:lvl w:ilvl="0" w:tplc="204A3AC6">
+      <w:start w:val="1"/>
+      <w:numFmt w:val="decimal"/>
+      <w:lvlText w:val="%1."/>
+      <w:lvlJc w:val="left"/>
+      <w:pPr>
+        <w:ind w:left="720" w:hanging="360"/>
+      </w:pPr>
+      <w:rPr>
+        <w:rFonts w:hint="default"/>
+      </w:rPr>
+    </w:lvl>
+    <w:lvl w:ilvl="1" w:tplc="04090019" w:tentative="1">
+      <w:start w:val="1"/>
+      <w:numFmt w:val="lowerLetter"/>
+      <w:lvlText w:val="%2."/>
+      <w:lvlJc w:val="left"/>
+      <w:pPr>
+        <w:ind w:left="1440" w:hanging="360"/>
+      </w:pPr>
+    </w:lvl>
+    <w:lvl w:ilvl="2" w:tplc="0409001B" w:tentative="1">
+      <w:start w:val="1"/>
+      <w:numFmt w:val="lowerRoman"/>
+      <w:lvlText w:val="%3."/>
+      <w:lvlJc w:val="right"/>
+      <w:pPr>
+        <w:ind w:left="2160" w:hanging="180"/>
+      </w:pPr>
+    </w:lvl>
+    <w:lvl w:ilvl="3" w:tplc="0409000F" w:tentative="1">
+      <w:start w:val="1"/>
+      <w:numFmt w:val="decimal"/>
+      <w:lvlText w:val="%4."/>
+      <w:lvlJc w:val="left"/>
+      <w:pPr>
+        <w:ind w:left="2880" w:hanging="360"/>
+      </w:pPr>
+    </w:lvl>
+    <w:lvl w:ilvl="4" w:tplc="04090019" w:tentative="1">
+      <w:start w:val="1"/>
+      <w:numFmt w:val="lowerLetter"/>
+      <w:lvlText w:val="%5."/>
+      <w:lvlJc w:val="left"/>
+      <w:pPr>
+        <w:ind w:left="3600" w:hanging="360"/>
+      </w:pPr>
+    </w:lvl>
+    <w:lvl w:ilvl="5" w:tplc="0409001B" w:tentative="1">
+      <w:start w:val="1"/>
+      <w:numFmt w:val="lowerRoman"/>
+      <w:lvlText w:val="%6."/>
+      <w:lvlJc w:val="right"/>
+      <w:pPr>
+        <w:ind w:left="4320" w:hanging="180"/>
+      </w:pPr>
+    </w:lvl>
+    <w:lvl w:ilvl="6" w:tplc="0409000F" w:tentative="1">
+      <w:start w:val="1"/>
+      <w:numFmt w:val="decimal"/>
+      <w:lvlText w:val="%7."/>
+      <w:lvlJc w:val="left"/>
+      <w:pPr>
+        <w:ind w:left="5040" w:hanging="360"/>
+      </w:pPr>
+    </w:lvl>
+    <w:lvl w:ilvl="7" w:tplc="04090019" w:tentative="1">
+      <w:start w:val="1"/>
+      <w:numFmt w:val="lowerLetter"/>
+      <w:lvlText w:val="%8."/>
+      <w:lvlJc w:val="left"/>
+      <w:pPr>
+        <w:ind w:left="5760" w:hanging="360"/>
+      </w:pPr>
+    </w:lvl>
+    <w:lvl w:ilvl="8" w:tplc="0409001B" w:tentative="1">
+      <w:start w:val="1"/>
+      <w:numFmt w:val="lowerRoman"/>
+      <w:lvlText w:val="%9."/>
+      <w:lvlJc w:val="right"/>
+      <w:pPr>
+        <w:ind w:left="6480" w:hanging="180"/>
+      </w:pPr>
+    </w:lvl>
+  </w:abstractNum>
+  <w:abstractNum w:abstractNumId="7" w15:restartNumberingAfterBreak="0">
     <w:nsid w:val="2E0E025C"/>
     <w:multiLevelType w:val="hybridMultilevel"/>
     <w:tmpl w:val="5FCA4CE0"/>
@@ -9436,7 +10046,7 @@
       </w:rPr>
     </w:lvl>
   </w:abstractNum>
-  <w:abstractNum w:abstractNumId="7" w15:restartNumberingAfterBreak="0">
+  <w:abstractNum w:abstractNumId="8" w15:restartNumberingAfterBreak="0">
     <w:nsid w:val="2FC42700"/>
     <w:multiLevelType w:val="hybridMultilevel"/>
     <w:tmpl w:val="DA3CDE56"/>
@@ -9549,7 +10159,7 @@
       </w:rPr>
     </w:lvl>
   </w:abstractNum>
-  <w:abstractNum w:abstractNumId="8" w15:restartNumberingAfterBreak="0">
+  <w:abstractNum w:abstractNumId="9" w15:restartNumberingAfterBreak="0">
     <w:nsid w:val="53F94E84"/>
     <w:multiLevelType w:val="hybridMultilevel"/>
     <w:tmpl w:val="AB901F5A"/>
@@ -9635,7 +10245,7 @@
       </w:pPr>
     </w:lvl>
   </w:abstractNum>
-  <w:abstractNum w:abstractNumId="9" w15:restartNumberingAfterBreak="0">
+  <w:abstractNum w:abstractNumId="10" w15:restartNumberingAfterBreak="0">
     <w:nsid w:val="54A45793"/>
     <w:multiLevelType w:val="hybridMultilevel"/>
     <w:tmpl w:val="A5C4BE14"/>
@@ -9749,7 +10359,7 @@
       </w:rPr>
     </w:lvl>
   </w:abstractNum>
-  <w:abstractNum w:abstractNumId="10" w15:restartNumberingAfterBreak="0">
+  <w:abstractNum w:abstractNumId="11" w15:restartNumberingAfterBreak="0">
     <w:nsid w:val="56D336B5"/>
     <w:multiLevelType w:val="hybridMultilevel"/>
     <w:tmpl w:val="00B2E32A"/>
@@ -9862,7 +10472,7 @@
       </w:rPr>
     </w:lvl>
   </w:abstractNum>
-  <w:abstractNum w:abstractNumId="11" w15:restartNumberingAfterBreak="0">
+  <w:abstractNum w:abstractNumId="12" w15:restartNumberingAfterBreak="0">
     <w:nsid w:val="715056E8"/>
     <w:multiLevelType w:val="hybridMultilevel"/>
     <w:tmpl w:val="8434472C"/>
@@ -9975,7 +10585,7 @@
       </w:rPr>
     </w:lvl>
   </w:abstractNum>
-  <w:abstractNum w:abstractNumId="12" w15:restartNumberingAfterBreak="0">
+  <w:abstractNum w:abstractNumId="13" w15:restartNumberingAfterBreak="0">
     <w:nsid w:val="7A1F5146"/>
     <w:multiLevelType w:val="hybridMultilevel"/>
     <w:tmpl w:val="F6C80962"/>
@@ -10092,7 +10702,7 @@
     <w:abstractNumId w:val="5"/>
   </w:num>
   <w:num w:numId="2">
-    <w:abstractNumId w:val="9"/>
+    <w:abstractNumId w:val="10"/>
   </w:num>
   <w:num w:numId="3">
     <w:abstractNumId w:val="1"/>
@@ -10101,31 +10711,34 @@
     <w:abstractNumId w:val="0"/>
   </w:num>
   <w:num w:numId="5">
-    <w:abstractNumId w:val="6"/>
+    <w:abstractNumId w:val="7"/>
   </w:num>
   <w:num w:numId="6">
     <w:abstractNumId w:val="3"/>
   </w:num>
   <w:num w:numId="7">
-    <w:abstractNumId w:val="7"/>
+    <w:abstractNumId w:val="8"/>
   </w:num>
   <w:num w:numId="8">
     <w:abstractNumId w:val="4"/>
   </w:num>
   <w:num w:numId="9">
+    <w:abstractNumId w:val="13"/>
+  </w:num>
+  <w:num w:numId="10">
     <w:abstractNumId w:val="12"/>
   </w:num>
-  <w:num w:numId="10">
+  <w:num w:numId="11">
     <w:abstractNumId w:val="11"/>
-  </w:num>
-  <w:num w:numId="11">
-    <w:abstractNumId w:val="10"/>
   </w:num>
   <w:num w:numId="12">
     <w:abstractNumId w:val="2"/>
   </w:num>
   <w:num w:numId="13">
-    <w:abstractNumId w:val="8"/>
+    <w:abstractNumId w:val="9"/>
+  </w:num>
+  <w:num w:numId="14">
+    <w:abstractNumId w:val="6"/>
   </w:num>
 </w:numbering>
 </file>

</xml_diff>

<commit_message>
187 - Taking notes on kubectl deployments and commands
</commit_message>
<xml_diff>
--- a/Anotações - Docker e Kubernetes.docx
+++ b/Anotações - Docker e Kubernetes.docx
@@ -8902,14 +8902,36 @@
           <w:szCs w:val="18"/>
           <w:u w:val="single"/>
         </w:rPr>
-        <w:t xml:space="preserve"> minikube</w:t>
-      </w:r>
-    </w:p>
-    <w:p>
-      <w:pPr>
-        <w:rPr>
-          <w:rFonts w:ascii="Arial" w:hAnsi="Arial" w:cs="Arial"/>
-          <w:b/>
+        <w:t xml:space="preserve"> </w:t>
+      </w:r>
+      <w:r>
+        <w:rPr>
+          <w:rFonts w:ascii="Arial" w:hAnsi="Arial" w:cs="Arial"/>
+          <w:b/>
+          <w:color w:val="000000" w:themeColor="text1"/>
+          <w:sz w:val="18"/>
+          <w:szCs w:val="18"/>
+          <w:u w:val="single"/>
+        </w:rPr>
+        <w:t xml:space="preserve">básicos </w:t>
+      </w:r>
+      <w:r>
+        <w:rPr>
+          <w:rFonts w:ascii="Arial" w:hAnsi="Arial" w:cs="Arial"/>
+          <w:b/>
+          <w:color w:val="000000" w:themeColor="text1"/>
+          <w:sz w:val="18"/>
+          <w:szCs w:val="18"/>
+          <w:u w:val="single"/>
+        </w:rPr>
+        <w:t>minikube</w:t>
+      </w:r>
+    </w:p>
+    <w:p>
+      <w:pPr>
+        <w:rPr>
+          <w:rFonts w:ascii="Arial" w:hAnsi="Arial" w:cs="Arial"/>
+          <w:bCs/>
           <w:color w:val="000000" w:themeColor="text1"/>
           <w:sz w:val="18"/>
           <w:szCs w:val="18"/>
@@ -8941,7 +8963,7 @@
       <w:r>
         <w:rPr>
           <w:rFonts w:ascii="Arial" w:hAnsi="Arial" w:cs="Arial"/>
-          <w:b/>
+          <w:bCs/>
           <w:color w:val="0070C0"/>
           <w:sz w:val="18"/>
           <w:szCs w:val="18"/>
@@ -8952,29 +8974,19 @@
       <w:r>
         <w:rPr>
           <w:rFonts w:ascii="Arial" w:hAnsi="Arial" w:cs="Arial"/>
-          <w:b/>
-          <w:color w:val="000000" w:themeColor="text1"/>
-          <w:sz w:val="18"/>
-          <w:szCs w:val="18"/>
-          <w:lang w:val="pt-BR"/>
-        </w:rPr>
-        <w:t>– Inicializa uma VM com o driver especificado. D</w:t>
-      </w:r>
-      <w:r>
-        <w:rPr>
-          <w:rFonts w:ascii="Arial" w:hAnsi="Arial" w:cs="Arial"/>
-          <w:b/>
-          <w:color w:val="000000" w:themeColor="text1"/>
-          <w:sz w:val="18"/>
-          <w:szCs w:val="18"/>
-          <w:lang w:val="pt-BR"/>
-        </w:rPr>
-        <w:t xml:space="preserve">rivers em: </w:t>
+          <w:bCs/>
+          <w:color w:val="000000" w:themeColor="text1"/>
+          <w:sz w:val="18"/>
+          <w:szCs w:val="18"/>
+          <w:lang w:val="pt-BR"/>
+        </w:rPr>
+        <w:t xml:space="preserve">– Inicializa uma VM com o driver especificado. Drivers em: </w:t>
       </w:r>
       <w:hyperlink r:id="rId25" w:history="1">
         <w:r>
           <w:rPr>
             <w:rStyle w:val="Hyperlink"/>
+            <w:bCs/>
             <w:lang w:val="pt-BR"/>
           </w:rPr>
           <w:t>Drivers | minikube (k8s.io)</w:t>
@@ -9006,7 +9018,7 @@
       <w:r>
         <w:rPr>
           <w:rFonts w:ascii="Arial" w:hAnsi="Arial" w:cs="Arial"/>
-          <w:b/>
+          <w:bCs/>
           <w:color w:val="000000" w:themeColor="text1"/>
           <w:sz w:val="18"/>
           <w:szCs w:val="18"/>
@@ -9046,19 +9058,65 @@
           <w:szCs w:val="18"/>
           <w:lang w:val="pt-BR"/>
         </w:rPr>
-        <w:t xml:space="preserve"> – verifica o status da VM cri</w:t>
-      </w:r>
-      <w:r>
-        <w:rPr>
-          <w:rFonts w:ascii="Arial" w:hAnsi="Arial" w:cs="Arial"/>
-          <w:b/>
-          <w:color w:val="000000" w:themeColor="text1"/>
-          <w:sz w:val="18"/>
-          <w:szCs w:val="18"/>
-          <w:lang w:val="pt-BR"/>
-        </w:rPr>
-        <w:t>ada</w:t>
-      </w:r>
+        <w:t xml:space="preserve"> </w:t>
+      </w:r>
+      <w:r>
+        <w:rPr>
+          <w:rFonts w:ascii="Arial" w:hAnsi="Arial" w:cs="Arial"/>
+          <w:bCs/>
+          <w:color w:val="000000" w:themeColor="text1"/>
+          <w:sz w:val="18"/>
+          <w:szCs w:val="18"/>
+          <w:lang w:val="pt-BR"/>
+        </w:rPr>
+        <w:t>– verifica o status da VM criada</w:t>
+      </w:r>
+    </w:p>
+    <w:p>
+      <w:pPr>
+        <w:rPr>
+          <w:rFonts w:ascii="Arial" w:hAnsi="Arial" w:cs="Arial"/>
+          <w:bCs/>
+          <w:color w:val="000000" w:themeColor="text1"/>
+          <w:sz w:val="18"/>
+          <w:szCs w:val="18"/>
+          <w:lang w:val="pt-BR"/>
+        </w:rPr>
+      </w:pPr>
+      <w:r>
+        <w:rPr>
+          <w:rFonts w:ascii="Arial" w:hAnsi="Arial" w:cs="Arial"/>
+          <w:b/>
+          <w:color w:val="FF0000"/>
+          <w:sz w:val="18"/>
+          <w:szCs w:val="18"/>
+          <w:lang w:val="pt-BR"/>
+        </w:rPr>
+        <w:t xml:space="preserve">minikube dashboard </w:t>
+      </w:r>
+      <w:r>
+        <w:rPr>
+          <w:rFonts w:ascii="Arial" w:hAnsi="Arial" w:cs="Arial"/>
+          <w:bCs/>
+          <w:color w:val="000000" w:themeColor="text1"/>
+          <w:sz w:val="18"/>
+          <w:szCs w:val="18"/>
+          <w:lang w:val="pt-BR"/>
+        </w:rPr>
+        <w:t>– abre uma aba no browser com um dashboard do Kubernetes</w:t>
+      </w:r>
+    </w:p>
+    <w:p>
+      <w:pPr>
+        <w:rPr>
+          <w:rFonts w:ascii="Arial" w:hAnsi="Arial" w:cs="Arial"/>
+          <w:b/>
+          <w:color w:val="000000" w:themeColor="text1"/>
+          <w:sz w:val="18"/>
+          <w:szCs w:val="18"/>
+          <w:lang w:val="pt-BR"/>
+        </w:rPr>
+      </w:pPr>
     </w:p>
     <w:p>
       <w:pPr>
@@ -9076,34 +9134,38 @@
         <w:rPr>
           <w:rFonts w:ascii="Arial" w:hAnsi="Arial" w:cs="Arial"/>
           <w:b/>
+          <w:color w:val="000000" w:themeColor="text1"/>
+          <w:sz w:val="18"/>
+          <w:szCs w:val="18"/>
+          <w:u w:val="single"/>
+          <w:lang w:val="pt-BR"/>
+        </w:rPr>
+        <w:t>Comandos kubectl</w:t>
+      </w:r>
+    </w:p>
+    <w:p>
+      <w:pPr>
+        <w:rPr>
+          <w:rFonts w:ascii="Arial" w:hAnsi="Arial" w:cs="Arial"/>
+          <w:bCs/>
+          <w:color w:val="000000" w:themeColor="text1"/>
+          <w:sz w:val="18"/>
+          <w:szCs w:val="18"/>
+          <w:lang w:val="pt-BR"/>
+        </w:rPr>
+      </w:pPr>
+      <w:r>
+        <w:rPr>
+          <w:rFonts w:ascii="Arial" w:hAnsi="Arial" w:cs="Arial"/>
+          <w:b/>
           <w:color w:val="FF0000"/>
           <w:sz w:val="18"/>
           <w:szCs w:val="18"/>
           <w:lang w:val="pt-BR"/>
         </w:rPr>
-        <w:t xml:space="preserve">minikube dashboard </w:t>
-      </w:r>
-      <w:r>
-        <w:rPr>
-          <w:rFonts w:ascii="Arial" w:hAnsi="Arial" w:cs="Arial"/>
-          <w:b/>
-          <w:color w:val="000000" w:themeColor="text1"/>
-          <w:sz w:val="18"/>
-          <w:szCs w:val="18"/>
-          <w:lang w:val="pt-BR"/>
-        </w:rPr>
-        <w:t>– abre uma aba no browser com um dashboard do Kubernetes</w:t>
-      </w:r>
-    </w:p>
-    <w:p>
-      <w:pPr>
-        <w:rPr>
-          <w:lang w:val="pt-BR"/>
-        </w:rPr>
-      </w:pPr>
-    </w:p>
-    <w:p>
-      <w:pPr>
+        <w:t xml:space="preserve">kubectl get </w:t>
+      </w:r>
+      <w:r>
         <w:rPr>
           <w:rFonts w:ascii="Arial" w:hAnsi="Arial" w:cs="Arial"/>
           <w:b/>
@@ -9112,10 +9174,42 @@
           <w:szCs w:val="18"/>
           <w:lang w:val="pt-BR"/>
         </w:rPr>
-      </w:pPr>
-    </w:p>
-    <w:p>
-      <w:pPr>
+        <w:t>[ARG]</w:t>
+      </w:r>
+      <w:r>
+        <w:rPr>
+          <w:rFonts w:ascii="Arial" w:hAnsi="Arial" w:cs="Arial"/>
+          <w:b/>
+          <w:color w:val="0070C0"/>
+          <w:sz w:val="18"/>
+          <w:szCs w:val="18"/>
+          <w:lang w:val="pt-BR"/>
+        </w:rPr>
+        <w:t xml:space="preserve"> </w:t>
+      </w:r>
+      <w:r>
+        <w:rPr>
+          <w:rFonts w:ascii="Arial" w:hAnsi="Arial" w:cs="Arial"/>
+          <w:b/>
+          <w:color w:val="000000" w:themeColor="text1"/>
+          <w:sz w:val="18"/>
+          <w:szCs w:val="18"/>
+          <w:lang w:val="pt-BR"/>
+        </w:rPr>
+        <w:t>–</w:t>
+      </w:r>
+      <w:r>
+        <w:rPr>
+          <w:rFonts w:ascii="Arial" w:hAnsi="Arial" w:cs="Arial"/>
+          <w:b/>
+          <w:color w:val="000000" w:themeColor="text1"/>
+          <w:sz w:val="18"/>
+          <w:szCs w:val="18"/>
+          <w:lang w:val="pt-BR"/>
+        </w:rPr>
+        <w:t xml:space="preserve"> </w:t>
+      </w:r>
+      <w:r>
         <w:rPr>
           <w:rFonts w:ascii="Arial" w:hAnsi="Arial" w:cs="Arial"/>
           <w:bCs/>
@@ -9124,34 +9218,858 @@
           <w:szCs w:val="18"/>
           <w:lang w:val="pt-BR"/>
         </w:rPr>
-      </w:pPr>
-    </w:p>
-    <w:p>
-      <w:pPr>
-        <w:rPr>
-          <w:color w:val="000000" w:themeColor="text1"/>
-          <w:lang w:val="pt-BR"/>
-        </w:rPr>
-      </w:pPr>
-    </w:p>
-    <w:p>
-      <w:pPr>
-        <w:rPr>
-          <w:rFonts w:ascii="Arial" w:hAnsi="Arial" w:cs="Arial"/>
-          <w:color w:val="000000" w:themeColor="text1"/>
-          <w:sz w:val="18"/>
-          <w:szCs w:val="18"/>
-          <w:lang w:val="pt-BR"/>
-        </w:rPr>
-      </w:pPr>
-    </w:p>
-    <w:p>
-      <w:pPr>
-        <w:rPr>
-          <w:lang w:val="pt-BR"/>
-        </w:rPr>
-      </w:pPr>
-    </w:p>
+        <w:t>Lista o</w:t>
+      </w:r>
+      <w:r>
+        <w:rPr>
+          <w:rFonts w:ascii="Arial" w:hAnsi="Arial" w:cs="Arial"/>
+          <w:bCs/>
+          <w:color w:val="000000" w:themeColor="text1"/>
+          <w:sz w:val="18"/>
+          <w:szCs w:val="18"/>
+          <w:lang w:val="pt-BR"/>
+        </w:rPr>
+        <w:t>s objetos do</w:t>
+      </w:r>
+      <w:r>
+        <w:rPr>
+          <w:rFonts w:ascii="Arial" w:hAnsi="Arial" w:cs="Arial"/>
+          <w:bCs/>
+          <w:color w:val="000000" w:themeColor="text1"/>
+          <w:sz w:val="18"/>
+          <w:szCs w:val="18"/>
+          <w:lang w:val="pt-BR"/>
+        </w:rPr>
+        <w:t xml:space="preserve"> argumento passado</w:t>
+      </w:r>
+      <w:r>
+        <w:rPr>
+          <w:rFonts w:ascii="Arial" w:hAnsi="Arial" w:cs="Arial"/>
+          <w:bCs/>
+          <w:color w:val="000000" w:themeColor="text1"/>
+          <w:sz w:val="18"/>
+          <w:szCs w:val="18"/>
+          <w:lang w:val="pt-BR"/>
+        </w:rPr>
+        <w:t>.</w:t>
+      </w:r>
+    </w:p>
+    <w:p>
+      <w:pPr>
+        <w:rPr>
+          <w:rFonts w:ascii="Arial" w:hAnsi="Arial" w:cs="Arial"/>
+          <w:b/>
+          <w:color w:val="000000" w:themeColor="text1"/>
+          <w:sz w:val="18"/>
+          <w:szCs w:val="18"/>
+          <w:lang w:val="pt-BR"/>
+        </w:rPr>
+      </w:pPr>
+      <w:r>
+        <w:rPr>
+          <w:rFonts w:ascii="Arial" w:hAnsi="Arial" w:cs="Arial"/>
+          <w:b/>
+          <w:color w:val="000000" w:themeColor="text1"/>
+          <w:sz w:val="18"/>
+          <w:szCs w:val="18"/>
+          <w:lang w:val="pt-BR"/>
+        </w:rPr>
+        <w:t>Exemplos</w:t>
+      </w:r>
+    </w:p>
+    <w:p>
+      <w:pPr>
+        <w:pStyle w:val="PargrafodaLista"/>
+        <w:numPr>
+          <w:ilvl w:val="0"/>
+          <w:numId w:val="16"/>
+        </w:numPr>
+        <w:rPr>
+          <w:rFonts w:ascii="Arial" w:hAnsi="Arial" w:cs="Arial"/>
+          <w:b/>
+          <w:color w:val="FF0000"/>
+          <w:sz w:val="18"/>
+          <w:szCs w:val="18"/>
+        </w:rPr>
+      </w:pPr>
+      <w:r>
+        <w:rPr>
+          <w:rFonts w:ascii="Arial" w:hAnsi="Arial" w:cs="Arial"/>
+          <w:b/>
+          <w:color w:val="FF0000"/>
+          <w:sz w:val="18"/>
+          <w:szCs w:val="18"/>
+        </w:rPr>
+        <w:t>k</w:t>
+      </w:r>
+      <w:r>
+        <w:rPr>
+          <w:rFonts w:ascii="Arial" w:hAnsi="Arial" w:cs="Arial"/>
+          <w:b/>
+          <w:color w:val="FF0000"/>
+          <w:sz w:val="18"/>
+          <w:szCs w:val="18"/>
+        </w:rPr>
+        <w:t xml:space="preserve">ubectl get deployments </w:t>
+      </w:r>
+      <w:r>
+        <w:rPr>
+          <w:rFonts w:ascii="Arial" w:hAnsi="Arial" w:cs="Arial"/>
+          <w:bCs/>
+          <w:color w:val="000000" w:themeColor="text1"/>
+          <w:sz w:val="18"/>
+          <w:szCs w:val="18"/>
+        </w:rPr>
+        <w:t>– Lista todos os deployments do cluster</w:t>
+      </w:r>
+    </w:p>
+    <w:p>
+      <w:pPr>
+        <w:pStyle w:val="PargrafodaLista"/>
+        <w:numPr>
+          <w:ilvl w:val="0"/>
+          <w:numId w:val="16"/>
+        </w:numPr>
+        <w:rPr>
+          <w:rFonts w:ascii="Arial" w:hAnsi="Arial" w:cs="Arial"/>
+          <w:b/>
+          <w:color w:val="FF0000"/>
+          <w:sz w:val="18"/>
+          <w:szCs w:val="18"/>
+          <w:lang w:val="pt-BR"/>
+        </w:rPr>
+      </w:pPr>
+      <w:r>
+        <w:rPr>
+          <w:rFonts w:ascii="Arial" w:hAnsi="Arial" w:cs="Arial"/>
+          <w:b/>
+          <w:color w:val="FF0000"/>
+          <w:sz w:val="18"/>
+          <w:szCs w:val="18"/>
+          <w:lang w:val="pt-BR"/>
+        </w:rPr>
+        <w:t>k</w:t>
+      </w:r>
+      <w:r>
+        <w:rPr>
+          <w:rFonts w:ascii="Arial" w:hAnsi="Arial" w:cs="Arial"/>
+          <w:b/>
+          <w:color w:val="FF0000"/>
+          <w:sz w:val="18"/>
+          <w:szCs w:val="18"/>
+          <w:lang w:val="pt-BR"/>
+        </w:rPr>
+        <w:t xml:space="preserve">ubectl get pods </w:t>
+      </w:r>
+      <w:r>
+        <w:rPr>
+          <w:rFonts w:ascii="Arial" w:hAnsi="Arial" w:cs="Arial"/>
+          <w:bCs/>
+          <w:color w:val="000000" w:themeColor="text1"/>
+          <w:sz w:val="18"/>
+          <w:szCs w:val="18"/>
+          <w:lang w:val="pt-BR"/>
+        </w:rPr>
+        <w:t>– Lista todas as Pods do cluster</w:t>
+      </w:r>
+    </w:p>
+    <w:p>
+      <w:pPr>
+        <w:rPr>
+          <w:rFonts w:ascii="Arial" w:hAnsi="Arial" w:cs="Arial"/>
+          <w:b/>
+          <w:color w:val="FF0000"/>
+          <w:sz w:val="18"/>
+          <w:szCs w:val="18"/>
+          <w:lang w:val="pt-BR"/>
+        </w:rPr>
+      </w:pPr>
+    </w:p>
+    <w:p>
+      <w:pPr>
+        <w:rPr>
+          <w:rFonts w:ascii="Arial" w:hAnsi="Arial" w:cs="Arial"/>
+          <w:bCs/>
+          <w:color w:val="000000" w:themeColor="text1"/>
+          <w:sz w:val="18"/>
+          <w:szCs w:val="18"/>
+          <w:lang w:val="pt-BR"/>
+        </w:rPr>
+      </w:pPr>
+      <w:r>
+        <w:rPr>
+          <w:rFonts w:ascii="Arial" w:hAnsi="Arial" w:cs="Arial"/>
+          <w:b/>
+          <w:color w:val="FF0000"/>
+          <w:sz w:val="18"/>
+          <w:szCs w:val="18"/>
+          <w:lang w:val="pt-BR"/>
+        </w:rPr>
+        <w:t xml:space="preserve">kubectl create </w:t>
+      </w:r>
+      <w:r>
+        <w:rPr>
+          <w:rFonts w:ascii="Arial" w:hAnsi="Arial" w:cs="Arial"/>
+          <w:b/>
+          <w:color w:val="0070C0"/>
+          <w:sz w:val="18"/>
+          <w:szCs w:val="18"/>
+          <w:lang w:val="pt-BR"/>
+        </w:rPr>
+        <w:t>[OBJECT]</w:t>
+      </w:r>
+      <w:r>
+        <w:rPr>
+          <w:rFonts w:ascii="Arial" w:hAnsi="Arial" w:cs="Arial"/>
+          <w:b/>
+          <w:color w:val="0070C0"/>
+          <w:sz w:val="18"/>
+          <w:szCs w:val="18"/>
+          <w:lang w:val="pt-BR"/>
+        </w:rPr>
+        <w:t xml:space="preserve"> </w:t>
+      </w:r>
+      <w:r>
+        <w:rPr>
+          <w:rFonts w:ascii="Arial" w:hAnsi="Arial" w:cs="Arial"/>
+          <w:b/>
+          <w:color w:val="0070C0"/>
+          <w:sz w:val="18"/>
+          <w:szCs w:val="18"/>
+          <w:lang w:val="pt-BR"/>
+        </w:rPr>
+        <w:t xml:space="preserve">[ARGS] </w:t>
+      </w:r>
+      <w:r>
+        <w:rPr>
+          <w:rFonts w:ascii="Arial" w:hAnsi="Arial" w:cs="Arial"/>
+          <w:bCs/>
+          <w:color w:val="000000" w:themeColor="text1"/>
+          <w:sz w:val="18"/>
+          <w:szCs w:val="18"/>
+          <w:lang w:val="pt-BR"/>
+        </w:rPr>
+        <w:t>– Cria um o</w:t>
+      </w:r>
+      <w:r>
+        <w:rPr>
+          <w:rFonts w:ascii="Arial" w:hAnsi="Arial" w:cs="Arial"/>
+          <w:bCs/>
+          <w:color w:val="000000" w:themeColor="text1"/>
+          <w:sz w:val="18"/>
+          <w:szCs w:val="18"/>
+          <w:lang w:val="pt-BR"/>
+        </w:rPr>
+        <w:t>bjeto do Kubernetes.</w:t>
+      </w:r>
+    </w:p>
+    <w:p>
+      <w:pPr>
+        <w:rPr>
+          <w:rFonts w:ascii="Arial" w:hAnsi="Arial" w:cs="Arial"/>
+          <w:bCs/>
+          <w:color w:val="000000" w:themeColor="text1"/>
+          <w:sz w:val="18"/>
+          <w:szCs w:val="18"/>
+          <w:lang w:val="pt-BR"/>
+        </w:rPr>
+      </w:pPr>
+      <w:r>
+        <w:rPr>
+          <w:rFonts w:ascii="Arial" w:hAnsi="Arial" w:cs="Arial"/>
+          <w:bCs/>
+          <w:noProof/>
+          <w:color w:val="000000" w:themeColor="text1"/>
+          <w:sz w:val="18"/>
+          <w:szCs w:val="18"/>
+          <w:lang w:val="pt-BR"/>
+        </w:rPr>
+        <w:drawing>
+          <wp:inline distT="0" distB="0" distL="0" distR="0" wp14:anchorId="7AB92F5F" wp14:editId="45B39EEA">
+            <wp:extent cx="4777026" cy="1304925"/>
+            <wp:effectExtent l="19050" t="19050" r="24130" b="9525"/>
+            <wp:docPr id="19" name="Imagem 19"/>
+            <wp:cNvGraphicFramePr>
+              <a:graphicFrameLocks xmlns:a="http://schemas.openxmlformats.org/drawingml/2006/main" noChangeAspect="1"/>
+            </wp:cNvGraphicFramePr>
+            <a:graphic xmlns:a="http://schemas.openxmlformats.org/drawingml/2006/main">
+              <a:graphicData uri="http://schemas.openxmlformats.org/drawingml/2006/picture">
+                <pic:pic xmlns:pic="http://schemas.openxmlformats.org/drawingml/2006/picture">
+                  <pic:nvPicPr>
+                    <pic:cNvPr id="0" name="Picture 1"/>
+                    <pic:cNvPicPr>
+                      <a:picLocks noChangeAspect="1" noChangeArrowheads="1"/>
+                    </pic:cNvPicPr>
+                  </pic:nvPicPr>
+                  <pic:blipFill>
+                    <a:blip r:embed="rId26" cstate="print">
+                      <a:extLst>
+                        <a:ext uri="{28A0092B-C50C-407E-A947-70E740481C1C}">
+                          <a14:useLocalDpi xmlns:a14="http://schemas.microsoft.com/office/drawing/2010/main" val="0"/>
+                        </a:ext>
+                      </a:extLst>
+                    </a:blip>
+                    <a:srcRect/>
+                    <a:stretch>
+                      <a:fillRect/>
+                    </a:stretch>
+                  </pic:blipFill>
+                  <pic:spPr bwMode="auto">
+                    <a:xfrm>
+                      <a:off x="0" y="0"/>
+                      <a:ext cx="4795675" cy="1310019"/>
+                    </a:xfrm>
+                    <a:prstGeom prst="rect">
+                      <a:avLst/>
+                    </a:prstGeom>
+                    <a:noFill/>
+                    <a:ln>
+                      <a:solidFill>
+                        <a:schemeClr val="tx1"/>
+                      </a:solidFill>
+                    </a:ln>
+                  </pic:spPr>
+                </pic:pic>
+              </a:graphicData>
+            </a:graphic>
+          </wp:inline>
+        </w:drawing>
+      </w:r>
+    </w:p>
+    <w:p>
+      <w:pPr>
+        <w:rPr>
+          <w:rFonts w:ascii="Arial" w:hAnsi="Arial" w:cs="Arial"/>
+          <w:b/>
+          <w:color w:val="000000" w:themeColor="text1"/>
+          <w:sz w:val="18"/>
+          <w:szCs w:val="18"/>
+          <w:lang w:val="pt-BR"/>
+        </w:rPr>
+      </w:pPr>
+      <w:r>
+        <w:rPr>
+          <w:rFonts w:ascii="Arial" w:hAnsi="Arial" w:cs="Arial"/>
+          <w:b/>
+          <w:color w:val="000000" w:themeColor="text1"/>
+          <w:sz w:val="18"/>
+          <w:szCs w:val="18"/>
+          <w:lang w:val="pt-BR"/>
+        </w:rPr>
+        <w:t>Exemplos</w:t>
+      </w:r>
+    </w:p>
+    <w:p>
+      <w:pPr>
+        <w:pStyle w:val="PargrafodaLista"/>
+        <w:numPr>
+          <w:ilvl w:val="0"/>
+          <w:numId w:val="15"/>
+        </w:numPr>
+        <w:rPr>
+          <w:rFonts w:ascii="Arial" w:hAnsi="Arial" w:cs="Arial"/>
+          <w:b/>
+          <w:color w:val="000000" w:themeColor="text1"/>
+          <w:sz w:val="18"/>
+          <w:szCs w:val="18"/>
+          <w:lang w:val="pt-BR"/>
+        </w:rPr>
+      </w:pPr>
+      <w:r>
+        <w:rPr>
+          <w:rFonts w:ascii="Arial" w:hAnsi="Arial" w:cs="Arial"/>
+          <w:b/>
+          <w:color w:val="000000" w:themeColor="text1"/>
+          <w:sz w:val="18"/>
+          <w:szCs w:val="18"/>
+          <w:lang w:val="pt-BR"/>
+        </w:rPr>
+        <w:t>Sintaxe para criar um novo deployment</w:t>
+      </w:r>
+    </w:p>
+    <w:p>
+      <w:pPr>
+        <w:ind w:firstLine="360"/>
+        <w:rPr>
+          <w:rFonts w:ascii="Arial" w:hAnsi="Arial" w:cs="Arial"/>
+          <w:b/>
+          <w:color w:val="FF0000"/>
+          <w:sz w:val="18"/>
+          <w:szCs w:val="18"/>
+        </w:rPr>
+      </w:pPr>
+      <w:r>
+        <w:rPr>
+          <w:rFonts w:ascii="Arial" w:hAnsi="Arial" w:cs="Arial"/>
+          <w:b/>
+          <w:color w:val="FF0000"/>
+          <w:sz w:val="18"/>
+          <w:szCs w:val="18"/>
+        </w:rPr>
+        <w:t xml:space="preserve">kubectl create deployment </w:t>
+      </w:r>
+      <w:r>
+        <w:rPr>
+          <w:rFonts w:ascii="Arial" w:hAnsi="Arial" w:cs="Arial"/>
+          <w:b/>
+          <w:color w:val="0070C0"/>
+          <w:sz w:val="18"/>
+          <w:szCs w:val="18"/>
+        </w:rPr>
+        <w:t xml:space="preserve">[DEPLOYMENT_NAME] </w:t>
+      </w:r>
+      <w:r>
+        <w:rPr>
+          <w:rFonts w:ascii="Arial" w:hAnsi="Arial" w:cs="Arial"/>
+          <w:b/>
+          <w:color w:val="0070C0"/>
+          <w:sz w:val="18"/>
+          <w:szCs w:val="18"/>
+        </w:rPr>
+        <w:t>--image=</w:t>
+      </w:r>
+      <w:r>
+        <w:rPr>
+          <w:rFonts w:ascii="Arial" w:hAnsi="Arial" w:cs="Arial"/>
+          <w:b/>
+          <w:color w:val="0070C0"/>
+          <w:sz w:val="18"/>
+          <w:szCs w:val="18"/>
+        </w:rPr>
+        <w:t>[DEPLOYMENT_IMAGE]</w:t>
+      </w:r>
+    </w:p>
+    <w:p>
+      <w:pPr>
+        <w:ind w:firstLine="360"/>
+        <w:rPr>
+          <w:rFonts w:ascii="Arial" w:hAnsi="Arial" w:cs="Arial"/>
+          <w:bCs/>
+          <w:color w:val="000000" w:themeColor="text1"/>
+          <w:sz w:val="18"/>
+          <w:szCs w:val="18"/>
+        </w:rPr>
+      </w:pPr>
+    </w:p>
+    <w:p>
+      <w:pPr>
+        <w:pStyle w:val="PargrafodaLista"/>
+        <w:numPr>
+          <w:ilvl w:val="0"/>
+          <w:numId w:val="15"/>
+        </w:numPr>
+        <w:rPr>
+          <w:rFonts w:ascii="Arial" w:hAnsi="Arial" w:cs="Arial"/>
+          <w:bCs/>
+          <w:color w:val="000000" w:themeColor="text1"/>
+          <w:sz w:val="18"/>
+          <w:szCs w:val="18"/>
+        </w:rPr>
+      </w:pPr>
+      <w:r>
+        <w:rPr>
+          <w:rFonts w:ascii="Arial" w:hAnsi="Arial" w:cs="Arial"/>
+          <w:b/>
+          <w:color w:val="000000" w:themeColor="text1"/>
+          <w:sz w:val="18"/>
+          <w:szCs w:val="18"/>
+        </w:rPr>
+        <w:t>Criação do deployment</w:t>
+      </w:r>
+    </w:p>
+    <w:p>
+      <w:pPr>
+        <w:ind w:left="360"/>
+        <w:rPr>
+          <w:rFonts w:ascii="Arial" w:hAnsi="Arial" w:cs="Arial"/>
+          <w:b/>
+          <w:color w:val="FF0000"/>
+          <w:sz w:val="18"/>
+          <w:szCs w:val="18"/>
+        </w:rPr>
+      </w:pPr>
+      <w:r>
+        <w:rPr>
+          <w:rFonts w:ascii="Arial" w:hAnsi="Arial" w:cs="Arial"/>
+          <w:b/>
+          <w:color w:val="FF0000"/>
+          <w:sz w:val="18"/>
+          <w:szCs w:val="18"/>
+        </w:rPr>
+        <w:t xml:space="preserve">kubectl create deployment </w:t>
+      </w:r>
+      <w:r>
+        <w:rPr>
+          <w:rFonts w:ascii="Arial" w:hAnsi="Arial" w:cs="Arial"/>
+          <w:b/>
+          <w:color w:val="0070C0"/>
+          <w:sz w:val="18"/>
+          <w:szCs w:val="18"/>
+        </w:rPr>
+        <w:t>first-app</w:t>
+      </w:r>
+      <w:r>
+        <w:rPr>
+          <w:rFonts w:ascii="Arial" w:hAnsi="Arial" w:cs="Arial"/>
+          <w:b/>
+          <w:color w:val="0070C0"/>
+          <w:sz w:val="18"/>
+          <w:szCs w:val="18"/>
+        </w:rPr>
+        <w:t xml:space="preserve"> --image=</w:t>
+      </w:r>
+      <w:r>
+        <w:rPr>
+          <w:rFonts w:ascii="Arial" w:hAnsi="Arial" w:cs="Arial"/>
+          <w:b/>
+          <w:color w:val="0070C0"/>
+          <w:sz w:val="18"/>
+          <w:szCs w:val="18"/>
+        </w:rPr>
+        <w:t>kub-first-app</w:t>
+      </w:r>
+      <w:r>
+        <w:rPr>
+          <w:rFonts w:ascii="Arial" w:hAnsi="Arial" w:cs="Arial"/>
+          <w:b/>
+          <w:color w:val="0070C0"/>
+          <w:sz w:val="18"/>
+          <w:szCs w:val="18"/>
+        </w:rPr>
+        <w:t xml:space="preserve"> </w:t>
+      </w:r>
+      <w:r>
+        <w:rPr>
+          <w:rFonts w:ascii="Arial" w:hAnsi="Arial" w:cs="Arial"/>
+          <w:b/>
+          <w:color w:val="660066"/>
+          <w:sz w:val="18"/>
+          <w:szCs w:val="18"/>
+        </w:rPr>
+        <w:t>(COMANDO GERA ERRO!!!)</w:t>
+      </w:r>
+    </w:p>
+    <w:p>
+      <w:pPr>
+        <w:ind w:left="360"/>
+        <w:rPr>
+          <w:rFonts w:ascii="Arial" w:hAnsi="Arial" w:cs="Arial"/>
+          <w:bCs/>
+          <w:color w:val="000000" w:themeColor="text1"/>
+          <w:sz w:val="18"/>
+          <w:szCs w:val="18"/>
+          <w:lang w:val="pt-BR"/>
+        </w:rPr>
+      </w:pPr>
+      <w:r>
+        <w:rPr>
+          <w:rFonts w:ascii="Arial" w:hAnsi="Arial" w:cs="Arial"/>
+          <w:bCs/>
+          <w:color w:val="000000" w:themeColor="text1"/>
+          <w:sz w:val="18"/>
+          <w:szCs w:val="18"/>
+          <w:lang w:val="pt-BR"/>
+        </w:rPr>
+        <w:t xml:space="preserve">O comando acima gerará </w:t>
+      </w:r>
+      <w:r>
+        <w:rPr>
+          <w:rFonts w:ascii="Arial" w:hAnsi="Arial" w:cs="Arial"/>
+          <w:bCs/>
+          <w:color w:val="000000" w:themeColor="text1"/>
+          <w:sz w:val="18"/>
+          <w:szCs w:val="18"/>
+          <w:lang w:val="pt-BR"/>
+        </w:rPr>
+        <w:t xml:space="preserve">o erro </w:t>
+      </w:r>
+      <w:r>
+        <w:rPr>
+          <w:rFonts w:ascii="Arial" w:hAnsi="Arial" w:cs="Arial"/>
+          <w:b/>
+          <w:color w:val="000000" w:themeColor="text1"/>
+          <w:sz w:val="18"/>
+          <w:szCs w:val="18"/>
+          <w:lang w:val="pt-BR"/>
+        </w:rPr>
+        <w:t>ErrImagePull</w:t>
+      </w:r>
+      <w:r>
+        <w:rPr>
+          <w:rFonts w:ascii="Arial" w:hAnsi="Arial" w:cs="Arial"/>
+          <w:bCs/>
+          <w:color w:val="000000" w:themeColor="text1"/>
+          <w:sz w:val="18"/>
+          <w:szCs w:val="18"/>
+          <w:lang w:val="pt-BR"/>
+        </w:rPr>
+        <w:t xml:space="preserve">, já que os comandos do kubectl são </w:t>
+      </w:r>
+      <w:r>
+        <w:rPr>
+          <w:rFonts w:ascii="Arial" w:hAnsi="Arial" w:cs="Arial"/>
+          <w:bCs/>
+          <w:color w:val="000000" w:themeColor="text1"/>
+          <w:sz w:val="18"/>
+          <w:szCs w:val="18"/>
+          <w:u w:val="single"/>
+          <w:lang w:val="pt-BR"/>
+        </w:rPr>
+        <w:t>executados dentro do cluster criado</w:t>
+      </w:r>
+      <w:r>
+        <w:rPr>
+          <w:rFonts w:ascii="Arial" w:hAnsi="Arial" w:cs="Arial"/>
+          <w:bCs/>
+          <w:color w:val="000000" w:themeColor="text1"/>
+          <w:sz w:val="18"/>
+          <w:szCs w:val="18"/>
+          <w:lang w:val="pt-BR"/>
+        </w:rPr>
+        <w:t xml:space="preserve">, que portanto </w:t>
+      </w:r>
+      <w:r>
+        <w:rPr>
+          <w:rFonts w:ascii="Arial" w:hAnsi="Arial" w:cs="Arial"/>
+          <w:b/>
+          <w:color w:val="000000" w:themeColor="text1"/>
+          <w:sz w:val="18"/>
+          <w:szCs w:val="18"/>
+          <w:lang w:val="pt-BR"/>
+        </w:rPr>
+        <w:t>não terá acesso à uma imagem buildada no localhost</w:t>
+      </w:r>
+      <w:r>
+        <w:rPr>
+          <w:rFonts w:ascii="Arial" w:hAnsi="Arial" w:cs="Arial"/>
+          <w:bCs/>
+          <w:color w:val="000000" w:themeColor="text1"/>
+          <w:sz w:val="18"/>
+          <w:szCs w:val="18"/>
+          <w:lang w:val="pt-BR"/>
+        </w:rPr>
+        <w:t>.</w:t>
+      </w:r>
+    </w:p>
+    <w:p>
+      <w:pPr>
+        <w:ind w:left="360"/>
+        <w:rPr>
+          <w:rFonts w:ascii="Arial" w:hAnsi="Arial" w:cs="Arial"/>
+          <w:bCs/>
+          <w:color w:val="000000" w:themeColor="text1"/>
+          <w:sz w:val="18"/>
+          <w:szCs w:val="18"/>
+          <w:lang w:val="pt-BR"/>
+        </w:rPr>
+      </w:pPr>
+      <w:r>
+        <w:rPr>
+          <w:rFonts w:ascii="Arial" w:hAnsi="Arial" w:cs="Arial"/>
+          <w:bCs/>
+          <w:color w:val="000000" w:themeColor="text1"/>
+          <w:sz w:val="18"/>
+          <w:szCs w:val="18"/>
+          <w:lang w:val="pt-BR"/>
+        </w:rPr>
+        <w:t xml:space="preserve">Para que o comando execute corretamente, </w:t>
+      </w:r>
+      <w:r>
+        <w:rPr>
+          <w:rFonts w:ascii="Arial" w:hAnsi="Arial" w:cs="Arial"/>
+          <w:b/>
+          <w:color w:val="000000" w:themeColor="text1"/>
+          <w:sz w:val="18"/>
+          <w:szCs w:val="18"/>
+          <w:u w:val="single"/>
+          <w:lang w:val="pt-BR"/>
+        </w:rPr>
+        <w:t>é preciso que subamos a imagem para o DockerHub</w:t>
+      </w:r>
+      <w:r>
+        <w:rPr>
+          <w:rFonts w:ascii="Arial" w:hAnsi="Arial" w:cs="Arial"/>
+          <w:bCs/>
+          <w:color w:val="000000" w:themeColor="text1"/>
+          <w:sz w:val="18"/>
+          <w:szCs w:val="18"/>
+          <w:lang w:val="pt-BR"/>
+        </w:rPr>
+        <w:t>, e utilizemos sua URL, como é demonstrado a seguir:</w:t>
+      </w:r>
+    </w:p>
+    <w:p>
+      <w:pPr>
+        <w:ind w:left="360"/>
+        <w:rPr>
+          <w:rFonts w:ascii="Arial" w:hAnsi="Arial" w:cs="Arial"/>
+          <w:b/>
+          <w:color w:val="0070C0"/>
+          <w:sz w:val="18"/>
+          <w:szCs w:val="18"/>
+        </w:rPr>
+      </w:pPr>
+      <w:r>
+        <w:rPr>
+          <w:rFonts w:ascii="Arial" w:hAnsi="Arial" w:cs="Arial"/>
+          <w:b/>
+          <w:color w:val="FF0000"/>
+          <w:sz w:val="18"/>
+          <w:szCs w:val="18"/>
+        </w:rPr>
+        <w:t>kubectl create deployment</w:t>
+      </w:r>
+      <w:r>
+        <w:rPr>
+          <w:rFonts w:ascii="Arial" w:hAnsi="Arial" w:cs="Arial"/>
+          <w:b/>
+          <w:color w:val="0070C0"/>
+          <w:sz w:val="18"/>
+          <w:szCs w:val="18"/>
+        </w:rPr>
+        <w:t xml:space="preserve"> first-app</w:t>
+      </w:r>
+      <w:r>
+        <w:rPr>
+          <w:rFonts w:ascii="Arial" w:hAnsi="Arial" w:cs="Arial"/>
+          <w:b/>
+          <w:color w:val="0070C0"/>
+          <w:sz w:val="18"/>
+          <w:szCs w:val="18"/>
+        </w:rPr>
+        <w:t xml:space="preserve"> --image=</w:t>
+      </w:r>
+      <w:r>
+        <w:rPr>
+          <w:rFonts w:ascii="Arial" w:hAnsi="Arial" w:cs="Arial"/>
+          <w:b/>
+          <w:color w:val="0070C0"/>
+          <w:sz w:val="18"/>
+          <w:szCs w:val="18"/>
+        </w:rPr>
+        <w:t>azold6/</w:t>
+      </w:r>
+      <w:r>
+        <w:rPr>
+          <w:rFonts w:ascii="Arial" w:hAnsi="Arial" w:cs="Arial"/>
+          <w:b/>
+          <w:color w:val="0070C0"/>
+          <w:sz w:val="18"/>
+          <w:szCs w:val="18"/>
+        </w:rPr>
+        <w:t>kub-first-app</w:t>
+      </w:r>
+    </w:p>
+    <w:p>
+      <w:pPr>
+        <w:ind w:left="360"/>
+        <w:rPr>
+          <w:rFonts w:ascii="Arial" w:hAnsi="Arial" w:cs="Arial"/>
+          <w:bCs/>
+          <w:color w:val="000000" w:themeColor="text1"/>
+          <w:sz w:val="18"/>
+          <w:szCs w:val="18"/>
+        </w:rPr>
+      </w:pPr>
+    </w:p>
+    <w:p>
+      <w:pPr>
+        <w:ind w:left="360"/>
+        <w:rPr>
+          <w:rFonts w:ascii="Arial" w:hAnsi="Arial" w:cs="Arial"/>
+          <w:bCs/>
+          <w:color w:val="000000" w:themeColor="text1"/>
+          <w:sz w:val="18"/>
+          <w:szCs w:val="18"/>
+        </w:rPr>
+      </w:pPr>
+    </w:p>
+    <w:p>
+      <w:pPr>
+        <w:rPr>
+          <w:rFonts w:ascii="Arial" w:hAnsi="Arial" w:cs="Arial"/>
+          <w:bCs/>
+          <w:color w:val="000000" w:themeColor="text1"/>
+          <w:sz w:val="18"/>
+          <w:szCs w:val="18"/>
+        </w:rPr>
+      </w:pPr>
+    </w:p>
+    <w:p>
+      <w:pPr>
+        <w:rPr>
+          <w:rFonts w:ascii="Arial" w:hAnsi="Arial" w:cs="Arial"/>
+          <w:b/>
+          <w:color w:val="000000" w:themeColor="text1"/>
+          <w:sz w:val="18"/>
+          <w:szCs w:val="18"/>
+        </w:rPr>
+      </w:pPr>
+    </w:p>
+    <w:p>
+      <w:pPr>
+        <w:rPr>
+          <w:rFonts w:ascii="Arial" w:hAnsi="Arial" w:cs="Arial"/>
+          <w:b/>
+          <w:color w:val="000000" w:themeColor="text1"/>
+          <w:sz w:val="18"/>
+          <w:szCs w:val="18"/>
+        </w:rPr>
+      </w:pPr>
+    </w:p>
+    <w:p>
+      <w:pPr>
+        <w:rPr>
+          <w:rFonts w:ascii="Arial" w:hAnsi="Arial" w:cs="Arial"/>
+          <w:b/>
+          <w:color w:val="000000" w:themeColor="text1"/>
+          <w:sz w:val="18"/>
+          <w:szCs w:val="18"/>
+          <w:u w:val="single"/>
+        </w:rPr>
+      </w:pPr>
+    </w:p>
+    <w:p/>
+    <w:p>
+      <w:pPr>
+        <w:rPr>
+          <w:rFonts w:ascii="Arial" w:hAnsi="Arial" w:cs="Arial"/>
+          <w:b/>
+          <w:color w:val="0070C0"/>
+          <w:sz w:val="18"/>
+          <w:szCs w:val="18"/>
+        </w:rPr>
+      </w:pPr>
+    </w:p>
+    <w:p>
+      <w:pPr>
+        <w:rPr>
+          <w:rFonts w:ascii="Arial" w:hAnsi="Arial" w:cs="Arial"/>
+          <w:bCs/>
+          <w:color w:val="000000" w:themeColor="text1"/>
+          <w:sz w:val="18"/>
+          <w:szCs w:val="18"/>
+        </w:rPr>
+      </w:pPr>
+    </w:p>
+    <w:p>
+      <w:pPr>
+        <w:rPr>
+          <w:color w:val="000000" w:themeColor="text1"/>
+        </w:rPr>
+      </w:pPr>
+    </w:p>
+    <w:p>
+      <w:pPr>
+        <w:rPr>
+          <w:rFonts w:ascii="Arial" w:hAnsi="Arial" w:cs="Arial"/>
+          <w:color w:val="000000" w:themeColor="text1"/>
+          <w:sz w:val="18"/>
+          <w:szCs w:val="18"/>
+        </w:rPr>
+      </w:pPr>
+    </w:p>
+    <w:p/>
     <w:sectPr>
       <w:pgSz w:w="12240" w:h="15840"/>
       <w:pgMar w:top="1440" w:right="1440" w:bottom="1440" w:left="1440" w:header="720" w:footer="720" w:gutter="0"/>
@@ -9391,6 +10309,119 @@
     </w:lvl>
   </w:abstractNum>
   <w:abstractNum w:abstractNumId="2" w15:restartNumberingAfterBreak="0">
+    <w:nsid w:val="1C1B7BA2"/>
+    <w:multiLevelType w:val="hybridMultilevel"/>
+    <w:tmpl w:val="273EE07E"/>
+    <w:lvl w:ilvl="0" w:tplc="04090001">
+      <w:start w:val="1"/>
+      <w:numFmt w:val="bullet"/>
+      <w:lvlText w:val=""/>
+      <w:lvlJc w:val="left"/>
+      <w:pPr>
+        <w:ind w:left="720" w:hanging="360"/>
+      </w:pPr>
+      <w:rPr>
+        <w:rFonts w:ascii="Symbol" w:hAnsi="Symbol" w:hint="default"/>
+      </w:rPr>
+    </w:lvl>
+    <w:lvl w:ilvl="1" w:tplc="04090003" w:tentative="1">
+      <w:start w:val="1"/>
+      <w:numFmt w:val="bullet"/>
+      <w:lvlText w:val="o"/>
+      <w:lvlJc w:val="left"/>
+      <w:pPr>
+        <w:ind w:left="1440" w:hanging="360"/>
+      </w:pPr>
+      <w:rPr>
+        <w:rFonts w:ascii="Courier New" w:hAnsi="Courier New" w:cs="Courier New" w:hint="default"/>
+      </w:rPr>
+    </w:lvl>
+    <w:lvl w:ilvl="2" w:tplc="04090005" w:tentative="1">
+      <w:start w:val="1"/>
+      <w:numFmt w:val="bullet"/>
+      <w:lvlText w:val=""/>
+      <w:lvlJc w:val="left"/>
+      <w:pPr>
+        <w:ind w:left="2160" w:hanging="360"/>
+      </w:pPr>
+      <w:rPr>
+        <w:rFonts w:ascii="Wingdings" w:hAnsi="Wingdings" w:hint="default"/>
+      </w:rPr>
+    </w:lvl>
+    <w:lvl w:ilvl="3" w:tplc="04090001" w:tentative="1">
+      <w:start w:val="1"/>
+      <w:numFmt w:val="bullet"/>
+      <w:lvlText w:val=""/>
+      <w:lvlJc w:val="left"/>
+      <w:pPr>
+        <w:ind w:left="2880" w:hanging="360"/>
+      </w:pPr>
+      <w:rPr>
+        <w:rFonts w:ascii="Symbol" w:hAnsi="Symbol" w:hint="default"/>
+      </w:rPr>
+    </w:lvl>
+    <w:lvl w:ilvl="4" w:tplc="04090003" w:tentative="1">
+      <w:start w:val="1"/>
+      <w:numFmt w:val="bullet"/>
+      <w:lvlText w:val="o"/>
+      <w:lvlJc w:val="left"/>
+      <w:pPr>
+        <w:ind w:left="3600" w:hanging="360"/>
+      </w:pPr>
+      <w:rPr>
+        <w:rFonts w:ascii="Courier New" w:hAnsi="Courier New" w:cs="Courier New" w:hint="default"/>
+      </w:rPr>
+    </w:lvl>
+    <w:lvl w:ilvl="5" w:tplc="04090005" w:tentative="1">
+      <w:start w:val="1"/>
+      <w:numFmt w:val="bullet"/>
+      <w:lvlText w:val=""/>
+      <w:lvlJc w:val="left"/>
+      <w:pPr>
+        <w:ind w:left="4320" w:hanging="360"/>
+      </w:pPr>
+      <w:rPr>
+        <w:rFonts w:ascii="Wingdings" w:hAnsi="Wingdings" w:hint="default"/>
+      </w:rPr>
+    </w:lvl>
+    <w:lvl w:ilvl="6" w:tplc="04090001" w:tentative="1">
+      <w:start w:val="1"/>
+      <w:numFmt w:val="bullet"/>
+      <w:lvlText w:val=""/>
+      <w:lvlJc w:val="left"/>
+      <w:pPr>
+        <w:ind w:left="5040" w:hanging="360"/>
+      </w:pPr>
+      <w:rPr>
+        <w:rFonts w:ascii="Symbol" w:hAnsi="Symbol" w:hint="default"/>
+      </w:rPr>
+    </w:lvl>
+    <w:lvl w:ilvl="7" w:tplc="04090003" w:tentative="1">
+      <w:start w:val="1"/>
+      <w:numFmt w:val="bullet"/>
+      <w:lvlText w:val="o"/>
+      <w:lvlJc w:val="left"/>
+      <w:pPr>
+        <w:ind w:left="5760" w:hanging="360"/>
+      </w:pPr>
+      <w:rPr>
+        <w:rFonts w:ascii="Courier New" w:hAnsi="Courier New" w:cs="Courier New" w:hint="default"/>
+      </w:rPr>
+    </w:lvl>
+    <w:lvl w:ilvl="8" w:tplc="04090005" w:tentative="1">
+      <w:start w:val="1"/>
+      <w:numFmt w:val="bullet"/>
+      <w:lvlText w:val=""/>
+      <w:lvlJc w:val="left"/>
+      <w:pPr>
+        <w:ind w:left="6480" w:hanging="360"/>
+      </w:pPr>
+      <w:rPr>
+        <w:rFonts w:ascii="Wingdings" w:hAnsi="Wingdings" w:hint="default"/>
+      </w:rPr>
+    </w:lvl>
+  </w:abstractNum>
+  <w:abstractNum w:abstractNumId="3" w15:restartNumberingAfterBreak="0">
     <w:nsid w:val="1C2A2D3E"/>
     <w:multiLevelType w:val="hybridMultilevel"/>
     <w:tmpl w:val="AEE4D0EE"/>
@@ -9503,7 +10534,7 @@
       </w:rPr>
     </w:lvl>
   </w:abstractNum>
-  <w:abstractNum w:abstractNumId="3" w15:restartNumberingAfterBreak="0">
+  <w:abstractNum w:abstractNumId="4" w15:restartNumberingAfterBreak="0">
     <w:nsid w:val="21347065"/>
     <w:multiLevelType w:val="hybridMultilevel"/>
     <w:tmpl w:val="2C30B780"/>
@@ -9616,7 +10647,7 @@
       </w:rPr>
     </w:lvl>
   </w:abstractNum>
-  <w:abstractNum w:abstractNumId="4" w15:restartNumberingAfterBreak="0">
+  <w:abstractNum w:abstractNumId="5" w15:restartNumberingAfterBreak="0">
     <w:nsid w:val="227E002F"/>
     <w:multiLevelType w:val="hybridMultilevel"/>
     <w:tmpl w:val="79C0578C"/>
@@ -9729,7 +10760,7 @@
       </w:rPr>
     </w:lvl>
   </w:abstractNum>
-  <w:abstractNum w:abstractNumId="5" w15:restartNumberingAfterBreak="0">
+  <w:abstractNum w:abstractNumId="6" w15:restartNumberingAfterBreak="0">
     <w:nsid w:val="26FA0D61"/>
     <w:multiLevelType w:val="hybridMultilevel"/>
     <w:tmpl w:val="571EA3A6"/>
@@ -9843,7 +10874,7 @@
       </w:rPr>
     </w:lvl>
   </w:abstractNum>
-  <w:abstractNum w:abstractNumId="6" w15:restartNumberingAfterBreak="0">
+  <w:abstractNum w:abstractNumId="7" w15:restartNumberingAfterBreak="0">
     <w:nsid w:val="281E4922"/>
     <w:multiLevelType w:val="hybridMultilevel"/>
     <w:tmpl w:val="4FB2CABA"/>
@@ -9932,7 +10963,7 @@
       </w:pPr>
     </w:lvl>
   </w:abstractNum>
-  <w:abstractNum w:abstractNumId="7" w15:restartNumberingAfterBreak="0">
+  <w:abstractNum w:abstractNumId="8" w15:restartNumberingAfterBreak="0">
     <w:nsid w:val="2E0E025C"/>
     <w:multiLevelType w:val="hybridMultilevel"/>
     <w:tmpl w:val="5FCA4CE0"/>
@@ -10046,7 +11077,7 @@
       </w:rPr>
     </w:lvl>
   </w:abstractNum>
-  <w:abstractNum w:abstractNumId="8" w15:restartNumberingAfterBreak="0">
+  <w:abstractNum w:abstractNumId="9" w15:restartNumberingAfterBreak="0">
     <w:nsid w:val="2FC42700"/>
     <w:multiLevelType w:val="hybridMultilevel"/>
     <w:tmpl w:val="DA3CDE56"/>
@@ -10159,7 +11190,120 @@
       </w:rPr>
     </w:lvl>
   </w:abstractNum>
-  <w:abstractNum w:abstractNumId="9" w15:restartNumberingAfterBreak="0">
+  <w:abstractNum w:abstractNumId="10" w15:restartNumberingAfterBreak="0">
+    <w:nsid w:val="451D1DAA"/>
+    <w:multiLevelType w:val="hybridMultilevel"/>
+    <w:tmpl w:val="8CC25FD8"/>
+    <w:lvl w:ilvl="0" w:tplc="04090001">
+      <w:start w:val="1"/>
+      <w:numFmt w:val="bullet"/>
+      <w:lvlText w:val=""/>
+      <w:lvlJc w:val="left"/>
+      <w:pPr>
+        <w:ind w:left="720" w:hanging="360"/>
+      </w:pPr>
+      <w:rPr>
+        <w:rFonts w:ascii="Symbol" w:hAnsi="Symbol" w:hint="default"/>
+      </w:rPr>
+    </w:lvl>
+    <w:lvl w:ilvl="1" w:tplc="04090003" w:tentative="1">
+      <w:start w:val="1"/>
+      <w:numFmt w:val="bullet"/>
+      <w:lvlText w:val="o"/>
+      <w:lvlJc w:val="left"/>
+      <w:pPr>
+        <w:ind w:left="1440" w:hanging="360"/>
+      </w:pPr>
+      <w:rPr>
+        <w:rFonts w:ascii="Courier New" w:hAnsi="Courier New" w:cs="Courier New" w:hint="default"/>
+      </w:rPr>
+    </w:lvl>
+    <w:lvl w:ilvl="2" w:tplc="04090005" w:tentative="1">
+      <w:start w:val="1"/>
+      <w:numFmt w:val="bullet"/>
+      <w:lvlText w:val=""/>
+      <w:lvlJc w:val="left"/>
+      <w:pPr>
+        <w:ind w:left="2160" w:hanging="360"/>
+      </w:pPr>
+      <w:rPr>
+        <w:rFonts w:ascii="Wingdings" w:hAnsi="Wingdings" w:hint="default"/>
+      </w:rPr>
+    </w:lvl>
+    <w:lvl w:ilvl="3" w:tplc="04090001" w:tentative="1">
+      <w:start w:val="1"/>
+      <w:numFmt w:val="bullet"/>
+      <w:lvlText w:val=""/>
+      <w:lvlJc w:val="left"/>
+      <w:pPr>
+        <w:ind w:left="2880" w:hanging="360"/>
+      </w:pPr>
+      <w:rPr>
+        <w:rFonts w:ascii="Symbol" w:hAnsi="Symbol" w:hint="default"/>
+      </w:rPr>
+    </w:lvl>
+    <w:lvl w:ilvl="4" w:tplc="04090003" w:tentative="1">
+      <w:start w:val="1"/>
+      <w:numFmt w:val="bullet"/>
+      <w:lvlText w:val="o"/>
+      <w:lvlJc w:val="left"/>
+      <w:pPr>
+        <w:ind w:left="3600" w:hanging="360"/>
+      </w:pPr>
+      <w:rPr>
+        <w:rFonts w:ascii="Courier New" w:hAnsi="Courier New" w:cs="Courier New" w:hint="default"/>
+      </w:rPr>
+    </w:lvl>
+    <w:lvl w:ilvl="5" w:tplc="04090005" w:tentative="1">
+      <w:start w:val="1"/>
+      <w:numFmt w:val="bullet"/>
+      <w:lvlText w:val=""/>
+      <w:lvlJc w:val="left"/>
+      <w:pPr>
+        <w:ind w:left="4320" w:hanging="360"/>
+      </w:pPr>
+      <w:rPr>
+        <w:rFonts w:ascii="Wingdings" w:hAnsi="Wingdings" w:hint="default"/>
+      </w:rPr>
+    </w:lvl>
+    <w:lvl w:ilvl="6" w:tplc="04090001" w:tentative="1">
+      <w:start w:val="1"/>
+      <w:numFmt w:val="bullet"/>
+      <w:lvlText w:val=""/>
+      <w:lvlJc w:val="left"/>
+      <w:pPr>
+        <w:ind w:left="5040" w:hanging="360"/>
+      </w:pPr>
+      <w:rPr>
+        <w:rFonts w:ascii="Symbol" w:hAnsi="Symbol" w:hint="default"/>
+      </w:rPr>
+    </w:lvl>
+    <w:lvl w:ilvl="7" w:tplc="04090003" w:tentative="1">
+      <w:start w:val="1"/>
+      <w:numFmt w:val="bullet"/>
+      <w:lvlText w:val="o"/>
+      <w:lvlJc w:val="left"/>
+      <w:pPr>
+        <w:ind w:left="5760" w:hanging="360"/>
+      </w:pPr>
+      <w:rPr>
+        <w:rFonts w:ascii="Courier New" w:hAnsi="Courier New" w:cs="Courier New" w:hint="default"/>
+      </w:rPr>
+    </w:lvl>
+    <w:lvl w:ilvl="8" w:tplc="04090005" w:tentative="1">
+      <w:start w:val="1"/>
+      <w:numFmt w:val="bullet"/>
+      <w:lvlText w:val=""/>
+      <w:lvlJc w:val="left"/>
+      <w:pPr>
+        <w:ind w:left="6480" w:hanging="360"/>
+      </w:pPr>
+      <w:rPr>
+        <w:rFonts w:ascii="Wingdings" w:hAnsi="Wingdings" w:hint="default"/>
+      </w:rPr>
+    </w:lvl>
+  </w:abstractNum>
+  <w:abstractNum w:abstractNumId="11" w15:restartNumberingAfterBreak="0">
     <w:nsid w:val="53F94E84"/>
     <w:multiLevelType w:val="hybridMultilevel"/>
     <w:tmpl w:val="AB901F5A"/>
@@ -10245,7 +11389,7 @@
       </w:pPr>
     </w:lvl>
   </w:abstractNum>
-  <w:abstractNum w:abstractNumId="10" w15:restartNumberingAfterBreak="0">
+  <w:abstractNum w:abstractNumId="12" w15:restartNumberingAfterBreak="0">
     <w:nsid w:val="54A45793"/>
     <w:multiLevelType w:val="hybridMultilevel"/>
     <w:tmpl w:val="A5C4BE14"/>
@@ -10359,7 +11503,7 @@
       </w:rPr>
     </w:lvl>
   </w:abstractNum>
-  <w:abstractNum w:abstractNumId="11" w15:restartNumberingAfterBreak="0">
+  <w:abstractNum w:abstractNumId="13" w15:restartNumberingAfterBreak="0">
     <w:nsid w:val="56D336B5"/>
     <w:multiLevelType w:val="hybridMultilevel"/>
     <w:tmpl w:val="00B2E32A"/>
@@ -10472,7 +11616,7 @@
       </w:rPr>
     </w:lvl>
   </w:abstractNum>
-  <w:abstractNum w:abstractNumId="12" w15:restartNumberingAfterBreak="0">
+  <w:abstractNum w:abstractNumId="14" w15:restartNumberingAfterBreak="0">
     <w:nsid w:val="715056E8"/>
     <w:multiLevelType w:val="hybridMultilevel"/>
     <w:tmpl w:val="8434472C"/>
@@ -10585,7 +11729,7 @@
       </w:rPr>
     </w:lvl>
   </w:abstractNum>
-  <w:abstractNum w:abstractNumId="13" w15:restartNumberingAfterBreak="0">
+  <w:abstractNum w:abstractNumId="15" w15:restartNumberingAfterBreak="0">
     <w:nsid w:val="7A1F5146"/>
     <w:multiLevelType w:val="hybridMultilevel"/>
     <w:tmpl w:val="F6C80962"/>
@@ -10699,10 +11843,10 @@
     </w:lvl>
   </w:abstractNum>
   <w:num w:numId="1">
-    <w:abstractNumId w:val="5"/>
+    <w:abstractNumId w:val="6"/>
   </w:num>
   <w:num w:numId="2">
-    <w:abstractNumId w:val="10"/>
+    <w:abstractNumId w:val="12"/>
   </w:num>
   <w:num w:numId="3">
     <w:abstractNumId w:val="1"/>
@@ -10711,34 +11855,40 @@
     <w:abstractNumId w:val="0"/>
   </w:num>
   <w:num w:numId="5">
+    <w:abstractNumId w:val="8"/>
+  </w:num>
+  <w:num w:numId="6">
+    <w:abstractNumId w:val="4"/>
+  </w:num>
+  <w:num w:numId="7">
+    <w:abstractNumId w:val="9"/>
+  </w:num>
+  <w:num w:numId="8">
+    <w:abstractNumId w:val="5"/>
+  </w:num>
+  <w:num w:numId="9">
+    <w:abstractNumId w:val="15"/>
+  </w:num>
+  <w:num w:numId="10">
+    <w:abstractNumId w:val="14"/>
+  </w:num>
+  <w:num w:numId="11">
+    <w:abstractNumId w:val="13"/>
+  </w:num>
+  <w:num w:numId="12">
+    <w:abstractNumId w:val="3"/>
+  </w:num>
+  <w:num w:numId="13">
+    <w:abstractNumId w:val="11"/>
+  </w:num>
+  <w:num w:numId="14">
     <w:abstractNumId w:val="7"/>
   </w:num>
-  <w:num w:numId="6">
-    <w:abstractNumId w:val="3"/>
-  </w:num>
-  <w:num w:numId="7">
-    <w:abstractNumId w:val="8"/>
-  </w:num>
-  <w:num w:numId="8">
-    <w:abstractNumId w:val="4"/>
-  </w:num>
-  <w:num w:numId="9">
-    <w:abstractNumId w:val="13"/>
-  </w:num>
-  <w:num w:numId="10">
-    <w:abstractNumId w:val="12"/>
-  </w:num>
-  <w:num w:numId="11">
-    <w:abstractNumId w:val="11"/>
-  </w:num>
-  <w:num w:numId="12">
+  <w:num w:numId="15">
     <w:abstractNumId w:val="2"/>
   </w:num>
-  <w:num w:numId="13">
-    <w:abstractNumId w:val="9"/>
-  </w:num>
-  <w:num w:numId="14">
-    <w:abstractNumId w:val="6"/>
+  <w:num w:numId="16">
+    <w:abstractNumId w:val="10"/>
   </w:num>
 </w:numbering>
 </file>

</xml_diff>

<commit_message>
190 - Taking notes on Kubernetes' services deployment and service to expose internal ports
</commit_message>
<xml_diff>
--- a/Anotações - Docker e Kubernetes.docx
+++ b/Anotações - Docker e Kubernetes.docx
@@ -9123,21 +9123,110 @@
         <w:rPr>
           <w:rFonts w:ascii="Arial" w:hAnsi="Arial" w:cs="Arial"/>
           <w:b/>
-          <w:color w:val="000000" w:themeColor="text1"/>
-          <w:sz w:val="18"/>
-          <w:szCs w:val="18"/>
-          <w:u w:val="single"/>
-          <w:lang w:val="pt-BR"/>
-        </w:rPr>
-      </w:pPr>
-      <w:r>
-        <w:rPr>
-          <w:rFonts w:ascii="Arial" w:hAnsi="Arial" w:cs="Arial"/>
-          <w:b/>
-          <w:color w:val="000000" w:themeColor="text1"/>
-          <w:sz w:val="18"/>
-          <w:szCs w:val="18"/>
-          <w:u w:val="single"/>
+          <w:color w:val="00B050"/>
+          <w:sz w:val="32"/>
+          <w:szCs w:val="32"/>
+          <w:lang w:val="pt-BR"/>
+        </w:rPr>
+      </w:pPr>
+      <w:r>
+        <w:rPr>
+          <w:rFonts w:ascii="Arial" w:hAnsi="Arial" w:cs="Arial"/>
+          <w:b/>
+          <w:color w:val="00B050"/>
+          <w:sz w:val="32"/>
+          <w:szCs w:val="32"/>
+          <w:lang w:val="pt-BR"/>
+        </w:rPr>
+        <w:t>Kubectl</w:t>
+      </w:r>
+    </w:p>
+    <w:p>
+      <w:pPr>
+        <w:rPr>
+          <w:rFonts w:ascii="Arial" w:hAnsi="Arial" w:cs="Arial"/>
+          <w:bCs/>
+          <w:color w:val="000000" w:themeColor="text1"/>
+          <w:sz w:val="18"/>
+          <w:szCs w:val="18"/>
+          <w:lang w:val="pt-BR"/>
+        </w:rPr>
+      </w:pPr>
+      <w:r>
+        <w:rPr>
+          <w:rFonts w:ascii="Arial" w:hAnsi="Arial" w:cs="Arial"/>
+          <w:bCs/>
+          <w:color w:val="000000" w:themeColor="text1"/>
+          <w:sz w:val="18"/>
+          <w:szCs w:val="18"/>
+          <w:lang w:val="pt-BR"/>
+        </w:rPr>
+        <w:t>Kubectl (Kube control)</w:t>
+      </w:r>
+      <w:r>
+        <w:rPr>
+          <w:rFonts w:ascii="Arial" w:hAnsi="Arial" w:cs="Arial"/>
+          <w:bCs/>
+          <w:color w:val="000000" w:themeColor="text1"/>
+          <w:sz w:val="18"/>
+          <w:szCs w:val="18"/>
+          <w:lang w:val="pt-BR"/>
+        </w:rPr>
+        <w:t xml:space="preserve"> é o controlador da máquina local que envia comandos ao Master Node do cluster </w:t>
+      </w:r>
+      <w:r>
+        <w:rPr>
+          <w:rFonts w:ascii="Arial" w:hAnsi="Arial" w:cs="Arial"/>
+          <w:bCs/>
+          <w:color w:val="000000" w:themeColor="text1"/>
+          <w:sz w:val="18"/>
+          <w:szCs w:val="18"/>
+          <w:lang w:val="pt-BR"/>
+        </w:rPr>
+        <w:t>K</w:t>
+      </w:r>
+      <w:r>
+        <w:rPr>
+          <w:rFonts w:ascii="Arial" w:hAnsi="Arial" w:cs="Arial"/>
+          <w:bCs/>
+          <w:color w:val="000000" w:themeColor="text1"/>
+          <w:sz w:val="18"/>
+          <w:szCs w:val="18"/>
+          <w:lang w:val="pt-BR"/>
+        </w:rPr>
+        <w:t>ubernetes.</w:t>
+      </w:r>
+    </w:p>
+    <w:p>
+      <w:pPr>
+        <w:rPr>
+          <w:rFonts w:ascii="Arial" w:hAnsi="Arial" w:cs="Arial"/>
+          <w:bCs/>
+          <w:color w:val="000000" w:themeColor="text1"/>
+          <w:sz w:val="18"/>
+          <w:szCs w:val="18"/>
+          <w:lang w:val="pt-BR"/>
+        </w:rPr>
+      </w:pPr>
+    </w:p>
+    <w:p>
+      <w:pPr>
+        <w:rPr>
+          <w:rFonts w:ascii="Arial Black" w:hAnsi="Arial Black" w:cs="Arial"/>
+          <w:b/>
+          <w:color w:val="000000" w:themeColor="text1"/>
+          <w:sz w:val="32"/>
+          <w:szCs w:val="32"/>
+          <w:lang w:val="pt-BR"/>
+        </w:rPr>
+      </w:pPr>
+      <w:r>
+        <w:rPr>
+          <w:rFonts w:ascii="Arial Black" w:hAnsi="Arial Black" w:cs="Arial"/>
+          <w:b/>
+          <w:color w:val="000000" w:themeColor="text1"/>
+          <w:sz w:val="32"/>
+          <w:szCs w:val="32"/>
           <w:lang w:val="pt-BR"/>
         </w:rPr>
         <w:t>Comandos kubectl</w:t>
@@ -9375,6 +9464,11 @@
     </w:p>
     <w:p>
       <w:pPr>
+        <w:pStyle w:val="PargrafodaLista"/>
+        <w:numPr>
+          <w:ilvl w:val="0"/>
+          <w:numId w:val="16"/>
+        </w:numPr>
         <w:rPr>
           <w:rFonts w:ascii="Arial" w:hAnsi="Arial" w:cs="Arial"/>
           <w:b/>
@@ -9384,9 +9478,40 @@
           <w:lang w:val="pt-BR"/>
         </w:rPr>
       </w:pPr>
-    </w:p>
-    <w:p>
-      <w:pPr>
+      <w:r>
+        <w:rPr>
+          <w:rFonts w:ascii="Arial" w:hAnsi="Arial" w:cs="Arial"/>
+          <w:b/>
+          <w:color w:val="FF0000"/>
+          <w:sz w:val="18"/>
+          <w:szCs w:val="18"/>
+          <w:lang w:val="pt-BR"/>
+        </w:rPr>
+        <w:t xml:space="preserve">kubectl get </w:t>
+      </w:r>
+      <w:r>
+        <w:rPr>
+          <w:rFonts w:ascii="Arial" w:hAnsi="Arial" w:cs="Arial"/>
+          <w:b/>
+          <w:color w:val="FF0000"/>
+          <w:sz w:val="18"/>
+          <w:szCs w:val="18"/>
+          <w:lang w:val="pt-BR"/>
+        </w:rPr>
+        <w:t>services</w:t>
+      </w:r>
+      <w:r>
+        <w:rPr>
+          <w:rFonts w:ascii="Arial" w:hAnsi="Arial" w:cs="Arial"/>
+          <w:b/>
+          <w:color w:val="FF0000"/>
+          <w:sz w:val="18"/>
+          <w:szCs w:val="18"/>
+          <w:lang w:val="pt-BR"/>
+        </w:rPr>
+        <w:t xml:space="preserve"> </w:t>
+      </w:r>
+      <w:r>
         <w:rPr>
           <w:rFonts w:ascii="Arial" w:hAnsi="Arial" w:cs="Arial"/>
           <w:bCs/>
@@ -9395,8 +9520,33 @@
           <w:szCs w:val="18"/>
           <w:lang w:val="pt-BR"/>
         </w:rPr>
-      </w:pPr>
-      <w:r>
+        <w:t xml:space="preserve">– Lista </w:t>
+      </w:r>
+      <w:r>
+        <w:rPr>
+          <w:rFonts w:ascii="Arial" w:hAnsi="Arial" w:cs="Arial"/>
+          <w:bCs/>
+          <w:color w:val="000000" w:themeColor="text1"/>
+          <w:sz w:val="18"/>
+          <w:szCs w:val="18"/>
+          <w:lang w:val="pt-BR"/>
+        </w:rPr>
+        <w:t>todos o</w:t>
+      </w:r>
+      <w:r>
+        <w:rPr>
+          <w:rFonts w:ascii="Arial" w:hAnsi="Arial" w:cs="Arial"/>
+          <w:bCs/>
+          <w:color w:val="000000" w:themeColor="text1"/>
+          <w:sz w:val="18"/>
+          <w:szCs w:val="18"/>
+          <w:lang w:val="pt-BR"/>
+        </w:rPr>
+        <w:t>s serviços (objetos) criados no cluster</w:t>
+      </w:r>
+    </w:p>
+    <w:p>
+      <w:pPr>
         <w:rPr>
           <w:rFonts w:ascii="Arial" w:hAnsi="Arial" w:cs="Arial"/>
           <w:b/>
@@ -9405,6 +9555,28 @@
           <w:szCs w:val="18"/>
           <w:lang w:val="pt-BR"/>
         </w:rPr>
+      </w:pPr>
+    </w:p>
+    <w:p>
+      <w:pPr>
+        <w:rPr>
+          <w:rFonts w:ascii="Arial" w:hAnsi="Arial" w:cs="Arial"/>
+          <w:bCs/>
+          <w:color w:val="000000" w:themeColor="text1"/>
+          <w:sz w:val="18"/>
+          <w:szCs w:val="18"/>
+          <w:lang w:val="pt-BR"/>
+        </w:rPr>
+      </w:pPr>
+      <w:r>
+        <w:rPr>
+          <w:rFonts w:ascii="Arial" w:hAnsi="Arial" w:cs="Arial"/>
+          <w:b/>
+          <w:color w:val="FF0000"/>
+          <w:sz w:val="18"/>
+          <w:szCs w:val="18"/>
+          <w:lang w:val="pt-BR"/>
+        </w:rPr>
         <w:t xml:space="preserve">kubectl create </w:t>
       </w:r>
       <w:r>
@@ -9416,29 +9588,7 @@
           <w:szCs w:val="18"/>
           <w:lang w:val="pt-BR"/>
         </w:rPr>
-        <w:t>[OBJECT]</w:t>
-      </w:r>
-      <w:r>
-        <w:rPr>
-          <w:rFonts w:ascii="Arial" w:hAnsi="Arial" w:cs="Arial"/>
-          <w:b/>
-          <w:color w:val="0070C0"/>
-          <w:sz w:val="18"/>
-          <w:szCs w:val="18"/>
-          <w:lang w:val="pt-BR"/>
-        </w:rPr>
-        <w:t xml:space="preserve"> </w:t>
-      </w:r>
-      <w:r>
-        <w:rPr>
-          <w:rFonts w:ascii="Arial" w:hAnsi="Arial" w:cs="Arial"/>
-          <w:b/>
-          <w:color w:val="0070C0"/>
-          <w:sz w:val="18"/>
-          <w:szCs w:val="18"/>
-          <w:lang w:val="pt-BR"/>
-        </w:rPr>
-        <w:t xml:space="preserve">[ARGS] </w:t>
+        <w:t xml:space="preserve">[OBJECT] [ARGS] </w:t>
       </w:r>
       <w:r>
         <w:rPr>
@@ -9542,21 +9692,633 @@
           <w:rFonts w:ascii="Arial" w:hAnsi="Arial" w:cs="Arial"/>
           <w:b/>
           <w:color w:val="000000" w:themeColor="text1"/>
-          <w:sz w:val="18"/>
-          <w:szCs w:val="18"/>
-          <w:lang w:val="pt-BR"/>
-        </w:rPr>
-      </w:pPr>
-      <w:r>
-        <w:rPr>
-          <w:rFonts w:ascii="Arial" w:hAnsi="Arial" w:cs="Arial"/>
-          <w:b/>
-          <w:color w:val="000000" w:themeColor="text1"/>
-          <w:sz w:val="18"/>
-          <w:szCs w:val="18"/>
-          <w:lang w:val="pt-BR"/>
-        </w:rPr>
-        <w:t>Exemplos</w:t>
+          <w:sz w:val="24"/>
+          <w:szCs w:val="24"/>
+          <w:u w:val="single"/>
+          <w:lang w:val="pt-BR"/>
+        </w:rPr>
+      </w:pPr>
+    </w:p>
+    <w:p>
+      <w:pPr>
+        <w:rPr>
+          <w:rFonts w:ascii="Arial" w:hAnsi="Arial" w:cs="Arial"/>
+          <w:b/>
+          <w:color w:val="000000" w:themeColor="text1"/>
+          <w:sz w:val="32"/>
+          <w:szCs w:val="32"/>
+          <w:lang w:val="pt-BR"/>
+        </w:rPr>
+      </w:pPr>
+      <w:r>
+        <w:rPr>
+          <w:rFonts w:ascii="Arial" w:hAnsi="Arial" w:cs="Arial"/>
+          <w:b/>
+          <w:color w:val="000000" w:themeColor="text1"/>
+          <w:sz w:val="32"/>
+          <w:szCs w:val="32"/>
+          <w:lang w:val="pt-BR"/>
+        </w:rPr>
+        <w:t>Objetos</w:t>
+      </w:r>
+    </w:p>
+    <w:p>
+      <w:pPr>
+        <w:rPr>
+          <w:rFonts w:ascii="Arial" w:hAnsi="Arial" w:cs="Arial"/>
+          <w:bCs/>
+          <w:color w:val="000000" w:themeColor="text1"/>
+          <w:sz w:val="18"/>
+          <w:szCs w:val="18"/>
+          <w:lang w:val="pt-BR"/>
+        </w:rPr>
+      </w:pPr>
+      <w:r>
+        <w:rPr>
+          <w:rFonts w:ascii="Arial" w:hAnsi="Arial" w:cs="Arial"/>
+          <w:bCs/>
+          <w:color w:val="000000" w:themeColor="text1"/>
+          <w:sz w:val="18"/>
+          <w:szCs w:val="18"/>
+          <w:lang w:val="pt-BR"/>
+        </w:rPr>
+        <w:t>Os objetos pertencem ao ambiente Kubernetes e executam uma função nele.</w:t>
+      </w:r>
+    </w:p>
+    <w:p>
+      <w:pPr>
+        <w:rPr>
+          <w:rFonts w:ascii="Arial" w:hAnsi="Arial" w:cs="Arial"/>
+          <w:bCs/>
+          <w:color w:val="000000" w:themeColor="text1"/>
+          <w:sz w:val="18"/>
+          <w:szCs w:val="18"/>
+          <w:u w:val="single"/>
+          <w:lang w:val="pt-BR"/>
+        </w:rPr>
+      </w:pPr>
+    </w:p>
+    <w:p>
+      <w:pPr>
+        <w:rPr>
+          <w:rFonts w:ascii="Arial" w:hAnsi="Arial" w:cs="Arial"/>
+          <w:b/>
+          <w:color w:val="000000" w:themeColor="text1"/>
+          <w:u w:val="single"/>
+          <w:lang w:val="pt-BR"/>
+        </w:rPr>
+      </w:pPr>
+      <w:r>
+        <w:rPr>
+          <w:rFonts w:ascii="Arial" w:hAnsi="Arial" w:cs="Arial"/>
+          <w:b/>
+          <w:color w:val="000000" w:themeColor="text1"/>
+          <w:u w:val="single"/>
+          <w:lang w:val="pt-BR"/>
+        </w:rPr>
+        <w:t>Objeto Deployments</w:t>
+      </w:r>
+    </w:p>
+    <w:p>
+      <w:pPr>
+        <w:rPr>
+          <w:rFonts w:ascii="Arial" w:hAnsi="Arial" w:cs="Arial"/>
+          <w:bCs/>
+          <w:color w:val="000000" w:themeColor="text1"/>
+          <w:sz w:val="18"/>
+          <w:szCs w:val="18"/>
+          <w:lang w:val="pt-BR"/>
+        </w:rPr>
+      </w:pPr>
+      <w:r>
+        <w:rPr>
+          <w:rFonts w:ascii="Arial" w:hAnsi="Arial" w:cs="Arial"/>
+          <w:bCs/>
+          <w:color w:val="000000" w:themeColor="text1"/>
+          <w:sz w:val="18"/>
+          <w:szCs w:val="18"/>
+          <w:lang w:val="pt-BR"/>
+        </w:rPr>
+        <w:t>Serve para criarmos uma pod baseada em uma imagem do DockerHub.</w:t>
+      </w:r>
+    </w:p>
+    <w:p>
+      <w:pPr>
+        <w:rPr>
+          <w:rFonts w:ascii="Arial" w:hAnsi="Arial" w:cs="Arial"/>
+          <w:bCs/>
+          <w:color w:val="000000" w:themeColor="text1"/>
+          <w:sz w:val="18"/>
+          <w:szCs w:val="18"/>
+        </w:rPr>
+      </w:pPr>
+      <w:r>
+        <w:rPr>
+          <w:rFonts w:ascii="Arial" w:hAnsi="Arial" w:cs="Arial"/>
+          <w:b/>
+          <w:color w:val="FF0000"/>
+          <w:sz w:val="18"/>
+          <w:szCs w:val="18"/>
+        </w:rPr>
+        <w:t xml:space="preserve">kubectl create deployment </w:t>
+      </w:r>
+      <w:r>
+        <w:rPr>
+          <w:rFonts w:ascii="Arial" w:hAnsi="Arial" w:cs="Arial"/>
+          <w:b/>
+          <w:color w:val="0070C0"/>
+          <w:sz w:val="18"/>
+          <w:szCs w:val="18"/>
+        </w:rPr>
+        <w:t xml:space="preserve">[DEPLOYMENT_NAME] --image=[DEPLOYMENT_IMAGE] </w:t>
+      </w:r>
+      <w:r>
+        <w:rPr>
+          <w:rFonts w:ascii="Arial" w:hAnsi="Arial" w:cs="Arial"/>
+          <w:bCs/>
+          <w:color w:val="000000" w:themeColor="text1"/>
+          <w:sz w:val="18"/>
+          <w:szCs w:val="18"/>
+        </w:rPr>
+        <w:t>– cria um novo deployment e pod baseado na imagem</w:t>
+      </w:r>
+      <w:r>
+        <w:rPr>
+          <w:rFonts w:ascii="Arial" w:hAnsi="Arial" w:cs="Arial"/>
+          <w:bCs/>
+          <w:color w:val="000000" w:themeColor="text1"/>
+          <w:sz w:val="18"/>
+          <w:szCs w:val="18"/>
+        </w:rPr>
+        <w:t xml:space="preserve"> informada.</w:t>
+      </w:r>
+    </w:p>
+    <w:p>
+      <w:pPr>
+        <w:rPr>
+          <w:rFonts w:ascii="Arial" w:hAnsi="Arial" w:cs="Arial"/>
+          <w:b/>
+          <w:color w:val="000000" w:themeColor="text1"/>
+          <w:sz w:val="18"/>
+          <w:szCs w:val="18"/>
+        </w:rPr>
+      </w:pPr>
+    </w:p>
+    <w:p>
+      <w:pPr>
+        <w:rPr>
+          <w:rFonts w:ascii="Arial" w:hAnsi="Arial" w:cs="Arial"/>
+          <w:bCs/>
+          <w:color w:val="000000" w:themeColor="text1"/>
+          <w:sz w:val="18"/>
+          <w:szCs w:val="18"/>
+          <w:u w:val="single"/>
+          <w:lang w:val="pt-BR"/>
+        </w:rPr>
+      </w:pPr>
+      <w:r>
+        <w:rPr>
+          <w:rFonts w:ascii="Arial" w:hAnsi="Arial" w:cs="Arial"/>
+          <w:bCs/>
+          <w:color w:val="000000" w:themeColor="text1"/>
+          <w:sz w:val="18"/>
+          <w:szCs w:val="18"/>
+          <w:u w:val="single"/>
+          <w:lang w:val="pt-BR"/>
+        </w:rPr>
+        <w:t>Exemplo de criação</w:t>
+      </w:r>
+      <w:r>
+        <w:rPr>
+          <w:rFonts w:ascii="Arial" w:hAnsi="Arial" w:cs="Arial"/>
+          <w:bCs/>
+          <w:color w:val="000000" w:themeColor="text1"/>
+          <w:sz w:val="18"/>
+          <w:szCs w:val="18"/>
+          <w:u w:val="single"/>
+          <w:lang w:val="pt-BR"/>
+        </w:rPr>
+        <w:t xml:space="preserve"> do deployment</w:t>
+      </w:r>
+    </w:p>
+    <w:p>
+      <w:pPr>
+        <w:rPr>
+          <w:rFonts w:ascii="Arial" w:hAnsi="Arial" w:cs="Arial"/>
+          <w:b/>
+          <w:color w:val="FF0000"/>
+          <w:sz w:val="18"/>
+          <w:szCs w:val="18"/>
+        </w:rPr>
+      </w:pPr>
+      <w:r>
+        <w:rPr>
+          <w:rFonts w:ascii="Arial" w:hAnsi="Arial" w:cs="Arial"/>
+          <w:b/>
+          <w:color w:val="FF0000"/>
+          <w:sz w:val="18"/>
+          <w:szCs w:val="18"/>
+        </w:rPr>
+        <w:t xml:space="preserve">kubectl create deployment </w:t>
+      </w:r>
+      <w:r>
+        <w:rPr>
+          <w:rFonts w:ascii="Arial" w:hAnsi="Arial" w:cs="Arial"/>
+          <w:b/>
+          <w:color w:val="0070C0"/>
+          <w:sz w:val="18"/>
+          <w:szCs w:val="18"/>
+        </w:rPr>
+        <w:t>first-app</w:t>
+      </w:r>
+      <w:r>
+        <w:rPr>
+          <w:rFonts w:ascii="Arial" w:hAnsi="Arial" w:cs="Arial"/>
+          <w:b/>
+          <w:color w:val="0070C0"/>
+          <w:sz w:val="18"/>
+          <w:szCs w:val="18"/>
+        </w:rPr>
+        <w:t xml:space="preserve"> --image=</w:t>
+      </w:r>
+      <w:r>
+        <w:rPr>
+          <w:rFonts w:ascii="Arial" w:hAnsi="Arial" w:cs="Arial"/>
+          <w:b/>
+          <w:color w:val="0070C0"/>
+          <w:sz w:val="18"/>
+          <w:szCs w:val="18"/>
+        </w:rPr>
+        <w:t>kub-first-app</w:t>
+      </w:r>
+      <w:r>
+        <w:rPr>
+          <w:rFonts w:ascii="Arial" w:hAnsi="Arial" w:cs="Arial"/>
+          <w:b/>
+          <w:color w:val="0070C0"/>
+          <w:sz w:val="18"/>
+          <w:szCs w:val="18"/>
+        </w:rPr>
+        <w:t xml:space="preserve"> </w:t>
+      </w:r>
+      <w:r>
+        <w:rPr>
+          <w:rFonts w:ascii="Arial" w:hAnsi="Arial" w:cs="Arial"/>
+          <w:b/>
+          <w:color w:val="660066"/>
+          <w:sz w:val="18"/>
+          <w:szCs w:val="18"/>
+        </w:rPr>
+        <w:t>(COMANDO GERA ERRO!!!)</w:t>
+      </w:r>
+    </w:p>
+    <w:p>
+      <w:pPr>
+        <w:rPr>
+          <w:rFonts w:ascii="Arial" w:hAnsi="Arial" w:cs="Arial"/>
+          <w:bCs/>
+          <w:color w:val="000000" w:themeColor="text1"/>
+          <w:sz w:val="18"/>
+          <w:szCs w:val="18"/>
+          <w:lang w:val="pt-BR"/>
+        </w:rPr>
+      </w:pPr>
+      <w:r>
+        <w:rPr>
+          <w:rFonts w:ascii="Arial" w:hAnsi="Arial" w:cs="Arial"/>
+          <w:bCs/>
+          <w:color w:val="000000" w:themeColor="text1"/>
+          <w:sz w:val="18"/>
+          <w:szCs w:val="18"/>
+          <w:lang w:val="pt-BR"/>
+        </w:rPr>
+        <w:t xml:space="preserve">O comando acima gerará </w:t>
+      </w:r>
+      <w:r>
+        <w:rPr>
+          <w:rFonts w:ascii="Arial" w:hAnsi="Arial" w:cs="Arial"/>
+          <w:bCs/>
+          <w:color w:val="000000" w:themeColor="text1"/>
+          <w:sz w:val="18"/>
+          <w:szCs w:val="18"/>
+          <w:lang w:val="pt-BR"/>
+        </w:rPr>
+        <w:t xml:space="preserve">o erro </w:t>
+      </w:r>
+      <w:r>
+        <w:rPr>
+          <w:rFonts w:ascii="Arial" w:hAnsi="Arial" w:cs="Arial"/>
+          <w:b/>
+          <w:color w:val="000000" w:themeColor="text1"/>
+          <w:sz w:val="18"/>
+          <w:szCs w:val="18"/>
+          <w:lang w:val="pt-BR"/>
+        </w:rPr>
+        <w:t>ErrImagePull</w:t>
+      </w:r>
+      <w:r>
+        <w:rPr>
+          <w:rFonts w:ascii="Arial" w:hAnsi="Arial" w:cs="Arial"/>
+          <w:bCs/>
+          <w:color w:val="000000" w:themeColor="text1"/>
+          <w:sz w:val="18"/>
+          <w:szCs w:val="18"/>
+          <w:lang w:val="pt-BR"/>
+        </w:rPr>
+        <w:t xml:space="preserve">, já que os comandos do kubectl são </w:t>
+      </w:r>
+      <w:r>
+        <w:rPr>
+          <w:rFonts w:ascii="Arial" w:hAnsi="Arial" w:cs="Arial"/>
+          <w:bCs/>
+          <w:color w:val="000000" w:themeColor="text1"/>
+          <w:sz w:val="18"/>
+          <w:szCs w:val="18"/>
+          <w:u w:val="single"/>
+          <w:lang w:val="pt-BR"/>
+        </w:rPr>
+        <w:t>executados dentro do cluster criado</w:t>
+      </w:r>
+      <w:r>
+        <w:rPr>
+          <w:rFonts w:ascii="Arial" w:hAnsi="Arial" w:cs="Arial"/>
+          <w:bCs/>
+          <w:color w:val="000000" w:themeColor="text1"/>
+          <w:sz w:val="18"/>
+          <w:szCs w:val="18"/>
+          <w:lang w:val="pt-BR"/>
+        </w:rPr>
+        <w:t xml:space="preserve">, que portanto </w:t>
+      </w:r>
+      <w:r>
+        <w:rPr>
+          <w:rFonts w:ascii="Arial" w:hAnsi="Arial" w:cs="Arial"/>
+          <w:b/>
+          <w:color w:val="000000" w:themeColor="text1"/>
+          <w:sz w:val="18"/>
+          <w:szCs w:val="18"/>
+          <w:lang w:val="pt-BR"/>
+        </w:rPr>
+        <w:t>não terá acesso à uma imagem buildada no localhost</w:t>
+      </w:r>
+      <w:r>
+        <w:rPr>
+          <w:rFonts w:ascii="Arial" w:hAnsi="Arial" w:cs="Arial"/>
+          <w:bCs/>
+          <w:color w:val="000000" w:themeColor="text1"/>
+          <w:sz w:val="18"/>
+          <w:szCs w:val="18"/>
+          <w:lang w:val="pt-BR"/>
+        </w:rPr>
+        <w:t>.</w:t>
+      </w:r>
+    </w:p>
+    <w:p>
+      <w:pPr>
+        <w:rPr>
+          <w:rFonts w:ascii="Arial" w:hAnsi="Arial" w:cs="Arial"/>
+          <w:bCs/>
+          <w:color w:val="000000" w:themeColor="text1"/>
+          <w:sz w:val="18"/>
+          <w:szCs w:val="18"/>
+          <w:lang w:val="pt-BR"/>
+        </w:rPr>
+      </w:pPr>
+      <w:r>
+        <w:rPr>
+          <w:rFonts w:ascii="Arial" w:hAnsi="Arial" w:cs="Arial"/>
+          <w:bCs/>
+          <w:color w:val="000000" w:themeColor="text1"/>
+          <w:sz w:val="18"/>
+          <w:szCs w:val="18"/>
+          <w:lang w:val="pt-BR"/>
+        </w:rPr>
+        <w:t xml:space="preserve">Para que o comando execute corretamente, </w:t>
+      </w:r>
+      <w:r>
+        <w:rPr>
+          <w:rFonts w:ascii="Arial" w:hAnsi="Arial" w:cs="Arial"/>
+          <w:b/>
+          <w:color w:val="000000" w:themeColor="text1"/>
+          <w:sz w:val="18"/>
+          <w:szCs w:val="18"/>
+          <w:u w:val="single"/>
+          <w:lang w:val="pt-BR"/>
+        </w:rPr>
+        <w:t>é preciso que subamos a imagem para o DockerHub</w:t>
+      </w:r>
+      <w:r>
+        <w:rPr>
+          <w:rFonts w:ascii="Arial" w:hAnsi="Arial" w:cs="Arial"/>
+          <w:bCs/>
+          <w:color w:val="000000" w:themeColor="text1"/>
+          <w:sz w:val="18"/>
+          <w:szCs w:val="18"/>
+          <w:lang w:val="pt-BR"/>
+        </w:rPr>
+        <w:t>, e utilizemos sua URL, como é demonstrado a seguir:</w:t>
+      </w:r>
+    </w:p>
+    <w:p>
+      <w:pPr>
+        <w:rPr>
+          <w:rFonts w:ascii="Arial" w:hAnsi="Arial" w:cs="Arial"/>
+          <w:b/>
+          <w:color w:val="0070C0"/>
+          <w:sz w:val="18"/>
+          <w:szCs w:val="18"/>
+        </w:rPr>
+      </w:pPr>
+      <w:r>
+        <w:rPr>
+          <w:rFonts w:ascii="Arial" w:hAnsi="Arial" w:cs="Arial"/>
+          <w:b/>
+          <w:color w:val="FF0000"/>
+          <w:sz w:val="18"/>
+          <w:szCs w:val="18"/>
+        </w:rPr>
+        <w:t>kubectl create deployment</w:t>
+      </w:r>
+      <w:r>
+        <w:rPr>
+          <w:rFonts w:ascii="Arial" w:hAnsi="Arial" w:cs="Arial"/>
+          <w:b/>
+          <w:color w:val="0070C0"/>
+          <w:sz w:val="18"/>
+          <w:szCs w:val="18"/>
+        </w:rPr>
+        <w:t xml:space="preserve"> first-app</w:t>
+      </w:r>
+      <w:r>
+        <w:rPr>
+          <w:rFonts w:ascii="Arial" w:hAnsi="Arial" w:cs="Arial"/>
+          <w:b/>
+          <w:color w:val="0070C0"/>
+          <w:sz w:val="18"/>
+          <w:szCs w:val="18"/>
+        </w:rPr>
+        <w:t xml:space="preserve"> --image=</w:t>
+      </w:r>
+      <w:r>
+        <w:rPr>
+          <w:rFonts w:ascii="Arial" w:hAnsi="Arial" w:cs="Arial"/>
+          <w:b/>
+          <w:color w:val="0070C0"/>
+          <w:sz w:val="18"/>
+          <w:szCs w:val="18"/>
+        </w:rPr>
+        <w:t>azold6/kub-first-app</w:t>
+      </w:r>
+    </w:p>
+    <w:p>
+      <w:pPr>
+        <w:rPr>
+          <w:rFonts w:ascii="Arial" w:hAnsi="Arial" w:cs="Arial"/>
+          <w:b/>
+          <w:color w:val="0070C0"/>
+          <w:sz w:val="18"/>
+          <w:szCs w:val="18"/>
+        </w:rPr>
+      </w:pPr>
+    </w:p>
+    <w:p>
+      <w:pPr>
+        <w:rPr>
+          <w:rFonts w:ascii="Arial" w:hAnsi="Arial" w:cs="Arial"/>
+          <w:b/>
+          <w:color w:val="0070C0"/>
+          <w:sz w:val="18"/>
+          <w:szCs w:val="18"/>
+        </w:rPr>
+      </w:pPr>
+    </w:p>
+    <w:p>
+      <w:pPr>
+        <w:rPr>
+          <w:rFonts w:ascii="Arial" w:hAnsi="Arial" w:cs="Arial"/>
+          <w:b/>
+          <w:color w:val="000000" w:themeColor="text1"/>
+          <w:u w:val="single"/>
+          <w:lang w:val="pt-BR"/>
+        </w:rPr>
+      </w:pPr>
+      <w:r>
+        <w:rPr>
+          <w:rFonts w:ascii="Arial" w:hAnsi="Arial" w:cs="Arial"/>
+          <w:b/>
+          <w:color w:val="000000" w:themeColor="text1"/>
+          <w:u w:val="single"/>
+          <w:lang w:val="pt-BR"/>
+        </w:rPr>
+        <w:t>Objeto Service</w:t>
+      </w:r>
+    </w:p>
+    <w:p>
+      <w:pPr>
+        <w:rPr>
+          <w:rFonts w:ascii="Arial" w:hAnsi="Arial" w:cs="Arial"/>
+          <w:bCs/>
+          <w:color w:val="000000" w:themeColor="text1"/>
+          <w:sz w:val="18"/>
+          <w:szCs w:val="18"/>
+          <w:lang w:val="pt-BR"/>
+        </w:rPr>
+      </w:pPr>
+      <w:r>
+        <w:rPr>
+          <w:rFonts w:ascii="Arial" w:hAnsi="Arial" w:cs="Arial"/>
+          <w:bCs/>
+          <w:color w:val="000000" w:themeColor="text1"/>
+          <w:sz w:val="18"/>
+          <w:szCs w:val="18"/>
+          <w:lang w:val="pt-BR"/>
+        </w:rPr>
+        <w:t xml:space="preserve">Serve para </w:t>
+      </w:r>
+      <w:r>
+        <w:rPr>
+          <w:rFonts w:ascii="Arial" w:hAnsi="Arial" w:cs="Arial"/>
+          <w:bCs/>
+          <w:color w:val="000000" w:themeColor="text1"/>
+          <w:sz w:val="18"/>
+          <w:szCs w:val="18"/>
+          <w:lang w:val="pt-BR"/>
+        </w:rPr>
+        <w:t>agruparmos pods e atribuir a elas um IP fixo, além da possibilidade de expor as pods para a WWW.</w:t>
+      </w:r>
+    </w:p>
+    <w:p>
+      <w:pPr>
+        <w:rPr>
+          <w:rFonts w:ascii="Arial" w:hAnsi="Arial" w:cs="Arial"/>
+          <w:b/>
+          <w:color w:val="0070C0"/>
+          <w:sz w:val="18"/>
+          <w:szCs w:val="18"/>
+        </w:rPr>
+      </w:pPr>
+      <w:r>
+        <w:rPr>
+          <w:rFonts w:ascii="Arial" w:hAnsi="Arial" w:cs="Arial"/>
+          <w:b/>
+          <w:color w:val="000000" w:themeColor="text1"/>
+          <w:sz w:val="18"/>
+          <w:szCs w:val="18"/>
+        </w:rPr>
+        <w:t>Sintaxe do comando de exposição de pod:</w:t>
+      </w:r>
+      <w:r>
+        <w:rPr>
+          <w:rFonts w:ascii="Arial" w:hAnsi="Arial" w:cs="Arial"/>
+          <w:bCs/>
+          <w:color w:val="000000" w:themeColor="text1"/>
+          <w:sz w:val="18"/>
+          <w:szCs w:val="18"/>
+        </w:rPr>
+        <w:t xml:space="preserve"> </w:t>
+      </w:r>
+      <w:r>
+        <w:rPr>
+          <w:rFonts w:ascii="Arial" w:hAnsi="Arial" w:cs="Arial"/>
+          <w:b/>
+          <w:color w:val="FF0000"/>
+          <w:sz w:val="18"/>
+          <w:szCs w:val="18"/>
+        </w:rPr>
+        <w:t xml:space="preserve">kubectl expose deployment </w:t>
+      </w:r>
+      <w:r>
+        <w:rPr>
+          <w:rFonts w:ascii="Arial" w:hAnsi="Arial" w:cs="Arial"/>
+          <w:b/>
+          <w:color w:val="0070C0"/>
+          <w:sz w:val="18"/>
+          <w:szCs w:val="18"/>
+        </w:rPr>
+        <w:t>[DEPLOYMENT_NAME] –type=[TYPE] –port=[PORT]</w:t>
+      </w:r>
+    </w:p>
+    <w:p>
+      <w:pPr>
+        <w:rPr>
+          <w:rFonts w:ascii="Arial" w:hAnsi="Arial" w:cs="Arial"/>
+          <w:b/>
+          <w:color w:val="000000" w:themeColor="text1"/>
+          <w:sz w:val="18"/>
+          <w:szCs w:val="18"/>
+          <w:lang w:val="pt-BR"/>
+        </w:rPr>
+      </w:pPr>
+      <w:r>
+        <w:rPr>
+          <w:rFonts w:ascii="Arial" w:hAnsi="Arial" w:cs="Arial"/>
+          <w:b/>
+          <w:color w:val="000000" w:themeColor="text1"/>
+          <w:sz w:val="18"/>
+          <w:szCs w:val="18"/>
+          <w:lang w:val="pt-BR"/>
+        </w:rPr>
+        <w:t>Types:</w:t>
       </w:r>
     </w:p>
     <w:p>
@@ -9564,99 +10326,46 @@
         <w:pStyle w:val="PargrafodaLista"/>
         <w:numPr>
           <w:ilvl w:val="0"/>
-          <w:numId w:val="15"/>
+          <w:numId w:val="17"/>
         </w:numPr>
         <w:rPr>
           <w:rFonts w:ascii="Arial" w:hAnsi="Arial" w:cs="Arial"/>
-          <w:b/>
-          <w:color w:val="000000" w:themeColor="text1"/>
-          <w:sz w:val="18"/>
-          <w:szCs w:val="18"/>
-          <w:lang w:val="pt-BR"/>
-        </w:rPr>
-      </w:pPr>
-      <w:r>
-        <w:rPr>
-          <w:rFonts w:ascii="Arial" w:hAnsi="Arial" w:cs="Arial"/>
-          <w:b/>
-          <w:color w:val="000000" w:themeColor="text1"/>
-          <w:sz w:val="18"/>
-          <w:szCs w:val="18"/>
-          <w:lang w:val="pt-BR"/>
-        </w:rPr>
-        <w:t>Sintaxe para criar um novo deployment</w:t>
-      </w:r>
-    </w:p>
-    <w:p>
-      <w:pPr>
-        <w:ind w:firstLine="360"/>
-        <w:rPr>
-          <w:rFonts w:ascii="Arial" w:hAnsi="Arial" w:cs="Arial"/>
-          <w:b/>
-          <w:color w:val="FF0000"/>
-          <w:sz w:val="18"/>
-          <w:szCs w:val="18"/>
-        </w:rPr>
-      </w:pPr>
-      <w:r>
-        <w:rPr>
-          <w:rFonts w:ascii="Arial" w:hAnsi="Arial" w:cs="Arial"/>
-          <w:b/>
-          <w:color w:val="FF0000"/>
-          <w:sz w:val="18"/>
-          <w:szCs w:val="18"/>
-        </w:rPr>
-        <w:t xml:space="preserve">kubectl create deployment </w:t>
-      </w:r>
-      <w:r>
-        <w:rPr>
-          <w:rFonts w:ascii="Arial" w:hAnsi="Arial" w:cs="Arial"/>
-          <w:b/>
-          <w:color w:val="0070C0"/>
-          <w:sz w:val="18"/>
-          <w:szCs w:val="18"/>
-        </w:rPr>
-        <w:t xml:space="preserve">[DEPLOYMENT_NAME] </w:t>
-      </w:r>
-      <w:r>
-        <w:rPr>
-          <w:rFonts w:ascii="Arial" w:hAnsi="Arial" w:cs="Arial"/>
-          <w:b/>
-          <w:color w:val="0070C0"/>
-          <w:sz w:val="18"/>
-          <w:szCs w:val="18"/>
-        </w:rPr>
-        <w:t>--image=</w:t>
-      </w:r>
-      <w:r>
-        <w:rPr>
-          <w:rFonts w:ascii="Arial" w:hAnsi="Arial" w:cs="Arial"/>
-          <w:b/>
-          <w:color w:val="0070C0"/>
-          <w:sz w:val="18"/>
-          <w:szCs w:val="18"/>
-        </w:rPr>
-        <w:t>[DEPLOYMENT_IMAGE]</w:t>
-      </w:r>
-    </w:p>
-    <w:p>
-      <w:pPr>
-        <w:ind w:firstLine="360"/>
-        <w:rPr>
-          <w:rFonts w:ascii="Arial" w:hAnsi="Arial" w:cs="Arial"/>
           <w:bCs/>
           <w:color w:val="000000" w:themeColor="text1"/>
           <w:sz w:val="18"/>
           <w:szCs w:val="18"/>
-        </w:rPr>
-      </w:pPr>
+          <w:lang w:val="pt-BR"/>
+        </w:rPr>
+      </w:pPr>
+      <w:r>
+        <w:rPr>
+          <w:rFonts w:ascii="Arial" w:hAnsi="Arial" w:cs="Arial"/>
+          <w:bCs/>
+          <w:color w:val="000000" w:themeColor="text1"/>
+          <w:sz w:val="18"/>
+          <w:szCs w:val="18"/>
+          <w:lang w:val="pt-BR"/>
+        </w:rPr>
+        <w:t>ClusterIP</w:t>
+      </w:r>
+      <w:r>
+        <w:rPr>
+          <w:rFonts w:ascii="Arial" w:hAnsi="Arial" w:cs="Arial"/>
+          <w:bCs/>
+          <w:color w:val="000000" w:themeColor="text1"/>
+          <w:sz w:val="18"/>
+          <w:szCs w:val="18"/>
+          <w:lang w:val="pt-BR"/>
+        </w:rPr>
+        <w:t xml:space="preserve"> (só será ‘reachable’ de dentro do cluster)</w:t>
+      </w:r>
     </w:p>
     <w:p>
       <w:pPr>
         <w:pStyle w:val="PargrafodaLista"/>
         <w:numPr>
           <w:ilvl w:val="0"/>
-          <w:numId w:val="15"/>
+          <w:numId w:val="17"/>
         </w:numPr>
         <w:rPr>
           <w:rFonts w:ascii="Arial" w:hAnsi="Arial" w:cs="Arial"/>
@@ -9664,17 +10373,372 @@
           <w:color w:val="000000" w:themeColor="text1"/>
           <w:sz w:val="18"/>
           <w:szCs w:val="18"/>
-        </w:rPr>
-      </w:pPr>
-      <w:r>
-        <w:rPr>
-          <w:rFonts w:ascii="Arial" w:hAnsi="Arial" w:cs="Arial"/>
-          <w:b/>
-          <w:color w:val="000000" w:themeColor="text1"/>
-          <w:sz w:val="18"/>
-          <w:szCs w:val="18"/>
-        </w:rPr>
-        <w:t>Criação do deployment</w:t>
+          <w:lang w:val="pt-BR"/>
+        </w:rPr>
+      </w:pPr>
+      <w:r>
+        <w:rPr>
+          <w:rFonts w:ascii="Arial" w:hAnsi="Arial" w:cs="Arial"/>
+          <w:bCs/>
+          <w:color w:val="000000" w:themeColor="text1"/>
+          <w:sz w:val="18"/>
+          <w:szCs w:val="18"/>
+          <w:lang w:val="pt-BR"/>
+        </w:rPr>
+        <w:t>NodePort</w:t>
+      </w:r>
+      <w:r>
+        <w:rPr>
+          <w:rFonts w:ascii="Arial" w:hAnsi="Arial" w:cs="Arial"/>
+          <w:bCs/>
+          <w:color w:val="000000" w:themeColor="text1"/>
+          <w:sz w:val="18"/>
+          <w:szCs w:val="18"/>
+          <w:lang w:val="pt-BR"/>
+        </w:rPr>
+        <w:t xml:space="preserve"> (‘reachable’ de fora do cluster)</w:t>
+      </w:r>
+    </w:p>
+    <w:p>
+      <w:pPr>
+        <w:pStyle w:val="PargrafodaLista"/>
+        <w:numPr>
+          <w:ilvl w:val="0"/>
+          <w:numId w:val="17"/>
+        </w:numPr>
+        <w:rPr>
+          <w:rFonts w:ascii="Arial" w:hAnsi="Arial" w:cs="Arial"/>
+          <w:bCs/>
+          <w:color w:val="000000" w:themeColor="text1"/>
+          <w:sz w:val="18"/>
+          <w:szCs w:val="18"/>
+          <w:lang w:val="pt-BR"/>
+        </w:rPr>
+      </w:pPr>
+      <w:r>
+        <w:rPr>
+          <w:rFonts w:ascii="Arial" w:hAnsi="Arial" w:cs="Arial"/>
+          <w:bCs/>
+          <w:color w:val="000000" w:themeColor="text1"/>
+          <w:sz w:val="18"/>
+          <w:szCs w:val="18"/>
+          <w:lang w:val="pt-BR"/>
+        </w:rPr>
+        <w:t>LoadBalancer</w:t>
+      </w:r>
+      <w:r>
+        <w:rPr>
+          <w:rFonts w:ascii="Arial" w:hAnsi="Arial" w:cs="Arial"/>
+          <w:bCs/>
+          <w:color w:val="000000" w:themeColor="text1"/>
+          <w:sz w:val="18"/>
+          <w:szCs w:val="18"/>
+          <w:lang w:val="pt-BR"/>
+        </w:rPr>
+        <w:t xml:space="preserve"> </w:t>
+      </w:r>
+      <w:r>
+        <w:rPr>
+          <w:rFonts w:ascii="Arial" w:hAnsi="Arial" w:cs="Arial"/>
+          <w:bCs/>
+          <w:color w:val="000000" w:themeColor="text1"/>
+          <w:sz w:val="18"/>
+          <w:szCs w:val="18"/>
+          <w:lang w:val="pt-BR"/>
+        </w:rPr>
+        <w:t>(</w:t>
+      </w:r>
+      <w:r>
+        <w:rPr>
+          <w:rFonts w:ascii="Arial" w:hAnsi="Arial" w:cs="Arial"/>
+          <w:bCs/>
+          <w:color w:val="000000" w:themeColor="text1"/>
+          <w:sz w:val="18"/>
+          <w:szCs w:val="18"/>
+          <w:lang w:val="pt-BR"/>
+        </w:rPr>
+        <w:t>Gera um IP único para todas as pods e expõe ela, além de distribuir o tráfego</w:t>
+      </w:r>
+      <w:r>
+        <w:rPr>
+          <w:rFonts w:ascii="Arial" w:hAnsi="Arial" w:cs="Arial"/>
+          <w:bCs/>
+          <w:color w:val="000000" w:themeColor="text1"/>
+          <w:sz w:val="18"/>
+          <w:szCs w:val="18"/>
+          <w:lang w:val="pt-BR"/>
+        </w:rPr>
+        <w:t>)</w:t>
+      </w:r>
+    </w:p>
+    <w:p>
+      <w:pPr>
+        <w:rPr>
+          <w:rFonts w:ascii="Arial" w:hAnsi="Arial" w:cs="Arial"/>
+          <w:bCs/>
+          <w:color w:val="000000" w:themeColor="text1"/>
+          <w:sz w:val="18"/>
+          <w:szCs w:val="18"/>
+          <w:lang w:val="pt-BR"/>
+        </w:rPr>
+      </w:pPr>
+    </w:p>
+    <w:p>
+      <w:pPr>
+        <w:rPr>
+          <w:rFonts w:ascii="Arial" w:hAnsi="Arial" w:cs="Arial"/>
+          <w:bCs/>
+          <w:color w:val="000000" w:themeColor="text1"/>
+          <w:sz w:val="18"/>
+          <w:szCs w:val="18"/>
+          <w:u w:val="single"/>
+          <w:lang w:val="pt-BR"/>
+        </w:rPr>
+      </w:pPr>
+      <w:r>
+        <w:rPr>
+          <w:rFonts w:ascii="Arial" w:hAnsi="Arial" w:cs="Arial"/>
+          <w:bCs/>
+          <w:color w:val="000000" w:themeColor="text1"/>
+          <w:sz w:val="18"/>
+          <w:szCs w:val="18"/>
+          <w:u w:val="single"/>
+          <w:lang w:val="pt-BR"/>
+        </w:rPr>
+        <w:t>Exemplo de exposição de portas de uma pod</w:t>
+      </w:r>
+    </w:p>
+    <w:p>
+      <w:pPr>
+        <w:rPr>
+          <w:rFonts w:ascii="Arial" w:hAnsi="Arial" w:cs="Arial"/>
+          <w:b/>
+          <w:color w:val="0070C0"/>
+          <w:sz w:val="18"/>
+          <w:szCs w:val="18"/>
+        </w:rPr>
+      </w:pPr>
+      <w:r>
+        <w:rPr>
+          <w:rFonts w:ascii="Arial" w:hAnsi="Arial" w:cs="Arial"/>
+          <w:b/>
+          <w:color w:val="FF0000"/>
+          <w:sz w:val="18"/>
+          <w:szCs w:val="18"/>
+        </w:rPr>
+        <w:t>k</w:t>
+      </w:r>
+      <w:r>
+        <w:rPr>
+          <w:rFonts w:ascii="Arial" w:hAnsi="Arial" w:cs="Arial"/>
+          <w:b/>
+          <w:color w:val="FF0000"/>
+          <w:sz w:val="18"/>
+          <w:szCs w:val="18"/>
+        </w:rPr>
+        <w:t xml:space="preserve">ubectl expose deployment </w:t>
+      </w:r>
+      <w:r>
+        <w:rPr>
+          <w:rFonts w:ascii="Arial" w:hAnsi="Arial" w:cs="Arial"/>
+          <w:b/>
+          <w:color w:val="0070C0"/>
+          <w:sz w:val="18"/>
+          <w:szCs w:val="18"/>
+        </w:rPr>
+        <w:t>first-app –type=</w:t>
+      </w:r>
+      <w:r>
+        <w:rPr>
+          <w:rFonts w:ascii="Arial" w:hAnsi="Arial" w:cs="Arial"/>
+          <w:b/>
+          <w:color w:val="0070C0"/>
+          <w:sz w:val="18"/>
+          <w:szCs w:val="18"/>
+        </w:rPr>
+        <w:t>LoadBalancer</w:t>
+      </w:r>
+      <w:r>
+        <w:rPr>
+          <w:rFonts w:ascii="Arial" w:hAnsi="Arial" w:cs="Arial"/>
+          <w:b/>
+          <w:color w:val="0070C0"/>
+          <w:sz w:val="18"/>
+          <w:szCs w:val="18"/>
+        </w:rPr>
+        <w:t xml:space="preserve"> –port=8080</w:t>
+      </w:r>
+    </w:p>
+    <w:p>
+      <w:pPr>
+        <w:rPr>
+          <w:rFonts w:ascii="Arial" w:hAnsi="Arial" w:cs="Arial"/>
+          <w:bCs/>
+          <w:color w:val="000000" w:themeColor="text1"/>
+          <w:sz w:val="18"/>
+          <w:szCs w:val="18"/>
+          <w:lang w:val="pt-BR"/>
+        </w:rPr>
+      </w:pPr>
+      <w:r>
+        <w:rPr>
+          <w:rFonts w:ascii="Arial" w:hAnsi="Arial" w:cs="Arial"/>
+          <w:bCs/>
+          <w:color w:val="000000" w:themeColor="text1"/>
+          <w:sz w:val="18"/>
+          <w:szCs w:val="18"/>
+          <w:lang w:val="pt-BR"/>
+        </w:rPr>
+        <w:t xml:space="preserve">Após a exposição, o comando </w:t>
+      </w:r>
+      <w:r>
+        <w:rPr>
+          <w:rFonts w:ascii="Arial" w:hAnsi="Arial" w:cs="Arial"/>
+          <w:b/>
+          <w:color w:val="FF0000"/>
+          <w:sz w:val="18"/>
+          <w:szCs w:val="18"/>
+          <w:lang w:val="pt-BR"/>
+        </w:rPr>
+        <w:t xml:space="preserve">kubectl get services </w:t>
+      </w:r>
+      <w:r>
+        <w:rPr>
+          <w:rFonts w:ascii="Arial" w:hAnsi="Arial" w:cs="Arial"/>
+          <w:bCs/>
+          <w:color w:val="000000" w:themeColor="text1"/>
+          <w:sz w:val="18"/>
+          <w:szCs w:val="18"/>
+          <w:lang w:val="pt-BR"/>
+        </w:rPr>
+        <w:t>irá expor os seguintes dados:</w:t>
+      </w:r>
+    </w:p>
+    <w:p>
+      <w:pPr>
+        <w:rPr>
+          <w:rFonts w:ascii="Arial" w:hAnsi="Arial" w:cs="Arial"/>
+          <w:bCs/>
+          <w:color w:val="000000" w:themeColor="text1"/>
+          <w:sz w:val="18"/>
+          <w:szCs w:val="18"/>
+          <w:lang w:val="pt-BR"/>
+        </w:rPr>
+      </w:pPr>
+      <w:r>
+        <w:rPr>
+          <w:rFonts w:ascii="Arial" w:hAnsi="Arial" w:cs="Arial"/>
+          <w:bCs/>
+          <w:noProof/>
+          <w:color w:val="000000" w:themeColor="text1"/>
+          <w:sz w:val="18"/>
+          <w:szCs w:val="18"/>
+          <w:lang w:val="pt-BR"/>
+        </w:rPr>
+        <w:drawing>
+          <wp:inline distT="0" distB="0" distL="0" distR="0" wp14:anchorId="29E7CE0C" wp14:editId="38563EE2">
+            <wp:extent cx="5238750" cy="723900"/>
+            <wp:effectExtent l="0" t="0" r="0" b="0"/>
+            <wp:docPr id="20" name="Imagem 20"/>
+            <wp:cNvGraphicFramePr>
+              <a:graphicFrameLocks xmlns:a="http://schemas.openxmlformats.org/drawingml/2006/main" noChangeAspect="1"/>
+            </wp:cNvGraphicFramePr>
+            <a:graphic xmlns:a="http://schemas.openxmlformats.org/drawingml/2006/main">
+              <a:graphicData uri="http://schemas.openxmlformats.org/drawingml/2006/picture">
+                <pic:pic xmlns:pic="http://schemas.openxmlformats.org/drawingml/2006/picture">
+                  <pic:nvPicPr>
+                    <pic:cNvPr id="0" name="Picture 1"/>
+                    <pic:cNvPicPr>
+                      <a:picLocks noChangeAspect="1" noChangeArrowheads="1"/>
+                    </pic:cNvPicPr>
+                  </pic:nvPicPr>
+                  <pic:blipFill>
+                    <a:blip r:embed="rId27">
+                      <a:extLst>
+                        <a:ext uri="{28A0092B-C50C-407E-A947-70E740481C1C}">
+                          <a14:useLocalDpi xmlns:a14="http://schemas.microsoft.com/office/drawing/2010/main" val="0"/>
+                        </a:ext>
+                      </a:extLst>
+                    </a:blip>
+                    <a:srcRect/>
+                    <a:stretch>
+                      <a:fillRect/>
+                    </a:stretch>
+                  </pic:blipFill>
+                  <pic:spPr bwMode="auto">
+                    <a:xfrm>
+                      <a:off x="0" y="0"/>
+                      <a:ext cx="5238750" cy="723900"/>
+                    </a:xfrm>
+                    <a:prstGeom prst="rect">
+                      <a:avLst/>
+                    </a:prstGeom>
+                    <a:noFill/>
+                    <a:ln>
+                      <a:noFill/>
+                    </a:ln>
+                  </pic:spPr>
+                </pic:pic>
+              </a:graphicData>
+            </a:graphic>
+          </wp:inline>
+        </w:drawing>
+      </w:r>
+    </w:p>
+    <w:p>
+      <w:pPr>
+        <w:rPr>
+          <w:rFonts w:ascii="Arial" w:hAnsi="Arial" w:cs="Arial"/>
+          <w:bCs/>
+          <w:color w:val="000000" w:themeColor="text1"/>
+          <w:sz w:val="18"/>
+          <w:szCs w:val="18"/>
+          <w:lang w:val="pt-BR"/>
+        </w:rPr>
+      </w:pPr>
+      <w:r>
+        <w:rPr>
+          <w:rFonts w:ascii="Arial" w:hAnsi="Arial" w:cs="Arial"/>
+          <w:bCs/>
+          <w:color w:val="000000" w:themeColor="text1"/>
+          <w:sz w:val="18"/>
+          <w:szCs w:val="18"/>
+          <w:lang w:val="pt-BR"/>
+        </w:rPr>
+        <w:t xml:space="preserve">O </w:t>
+      </w:r>
+      <w:r>
+        <w:rPr>
+          <w:rFonts w:ascii="Arial" w:hAnsi="Arial" w:cs="Arial"/>
+          <w:bCs/>
+          <w:color w:val="000000" w:themeColor="text1"/>
+          <w:sz w:val="18"/>
+          <w:szCs w:val="18"/>
+          <w:lang w:val="pt-BR"/>
+        </w:rPr>
+        <w:t>EXTERNAL-IP</w:t>
+      </w:r>
+      <w:r>
+        <w:rPr>
+          <w:rFonts w:ascii="Arial" w:hAnsi="Arial" w:cs="Arial"/>
+          <w:bCs/>
+          <w:color w:val="000000" w:themeColor="text1"/>
+          <w:sz w:val="18"/>
+          <w:szCs w:val="18"/>
+          <w:lang w:val="pt-BR"/>
+        </w:rPr>
+        <w:t xml:space="preserve"> é automaticamente atribuído ao serviço em um provedor cloud, mas no minikube, ainda é necessário executar o comando </w:t>
+      </w:r>
+      <w:r>
+        <w:rPr>
+          <w:rFonts w:ascii="Arial" w:hAnsi="Arial" w:cs="Arial"/>
+          <w:b/>
+          <w:color w:val="FF0000"/>
+          <w:sz w:val="18"/>
+          <w:szCs w:val="18"/>
+          <w:lang w:val="pt-BR"/>
+        </w:rPr>
+        <w:t>minikube service first-app</w:t>
       </w:r>
     </w:p>
     <w:p>
@@ -9682,76 +10746,97 @@
         <w:ind w:left="360"/>
         <w:rPr>
           <w:rFonts w:ascii="Arial" w:hAnsi="Arial" w:cs="Arial"/>
-          <w:b/>
-          <w:color w:val="FF0000"/>
-          <w:sz w:val="18"/>
-          <w:szCs w:val="18"/>
-        </w:rPr>
-      </w:pPr>
-      <w:r>
-        <w:rPr>
-          <w:rFonts w:ascii="Arial" w:hAnsi="Arial" w:cs="Arial"/>
-          <w:b/>
-          <w:color w:val="FF0000"/>
-          <w:sz w:val="18"/>
-          <w:szCs w:val="18"/>
-        </w:rPr>
-        <w:t xml:space="preserve">kubectl create deployment </w:t>
-      </w:r>
-      <w:r>
+          <w:bCs/>
+          <w:color w:val="000000" w:themeColor="text1"/>
+          <w:sz w:val="18"/>
+          <w:szCs w:val="18"/>
+          <w:lang w:val="pt-BR"/>
+        </w:rPr>
+      </w:pPr>
+    </w:p>
+    <w:p>
+      <w:pPr>
+        <w:ind w:left="360"/>
+        <w:rPr>
+          <w:rFonts w:ascii="Arial" w:hAnsi="Arial" w:cs="Arial"/>
+          <w:bCs/>
+          <w:color w:val="000000" w:themeColor="text1"/>
+          <w:sz w:val="18"/>
+          <w:szCs w:val="18"/>
+          <w:lang w:val="pt-BR"/>
+        </w:rPr>
+      </w:pPr>
+    </w:p>
+    <w:p>
+      <w:pPr>
+        <w:rPr>
+          <w:rFonts w:ascii="Arial" w:hAnsi="Arial" w:cs="Arial"/>
+          <w:bCs/>
+          <w:color w:val="000000" w:themeColor="text1"/>
+          <w:sz w:val="18"/>
+          <w:szCs w:val="18"/>
+          <w:lang w:val="pt-BR"/>
+        </w:rPr>
+      </w:pPr>
+    </w:p>
+    <w:p>
+      <w:pPr>
+        <w:rPr>
+          <w:rFonts w:ascii="Arial" w:hAnsi="Arial" w:cs="Arial"/>
+          <w:b/>
+          <w:color w:val="000000" w:themeColor="text1"/>
+          <w:sz w:val="18"/>
+          <w:szCs w:val="18"/>
+          <w:lang w:val="pt-BR"/>
+        </w:rPr>
+      </w:pPr>
+    </w:p>
+    <w:p>
+      <w:pPr>
+        <w:rPr>
+          <w:rFonts w:ascii="Arial" w:hAnsi="Arial" w:cs="Arial"/>
+          <w:b/>
+          <w:color w:val="000000" w:themeColor="text1"/>
+          <w:sz w:val="18"/>
+          <w:szCs w:val="18"/>
+          <w:lang w:val="pt-BR"/>
+        </w:rPr>
+      </w:pPr>
+    </w:p>
+    <w:p>
+      <w:pPr>
+        <w:rPr>
+          <w:rFonts w:ascii="Arial" w:hAnsi="Arial" w:cs="Arial"/>
+          <w:b/>
+          <w:color w:val="000000" w:themeColor="text1"/>
+          <w:sz w:val="18"/>
+          <w:szCs w:val="18"/>
+          <w:u w:val="single"/>
+          <w:lang w:val="pt-BR"/>
+        </w:rPr>
+      </w:pPr>
+    </w:p>
+    <w:p>
+      <w:pPr>
+        <w:rPr>
+          <w:lang w:val="pt-BR"/>
+        </w:rPr>
+      </w:pPr>
+    </w:p>
+    <w:p>
+      <w:pPr>
         <w:rPr>
           <w:rFonts w:ascii="Arial" w:hAnsi="Arial" w:cs="Arial"/>
           <w:b/>
           <w:color w:val="0070C0"/>
           <w:sz w:val="18"/>
           <w:szCs w:val="18"/>
-        </w:rPr>
-        <w:t>first-app</w:t>
-      </w:r>
-      <w:r>
-        <w:rPr>
-          <w:rFonts w:ascii="Arial" w:hAnsi="Arial" w:cs="Arial"/>
-          <w:b/>
-          <w:color w:val="0070C0"/>
-          <w:sz w:val="18"/>
-          <w:szCs w:val="18"/>
-        </w:rPr>
-        <w:t xml:space="preserve"> --image=</w:t>
-      </w:r>
-      <w:r>
-        <w:rPr>
-          <w:rFonts w:ascii="Arial" w:hAnsi="Arial" w:cs="Arial"/>
-          <w:b/>
-          <w:color w:val="0070C0"/>
-          <w:sz w:val="18"/>
-          <w:szCs w:val="18"/>
-        </w:rPr>
-        <w:t>kub-first-app</w:t>
-      </w:r>
-      <w:r>
-        <w:rPr>
-          <w:rFonts w:ascii="Arial" w:hAnsi="Arial" w:cs="Arial"/>
-          <w:b/>
-          <w:color w:val="0070C0"/>
-          <w:sz w:val="18"/>
-          <w:szCs w:val="18"/>
-        </w:rPr>
-        <w:t xml:space="preserve"> </w:t>
-      </w:r>
-      <w:r>
-        <w:rPr>
-          <w:rFonts w:ascii="Arial" w:hAnsi="Arial" w:cs="Arial"/>
-          <w:b/>
-          <w:color w:val="660066"/>
-          <w:sz w:val="18"/>
-          <w:szCs w:val="18"/>
-        </w:rPr>
-        <w:t>(COMANDO GERA ERRO!!!)</w:t>
-      </w:r>
-    </w:p>
-    <w:p>
-      <w:pPr>
-        <w:ind w:left="360"/>
+          <w:lang w:val="pt-BR"/>
+        </w:rPr>
+      </w:pPr>
+    </w:p>
+    <w:p>
+      <w:pPr>
         <w:rPr>
           <w:rFonts w:ascii="Arial" w:hAnsi="Arial" w:cs="Arial"/>
           <w:bCs/>
@@ -9761,315 +10846,33 @@
           <w:lang w:val="pt-BR"/>
         </w:rPr>
       </w:pPr>
-      <w:r>
-        <w:rPr>
-          <w:rFonts w:ascii="Arial" w:hAnsi="Arial" w:cs="Arial"/>
-          <w:bCs/>
-          <w:color w:val="000000" w:themeColor="text1"/>
-          <w:sz w:val="18"/>
-          <w:szCs w:val="18"/>
-          <w:lang w:val="pt-BR"/>
-        </w:rPr>
-        <w:t xml:space="preserve">O comando acima gerará </w:t>
-      </w:r>
-      <w:r>
-        <w:rPr>
-          <w:rFonts w:ascii="Arial" w:hAnsi="Arial" w:cs="Arial"/>
-          <w:bCs/>
-          <w:color w:val="000000" w:themeColor="text1"/>
-          <w:sz w:val="18"/>
-          <w:szCs w:val="18"/>
-          <w:lang w:val="pt-BR"/>
-        </w:rPr>
-        <w:t xml:space="preserve">o erro </w:t>
-      </w:r>
-      <w:r>
-        <w:rPr>
-          <w:rFonts w:ascii="Arial" w:hAnsi="Arial" w:cs="Arial"/>
-          <w:b/>
-          <w:color w:val="000000" w:themeColor="text1"/>
-          <w:sz w:val="18"/>
-          <w:szCs w:val="18"/>
-          <w:lang w:val="pt-BR"/>
-        </w:rPr>
-        <w:t>ErrImagePull</w:t>
-      </w:r>
-      <w:r>
-        <w:rPr>
-          <w:rFonts w:ascii="Arial" w:hAnsi="Arial" w:cs="Arial"/>
-          <w:bCs/>
-          <w:color w:val="000000" w:themeColor="text1"/>
-          <w:sz w:val="18"/>
-          <w:szCs w:val="18"/>
-          <w:lang w:val="pt-BR"/>
-        </w:rPr>
-        <w:t xml:space="preserve">, já que os comandos do kubectl são </w:t>
-      </w:r>
-      <w:r>
-        <w:rPr>
-          <w:rFonts w:ascii="Arial" w:hAnsi="Arial" w:cs="Arial"/>
-          <w:bCs/>
-          <w:color w:val="000000" w:themeColor="text1"/>
-          <w:sz w:val="18"/>
-          <w:szCs w:val="18"/>
-          <w:u w:val="single"/>
-          <w:lang w:val="pt-BR"/>
-        </w:rPr>
-        <w:t>executados dentro do cluster criado</w:t>
-      </w:r>
-      <w:r>
-        <w:rPr>
-          <w:rFonts w:ascii="Arial" w:hAnsi="Arial" w:cs="Arial"/>
-          <w:bCs/>
-          <w:color w:val="000000" w:themeColor="text1"/>
-          <w:sz w:val="18"/>
-          <w:szCs w:val="18"/>
-          <w:lang w:val="pt-BR"/>
-        </w:rPr>
-        <w:t xml:space="preserve">, que portanto </w:t>
-      </w:r>
-      <w:r>
-        <w:rPr>
-          <w:rFonts w:ascii="Arial" w:hAnsi="Arial" w:cs="Arial"/>
-          <w:b/>
-          <w:color w:val="000000" w:themeColor="text1"/>
-          <w:sz w:val="18"/>
-          <w:szCs w:val="18"/>
-          <w:lang w:val="pt-BR"/>
-        </w:rPr>
-        <w:t>não terá acesso à uma imagem buildada no localhost</w:t>
-      </w:r>
-      <w:r>
-        <w:rPr>
-          <w:rFonts w:ascii="Arial" w:hAnsi="Arial" w:cs="Arial"/>
-          <w:bCs/>
-          <w:color w:val="000000" w:themeColor="text1"/>
-          <w:sz w:val="18"/>
-          <w:szCs w:val="18"/>
-          <w:lang w:val="pt-BR"/>
-        </w:rPr>
-        <w:t>.</w:t>
-      </w:r>
-    </w:p>
-    <w:p>
-      <w:pPr>
-        <w:ind w:left="360"/>
-        <w:rPr>
-          <w:rFonts w:ascii="Arial" w:hAnsi="Arial" w:cs="Arial"/>
-          <w:bCs/>
-          <w:color w:val="000000" w:themeColor="text1"/>
-          <w:sz w:val="18"/>
-          <w:szCs w:val="18"/>
-          <w:lang w:val="pt-BR"/>
-        </w:rPr>
-      </w:pPr>
-      <w:r>
-        <w:rPr>
-          <w:rFonts w:ascii="Arial" w:hAnsi="Arial" w:cs="Arial"/>
-          <w:bCs/>
-          <w:color w:val="000000" w:themeColor="text1"/>
-          <w:sz w:val="18"/>
-          <w:szCs w:val="18"/>
-          <w:lang w:val="pt-BR"/>
-        </w:rPr>
-        <w:t xml:space="preserve">Para que o comando execute corretamente, </w:t>
-      </w:r>
-      <w:r>
-        <w:rPr>
-          <w:rFonts w:ascii="Arial" w:hAnsi="Arial" w:cs="Arial"/>
-          <w:b/>
-          <w:color w:val="000000" w:themeColor="text1"/>
-          <w:sz w:val="18"/>
-          <w:szCs w:val="18"/>
-          <w:u w:val="single"/>
-          <w:lang w:val="pt-BR"/>
-        </w:rPr>
-        <w:t>é preciso que subamos a imagem para o DockerHub</w:t>
-      </w:r>
-      <w:r>
-        <w:rPr>
-          <w:rFonts w:ascii="Arial" w:hAnsi="Arial" w:cs="Arial"/>
-          <w:bCs/>
-          <w:color w:val="000000" w:themeColor="text1"/>
-          <w:sz w:val="18"/>
-          <w:szCs w:val="18"/>
-          <w:lang w:val="pt-BR"/>
-        </w:rPr>
-        <w:t>, e utilizemos sua URL, como é demonstrado a seguir:</w:t>
-      </w:r>
-    </w:p>
-    <w:p>
-      <w:pPr>
-        <w:ind w:left="360"/>
-        <w:rPr>
-          <w:rFonts w:ascii="Arial" w:hAnsi="Arial" w:cs="Arial"/>
-          <w:b/>
-          <w:color w:val="0070C0"/>
-          <w:sz w:val="18"/>
-          <w:szCs w:val="18"/>
-        </w:rPr>
-      </w:pPr>
-      <w:r>
-        <w:rPr>
-          <w:rFonts w:ascii="Arial" w:hAnsi="Arial" w:cs="Arial"/>
-          <w:b/>
-          <w:color w:val="FF0000"/>
-          <w:sz w:val="18"/>
-          <w:szCs w:val="18"/>
-        </w:rPr>
-        <w:t>kubectl create deployment</w:t>
-      </w:r>
-      <w:r>
-        <w:rPr>
-          <w:rFonts w:ascii="Arial" w:hAnsi="Arial" w:cs="Arial"/>
-          <w:b/>
-          <w:color w:val="0070C0"/>
-          <w:sz w:val="18"/>
-          <w:szCs w:val="18"/>
-        </w:rPr>
-        <w:t xml:space="preserve"> first-app</w:t>
-      </w:r>
-      <w:r>
-        <w:rPr>
-          <w:rFonts w:ascii="Arial" w:hAnsi="Arial" w:cs="Arial"/>
-          <w:b/>
-          <w:color w:val="0070C0"/>
-          <w:sz w:val="18"/>
-          <w:szCs w:val="18"/>
-        </w:rPr>
-        <w:t xml:space="preserve"> --image=</w:t>
-      </w:r>
-      <w:r>
-        <w:rPr>
-          <w:rFonts w:ascii="Arial" w:hAnsi="Arial" w:cs="Arial"/>
-          <w:b/>
-          <w:color w:val="0070C0"/>
-          <w:sz w:val="18"/>
-          <w:szCs w:val="18"/>
-        </w:rPr>
-        <w:t>azold6/</w:t>
-      </w:r>
-      <w:r>
-        <w:rPr>
-          <w:rFonts w:ascii="Arial" w:hAnsi="Arial" w:cs="Arial"/>
-          <w:b/>
-          <w:color w:val="0070C0"/>
-          <w:sz w:val="18"/>
-          <w:szCs w:val="18"/>
-        </w:rPr>
-        <w:t>kub-first-app</w:t>
-      </w:r>
-    </w:p>
-    <w:p>
-      <w:pPr>
-        <w:ind w:left="360"/>
-        <w:rPr>
-          <w:rFonts w:ascii="Arial" w:hAnsi="Arial" w:cs="Arial"/>
-          <w:bCs/>
-          <w:color w:val="000000" w:themeColor="text1"/>
-          <w:sz w:val="18"/>
-          <w:szCs w:val="18"/>
-        </w:rPr>
-      </w:pPr>
-    </w:p>
-    <w:p>
-      <w:pPr>
-        <w:ind w:left="360"/>
-        <w:rPr>
-          <w:rFonts w:ascii="Arial" w:hAnsi="Arial" w:cs="Arial"/>
-          <w:bCs/>
-          <w:color w:val="000000" w:themeColor="text1"/>
-          <w:sz w:val="18"/>
-          <w:szCs w:val="18"/>
-        </w:rPr>
-      </w:pPr>
-    </w:p>
-    <w:p>
-      <w:pPr>
-        <w:rPr>
-          <w:rFonts w:ascii="Arial" w:hAnsi="Arial" w:cs="Arial"/>
-          <w:bCs/>
-          <w:color w:val="000000" w:themeColor="text1"/>
-          <w:sz w:val="18"/>
-          <w:szCs w:val="18"/>
-        </w:rPr>
-      </w:pPr>
-    </w:p>
-    <w:p>
-      <w:pPr>
-        <w:rPr>
-          <w:rFonts w:ascii="Arial" w:hAnsi="Arial" w:cs="Arial"/>
-          <w:b/>
-          <w:color w:val="000000" w:themeColor="text1"/>
-          <w:sz w:val="18"/>
-          <w:szCs w:val="18"/>
-        </w:rPr>
-      </w:pPr>
-    </w:p>
-    <w:p>
-      <w:pPr>
-        <w:rPr>
-          <w:rFonts w:ascii="Arial" w:hAnsi="Arial" w:cs="Arial"/>
-          <w:b/>
-          <w:color w:val="000000" w:themeColor="text1"/>
-          <w:sz w:val="18"/>
-          <w:szCs w:val="18"/>
-        </w:rPr>
-      </w:pPr>
-    </w:p>
-    <w:p>
-      <w:pPr>
-        <w:rPr>
-          <w:rFonts w:ascii="Arial" w:hAnsi="Arial" w:cs="Arial"/>
-          <w:b/>
-          <w:color w:val="000000" w:themeColor="text1"/>
-          <w:sz w:val="18"/>
-          <w:szCs w:val="18"/>
-          <w:u w:val="single"/>
-        </w:rPr>
-      </w:pPr>
-    </w:p>
-    <w:p/>
-    <w:p>
-      <w:pPr>
-        <w:rPr>
-          <w:rFonts w:ascii="Arial" w:hAnsi="Arial" w:cs="Arial"/>
-          <w:b/>
-          <w:color w:val="0070C0"/>
-          <w:sz w:val="18"/>
-          <w:szCs w:val="18"/>
-        </w:rPr>
-      </w:pPr>
-    </w:p>
-    <w:p>
-      <w:pPr>
-        <w:rPr>
-          <w:rFonts w:ascii="Arial" w:hAnsi="Arial" w:cs="Arial"/>
-          <w:bCs/>
-          <w:color w:val="000000" w:themeColor="text1"/>
-          <w:sz w:val="18"/>
-          <w:szCs w:val="18"/>
-        </w:rPr>
-      </w:pPr>
-    </w:p>
-    <w:p>
-      <w:pPr>
-        <w:rPr>
-          <w:color w:val="000000" w:themeColor="text1"/>
-        </w:rPr>
-      </w:pPr>
-    </w:p>
-    <w:p>
-      <w:pPr>
-        <w:rPr>
-          <w:rFonts w:ascii="Arial" w:hAnsi="Arial" w:cs="Arial"/>
-          <w:color w:val="000000" w:themeColor="text1"/>
-          <w:sz w:val="18"/>
-          <w:szCs w:val="18"/>
-        </w:rPr>
-      </w:pPr>
-    </w:p>
-    <w:p/>
+    </w:p>
+    <w:p>
+      <w:pPr>
+        <w:rPr>
+          <w:color w:val="000000" w:themeColor="text1"/>
+          <w:lang w:val="pt-BR"/>
+        </w:rPr>
+      </w:pPr>
+    </w:p>
+    <w:p>
+      <w:pPr>
+        <w:rPr>
+          <w:rFonts w:ascii="Arial" w:hAnsi="Arial" w:cs="Arial"/>
+          <w:color w:val="000000" w:themeColor="text1"/>
+          <w:sz w:val="18"/>
+          <w:szCs w:val="18"/>
+          <w:lang w:val="pt-BR"/>
+        </w:rPr>
+      </w:pPr>
+    </w:p>
+    <w:p>
+      <w:pPr>
+        <w:rPr>
+          <w:lang w:val="pt-BR"/>
+        </w:rPr>
+      </w:pPr>
+    </w:p>
     <w:sectPr>
       <w:pgSz w:w="12240" w:h="15840"/>
       <w:pgMar w:top="1440" w:right="1440" w:bottom="1440" w:left="1440" w:header="720" w:footer="720" w:gutter="0"/>
@@ -10311,7 +11114,7 @@
   <w:abstractNum w:abstractNumId="2" w15:restartNumberingAfterBreak="0">
     <w:nsid w:val="1C1B7BA2"/>
     <w:multiLevelType w:val="hybridMultilevel"/>
-    <w:tmpl w:val="273EE07E"/>
+    <w:tmpl w:val="6D84E6C2"/>
     <w:lvl w:ilvl="0" w:tplc="04090001">
       <w:start w:val="1"/>
       <w:numFmt w:val="bullet"/>
@@ -10324,7 +11127,7 @@
         <w:rFonts w:ascii="Symbol" w:hAnsi="Symbol" w:hint="default"/>
       </w:rPr>
     </w:lvl>
-    <w:lvl w:ilvl="1" w:tplc="04090003" w:tentative="1">
+    <w:lvl w:ilvl="1" w:tplc="04090003">
       <w:start w:val="1"/>
       <w:numFmt w:val="bullet"/>
       <w:lvlText w:val="o"/>
@@ -10535,6 +11338,95 @@
     </w:lvl>
   </w:abstractNum>
   <w:abstractNum w:abstractNumId="4" w15:restartNumberingAfterBreak="0">
+    <w:nsid w:val="1E850992"/>
+    <w:multiLevelType w:val="hybridMultilevel"/>
+    <w:tmpl w:val="F1249F9A"/>
+    <w:lvl w:ilvl="0" w:tplc="0409000F">
+      <w:start w:val="1"/>
+      <w:numFmt w:val="decimal"/>
+      <w:lvlText w:val="%1."/>
+      <w:lvlJc w:val="left"/>
+      <w:pPr>
+        <w:ind w:left="720" w:hanging="360"/>
+      </w:pPr>
+      <w:rPr>
+        <w:rFonts w:hint="default"/>
+      </w:rPr>
+    </w:lvl>
+    <w:lvl w:ilvl="1" w:tplc="04090019" w:tentative="1">
+      <w:start w:val="1"/>
+      <w:numFmt w:val="lowerLetter"/>
+      <w:lvlText w:val="%2."/>
+      <w:lvlJc w:val="left"/>
+      <w:pPr>
+        <w:ind w:left="1440" w:hanging="360"/>
+      </w:pPr>
+    </w:lvl>
+    <w:lvl w:ilvl="2" w:tplc="0409001B" w:tentative="1">
+      <w:start w:val="1"/>
+      <w:numFmt w:val="lowerRoman"/>
+      <w:lvlText w:val="%3."/>
+      <w:lvlJc w:val="right"/>
+      <w:pPr>
+        <w:ind w:left="2160" w:hanging="180"/>
+      </w:pPr>
+    </w:lvl>
+    <w:lvl w:ilvl="3" w:tplc="0409000F" w:tentative="1">
+      <w:start w:val="1"/>
+      <w:numFmt w:val="decimal"/>
+      <w:lvlText w:val="%4."/>
+      <w:lvlJc w:val="left"/>
+      <w:pPr>
+        <w:ind w:left="2880" w:hanging="360"/>
+      </w:pPr>
+    </w:lvl>
+    <w:lvl w:ilvl="4" w:tplc="04090019" w:tentative="1">
+      <w:start w:val="1"/>
+      <w:numFmt w:val="lowerLetter"/>
+      <w:lvlText w:val="%5."/>
+      <w:lvlJc w:val="left"/>
+      <w:pPr>
+        <w:ind w:left="3600" w:hanging="360"/>
+      </w:pPr>
+    </w:lvl>
+    <w:lvl w:ilvl="5" w:tplc="0409001B" w:tentative="1">
+      <w:start w:val="1"/>
+      <w:numFmt w:val="lowerRoman"/>
+      <w:lvlText w:val="%6."/>
+      <w:lvlJc w:val="right"/>
+      <w:pPr>
+        <w:ind w:left="4320" w:hanging="180"/>
+      </w:pPr>
+    </w:lvl>
+    <w:lvl w:ilvl="6" w:tplc="0409000F" w:tentative="1">
+      <w:start w:val="1"/>
+      <w:numFmt w:val="decimal"/>
+      <w:lvlText w:val="%7."/>
+      <w:lvlJc w:val="left"/>
+      <w:pPr>
+        <w:ind w:left="5040" w:hanging="360"/>
+      </w:pPr>
+    </w:lvl>
+    <w:lvl w:ilvl="7" w:tplc="04090019" w:tentative="1">
+      <w:start w:val="1"/>
+      <w:numFmt w:val="lowerLetter"/>
+      <w:lvlText w:val="%8."/>
+      <w:lvlJc w:val="left"/>
+      <w:pPr>
+        <w:ind w:left="5760" w:hanging="360"/>
+      </w:pPr>
+    </w:lvl>
+    <w:lvl w:ilvl="8" w:tplc="0409001B" w:tentative="1">
+      <w:start w:val="1"/>
+      <w:numFmt w:val="lowerRoman"/>
+      <w:lvlText w:val="%9."/>
+      <w:lvlJc w:val="right"/>
+      <w:pPr>
+        <w:ind w:left="6480" w:hanging="180"/>
+      </w:pPr>
+    </w:lvl>
+  </w:abstractNum>
+  <w:abstractNum w:abstractNumId="5" w15:restartNumberingAfterBreak="0">
     <w:nsid w:val="21347065"/>
     <w:multiLevelType w:val="hybridMultilevel"/>
     <w:tmpl w:val="2C30B780"/>
@@ -10647,7 +11539,7 @@
       </w:rPr>
     </w:lvl>
   </w:abstractNum>
-  <w:abstractNum w:abstractNumId="5" w15:restartNumberingAfterBreak="0">
+  <w:abstractNum w:abstractNumId="6" w15:restartNumberingAfterBreak="0">
     <w:nsid w:val="227E002F"/>
     <w:multiLevelType w:val="hybridMultilevel"/>
     <w:tmpl w:val="79C0578C"/>
@@ -10760,7 +11652,7 @@
       </w:rPr>
     </w:lvl>
   </w:abstractNum>
-  <w:abstractNum w:abstractNumId="6" w15:restartNumberingAfterBreak="0">
+  <w:abstractNum w:abstractNumId="7" w15:restartNumberingAfterBreak="0">
     <w:nsid w:val="26FA0D61"/>
     <w:multiLevelType w:val="hybridMultilevel"/>
     <w:tmpl w:val="571EA3A6"/>
@@ -10874,7 +11766,7 @@
       </w:rPr>
     </w:lvl>
   </w:abstractNum>
-  <w:abstractNum w:abstractNumId="7" w15:restartNumberingAfterBreak="0">
+  <w:abstractNum w:abstractNumId="8" w15:restartNumberingAfterBreak="0">
     <w:nsid w:val="281E4922"/>
     <w:multiLevelType w:val="hybridMultilevel"/>
     <w:tmpl w:val="4FB2CABA"/>
@@ -10963,7 +11855,7 @@
       </w:pPr>
     </w:lvl>
   </w:abstractNum>
-  <w:abstractNum w:abstractNumId="8" w15:restartNumberingAfterBreak="0">
+  <w:abstractNum w:abstractNumId="9" w15:restartNumberingAfterBreak="0">
     <w:nsid w:val="2E0E025C"/>
     <w:multiLevelType w:val="hybridMultilevel"/>
     <w:tmpl w:val="5FCA4CE0"/>
@@ -11077,7 +11969,7 @@
       </w:rPr>
     </w:lvl>
   </w:abstractNum>
-  <w:abstractNum w:abstractNumId="9" w15:restartNumberingAfterBreak="0">
+  <w:abstractNum w:abstractNumId="10" w15:restartNumberingAfterBreak="0">
     <w:nsid w:val="2FC42700"/>
     <w:multiLevelType w:val="hybridMultilevel"/>
     <w:tmpl w:val="DA3CDE56"/>
@@ -11190,7 +12082,7 @@
       </w:rPr>
     </w:lvl>
   </w:abstractNum>
-  <w:abstractNum w:abstractNumId="10" w15:restartNumberingAfterBreak="0">
+  <w:abstractNum w:abstractNumId="11" w15:restartNumberingAfterBreak="0">
     <w:nsid w:val="451D1DAA"/>
     <w:multiLevelType w:val="hybridMultilevel"/>
     <w:tmpl w:val="8CC25FD8"/>
@@ -11303,7 +12195,7 @@
       </w:rPr>
     </w:lvl>
   </w:abstractNum>
-  <w:abstractNum w:abstractNumId="11" w15:restartNumberingAfterBreak="0">
+  <w:abstractNum w:abstractNumId="12" w15:restartNumberingAfterBreak="0">
     <w:nsid w:val="53F94E84"/>
     <w:multiLevelType w:val="hybridMultilevel"/>
     <w:tmpl w:val="AB901F5A"/>
@@ -11389,7 +12281,7 @@
       </w:pPr>
     </w:lvl>
   </w:abstractNum>
-  <w:abstractNum w:abstractNumId="12" w15:restartNumberingAfterBreak="0">
+  <w:abstractNum w:abstractNumId="13" w15:restartNumberingAfterBreak="0">
     <w:nsid w:val="54A45793"/>
     <w:multiLevelType w:val="hybridMultilevel"/>
     <w:tmpl w:val="A5C4BE14"/>
@@ -11503,7 +12395,7 @@
       </w:rPr>
     </w:lvl>
   </w:abstractNum>
-  <w:abstractNum w:abstractNumId="13" w15:restartNumberingAfterBreak="0">
+  <w:abstractNum w:abstractNumId="14" w15:restartNumberingAfterBreak="0">
     <w:nsid w:val="56D336B5"/>
     <w:multiLevelType w:val="hybridMultilevel"/>
     <w:tmpl w:val="00B2E32A"/>
@@ -11616,7 +12508,7 @@
       </w:rPr>
     </w:lvl>
   </w:abstractNum>
-  <w:abstractNum w:abstractNumId="14" w15:restartNumberingAfterBreak="0">
+  <w:abstractNum w:abstractNumId="15" w15:restartNumberingAfterBreak="0">
     <w:nsid w:val="715056E8"/>
     <w:multiLevelType w:val="hybridMultilevel"/>
     <w:tmpl w:val="8434472C"/>
@@ -11729,7 +12621,7 @@
       </w:rPr>
     </w:lvl>
   </w:abstractNum>
-  <w:abstractNum w:abstractNumId="15" w15:restartNumberingAfterBreak="0">
+  <w:abstractNum w:abstractNumId="16" w15:restartNumberingAfterBreak="0">
     <w:nsid w:val="7A1F5146"/>
     <w:multiLevelType w:val="hybridMultilevel"/>
     <w:tmpl w:val="F6C80962"/>
@@ -11843,10 +12735,10 @@
     </w:lvl>
   </w:abstractNum>
   <w:num w:numId="1">
-    <w:abstractNumId w:val="6"/>
+    <w:abstractNumId w:val="7"/>
   </w:num>
   <w:num w:numId="2">
-    <w:abstractNumId w:val="12"/>
+    <w:abstractNumId w:val="13"/>
   </w:num>
   <w:num w:numId="3">
     <w:abstractNumId w:val="1"/>
@@ -11855,40 +12747,43 @@
     <w:abstractNumId w:val="0"/>
   </w:num>
   <w:num w:numId="5">
-    <w:abstractNumId w:val="8"/>
+    <w:abstractNumId w:val="9"/>
   </w:num>
   <w:num w:numId="6">
-    <w:abstractNumId w:val="4"/>
+    <w:abstractNumId w:val="5"/>
   </w:num>
   <w:num w:numId="7">
-    <w:abstractNumId w:val="9"/>
+    <w:abstractNumId w:val="10"/>
   </w:num>
   <w:num w:numId="8">
-    <w:abstractNumId w:val="5"/>
+    <w:abstractNumId w:val="6"/>
   </w:num>
   <w:num w:numId="9">
+    <w:abstractNumId w:val="16"/>
+  </w:num>
+  <w:num w:numId="10">
     <w:abstractNumId w:val="15"/>
   </w:num>
-  <w:num w:numId="10">
+  <w:num w:numId="11">
     <w:abstractNumId w:val="14"/>
-  </w:num>
-  <w:num w:numId="11">
-    <w:abstractNumId w:val="13"/>
   </w:num>
   <w:num w:numId="12">
     <w:abstractNumId w:val="3"/>
   </w:num>
   <w:num w:numId="13">
-    <w:abstractNumId w:val="11"/>
+    <w:abstractNumId w:val="12"/>
   </w:num>
   <w:num w:numId="14">
-    <w:abstractNumId w:val="7"/>
+    <w:abstractNumId w:val="8"/>
   </w:num>
   <w:num w:numId="15">
     <w:abstractNumId w:val="2"/>
   </w:num>
   <w:num w:numId="16">
-    <w:abstractNumId w:val="10"/>
+    <w:abstractNumId w:val="11"/>
+  </w:num>
+  <w:num w:numId="17">
+    <w:abstractNumId w:val="4"/>
   </w:num>
 </w:numbering>
 </file>

</xml_diff>

<commit_message>
192 - Taking notes on pods scaling
</commit_message>
<xml_diff>
--- a/Anotações - Docker e Kubernetes.docx
+++ b/Anotações - Docker e Kubernetes.docx
@@ -9487,29 +9487,7 @@
           <w:szCs w:val="18"/>
           <w:lang w:val="pt-BR"/>
         </w:rPr>
-        <w:t xml:space="preserve">kubectl get </w:t>
-      </w:r>
-      <w:r>
-        <w:rPr>
-          <w:rFonts w:ascii="Arial" w:hAnsi="Arial" w:cs="Arial"/>
-          <w:b/>
-          <w:color w:val="FF0000"/>
-          <w:sz w:val="18"/>
-          <w:szCs w:val="18"/>
-          <w:lang w:val="pt-BR"/>
-        </w:rPr>
-        <w:t>services</w:t>
-      </w:r>
-      <w:r>
-        <w:rPr>
-          <w:rFonts w:ascii="Arial" w:hAnsi="Arial" w:cs="Arial"/>
-          <w:b/>
-          <w:color w:val="FF0000"/>
-          <w:sz w:val="18"/>
-          <w:szCs w:val="18"/>
-          <w:lang w:val="pt-BR"/>
-        </w:rPr>
-        <w:t xml:space="preserve"> </w:t>
+        <w:t xml:space="preserve">kubectl get services </w:t>
       </w:r>
       <w:r>
         <w:rPr>
@@ -9520,18 +9498,7 @@
           <w:szCs w:val="18"/>
           <w:lang w:val="pt-BR"/>
         </w:rPr>
-        <w:t xml:space="preserve">– Lista </w:t>
-      </w:r>
-      <w:r>
-        <w:rPr>
-          <w:rFonts w:ascii="Arial" w:hAnsi="Arial" w:cs="Arial"/>
-          <w:bCs/>
-          <w:color w:val="000000" w:themeColor="text1"/>
-          <w:sz w:val="18"/>
-          <w:szCs w:val="18"/>
-          <w:lang w:val="pt-BR"/>
-        </w:rPr>
-        <w:t>todos o</w:t>
+        <w:t>– Lista todos o</w:t>
       </w:r>
       <w:r>
         <w:rPr>
@@ -9690,14 +9657,161 @@
       <w:pPr>
         <w:rPr>
           <w:rFonts w:ascii="Arial" w:hAnsi="Arial" w:cs="Arial"/>
-          <w:b/>
-          <w:color w:val="000000" w:themeColor="text1"/>
-          <w:sz w:val="24"/>
-          <w:szCs w:val="24"/>
-          <w:u w:val="single"/>
-          <w:lang w:val="pt-BR"/>
-        </w:rPr>
-      </w:pPr>
+          <w:bCs/>
+          <w:color w:val="000000" w:themeColor="text1"/>
+          <w:sz w:val="18"/>
+          <w:szCs w:val="18"/>
+          <w:lang w:val="pt-BR"/>
+        </w:rPr>
+      </w:pPr>
+    </w:p>
+    <w:p>
+      <w:pPr>
+        <w:rPr>
+          <w:rFonts w:ascii="Arial" w:hAnsi="Arial" w:cs="Arial"/>
+          <w:bCs/>
+          <w:color w:val="000000" w:themeColor="text1"/>
+          <w:sz w:val="18"/>
+          <w:szCs w:val="18"/>
+          <w:lang w:val="pt-BR"/>
+        </w:rPr>
+      </w:pPr>
+      <w:r>
+        <w:rPr>
+          <w:rFonts w:ascii="Arial" w:hAnsi="Arial" w:cs="Arial"/>
+          <w:b/>
+          <w:color w:val="FF0000"/>
+          <w:sz w:val="18"/>
+          <w:szCs w:val="18"/>
+          <w:lang w:val="pt-BR"/>
+        </w:rPr>
+        <w:t xml:space="preserve">kubectl scale </w:t>
+      </w:r>
+      <w:r>
+        <w:rPr>
+          <w:rFonts w:ascii="Arial" w:hAnsi="Arial" w:cs="Arial"/>
+          <w:b/>
+          <w:color w:val="0070C0"/>
+          <w:sz w:val="18"/>
+          <w:szCs w:val="18"/>
+          <w:lang w:val="pt-BR"/>
+        </w:rPr>
+        <w:t>[OBJECT]/[OBJECT_NAME] --replicas=[</w:t>
+      </w:r>
+      <w:r>
+        <w:rPr>
+          <w:rFonts w:ascii="Arial" w:hAnsi="Arial" w:cs="Arial"/>
+          <w:b/>
+          <w:color w:val="0070C0"/>
+          <w:sz w:val="18"/>
+          <w:szCs w:val="18"/>
+          <w:lang w:val="pt-BR"/>
+        </w:rPr>
+        <w:t>N</w:t>
+      </w:r>
+      <w:r>
+        <w:rPr>
+          <w:rFonts w:ascii="Arial" w:hAnsi="Arial" w:cs="Arial"/>
+          <w:b/>
+          <w:color w:val="0070C0"/>
+          <w:sz w:val="18"/>
+          <w:szCs w:val="18"/>
+          <w:lang w:val="pt-BR"/>
+        </w:rPr>
+        <w:t>UMBER_OF_DESIRED_PODS]</w:t>
+      </w:r>
+      <w:r>
+        <w:rPr>
+          <w:rFonts w:ascii="Arial" w:hAnsi="Arial" w:cs="Arial"/>
+          <w:bCs/>
+          <w:color w:val="0070C0"/>
+          <w:sz w:val="18"/>
+          <w:szCs w:val="18"/>
+          <w:lang w:val="pt-BR"/>
+        </w:rPr>
+        <w:t xml:space="preserve"> </w:t>
+      </w:r>
+      <w:r>
+        <w:rPr>
+          <w:rFonts w:ascii="Arial" w:hAnsi="Arial" w:cs="Arial"/>
+          <w:bCs/>
+          <w:color w:val="000000" w:themeColor="text1"/>
+          <w:sz w:val="18"/>
+          <w:szCs w:val="18"/>
+          <w:lang w:val="pt-BR"/>
+        </w:rPr>
+        <w:t xml:space="preserve">- Escala um serviço (objeto kubernetes) </w:t>
+      </w:r>
+      <w:r>
+        <w:rPr>
+          <w:rFonts w:ascii="Arial" w:hAnsi="Arial" w:cs="Arial"/>
+          <w:bCs/>
+          <w:color w:val="000000" w:themeColor="text1"/>
+          <w:sz w:val="18"/>
+          <w:szCs w:val="18"/>
+          <w:lang w:val="pt-BR"/>
+        </w:rPr>
+        <w:t>para o número desejado de pods</w:t>
+      </w:r>
+    </w:p>
+    <w:p>
+      <w:pPr>
+        <w:rPr>
+          <w:rFonts w:ascii="Arial" w:hAnsi="Arial" w:cs="Arial"/>
+          <w:b/>
+          <w:color w:val="000000" w:themeColor="text1"/>
+          <w:sz w:val="18"/>
+          <w:szCs w:val="18"/>
+          <w:lang w:val="pt-BR"/>
+        </w:rPr>
+      </w:pPr>
+      <w:r>
+        <w:rPr>
+          <w:rFonts w:ascii="Arial" w:hAnsi="Arial" w:cs="Arial"/>
+          <w:b/>
+          <w:color w:val="000000" w:themeColor="text1"/>
+          <w:sz w:val="18"/>
+          <w:szCs w:val="18"/>
+          <w:lang w:val="pt-BR"/>
+        </w:rPr>
+        <w:t>Exemplo</w:t>
+      </w:r>
+    </w:p>
+    <w:p>
+      <w:pPr>
+        <w:pStyle w:val="PargrafodaLista"/>
+        <w:numPr>
+          <w:ilvl w:val="0"/>
+          <w:numId w:val="18"/>
+        </w:numPr>
+        <w:rPr>
+          <w:rFonts w:ascii="Arial" w:hAnsi="Arial" w:cs="Arial"/>
+          <w:b/>
+          <w:color w:val="FF0000"/>
+          <w:sz w:val="18"/>
+          <w:szCs w:val="18"/>
+        </w:rPr>
+      </w:pPr>
+      <w:r>
+        <w:rPr>
+          <w:rFonts w:ascii="Arial" w:hAnsi="Arial" w:cs="Arial"/>
+          <w:b/>
+          <w:color w:val="FF0000"/>
+          <w:sz w:val="18"/>
+          <w:szCs w:val="18"/>
+        </w:rPr>
+        <w:t xml:space="preserve">kubectl </w:t>
+      </w:r>
+      <w:r>
+        <w:rPr>
+          <w:rFonts w:ascii="Arial" w:hAnsi="Arial" w:cs="Arial"/>
+          <w:b/>
+          <w:color w:val="FF0000"/>
+          <w:sz w:val="18"/>
+          <w:szCs w:val="18"/>
+        </w:rPr>
+        <w:t>scale deployment/first-app --replicas=3</w:t>
+      </w:r>
     </w:p>
     <w:p>
       <w:pPr>
@@ -9707,17 +9821,37 @@
           <w:color w:val="000000" w:themeColor="text1"/>
           <w:sz w:val="32"/>
           <w:szCs w:val="32"/>
-          <w:lang w:val="pt-BR"/>
-        </w:rPr>
-      </w:pPr>
-      <w:r>
+        </w:rPr>
+      </w:pPr>
+    </w:p>
+    <w:p>
+      <w:pPr>
         <w:rPr>
           <w:rFonts w:ascii="Arial" w:hAnsi="Arial" w:cs="Arial"/>
           <w:b/>
           <w:color w:val="000000" w:themeColor="text1"/>
           <w:sz w:val="32"/>
           <w:szCs w:val="32"/>
-          <w:lang w:val="pt-BR"/>
+        </w:rPr>
+      </w:pPr>
+    </w:p>
+    <w:p>
+      <w:pPr>
+        <w:rPr>
+          <w:rFonts w:ascii="Arial" w:hAnsi="Arial" w:cs="Arial"/>
+          <w:b/>
+          <w:color w:val="000000" w:themeColor="text1"/>
+          <w:sz w:val="32"/>
+          <w:szCs w:val="32"/>
+        </w:rPr>
+      </w:pPr>
+      <w:r>
+        <w:rPr>
+          <w:rFonts w:ascii="Arial" w:hAnsi="Arial" w:cs="Arial"/>
+          <w:b/>
+          <w:color w:val="000000" w:themeColor="text1"/>
+          <w:sz w:val="32"/>
+          <w:szCs w:val="32"/>
         </w:rPr>
         <w:t>Objetos</w:t>
       </w:r>
@@ -9810,6 +9944,7 @@
           <w:color w:val="000000" w:themeColor="text1"/>
           <w:sz w:val="18"/>
           <w:szCs w:val="18"/>
+          <w:lang w:val="pt-BR"/>
         </w:rPr>
       </w:pPr>
       <w:r>
@@ -9819,6 +9954,7 @@
           <w:color w:val="FF0000"/>
           <w:sz w:val="18"/>
           <w:szCs w:val="18"/>
+          <w:lang w:val="pt-BR"/>
         </w:rPr>
         <w:t xml:space="preserve">kubectl create deployment </w:t>
       </w:r>
@@ -9829,6 +9965,7 @@
           <w:color w:val="0070C0"/>
           <w:sz w:val="18"/>
           <w:szCs w:val="18"/>
+          <w:lang w:val="pt-BR"/>
         </w:rPr>
         <w:t xml:space="preserve">[DEPLOYMENT_NAME] --image=[DEPLOYMENT_IMAGE] </w:t>
       </w:r>
@@ -9839,28 +9976,20 @@
           <w:color w:val="000000" w:themeColor="text1"/>
           <w:sz w:val="18"/>
           <w:szCs w:val="18"/>
-        </w:rPr>
-        <w:t>– cria um novo deployment e pod baseado na imagem</w:t>
-      </w:r>
-      <w:r>
-        <w:rPr>
-          <w:rFonts w:ascii="Arial" w:hAnsi="Arial" w:cs="Arial"/>
-          <w:bCs/>
-          <w:color w:val="000000" w:themeColor="text1"/>
-          <w:sz w:val="18"/>
-          <w:szCs w:val="18"/>
-        </w:rPr>
-        <w:t xml:space="preserve"> informada.</w:t>
-      </w:r>
-    </w:p>
-    <w:p>
-      <w:pPr>
-        <w:rPr>
-          <w:rFonts w:ascii="Arial" w:hAnsi="Arial" w:cs="Arial"/>
-          <w:b/>
-          <w:color w:val="000000" w:themeColor="text1"/>
-          <w:sz w:val="18"/>
-          <w:szCs w:val="18"/>
+          <w:lang w:val="pt-BR"/>
+        </w:rPr>
+        <w:t>– cria um novo deployment e pod baseado na imagem informada.</w:t>
+      </w:r>
+    </w:p>
+    <w:p>
+      <w:pPr>
+        <w:rPr>
+          <w:rFonts w:ascii="Arial" w:hAnsi="Arial" w:cs="Arial"/>
+          <w:b/>
+          <w:color w:val="000000" w:themeColor="text1"/>
+          <w:sz w:val="18"/>
+          <w:szCs w:val="18"/>
+          <w:lang w:val="pt-BR"/>
         </w:rPr>
       </w:pPr>
     </w:p>
@@ -10435,40 +10564,7 @@
           <w:szCs w:val="18"/>
           <w:lang w:val="pt-BR"/>
         </w:rPr>
-        <w:t xml:space="preserve"> </w:t>
-      </w:r>
-      <w:r>
-        <w:rPr>
-          <w:rFonts w:ascii="Arial" w:hAnsi="Arial" w:cs="Arial"/>
-          <w:bCs/>
-          <w:color w:val="000000" w:themeColor="text1"/>
-          <w:sz w:val="18"/>
-          <w:szCs w:val="18"/>
-          <w:lang w:val="pt-BR"/>
-        </w:rPr>
-        <w:t>(</w:t>
-      </w:r>
-      <w:r>
-        <w:rPr>
-          <w:rFonts w:ascii="Arial" w:hAnsi="Arial" w:cs="Arial"/>
-          <w:bCs/>
-          <w:color w:val="000000" w:themeColor="text1"/>
-          <w:sz w:val="18"/>
-          <w:szCs w:val="18"/>
-          <w:lang w:val="pt-BR"/>
-        </w:rPr>
-        <w:t>Gera um IP único para todas as pods e expõe ela, além de distribuir o tráfego</w:t>
-      </w:r>
-      <w:r>
-        <w:rPr>
-          <w:rFonts w:ascii="Arial" w:hAnsi="Arial" w:cs="Arial"/>
-          <w:bCs/>
-          <w:color w:val="000000" w:themeColor="text1"/>
-          <w:sz w:val="18"/>
-          <w:szCs w:val="18"/>
-          <w:lang w:val="pt-BR"/>
-        </w:rPr>
-        <w:t>)</w:t>
+        <w:t xml:space="preserve"> (Gera um IP único para todas as pods e expõe ela, além de distribuir o tráfego)</w:t>
       </w:r>
     </w:p>
     <w:p>
@@ -10710,7 +10806,7 @@
       <w:r>
         <w:rPr>
           <w:rFonts w:ascii="Arial" w:hAnsi="Arial" w:cs="Arial"/>
-          <w:bCs/>
+          <w:b/>
           <w:color w:val="000000" w:themeColor="text1"/>
           <w:sz w:val="18"/>
           <w:szCs w:val="18"/>
@@ -12509,6 +12605,119 @@
     </w:lvl>
   </w:abstractNum>
   <w:abstractNum w:abstractNumId="15" w15:restartNumberingAfterBreak="0">
+    <w:nsid w:val="61B7066D"/>
+    <w:multiLevelType w:val="hybridMultilevel"/>
+    <w:tmpl w:val="85C43FE0"/>
+    <w:lvl w:ilvl="0" w:tplc="04090001">
+      <w:start w:val="1"/>
+      <w:numFmt w:val="bullet"/>
+      <w:lvlText w:val=""/>
+      <w:lvlJc w:val="left"/>
+      <w:pPr>
+        <w:ind w:left="720" w:hanging="360"/>
+      </w:pPr>
+      <w:rPr>
+        <w:rFonts w:ascii="Symbol" w:hAnsi="Symbol" w:hint="default"/>
+      </w:rPr>
+    </w:lvl>
+    <w:lvl w:ilvl="1" w:tplc="04090003" w:tentative="1">
+      <w:start w:val="1"/>
+      <w:numFmt w:val="bullet"/>
+      <w:lvlText w:val="o"/>
+      <w:lvlJc w:val="left"/>
+      <w:pPr>
+        <w:ind w:left="1440" w:hanging="360"/>
+      </w:pPr>
+      <w:rPr>
+        <w:rFonts w:ascii="Courier New" w:hAnsi="Courier New" w:cs="Courier New" w:hint="default"/>
+      </w:rPr>
+    </w:lvl>
+    <w:lvl w:ilvl="2" w:tplc="04090005" w:tentative="1">
+      <w:start w:val="1"/>
+      <w:numFmt w:val="bullet"/>
+      <w:lvlText w:val=""/>
+      <w:lvlJc w:val="left"/>
+      <w:pPr>
+        <w:ind w:left="2160" w:hanging="360"/>
+      </w:pPr>
+      <w:rPr>
+        <w:rFonts w:ascii="Wingdings" w:hAnsi="Wingdings" w:hint="default"/>
+      </w:rPr>
+    </w:lvl>
+    <w:lvl w:ilvl="3" w:tplc="04090001" w:tentative="1">
+      <w:start w:val="1"/>
+      <w:numFmt w:val="bullet"/>
+      <w:lvlText w:val=""/>
+      <w:lvlJc w:val="left"/>
+      <w:pPr>
+        <w:ind w:left="2880" w:hanging="360"/>
+      </w:pPr>
+      <w:rPr>
+        <w:rFonts w:ascii="Symbol" w:hAnsi="Symbol" w:hint="default"/>
+      </w:rPr>
+    </w:lvl>
+    <w:lvl w:ilvl="4" w:tplc="04090003" w:tentative="1">
+      <w:start w:val="1"/>
+      <w:numFmt w:val="bullet"/>
+      <w:lvlText w:val="o"/>
+      <w:lvlJc w:val="left"/>
+      <w:pPr>
+        <w:ind w:left="3600" w:hanging="360"/>
+      </w:pPr>
+      <w:rPr>
+        <w:rFonts w:ascii="Courier New" w:hAnsi="Courier New" w:cs="Courier New" w:hint="default"/>
+      </w:rPr>
+    </w:lvl>
+    <w:lvl w:ilvl="5" w:tplc="04090005" w:tentative="1">
+      <w:start w:val="1"/>
+      <w:numFmt w:val="bullet"/>
+      <w:lvlText w:val=""/>
+      <w:lvlJc w:val="left"/>
+      <w:pPr>
+        <w:ind w:left="4320" w:hanging="360"/>
+      </w:pPr>
+      <w:rPr>
+        <w:rFonts w:ascii="Wingdings" w:hAnsi="Wingdings" w:hint="default"/>
+      </w:rPr>
+    </w:lvl>
+    <w:lvl w:ilvl="6" w:tplc="04090001" w:tentative="1">
+      <w:start w:val="1"/>
+      <w:numFmt w:val="bullet"/>
+      <w:lvlText w:val=""/>
+      <w:lvlJc w:val="left"/>
+      <w:pPr>
+        <w:ind w:left="5040" w:hanging="360"/>
+      </w:pPr>
+      <w:rPr>
+        <w:rFonts w:ascii="Symbol" w:hAnsi="Symbol" w:hint="default"/>
+      </w:rPr>
+    </w:lvl>
+    <w:lvl w:ilvl="7" w:tplc="04090003" w:tentative="1">
+      <w:start w:val="1"/>
+      <w:numFmt w:val="bullet"/>
+      <w:lvlText w:val="o"/>
+      <w:lvlJc w:val="left"/>
+      <w:pPr>
+        <w:ind w:left="5760" w:hanging="360"/>
+      </w:pPr>
+      <w:rPr>
+        <w:rFonts w:ascii="Courier New" w:hAnsi="Courier New" w:cs="Courier New" w:hint="default"/>
+      </w:rPr>
+    </w:lvl>
+    <w:lvl w:ilvl="8" w:tplc="04090005" w:tentative="1">
+      <w:start w:val="1"/>
+      <w:numFmt w:val="bullet"/>
+      <w:lvlText w:val=""/>
+      <w:lvlJc w:val="left"/>
+      <w:pPr>
+        <w:ind w:left="6480" w:hanging="360"/>
+      </w:pPr>
+      <w:rPr>
+        <w:rFonts w:ascii="Wingdings" w:hAnsi="Wingdings" w:hint="default"/>
+      </w:rPr>
+    </w:lvl>
+  </w:abstractNum>
+  <w:abstractNum w:abstractNumId="16" w15:restartNumberingAfterBreak="0">
     <w:nsid w:val="715056E8"/>
     <w:multiLevelType w:val="hybridMultilevel"/>
     <w:tmpl w:val="8434472C"/>
@@ -12621,7 +12830,7 @@
       </w:rPr>
     </w:lvl>
   </w:abstractNum>
-  <w:abstractNum w:abstractNumId="16" w15:restartNumberingAfterBreak="0">
+  <w:abstractNum w:abstractNumId="17" w15:restartNumberingAfterBreak="0">
     <w:nsid w:val="7A1F5146"/>
     <w:multiLevelType w:val="hybridMultilevel"/>
     <w:tmpl w:val="F6C80962"/>
@@ -12759,10 +12968,10 @@
     <w:abstractNumId w:val="6"/>
   </w:num>
   <w:num w:numId="9">
-    <w:abstractNumId w:val="16"/>
+    <w:abstractNumId w:val="17"/>
   </w:num>
   <w:num w:numId="10">
-    <w:abstractNumId w:val="15"/>
+    <w:abstractNumId w:val="16"/>
   </w:num>
   <w:num w:numId="11">
     <w:abstractNumId w:val="14"/>
@@ -12784,6 +12993,9 @@
   </w:num>
   <w:num w:numId="17">
     <w:abstractNumId w:val="4"/>
+  </w:num>
+  <w:num w:numId="18">
+    <w:abstractNumId w:val="15"/>
   </w:num>
 </w:numbering>
 </file>

</xml_diff>

<commit_message>
Ajustes visuais no documento
</commit_message>
<xml_diff>
--- a/Anotações - Docker e Kubernetes.docx
+++ b/Anotações - Docker e Kubernetes.docx
@@ -9669,154 +9669,6 @@
       <w:pPr>
         <w:rPr>
           <w:rFonts w:ascii="Arial" w:hAnsi="Arial" w:cs="Arial"/>
-          <w:bCs/>
-          <w:color w:val="000000" w:themeColor="text1"/>
-          <w:sz w:val="18"/>
-          <w:szCs w:val="18"/>
-          <w:lang w:val="pt-BR"/>
-        </w:rPr>
-      </w:pPr>
-      <w:r>
-        <w:rPr>
-          <w:rFonts w:ascii="Arial" w:hAnsi="Arial" w:cs="Arial"/>
-          <w:b/>
-          <w:color w:val="FF0000"/>
-          <w:sz w:val="18"/>
-          <w:szCs w:val="18"/>
-          <w:lang w:val="pt-BR"/>
-        </w:rPr>
-        <w:t xml:space="preserve">kubectl scale </w:t>
-      </w:r>
-      <w:r>
-        <w:rPr>
-          <w:rFonts w:ascii="Arial" w:hAnsi="Arial" w:cs="Arial"/>
-          <w:b/>
-          <w:color w:val="0070C0"/>
-          <w:sz w:val="18"/>
-          <w:szCs w:val="18"/>
-          <w:lang w:val="pt-BR"/>
-        </w:rPr>
-        <w:t>[OBJECT]/[OBJECT_NAME] --replicas=[</w:t>
-      </w:r>
-      <w:r>
-        <w:rPr>
-          <w:rFonts w:ascii="Arial" w:hAnsi="Arial" w:cs="Arial"/>
-          <w:b/>
-          <w:color w:val="0070C0"/>
-          <w:sz w:val="18"/>
-          <w:szCs w:val="18"/>
-          <w:lang w:val="pt-BR"/>
-        </w:rPr>
-        <w:t>N</w:t>
-      </w:r>
-      <w:r>
-        <w:rPr>
-          <w:rFonts w:ascii="Arial" w:hAnsi="Arial" w:cs="Arial"/>
-          <w:b/>
-          <w:color w:val="0070C0"/>
-          <w:sz w:val="18"/>
-          <w:szCs w:val="18"/>
-          <w:lang w:val="pt-BR"/>
-        </w:rPr>
-        <w:t>UMBER_OF_DESIRED_PODS]</w:t>
-      </w:r>
-      <w:r>
-        <w:rPr>
-          <w:rFonts w:ascii="Arial" w:hAnsi="Arial" w:cs="Arial"/>
-          <w:bCs/>
-          <w:color w:val="0070C0"/>
-          <w:sz w:val="18"/>
-          <w:szCs w:val="18"/>
-          <w:lang w:val="pt-BR"/>
-        </w:rPr>
-        <w:t xml:space="preserve"> </w:t>
-      </w:r>
-      <w:r>
-        <w:rPr>
-          <w:rFonts w:ascii="Arial" w:hAnsi="Arial" w:cs="Arial"/>
-          <w:bCs/>
-          <w:color w:val="000000" w:themeColor="text1"/>
-          <w:sz w:val="18"/>
-          <w:szCs w:val="18"/>
-          <w:lang w:val="pt-BR"/>
-        </w:rPr>
-        <w:t xml:space="preserve">- Escala um serviço (objeto kubernetes) </w:t>
-      </w:r>
-      <w:r>
-        <w:rPr>
-          <w:rFonts w:ascii="Arial" w:hAnsi="Arial" w:cs="Arial"/>
-          <w:bCs/>
-          <w:color w:val="000000" w:themeColor="text1"/>
-          <w:sz w:val="18"/>
-          <w:szCs w:val="18"/>
-          <w:lang w:val="pt-BR"/>
-        </w:rPr>
-        <w:t>para o número desejado de pods</w:t>
-      </w:r>
-    </w:p>
-    <w:p>
-      <w:pPr>
-        <w:rPr>
-          <w:rFonts w:ascii="Arial" w:hAnsi="Arial" w:cs="Arial"/>
-          <w:b/>
-          <w:color w:val="000000" w:themeColor="text1"/>
-          <w:sz w:val="18"/>
-          <w:szCs w:val="18"/>
-          <w:lang w:val="pt-BR"/>
-        </w:rPr>
-      </w:pPr>
-      <w:r>
-        <w:rPr>
-          <w:rFonts w:ascii="Arial" w:hAnsi="Arial" w:cs="Arial"/>
-          <w:b/>
-          <w:color w:val="000000" w:themeColor="text1"/>
-          <w:sz w:val="18"/>
-          <w:szCs w:val="18"/>
-          <w:lang w:val="pt-BR"/>
-        </w:rPr>
-        <w:t>Exemplo</w:t>
-      </w:r>
-    </w:p>
-    <w:p>
-      <w:pPr>
-        <w:pStyle w:val="PargrafodaLista"/>
-        <w:numPr>
-          <w:ilvl w:val="0"/>
-          <w:numId w:val="18"/>
-        </w:numPr>
-        <w:rPr>
-          <w:rFonts w:ascii="Arial" w:hAnsi="Arial" w:cs="Arial"/>
-          <w:b/>
-          <w:color w:val="FF0000"/>
-          <w:sz w:val="18"/>
-          <w:szCs w:val="18"/>
-        </w:rPr>
-      </w:pPr>
-      <w:r>
-        <w:rPr>
-          <w:rFonts w:ascii="Arial" w:hAnsi="Arial" w:cs="Arial"/>
-          <w:b/>
-          <w:color w:val="FF0000"/>
-          <w:sz w:val="18"/>
-          <w:szCs w:val="18"/>
-        </w:rPr>
-        <w:t xml:space="preserve">kubectl </w:t>
-      </w:r>
-      <w:r>
-        <w:rPr>
-          <w:rFonts w:ascii="Arial" w:hAnsi="Arial" w:cs="Arial"/>
-          <w:b/>
-          <w:color w:val="FF0000"/>
-          <w:sz w:val="18"/>
-          <w:szCs w:val="18"/>
-        </w:rPr>
-        <w:t>scale deployment/first-app --replicas=3</w:t>
-      </w:r>
-    </w:p>
-    <w:p>
-      <w:pPr>
-        <w:rPr>
-          <w:rFonts w:ascii="Arial" w:hAnsi="Arial" w:cs="Arial"/>
           <w:b/>
           <w:color w:val="000000" w:themeColor="text1"/>
           <w:sz w:val="32"/>
@@ -9832,26 +9684,17 @@
           <w:color w:val="000000" w:themeColor="text1"/>
           <w:sz w:val="32"/>
           <w:szCs w:val="32"/>
-        </w:rPr>
-      </w:pPr>
-    </w:p>
-    <w:p>
-      <w:pPr>
+          <w:lang w:val="pt-BR"/>
+        </w:rPr>
+      </w:pPr>
+      <w:r>
         <w:rPr>
           <w:rFonts w:ascii="Arial" w:hAnsi="Arial" w:cs="Arial"/>
           <w:b/>
           <w:color w:val="000000" w:themeColor="text1"/>
           <w:sz w:val="32"/>
           <w:szCs w:val="32"/>
-        </w:rPr>
-      </w:pPr>
-      <w:r>
-        <w:rPr>
-          <w:rFonts w:ascii="Arial" w:hAnsi="Arial" w:cs="Arial"/>
-          <w:b/>
-          <w:color w:val="000000" w:themeColor="text1"/>
-          <w:sz w:val="32"/>
-          <w:szCs w:val="32"/>
+          <w:lang w:val="pt-BR"/>
         </w:rPr>
         <w:t>Objetos</w:t>
       </w:r>
@@ -9940,785 +9783,22 @@
       <w:pPr>
         <w:rPr>
           <w:rFonts w:ascii="Arial" w:hAnsi="Arial" w:cs="Arial"/>
-          <w:bCs/>
-          <w:color w:val="000000" w:themeColor="text1"/>
-          <w:sz w:val="18"/>
-          <w:szCs w:val="18"/>
-          <w:lang w:val="pt-BR"/>
-        </w:rPr>
-      </w:pPr>
-      <w:r>
-        <w:rPr>
-          <w:rFonts w:ascii="Arial" w:hAnsi="Arial" w:cs="Arial"/>
-          <w:b/>
-          <w:color w:val="FF0000"/>
-          <w:sz w:val="18"/>
-          <w:szCs w:val="18"/>
-          <w:lang w:val="pt-BR"/>
-        </w:rPr>
-        <w:t xml:space="preserve">kubectl create deployment </w:t>
-      </w:r>
-      <w:r>
+          <w:b/>
+          <w:color w:val="000000" w:themeColor="text1"/>
+          <w:sz w:val="18"/>
+          <w:szCs w:val="18"/>
+          <w:lang w:val="pt-BR"/>
+        </w:rPr>
+      </w:pPr>
+    </w:p>
+    <w:p>
+      <w:pPr>
         <w:rPr>
           <w:rFonts w:ascii="Arial" w:hAnsi="Arial" w:cs="Arial"/>
           <w:b/>
           <w:color w:val="0070C0"/>
           <w:sz w:val="18"/>
           <w:szCs w:val="18"/>
-          <w:lang w:val="pt-BR"/>
-        </w:rPr>
-        <w:t xml:space="preserve">[DEPLOYMENT_NAME] --image=[DEPLOYMENT_IMAGE] </w:t>
-      </w:r>
-      <w:r>
-        <w:rPr>
-          <w:rFonts w:ascii="Arial" w:hAnsi="Arial" w:cs="Arial"/>
-          <w:bCs/>
-          <w:color w:val="000000" w:themeColor="text1"/>
-          <w:sz w:val="18"/>
-          <w:szCs w:val="18"/>
-          <w:lang w:val="pt-BR"/>
-        </w:rPr>
-        <w:t>– cria um novo deployment e pod baseado na imagem informada.</w:t>
-      </w:r>
-    </w:p>
-    <w:p>
-      <w:pPr>
-        <w:rPr>
-          <w:rFonts w:ascii="Arial" w:hAnsi="Arial" w:cs="Arial"/>
-          <w:b/>
-          <w:color w:val="000000" w:themeColor="text1"/>
-          <w:sz w:val="18"/>
-          <w:szCs w:val="18"/>
-          <w:lang w:val="pt-BR"/>
-        </w:rPr>
-      </w:pPr>
-    </w:p>
-    <w:p>
-      <w:pPr>
-        <w:rPr>
-          <w:rFonts w:ascii="Arial" w:hAnsi="Arial" w:cs="Arial"/>
-          <w:bCs/>
-          <w:color w:val="000000" w:themeColor="text1"/>
-          <w:sz w:val="18"/>
-          <w:szCs w:val="18"/>
-          <w:u w:val="single"/>
-          <w:lang w:val="pt-BR"/>
-        </w:rPr>
-      </w:pPr>
-      <w:r>
-        <w:rPr>
-          <w:rFonts w:ascii="Arial" w:hAnsi="Arial" w:cs="Arial"/>
-          <w:bCs/>
-          <w:color w:val="000000" w:themeColor="text1"/>
-          <w:sz w:val="18"/>
-          <w:szCs w:val="18"/>
-          <w:u w:val="single"/>
-          <w:lang w:val="pt-BR"/>
-        </w:rPr>
-        <w:t>Exemplo de criação</w:t>
-      </w:r>
-      <w:r>
-        <w:rPr>
-          <w:rFonts w:ascii="Arial" w:hAnsi="Arial" w:cs="Arial"/>
-          <w:bCs/>
-          <w:color w:val="000000" w:themeColor="text1"/>
-          <w:sz w:val="18"/>
-          <w:szCs w:val="18"/>
-          <w:u w:val="single"/>
-          <w:lang w:val="pt-BR"/>
-        </w:rPr>
-        <w:t xml:space="preserve"> do deployment</w:t>
-      </w:r>
-    </w:p>
-    <w:p>
-      <w:pPr>
-        <w:rPr>
-          <w:rFonts w:ascii="Arial" w:hAnsi="Arial" w:cs="Arial"/>
-          <w:b/>
-          <w:color w:val="FF0000"/>
-          <w:sz w:val="18"/>
-          <w:szCs w:val="18"/>
-        </w:rPr>
-      </w:pPr>
-      <w:r>
-        <w:rPr>
-          <w:rFonts w:ascii="Arial" w:hAnsi="Arial" w:cs="Arial"/>
-          <w:b/>
-          <w:color w:val="FF0000"/>
-          <w:sz w:val="18"/>
-          <w:szCs w:val="18"/>
-        </w:rPr>
-        <w:t xml:space="preserve">kubectl create deployment </w:t>
-      </w:r>
-      <w:r>
-        <w:rPr>
-          <w:rFonts w:ascii="Arial" w:hAnsi="Arial" w:cs="Arial"/>
-          <w:b/>
-          <w:color w:val="0070C0"/>
-          <w:sz w:val="18"/>
-          <w:szCs w:val="18"/>
-        </w:rPr>
-        <w:t>first-app</w:t>
-      </w:r>
-      <w:r>
-        <w:rPr>
-          <w:rFonts w:ascii="Arial" w:hAnsi="Arial" w:cs="Arial"/>
-          <w:b/>
-          <w:color w:val="0070C0"/>
-          <w:sz w:val="18"/>
-          <w:szCs w:val="18"/>
-        </w:rPr>
-        <w:t xml:space="preserve"> --image=</w:t>
-      </w:r>
-      <w:r>
-        <w:rPr>
-          <w:rFonts w:ascii="Arial" w:hAnsi="Arial" w:cs="Arial"/>
-          <w:b/>
-          <w:color w:val="0070C0"/>
-          <w:sz w:val="18"/>
-          <w:szCs w:val="18"/>
-        </w:rPr>
-        <w:t>kub-first-app</w:t>
-      </w:r>
-      <w:r>
-        <w:rPr>
-          <w:rFonts w:ascii="Arial" w:hAnsi="Arial" w:cs="Arial"/>
-          <w:b/>
-          <w:color w:val="0070C0"/>
-          <w:sz w:val="18"/>
-          <w:szCs w:val="18"/>
-        </w:rPr>
-        <w:t xml:space="preserve"> </w:t>
-      </w:r>
-      <w:r>
-        <w:rPr>
-          <w:rFonts w:ascii="Arial" w:hAnsi="Arial" w:cs="Arial"/>
-          <w:b/>
-          <w:color w:val="660066"/>
-          <w:sz w:val="18"/>
-          <w:szCs w:val="18"/>
-        </w:rPr>
-        <w:t>(COMANDO GERA ERRO!!!)</w:t>
-      </w:r>
-    </w:p>
-    <w:p>
-      <w:pPr>
-        <w:rPr>
-          <w:rFonts w:ascii="Arial" w:hAnsi="Arial" w:cs="Arial"/>
-          <w:bCs/>
-          <w:color w:val="000000" w:themeColor="text1"/>
-          <w:sz w:val="18"/>
-          <w:szCs w:val="18"/>
-          <w:lang w:val="pt-BR"/>
-        </w:rPr>
-      </w:pPr>
-      <w:r>
-        <w:rPr>
-          <w:rFonts w:ascii="Arial" w:hAnsi="Arial" w:cs="Arial"/>
-          <w:bCs/>
-          <w:color w:val="000000" w:themeColor="text1"/>
-          <w:sz w:val="18"/>
-          <w:szCs w:val="18"/>
-          <w:lang w:val="pt-BR"/>
-        </w:rPr>
-        <w:t xml:space="preserve">O comando acima gerará </w:t>
-      </w:r>
-      <w:r>
-        <w:rPr>
-          <w:rFonts w:ascii="Arial" w:hAnsi="Arial" w:cs="Arial"/>
-          <w:bCs/>
-          <w:color w:val="000000" w:themeColor="text1"/>
-          <w:sz w:val="18"/>
-          <w:szCs w:val="18"/>
-          <w:lang w:val="pt-BR"/>
-        </w:rPr>
-        <w:t xml:space="preserve">o erro </w:t>
-      </w:r>
-      <w:r>
-        <w:rPr>
-          <w:rFonts w:ascii="Arial" w:hAnsi="Arial" w:cs="Arial"/>
-          <w:b/>
-          <w:color w:val="000000" w:themeColor="text1"/>
-          <w:sz w:val="18"/>
-          <w:szCs w:val="18"/>
-          <w:lang w:val="pt-BR"/>
-        </w:rPr>
-        <w:t>ErrImagePull</w:t>
-      </w:r>
-      <w:r>
-        <w:rPr>
-          <w:rFonts w:ascii="Arial" w:hAnsi="Arial" w:cs="Arial"/>
-          <w:bCs/>
-          <w:color w:val="000000" w:themeColor="text1"/>
-          <w:sz w:val="18"/>
-          <w:szCs w:val="18"/>
-          <w:lang w:val="pt-BR"/>
-        </w:rPr>
-        <w:t xml:space="preserve">, já que os comandos do kubectl são </w:t>
-      </w:r>
-      <w:r>
-        <w:rPr>
-          <w:rFonts w:ascii="Arial" w:hAnsi="Arial" w:cs="Arial"/>
-          <w:bCs/>
-          <w:color w:val="000000" w:themeColor="text1"/>
-          <w:sz w:val="18"/>
-          <w:szCs w:val="18"/>
-          <w:u w:val="single"/>
-          <w:lang w:val="pt-BR"/>
-        </w:rPr>
-        <w:t>executados dentro do cluster criado</w:t>
-      </w:r>
-      <w:r>
-        <w:rPr>
-          <w:rFonts w:ascii="Arial" w:hAnsi="Arial" w:cs="Arial"/>
-          <w:bCs/>
-          <w:color w:val="000000" w:themeColor="text1"/>
-          <w:sz w:val="18"/>
-          <w:szCs w:val="18"/>
-          <w:lang w:val="pt-BR"/>
-        </w:rPr>
-        <w:t xml:space="preserve">, que portanto </w:t>
-      </w:r>
-      <w:r>
-        <w:rPr>
-          <w:rFonts w:ascii="Arial" w:hAnsi="Arial" w:cs="Arial"/>
-          <w:b/>
-          <w:color w:val="000000" w:themeColor="text1"/>
-          <w:sz w:val="18"/>
-          <w:szCs w:val="18"/>
-          <w:lang w:val="pt-BR"/>
-        </w:rPr>
-        <w:t>não terá acesso à uma imagem buildada no localhost</w:t>
-      </w:r>
-      <w:r>
-        <w:rPr>
-          <w:rFonts w:ascii="Arial" w:hAnsi="Arial" w:cs="Arial"/>
-          <w:bCs/>
-          <w:color w:val="000000" w:themeColor="text1"/>
-          <w:sz w:val="18"/>
-          <w:szCs w:val="18"/>
-          <w:lang w:val="pt-BR"/>
-        </w:rPr>
-        <w:t>.</w:t>
-      </w:r>
-    </w:p>
-    <w:p>
-      <w:pPr>
-        <w:rPr>
-          <w:rFonts w:ascii="Arial" w:hAnsi="Arial" w:cs="Arial"/>
-          <w:bCs/>
-          <w:color w:val="000000" w:themeColor="text1"/>
-          <w:sz w:val="18"/>
-          <w:szCs w:val="18"/>
-          <w:lang w:val="pt-BR"/>
-        </w:rPr>
-      </w:pPr>
-      <w:r>
-        <w:rPr>
-          <w:rFonts w:ascii="Arial" w:hAnsi="Arial" w:cs="Arial"/>
-          <w:bCs/>
-          <w:color w:val="000000" w:themeColor="text1"/>
-          <w:sz w:val="18"/>
-          <w:szCs w:val="18"/>
-          <w:lang w:val="pt-BR"/>
-        </w:rPr>
-        <w:t xml:space="preserve">Para que o comando execute corretamente, </w:t>
-      </w:r>
-      <w:r>
-        <w:rPr>
-          <w:rFonts w:ascii="Arial" w:hAnsi="Arial" w:cs="Arial"/>
-          <w:b/>
-          <w:color w:val="000000" w:themeColor="text1"/>
-          <w:sz w:val="18"/>
-          <w:szCs w:val="18"/>
-          <w:u w:val="single"/>
-          <w:lang w:val="pt-BR"/>
-        </w:rPr>
-        <w:t>é preciso que subamos a imagem para o DockerHub</w:t>
-      </w:r>
-      <w:r>
-        <w:rPr>
-          <w:rFonts w:ascii="Arial" w:hAnsi="Arial" w:cs="Arial"/>
-          <w:bCs/>
-          <w:color w:val="000000" w:themeColor="text1"/>
-          <w:sz w:val="18"/>
-          <w:szCs w:val="18"/>
-          <w:lang w:val="pt-BR"/>
-        </w:rPr>
-        <w:t>, e utilizemos sua URL, como é demonstrado a seguir:</w:t>
-      </w:r>
-    </w:p>
-    <w:p>
-      <w:pPr>
-        <w:rPr>
-          <w:rFonts w:ascii="Arial" w:hAnsi="Arial" w:cs="Arial"/>
-          <w:b/>
-          <w:color w:val="0070C0"/>
-          <w:sz w:val="18"/>
-          <w:szCs w:val="18"/>
-        </w:rPr>
-      </w:pPr>
-      <w:r>
-        <w:rPr>
-          <w:rFonts w:ascii="Arial" w:hAnsi="Arial" w:cs="Arial"/>
-          <w:b/>
-          <w:color w:val="FF0000"/>
-          <w:sz w:val="18"/>
-          <w:szCs w:val="18"/>
-        </w:rPr>
-        <w:t>kubectl create deployment</w:t>
-      </w:r>
-      <w:r>
-        <w:rPr>
-          <w:rFonts w:ascii="Arial" w:hAnsi="Arial" w:cs="Arial"/>
-          <w:b/>
-          <w:color w:val="0070C0"/>
-          <w:sz w:val="18"/>
-          <w:szCs w:val="18"/>
-        </w:rPr>
-        <w:t xml:space="preserve"> first-app</w:t>
-      </w:r>
-      <w:r>
-        <w:rPr>
-          <w:rFonts w:ascii="Arial" w:hAnsi="Arial" w:cs="Arial"/>
-          <w:b/>
-          <w:color w:val="0070C0"/>
-          <w:sz w:val="18"/>
-          <w:szCs w:val="18"/>
-        </w:rPr>
-        <w:t xml:space="preserve"> --image=</w:t>
-      </w:r>
-      <w:r>
-        <w:rPr>
-          <w:rFonts w:ascii="Arial" w:hAnsi="Arial" w:cs="Arial"/>
-          <w:b/>
-          <w:color w:val="0070C0"/>
-          <w:sz w:val="18"/>
-          <w:szCs w:val="18"/>
-        </w:rPr>
-        <w:t>azold6/kub-first-app</w:t>
-      </w:r>
-    </w:p>
-    <w:p>
-      <w:pPr>
-        <w:rPr>
-          <w:rFonts w:ascii="Arial" w:hAnsi="Arial" w:cs="Arial"/>
-          <w:b/>
-          <w:color w:val="0070C0"/>
-          <w:sz w:val="18"/>
-          <w:szCs w:val="18"/>
-        </w:rPr>
-      </w:pPr>
-    </w:p>
-    <w:p>
-      <w:pPr>
-        <w:rPr>
-          <w:rFonts w:ascii="Arial" w:hAnsi="Arial" w:cs="Arial"/>
-          <w:b/>
-          <w:color w:val="0070C0"/>
-          <w:sz w:val="18"/>
-          <w:szCs w:val="18"/>
-        </w:rPr>
-      </w:pPr>
-    </w:p>
-    <w:p>
-      <w:pPr>
-        <w:rPr>
-          <w:rFonts w:ascii="Arial" w:hAnsi="Arial" w:cs="Arial"/>
-          <w:b/>
-          <w:color w:val="000000" w:themeColor="text1"/>
-          <w:u w:val="single"/>
-          <w:lang w:val="pt-BR"/>
-        </w:rPr>
-      </w:pPr>
-      <w:r>
-        <w:rPr>
-          <w:rFonts w:ascii="Arial" w:hAnsi="Arial" w:cs="Arial"/>
-          <w:b/>
-          <w:color w:val="000000" w:themeColor="text1"/>
-          <w:u w:val="single"/>
-          <w:lang w:val="pt-BR"/>
-        </w:rPr>
-        <w:t>Objeto Service</w:t>
-      </w:r>
-    </w:p>
-    <w:p>
-      <w:pPr>
-        <w:rPr>
-          <w:rFonts w:ascii="Arial" w:hAnsi="Arial" w:cs="Arial"/>
-          <w:bCs/>
-          <w:color w:val="000000" w:themeColor="text1"/>
-          <w:sz w:val="18"/>
-          <w:szCs w:val="18"/>
-          <w:lang w:val="pt-BR"/>
-        </w:rPr>
-      </w:pPr>
-      <w:r>
-        <w:rPr>
-          <w:rFonts w:ascii="Arial" w:hAnsi="Arial" w:cs="Arial"/>
-          <w:bCs/>
-          <w:color w:val="000000" w:themeColor="text1"/>
-          <w:sz w:val="18"/>
-          <w:szCs w:val="18"/>
-          <w:lang w:val="pt-BR"/>
-        </w:rPr>
-        <w:t xml:space="preserve">Serve para </w:t>
-      </w:r>
-      <w:r>
-        <w:rPr>
-          <w:rFonts w:ascii="Arial" w:hAnsi="Arial" w:cs="Arial"/>
-          <w:bCs/>
-          <w:color w:val="000000" w:themeColor="text1"/>
-          <w:sz w:val="18"/>
-          <w:szCs w:val="18"/>
-          <w:lang w:val="pt-BR"/>
-        </w:rPr>
-        <w:t>agruparmos pods e atribuir a elas um IP fixo, além da possibilidade de expor as pods para a WWW.</w:t>
-      </w:r>
-    </w:p>
-    <w:p>
-      <w:pPr>
-        <w:rPr>
-          <w:rFonts w:ascii="Arial" w:hAnsi="Arial" w:cs="Arial"/>
-          <w:b/>
-          <w:color w:val="0070C0"/>
-          <w:sz w:val="18"/>
-          <w:szCs w:val="18"/>
-        </w:rPr>
-      </w:pPr>
-      <w:r>
-        <w:rPr>
-          <w:rFonts w:ascii="Arial" w:hAnsi="Arial" w:cs="Arial"/>
-          <w:b/>
-          <w:color w:val="000000" w:themeColor="text1"/>
-          <w:sz w:val="18"/>
-          <w:szCs w:val="18"/>
-        </w:rPr>
-        <w:t>Sintaxe do comando de exposição de pod:</w:t>
-      </w:r>
-      <w:r>
-        <w:rPr>
-          <w:rFonts w:ascii="Arial" w:hAnsi="Arial" w:cs="Arial"/>
-          <w:bCs/>
-          <w:color w:val="000000" w:themeColor="text1"/>
-          <w:sz w:val="18"/>
-          <w:szCs w:val="18"/>
-        </w:rPr>
-        <w:t xml:space="preserve"> </w:t>
-      </w:r>
-      <w:r>
-        <w:rPr>
-          <w:rFonts w:ascii="Arial" w:hAnsi="Arial" w:cs="Arial"/>
-          <w:b/>
-          <w:color w:val="FF0000"/>
-          <w:sz w:val="18"/>
-          <w:szCs w:val="18"/>
-        </w:rPr>
-        <w:t xml:space="preserve">kubectl expose deployment </w:t>
-      </w:r>
-      <w:r>
-        <w:rPr>
-          <w:rFonts w:ascii="Arial" w:hAnsi="Arial" w:cs="Arial"/>
-          <w:b/>
-          <w:color w:val="0070C0"/>
-          <w:sz w:val="18"/>
-          <w:szCs w:val="18"/>
-        </w:rPr>
-        <w:t>[DEPLOYMENT_NAME] –type=[TYPE] –port=[PORT]</w:t>
-      </w:r>
-    </w:p>
-    <w:p>
-      <w:pPr>
-        <w:rPr>
-          <w:rFonts w:ascii="Arial" w:hAnsi="Arial" w:cs="Arial"/>
-          <w:b/>
-          <w:color w:val="000000" w:themeColor="text1"/>
-          <w:sz w:val="18"/>
-          <w:szCs w:val="18"/>
-          <w:lang w:val="pt-BR"/>
-        </w:rPr>
-      </w:pPr>
-      <w:r>
-        <w:rPr>
-          <w:rFonts w:ascii="Arial" w:hAnsi="Arial" w:cs="Arial"/>
-          <w:b/>
-          <w:color w:val="000000" w:themeColor="text1"/>
-          <w:sz w:val="18"/>
-          <w:szCs w:val="18"/>
-          <w:lang w:val="pt-BR"/>
-        </w:rPr>
-        <w:t>Types:</w:t>
-      </w:r>
-    </w:p>
-    <w:p>
-      <w:pPr>
-        <w:pStyle w:val="PargrafodaLista"/>
-        <w:numPr>
-          <w:ilvl w:val="0"/>
-          <w:numId w:val="17"/>
-        </w:numPr>
-        <w:rPr>
-          <w:rFonts w:ascii="Arial" w:hAnsi="Arial" w:cs="Arial"/>
-          <w:bCs/>
-          <w:color w:val="000000" w:themeColor="text1"/>
-          <w:sz w:val="18"/>
-          <w:szCs w:val="18"/>
-          <w:lang w:val="pt-BR"/>
-        </w:rPr>
-      </w:pPr>
-      <w:r>
-        <w:rPr>
-          <w:rFonts w:ascii="Arial" w:hAnsi="Arial" w:cs="Arial"/>
-          <w:bCs/>
-          <w:color w:val="000000" w:themeColor="text1"/>
-          <w:sz w:val="18"/>
-          <w:szCs w:val="18"/>
-          <w:lang w:val="pt-BR"/>
-        </w:rPr>
-        <w:t>ClusterIP</w:t>
-      </w:r>
-      <w:r>
-        <w:rPr>
-          <w:rFonts w:ascii="Arial" w:hAnsi="Arial" w:cs="Arial"/>
-          <w:bCs/>
-          <w:color w:val="000000" w:themeColor="text1"/>
-          <w:sz w:val="18"/>
-          <w:szCs w:val="18"/>
-          <w:lang w:val="pt-BR"/>
-        </w:rPr>
-        <w:t xml:space="preserve"> (só será ‘reachable’ de dentro do cluster)</w:t>
-      </w:r>
-    </w:p>
-    <w:p>
-      <w:pPr>
-        <w:pStyle w:val="PargrafodaLista"/>
-        <w:numPr>
-          <w:ilvl w:val="0"/>
-          <w:numId w:val="17"/>
-        </w:numPr>
-        <w:rPr>
-          <w:rFonts w:ascii="Arial" w:hAnsi="Arial" w:cs="Arial"/>
-          <w:bCs/>
-          <w:color w:val="000000" w:themeColor="text1"/>
-          <w:sz w:val="18"/>
-          <w:szCs w:val="18"/>
-          <w:lang w:val="pt-BR"/>
-        </w:rPr>
-      </w:pPr>
-      <w:r>
-        <w:rPr>
-          <w:rFonts w:ascii="Arial" w:hAnsi="Arial" w:cs="Arial"/>
-          <w:bCs/>
-          <w:color w:val="000000" w:themeColor="text1"/>
-          <w:sz w:val="18"/>
-          <w:szCs w:val="18"/>
-          <w:lang w:val="pt-BR"/>
-        </w:rPr>
-        <w:t>NodePort</w:t>
-      </w:r>
-      <w:r>
-        <w:rPr>
-          <w:rFonts w:ascii="Arial" w:hAnsi="Arial" w:cs="Arial"/>
-          <w:bCs/>
-          <w:color w:val="000000" w:themeColor="text1"/>
-          <w:sz w:val="18"/>
-          <w:szCs w:val="18"/>
-          <w:lang w:val="pt-BR"/>
-        </w:rPr>
-        <w:t xml:space="preserve"> (‘reachable’ de fora do cluster)</w:t>
-      </w:r>
-    </w:p>
-    <w:p>
-      <w:pPr>
-        <w:pStyle w:val="PargrafodaLista"/>
-        <w:numPr>
-          <w:ilvl w:val="0"/>
-          <w:numId w:val="17"/>
-        </w:numPr>
-        <w:rPr>
-          <w:rFonts w:ascii="Arial" w:hAnsi="Arial" w:cs="Arial"/>
-          <w:bCs/>
-          <w:color w:val="000000" w:themeColor="text1"/>
-          <w:sz w:val="18"/>
-          <w:szCs w:val="18"/>
-          <w:lang w:val="pt-BR"/>
-        </w:rPr>
-      </w:pPr>
-      <w:r>
-        <w:rPr>
-          <w:rFonts w:ascii="Arial" w:hAnsi="Arial" w:cs="Arial"/>
-          <w:bCs/>
-          <w:color w:val="000000" w:themeColor="text1"/>
-          <w:sz w:val="18"/>
-          <w:szCs w:val="18"/>
-          <w:lang w:val="pt-BR"/>
-        </w:rPr>
-        <w:t>LoadBalancer</w:t>
-      </w:r>
-      <w:r>
-        <w:rPr>
-          <w:rFonts w:ascii="Arial" w:hAnsi="Arial" w:cs="Arial"/>
-          <w:bCs/>
-          <w:color w:val="000000" w:themeColor="text1"/>
-          <w:sz w:val="18"/>
-          <w:szCs w:val="18"/>
-          <w:lang w:val="pt-BR"/>
-        </w:rPr>
-        <w:t xml:space="preserve"> (Gera um IP único para todas as pods e expõe ela, além de distribuir o tráfego)</w:t>
-      </w:r>
-    </w:p>
-    <w:p>
-      <w:pPr>
-        <w:rPr>
-          <w:rFonts w:ascii="Arial" w:hAnsi="Arial" w:cs="Arial"/>
-          <w:bCs/>
-          <w:color w:val="000000" w:themeColor="text1"/>
-          <w:sz w:val="18"/>
-          <w:szCs w:val="18"/>
-          <w:lang w:val="pt-BR"/>
-        </w:rPr>
-      </w:pPr>
-    </w:p>
-    <w:p>
-      <w:pPr>
-        <w:rPr>
-          <w:rFonts w:ascii="Arial" w:hAnsi="Arial" w:cs="Arial"/>
-          <w:bCs/>
-          <w:color w:val="000000" w:themeColor="text1"/>
-          <w:sz w:val="18"/>
-          <w:szCs w:val="18"/>
-          <w:u w:val="single"/>
-          <w:lang w:val="pt-BR"/>
-        </w:rPr>
-      </w:pPr>
-      <w:r>
-        <w:rPr>
-          <w:rFonts w:ascii="Arial" w:hAnsi="Arial" w:cs="Arial"/>
-          <w:bCs/>
-          <w:color w:val="000000" w:themeColor="text1"/>
-          <w:sz w:val="18"/>
-          <w:szCs w:val="18"/>
-          <w:u w:val="single"/>
-          <w:lang w:val="pt-BR"/>
-        </w:rPr>
-        <w:t>Exemplo de exposição de portas de uma pod</w:t>
-      </w:r>
-    </w:p>
-    <w:p>
-      <w:pPr>
-        <w:rPr>
-          <w:rFonts w:ascii="Arial" w:hAnsi="Arial" w:cs="Arial"/>
-          <w:b/>
-          <w:color w:val="0070C0"/>
-          <w:sz w:val="18"/>
-          <w:szCs w:val="18"/>
-        </w:rPr>
-      </w:pPr>
-      <w:r>
-        <w:rPr>
-          <w:rFonts w:ascii="Arial" w:hAnsi="Arial" w:cs="Arial"/>
-          <w:b/>
-          <w:color w:val="FF0000"/>
-          <w:sz w:val="18"/>
-          <w:szCs w:val="18"/>
-        </w:rPr>
-        <w:t>k</w:t>
-      </w:r>
-      <w:r>
-        <w:rPr>
-          <w:rFonts w:ascii="Arial" w:hAnsi="Arial" w:cs="Arial"/>
-          <w:b/>
-          <w:color w:val="FF0000"/>
-          <w:sz w:val="18"/>
-          <w:szCs w:val="18"/>
-        </w:rPr>
-        <w:t xml:space="preserve">ubectl expose deployment </w:t>
-      </w:r>
-      <w:r>
-        <w:rPr>
-          <w:rFonts w:ascii="Arial" w:hAnsi="Arial" w:cs="Arial"/>
-          <w:b/>
-          <w:color w:val="0070C0"/>
-          <w:sz w:val="18"/>
-          <w:szCs w:val="18"/>
-        </w:rPr>
-        <w:t>first-app –type=</w:t>
-      </w:r>
-      <w:r>
-        <w:rPr>
-          <w:rFonts w:ascii="Arial" w:hAnsi="Arial" w:cs="Arial"/>
-          <w:b/>
-          <w:color w:val="0070C0"/>
-          <w:sz w:val="18"/>
-          <w:szCs w:val="18"/>
-        </w:rPr>
-        <w:t>LoadBalancer</w:t>
-      </w:r>
-      <w:r>
-        <w:rPr>
-          <w:rFonts w:ascii="Arial" w:hAnsi="Arial" w:cs="Arial"/>
-          <w:b/>
-          <w:color w:val="0070C0"/>
-          <w:sz w:val="18"/>
-          <w:szCs w:val="18"/>
-        </w:rPr>
-        <w:t xml:space="preserve"> –port=8080</w:t>
-      </w:r>
-    </w:p>
-    <w:p>
-      <w:pPr>
-        <w:rPr>
-          <w:rFonts w:ascii="Arial" w:hAnsi="Arial" w:cs="Arial"/>
-          <w:bCs/>
-          <w:color w:val="000000" w:themeColor="text1"/>
-          <w:sz w:val="18"/>
-          <w:szCs w:val="18"/>
-          <w:lang w:val="pt-BR"/>
-        </w:rPr>
-      </w:pPr>
-      <w:r>
-        <w:rPr>
-          <w:rFonts w:ascii="Arial" w:hAnsi="Arial" w:cs="Arial"/>
-          <w:bCs/>
-          <w:color w:val="000000" w:themeColor="text1"/>
-          <w:sz w:val="18"/>
-          <w:szCs w:val="18"/>
-          <w:lang w:val="pt-BR"/>
-        </w:rPr>
-        <w:t xml:space="preserve">Após a exposição, o comando </w:t>
-      </w:r>
-      <w:r>
-        <w:rPr>
-          <w:rFonts w:ascii="Arial" w:hAnsi="Arial" w:cs="Arial"/>
-          <w:b/>
-          <w:color w:val="FF0000"/>
-          <w:sz w:val="18"/>
-          <w:szCs w:val="18"/>
-          <w:lang w:val="pt-BR"/>
-        </w:rPr>
-        <w:t xml:space="preserve">kubectl get services </w:t>
-      </w:r>
-      <w:r>
-        <w:rPr>
-          <w:rFonts w:ascii="Arial" w:hAnsi="Arial" w:cs="Arial"/>
-          <w:bCs/>
-          <w:color w:val="000000" w:themeColor="text1"/>
-          <w:sz w:val="18"/>
-          <w:szCs w:val="18"/>
-          <w:lang w:val="pt-BR"/>
-        </w:rPr>
-        <w:t>irá expor os seguintes dados:</w:t>
-      </w:r>
-    </w:p>
-    <w:p>
-      <w:pPr>
-        <w:rPr>
-          <w:rFonts w:ascii="Arial" w:hAnsi="Arial" w:cs="Arial"/>
-          <w:bCs/>
-          <w:color w:val="000000" w:themeColor="text1"/>
-          <w:sz w:val="18"/>
-          <w:szCs w:val="18"/>
-          <w:lang w:val="pt-BR"/>
         </w:rPr>
       </w:pPr>
       <w:r>
@@ -10729,70 +9809,1537 @@
           <w:color w:val="000000" w:themeColor="text1"/>
           <w:sz w:val="18"/>
           <w:szCs w:val="18"/>
-          <w:lang w:val="pt-BR"/>
-        </w:rPr>
-        <w:drawing>
-          <wp:inline distT="0" distB="0" distL="0" distR="0" wp14:anchorId="29E7CE0C" wp14:editId="38563EE2">
-            <wp:extent cx="5238750" cy="723900"/>
-            <wp:effectExtent l="0" t="0" r="0" b="0"/>
-            <wp:docPr id="20" name="Imagem 20"/>
-            <wp:cNvGraphicFramePr>
-              <a:graphicFrameLocks xmlns:a="http://schemas.openxmlformats.org/drawingml/2006/main" noChangeAspect="1"/>
-            </wp:cNvGraphicFramePr>
-            <a:graphic xmlns:a="http://schemas.openxmlformats.org/drawingml/2006/main">
-              <a:graphicData uri="http://schemas.openxmlformats.org/drawingml/2006/picture">
-                <pic:pic xmlns:pic="http://schemas.openxmlformats.org/drawingml/2006/picture">
-                  <pic:nvPicPr>
-                    <pic:cNvPr id="0" name="Picture 1"/>
-                    <pic:cNvPicPr>
-                      <a:picLocks noChangeAspect="1" noChangeArrowheads="1"/>
-                    </pic:cNvPicPr>
-                  </pic:nvPicPr>
-                  <pic:blipFill>
-                    <a:blip r:embed="rId27">
-                      <a:extLst>
-                        <a:ext uri="{28A0092B-C50C-407E-A947-70E740481C1C}">
-                          <a14:useLocalDpi xmlns:a14="http://schemas.microsoft.com/office/drawing/2010/main" val="0"/>
-                        </a:ext>
-                      </a:extLst>
-                    </a:blip>
-                    <a:srcRect/>
-                    <a:stretch>
-                      <a:fillRect/>
-                    </a:stretch>
-                  </pic:blipFill>
-                  <pic:spPr bwMode="auto">
-                    <a:xfrm>
-                      <a:off x="0" y="0"/>
-                      <a:ext cx="5238750" cy="723900"/>
-                    </a:xfrm>
-                    <a:prstGeom prst="rect">
-                      <a:avLst/>
-                    </a:prstGeom>
-                    <a:noFill/>
-                    <a:ln>
-                      <a:noFill/>
-                    </a:ln>
-                  </pic:spPr>
-                </pic:pic>
-              </a:graphicData>
-            </a:graphic>
-          </wp:inline>
-        </w:drawing>
-      </w:r>
-    </w:p>
-    <w:p>
-      <w:pPr>
+          <w:u w:val="single"/>
+          <w:lang w:val="pt-BR"/>
+        </w:rPr>
+        <mc:AlternateContent>
+          <mc:Choice Requires="wps">
+            <w:drawing>
+              <wp:anchor distT="45720" distB="45720" distL="114300" distR="114300" simplePos="0" relativeHeight="251659264" behindDoc="0" locked="0" layoutInCell="1" allowOverlap="1" wp14:anchorId="1E5D7C44" wp14:editId="122F1375">
+                <wp:simplePos x="0" y="0"/>
+                <wp:positionH relativeFrom="column">
+                  <wp:align>center</wp:align>
+                </wp:positionH>
+                <wp:positionV relativeFrom="paragraph">
+                  <wp:posOffset>182880</wp:posOffset>
+                </wp:positionV>
+                <wp:extent cx="10344150" cy="2066925"/>
+                <wp:effectExtent l="0" t="0" r="19050" b="28575"/>
+                <wp:wrapSquare wrapText="bothSides"/>
+                <wp:docPr id="217" name="Caixa de Texto 2"/>
+                <wp:cNvGraphicFramePr>
+                  <a:graphicFrameLocks xmlns:a="http://schemas.openxmlformats.org/drawingml/2006/main"/>
+                </wp:cNvGraphicFramePr>
+                <a:graphic xmlns:a="http://schemas.openxmlformats.org/drawingml/2006/main">
+                  <a:graphicData uri="http://schemas.microsoft.com/office/word/2010/wordprocessingShape">
+                    <wps:wsp>
+                      <wps:cNvSpPr txBox="1">
+                        <a:spLocks noChangeArrowheads="1"/>
+                      </wps:cNvSpPr>
+                      <wps:spPr bwMode="auto">
+                        <a:xfrm>
+                          <a:off x="0" y="0"/>
+                          <a:ext cx="10344150" cy="2066925"/>
+                        </a:xfrm>
+                        <a:prstGeom prst="rect">
+                          <a:avLst/>
+                        </a:prstGeom>
+                        <a:solidFill>
+                          <a:schemeClr val="bg1">
+                            <a:lumMod val="85000"/>
+                          </a:schemeClr>
+                        </a:solidFill>
+                        <a:ln>
+                          <a:headEnd/>
+                          <a:tailEnd/>
+                        </a:ln>
+                      </wps:spPr>
+                      <wps:style>
+                        <a:lnRef idx="2">
+                          <a:schemeClr val="dk1"/>
+                        </a:lnRef>
+                        <a:fillRef idx="1">
+                          <a:schemeClr val="lt1"/>
+                        </a:fillRef>
+                        <a:effectRef idx="0">
+                          <a:schemeClr val="dk1"/>
+                        </a:effectRef>
+                        <a:fontRef idx="minor">
+                          <a:schemeClr val="dk1"/>
+                        </a:fontRef>
+                      </wps:style>
+                      <wps:txbx>
+                        <w:txbxContent>
+                          <w:p>
+                            <w:pPr>
+                              <w:rPr>
+                                <w:rFonts w:ascii="Arial" w:hAnsi="Arial" w:cs="Arial"/>
+                                <w:bCs/>
+                                <w:color w:val="000000" w:themeColor="text1"/>
+                                <w:sz w:val="18"/>
+                                <w:szCs w:val="18"/>
+                                <w:lang w:val="pt-BR"/>
+                              </w:rPr>
+                            </w:pPr>
+                            <w:r>
+                              <w:rPr>
+                                <w:rFonts w:ascii="Arial" w:hAnsi="Arial" w:cs="Arial"/>
+                                <w:b/>
+                                <w:color w:val="FF0000"/>
+                                <w:sz w:val="18"/>
+                                <w:szCs w:val="18"/>
+                                <w:lang w:val="pt-BR"/>
+                              </w:rPr>
+                              <w:t xml:space="preserve">kubectl create deployment </w:t>
+                            </w:r>
+                            <w:r>
+                              <w:rPr>
+                                <w:rFonts w:ascii="Arial" w:hAnsi="Arial" w:cs="Arial"/>
+                                <w:b/>
+                                <w:color w:val="0070C0"/>
+                                <w:sz w:val="18"/>
+                                <w:szCs w:val="18"/>
+                                <w:lang w:val="pt-BR"/>
+                              </w:rPr>
+                              <w:t xml:space="preserve">[DEPLOYMENT_NAME] --image=[DEPLOYMENT_IMAGE] </w:t>
+                            </w:r>
+                            <w:r>
+                              <w:rPr>
+                                <w:rFonts w:ascii="Arial" w:hAnsi="Arial" w:cs="Arial"/>
+                                <w:bCs/>
+                                <w:color w:val="000000" w:themeColor="text1"/>
+                                <w:sz w:val="18"/>
+                                <w:szCs w:val="18"/>
+                                <w:lang w:val="pt-BR"/>
+                              </w:rPr>
+                              <w:t>– cria um novo deployment e pod baseado na imagem informada.</w:t>
+                            </w:r>
+                          </w:p>
+                          <w:p>
+                            <w:pPr>
+                              <w:rPr>
+                                <w:rFonts w:ascii="Arial" w:hAnsi="Arial" w:cs="Arial"/>
+                                <w:bCs/>
+                                <w:color w:val="000000" w:themeColor="text1"/>
+                                <w:sz w:val="18"/>
+                                <w:szCs w:val="18"/>
+                                <w:lang w:val="pt-BR"/>
+                              </w:rPr>
+                            </w:pPr>
+                          </w:p>
+                          <w:p>
+                            <w:pPr>
+                              <w:rPr>
+                                <w:rFonts w:ascii="Arial" w:hAnsi="Arial" w:cs="Arial"/>
+                                <w:b/>
+                                <w:color w:val="000000" w:themeColor="text1"/>
+                                <w:sz w:val="18"/>
+                                <w:szCs w:val="18"/>
+                                <w:u w:val="single"/>
+                                <w:lang w:val="pt-BR"/>
+                              </w:rPr>
+                            </w:pPr>
+                            <w:r>
+                              <w:rPr>
+                                <w:rFonts w:ascii="Arial" w:hAnsi="Arial" w:cs="Arial"/>
+                                <w:b/>
+                                <w:color w:val="000000" w:themeColor="text1"/>
+                                <w:sz w:val="18"/>
+                                <w:szCs w:val="18"/>
+                                <w:u w:val="single"/>
+                                <w:lang w:val="pt-BR"/>
+                              </w:rPr>
+                              <w:t>Exem</w:t>
+                            </w:r>
+                            <w:r>
+                              <w:rPr>
+                                <w:rFonts w:ascii="Arial" w:hAnsi="Arial" w:cs="Arial"/>
+                                <w:b/>
+                                <w:color w:val="000000" w:themeColor="text1"/>
+                                <w:sz w:val="18"/>
+                                <w:szCs w:val="18"/>
+                                <w:u w:val="single"/>
+                                <w:lang w:val="pt-BR"/>
+                              </w:rPr>
+                              <w:t>plo de criação do deployment</w:t>
+                            </w:r>
+                          </w:p>
+                          <w:p>
+                            <w:pPr>
+                              <w:rPr>
+                                <w:rFonts w:ascii="Arial" w:hAnsi="Arial" w:cs="Arial"/>
+                                <w:b/>
+                                <w:color w:val="FF0000"/>
+                                <w:sz w:val="18"/>
+                                <w:szCs w:val="18"/>
+                              </w:rPr>
+                            </w:pPr>
+                            <w:r>
+                              <w:rPr>
+                                <w:rFonts w:ascii="Arial" w:hAnsi="Arial" w:cs="Arial"/>
+                                <w:b/>
+                                <w:color w:val="FF0000"/>
+                                <w:sz w:val="18"/>
+                                <w:szCs w:val="18"/>
+                              </w:rPr>
+                              <w:t xml:space="preserve">kubectl create deployment </w:t>
+                            </w:r>
+                            <w:r>
+                              <w:rPr>
+                                <w:rFonts w:ascii="Arial" w:hAnsi="Arial" w:cs="Arial"/>
+                                <w:b/>
+                                <w:color w:val="0070C0"/>
+                                <w:sz w:val="18"/>
+                                <w:szCs w:val="18"/>
+                              </w:rPr>
+                              <w:t>first-app</w:t>
+                            </w:r>
+                            <w:r>
+                              <w:rPr>
+                                <w:rFonts w:ascii="Arial" w:hAnsi="Arial" w:cs="Arial"/>
+                                <w:b/>
+                                <w:color w:val="0070C0"/>
+                                <w:sz w:val="18"/>
+                                <w:szCs w:val="18"/>
+                              </w:rPr>
+                              <w:t xml:space="preserve"> --image=</w:t>
+                            </w:r>
+                            <w:r>
+                              <w:rPr>
+                                <w:rFonts w:ascii="Arial" w:hAnsi="Arial" w:cs="Arial"/>
+                                <w:b/>
+                                <w:color w:val="0070C0"/>
+                                <w:sz w:val="18"/>
+                                <w:szCs w:val="18"/>
+                              </w:rPr>
+                              <w:t xml:space="preserve">kub-first-app </w:t>
+                            </w:r>
+                            <w:r>
+                              <w:rPr>
+                                <w:rFonts w:ascii="Arial" w:hAnsi="Arial" w:cs="Arial"/>
+                                <w:b/>
+                                <w:color w:val="660066"/>
+                                <w:sz w:val="18"/>
+                                <w:szCs w:val="18"/>
+                              </w:rPr>
+                              <w:t>(COMANDO GERA ERRO!!!)</w:t>
+                            </w:r>
+                          </w:p>
+                          <w:p>
+                            <w:pPr>
+                              <w:rPr>
+                                <w:rFonts w:ascii="Arial" w:hAnsi="Arial" w:cs="Arial"/>
+                                <w:bCs/>
+                                <w:color w:val="000000" w:themeColor="text1"/>
+                                <w:sz w:val="18"/>
+                                <w:szCs w:val="18"/>
+                                <w:lang w:val="pt-BR"/>
+                              </w:rPr>
+                            </w:pPr>
+                            <w:r>
+                              <w:rPr>
+                                <w:rFonts w:ascii="Arial" w:hAnsi="Arial" w:cs="Arial"/>
+                                <w:bCs/>
+                                <w:color w:val="000000" w:themeColor="text1"/>
+                                <w:sz w:val="18"/>
+                                <w:szCs w:val="18"/>
+                                <w:lang w:val="pt-BR"/>
+                              </w:rPr>
+                              <w:t xml:space="preserve">O comando acima gerará </w:t>
+                            </w:r>
+                            <w:r>
+                              <w:rPr>
+                                <w:rFonts w:ascii="Arial" w:hAnsi="Arial" w:cs="Arial"/>
+                                <w:bCs/>
+                                <w:color w:val="000000" w:themeColor="text1"/>
+                                <w:sz w:val="18"/>
+                                <w:szCs w:val="18"/>
+                                <w:lang w:val="pt-BR"/>
+                              </w:rPr>
+                              <w:t xml:space="preserve">o erro </w:t>
+                            </w:r>
+                            <w:r>
+                              <w:rPr>
+                                <w:rFonts w:ascii="Arial" w:hAnsi="Arial" w:cs="Arial"/>
+                                <w:b/>
+                                <w:color w:val="000000" w:themeColor="text1"/>
+                                <w:sz w:val="18"/>
+                                <w:szCs w:val="18"/>
+                                <w:lang w:val="pt-BR"/>
+                              </w:rPr>
+                              <w:t>ErrImagePull</w:t>
+                            </w:r>
+                            <w:r>
+                              <w:rPr>
+                                <w:rFonts w:ascii="Arial" w:hAnsi="Arial" w:cs="Arial"/>
+                                <w:bCs/>
+                                <w:color w:val="000000" w:themeColor="text1"/>
+                                <w:sz w:val="18"/>
+                                <w:szCs w:val="18"/>
+                                <w:lang w:val="pt-BR"/>
+                              </w:rPr>
+                              <w:t xml:space="preserve">, já que os comandos do kubectl são </w:t>
+                            </w:r>
+                            <w:r>
+                              <w:rPr>
+                                <w:rFonts w:ascii="Arial" w:hAnsi="Arial" w:cs="Arial"/>
+                                <w:bCs/>
+                                <w:color w:val="000000" w:themeColor="text1"/>
+                                <w:sz w:val="18"/>
+                                <w:szCs w:val="18"/>
+                                <w:u w:val="single"/>
+                                <w:lang w:val="pt-BR"/>
+                              </w:rPr>
+                              <w:t>executados dentro do cluster criado</w:t>
+                            </w:r>
+                            <w:r>
+                              <w:rPr>
+                                <w:rFonts w:ascii="Arial" w:hAnsi="Arial" w:cs="Arial"/>
+                                <w:bCs/>
+                                <w:color w:val="000000" w:themeColor="text1"/>
+                                <w:sz w:val="18"/>
+                                <w:szCs w:val="18"/>
+                                <w:lang w:val="pt-BR"/>
+                              </w:rPr>
+                              <w:t xml:space="preserve">, que portanto </w:t>
+                            </w:r>
+                            <w:r>
+                              <w:rPr>
+                                <w:rFonts w:ascii="Arial" w:hAnsi="Arial" w:cs="Arial"/>
+                                <w:b/>
+                                <w:color w:val="000000" w:themeColor="text1"/>
+                                <w:sz w:val="18"/>
+                                <w:szCs w:val="18"/>
+                                <w:lang w:val="pt-BR"/>
+                              </w:rPr>
+                              <w:t>não terá acesso à uma imagem buildada no localhost</w:t>
+                            </w:r>
+                            <w:r>
+                              <w:rPr>
+                                <w:rFonts w:ascii="Arial" w:hAnsi="Arial" w:cs="Arial"/>
+                                <w:bCs/>
+                                <w:color w:val="000000" w:themeColor="text1"/>
+                                <w:sz w:val="18"/>
+                                <w:szCs w:val="18"/>
+                                <w:lang w:val="pt-BR"/>
+                              </w:rPr>
+                              <w:t>.</w:t>
+                            </w:r>
+                          </w:p>
+                          <w:p>
+                            <w:pPr>
+                              <w:rPr>
+                                <w:rFonts w:ascii="Arial" w:hAnsi="Arial" w:cs="Arial"/>
+                                <w:bCs/>
+                                <w:color w:val="000000" w:themeColor="text1"/>
+                                <w:sz w:val="18"/>
+                                <w:szCs w:val="18"/>
+                                <w:lang w:val="pt-BR"/>
+                              </w:rPr>
+                            </w:pPr>
+                            <w:r>
+                              <w:rPr>
+                                <w:rFonts w:ascii="Arial" w:hAnsi="Arial" w:cs="Arial"/>
+                                <w:bCs/>
+                                <w:color w:val="000000" w:themeColor="text1"/>
+                                <w:sz w:val="18"/>
+                                <w:szCs w:val="18"/>
+                                <w:lang w:val="pt-BR"/>
+                              </w:rPr>
+                              <w:t xml:space="preserve">Para que o comando execute corretamente, </w:t>
+                            </w:r>
+                            <w:r>
+                              <w:rPr>
+                                <w:rFonts w:ascii="Arial" w:hAnsi="Arial" w:cs="Arial"/>
+                                <w:b/>
+                                <w:color w:val="000000" w:themeColor="text1"/>
+                                <w:sz w:val="18"/>
+                                <w:szCs w:val="18"/>
+                                <w:u w:val="single"/>
+                                <w:lang w:val="pt-BR"/>
+                              </w:rPr>
+                              <w:t>é preciso que subamos a imagem para o DockerHub</w:t>
+                            </w:r>
+                            <w:r>
+                              <w:rPr>
+                                <w:rFonts w:ascii="Arial" w:hAnsi="Arial" w:cs="Arial"/>
+                                <w:bCs/>
+                                <w:color w:val="000000" w:themeColor="text1"/>
+                                <w:sz w:val="18"/>
+                                <w:szCs w:val="18"/>
+                                <w:lang w:val="pt-BR"/>
+                              </w:rPr>
+                              <w:t>, e utilizemos sua URL, como é demonstrado a seguir:</w:t>
+                            </w:r>
+                          </w:p>
+                          <w:p>
+                            <w:pPr>
+                              <w:rPr>
+                                <w:rFonts w:ascii="Arial" w:hAnsi="Arial" w:cs="Arial"/>
+                                <w:b/>
+                                <w:color w:val="0070C0"/>
+                                <w:sz w:val="18"/>
+                                <w:szCs w:val="18"/>
+                              </w:rPr>
+                            </w:pPr>
+                            <w:r>
+                              <w:rPr>
+                                <w:rFonts w:ascii="Arial" w:hAnsi="Arial" w:cs="Arial"/>
+                                <w:b/>
+                                <w:color w:val="FF0000"/>
+                                <w:sz w:val="18"/>
+                                <w:szCs w:val="18"/>
+                              </w:rPr>
+                              <w:t>kubectl create deployment</w:t>
+                            </w:r>
+                            <w:r>
+                              <w:rPr>
+                                <w:rFonts w:ascii="Arial" w:hAnsi="Arial" w:cs="Arial"/>
+                                <w:b/>
+                                <w:color w:val="0070C0"/>
+                                <w:sz w:val="18"/>
+                                <w:szCs w:val="18"/>
+                              </w:rPr>
+                              <w:t xml:space="preserve"> first-app</w:t>
+                            </w:r>
+                            <w:r>
+                              <w:rPr>
+                                <w:rFonts w:ascii="Arial" w:hAnsi="Arial" w:cs="Arial"/>
+                                <w:b/>
+                                <w:color w:val="0070C0"/>
+                                <w:sz w:val="18"/>
+                                <w:szCs w:val="18"/>
+                              </w:rPr>
+                              <w:t xml:space="preserve"> --image=</w:t>
+                            </w:r>
+                            <w:r>
+                              <w:rPr>
+                                <w:rFonts w:ascii="Arial" w:hAnsi="Arial" w:cs="Arial"/>
+                                <w:b/>
+                                <w:color w:val="0070C0"/>
+                                <w:sz w:val="18"/>
+                                <w:szCs w:val="18"/>
+                              </w:rPr>
+                              <w:t>azold6/kub-first-app</w:t>
+                            </w:r>
+                          </w:p>
+                          <w:p/>
+                        </w:txbxContent>
+                      </wps:txbx>
+                      <wps:bodyPr rot="0" vert="horz" wrap="square" lIns="91440" tIns="45720" rIns="91440" bIns="45720" anchor="t" anchorCtr="0">
+                        <a:noAutofit/>
+                      </wps:bodyPr>
+                    </wps:wsp>
+                  </a:graphicData>
+                </a:graphic>
+                <wp14:sizeRelH relativeFrom="margin">
+                  <wp14:pctWidth>0</wp14:pctWidth>
+                </wp14:sizeRelH>
+                <wp14:sizeRelV relativeFrom="margin">
+                  <wp14:pctHeight>0</wp14:pctHeight>
+                </wp14:sizeRelV>
+              </wp:anchor>
+            </w:drawing>
+          </mc:Choice>
+          <mc:Fallback>
+            <w:pict>
+              <v:shapetype w14:anchorId="1E5D7C44" id="_x0000_t202" coordsize="21600,21600" o:spt="202" path="m,l,21600r21600,l21600,xe">
+                <v:stroke joinstyle="miter"/>
+                <v:path gradientshapeok="t" o:connecttype="rect"/>
+              </v:shapetype>
+              <v:shape id="Caixa de Texto 2" o:spid="_x0000_s1026" type="#_x0000_t202" style="position:absolute;margin-left:0;margin-top:14.4pt;width:814.5pt;height:162.75pt;z-index:251659264;visibility:visible;mso-wrap-style:square;mso-width-percent:0;mso-height-percent:0;mso-wrap-distance-left:9pt;mso-wrap-distance-top:3.6pt;mso-wrap-distance-right:9pt;mso-wrap-distance-bottom:3.6pt;mso-position-horizontal:center;mso-position-horizontal-relative:text;mso-position-vertical:absolute;mso-position-vertical-relative:text;mso-width-percent:0;mso-height-percent:0;mso-width-relative:margin;mso-height-relative:margin;v-text-anchor:top" o:gfxdata="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" fillcolor="#d8d8d8 [2732]" strokecolor="black [3200]" strokeweight="2pt">
+                <v:textbox>
+                  <w:txbxContent>
+                    <w:p>
+                      <w:pPr>
+                        <w:rPr>
+                          <w:rFonts w:ascii="Arial" w:hAnsi="Arial" w:cs="Arial"/>
+                          <w:bCs/>
+                          <w:color w:val="000000" w:themeColor="text1"/>
+                          <w:sz w:val="18"/>
+                          <w:szCs w:val="18"/>
+                          <w:lang w:val="pt-BR"/>
+                        </w:rPr>
+                      </w:pPr>
+                      <w:r>
+                        <w:rPr>
+                          <w:rFonts w:ascii="Arial" w:hAnsi="Arial" w:cs="Arial"/>
+                          <w:b/>
+                          <w:color w:val="FF0000"/>
+                          <w:sz w:val="18"/>
+                          <w:szCs w:val="18"/>
+                          <w:lang w:val="pt-BR"/>
+                        </w:rPr>
+                        <w:t xml:space="preserve">kubectl create deployment </w:t>
+                      </w:r>
+                      <w:r>
+                        <w:rPr>
+                          <w:rFonts w:ascii="Arial" w:hAnsi="Arial" w:cs="Arial"/>
+                          <w:b/>
+                          <w:color w:val="0070C0"/>
+                          <w:sz w:val="18"/>
+                          <w:szCs w:val="18"/>
+                          <w:lang w:val="pt-BR"/>
+                        </w:rPr>
+                        <w:t xml:space="preserve">[DEPLOYMENT_NAME] --image=[DEPLOYMENT_IMAGE] </w:t>
+                      </w:r>
+                      <w:r>
+                        <w:rPr>
+                          <w:rFonts w:ascii="Arial" w:hAnsi="Arial" w:cs="Arial"/>
+                          <w:bCs/>
+                          <w:color w:val="000000" w:themeColor="text1"/>
+                          <w:sz w:val="18"/>
+                          <w:szCs w:val="18"/>
+                          <w:lang w:val="pt-BR"/>
+                        </w:rPr>
+                        <w:t>– cria um novo deployment e pod baseado na imagem informada.</w:t>
+                      </w:r>
+                    </w:p>
+                    <w:p>
+                      <w:pPr>
+                        <w:rPr>
+                          <w:rFonts w:ascii="Arial" w:hAnsi="Arial" w:cs="Arial"/>
+                          <w:bCs/>
+                          <w:color w:val="000000" w:themeColor="text1"/>
+                          <w:sz w:val="18"/>
+                          <w:szCs w:val="18"/>
+                          <w:lang w:val="pt-BR"/>
+                        </w:rPr>
+                      </w:pPr>
+                    </w:p>
+                    <w:p>
+                      <w:pPr>
+                        <w:rPr>
+                          <w:rFonts w:ascii="Arial" w:hAnsi="Arial" w:cs="Arial"/>
+                          <w:b/>
+                          <w:color w:val="000000" w:themeColor="text1"/>
+                          <w:sz w:val="18"/>
+                          <w:szCs w:val="18"/>
+                          <w:u w:val="single"/>
+                          <w:lang w:val="pt-BR"/>
+                        </w:rPr>
+                      </w:pPr>
+                      <w:r>
+                        <w:rPr>
+                          <w:rFonts w:ascii="Arial" w:hAnsi="Arial" w:cs="Arial"/>
+                          <w:b/>
+                          <w:color w:val="000000" w:themeColor="text1"/>
+                          <w:sz w:val="18"/>
+                          <w:szCs w:val="18"/>
+                          <w:u w:val="single"/>
+                          <w:lang w:val="pt-BR"/>
+                        </w:rPr>
+                        <w:t>Exem</w:t>
+                      </w:r>
+                      <w:r>
+                        <w:rPr>
+                          <w:rFonts w:ascii="Arial" w:hAnsi="Arial" w:cs="Arial"/>
+                          <w:b/>
+                          <w:color w:val="000000" w:themeColor="text1"/>
+                          <w:sz w:val="18"/>
+                          <w:szCs w:val="18"/>
+                          <w:u w:val="single"/>
+                          <w:lang w:val="pt-BR"/>
+                        </w:rPr>
+                        <w:t>plo de criação do deployment</w:t>
+                      </w:r>
+                    </w:p>
+                    <w:p>
+                      <w:pPr>
+                        <w:rPr>
+                          <w:rFonts w:ascii="Arial" w:hAnsi="Arial" w:cs="Arial"/>
+                          <w:b/>
+                          <w:color w:val="FF0000"/>
+                          <w:sz w:val="18"/>
+                          <w:szCs w:val="18"/>
+                        </w:rPr>
+                      </w:pPr>
+                      <w:r>
+                        <w:rPr>
+                          <w:rFonts w:ascii="Arial" w:hAnsi="Arial" w:cs="Arial"/>
+                          <w:b/>
+                          <w:color w:val="FF0000"/>
+                          <w:sz w:val="18"/>
+                          <w:szCs w:val="18"/>
+                        </w:rPr>
+                        <w:t xml:space="preserve">kubectl create deployment </w:t>
+                      </w:r>
+                      <w:r>
+                        <w:rPr>
+                          <w:rFonts w:ascii="Arial" w:hAnsi="Arial" w:cs="Arial"/>
+                          <w:b/>
+                          <w:color w:val="0070C0"/>
+                          <w:sz w:val="18"/>
+                          <w:szCs w:val="18"/>
+                        </w:rPr>
+                        <w:t>first-app</w:t>
+                      </w:r>
+                      <w:r>
+                        <w:rPr>
+                          <w:rFonts w:ascii="Arial" w:hAnsi="Arial" w:cs="Arial"/>
+                          <w:b/>
+                          <w:color w:val="0070C0"/>
+                          <w:sz w:val="18"/>
+                          <w:szCs w:val="18"/>
+                        </w:rPr>
+                        <w:t xml:space="preserve"> --image=</w:t>
+                      </w:r>
+                      <w:r>
+                        <w:rPr>
+                          <w:rFonts w:ascii="Arial" w:hAnsi="Arial" w:cs="Arial"/>
+                          <w:b/>
+                          <w:color w:val="0070C0"/>
+                          <w:sz w:val="18"/>
+                          <w:szCs w:val="18"/>
+                        </w:rPr>
+                        <w:t xml:space="preserve">kub-first-app </w:t>
+                      </w:r>
+                      <w:r>
+                        <w:rPr>
+                          <w:rFonts w:ascii="Arial" w:hAnsi="Arial" w:cs="Arial"/>
+                          <w:b/>
+                          <w:color w:val="660066"/>
+                          <w:sz w:val="18"/>
+                          <w:szCs w:val="18"/>
+                        </w:rPr>
+                        <w:t>(COMANDO GERA ERRO!!!)</w:t>
+                      </w:r>
+                    </w:p>
+                    <w:p>
+                      <w:pPr>
+                        <w:rPr>
+                          <w:rFonts w:ascii="Arial" w:hAnsi="Arial" w:cs="Arial"/>
+                          <w:bCs/>
+                          <w:color w:val="000000" w:themeColor="text1"/>
+                          <w:sz w:val="18"/>
+                          <w:szCs w:val="18"/>
+                          <w:lang w:val="pt-BR"/>
+                        </w:rPr>
+                      </w:pPr>
+                      <w:r>
+                        <w:rPr>
+                          <w:rFonts w:ascii="Arial" w:hAnsi="Arial" w:cs="Arial"/>
+                          <w:bCs/>
+                          <w:color w:val="000000" w:themeColor="text1"/>
+                          <w:sz w:val="18"/>
+                          <w:szCs w:val="18"/>
+                          <w:lang w:val="pt-BR"/>
+                        </w:rPr>
+                        <w:t xml:space="preserve">O comando acima gerará </w:t>
+                      </w:r>
+                      <w:r>
+                        <w:rPr>
+                          <w:rFonts w:ascii="Arial" w:hAnsi="Arial" w:cs="Arial"/>
+                          <w:bCs/>
+                          <w:color w:val="000000" w:themeColor="text1"/>
+                          <w:sz w:val="18"/>
+                          <w:szCs w:val="18"/>
+                          <w:lang w:val="pt-BR"/>
+                        </w:rPr>
+                        <w:t xml:space="preserve">o erro </w:t>
+                      </w:r>
+                      <w:r>
+                        <w:rPr>
+                          <w:rFonts w:ascii="Arial" w:hAnsi="Arial" w:cs="Arial"/>
+                          <w:b/>
+                          <w:color w:val="000000" w:themeColor="text1"/>
+                          <w:sz w:val="18"/>
+                          <w:szCs w:val="18"/>
+                          <w:lang w:val="pt-BR"/>
+                        </w:rPr>
+                        <w:t>ErrImagePull</w:t>
+                      </w:r>
+                      <w:r>
+                        <w:rPr>
+                          <w:rFonts w:ascii="Arial" w:hAnsi="Arial" w:cs="Arial"/>
+                          <w:bCs/>
+                          <w:color w:val="000000" w:themeColor="text1"/>
+                          <w:sz w:val="18"/>
+                          <w:szCs w:val="18"/>
+                          <w:lang w:val="pt-BR"/>
+                        </w:rPr>
+                        <w:t xml:space="preserve">, já que os comandos do kubectl são </w:t>
+                      </w:r>
+                      <w:r>
+                        <w:rPr>
+                          <w:rFonts w:ascii="Arial" w:hAnsi="Arial" w:cs="Arial"/>
+                          <w:bCs/>
+                          <w:color w:val="000000" w:themeColor="text1"/>
+                          <w:sz w:val="18"/>
+                          <w:szCs w:val="18"/>
+                          <w:u w:val="single"/>
+                          <w:lang w:val="pt-BR"/>
+                        </w:rPr>
+                        <w:t>executados dentro do cluster criado</w:t>
+                      </w:r>
+                      <w:r>
+                        <w:rPr>
+                          <w:rFonts w:ascii="Arial" w:hAnsi="Arial" w:cs="Arial"/>
+                          <w:bCs/>
+                          <w:color w:val="000000" w:themeColor="text1"/>
+                          <w:sz w:val="18"/>
+                          <w:szCs w:val="18"/>
+                          <w:lang w:val="pt-BR"/>
+                        </w:rPr>
+                        <w:t xml:space="preserve">, que portanto </w:t>
+                      </w:r>
+                      <w:r>
+                        <w:rPr>
+                          <w:rFonts w:ascii="Arial" w:hAnsi="Arial" w:cs="Arial"/>
+                          <w:b/>
+                          <w:color w:val="000000" w:themeColor="text1"/>
+                          <w:sz w:val="18"/>
+                          <w:szCs w:val="18"/>
+                          <w:lang w:val="pt-BR"/>
+                        </w:rPr>
+                        <w:t>não terá acesso à uma imagem buildada no localhost</w:t>
+                      </w:r>
+                      <w:r>
+                        <w:rPr>
+                          <w:rFonts w:ascii="Arial" w:hAnsi="Arial" w:cs="Arial"/>
+                          <w:bCs/>
+                          <w:color w:val="000000" w:themeColor="text1"/>
+                          <w:sz w:val="18"/>
+                          <w:szCs w:val="18"/>
+                          <w:lang w:val="pt-BR"/>
+                        </w:rPr>
+                        <w:t>.</w:t>
+                      </w:r>
+                    </w:p>
+                    <w:p>
+                      <w:pPr>
+                        <w:rPr>
+                          <w:rFonts w:ascii="Arial" w:hAnsi="Arial" w:cs="Arial"/>
+                          <w:bCs/>
+                          <w:color w:val="000000" w:themeColor="text1"/>
+                          <w:sz w:val="18"/>
+                          <w:szCs w:val="18"/>
+                          <w:lang w:val="pt-BR"/>
+                        </w:rPr>
+                      </w:pPr>
+                      <w:r>
+                        <w:rPr>
+                          <w:rFonts w:ascii="Arial" w:hAnsi="Arial" w:cs="Arial"/>
+                          <w:bCs/>
+                          <w:color w:val="000000" w:themeColor="text1"/>
+                          <w:sz w:val="18"/>
+                          <w:szCs w:val="18"/>
+                          <w:lang w:val="pt-BR"/>
+                        </w:rPr>
+                        <w:t xml:space="preserve">Para que o comando execute corretamente, </w:t>
+                      </w:r>
+                      <w:r>
+                        <w:rPr>
+                          <w:rFonts w:ascii="Arial" w:hAnsi="Arial" w:cs="Arial"/>
+                          <w:b/>
+                          <w:color w:val="000000" w:themeColor="text1"/>
+                          <w:sz w:val="18"/>
+                          <w:szCs w:val="18"/>
+                          <w:u w:val="single"/>
+                          <w:lang w:val="pt-BR"/>
+                        </w:rPr>
+                        <w:t>é preciso que subamos a imagem para o DockerHub</w:t>
+                      </w:r>
+                      <w:r>
+                        <w:rPr>
+                          <w:rFonts w:ascii="Arial" w:hAnsi="Arial" w:cs="Arial"/>
+                          <w:bCs/>
+                          <w:color w:val="000000" w:themeColor="text1"/>
+                          <w:sz w:val="18"/>
+                          <w:szCs w:val="18"/>
+                          <w:lang w:val="pt-BR"/>
+                        </w:rPr>
+                        <w:t>, e utilizemos sua URL, como é demonstrado a seguir:</w:t>
+                      </w:r>
+                    </w:p>
+                    <w:p>
+                      <w:pPr>
+                        <w:rPr>
+                          <w:rFonts w:ascii="Arial" w:hAnsi="Arial" w:cs="Arial"/>
+                          <w:b/>
+                          <w:color w:val="0070C0"/>
+                          <w:sz w:val="18"/>
+                          <w:szCs w:val="18"/>
+                        </w:rPr>
+                      </w:pPr>
+                      <w:r>
+                        <w:rPr>
+                          <w:rFonts w:ascii="Arial" w:hAnsi="Arial" w:cs="Arial"/>
+                          <w:b/>
+                          <w:color w:val="FF0000"/>
+                          <w:sz w:val="18"/>
+                          <w:szCs w:val="18"/>
+                        </w:rPr>
+                        <w:t>kubectl create deployment</w:t>
+                      </w:r>
+                      <w:r>
+                        <w:rPr>
+                          <w:rFonts w:ascii="Arial" w:hAnsi="Arial" w:cs="Arial"/>
+                          <w:b/>
+                          <w:color w:val="0070C0"/>
+                          <w:sz w:val="18"/>
+                          <w:szCs w:val="18"/>
+                        </w:rPr>
+                        <w:t xml:space="preserve"> first-app</w:t>
+                      </w:r>
+                      <w:r>
+                        <w:rPr>
+                          <w:rFonts w:ascii="Arial" w:hAnsi="Arial" w:cs="Arial"/>
+                          <w:b/>
+                          <w:color w:val="0070C0"/>
+                          <w:sz w:val="18"/>
+                          <w:szCs w:val="18"/>
+                        </w:rPr>
+                        <w:t xml:space="preserve"> --image=</w:t>
+                      </w:r>
+                      <w:r>
+                        <w:rPr>
+                          <w:rFonts w:ascii="Arial" w:hAnsi="Arial" w:cs="Arial"/>
+                          <w:b/>
+                          <w:color w:val="0070C0"/>
+                          <w:sz w:val="18"/>
+                          <w:szCs w:val="18"/>
+                        </w:rPr>
+                        <w:t>azold6/kub-first-app</w:t>
+                      </w:r>
+                    </w:p>
+                    <w:p/>
+                  </w:txbxContent>
+                </v:textbox>
+                <w10:wrap type="square"/>
+              </v:shape>
+            </w:pict>
+          </mc:Fallback>
+        </mc:AlternateContent>
+      </w:r>
+    </w:p>
+    <w:p>
+      <w:pPr>
+        <w:rPr>
+          <w:rFonts w:ascii="Arial" w:hAnsi="Arial" w:cs="Arial"/>
+          <w:b/>
+          <w:color w:val="0070C0"/>
+          <w:sz w:val="18"/>
+          <w:szCs w:val="18"/>
+        </w:rPr>
+      </w:pPr>
+    </w:p>
+    <w:p>
+      <w:pPr>
+        <w:rPr>
+          <w:rFonts w:ascii="Arial" w:hAnsi="Arial" w:cs="Arial"/>
+          <w:b/>
+          <w:color w:val="0070C0"/>
+          <w:sz w:val="18"/>
+          <w:szCs w:val="18"/>
+        </w:rPr>
+      </w:pPr>
+    </w:p>
+    <w:p>
+      <w:pPr>
+        <w:rPr>
+          <w:rFonts w:ascii="Arial" w:hAnsi="Arial" w:cs="Arial"/>
+          <w:b/>
+          <w:color w:val="000000" w:themeColor="text1"/>
+          <w:u w:val="single"/>
+          <w:lang w:val="pt-BR"/>
+        </w:rPr>
+      </w:pPr>
+    </w:p>
+    <w:p>
+      <w:pPr>
+        <w:rPr>
+          <w:rFonts w:ascii="Arial" w:hAnsi="Arial" w:cs="Arial"/>
+          <w:b/>
+          <w:color w:val="000000" w:themeColor="text1"/>
+          <w:u w:val="single"/>
+          <w:lang w:val="pt-BR"/>
+        </w:rPr>
+      </w:pPr>
+    </w:p>
+    <w:p>
+      <w:pPr>
+        <w:rPr>
+          <w:rFonts w:ascii="Arial" w:hAnsi="Arial" w:cs="Arial"/>
+          <w:b/>
+          <w:color w:val="000000" w:themeColor="text1"/>
+          <w:u w:val="single"/>
+          <w:lang w:val="pt-BR"/>
+        </w:rPr>
+      </w:pPr>
+    </w:p>
+    <w:p>
+      <w:pPr>
+        <w:rPr>
+          <w:rFonts w:ascii="Arial" w:hAnsi="Arial" w:cs="Arial"/>
+          <w:b/>
+          <w:color w:val="000000" w:themeColor="text1"/>
+          <w:u w:val="single"/>
+          <w:lang w:val="pt-BR"/>
+        </w:rPr>
+      </w:pPr>
+    </w:p>
+    <w:p>
+      <w:pPr>
+        <w:rPr>
+          <w:rFonts w:ascii="Arial" w:hAnsi="Arial" w:cs="Arial"/>
+          <w:b/>
+          <w:color w:val="000000" w:themeColor="text1"/>
+          <w:u w:val="single"/>
+          <w:lang w:val="pt-BR"/>
+        </w:rPr>
+      </w:pPr>
+    </w:p>
+    <w:p>
+      <w:pPr>
+        <w:rPr>
+          <w:rFonts w:ascii="Arial" w:hAnsi="Arial" w:cs="Arial"/>
+          <w:b/>
+          <w:color w:val="000000" w:themeColor="text1"/>
+          <w:u w:val="single"/>
+          <w:lang w:val="pt-BR"/>
+        </w:rPr>
+      </w:pPr>
+      <w:r>
         <w:rPr>
           <w:rFonts w:ascii="Arial" w:hAnsi="Arial" w:cs="Arial"/>
           <w:bCs/>
-          <w:color w:val="000000" w:themeColor="text1"/>
-          <w:sz w:val="18"/>
-          <w:szCs w:val="18"/>
-          <w:lang w:val="pt-BR"/>
-        </w:rPr>
-      </w:pPr>
-      <w:r>
+          <w:noProof/>
+          <w:color w:val="000000" w:themeColor="text1"/>
+          <w:sz w:val="18"/>
+          <w:szCs w:val="18"/>
+          <w:u w:val="single"/>
+          <w:lang w:val="pt-BR"/>
+        </w:rPr>
+        <mc:AlternateContent>
+          <mc:Choice Requires="wps">
+            <w:drawing>
+              <wp:anchor distT="45720" distB="45720" distL="114300" distR="114300" simplePos="0" relativeHeight="251661312" behindDoc="0" locked="0" layoutInCell="1" allowOverlap="1" wp14:anchorId="6E5C5140" wp14:editId="42056DEF">
+                <wp:simplePos x="0" y="0"/>
+                <wp:positionH relativeFrom="column">
+                  <wp:posOffset>-400050</wp:posOffset>
+                </wp:positionH>
+                <wp:positionV relativeFrom="paragraph">
+                  <wp:posOffset>-131428490</wp:posOffset>
+                </wp:positionV>
+                <wp:extent cx="10344150" cy="2438400"/>
+                <wp:effectExtent l="0" t="0" r="19050" b="19050"/>
+                <wp:wrapSquare wrapText="bothSides"/>
+                <wp:docPr id="24" name="Caixa de Texto 2"/>
+                <wp:cNvGraphicFramePr>
+                  <a:graphicFrameLocks xmlns:a="http://schemas.openxmlformats.org/drawingml/2006/main"/>
+                </wp:cNvGraphicFramePr>
+                <a:graphic xmlns:a="http://schemas.openxmlformats.org/drawingml/2006/main">
+                  <a:graphicData uri="http://schemas.microsoft.com/office/word/2010/wordprocessingShape">
+                    <wps:wsp>
+                      <wps:cNvSpPr txBox="1">
+                        <a:spLocks noChangeArrowheads="1"/>
+                      </wps:cNvSpPr>
+                      <wps:spPr bwMode="auto">
+                        <a:xfrm>
+                          <a:off x="0" y="0"/>
+                          <a:ext cx="10344150" cy="2438400"/>
+                        </a:xfrm>
+                        <a:prstGeom prst="rect">
+                          <a:avLst/>
+                        </a:prstGeom>
+                        <a:solidFill>
+                          <a:schemeClr val="bg1">
+                            <a:lumMod val="85000"/>
+                          </a:schemeClr>
+                        </a:solidFill>
+                        <a:ln>
+                          <a:headEnd/>
+                          <a:tailEnd/>
+                        </a:ln>
+                      </wps:spPr>
+                      <wps:style>
+                        <a:lnRef idx="2">
+                          <a:schemeClr val="dk1"/>
+                        </a:lnRef>
+                        <a:fillRef idx="1">
+                          <a:schemeClr val="lt1"/>
+                        </a:fillRef>
+                        <a:effectRef idx="0">
+                          <a:schemeClr val="dk1"/>
+                        </a:effectRef>
+                        <a:fontRef idx="minor">
+                          <a:schemeClr val="dk1"/>
+                        </a:fontRef>
+                      </wps:style>
+                      <wps:txbx>
+                        <w:txbxContent>
+                          <w:p>
+                            <w:pPr>
+                              <w:rPr>
+                                <w:rFonts w:ascii="Arial" w:hAnsi="Arial" w:cs="Arial"/>
+                                <w:bCs/>
+                                <w:color w:val="000000" w:themeColor="text1"/>
+                                <w:sz w:val="18"/>
+                                <w:szCs w:val="18"/>
+                                <w:lang w:val="pt-BR"/>
+                              </w:rPr>
+                            </w:pPr>
+                            <w:r>
+                              <w:rPr>
+                                <w:rFonts w:ascii="Arial" w:hAnsi="Arial" w:cs="Arial"/>
+                                <w:b/>
+                                <w:color w:val="FF0000"/>
+                                <w:sz w:val="18"/>
+                                <w:szCs w:val="18"/>
+                                <w:lang w:val="pt-BR"/>
+                              </w:rPr>
+                              <w:t xml:space="preserve">kubectl scale </w:t>
+                            </w:r>
+                            <w:r>
+                              <w:rPr>
+                                <w:rFonts w:ascii="Arial" w:hAnsi="Arial" w:cs="Arial"/>
+                                <w:b/>
+                                <w:color w:val="0070C0"/>
+                                <w:sz w:val="18"/>
+                                <w:szCs w:val="18"/>
+                                <w:lang w:val="pt-BR"/>
+                              </w:rPr>
+                              <w:t>[OBJECT]/[OBJECT_NAME] --replicas=[</w:t>
+                            </w:r>
+                            <w:r>
+                              <w:rPr>
+                                <w:rFonts w:ascii="Arial" w:hAnsi="Arial" w:cs="Arial"/>
+                                <w:b/>
+                                <w:color w:val="0070C0"/>
+                                <w:sz w:val="18"/>
+                                <w:szCs w:val="18"/>
+                                <w:lang w:val="pt-BR"/>
+                              </w:rPr>
+                              <w:t>N</w:t>
+                            </w:r>
+                            <w:r>
+                              <w:rPr>
+                                <w:rFonts w:ascii="Arial" w:hAnsi="Arial" w:cs="Arial"/>
+                                <w:b/>
+                                <w:color w:val="0070C0"/>
+                                <w:sz w:val="18"/>
+                                <w:szCs w:val="18"/>
+                                <w:lang w:val="pt-BR"/>
+                              </w:rPr>
+                              <w:t>UMBER_OF_DESIRED_PODS]</w:t>
+                            </w:r>
+                            <w:r>
+                              <w:rPr>
+                                <w:rFonts w:ascii="Arial" w:hAnsi="Arial" w:cs="Arial"/>
+                                <w:bCs/>
+                                <w:color w:val="0070C0"/>
+                                <w:sz w:val="18"/>
+                                <w:szCs w:val="18"/>
+                                <w:lang w:val="pt-BR"/>
+                              </w:rPr>
+                              <w:t xml:space="preserve"> </w:t>
+                            </w:r>
+                            <w:r>
+                              <w:rPr>
+                                <w:rFonts w:ascii="Arial" w:hAnsi="Arial" w:cs="Arial"/>
+                                <w:bCs/>
+                                <w:color w:val="000000" w:themeColor="text1"/>
+                                <w:sz w:val="18"/>
+                                <w:szCs w:val="18"/>
+                                <w:lang w:val="pt-BR"/>
+                              </w:rPr>
+                              <w:t xml:space="preserve">- Escala um serviço (objeto kubernetes) </w:t>
+                            </w:r>
+                            <w:r>
+                              <w:rPr>
+                                <w:rFonts w:ascii="Arial" w:hAnsi="Arial" w:cs="Arial"/>
+                                <w:bCs/>
+                                <w:color w:val="000000" w:themeColor="text1"/>
+                                <w:sz w:val="18"/>
+                                <w:szCs w:val="18"/>
+                                <w:lang w:val="pt-BR"/>
+                              </w:rPr>
+                              <w:t>para o número desejado de pods</w:t>
+                            </w:r>
+                          </w:p>
+                          <w:p>
+                            <w:pPr>
+                              <w:rPr>
+                                <w:rFonts w:ascii="Arial" w:hAnsi="Arial" w:cs="Arial"/>
+                                <w:b/>
+                                <w:color w:val="000000" w:themeColor="text1"/>
+                                <w:sz w:val="18"/>
+                                <w:szCs w:val="18"/>
+                                <w:lang w:val="pt-BR"/>
+                              </w:rPr>
+                            </w:pPr>
+                            <w:r>
+                              <w:rPr>
+                                <w:rFonts w:ascii="Arial" w:hAnsi="Arial" w:cs="Arial"/>
+                                <w:b/>
+                                <w:color w:val="000000" w:themeColor="text1"/>
+                                <w:sz w:val="18"/>
+                                <w:szCs w:val="18"/>
+                                <w:lang w:val="pt-BR"/>
+                              </w:rPr>
+                              <w:t>Exemplo</w:t>
+                            </w:r>
+                          </w:p>
+                          <w:p>
+                            <w:pPr>
+                              <w:pStyle w:val="PargrafodaLista"/>
+                              <w:numPr>
+                                <w:ilvl w:val="0"/>
+                                <w:numId w:val="18"/>
+                              </w:numPr>
+                              <w:rPr>
+                                <w:rFonts w:ascii="Arial" w:hAnsi="Arial" w:cs="Arial"/>
+                                <w:b/>
+                                <w:color w:val="FF0000"/>
+                                <w:sz w:val="18"/>
+                                <w:szCs w:val="18"/>
+                              </w:rPr>
+                            </w:pPr>
+                            <w:r>
+                              <w:rPr>
+                                <w:rFonts w:ascii="Arial" w:hAnsi="Arial" w:cs="Arial"/>
+                                <w:b/>
+                                <w:color w:val="FF0000"/>
+                                <w:sz w:val="18"/>
+                                <w:szCs w:val="18"/>
+                              </w:rPr>
+                              <w:t>kubectl scale deployment/first-app --replicas=3</w:t>
+                            </w:r>
+                          </w:p>
+                          <w:p>
+                            <w:pPr>
+                              <w:ind w:left="360"/>
+                              <w:rPr>
+                                <w:rFonts w:ascii="Arial" w:hAnsi="Arial" w:cs="Arial"/>
+                                <w:b/>
+                                <w:color w:val="000000" w:themeColor="text1"/>
+                                <w:sz w:val="32"/>
+                                <w:szCs w:val="32"/>
+                              </w:rPr>
+                            </w:pPr>
+                            <w:r>
+                              <w:rPr>
+                                <w:rFonts w:ascii="Arial" w:hAnsi="Arial" w:cs="Arial"/>
+                                <w:b/>
+                                <w:noProof/>
+                                <w:color w:val="000000" w:themeColor="text1"/>
+                                <w:sz w:val="32"/>
+                                <w:szCs w:val="32"/>
+                              </w:rPr>
+                              <w:drawing>
+                                <wp:inline distT="0" distB="0" distL="0" distR="0" wp14:anchorId="77EEC6E0" wp14:editId="1E507CA8">
+                                  <wp:extent cx="5162550" cy="1419225"/>
+                                  <wp:effectExtent l="0" t="0" r="0" b="9525"/>
+                                  <wp:docPr id="21" name="Imagem 21"/>
+                                  <wp:cNvGraphicFramePr>
+                                    <a:graphicFrameLocks xmlns:a="http://schemas.openxmlformats.org/drawingml/2006/main" noChangeAspect="1"/>
+                                  </wp:cNvGraphicFramePr>
+                                  <a:graphic xmlns:a="http://schemas.openxmlformats.org/drawingml/2006/main">
+                                    <a:graphicData uri="http://schemas.openxmlformats.org/drawingml/2006/picture">
+                                      <pic:pic xmlns:pic="http://schemas.openxmlformats.org/drawingml/2006/picture">
+                                        <pic:nvPicPr>
+                                          <pic:cNvPr id="0" name="Picture 1"/>
+                                          <pic:cNvPicPr>
+                                            <a:picLocks noChangeAspect="1" noChangeArrowheads="1"/>
+                                          </pic:cNvPicPr>
+                                        </pic:nvPicPr>
+                                        <pic:blipFill>
+                                          <a:blip r:embed="rId27">
+                                            <a:extLst>
+                                              <a:ext uri="{28A0092B-C50C-407E-A947-70E740481C1C}">
+                                                <a14:useLocalDpi xmlns:a14="http://schemas.microsoft.com/office/drawing/2010/main" val="0"/>
+                                              </a:ext>
+                                            </a:extLst>
+                                          </a:blip>
+                                          <a:srcRect/>
+                                          <a:stretch>
+                                            <a:fillRect/>
+                                          </a:stretch>
+                                        </pic:blipFill>
+                                        <pic:spPr bwMode="auto">
+                                          <a:xfrm>
+                                            <a:off x="0" y="0"/>
+                                            <a:ext cx="5162550" cy="1419225"/>
+                                          </a:xfrm>
+                                          <a:prstGeom prst="rect">
+                                            <a:avLst/>
+                                          </a:prstGeom>
+                                          <a:noFill/>
+                                          <a:ln>
+                                            <a:noFill/>
+                                          </a:ln>
+                                        </pic:spPr>
+                                      </pic:pic>
+                                    </a:graphicData>
+                                  </a:graphic>
+                                </wp:inline>
+                              </w:drawing>
+                            </w:r>
+                          </w:p>
+                          <w:p/>
+                        </w:txbxContent>
+                      </wps:txbx>
+                      <wps:bodyPr rot="0" vert="horz" wrap="square" lIns="91440" tIns="45720" rIns="91440" bIns="45720" anchor="t" anchorCtr="0">
+                        <a:noAutofit/>
+                      </wps:bodyPr>
+                    </wps:wsp>
+                  </a:graphicData>
+                </a:graphic>
+                <wp14:sizeRelH relativeFrom="margin">
+                  <wp14:pctWidth>0</wp14:pctWidth>
+                </wp14:sizeRelH>
+                <wp14:sizeRelV relativeFrom="margin">
+                  <wp14:pctHeight>0</wp14:pctHeight>
+                </wp14:sizeRelV>
+              </wp:anchor>
+            </w:drawing>
+          </mc:Choice>
+          <mc:Fallback>
+            <w:pict>
+              <v:shape w14:anchorId="6E5C5140" id="_x0000_s1027" type="#_x0000_t202" style="position:absolute;margin-left:-31.5pt;margin-top:-10348.7pt;width:814.5pt;height:192pt;z-index:251661312;visibility:visible;mso-wrap-style:square;mso-width-percent:0;mso-height-percent:0;mso-wrap-distance-left:9pt;mso-wrap-distance-top:3.6pt;mso-wrap-distance-right:9pt;mso-wrap-distance-bottom:3.6pt;mso-position-horizontal:absolute;mso-position-horizontal-relative:text;mso-position-vertical:absolute;mso-position-vertical-relative:text;mso-width-percent:0;mso-height-percent:0;mso-width-relative:margin;mso-height-relative:margin;v-text-anchor:top" o:gfxdata="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" fillcolor="#d8d8d8 [2732]" strokecolor="black [3200]" strokeweight="2pt">
+                <v:textbox>
+                  <w:txbxContent>
+                    <w:p>
+                      <w:pPr>
+                        <w:rPr>
+                          <w:rFonts w:ascii="Arial" w:hAnsi="Arial" w:cs="Arial"/>
+                          <w:bCs/>
+                          <w:color w:val="000000" w:themeColor="text1"/>
+                          <w:sz w:val="18"/>
+                          <w:szCs w:val="18"/>
+                          <w:lang w:val="pt-BR"/>
+                        </w:rPr>
+                      </w:pPr>
+                      <w:r>
+                        <w:rPr>
+                          <w:rFonts w:ascii="Arial" w:hAnsi="Arial" w:cs="Arial"/>
+                          <w:b/>
+                          <w:color w:val="FF0000"/>
+                          <w:sz w:val="18"/>
+                          <w:szCs w:val="18"/>
+                          <w:lang w:val="pt-BR"/>
+                        </w:rPr>
+                        <w:t xml:space="preserve">kubectl scale </w:t>
+                      </w:r>
+                      <w:r>
+                        <w:rPr>
+                          <w:rFonts w:ascii="Arial" w:hAnsi="Arial" w:cs="Arial"/>
+                          <w:b/>
+                          <w:color w:val="0070C0"/>
+                          <w:sz w:val="18"/>
+                          <w:szCs w:val="18"/>
+                          <w:lang w:val="pt-BR"/>
+                        </w:rPr>
+                        <w:t>[OBJECT]/[OBJECT_NAME] --replicas=[</w:t>
+                      </w:r>
+                      <w:r>
+                        <w:rPr>
+                          <w:rFonts w:ascii="Arial" w:hAnsi="Arial" w:cs="Arial"/>
+                          <w:b/>
+                          <w:color w:val="0070C0"/>
+                          <w:sz w:val="18"/>
+                          <w:szCs w:val="18"/>
+                          <w:lang w:val="pt-BR"/>
+                        </w:rPr>
+                        <w:t>N</w:t>
+                      </w:r>
+                      <w:r>
+                        <w:rPr>
+                          <w:rFonts w:ascii="Arial" w:hAnsi="Arial" w:cs="Arial"/>
+                          <w:b/>
+                          <w:color w:val="0070C0"/>
+                          <w:sz w:val="18"/>
+                          <w:szCs w:val="18"/>
+                          <w:lang w:val="pt-BR"/>
+                        </w:rPr>
+                        <w:t>UMBER_OF_DESIRED_PODS]</w:t>
+                      </w:r>
+                      <w:r>
+                        <w:rPr>
+                          <w:rFonts w:ascii="Arial" w:hAnsi="Arial" w:cs="Arial"/>
+                          <w:bCs/>
+                          <w:color w:val="0070C0"/>
+                          <w:sz w:val="18"/>
+                          <w:szCs w:val="18"/>
+                          <w:lang w:val="pt-BR"/>
+                        </w:rPr>
+                        <w:t xml:space="preserve"> </w:t>
+                      </w:r>
+                      <w:r>
+                        <w:rPr>
+                          <w:rFonts w:ascii="Arial" w:hAnsi="Arial" w:cs="Arial"/>
+                          <w:bCs/>
+                          <w:color w:val="000000" w:themeColor="text1"/>
+                          <w:sz w:val="18"/>
+                          <w:szCs w:val="18"/>
+                          <w:lang w:val="pt-BR"/>
+                        </w:rPr>
+                        <w:t xml:space="preserve">- Escala um serviço (objeto kubernetes) </w:t>
+                      </w:r>
+                      <w:r>
+                        <w:rPr>
+                          <w:rFonts w:ascii="Arial" w:hAnsi="Arial" w:cs="Arial"/>
+                          <w:bCs/>
+                          <w:color w:val="000000" w:themeColor="text1"/>
+                          <w:sz w:val="18"/>
+                          <w:szCs w:val="18"/>
+                          <w:lang w:val="pt-BR"/>
+                        </w:rPr>
+                        <w:t>para o número desejado de pods</w:t>
+                      </w:r>
+                    </w:p>
+                    <w:p>
+                      <w:pPr>
+                        <w:rPr>
+                          <w:rFonts w:ascii="Arial" w:hAnsi="Arial" w:cs="Arial"/>
+                          <w:b/>
+                          <w:color w:val="000000" w:themeColor="text1"/>
+                          <w:sz w:val="18"/>
+                          <w:szCs w:val="18"/>
+                          <w:lang w:val="pt-BR"/>
+                        </w:rPr>
+                      </w:pPr>
+                      <w:r>
+                        <w:rPr>
+                          <w:rFonts w:ascii="Arial" w:hAnsi="Arial" w:cs="Arial"/>
+                          <w:b/>
+                          <w:color w:val="000000" w:themeColor="text1"/>
+                          <w:sz w:val="18"/>
+                          <w:szCs w:val="18"/>
+                          <w:lang w:val="pt-BR"/>
+                        </w:rPr>
+                        <w:t>Exemplo</w:t>
+                      </w:r>
+                    </w:p>
+                    <w:p>
+                      <w:pPr>
+                        <w:pStyle w:val="PargrafodaLista"/>
+                        <w:numPr>
+                          <w:ilvl w:val="0"/>
+                          <w:numId w:val="18"/>
+                        </w:numPr>
+                        <w:rPr>
+                          <w:rFonts w:ascii="Arial" w:hAnsi="Arial" w:cs="Arial"/>
+                          <w:b/>
+                          <w:color w:val="FF0000"/>
+                          <w:sz w:val="18"/>
+                          <w:szCs w:val="18"/>
+                        </w:rPr>
+                      </w:pPr>
+                      <w:r>
+                        <w:rPr>
+                          <w:rFonts w:ascii="Arial" w:hAnsi="Arial" w:cs="Arial"/>
+                          <w:b/>
+                          <w:color w:val="FF0000"/>
+                          <w:sz w:val="18"/>
+                          <w:szCs w:val="18"/>
+                        </w:rPr>
+                        <w:t>kubectl scale deployment/first-app --replicas=3</w:t>
+                      </w:r>
+                    </w:p>
+                    <w:p>
+                      <w:pPr>
+                        <w:ind w:left="360"/>
+                        <w:rPr>
+                          <w:rFonts w:ascii="Arial" w:hAnsi="Arial" w:cs="Arial"/>
+                          <w:b/>
+                          <w:color w:val="000000" w:themeColor="text1"/>
+                          <w:sz w:val="32"/>
+                          <w:szCs w:val="32"/>
+                        </w:rPr>
+                      </w:pPr>
+                      <w:r>
+                        <w:rPr>
+                          <w:rFonts w:ascii="Arial" w:hAnsi="Arial" w:cs="Arial"/>
+                          <w:b/>
+                          <w:noProof/>
+                          <w:color w:val="000000" w:themeColor="text1"/>
+                          <w:sz w:val="32"/>
+                          <w:szCs w:val="32"/>
+                        </w:rPr>
+                        <w:drawing>
+                          <wp:inline distT="0" distB="0" distL="0" distR="0" wp14:anchorId="77EEC6E0" wp14:editId="1E507CA8">
+                            <wp:extent cx="5162550" cy="1419225"/>
+                            <wp:effectExtent l="0" t="0" r="0" b="9525"/>
+                            <wp:docPr id="21" name="Imagem 21"/>
+                            <wp:cNvGraphicFramePr>
+                              <a:graphicFrameLocks xmlns:a="http://schemas.openxmlformats.org/drawingml/2006/main" noChangeAspect="1"/>
+                            </wp:cNvGraphicFramePr>
+                            <a:graphic xmlns:a="http://schemas.openxmlformats.org/drawingml/2006/main">
+                              <a:graphicData uri="http://schemas.openxmlformats.org/drawingml/2006/picture">
+                                <pic:pic xmlns:pic="http://schemas.openxmlformats.org/drawingml/2006/picture">
+                                  <pic:nvPicPr>
+                                    <pic:cNvPr id="0" name="Picture 1"/>
+                                    <pic:cNvPicPr>
+                                      <a:picLocks noChangeAspect="1" noChangeArrowheads="1"/>
+                                    </pic:cNvPicPr>
+                                  </pic:nvPicPr>
+                                  <pic:blipFill>
+                                    <a:blip r:embed="rId27">
+                                      <a:extLst>
+                                        <a:ext uri="{28A0092B-C50C-407E-A947-70E740481C1C}">
+                                          <a14:useLocalDpi xmlns:a14="http://schemas.microsoft.com/office/drawing/2010/main" val="0"/>
+                                        </a:ext>
+                                      </a:extLst>
+                                    </a:blip>
+                                    <a:srcRect/>
+                                    <a:stretch>
+                                      <a:fillRect/>
+                                    </a:stretch>
+                                  </pic:blipFill>
+                                  <pic:spPr bwMode="auto">
+                                    <a:xfrm>
+                                      <a:off x="0" y="0"/>
+                                      <a:ext cx="5162550" cy="1419225"/>
+                                    </a:xfrm>
+                                    <a:prstGeom prst="rect">
+                                      <a:avLst/>
+                                    </a:prstGeom>
+                                    <a:noFill/>
+                                    <a:ln>
+                                      <a:noFill/>
+                                    </a:ln>
+                                  </pic:spPr>
+                                </pic:pic>
+                              </a:graphicData>
+                            </a:graphic>
+                          </wp:inline>
+                        </w:drawing>
+                      </w:r>
+                    </w:p>
+                    <w:p/>
+                  </w:txbxContent>
+                </v:textbox>
+                <w10:wrap type="square"/>
+              </v:shape>
+            </w:pict>
+          </mc:Fallback>
+        </mc:AlternateContent>
+      </w:r>
+    </w:p>
+    <w:p>
+      <w:pPr>
+        <w:rPr>
+          <w:rFonts w:ascii="Arial" w:hAnsi="Arial" w:cs="Arial"/>
+          <w:b/>
+          <w:color w:val="000000" w:themeColor="text1"/>
+          <w:u w:val="single"/>
+          <w:lang w:val="pt-BR"/>
+        </w:rPr>
+      </w:pPr>
+    </w:p>
+    <w:p>
+      <w:pPr>
+        <w:rPr>
+          <w:rFonts w:ascii="Arial" w:hAnsi="Arial" w:cs="Arial"/>
+          <w:b/>
+          <w:color w:val="000000" w:themeColor="text1"/>
+          <w:u w:val="single"/>
+          <w:lang w:val="pt-BR"/>
+        </w:rPr>
+      </w:pPr>
+    </w:p>
+    <w:p>
+      <w:pPr>
+        <w:rPr>
+          <w:rFonts w:ascii="Arial" w:hAnsi="Arial" w:cs="Arial"/>
+          <w:b/>
+          <w:color w:val="000000" w:themeColor="text1"/>
+          <w:u w:val="single"/>
+          <w:lang w:val="pt-BR"/>
+        </w:rPr>
+      </w:pPr>
+    </w:p>
+    <w:p>
+      <w:pPr>
+        <w:rPr>
+          <w:rFonts w:ascii="Arial" w:hAnsi="Arial" w:cs="Arial"/>
+          <w:b/>
+          <w:color w:val="000000" w:themeColor="text1"/>
+          <w:u w:val="single"/>
+          <w:lang w:val="pt-BR"/>
+        </w:rPr>
+      </w:pPr>
+    </w:p>
+    <w:p>
+      <w:pPr>
+        <w:rPr>
+          <w:rFonts w:ascii="Arial" w:hAnsi="Arial" w:cs="Arial"/>
+          <w:b/>
+          <w:color w:val="000000" w:themeColor="text1"/>
+          <w:u w:val="single"/>
+          <w:lang w:val="pt-BR"/>
+        </w:rPr>
+      </w:pPr>
+    </w:p>
+    <w:p>
+      <w:pPr>
+        <w:rPr>
+          <w:rFonts w:ascii="Arial" w:hAnsi="Arial" w:cs="Arial"/>
+          <w:b/>
+          <w:color w:val="000000" w:themeColor="text1"/>
+          <w:u w:val="single"/>
+          <w:lang w:val="pt-BR"/>
+        </w:rPr>
+      </w:pPr>
+    </w:p>
+    <w:p>
+      <w:pPr>
+        <w:rPr>
+          <w:rFonts w:ascii="Arial" w:hAnsi="Arial" w:cs="Arial"/>
+          <w:b/>
+          <w:color w:val="000000" w:themeColor="text1"/>
+          <w:u w:val="single"/>
+          <w:lang w:val="pt-BR"/>
+        </w:rPr>
+      </w:pPr>
+    </w:p>
+    <w:p>
+      <w:pPr>
+        <w:rPr>
+          <w:rFonts w:ascii="Arial" w:hAnsi="Arial" w:cs="Arial"/>
+          <w:b/>
+          <w:color w:val="000000" w:themeColor="text1"/>
+          <w:u w:val="single"/>
+          <w:lang w:val="pt-BR"/>
+        </w:rPr>
+      </w:pPr>
+    </w:p>
+    <w:p>
+      <w:pPr>
+        <w:rPr>
+          <w:rFonts w:ascii="Arial" w:hAnsi="Arial" w:cs="Arial"/>
+          <w:b/>
+          <w:color w:val="000000" w:themeColor="text1"/>
+          <w:u w:val="single"/>
+          <w:lang w:val="pt-BR"/>
+        </w:rPr>
+      </w:pPr>
+    </w:p>
+    <w:p>
+      <w:pPr>
+        <w:rPr>
+          <w:rFonts w:ascii="Arial" w:hAnsi="Arial" w:cs="Arial"/>
+          <w:b/>
+          <w:color w:val="000000" w:themeColor="text1"/>
+          <w:u w:val="single"/>
+          <w:lang w:val="pt-BR"/>
+        </w:rPr>
+      </w:pPr>
+      <w:r>
+        <w:rPr>
+          <w:rFonts w:ascii="Arial" w:hAnsi="Arial" w:cs="Arial"/>
+          <w:b/>
+          <w:color w:val="000000" w:themeColor="text1"/>
+          <w:u w:val="single"/>
+          <w:lang w:val="pt-BR"/>
+        </w:rPr>
+        <w:t>Objeto Service</w:t>
+      </w:r>
+    </w:p>
+    <w:p>
+      <w:pPr>
         <w:rPr>
           <w:rFonts w:ascii="Arial" w:hAnsi="Arial" w:cs="Arial"/>
           <w:bCs/>
@@ -10801,19 +11348,7 @@
           <w:szCs w:val="18"/>
           <w:lang w:val="pt-BR"/>
         </w:rPr>
-        <w:t xml:space="preserve">O </w:t>
-      </w:r>
-      <w:r>
-        <w:rPr>
-          <w:rFonts w:ascii="Arial" w:hAnsi="Arial" w:cs="Arial"/>
-          <w:b/>
-          <w:color w:val="000000" w:themeColor="text1"/>
-          <w:sz w:val="18"/>
-          <w:szCs w:val="18"/>
-          <w:lang w:val="pt-BR"/>
-        </w:rPr>
-        <w:t>EXTERNAL-IP</w:t>
-      </w:r>
+      </w:pPr>
       <w:r>
         <w:rPr>
           <w:rFonts w:ascii="Arial" w:hAnsi="Arial" w:cs="Arial"/>
@@ -10823,19 +11358,1053 @@
           <w:szCs w:val="18"/>
           <w:lang w:val="pt-BR"/>
         </w:rPr>
-        <w:t xml:space="preserve"> é automaticamente atribuído ao serviço em um provedor cloud, mas no minikube, ainda é necessário executar o comando </w:t>
-      </w:r>
-      <w:r>
-        <w:rPr>
-          <w:rFonts w:ascii="Arial" w:hAnsi="Arial" w:cs="Arial"/>
-          <w:b/>
-          <w:color w:val="FF0000"/>
-          <w:sz w:val="18"/>
-          <w:szCs w:val="18"/>
-          <w:lang w:val="pt-BR"/>
-        </w:rPr>
-        <w:t>minikube service first-app</w:t>
-      </w:r>
+        <w:t xml:space="preserve">Serve para </w:t>
+      </w:r>
+      <w:r>
+        <w:rPr>
+          <w:rFonts w:ascii="Arial" w:hAnsi="Arial" w:cs="Arial"/>
+          <w:bCs/>
+          <w:color w:val="000000" w:themeColor="text1"/>
+          <w:sz w:val="18"/>
+          <w:szCs w:val="18"/>
+          <w:lang w:val="pt-BR"/>
+        </w:rPr>
+        <w:t>agruparmos pods e atribuir a elas um IP fixo, além da possibilidade de expor as pods para a WWW.</w:t>
+      </w:r>
+    </w:p>
+    <w:p>
+      <w:pPr>
+        <w:rPr>
+          <w:rFonts w:ascii="Arial" w:hAnsi="Arial" w:cs="Arial"/>
+          <w:bCs/>
+          <w:color w:val="000000" w:themeColor="text1"/>
+          <w:sz w:val="18"/>
+          <w:szCs w:val="18"/>
+          <w:lang w:val="pt-BR"/>
+        </w:rPr>
+      </w:pPr>
+      <w:r>
+        <w:rPr>
+          <w:rFonts w:ascii="Arial" w:hAnsi="Arial" w:cs="Arial"/>
+          <w:bCs/>
+          <w:noProof/>
+          <w:color w:val="000000" w:themeColor="text1"/>
+          <w:sz w:val="18"/>
+          <w:szCs w:val="18"/>
+          <w:lang w:val="pt-BR"/>
+        </w:rPr>
+        <mc:AlternateContent>
+          <mc:Choice Requires="wps">
+            <w:drawing>
+              <wp:anchor distT="45720" distB="45720" distL="114300" distR="114300" simplePos="0" relativeHeight="251663360" behindDoc="0" locked="0" layoutInCell="1" allowOverlap="1" wp14:anchorId="213F718D" wp14:editId="5C1876A8">
+                <wp:simplePos x="0" y="0"/>
+                <wp:positionH relativeFrom="column">
+                  <wp:align>center</wp:align>
+                </wp:positionH>
+                <wp:positionV relativeFrom="paragraph">
+                  <wp:posOffset>182880</wp:posOffset>
+                </wp:positionV>
+                <wp:extent cx="9525000" cy="3514725"/>
+                <wp:effectExtent l="0" t="0" r="19050" b="28575"/>
+                <wp:wrapSquare wrapText="bothSides"/>
+                <wp:docPr id="26" name="Caixa de Texto 2"/>
+                <wp:cNvGraphicFramePr>
+                  <a:graphicFrameLocks xmlns:a="http://schemas.openxmlformats.org/drawingml/2006/main"/>
+                </wp:cNvGraphicFramePr>
+                <a:graphic xmlns:a="http://schemas.openxmlformats.org/drawingml/2006/main">
+                  <a:graphicData uri="http://schemas.microsoft.com/office/word/2010/wordprocessingShape">
+                    <wps:wsp>
+                      <wps:cNvSpPr txBox="1">
+                        <a:spLocks noChangeArrowheads="1"/>
+                      </wps:cNvSpPr>
+                      <wps:spPr bwMode="auto">
+                        <a:xfrm>
+                          <a:off x="0" y="0"/>
+                          <a:ext cx="9525000" cy="3514725"/>
+                        </a:xfrm>
+                        <a:prstGeom prst="rect">
+                          <a:avLst/>
+                        </a:prstGeom>
+                        <a:solidFill>
+                          <a:schemeClr val="bg1">
+                            <a:lumMod val="85000"/>
+                          </a:schemeClr>
+                        </a:solidFill>
+                        <a:ln>
+                          <a:headEnd/>
+                          <a:tailEnd/>
+                        </a:ln>
+                      </wps:spPr>
+                      <wps:style>
+                        <a:lnRef idx="2">
+                          <a:schemeClr val="dk1"/>
+                        </a:lnRef>
+                        <a:fillRef idx="1">
+                          <a:schemeClr val="lt1"/>
+                        </a:fillRef>
+                        <a:effectRef idx="0">
+                          <a:schemeClr val="dk1"/>
+                        </a:effectRef>
+                        <a:fontRef idx="minor">
+                          <a:schemeClr val="dk1"/>
+                        </a:fontRef>
+                      </wps:style>
+                      <wps:txbx>
+                        <w:txbxContent>
+                          <w:p>
+                            <w:pPr>
+                              <w:rPr>
+                                <w:rFonts w:ascii="Arial" w:hAnsi="Arial" w:cs="Arial"/>
+                                <w:b/>
+                                <w:color w:val="0070C0"/>
+                                <w:sz w:val="18"/>
+                                <w:szCs w:val="18"/>
+                              </w:rPr>
+                            </w:pPr>
+                            <w:r>
+                              <w:rPr>
+                                <w:rFonts w:ascii="Arial" w:hAnsi="Arial" w:cs="Arial"/>
+                                <w:b/>
+                                <w:color w:val="FF0000"/>
+                                <w:sz w:val="18"/>
+                                <w:szCs w:val="18"/>
+                              </w:rPr>
+                              <w:t xml:space="preserve">kubectl expose deployment </w:t>
+                            </w:r>
+                            <w:r>
+                              <w:rPr>
+                                <w:rFonts w:ascii="Arial" w:hAnsi="Arial" w:cs="Arial"/>
+                                <w:b/>
+                                <w:color w:val="0070C0"/>
+                                <w:sz w:val="18"/>
+                                <w:szCs w:val="18"/>
+                              </w:rPr>
+                              <w:t>[DEPLOYMENT_NAME] –type=[TYPE] –port=[PORT]</w:t>
+                            </w:r>
+                            <w:r>
+                              <w:rPr>
+                                <w:rFonts w:ascii="Arial" w:hAnsi="Arial" w:cs="Arial"/>
+                                <w:b/>
+                                <w:color w:val="0070C0"/>
+                                <w:sz w:val="18"/>
+                                <w:szCs w:val="18"/>
+                              </w:rPr>
+                              <w:t xml:space="preserve"> </w:t>
+                            </w:r>
+                            <w:r>
+                              <w:rPr>
+                                <w:rFonts w:ascii="Arial" w:hAnsi="Arial" w:cs="Arial"/>
+                                <w:bCs/>
+                                <w:color w:val="000000" w:themeColor="text1"/>
+                                <w:sz w:val="18"/>
+                                <w:szCs w:val="18"/>
+                              </w:rPr>
+                              <w:t>- Cria um Service para expor uma porta do deployment informado</w:t>
+                            </w:r>
+                          </w:p>
+                          <w:p>
+                            <w:pPr>
+                              <w:rPr>
+                                <w:rFonts w:ascii="Arial" w:hAnsi="Arial" w:cs="Arial"/>
+                                <w:b/>
+                                <w:color w:val="000000" w:themeColor="text1"/>
+                                <w:sz w:val="18"/>
+                                <w:szCs w:val="18"/>
+                              </w:rPr>
+                            </w:pPr>
+                            <w:r>
+                              <w:rPr>
+                                <w:rFonts w:ascii="Arial" w:hAnsi="Arial" w:cs="Arial"/>
+                                <w:b/>
+                                <w:color w:val="000000" w:themeColor="text1"/>
+                                <w:sz w:val="18"/>
+                                <w:szCs w:val="18"/>
+                              </w:rPr>
+                              <w:t>Types:</w:t>
+                            </w:r>
+                          </w:p>
+                          <w:p>
+                            <w:pPr>
+                              <w:pStyle w:val="PargrafodaLista"/>
+                              <w:numPr>
+                                <w:ilvl w:val="0"/>
+                                <w:numId w:val="17"/>
+                              </w:numPr>
+                              <w:rPr>
+                                <w:rFonts w:ascii="Arial" w:hAnsi="Arial" w:cs="Arial"/>
+                                <w:bCs/>
+                                <w:color w:val="000000" w:themeColor="text1"/>
+                                <w:sz w:val="18"/>
+                                <w:szCs w:val="18"/>
+                                <w:lang w:val="pt-BR"/>
+                              </w:rPr>
+                            </w:pPr>
+                            <w:r>
+                              <w:rPr>
+                                <w:rFonts w:ascii="Arial" w:hAnsi="Arial" w:cs="Arial"/>
+                                <w:bCs/>
+                                <w:color w:val="000000" w:themeColor="text1"/>
+                                <w:sz w:val="18"/>
+                                <w:szCs w:val="18"/>
+                                <w:lang w:val="pt-BR"/>
+                              </w:rPr>
+                              <w:t>ClusterIP (só será ‘reachable’ de dentro do cluster)</w:t>
+                            </w:r>
+                          </w:p>
+                          <w:p>
+                            <w:pPr>
+                              <w:pStyle w:val="PargrafodaLista"/>
+                              <w:numPr>
+                                <w:ilvl w:val="0"/>
+                                <w:numId w:val="17"/>
+                              </w:numPr>
+                              <w:rPr>
+                                <w:rFonts w:ascii="Arial" w:hAnsi="Arial" w:cs="Arial"/>
+                                <w:bCs/>
+                                <w:color w:val="000000" w:themeColor="text1"/>
+                                <w:sz w:val="18"/>
+                                <w:szCs w:val="18"/>
+                                <w:lang w:val="pt-BR"/>
+                              </w:rPr>
+                            </w:pPr>
+                            <w:r>
+                              <w:rPr>
+                                <w:rFonts w:ascii="Arial" w:hAnsi="Arial" w:cs="Arial"/>
+                                <w:bCs/>
+                                <w:color w:val="000000" w:themeColor="text1"/>
+                                <w:sz w:val="18"/>
+                                <w:szCs w:val="18"/>
+                                <w:lang w:val="pt-BR"/>
+                              </w:rPr>
+                              <w:t>NodePort</w:t>
+                            </w:r>
+                            <w:r>
+                              <w:rPr>
+                                <w:rFonts w:ascii="Arial" w:hAnsi="Arial" w:cs="Arial"/>
+                                <w:bCs/>
+                                <w:color w:val="000000" w:themeColor="text1"/>
+                                <w:sz w:val="18"/>
+                                <w:szCs w:val="18"/>
+                                <w:lang w:val="pt-BR"/>
+                              </w:rPr>
+                              <w:t xml:space="preserve"> (‘reachable’ de fora do cluster)</w:t>
+                            </w:r>
+                          </w:p>
+                          <w:p>
+                            <w:pPr>
+                              <w:pStyle w:val="PargrafodaLista"/>
+                              <w:numPr>
+                                <w:ilvl w:val="0"/>
+                                <w:numId w:val="17"/>
+                              </w:numPr>
+                              <w:rPr>
+                                <w:rFonts w:ascii="Arial" w:hAnsi="Arial" w:cs="Arial"/>
+                                <w:bCs/>
+                                <w:color w:val="000000" w:themeColor="text1"/>
+                                <w:sz w:val="18"/>
+                                <w:szCs w:val="18"/>
+                                <w:lang w:val="pt-BR"/>
+                              </w:rPr>
+                            </w:pPr>
+                            <w:r>
+                              <w:rPr>
+                                <w:rFonts w:ascii="Arial" w:hAnsi="Arial" w:cs="Arial"/>
+                                <w:bCs/>
+                                <w:color w:val="000000" w:themeColor="text1"/>
+                                <w:sz w:val="18"/>
+                                <w:szCs w:val="18"/>
+                                <w:lang w:val="pt-BR"/>
+                              </w:rPr>
+                              <w:t>LoadBalancer</w:t>
+                            </w:r>
+                            <w:r>
+                              <w:rPr>
+                                <w:rFonts w:ascii="Arial" w:hAnsi="Arial" w:cs="Arial"/>
+                                <w:bCs/>
+                                <w:color w:val="000000" w:themeColor="text1"/>
+                                <w:sz w:val="18"/>
+                                <w:szCs w:val="18"/>
+                                <w:lang w:val="pt-BR"/>
+                              </w:rPr>
+                              <w:t xml:space="preserve"> (Gera um IP único para todas as pods e expõe ela, além de distribuir o tráfego)</w:t>
+                            </w:r>
+                          </w:p>
+                          <w:p>
+                            <w:pPr>
+                              <w:rPr>
+                                <w:rFonts w:ascii="Arial" w:hAnsi="Arial" w:cs="Arial"/>
+                                <w:bCs/>
+                                <w:color w:val="000000" w:themeColor="text1"/>
+                                <w:sz w:val="18"/>
+                                <w:szCs w:val="18"/>
+                                <w:lang w:val="pt-BR"/>
+                              </w:rPr>
+                            </w:pPr>
+                          </w:p>
+                          <w:p>
+                            <w:pPr>
+                              <w:rPr>
+                                <w:rFonts w:ascii="Arial" w:hAnsi="Arial" w:cs="Arial"/>
+                                <w:bCs/>
+                                <w:color w:val="000000" w:themeColor="text1"/>
+                                <w:sz w:val="18"/>
+                                <w:szCs w:val="18"/>
+                                <w:u w:val="single"/>
+                                <w:lang w:val="pt-BR"/>
+                              </w:rPr>
+                            </w:pPr>
+                            <w:r>
+                              <w:rPr>
+                                <w:rFonts w:ascii="Arial" w:hAnsi="Arial" w:cs="Arial"/>
+                                <w:bCs/>
+                                <w:color w:val="000000" w:themeColor="text1"/>
+                                <w:sz w:val="18"/>
+                                <w:szCs w:val="18"/>
+                                <w:u w:val="single"/>
+                                <w:lang w:val="pt-BR"/>
+                              </w:rPr>
+                              <w:t>Exemplo de exposição de portas de uma pod</w:t>
+                            </w:r>
+                          </w:p>
+                          <w:p>
+                            <w:pPr>
+                              <w:rPr>
+                                <w:rFonts w:ascii="Arial" w:hAnsi="Arial" w:cs="Arial"/>
+                                <w:b/>
+                                <w:color w:val="0070C0"/>
+                                <w:sz w:val="18"/>
+                                <w:szCs w:val="18"/>
+                              </w:rPr>
+                            </w:pPr>
+                            <w:r>
+                              <w:rPr>
+                                <w:rFonts w:ascii="Arial" w:hAnsi="Arial" w:cs="Arial"/>
+                                <w:b/>
+                                <w:color w:val="FF0000"/>
+                                <w:sz w:val="18"/>
+                                <w:szCs w:val="18"/>
+                              </w:rPr>
+                              <w:t xml:space="preserve">kubectl expose deployment </w:t>
+                            </w:r>
+                            <w:r>
+                              <w:rPr>
+                                <w:rFonts w:ascii="Arial" w:hAnsi="Arial" w:cs="Arial"/>
+                                <w:b/>
+                                <w:color w:val="0070C0"/>
+                                <w:sz w:val="18"/>
+                                <w:szCs w:val="18"/>
+                              </w:rPr>
+                              <w:t>first-app –type=</w:t>
+                            </w:r>
+                            <w:r>
+                              <w:rPr>
+                                <w:rFonts w:ascii="Arial" w:hAnsi="Arial" w:cs="Arial"/>
+                                <w:b/>
+                                <w:color w:val="0070C0"/>
+                                <w:sz w:val="18"/>
+                                <w:szCs w:val="18"/>
+                              </w:rPr>
+                              <w:t>LoadBalancer</w:t>
+                            </w:r>
+                            <w:r>
+                              <w:rPr>
+                                <w:rFonts w:ascii="Arial" w:hAnsi="Arial" w:cs="Arial"/>
+                                <w:b/>
+                                <w:color w:val="0070C0"/>
+                                <w:sz w:val="18"/>
+                                <w:szCs w:val="18"/>
+                              </w:rPr>
+                              <w:t xml:space="preserve"> –port=8080</w:t>
+                            </w:r>
+                          </w:p>
+                          <w:p>
+                            <w:pPr>
+                              <w:rPr>
+                                <w:rFonts w:ascii="Arial" w:hAnsi="Arial" w:cs="Arial"/>
+                                <w:bCs/>
+                                <w:color w:val="000000" w:themeColor="text1"/>
+                                <w:sz w:val="18"/>
+                                <w:szCs w:val="18"/>
+                                <w:lang w:val="pt-BR"/>
+                              </w:rPr>
+                            </w:pPr>
+                            <w:r>
+                              <w:rPr>
+                                <w:rFonts w:ascii="Arial" w:hAnsi="Arial" w:cs="Arial"/>
+                                <w:bCs/>
+                                <w:color w:val="000000" w:themeColor="text1"/>
+                                <w:sz w:val="18"/>
+                                <w:szCs w:val="18"/>
+                                <w:lang w:val="pt-BR"/>
+                              </w:rPr>
+                              <w:t xml:space="preserve">Após a exposição, o comando </w:t>
+                            </w:r>
+                            <w:r>
+                              <w:rPr>
+                                <w:rFonts w:ascii="Arial" w:hAnsi="Arial" w:cs="Arial"/>
+                                <w:b/>
+                                <w:color w:val="FF0000"/>
+                                <w:sz w:val="18"/>
+                                <w:szCs w:val="18"/>
+                                <w:lang w:val="pt-BR"/>
+                              </w:rPr>
+                              <w:t xml:space="preserve">kubectl get services </w:t>
+                            </w:r>
+                            <w:r>
+                              <w:rPr>
+                                <w:rFonts w:ascii="Arial" w:hAnsi="Arial" w:cs="Arial"/>
+                                <w:bCs/>
+                                <w:color w:val="000000" w:themeColor="text1"/>
+                                <w:sz w:val="18"/>
+                                <w:szCs w:val="18"/>
+                                <w:lang w:val="pt-BR"/>
+                              </w:rPr>
+                              <w:t>irá expor os seguintes dados:</w:t>
+                            </w:r>
+                          </w:p>
+                          <w:p>
+                            <w:pPr>
+                              <w:rPr>
+                                <w:rFonts w:ascii="Arial" w:hAnsi="Arial" w:cs="Arial"/>
+                                <w:bCs/>
+                                <w:color w:val="000000" w:themeColor="text1"/>
+                                <w:sz w:val="18"/>
+                                <w:szCs w:val="18"/>
+                                <w:lang w:val="pt-BR"/>
+                              </w:rPr>
+                            </w:pPr>
+                            <w:r>
+                              <w:rPr>
+                                <w:rFonts w:ascii="Arial" w:hAnsi="Arial" w:cs="Arial"/>
+                                <w:bCs/>
+                                <w:noProof/>
+                                <w:color w:val="000000" w:themeColor="text1"/>
+                                <w:sz w:val="18"/>
+                                <w:szCs w:val="18"/>
+                                <w:lang w:val="pt-BR"/>
+                              </w:rPr>
+                              <w:drawing>
+                                <wp:inline distT="0" distB="0" distL="0" distR="0" wp14:anchorId="15448D0E" wp14:editId="01E40B8F">
+                                  <wp:extent cx="5238750" cy="723900"/>
+                                  <wp:effectExtent l="0" t="0" r="0" b="0"/>
+                                  <wp:docPr id="20" name="Imagem 20"/>
+                                  <wp:cNvGraphicFramePr>
+                                    <a:graphicFrameLocks xmlns:a="http://schemas.openxmlformats.org/drawingml/2006/main" noChangeAspect="1"/>
+                                  </wp:cNvGraphicFramePr>
+                                  <a:graphic xmlns:a="http://schemas.openxmlformats.org/drawingml/2006/main">
+                                    <a:graphicData uri="http://schemas.openxmlformats.org/drawingml/2006/picture">
+                                      <pic:pic xmlns:pic="http://schemas.openxmlformats.org/drawingml/2006/picture">
+                                        <pic:nvPicPr>
+                                          <pic:cNvPr id="0" name="Picture 1"/>
+                                          <pic:cNvPicPr>
+                                            <a:picLocks noChangeAspect="1" noChangeArrowheads="1"/>
+                                          </pic:cNvPicPr>
+                                        </pic:nvPicPr>
+                                        <pic:blipFill>
+                                          <a:blip r:embed="rId28">
+                                            <a:extLst>
+                                              <a:ext uri="{28A0092B-C50C-407E-A947-70E740481C1C}">
+                                                <a14:useLocalDpi xmlns:a14="http://schemas.microsoft.com/office/drawing/2010/main" val="0"/>
+                                              </a:ext>
+                                            </a:extLst>
+                                          </a:blip>
+                                          <a:srcRect/>
+                                          <a:stretch>
+                                            <a:fillRect/>
+                                          </a:stretch>
+                                        </pic:blipFill>
+                                        <pic:spPr bwMode="auto">
+                                          <a:xfrm>
+                                            <a:off x="0" y="0"/>
+                                            <a:ext cx="5238750" cy="723900"/>
+                                          </a:xfrm>
+                                          <a:prstGeom prst="rect">
+                                            <a:avLst/>
+                                          </a:prstGeom>
+                                          <a:noFill/>
+                                          <a:ln>
+                                            <a:noFill/>
+                                          </a:ln>
+                                        </pic:spPr>
+                                      </pic:pic>
+                                    </a:graphicData>
+                                  </a:graphic>
+                                </wp:inline>
+                              </w:drawing>
+                            </w:r>
+                          </w:p>
+                          <w:p>
+                            <w:pPr>
+                              <w:rPr>
+                                <w:rFonts w:ascii="Arial" w:hAnsi="Arial" w:cs="Arial"/>
+                                <w:bCs/>
+                                <w:color w:val="000000" w:themeColor="text1"/>
+                                <w:sz w:val="18"/>
+                                <w:szCs w:val="18"/>
+                                <w:lang w:val="pt-BR"/>
+                              </w:rPr>
+                            </w:pPr>
+                            <w:r>
+                              <w:rPr>
+                                <w:rFonts w:ascii="Arial" w:hAnsi="Arial" w:cs="Arial"/>
+                                <w:bCs/>
+                                <w:color w:val="000000" w:themeColor="text1"/>
+                                <w:sz w:val="18"/>
+                                <w:szCs w:val="18"/>
+                                <w:lang w:val="pt-BR"/>
+                              </w:rPr>
+                              <w:t xml:space="preserve">O </w:t>
+                            </w:r>
+                            <w:r>
+                              <w:rPr>
+                                <w:rFonts w:ascii="Arial" w:hAnsi="Arial" w:cs="Arial"/>
+                                <w:b/>
+                                <w:color w:val="000000" w:themeColor="text1"/>
+                                <w:sz w:val="18"/>
+                                <w:szCs w:val="18"/>
+                                <w:lang w:val="pt-BR"/>
+                              </w:rPr>
+                              <w:t>EXTERNAL-IP</w:t>
+                            </w:r>
+                            <w:r>
+                              <w:rPr>
+                                <w:rFonts w:ascii="Arial" w:hAnsi="Arial" w:cs="Arial"/>
+                                <w:bCs/>
+                                <w:color w:val="000000" w:themeColor="text1"/>
+                                <w:sz w:val="18"/>
+                                <w:szCs w:val="18"/>
+                                <w:lang w:val="pt-BR"/>
+                              </w:rPr>
+                              <w:t xml:space="preserve"> é automaticamente atribuído ao serviço em um provedor cloud, mas no minikube, ainda é necessário executar o comando </w:t>
+                            </w:r>
+                            <w:r>
+                              <w:rPr>
+                                <w:rFonts w:ascii="Arial" w:hAnsi="Arial" w:cs="Arial"/>
+                                <w:b/>
+                                <w:color w:val="FF0000"/>
+                                <w:sz w:val="18"/>
+                                <w:szCs w:val="18"/>
+                                <w:lang w:val="pt-BR"/>
+                              </w:rPr>
+                              <w:t>minikube service first-app</w:t>
+                            </w:r>
+                          </w:p>
+                          <w:p>
+                            <w:pPr>
+                              <w:rPr>
+                                <w:lang w:val="pt-BR"/>
+                              </w:rPr>
+                            </w:pPr>
+                          </w:p>
+                        </w:txbxContent>
+                      </wps:txbx>
+                      <wps:bodyPr rot="0" vert="horz" wrap="square" lIns="91440" tIns="45720" rIns="91440" bIns="45720" anchor="t" anchorCtr="0">
+                        <a:noAutofit/>
+                      </wps:bodyPr>
+                    </wps:wsp>
+                  </a:graphicData>
+                </a:graphic>
+                <wp14:sizeRelH relativeFrom="margin">
+                  <wp14:pctWidth>0</wp14:pctWidth>
+                </wp14:sizeRelH>
+                <wp14:sizeRelV relativeFrom="margin">
+                  <wp14:pctHeight>0</wp14:pctHeight>
+                </wp14:sizeRelV>
+              </wp:anchor>
+            </w:drawing>
+          </mc:Choice>
+          <mc:Fallback>
+            <w:pict>
+              <v:shape w14:anchorId="213F718D" id="_x0000_s1028" type="#_x0000_t202" style="position:absolute;margin-left:0;margin-top:14.4pt;width:750pt;height:276.75pt;z-index:251663360;visibility:visible;mso-wrap-style:square;mso-width-percent:0;mso-height-percent:0;mso-wrap-distance-left:9pt;mso-wrap-distance-top:3.6pt;mso-wrap-distance-right:9pt;mso-wrap-distance-bottom:3.6pt;mso-position-horizontal:center;mso-position-horizontal-relative:text;mso-position-vertical:absolute;mso-position-vertical-relative:text;mso-width-percent:0;mso-height-percent:0;mso-width-relative:margin;mso-height-relative:margin;v-text-anchor:top" o:gfxdata="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" fillcolor="#d8d8d8 [2732]" strokecolor="black [3200]" strokeweight="2pt">
+                <v:textbox>
+                  <w:txbxContent>
+                    <w:p>
+                      <w:pPr>
+                        <w:rPr>
+                          <w:rFonts w:ascii="Arial" w:hAnsi="Arial" w:cs="Arial"/>
+                          <w:b/>
+                          <w:color w:val="0070C0"/>
+                          <w:sz w:val="18"/>
+                          <w:szCs w:val="18"/>
+                        </w:rPr>
+                      </w:pPr>
+                      <w:r>
+                        <w:rPr>
+                          <w:rFonts w:ascii="Arial" w:hAnsi="Arial" w:cs="Arial"/>
+                          <w:b/>
+                          <w:color w:val="FF0000"/>
+                          <w:sz w:val="18"/>
+                          <w:szCs w:val="18"/>
+                        </w:rPr>
+                        <w:t xml:space="preserve">kubectl expose deployment </w:t>
+                      </w:r>
+                      <w:r>
+                        <w:rPr>
+                          <w:rFonts w:ascii="Arial" w:hAnsi="Arial" w:cs="Arial"/>
+                          <w:b/>
+                          <w:color w:val="0070C0"/>
+                          <w:sz w:val="18"/>
+                          <w:szCs w:val="18"/>
+                        </w:rPr>
+                        <w:t>[DEPLOYMENT_NAME] –type=[TYPE] –port=[PORT]</w:t>
+                      </w:r>
+                      <w:r>
+                        <w:rPr>
+                          <w:rFonts w:ascii="Arial" w:hAnsi="Arial" w:cs="Arial"/>
+                          <w:b/>
+                          <w:color w:val="0070C0"/>
+                          <w:sz w:val="18"/>
+                          <w:szCs w:val="18"/>
+                        </w:rPr>
+                        <w:t xml:space="preserve"> </w:t>
+                      </w:r>
+                      <w:r>
+                        <w:rPr>
+                          <w:rFonts w:ascii="Arial" w:hAnsi="Arial" w:cs="Arial"/>
+                          <w:bCs/>
+                          <w:color w:val="000000" w:themeColor="text1"/>
+                          <w:sz w:val="18"/>
+                          <w:szCs w:val="18"/>
+                        </w:rPr>
+                        <w:t>- Cria um Service para expor uma porta do deployment informado</w:t>
+                      </w:r>
+                    </w:p>
+                    <w:p>
+                      <w:pPr>
+                        <w:rPr>
+                          <w:rFonts w:ascii="Arial" w:hAnsi="Arial" w:cs="Arial"/>
+                          <w:b/>
+                          <w:color w:val="000000" w:themeColor="text1"/>
+                          <w:sz w:val="18"/>
+                          <w:szCs w:val="18"/>
+                        </w:rPr>
+                      </w:pPr>
+                      <w:r>
+                        <w:rPr>
+                          <w:rFonts w:ascii="Arial" w:hAnsi="Arial" w:cs="Arial"/>
+                          <w:b/>
+                          <w:color w:val="000000" w:themeColor="text1"/>
+                          <w:sz w:val="18"/>
+                          <w:szCs w:val="18"/>
+                        </w:rPr>
+                        <w:t>Types:</w:t>
+                      </w:r>
+                    </w:p>
+                    <w:p>
+                      <w:pPr>
+                        <w:pStyle w:val="PargrafodaLista"/>
+                        <w:numPr>
+                          <w:ilvl w:val="0"/>
+                          <w:numId w:val="17"/>
+                        </w:numPr>
+                        <w:rPr>
+                          <w:rFonts w:ascii="Arial" w:hAnsi="Arial" w:cs="Arial"/>
+                          <w:bCs/>
+                          <w:color w:val="000000" w:themeColor="text1"/>
+                          <w:sz w:val="18"/>
+                          <w:szCs w:val="18"/>
+                          <w:lang w:val="pt-BR"/>
+                        </w:rPr>
+                      </w:pPr>
+                      <w:r>
+                        <w:rPr>
+                          <w:rFonts w:ascii="Arial" w:hAnsi="Arial" w:cs="Arial"/>
+                          <w:bCs/>
+                          <w:color w:val="000000" w:themeColor="text1"/>
+                          <w:sz w:val="18"/>
+                          <w:szCs w:val="18"/>
+                          <w:lang w:val="pt-BR"/>
+                        </w:rPr>
+                        <w:t>ClusterIP (só será ‘reachable’ de dentro do cluster)</w:t>
+                      </w:r>
+                    </w:p>
+                    <w:p>
+                      <w:pPr>
+                        <w:pStyle w:val="PargrafodaLista"/>
+                        <w:numPr>
+                          <w:ilvl w:val="0"/>
+                          <w:numId w:val="17"/>
+                        </w:numPr>
+                        <w:rPr>
+                          <w:rFonts w:ascii="Arial" w:hAnsi="Arial" w:cs="Arial"/>
+                          <w:bCs/>
+                          <w:color w:val="000000" w:themeColor="text1"/>
+                          <w:sz w:val="18"/>
+                          <w:szCs w:val="18"/>
+                          <w:lang w:val="pt-BR"/>
+                        </w:rPr>
+                      </w:pPr>
+                      <w:r>
+                        <w:rPr>
+                          <w:rFonts w:ascii="Arial" w:hAnsi="Arial" w:cs="Arial"/>
+                          <w:bCs/>
+                          <w:color w:val="000000" w:themeColor="text1"/>
+                          <w:sz w:val="18"/>
+                          <w:szCs w:val="18"/>
+                          <w:lang w:val="pt-BR"/>
+                        </w:rPr>
+                        <w:t>NodePort</w:t>
+                      </w:r>
+                      <w:r>
+                        <w:rPr>
+                          <w:rFonts w:ascii="Arial" w:hAnsi="Arial" w:cs="Arial"/>
+                          <w:bCs/>
+                          <w:color w:val="000000" w:themeColor="text1"/>
+                          <w:sz w:val="18"/>
+                          <w:szCs w:val="18"/>
+                          <w:lang w:val="pt-BR"/>
+                        </w:rPr>
+                        <w:t xml:space="preserve"> (‘reachable’ de fora do cluster)</w:t>
+                      </w:r>
+                    </w:p>
+                    <w:p>
+                      <w:pPr>
+                        <w:pStyle w:val="PargrafodaLista"/>
+                        <w:numPr>
+                          <w:ilvl w:val="0"/>
+                          <w:numId w:val="17"/>
+                        </w:numPr>
+                        <w:rPr>
+                          <w:rFonts w:ascii="Arial" w:hAnsi="Arial" w:cs="Arial"/>
+                          <w:bCs/>
+                          <w:color w:val="000000" w:themeColor="text1"/>
+                          <w:sz w:val="18"/>
+                          <w:szCs w:val="18"/>
+                          <w:lang w:val="pt-BR"/>
+                        </w:rPr>
+                      </w:pPr>
+                      <w:r>
+                        <w:rPr>
+                          <w:rFonts w:ascii="Arial" w:hAnsi="Arial" w:cs="Arial"/>
+                          <w:bCs/>
+                          <w:color w:val="000000" w:themeColor="text1"/>
+                          <w:sz w:val="18"/>
+                          <w:szCs w:val="18"/>
+                          <w:lang w:val="pt-BR"/>
+                        </w:rPr>
+                        <w:t>LoadBalancer</w:t>
+                      </w:r>
+                      <w:r>
+                        <w:rPr>
+                          <w:rFonts w:ascii="Arial" w:hAnsi="Arial" w:cs="Arial"/>
+                          <w:bCs/>
+                          <w:color w:val="000000" w:themeColor="text1"/>
+                          <w:sz w:val="18"/>
+                          <w:szCs w:val="18"/>
+                          <w:lang w:val="pt-BR"/>
+                        </w:rPr>
+                        <w:t xml:space="preserve"> (Gera um IP único para todas as pods e expõe ela, além de distribuir o tráfego)</w:t>
+                      </w:r>
+                    </w:p>
+                    <w:p>
+                      <w:pPr>
+                        <w:rPr>
+                          <w:rFonts w:ascii="Arial" w:hAnsi="Arial" w:cs="Arial"/>
+                          <w:bCs/>
+                          <w:color w:val="000000" w:themeColor="text1"/>
+                          <w:sz w:val="18"/>
+                          <w:szCs w:val="18"/>
+                          <w:lang w:val="pt-BR"/>
+                        </w:rPr>
+                      </w:pPr>
+                    </w:p>
+                    <w:p>
+                      <w:pPr>
+                        <w:rPr>
+                          <w:rFonts w:ascii="Arial" w:hAnsi="Arial" w:cs="Arial"/>
+                          <w:bCs/>
+                          <w:color w:val="000000" w:themeColor="text1"/>
+                          <w:sz w:val="18"/>
+                          <w:szCs w:val="18"/>
+                          <w:u w:val="single"/>
+                          <w:lang w:val="pt-BR"/>
+                        </w:rPr>
+                      </w:pPr>
+                      <w:r>
+                        <w:rPr>
+                          <w:rFonts w:ascii="Arial" w:hAnsi="Arial" w:cs="Arial"/>
+                          <w:bCs/>
+                          <w:color w:val="000000" w:themeColor="text1"/>
+                          <w:sz w:val="18"/>
+                          <w:szCs w:val="18"/>
+                          <w:u w:val="single"/>
+                          <w:lang w:val="pt-BR"/>
+                        </w:rPr>
+                        <w:t>Exemplo de exposição de portas de uma pod</w:t>
+                      </w:r>
+                    </w:p>
+                    <w:p>
+                      <w:pPr>
+                        <w:rPr>
+                          <w:rFonts w:ascii="Arial" w:hAnsi="Arial" w:cs="Arial"/>
+                          <w:b/>
+                          <w:color w:val="0070C0"/>
+                          <w:sz w:val="18"/>
+                          <w:szCs w:val="18"/>
+                        </w:rPr>
+                      </w:pPr>
+                      <w:r>
+                        <w:rPr>
+                          <w:rFonts w:ascii="Arial" w:hAnsi="Arial" w:cs="Arial"/>
+                          <w:b/>
+                          <w:color w:val="FF0000"/>
+                          <w:sz w:val="18"/>
+                          <w:szCs w:val="18"/>
+                        </w:rPr>
+                        <w:t xml:space="preserve">kubectl expose deployment </w:t>
+                      </w:r>
+                      <w:r>
+                        <w:rPr>
+                          <w:rFonts w:ascii="Arial" w:hAnsi="Arial" w:cs="Arial"/>
+                          <w:b/>
+                          <w:color w:val="0070C0"/>
+                          <w:sz w:val="18"/>
+                          <w:szCs w:val="18"/>
+                        </w:rPr>
+                        <w:t>first-app –type=</w:t>
+                      </w:r>
+                      <w:r>
+                        <w:rPr>
+                          <w:rFonts w:ascii="Arial" w:hAnsi="Arial" w:cs="Arial"/>
+                          <w:b/>
+                          <w:color w:val="0070C0"/>
+                          <w:sz w:val="18"/>
+                          <w:szCs w:val="18"/>
+                        </w:rPr>
+                        <w:t>LoadBalancer</w:t>
+                      </w:r>
+                      <w:r>
+                        <w:rPr>
+                          <w:rFonts w:ascii="Arial" w:hAnsi="Arial" w:cs="Arial"/>
+                          <w:b/>
+                          <w:color w:val="0070C0"/>
+                          <w:sz w:val="18"/>
+                          <w:szCs w:val="18"/>
+                        </w:rPr>
+                        <w:t xml:space="preserve"> –port=8080</w:t>
+                      </w:r>
+                    </w:p>
+                    <w:p>
+                      <w:pPr>
+                        <w:rPr>
+                          <w:rFonts w:ascii="Arial" w:hAnsi="Arial" w:cs="Arial"/>
+                          <w:bCs/>
+                          <w:color w:val="000000" w:themeColor="text1"/>
+                          <w:sz w:val="18"/>
+                          <w:szCs w:val="18"/>
+                          <w:lang w:val="pt-BR"/>
+                        </w:rPr>
+                      </w:pPr>
+                      <w:r>
+                        <w:rPr>
+                          <w:rFonts w:ascii="Arial" w:hAnsi="Arial" w:cs="Arial"/>
+                          <w:bCs/>
+                          <w:color w:val="000000" w:themeColor="text1"/>
+                          <w:sz w:val="18"/>
+                          <w:szCs w:val="18"/>
+                          <w:lang w:val="pt-BR"/>
+                        </w:rPr>
+                        <w:t xml:space="preserve">Após a exposição, o comando </w:t>
+                      </w:r>
+                      <w:r>
+                        <w:rPr>
+                          <w:rFonts w:ascii="Arial" w:hAnsi="Arial" w:cs="Arial"/>
+                          <w:b/>
+                          <w:color w:val="FF0000"/>
+                          <w:sz w:val="18"/>
+                          <w:szCs w:val="18"/>
+                          <w:lang w:val="pt-BR"/>
+                        </w:rPr>
+                        <w:t xml:space="preserve">kubectl get services </w:t>
+                      </w:r>
+                      <w:r>
+                        <w:rPr>
+                          <w:rFonts w:ascii="Arial" w:hAnsi="Arial" w:cs="Arial"/>
+                          <w:bCs/>
+                          <w:color w:val="000000" w:themeColor="text1"/>
+                          <w:sz w:val="18"/>
+                          <w:szCs w:val="18"/>
+                          <w:lang w:val="pt-BR"/>
+                        </w:rPr>
+                        <w:t>irá expor os seguintes dados:</w:t>
+                      </w:r>
+                    </w:p>
+                    <w:p>
+                      <w:pPr>
+                        <w:rPr>
+                          <w:rFonts w:ascii="Arial" w:hAnsi="Arial" w:cs="Arial"/>
+                          <w:bCs/>
+                          <w:color w:val="000000" w:themeColor="text1"/>
+                          <w:sz w:val="18"/>
+                          <w:szCs w:val="18"/>
+                          <w:lang w:val="pt-BR"/>
+                        </w:rPr>
+                      </w:pPr>
+                      <w:r>
+                        <w:rPr>
+                          <w:rFonts w:ascii="Arial" w:hAnsi="Arial" w:cs="Arial"/>
+                          <w:bCs/>
+                          <w:noProof/>
+                          <w:color w:val="000000" w:themeColor="text1"/>
+                          <w:sz w:val="18"/>
+                          <w:szCs w:val="18"/>
+                          <w:lang w:val="pt-BR"/>
+                        </w:rPr>
+                        <w:drawing>
+                          <wp:inline distT="0" distB="0" distL="0" distR="0" wp14:anchorId="15448D0E" wp14:editId="01E40B8F">
+                            <wp:extent cx="5238750" cy="723900"/>
+                            <wp:effectExtent l="0" t="0" r="0" b="0"/>
+                            <wp:docPr id="20" name="Imagem 20"/>
+                            <wp:cNvGraphicFramePr>
+                              <a:graphicFrameLocks xmlns:a="http://schemas.openxmlformats.org/drawingml/2006/main" noChangeAspect="1"/>
+                            </wp:cNvGraphicFramePr>
+                            <a:graphic xmlns:a="http://schemas.openxmlformats.org/drawingml/2006/main">
+                              <a:graphicData uri="http://schemas.openxmlformats.org/drawingml/2006/picture">
+                                <pic:pic xmlns:pic="http://schemas.openxmlformats.org/drawingml/2006/picture">
+                                  <pic:nvPicPr>
+                                    <pic:cNvPr id="0" name="Picture 1"/>
+                                    <pic:cNvPicPr>
+                                      <a:picLocks noChangeAspect="1" noChangeArrowheads="1"/>
+                                    </pic:cNvPicPr>
+                                  </pic:nvPicPr>
+                                  <pic:blipFill>
+                                    <a:blip r:embed="rId28">
+                                      <a:extLst>
+                                        <a:ext uri="{28A0092B-C50C-407E-A947-70E740481C1C}">
+                                          <a14:useLocalDpi xmlns:a14="http://schemas.microsoft.com/office/drawing/2010/main" val="0"/>
+                                        </a:ext>
+                                      </a:extLst>
+                                    </a:blip>
+                                    <a:srcRect/>
+                                    <a:stretch>
+                                      <a:fillRect/>
+                                    </a:stretch>
+                                  </pic:blipFill>
+                                  <pic:spPr bwMode="auto">
+                                    <a:xfrm>
+                                      <a:off x="0" y="0"/>
+                                      <a:ext cx="5238750" cy="723900"/>
+                                    </a:xfrm>
+                                    <a:prstGeom prst="rect">
+                                      <a:avLst/>
+                                    </a:prstGeom>
+                                    <a:noFill/>
+                                    <a:ln>
+                                      <a:noFill/>
+                                    </a:ln>
+                                  </pic:spPr>
+                                </pic:pic>
+                              </a:graphicData>
+                            </a:graphic>
+                          </wp:inline>
+                        </w:drawing>
+                      </w:r>
+                    </w:p>
+                    <w:p>
+                      <w:pPr>
+                        <w:rPr>
+                          <w:rFonts w:ascii="Arial" w:hAnsi="Arial" w:cs="Arial"/>
+                          <w:bCs/>
+                          <w:color w:val="000000" w:themeColor="text1"/>
+                          <w:sz w:val="18"/>
+                          <w:szCs w:val="18"/>
+                          <w:lang w:val="pt-BR"/>
+                        </w:rPr>
+                      </w:pPr>
+                      <w:r>
+                        <w:rPr>
+                          <w:rFonts w:ascii="Arial" w:hAnsi="Arial" w:cs="Arial"/>
+                          <w:bCs/>
+                          <w:color w:val="000000" w:themeColor="text1"/>
+                          <w:sz w:val="18"/>
+                          <w:szCs w:val="18"/>
+                          <w:lang w:val="pt-BR"/>
+                        </w:rPr>
+                        <w:t xml:space="preserve">O </w:t>
+                      </w:r>
+                      <w:r>
+                        <w:rPr>
+                          <w:rFonts w:ascii="Arial" w:hAnsi="Arial" w:cs="Arial"/>
+                          <w:b/>
+                          <w:color w:val="000000" w:themeColor="text1"/>
+                          <w:sz w:val="18"/>
+                          <w:szCs w:val="18"/>
+                          <w:lang w:val="pt-BR"/>
+                        </w:rPr>
+                        <w:t>EXTERNAL-IP</w:t>
+                      </w:r>
+                      <w:r>
+                        <w:rPr>
+                          <w:rFonts w:ascii="Arial" w:hAnsi="Arial" w:cs="Arial"/>
+                          <w:bCs/>
+                          <w:color w:val="000000" w:themeColor="text1"/>
+                          <w:sz w:val="18"/>
+                          <w:szCs w:val="18"/>
+                          <w:lang w:val="pt-BR"/>
+                        </w:rPr>
+                        <w:t xml:space="preserve"> é automaticamente atribuído ao serviço em um provedor cloud, mas no minikube, ainda é necessário executar o comando </w:t>
+                      </w:r>
+                      <w:r>
+                        <w:rPr>
+                          <w:rFonts w:ascii="Arial" w:hAnsi="Arial" w:cs="Arial"/>
+                          <w:b/>
+                          <w:color w:val="FF0000"/>
+                          <w:sz w:val="18"/>
+                          <w:szCs w:val="18"/>
+                          <w:lang w:val="pt-BR"/>
+                        </w:rPr>
+                        <w:t>minikube service first-app</w:t>
+                      </w:r>
+                    </w:p>
+                    <w:p>
+                      <w:pPr>
+                        <w:rPr>
+                          <w:lang w:val="pt-BR"/>
+                        </w:rPr>
+                      </w:pPr>
+                    </w:p>
+                  </w:txbxContent>
+                </v:textbox>
+                <w10:wrap type="square"/>
+              </v:shape>
+            </w:pict>
+          </mc:Fallback>
+        </mc:AlternateContent>
+      </w:r>
+    </w:p>
+    <w:p>
+      <w:pPr>
+        <w:rPr>
+          <w:rFonts w:ascii="Arial" w:hAnsi="Arial" w:cs="Arial"/>
+          <w:bCs/>
+          <w:color w:val="000000" w:themeColor="text1"/>
+          <w:sz w:val="18"/>
+          <w:szCs w:val="18"/>
+          <w:lang w:val="pt-BR"/>
+        </w:rPr>
+      </w:pPr>
+    </w:p>
+    <w:p>
+      <w:pPr>
+        <w:rPr>
+          <w:rFonts w:ascii="Arial" w:hAnsi="Arial" w:cs="Arial"/>
+          <w:b/>
+          <w:color w:val="000000" w:themeColor="text1"/>
+          <w:sz w:val="18"/>
+          <w:szCs w:val="18"/>
+        </w:rPr>
+      </w:pPr>
+    </w:p>
+    <w:p>
+      <w:pPr>
+        <w:rPr>
+          <w:rFonts w:ascii="Arial" w:hAnsi="Arial" w:cs="Arial"/>
+          <w:b/>
+          <w:color w:val="000000" w:themeColor="text1"/>
+          <w:sz w:val="18"/>
+          <w:szCs w:val="18"/>
+        </w:rPr>
+      </w:pPr>
     </w:p>
     <w:p>
       <w:pPr>

</xml_diff>

<commit_message>
193 - Taking notes on Pod image updates
</commit_message>
<xml_diff>
--- a/Anotações - Docker e Kubernetes.docx
+++ b/Anotações - Docker e Kubernetes.docx
@@ -12209,18 +12209,6 @@
         <w:rPr>
           <w:rFonts w:ascii="Arial" w:hAnsi="Arial" w:cs="Arial"/>
           <w:b/>
-          <w:color w:val="000000" w:themeColor="text1"/>
-          <w:sz w:val="18"/>
-          <w:szCs w:val="18"/>
-          <w:lang w:val="pt-BR"/>
-        </w:rPr>
-      </w:pPr>
-    </w:p>
-    <w:p>
-      <w:pPr>
-        <w:rPr>
-          <w:rFonts w:ascii="Arial" w:hAnsi="Arial" w:cs="Arial"/>
-          <w:b/>
           <w:color w:val="0070C0"/>
           <w:sz w:val="18"/>
           <w:szCs w:val="18"/>
@@ -12241,7 +12229,7 @@
         <mc:AlternateContent>
           <mc:Choice Requires="wps">
             <w:drawing>
-              <wp:anchor distT="45720" distB="45720" distL="114300" distR="114300" simplePos="0" relativeHeight="251659264" behindDoc="0" locked="0" layoutInCell="1" allowOverlap="1" wp14:anchorId="1E5D7C44" wp14:editId="122F1375">
+              <wp:anchor distT="45720" distB="45720" distL="114300" distR="114300" simplePos="0" relativeHeight="251659264" behindDoc="0" locked="0" layoutInCell="1" allowOverlap="1" wp14:anchorId="1E5D7C44" wp14:editId="123EAF15">
                 <wp:simplePos x="0" y="0"/>
                 <wp:positionH relativeFrom="column">
                   <wp:align>center</wp:align>
@@ -12249,7 +12237,7 @@
                 <wp:positionV relativeFrom="paragraph">
                   <wp:posOffset>182880</wp:posOffset>
                 </wp:positionV>
-                <wp:extent cx="10344150" cy="2066925"/>
+                <wp:extent cx="10344150" cy="2181225"/>
                 <wp:effectExtent l="0" t="0" r="19050" b="28575"/>
                 <wp:wrapSquare wrapText="bothSides"/>
                 <wp:docPr id="217" name="Caixa de Texto 2"/>
@@ -12265,7 +12253,7 @@
                       <wps:spPr bwMode="auto">
                         <a:xfrm>
                           <a:off x="0" y="0"/>
-                          <a:ext cx="10344150" cy="2066925"/>
+                          <a:ext cx="10344150" cy="2181225"/>
                         </a:xfrm>
                         <a:prstGeom prst="rect">
                           <a:avLst/>
@@ -12300,6 +12288,31 @@
                             <w:pPr>
                               <w:rPr>
                                 <w:rFonts w:ascii="Arial" w:hAnsi="Arial" w:cs="Arial"/>
+                                <w:b/>
+                                <w:color w:val="000000" w:themeColor="text1"/>
+                                <w:sz w:val="18"/>
+                                <w:szCs w:val="18"/>
+                                <w:u w:val="single"/>
+                                <w:lang w:val="pt-BR"/>
+                              </w:rPr>
+                            </w:pPr>
+                            <w:r>
+                              <w:rPr>
+                                <w:rFonts w:ascii="Arial" w:hAnsi="Arial" w:cs="Arial"/>
+                                <w:b/>
+                                <w:color w:val="000000" w:themeColor="text1"/>
+                                <w:sz w:val="18"/>
+                                <w:szCs w:val="18"/>
+                                <w:u w:val="single"/>
+                                <w:lang w:val="pt-BR"/>
+                              </w:rPr>
+                              <w:t>Criando um deployment</w:t>
+                            </w:r>
+                          </w:p>
+                          <w:p>
+                            <w:pPr>
+                              <w:rPr>
+                                <w:rFonts w:ascii="Arial" w:hAnsi="Arial" w:cs="Arial"/>
                                 <w:bCs/>
                                 <w:color w:val="000000" w:themeColor="text1"/>
                                 <w:sz w:val="18"/>
@@ -12380,6 +12393,11 @@
                           </w:p>
                           <w:p>
                             <w:pPr>
+                              <w:pStyle w:val="PargrafodaLista"/>
+                              <w:numPr>
+                                <w:ilvl w:val="0"/>
+                                <w:numId w:val="20"/>
+                              </w:numPr>
                               <w:rPr>
                                 <w:rFonts w:ascii="Arial" w:hAnsi="Arial" w:cs="Arial"/>
                                 <w:b/>
@@ -12406,27 +12424,7 @@
                                 <w:sz w:val="18"/>
                                 <w:szCs w:val="18"/>
                               </w:rPr>
-                              <w:t>first-app</w:t>
-                            </w:r>
-                            <w:r>
-                              <w:rPr>
-                                <w:rFonts w:ascii="Arial" w:hAnsi="Arial" w:cs="Arial"/>
-                                <w:b/>
-                                <w:color w:val="0070C0"/>
-                                <w:sz w:val="18"/>
-                                <w:szCs w:val="18"/>
-                              </w:rPr>
-                              <w:t xml:space="preserve"> --image=</w:t>
-                            </w:r>
-                            <w:r>
-                              <w:rPr>
-                                <w:rFonts w:ascii="Arial" w:hAnsi="Arial" w:cs="Arial"/>
-                                <w:b/>
-                                <w:color w:val="0070C0"/>
-                                <w:sz w:val="18"/>
-                                <w:szCs w:val="18"/>
-                              </w:rPr>
-                              <w:t xml:space="preserve">kub-first-app </w:t>
+                              <w:t xml:space="preserve">first-app --image=kub-first-app </w:t>
                             </w:r>
                             <w:r>
                               <w:rPr>
@@ -12441,6 +12439,11 @@
                           </w:p>
                           <w:p>
                             <w:pPr>
+                              <w:pStyle w:val="PargrafodaLista"/>
+                              <w:numPr>
+                                <w:ilvl w:val="0"/>
+                                <w:numId w:val="20"/>
+                              </w:numPr>
                               <w:rPr>
                                 <w:rFonts w:ascii="Arial" w:hAnsi="Arial" w:cs="Arial"/>
                                 <w:bCs/>
@@ -12459,18 +12462,7 @@
                                 <w:szCs w:val="18"/>
                                 <w:lang w:val="pt-BR"/>
                               </w:rPr>
-                              <w:t xml:space="preserve">O comando acima gerará </w:t>
-                            </w:r>
-                            <w:r>
-                              <w:rPr>
-                                <w:rFonts w:ascii="Arial" w:hAnsi="Arial" w:cs="Arial"/>
-                                <w:bCs/>
-                                <w:color w:val="000000" w:themeColor="text1"/>
-                                <w:sz w:val="18"/>
-                                <w:szCs w:val="18"/>
-                                <w:lang w:val="pt-BR"/>
-                              </w:rPr>
-                              <w:t xml:space="preserve">o erro </w:t>
+                              <w:t xml:space="preserve">O comando acima gerará o erro </w:t>
                             </w:r>
                             <w:r>
                               <w:rPr>
@@ -12542,6 +12534,11 @@
                           </w:p>
                           <w:p>
                             <w:pPr>
+                              <w:pStyle w:val="PargrafodaLista"/>
+                              <w:numPr>
+                                <w:ilvl w:val="0"/>
+                                <w:numId w:val="20"/>
+                              </w:numPr>
                               <w:rPr>
                                 <w:rFonts w:ascii="Arial" w:hAnsi="Arial" w:cs="Arial"/>
                                 <w:bCs/>
@@ -12588,6 +12585,11 @@
                           </w:p>
                           <w:p>
                             <w:pPr>
+                              <w:pStyle w:val="PargrafodaLista"/>
+                              <w:numPr>
+                                <w:ilvl w:val="0"/>
+                                <w:numId w:val="20"/>
+                              </w:numPr>
                               <w:rPr>
                                 <w:rFonts w:ascii="Arial" w:hAnsi="Arial" w:cs="Arial"/>
                                 <w:b/>
@@ -12614,27 +12616,7 @@
                                 <w:sz w:val="18"/>
                                 <w:szCs w:val="18"/>
                               </w:rPr>
-                              <w:t xml:space="preserve"> first-app</w:t>
-                            </w:r>
-                            <w:r>
-                              <w:rPr>
-                                <w:rFonts w:ascii="Arial" w:hAnsi="Arial" w:cs="Arial"/>
-                                <w:b/>
-                                <w:color w:val="0070C0"/>
-                                <w:sz w:val="18"/>
-                                <w:szCs w:val="18"/>
-                              </w:rPr>
-                              <w:t xml:space="preserve"> --image=</w:t>
-                            </w:r>
-                            <w:r>
-                              <w:rPr>
-                                <w:rFonts w:ascii="Arial" w:hAnsi="Arial" w:cs="Arial"/>
-                                <w:b/>
-                                <w:color w:val="0070C0"/>
-                                <w:sz w:val="18"/>
-                                <w:szCs w:val="18"/>
-                              </w:rPr>
-                              <w:t>azold6/kub-first-app</w:t>
+                              <w:t xml:space="preserve"> first-app --image=azold6/kub-first-app</w:t>
                             </w:r>
                           </w:p>
                           <w:p/>
@@ -12657,9 +12639,34 @@
           </mc:Choice>
           <mc:Fallback>
             <w:pict>
-              <v:shape w14:anchorId="1E5D7C44" id="_x0000_s1037" type="#_x0000_t202" style="position:absolute;margin-left:0;margin-top:14.4pt;width:814.5pt;height:162.75pt;z-index:251659264;visibility:visible;mso-wrap-style:square;mso-width-percent:0;mso-height-percent:0;mso-wrap-distance-left:9pt;mso-wrap-distance-top:3.6pt;mso-wrap-distance-right:9pt;mso-wrap-distance-bottom:3.6pt;mso-position-horizontal:center;mso-position-horizontal-relative:text;mso-position-vertical:absolute;mso-position-vertical-relative:text;mso-width-percent:0;mso-height-percent:0;mso-width-relative:margin;mso-height-relative:margin;v-text-anchor:top" o:gfxdata="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" fillcolor="#d8d8d8 [2732]" strokecolor="black [3200]" strokeweight="2pt">
+              <v:shape w14:anchorId="1E5D7C44" id="_x0000_s1037" type="#_x0000_t202" style="position:absolute;margin-left:0;margin-top:14.4pt;width:814.5pt;height:171.75pt;z-index:251659264;visibility:visible;mso-wrap-style:square;mso-width-percent:0;mso-height-percent:0;mso-wrap-distance-left:9pt;mso-wrap-distance-top:3.6pt;mso-wrap-distance-right:9pt;mso-wrap-distance-bottom:3.6pt;mso-position-horizontal:center;mso-position-horizontal-relative:text;mso-position-vertical:absolute;mso-position-vertical-relative:text;mso-width-percent:0;mso-height-percent:0;mso-width-relative:margin;mso-height-relative:margin;v-text-anchor:top" o:gfxdata="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" fillcolor="#d8d8d8 [2732]" strokecolor="black [3200]" strokeweight="2pt">
                 <v:textbox>
                   <w:txbxContent>
+                    <w:p>
+                      <w:pPr>
+                        <w:rPr>
+                          <w:rFonts w:ascii="Arial" w:hAnsi="Arial" w:cs="Arial"/>
+                          <w:b/>
+                          <w:color w:val="000000" w:themeColor="text1"/>
+                          <w:sz w:val="18"/>
+                          <w:szCs w:val="18"/>
+                          <w:u w:val="single"/>
+                          <w:lang w:val="pt-BR"/>
+                        </w:rPr>
+                      </w:pPr>
+                      <w:r>
+                        <w:rPr>
+                          <w:rFonts w:ascii="Arial" w:hAnsi="Arial" w:cs="Arial"/>
+                          <w:b/>
+                          <w:color w:val="000000" w:themeColor="text1"/>
+                          <w:sz w:val="18"/>
+                          <w:szCs w:val="18"/>
+                          <w:u w:val="single"/>
+                          <w:lang w:val="pt-BR"/>
+                        </w:rPr>
+                        <w:t>Criando um deployment</w:t>
+                      </w:r>
+                    </w:p>
                     <w:p>
                       <w:pPr>
                         <w:rPr>
@@ -12744,6 +12751,11 @@
                     </w:p>
                     <w:p>
                       <w:pPr>
+                        <w:pStyle w:val="PargrafodaLista"/>
+                        <w:numPr>
+                          <w:ilvl w:val="0"/>
+                          <w:numId w:val="20"/>
+                        </w:numPr>
                         <w:rPr>
                           <w:rFonts w:ascii="Arial" w:hAnsi="Arial" w:cs="Arial"/>
                           <w:b/>
@@ -12770,27 +12782,7 @@
                           <w:sz w:val="18"/>
                           <w:szCs w:val="18"/>
                         </w:rPr>
-                        <w:t>first-app</w:t>
-                      </w:r>
-                      <w:r>
-                        <w:rPr>
-                          <w:rFonts w:ascii="Arial" w:hAnsi="Arial" w:cs="Arial"/>
-                          <w:b/>
-                          <w:color w:val="0070C0"/>
-                          <w:sz w:val="18"/>
-                          <w:szCs w:val="18"/>
-                        </w:rPr>
-                        <w:t xml:space="preserve"> --image=</w:t>
-                      </w:r>
-                      <w:r>
-                        <w:rPr>
-                          <w:rFonts w:ascii="Arial" w:hAnsi="Arial" w:cs="Arial"/>
-                          <w:b/>
-                          <w:color w:val="0070C0"/>
-                          <w:sz w:val="18"/>
-                          <w:szCs w:val="18"/>
-                        </w:rPr>
-                        <w:t xml:space="preserve">kub-first-app </w:t>
+                        <w:t xml:space="preserve">first-app --image=kub-first-app </w:t>
                       </w:r>
                       <w:r>
                         <w:rPr>
@@ -12805,6 +12797,11 @@
                     </w:p>
                     <w:p>
                       <w:pPr>
+                        <w:pStyle w:val="PargrafodaLista"/>
+                        <w:numPr>
+                          <w:ilvl w:val="0"/>
+                          <w:numId w:val="20"/>
+                        </w:numPr>
                         <w:rPr>
                           <w:rFonts w:ascii="Arial" w:hAnsi="Arial" w:cs="Arial"/>
                           <w:bCs/>
@@ -12823,18 +12820,7 @@
                           <w:szCs w:val="18"/>
                           <w:lang w:val="pt-BR"/>
                         </w:rPr>
-                        <w:t xml:space="preserve">O comando acima gerará </w:t>
-                      </w:r>
-                      <w:r>
-                        <w:rPr>
-                          <w:rFonts w:ascii="Arial" w:hAnsi="Arial" w:cs="Arial"/>
-                          <w:bCs/>
-                          <w:color w:val="000000" w:themeColor="text1"/>
-                          <w:sz w:val="18"/>
-                          <w:szCs w:val="18"/>
-                          <w:lang w:val="pt-BR"/>
-                        </w:rPr>
-                        <w:t xml:space="preserve">o erro </w:t>
+                        <w:t xml:space="preserve">O comando acima gerará o erro </w:t>
                       </w:r>
                       <w:r>
                         <w:rPr>
@@ -12906,6 +12892,11 @@
                     </w:p>
                     <w:p>
                       <w:pPr>
+                        <w:pStyle w:val="PargrafodaLista"/>
+                        <w:numPr>
+                          <w:ilvl w:val="0"/>
+                          <w:numId w:val="20"/>
+                        </w:numPr>
                         <w:rPr>
                           <w:rFonts w:ascii="Arial" w:hAnsi="Arial" w:cs="Arial"/>
                           <w:bCs/>
@@ -12952,6 +12943,11 @@
                     </w:p>
                     <w:p>
                       <w:pPr>
+                        <w:pStyle w:val="PargrafodaLista"/>
+                        <w:numPr>
+                          <w:ilvl w:val="0"/>
+                          <w:numId w:val="20"/>
+                        </w:numPr>
                         <w:rPr>
                           <w:rFonts w:ascii="Arial" w:hAnsi="Arial" w:cs="Arial"/>
                           <w:b/>
@@ -12978,27 +12974,7 @@
                           <w:sz w:val="18"/>
                           <w:szCs w:val="18"/>
                         </w:rPr>
-                        <w:t xml:space="preserve"> first-app</w:t>
-                      </w:r>
-                      <w:r>
-                        <w:rPr>
-                          <w:rFonts w:ascii="Arial" w:hAnsi="Arial" w:cs="Arial"/>
-                          <w:b/>
-                          <w:color w:val="0070C0"/>
-                          <w:sz w:val="18"/>
-                          <w:szCs w:val="18"/>
-                        </w:rPr>
-                        <w:t xml:space="preserve"> --image=</w:t>
-                      </w:r>
-                      <w:r>
-                        <w:rPr>
-                          <w:rFonts w:ascii="Arial" w:hAnsi="Arial" w:cs="Arial"/>
-                          <w:b/>
-                          <w:color w:val="0070C0"/>
-                          <w:sz w:val="18"/>
-                          <w:szCs w:val="18"/>
-                        </w:rPr>
-                        <w:t>azold6/kub-first-app</w:t>
+                        <w:t xml:space="preserve"> first-app --image=azold6/kub-first-app</w:t>
                       </w:r>
                     </w:p>
                     <w:p/>
@@ -13100,6 +13076,17 @@
           <w:lang w:val="pt-BR"/>
         </w:rPr>
       </w:pPr>
+    </w:p>
+    <w:p>
+      <w:pPr>
+        <w:rPr>
+          <w:rFonts w:ascii="Arial" w:hAnsi="Arial" w:cs="Arial"/>
+          <w:b/>
+          <w:color w:val="000000" w:themeColor="text1"/>
+          <w:u w:val="single"/>
+          <w:lang w:val="pt-BR"/>
+        </w:rPr>
+      </w:pPr>
       <w:r>
         <w:rPr>
           <w:rFonts w:ascii="Arial" w:hAnsi="Arial" w:cs="Arial"/>
@@ -13114,15 +13101,15 @@
         <mc:AlternateContent>
           <mc:Choice Requires="wps">
             <w:drawing>
-              <wp:anchor distT="45720" distB="45720" distL="114300" distR="114300" simplePos="0" relativeHeight="251661312" behindDoc="0" locked="0" layoutInCell="1" allowOverlap="1" wp14:anchorId="6E5C5140" wp14:editId="42056DEF">
+              <wp:anchor distT="45720" distB="45720" distL="114300" distR="114300" simplePos="0" relativeHeight="251661312" behindDoc="0" locked="0" layoutInCell="1" allowOverlap="1" wp14:anchorId="6E5C5140" wp14:editId="093BFBF2">
                 <wp:simplePos x="0" y="0"/>
                 <wp:positionH relativeFrom="column">
                   <wp:posOffset>-400050</wp:posOffset>
                 </wp:positionH>
                 <wp:positionV relativeFrom="paragraph">
-                  <wp:posOffset>-131428490</wp:posOffset>
+                  <wp:posOffset>-130507740</wp:posOffset>
                 </wp:positionV>
-                <wp:extent cx="10344150" cy="2438400"/>
+                <wp:extent cx="10344150" cy="2838450"/>
                 <wp:effectExtent l="0" t="0" r="19050" b="19050"/>
                 <wp:wrapSquare wrapText="bothSides"/>
                 <wp:docPr id="24" name="Caixa de Texto 2"/>
@@ -13138,7 +13125,7 @@
                       <wps:spPr bwMode="auto">
                         <a:xfrm>
                           <a:off x="0" y="0"/>
-                          <a:ext cx="10344150" cy="2438400"/>
+                          <a:ext cx="10344150" cy="2838450"/>
                         </a:xfrm>
                         <a:prstGeom prst="rect">
                           <a:avLst/>
@@ -13169,6 +13156,31 @@
                       </wps:style>
                       <wps:txbx>
                         <w:txbxContent>
+                          <w:p>
+                            <w:pPr>
+                              <w:rPr>
+                                <w:rFonts w:ascii="Arial" w:hAnsi="Arial" w:cs="Arial"/>
+                                <w:b/>
+                                <w:color w:val="000000" w:themeColor="text1"/>
+                                <w:sz w:val="18"/>
+                                <w:szCs w:val="18"/>
+                                <w:u w:val="single"/>
+                                <w:lang w:val="pt-BR"/>
+                              </w:rPr>
+                            </w:pPr>
+                            <w:r>
+                              <w:rPr>
+                                <w:rFonts w:ascii="Arial" w:hAnsi="Arial" w:cs="Arial"/>
+                                <w:b/>
+                                <w:color w:val="000000" w:themeColor="text1"/>
+                                <w:sz w:val="18"/>
+                                <w:szCs w:val="18"/>
+                                <w:u w:val="single"/>
+                                <w:lang w:val="pt-BR"/>
+                              </w:rPr>
+                              <w:t>Escalando um deployment</w:t>
+                            </w:r>
+                          </w:p>
                           <w:p>
                             <w:pPr>
                               <w:rPr>
@@ -13397,9 +13409,34 @@
           </mc:Choice>
           <mc:Fallback>
             <w:pict>
-              <v:shape w14:anchorId="6E5C5140" id="_x0000_s1038" type="#_x0000_t202" style="position:absolute;margin-left:-31.5pt;margin-top:-10348.7pt;width:814.5pt;height:192pt;z-index:251661312;visibility:visible;mso-wrap-style:square;mso-width-percent:0;mso-height-percent:0;mso-wrap-distance-left:9pt;mso-wrap-distance-top:3.6pt;mso-wrap-distance-right:9pt;mso-wrap-distance-bottom:3.6pt;mso-position-horizontal:absolute;mso-position-horizontal-relative:text;mso-position-vertical:absolute;mso-position-vertical-relative:text;mso-width-percent:0;mso-height-percent:0;mso-width-relative:margin;mso-height-relative:margin;v-text-anchor:top" o:gfxdata="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" fillcolor="#d8d8d8 [2732]" strokecolor="black [3200]" strokeweight="2pt">
+              <v:shape w14:anchorId="6E5C5140" id="_x0000_s1038" type="#_x0000_t202" style="position:absolute;margin-left:-31.5pt;margin-top:-10276.2pt;width:814.5pt;height:223.5pt;z-index:251661312;visibility:visible;mso-wrap-style:square;mso-width-percent:0;mso-height-percent:0;mso-wrap-distance-left:9pt;mso-wrap-distance-top:3.6pt;mso-wrap-distance-right:9pt;mso-wrap-distance-bottom:3.6pt;mso-position-horizontal:absolute;mso-position-horizontal-relative:text;mso-position-vertical:absolute;mso-position-vertical-relative:text;mso-width-percent:0;mso-height-percent:0;mso-width-relative:margin;mso-height-relative:margin;v-text-anchor:top" o:gfxdata="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" fillcolor="#d8d8d8 [2732]" strokecolor="black [3200]" strokeweight="2pt">
                 <v:textbox>
                   <w:txbxContent>
+                    <w:p>
+                      <w:pPr>
+                        <w:rPr>
+                          <w:rFonts w:ascii="Arial" w:hAnsi="Arial" w:cs="Arial"/>
+                          <w:b/>
+                          <w:color w:val="000000" w:themeColor="text1"/>
+                          <w:sz w:val="18"/>
+                          <w:szCs w:val="18"/>
+                          <w:u w:val="single"/>
+                          <w:lang w:val="pt-BR"/>
+                        </w:rPr>
+                      </w:pPr>
+                      <w:r>
+                        <w:rPr>
+                          <w:rFonts w:ascii="Arial" w:hAnsi="Arial" w:cs="Arial"/>
+                          <w:b/>
+                          <w:color w:val="000000" w:themeColor="text1"/>
+                          <w:sz w:val="18"/>
+                          <w:szCs w:val="18"/>
+                          <w:u w:val="single"/>
+                          <w:lang w:val="pt-BR"/>
+                        </w:rPr>
+                        <w:t>Escalando um deployment</w:t>
+                      </w:r>
+                    </w:p>
                     <w:p>
                       <w:pPr>
                         <w:rPr>
@@ -13703,6 +13740,974 @@
           <w:color w:val="000000" w:themeColor="text1"/>
           <w:u w:val="single"/>
           <w:lang w:val="pt-BR"/>
+        </w:rPr>
+      </w:pPr>
+    </w:p>
+    <w:p>
+      <w:pPr>
+        <w:rPr>
+          <w:rFonts w:ascii="Arial" w:hAnsi="Arial" w:cs="Arial"/>
+          <w:b/>
+          <w:color w:val="000000" w:themeColor="text1"/>
+          <w:u w:val="single"/>
+          <w:lang w:val="pt-BR"/>
+        </w:rPr>
+      </w:pPr>
+    </w:p>
+    <w:p>
+      <w:pPr>
+        <w:rPr>
+          <w:rFonts w:ascii="Arial" w:hAnsi="Arial" w:cs="Arial"/>
+          <w:b/>
+          <w:color w:val="000000" w:themeColor="text1"/>
+          <w:u w:val="single"/>
+          <w:lang w:val="pt-BR"/>
+        </w:rPr>
+      </w:pPr>
+    </w:p>
+    <w:p>
+      <w:pPr>
+        <w:rPr>
+          <w:rFonts w:ascii="Arial" w:hAnsi="Arial" w:cs="Arial"/>
+          <w:b/>
+          <w:color w:val="000000" w:themeColor="text1"/>
+          <w:u w:val="single"/>
+          <w:lang w:val="pt-BR"/>
+        </w:rPr>
+      </w:pPr>
+      <w:r>
+        <w:rPr>
+          <w:rFonts w:ascii="Arial" w:hAnsi="Arial" w:cs="Arial"/>
+          <w:b/>
+          <w:noProof/>
+          <w:color w:val="000000" w:themeColor="text1"/>
+          <w:u w:val="single"/>
+          <w:lang w:val="pt-BR"/>
+        </w:rPr>
+        <mc:AlternateContent>
+          <mc:Choice Requires="wps">
+            <w:drawing>
+              <wp:anchor distT="45720" distB="45720" distL="114300" distR="114300" simplePos="0" relativeHeight="251687936" behindDoc="0" locked="0" layoutInCell="1" allowOverlap="1" wp14:anchorId="77A913F1" wp14:editId="341E6570">
+                <wp:simplePos x="0" y="0"/>
+                <wp:positionH relativeFrom="column">
+                  <wp:align>center</wp:align>
+                </wp:positionH>
+                <wp:positionV relativeFrom="paragraph">
+                  <wp:posOffset>182880</wp:posOffset>
+                </wp:positionV>
+                <wp:extent cx="10429875" cy="2038350"/>
+                <wp:effectExtent l="0" t="0" r="28575" b="19050"/>
+                <wp:wrapSquare wrapText="bothSides"/>
+                <wp:docPr id="198" name="Caixa de Texto 2"/>
+                <wp:cNvGraphicFramePr>
+                  <a:graphicFrameLocks xmlns:a="http://schemas.openxmlformats.org/drawingml/2006/main"/>
+                </wp:cNvGraphicFramePr>
+                <a:graphic xmlns:a="http://schemas.openxmlformats.org/drawingml/2006/main">
+                  <a:graphicData uri="http://schemas.microsoft.com/office/word/2010/wordprocessingShape">
+                    <wps:wsp>
+                      <wps:cNvSpPr txBox="1">
+                        <a:spLocks noChangeArrowheads="1"/>
+                      </wps:cNvSpPr>
+                      <wps:spPr bwMode="auto">
+                        <a:xfrm>
+                          <a:off x="0" y="0"/>
+                          <a:ext cx="10429875" cy="2038350"/>
+                        </a:xfrm>
+                        <a:prstGeom prst="rect">
+                          <a:avLst/>
+                        </a:prstGeom>
+                        <a:solidFill>
+                          <a:schemeClr val="bg1">
+                            <a:lumMod val="85000"/>
+                          </a:schemeClr>
+                        </a:solidFill>
+                        <a:ln>
+                          <a:solidFill>
+                            <a:schemeClr val="tx1"/>
+                          </a:solidFill>
+                          <a:headEnd/>
+                          <a:tailEnd/>
+                        </a:ln>
+                      </wps:spPr>
+                      <wps:style>
+                        <a:lnRef idx="2">
+                          <a:schemeClr val="dk1"/>
+                        </a:lnRef>
+                        <a:fillRef idx="1">
+                          <a:schemeClr val="lt1"/>
+                        </a:fillRef>
+                        <a:effectRef idx="0">
+                          <a:schemeClr val="dk1"/>
+                        </a:effectRef>
+                        <a:fontRef idx="minor">
+                          <a:schemeClr val="dk1"/>
+                        </a:fontRef>
+                      </wps:style>
+                      <wps:txbx>
+                        <w:txbxContent>
+                          <w:p>
+                            <w:pPr>
+                              <w:rPr>
+                                <w:rFonts w:ascii="Arial" w:hAnsi="Arial" w:cs="Arial"/>
+                                <w:b/>
+                                <w:color w:val="000000" w:themeColor="text1"/>
+                                <w:sz w:val="18"/>
+                                <w:szCs w:val="18"/>
+                                <w:u w:val="single"/>
+                                <w:lang w:val="pt-BR"/>
+                              </w:rPr>
+                            </w:pPr>
+                            <w:r>
+                              <w:rPr>
+                                <w:rFonts w:ascii="Arial" w:hAnsi="Arial" w:cs="Arial"/>
+                                <w:b/>
+                                <w:color w:val="000000" w:themeColor="text1"/>
+                                <w:sz w:val="18"/>
+                                <w:szCs w:val="18"/>
+                                <w:u w:val="single"/>
+                                <w:lang w:val="pt-BR"/>
+                              </w:rPr>
+                              <w:t xml:space="preserve">Atualização de imagem em um </w:t>
+                            </w:r>
+                            <w:r>
+                              <w:rPr>
+                                <w:rFonts w:ascii="Arial" w:hAnsi="Arial" w:cs="Arial"/>
+                                <w:b/>
+                                <w:color w:val="000000" w:themeColor="text1"/>
+                                <w:sz w:val="18"/>
+                                <w:szCs w:val="18"/>
+                                <w:u w:val="single"/>
+                                <w:lang w:val="pt-BR"/>
+                              </w:rPr>
+                              <w:t>P</w:t>
+                            </w:r>
+                            <w:r>
+                              <w:rPr>
+                                <w:rFonts w:ascii="Arial" w:hAnsi="Arial" w:cs="Arial"/>
+                                <w:b/>
+                                <w:color w:val="000000" w:themeColor="text1"/>
+                                <w:sz w:val="18"/>
+                                <w:szCs w:val="18"/>
+                                <w:u w:val="single"/>
+                                <w:lang w:val="pt-BR"/>
+                              </w:rPr>
+                              <w:t>od</w:t>
+                            </w:r>
+                            <w:r>
+                              <w:rPr>
+                                <w:rFonts w:ascii="Arial" w:hAnsi="Arial" w:cs="Arial"/>
+                                <w:b/>
+                                <w:color w:val="000000" w:themeColor="text1"/>
+                                <w:sz w:val="18"/>
+                                <w:szCs w:val="18"/>
+                                <w:u w:val="single"/>
+                                <w:lang w:val="pt-BR"/>
+                              </w:rPr>
+                              <w:t xml:space="preserve"> (deployment)</w:t>
+                            </w:r>
+                          </w:p>
+                          <w:p>
+                            <w:pPr>
+                              <w:pStyle w:val="PargrafodaLista"/>
+                              <w:numPr>
+                                <w:ilvl w:val="0"/>
+                                <w:numId w:val="19"/>
+                              </w:numPr>
+                              <w:rPr>
+                                <w:rFonts w:ascii="Arial" w:hAnsi="Arial" w:cs="Arial"/>
+                                <w:bCs/>
+                                <w:color w:val="000000" w:themeColor="text1"/>
+                                <w:sz w:val="18"/>
+                                <w:szCs w:val="18"/>
+                                <w:lang w:val="pt-BR"/>
+                              </w:rPr>
+                            </w:pPr>
+                            <w:r>
+                              <w:rPr>
+                                <w:rFonts w:ascii="Arial" w:hAnsi="Arial" w:cs="Arial"/>
+                                <w:bCs/>
+                                <w:color w:val="000000" w:themeColor="text1"/>
+                                <w:sz w:val="18"/>
+                                <w:szCs w:val="18"/>
+                                <w:lang w:val="pt-BR"/>
+                              </w:rPr>
+                              <w:t>Re-buildar a imagem desejada</w:t>
+                            </w:r>
+                          </w:p>
+                          <w:p>
+                            <w:pPr>
+                              <w:pStyle w:val="PargrafodaLista"/>
+                              <w:numPr>
+                                <w:ilvl w:val="0"/>
+                                <w:numId w:val="19"/>
+                              </w:numPr>
+                              <w:rPr>
+                                <w:rFonts w:ascii="Arial" w:hAnsi="Arial" w:cs="Arial"/>
+                                <w:bCs/>
+                                <w:color w:val="000000" w:themeColor="text1"/>
+                                <w:sz w:val="18"/>
+                                <w:szCs w:val="18"/>
+                                <w:lang w:val="pt-BR"/>
+                              </w:rPr>
+                            </w:pPr>
+                            <w:r>
+                              <w:rPr>
+                                <w:rFonts w:ascii="Arial" w:hAnsi="Arial" w:cs="Arial"/>
+                                <w:bCs/>
+                                <w:color w:val="000000" w:themeColor="text1"/>
+                                <w:sz w:val="18"/>
+                                <w:szCs w:val="18"/>
+                                <w:lang w:val="pt-BR"/>
+                              </w:rPr>
+                              <w:t>Upá-la no DockerHub</w:t>
+                            </w:r>
+                          </w:p>
+                          <w:p>
+                            <w:pPr>
+                              <w:pStyle w:val="PargrafodaLista"/>
+                              <w:numPr>
+                                <w:ilvl w:val="0"/>
+                                <w:numId w:val="19"/>
+                              </w:numPr>
+                              <w:rPr>
+                                <w:rFonts w:ascii="Arial" w:hAnsi="Arial" w:cs="Arial"/>
+                                <w:bCs/>
+                                <w:color w:val="000000" w:themeColor="text1"/>
+                                <w:sz w:val="18"/>
+                                <w:szCs w:val="18"/>
+                              </w:rPr>
+                            </w:pPr>
+                            <w:r>
+                              <w:rPr>
+                                <w:rFonts w:ascii="Arial" w:hAnsi="Arial" w:cs="Arial"/>
+                                <w:bCs/>
+                                <w:color w:val="000000" w:themeColor="text1"/>
+                                <w:sz w:val="18"/>
+                                <w:szCs w:val="18"/>
+                              </w:rPr>
+                              <w:t>Executar o comando</w:t>
+                            </w:r>
+                            <w:r>
+                              <w:rPr>
+                                <w:rFonts w:ascii="Arial" w:hAnsi="Arial" w:cs="Arial"/>
+                                <w:b/>
+                                <w:color w:val="FF0000"/>
+                                <w:sz w:val="18"/>
+                                <w:szCs w:val="18"/>
+                              </w:rPr>
+                              <w:t xml:space="preserve"> kubectl set image deployment/</w:t>
+                            </w:r>
+                            <w:r>
+                              <w:rPr>
+                                <w:rFonts w:ascii="Arial" w:hAnsi="Arial" w:cs="Arial"/>
+                                <w:b/>
+                                <w:color w:val="0070C0"/>
+                                <w:sz w:val="18"/>
+                                <w:szCs w:val="18"/>
+                              </w:rPr>
+                              <w:t>[DEPLOYMENT_NAME] [CURRENT_CONTAINER_NAME]=[NEW_IMAGE_NAME_ON_DOCKERHUB]</w:t>
+                            </w:r>
+                          </w:p>
+                          <w:p>
+                            <w:pPr>
+                              <w:pStyle w:val="PargrafodaLista"/>
+                              <w:rPr>
+                                <w:rFonts w:ascii="Arial" w:hAnsi="Arial" w:cs="Arial"/>
+                                <w:bCs/>
+                                <w:color w:val="000000" w:themeColor="text1"/>
+                                <w:sz w:val="18"/>
+                                <w:szCs w:val="18"/>
+                              </w:rPr>
+                            </w:pPr>
+                          </w:p>
+                          <w:p>
+                            <w:pPr>
+                              <w:pStyle w:val="PargrafodaLista"/>
+                              <w:rPr>
+                                <w:rFonts w:ascii="Arial" w:hAnsi="Arial" w:cs="Arial"/>
+                                <w:bCs/>
+                                <w:color w:val="000000" w:themeColor="text1"/>
+                                <w:sz w:val="18"/>
+                                <w:szCs w:val="18"/>
+                                <w:lang w:val="pt-BR"/>
+                              </w:rPr>
+                            </w:pPr>
+                            <w:r>
+                              <w:rPr>
+                                <w:rFonts w:ascii="Arial" w:hAnsi="Arial" w:cs="Arial"/>
+                                <w:b/>
+                                <w:color w:val="FF0000"/>
+                                <w:sz w:val="18"/>
+                                <w:szCs w:val="18"/>
+                                <w:lang w:val="pt-BR"/>
+                              </w:rPr>
+                              <w:t xml:space="preserve">IMPORTANTE!!! </w:t>
+                            </w:r>
+                            <w:r>
+                              <w:rPr>
+                                <w:rFonts w:ascii="Arial" w:hAnsi="Arial" w:cs="Arial"/>
+                                <w:bCs/>
+                                <w:color w:val="000000" w:themeColor="text1"/>
+                                <w:sz w:val="18"/>
+                                <w:szCs w:val="18"/>
+                                <w:lang w:val="pt-BR"/>
+                              </w:rPr>
+                              <w:t>A nova imagem s</w:t>
+                            </w:r>
+                            <w:r>
+                              <w:rPr>
+                                <w:rFonts w:ascii="Arial" w:hAnsi="Arial" w:cs="Arial"/>
+                                <w:bCs/>
+                                <w:color w:val="000000" w:themeColor="text1"/>
+                                <w:sz w:val="18"/>
+                                <w:szCs w:val="18"/>
+                                <w:lang w:val="pt-BR"/>
+                              </w:rPr>
+                              <w:t xml:space="preserve">erá baixada </w:t>
+                            </w:r>
+                            <w:r>
+                              <w:rPr>
+                                <w:rFonts w:ascii="Arial" w:hAnsi="Arial" w:cs="Arial"/>
+                                <w:b/>
+                                <w:color w:val="000000" w:themeColor="text1"/>
+                                <w:sz w:val="18"/>
+                                <w:szCs w:val="18"/>
+                                <w:u w:val="single"/>
+                                <w:lang w:val="pt-BR"/>
+                              </w:rPr>
+                              <w:t>SOMENTE SE POSSUIR UM NOME OU TAG DIFERENTE DA IMAGEM ANTIGA DO POD.</w:t>
+                            </w:r>
+                            <w:r>
+                              <w:rPr>
+                                <w:rFonts w:ascii="Arial" w:hAnsi="Arial" w:cs="Arial"/>
+                                <w:bCs/>
+                                <w:color w:val="000000" w:themeColor="text1"/>
+                                <w:sz w:val="18"/>
+                                <w:szCs w:val="18"/>
+                                <w:lang w:val="pt-BR"/>
+                              </w:rPr>
+                              <w:t xml:space="preserve"> </w:t>
+                            </w:r>
+                            <w:r>
+                              <w:rPr>
+                                <w:rFonts w:ascii="Arial" w:hAnsi="Arial" w:cs="Arial"/>
+                                <w:bCs/>
+                                <w:color w:val="000000" w:themeColor="text1"/>
+                                <w:sz w:val="18"/>
+                                <w:szCs w:val="18"/>
+                                <w:lang w:val="pt-BR"/>
+                              </w:rPr>
+                              <w:t xml:space="preserve">Sendo assim, é uma boa prática versionar as imagens, como </w:t>
+                            </w:r>
+                            <w:r>
+                              <w:rPr>
+                                <w:rFonts w:ascii="Arial" w:hAnsi="Arial" w:cs="Arial"/>
+                                <w:b/>
+                                <w:color w:val="000000" w:themeColor="text1"/>
+                                <w:sz w:val="18"/>
+                                <w:szCs w:val="18"/>
+                                <w:lang w:val="pt-BR"/>
+                              </w:rPr>
+                              <w:t>imagem:1</w:t>
+                            </w:r>
+                            <w:r>
+                              <w:rPr>
+                                <w:rFonts w:ascii="Arial" w:hAnsi="Arial" w:cs="Arial"/>
+                                <w:bCs/>
+                                <w:color w:val="000000" w:themeColor="text1"/>
+                                <w:sz w:val="18"/>
+                                <w:szCs w:val="18"/>
+                                <w:lang w:val="pt-BR"/>
+                              </w:rPr>
+                              <w:t xml:space="preserve">, </w:t>
+                            </w:r>
+                            <w:r>
+                              <w:rPr>
+                                <w:rFonts w:ascii="Arial" w:hAnsi="Arial" w:cs="Arial"/>
+                                <w:b/>
+                                <w:color w:val="000000" w:themeColor="text1"/>
+                                <w:sz w:val="18"/>
+                                <w:szCs w:val="18"/>
+                                <w:lang w:val="pt-BR"/>
+                              </w:rPr>
+                              <w:t>imagem:2</w:t>
+                            </w:r>
+                            <w:r>
+                              <w:rPr>
+                                <w:rFonts w:ascii="Arial" w:hAnsi="Arial" w:cs="Arial"/>
+                                <w:bCs/>
+                                <w:color w:val="000000" w:themeColor="text1"/>
+                                <w:sz w:val="18"/>
+                                <w:szCs w:val="18"/>
+                                <w:lang w:val="pt-BR"/>
+                              </w:rPr>
+                              <w:t>...</w:t>
+                            </w:r>
+                          </w:p>
+                          <w:p>
+                            <w:pPr>
+                              <w:pStyle w:val="PargrafodaLista"/>
+                              <w:rPr>
+                                <w:rFonts w:ascii="Arial" w:hAnsi="Arial" w:cs="Arial"/>
+                                <w:bCs/>
+                                <w:color w:val="000000" w:themeColor="text1"/>
+                                <w:sz w:val="18"/>
+                                <w:szCs w:val="18"/>
+                                <w:lang w:val="pt-BR"/>
+                              </w:rPr>
+                            </w:pPr>
+                          </w:p>
+                          <w:p>
+                            <w:pPr>
+                              <w:pStyle w:val="PargrafodaLista"/>
+                              <w:rPr>
+                                <w:rFonts w:ascii="Arial" w:hAnsi="Arial" w:cs="Arial"/>
+                                <w:bCs/>
+                                <w:color w:val="000000" w:themeColor="text1"/>
+                                <w:sz w:val="18"/>
+                                <w:szCs w:val="18"/>
+                                <w:lang w:val="pt-BR"/>
+                              </w:rPr>
+                            </w:pPr>
+                          </w:p>
+                          <w:p>
+                            <w:pPr>
+                              <w:pStyle w:val="PargrafodaLista"/>
+                              <w:rPr>
+                                <w:rFonts w:ascii="Arial" w:hAnsi="Arial" w:cs="Arial"/>
+                                <w:b/>
+                                <w:color w:val="000000" w:themeColor="text1"/>
+                                <w:sz w:val="18"/>
+                                <w:szCs w:val="18"/>
+                                <w:lang w:val="pt-BR"/>
+                              </w:rPr>
+                            </w:pPr>
+                          </w:p>
+                          <w:p>
+                            <w:pPr>
+                              <w:pStyle w:val="PargrafodaLista"/>
+                              <w:numPr>
+                                <w:ilvl w:val="0"/>
+                                <w:numId w:val="19"/>
+                              </w:numPr>
+                              <w:rPr>
+                                <w:rFonts w:ascii="Arial" w:hAnsi="Arial" w:cs="Arial"/>
+                                <w:b/>
+                                <w:color w:val="000000" w:themeColor="text1"/>
+                                <w:sz w:val="18"/>
+                                <w:szCs w:val="18"/>
+                              </w:rPr>
+                            </w:pPr>
+                            <w:r>
+                              <w:rPr>
+                                <w:rFonts w:ascii="Arial" w:hAnsi="Arial" w:cs="Arial"/>
+                                <w:bCs/>
+                                <w:color w:val="000000" w:themeColor="text1"/>
+                                <w:sz w:val="18"/>
+                                <w:szCs w:val="18"/>
+                              </w:rPr>
+                              <w:t xml:space="preserve">Para visualizar o status da troca, executar </w:t>
+                            </w:r>
+                            <w:r>
+                              <w:rPr>
+                                <w:rFonts w:ascii="Arial" w:hAnsi="Arial" w:cs="Arial"/>
+                                <w:b/>
+                                <w:color w:val="FF0000"/>
+                                <w:sz w:val="18"/>
+                                <w:szCs w:val="18"/>
+                              </w:rPr>
+                              <w:t>kubectl rollout status deployment/</w:t>
+                            </w:r>
+                            <w:r>
+                              <w:rPr>
+                                <w:rFonts w:ascii="Arial" w:hAnsi="Arial" w:cs="Arial"/>
+                                <w:b/>
+                                <w:color w:val="0070C0"/>
+                                <w:sz w:val="18"/>
+                                <w:szCs w:val="18"/>
+                              </w:rPr>
+                              <w:t>[DEPLOYMENT_NAME]</w:t>
+                            </w:r>
+                          </w:p>
+                          <w:p/>
+                        </w:txbxContent>
+                      </wps:txbx>
+                      <wps:bodyPr rot="0" vert="horz" wrap="square" lIns="91440" tIns="45720" rIns="91440" bIns="45720" anchor="t" anchorCtr="0">
+                        <a:noAutofit/>
+                      </wps:bodyPr>
+                    </wps:wsp>
+                  </a:graphicData>
+                </a:graphic>
+                <wp14:sizeRelH relativeFrom="margin">
+                  <wp14:pctWidth>0</wp14:pctWidth>
+                </wp14:sizeRelH>
+                <wp14:sizeRelV relativeFrom="margin">
+                  <wp14:pctHeight>0</wp14:pctHeight>
+                </wp14:sizeRelV>
+              </wp:anchor>
+            </w:drawing>
+          </mc:Choice>
+          <mc:Fallback>
+            <w:pict>
+              <v:shape w14:anchorId="77A913F1" id="_x0000_s1039" type="#_x0000_t202" style="position:absolute;margin-left:0;margin-top:14.4pt;width:821.25pt;height:160.5pt;z-index:251687936;visibility:visible;mso-wrap-style:square;mso-width-percent:0;mso-height-percent:0;mso-wrap-distance-left:9pt;mso-wrap-distance-top:3.6pt;mso-wrap-distance-right:9pt;mso-wrap-distance-bottom:3.6pt;mso-position-horizontal:center;mso-position-horizontal-relative:text;mso-position-vertical:absolute;mso-position-vertical-relative:text;mso-width-percent:0;mso-height-percent:0;mso-width-relative:margin;mso-height-relative:margin;v-text-anchor:top" o:gfxdata="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" fillcolor="#d8d8d8 [2732]" strokecolor="black [3213]" strokeweight="2pt">
+                <v:textbox>
+                  <w:txbxContent>
+                    <w:p>
+                      <w:pPr>
+                        <w:rPr>
+                          <w:rFonts w:ascii="Arial" w:hAnsi="Arial" w:cs="Arial"/>
+                          <w:b/>
+                          <w:color w:val="000000" w:themeColor="text1"/>
+                          <w:sz w:val="18"/>
+                          <w:szCs w:val="18"/>
+                          <w:u w:val="single"/>
+                          <w:lang w:val="pt-BR"/>
+                        </w:rPr>
+                      </w:pPr>
+                      <w:r>
+                        <w:rPr>
+                          <w:rFonts w:ascii="Arial" w:hAnsi="Arial" w:cs="Arial"/>
+                          <w:b/>
+                          <w:color w:val="000000" w:themeColor="text1"/>
+                          <w:sz w:val="18"/>
+                          <w:szCs w:val="18"/>
+                          <w:u w:val="single"/>
+                          <w:lang w:val="pt-BR"/>
+                        </w:rPr>
+                        <w:t xml:space="preserve">Atualização de imagem em um </w:t>
+                      </w:r>
+                      <w:r>
+                        <w:rPr>
+                          <w:rFonts w:ascii="Arial" w:hAnsi="Arial" w:cs="Arial"/>
+                          <w:b/>
+                          <w:color w:val="000000" w:themeColor="text1"/>
+                          <w:sz w:val="18"/>
+                          <w:szCs w:val="18"/>
+                          <w:u w:val="single"/>
+                          <w:lang w:val="pt-BR"/>
+                        </w:rPr>
+                        <w:t>P</w:t>
+                      </w:r>
+                      <w:r>
+                        <w:rPr>
+                          <w:rFonts w:ascii="Arial" w:hAnsi="Arial" w:cs="Arial"/>
+                          <w:b/>
+                          <w:color w:val="000000" w:themeColor="text1"/>
+                          <w:sz w:val="18"/>
+                          <w:szCs w:val="18"/>
+                          <w:u w:val="single"/>
+                          <w:lang w:val="pt-BR"/>
+                        </w:rPr>
+                        <w:t>od</w:t>
+                      </w:r>
+                      <w:r>
+                        <w:rPr>
+                          <w:rFonts w:ascii="Arial" w:hAnsi="Arial" w:cs="Arial"/>
+                          <w:b/>
+                          <w:color w:val="000000" w:themeColor="text1"/>
+                          <w:sz w:val="18"/>
+                          <w:szCs w:val="18"/>
+                          <w:u w:val="single"/>
+                          <w:lang w:val="pt-BR"/>
+                        </w:rPr>
+                        <w:t xml:space="preserve"> (deployment)</w:t>
+                      </w:r>
+                    </w:p>
+                    <w:p>
+                      <w:pPr>
+                        <w:pStyle w:val="PargrafodaLista"/>
+                        <w:numPr>
+                          <w:ilvl w:val="0"/>
+                          <w:numId w:val="19"/>
+                        </w:numPr>
+                        <w:rPr>
+                          <w:rFonts w:ascii="Arial" w:hAnsi="Arial" w:cs="Arial"/>
+                          <w:bCs/>
+                          <w:color w:val="000000" w:themeColor="text1"/>
+                          <w:sz w:val="18"/>
+                          <w:szCs w:val="18"/>
+                          <w:lang w:val="pt-BR"/>
+                        </w:rPr>
+                      </w:pPr>
+                      <w:r>
+                        <w:rPr>
+                          <w:rFonts w:ascii="Arial" w:hAnsi="Arial" w:cs="Arial"/>
+                          <w:bCs/>
+                          <w:color w:val="000000" w:themeColor="text1"/>
+                          <w:sz w:val="18"/>
+                          <w:szCs w:val="18"/>
+                          <w:lang w:val="pt-BR"/>
+                        </w:rPr>
+                        <w:t>Re-buildar a imagem desejada</w:t>
+                      </w:r>
+                    </w:p>
+                    <w:p>
+                      <w:pPr>
+                        <w:pStyle w:val="PargrafodaLista"/>
+                        <w:numPr>
+                          <w:ilvl w:val="0"/>
+                          <w:numId w:val="19"/>
+                        </w:numPr>
+                        <w:rPr>
+                          <w:rFonts w:ascii="Arial" w:hAnsi="Arial" w:cs="Arial"/>
+                          <w:bCs/>
+                          <w:color w:val="000000" w:themeColor="text1"/>
+                          <w:sz w:val="18"/>
+                          <w:szCs w:val="18"/>
+                          <w:lang w:val="pt-BR"/>
+                        </w:rPr>
+                      </w:pPr>
+                      <w:r>
+                        <w:rPr>
+                          <w:rFonts w:ascii="Arial" w:hAnsi="Arial" w:cs="Arial"/>
+                          <w:bCs/>
+                          <w:color w:val="000000" w:themeColor="text1"/>
+                          <w:sz w:val="18"/>
+                          <w:szCs w:val="18"/>
+                          <w:lang w:val="pt-BR"/>
+                        </w:rPr>
+                        <w:t>Upá-la no DockerHub</w:t>
+                      </w:r>
+                    </w:p>
+                    <w:p>
+                      <w:pPr>
+                        <w:pStyle w:val="PargrafodaLista"/>
+                        <w:numPr>
+                          <w:ilvl w:val="0"/>
+                          <w:numId w:val="19"/>
+                        </w:numPr>
+                        <w:rPr>
+                          <w:rFonts w:ascii="Arial" w:hAnsi="Arial" w:cs="Arial"/>
+                          <w:bCs/>
+                          <w:color w:val="000000" w:themeColor="text1"/>
+                          <w:sz w:val="18"/>
+                          <w:szCs w:val="18"/>
+                        </w:rPr>
+                      </w:pPr>
+                      <w:r>
+                        <w:rPr>
+                          <w:rFonts w:ascii="Arial" w:hAnsi="Arial" w:cs="Arial"/>
+                          <w:bCs/>
+                          <w:color w:val="000000" w:themeColor="text1"/>
+                          <w:sz w:val="18"/>
+                          <w:szCs w:val="18"/>
+                        </w:rPr>
+                        <w:t>Executar o comando</w:t>
+                      </w:r>
+                      <w:r>
+                        <w:rPr>
+                          <w:rFonts w:ascii="Arial" w:hAnsi="Arial" w:cs="Arial"/>
+                          <w:b/>
+                          <w:color w:val="FF0000"/>
+                          <w:sz w:val="18"/>
+                          <w:szCs w:val="18"/>
+                        </w:rPr>
+                        <w:t xml:space="preserve"> kubectl set image deployment/</w:t>
+                      </w:r>
+                      <w:r>
+                        <w:rPr>
+                          <w:rFonts w:ascii="Arial" w:hAnsi="Arial" w:cs="Arial"/>
+                          <w:b/>
+                          <w:color w:val="0070C0"/>
+                          <w:sz w:val="18"/>
+                          <w:szCs w:val="18"/>
+                        </w:rPr>
+                        <w:t>[DEPLOYMENT_NAME] [CURRENT_CONTAINER_NAME]=[NEW_IMAGE_NAME_ON_DOCKERHUB]</w:t>
+                      </w:r>
+                    </w:p>
+                    <w:p>
+                      <w:pPr>
+                        <w:pStyle w:val="PargrafodaLista"/>
+                        <w:rPr>
+                          <w:rFonts w:ascii="Arial" w:hAnsi="Arial" w:cs="Arial"/>
+                          <w:bCs/>
+                          <w:color w:val="000000" w:themeColor="text1"/>
+                          <w:sz w:val="18"/>
+                          <w:szCs w:val="18"/>
+                        </w:rPr>
+                      </w:pPr>
+                    </w:p>
+                    <w:p>
+                      <w:pPr>
+                        <w:pStyle w:val="PargrafodaLista"/>
+                        <w:rPr>
+                          <w:rFonts w:ascii="Arial" w:hAnsi="Arial" w:cs="Arial"/>
+                          <w:bCs/>
+                          <w:color w:val="000000" w:themeColor="text1"/>
+                          <w:sz w:val="18"/>
+                          <w:szCs w:val="18"/>
+                          <w:lang w:val="pt-BR"/>
+                        </w:rPr>
+                      </w:pPr>
+                      <w:r>
+                        <w:rPr>
+                          <w:rFonts w:ascii="Arial" w:hAnsi="Arial" w:cs="Arial"/>
+                          <w:b/>
+                          <w:color w:val="FF0000"/>
+                          <w:sz w:val="18"/>
+                          <w:szCs w:val="18"/>
+                          <w:lang w:val="pt-BR"/>
+                        </w:rPr>
+                        <w:t xml:space="preserve">IMPORTANTE!!! </w:t>
+                      </w:r>
+                      <w:r>
+                        <w:rPr>
+                          <w:rFonts w:ascii="Arial" w:hAnsi="Arial" w:cs="Arial"/>
+                          <w:bCs/>
+                          <w:color w:val="000000" w:themeColor="text1"/>
+                          <w:sz w:val="18"/>
+                          <w:szCs w:val="18"/>
+                          <w:lang w:val="pt-BR"/>
+                        </w:rPr>
+                        <w:t>A nova imagem s</w:t>
+                      </w:r>
+                      <w:r>
+                        <w:rPr>
+                          <w:rFonts w:ascii="Arial" w:hAnsi="Arial" w:cs="Arial"/>
+                          <w:bCs/>
+                          <w:color w:val="000000" w:themeColor="text1"/>
+                          <w:sz w:val="18"/>
+                          <w:szCs w:val="18"/>
+                          <w:lang w:val="pt-BR"/>
+                        </w:rPr>
+                        <w:t xml:space="preserve">erá baixada </w:t>
+                      </w:r>
+                      <w:r>
+                        <w:rPr>
+                          <w:rFonts w:ascii="Arial" w:hAnsi="Arial" w:cs="Arial"/>
+                          <w:b/>
+                          <w:color w:val="000000" w:themeColor="text1"/>
+                          <w:sz w:val="18"/>
+                          <w:szCs w:val="18"/>
+                          <w:u w:val="single"/>
+                          <w:lang w:val="pt-BR"/>
+                        </w:rPr>
+                        <w:t>SOMENTE SE POSSUIR UM NOME OU TAG DIFERENTE DA IMAGEM ANTIGA DO POD.</w:t>
+                      </w:r>
+                      <w:r>
+                        <w:rPr>
+                          <w:rFonts w:ascii="Arial" w:hAnsi="Arial" w:cs="Arial"/>
+                          <w:bCs/>
+                          <w:color w:val="000000" w:themeColor="text1"/>
+                          <w:sz w:val="18"/>
+                          <w:szCs w:val="18"/>
+                          <w:lang w:val="pt-BR"/>
+                        </w:rPr>
+                        <w:t xml:space="preserve"> </w:t>
+                      </w:r>
+                      <w:r>
+                        <w:rPr>
+                          <w:rFonts w:ascii="Arial" w:hAnsi="Arial" w:cs="Arial"/>
+                          <w:bCs/>
+                          <w:color w:val="000000" w:themeColor="text1"/>
+                          <w:sz w:val="18"/>
+                          <w:szCs w:val="18"/>
+                          <w:lang w:val="pt-BR"/>
+                        </w:rPr>
+                        <w:t xml:space="preserve">Sendo assim, é uma boa prática versionar as imagens, como </w:t>
+                      </w:r>
+                      <w:r>
+                        <w:rPr>
+                          <w:rFonts w:ascii="Arial" w:hAnsi="Arial" w:cs="Arial"/>
+                          <w:b/>
+                          <w:color w:val="000000" w:themeColor="text1"/>
+                          <w:sz w:val="18"/>
+                          <w:szCs w:val="18"/>
+                          <w:lang w:val="pt-BR"/>
+                        </w:rPr>
+                        <w:t>imagem:1</w:t>
+                      </w:r>
+                      <w:r>
+                        <w:rPr>
+                          <w:rFonts w:ascii="Arial" w:hAnsi="Arial" w:cs="Arial"/>
+                          <w:bCs/>
+                          <w:color w:val="000000" w:themeColor="text1"/>
+                          <w:sz w:val="18"/>
+                          <w:szCs w:val="18"/>
+                          <w:lang w:val="pt-BR"/>
+                        </w:rPr>
+                        <w:t xml:space="preserve">, </w:t>
+                      </w:r>
+                      <w:r>
+                        <w:rPr>
+                          <w:rFonts w:ascii="Arial" w:hAnsi="Arial" w:cs="Arial"/>
+                          <w:b/>
+                          <w:color w:val="000000" w:themeColor="text1"/>
+                          <w:sz w:val="18"/>
+                          <w:szCs w:val="18"/>
+                          <w:lang w:val="pt-BR"/>
+                        </w:rPr>
+                        <w:t>imagem:2</w:t>
+                      </w:r>
+                      <w:r>
+                        <w:rPr>
+                          <w:rFonts w:ascii="Arial" w:hAnsi="Arial" w:cs="Arial"/>
+                          <w:bCs/>
+                          <w:color w:val="000000" w:themeColor="text1"/>
+                          <w:sz w:val="18"/>
+                          <w:szCs w:val="18"/>
+                          <w:lang w:val="pt-BR"/>
+                        </w:rPr>
+                        <w:t>...</w:t>
+                      </w:r>
+                    </w:p>
+                    <w:p>
+                      <w:pPr>
+                        <w:pStyle w:val="PargrafodaLista"/>
+                        <w:rPr>
+                          <w:rFonts w:ascii="Arial" w:hAnsi="Arial" w:cs="Arial"/>
+                          <w:bCs/>
+                          <w:color w:val="000000" w:themeColor="text1"/>
+                          <w:sz w:val="18"/>
+                          <w:szCs w:val="18"/>
+                          <w:lang w:val="pt-BR"/>
+                        </w:rPr>
+                      </w:pPr>
+                    </w:p>
+                    <w:p>
+                      <w:pPr>
+                        <w:pStyle w:val="PargrafodaLista"/>
+                        <w:rPr>
+                          <w:rFonts w:ascii="Arial" w:hAnsi="Arial" w:cs="Arial"/>
+                          <w:bCs/>
+                          <w:color w:val="000000" w:themeColor="text1"/>
+                          <w:sz w:val="18"/>
+                          <w:szCs w:val="18"/>
+                          <w:lang w:val="pt-BR"/>
+                        </w:rPr>
+                      </w:pPr>
+                    </w:p>
+                    <w:p>
+                      <w:pPr>
+                        <w:pStyle w:val="PargrafodaLista"/>
+                        <w:rPr>
+                          <w:rFonts w:ascii="Arial" w:hAnsi="Arial" w:cs="Arial"/>
+                          <w:b/>
+                          <w:color w:val="000000" w:themeColor="text1"/>
+                          <w:sz w:val="18"/>
+                          <w:szCs w:val="18"/>
+                          <w:lang w:val="pt-BR"/>
+                        </w:rPr>
+                      </w:pPr>
+                    </w:p>
+                    <w:p>
+                      <w:pPr>
+                        <w:pStyle w:val="PargrafodaLista"/>
+                        <w:numPr>
+                          <w:ilvl w:val="0"/>
+                          <w:numId w:val="19"/>
+                        </w:numPr>
+                        <w:rPr>
+                          <w:rFonts w:ascii="Arial" w:hAnsi="Arial" w:cs="Arial"/>
+                          <w:b/>
+                          <w:color w:val="000000" w:themeColor="text1"/>
+                          <w:sz w:val="18"/>
+                          <w:szCs w:val="18"/>
+                        </w:rPr>
+                      </w:pPr>
+                      <w:r>
+                        <w:rPr>
+                          <w:rFonts w:ascii="Arial" w:hAnsi="Arial" w:cs="Arial"/>
+                          <w:bCs/>
+                          <w:color w:val="000000" w:themeColor="text1"/>
+                          <w:sz w:val="18"/>
+                          <w:szCs w:val="18"/>
+                        </w:rPr>
+                        <w:t xml:space="preserve">Para visualizar o status da troca, executar </w:t>
+                      </w:r>
+                      <w:r>
+                        <w:rPr>
+                          <w:rFonts w:ascii="Arial" w:hAnsi="Arial" w:cs="Arial"/>
+                          <w:b/>
+                          <w:color w:val="FF0000"/>
+                          <w:sz w:val="18"/>
+                          <w:szCs w:val="18"/>
+                        </w:rPr>
+                        <w:t>kubectl rollout status deployment/</w:t>
+                      </w:r>
+                      <w:r>
+                        <w:rPr>
+                          <w:rFonts w:ascii="Arial" w:hAnsi="Arial" w:cs="Arial"/>
+                          <w:b/>
+                          <w:color w:val="0070C0"/>
+                          <w:sz w:val="18"/>
+                          <w:szCs w:val="18"/>
+                        </w:rPr>
+                        <w:t>[DEPLOYMENT_NAME]</w:t>
+                      </w:r>
+                    </w:p>
+                    <w:p/>
+                  </w:txbxContent>
+                </v:textbox>
+                <w10:wrap type="square"/>
+              </v:shape>
+            </w:pict>
+          </mc:Fallback>
+        </mc:AlternateContent>
+      </w:r>
+    </w:p>
+    <w:p>
+      <w:pPr>
+        <w:rPr>
+          <w:rFonts w:ascii="Arial" w:hAnsi="Arial" w:cs="Arial"/>
+          <w:b/>
+          <w:color w:val="000000" w:themeColor="text1"/>
+          <w:u w:val="single"/>
+          <w:lang w:val="pt-BR"/>
+        </w:rPr>
+      </w:pPr>
+    </w:p>
+    <w:p>
+      <w:pPr>
+        <w:rPr>
+          <w:rFonts w:ascii="Arial" w:hAnsi="Arial" w:cs="Arial"/>
+          <w:b/>
+          <w:color w:val="000000" w:themeColor="text1"/>
+          <w:u w:val="single"/>
+          <w:lang w:val="pt-BR"/>
+        </w:rPr>
+      </w:pPr>
+    </w:p>
+    <w:p>
+      <w:pPr>
+        <w:rPr>
+          <w:rFonts w:ascii="Arial" w:hAnsi="Arial" w:cs="Arial"/>
+          <w:b/>
+          <w:color w:val="000000" w:themeColor="text1"/>
+          <w:u w:val="single"/>
+          <w:lang w:val="pt-BR"/>
+        </w:rPr>
+      </w:pPr>
+    </w:p>
+    <w:p>
+      <w:pPr>
+        <w:rPr>
+          <w:rFonts w:ascii="Arial" w:hAnsi="Arial" w:cs="Arial"/>
+          <w:b/>
+          <w:color w:val="000000" w:themeColor="text1"/>
+          <w:u w:val="single"/>
+          <w:lang w:val="pt-BR"/>
+        </w:rPr>
+      </w:pPr>
+    </w:p>
+    <w:p>
+      <w:pPr>
+        <w:rPr>
+          <w:rFonts w:ascii="Arial" w:hAnsi="Arial" w:cs="Arial"/>
+          <w:b/>
+          <w:color w:val="000000" w:themeColor="text1"/>
+          <w:u w:val="single"/>
+          <w:lang w:val="pt-BR"/>
+        </w:rPr>
+      </w:pPr>
+    </w:p>
+    <w:p>
+      <w:pPr>
+        <w:rPr>
+          <w:rFonts w:ascii="Arial" w:hAnsi="Arial" w:cs="Arial"/>
+          <w:b/>
+          <w:color w:val="000000" w:themeColor="text1"/>
+          <w:u w:val="single"/>
         </w:rPr>
       </w:pPr>
     </w:p>
@@ -14315,7 +15320,7 @@
           </mc:Choice>
           <mc:Fallback>
             <w:pict>
-              <v:shape w14:anchorId="213F718D" id="_x0000_s1039" type="#_x0000_t202" style="position:absolute;margin-left:0;margin-top:14.4pt;width:750pt;height:276.75pt;z-index:251663360;visibility:visible;mso-wrap-style:square;mso-width-percent:0;mso-height-percent:0;mso-wrap-distance-left:9pt;mso-wrap-distance-top:3.6pt;mso-wrap-distance-right:9pt;mso-wrap-distance-bottom:3.6pt;mso-position-horizontal:center;mso-position-horizontal-relative:text;mso-position-vertical:absolute;mso-position-vertical-relative:text;mso-width-percent:0;mso-height-percent:0;mso-width-relative:margin;mso-height-relative:margin;v-text-anchor:top" o:gfxdata="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" fillcolor="#d8d8d8 [2732]" strokecolor="black [3200]" strokeweight="2pt">
+              <v:shape w14:anchorId="213F718D" id="_x0000_s1040" type="#_x0000_t202" style="position:absolute;margin-left:0;margin-top:14.4pt;width:750pt;height:276.75pt;z-index:251663360;visibility:visible;mso-wrap-style:square;mso-width-percent:0;mso-height-percent:0;mso-wrap-distance-left:9pt;mso-wrap-distance-top:3.6pt;mso-wrap-distance-right:9pt;mso-wrap-distance-bottom:3.6pt;mso-position-horizontal:center;mso-position-horizontal-relative:text;mso-position-vertical:absolute;mso-position-vertical-relative:text;mso-width-percent:0;mso-height-percent:0;mso-width-relative:margin;mso-height-relative:margin;v-text-anchor:top" o:gfxdata="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" fillcolor="#d8d8d8 [2732]" strokecolor="black [3200]" strokeweight="2pt">
                 <v:textbox>
                   <w:txbxContent>
                     <w:p>
@@ -14953,9 +15958,9 @@
 <file path=word/numbering.xml><?xml version="1.0" encoding="utf-8"?>
 <w:numbering xmlns:wpc="http://schemas.microsoft.com/office/word/2010/wordprocessingCanvas" xmlns:cx="http://schemas.microsoft.com/office/drawing/2014/chartex" xmlns:cx1="http://schemas.microsoft.com/office/drawing/2015/9/8/chartex" xmlns:cx2="http://schemas.microsoft.com/office/drawing/2015/10/21/chartex" xmlns:cx3="http://schemas.microsoft.com/office/drawing/2016/5/9/chartex" xmlns:cx4="http://schemas.microsoft.com/office/drawing/2016/5/10/chartex" xmlns:cx5="http://schemas.microsoft.com/office/drawing/2016/5/11/chartex" xmlns:cx6="http://schemas.microsoft.com/office/drawing/2016/5/12/chartex" xmlns:cx7="http://schemas.microsoft.com/office/drawing/2016/5/13/chartex" xmlns:cx8="http://schemas.microsoft.com/office/drawing/2016/5/14/chartex" xmlns:mc="http://schemas.openxmlformats.org/markup-compatibility/2006" xmlns:aink="http://schemas.microsoft.com/office/drawing/2016/ink" xmlns:am3d="http://schemas.microsoft.com/office/drawing/2017/model3d" xmlns:o="urn:schemas-microsoft-com:office:office" xmlns:r="http://schemas.openxmlformats.org/officeDocument/2006/relationships" xmlns:m="http://schemas.openxmlformats.org/officeDocument/2006/math" xmlns:v="urn:schemas-microsoft-com:vml" xmlns:wp14="http://schemas.microsoft.com/office/word/2010/wordprocessingDrawing" xmlns:wp="http://schemas.openxmlformats.org/drawingml/2006/wordprocessingDrawing" xmlns:w10="urn:schemas-microsoft-com:office:word" xmlns:w="http://schemas.openxmlformats.org/wordprocessingml/2006/main" xmlns:w14="http://schemas.microsoft.com/office/word/2010/wordml" xmlns:w15="http://schemas.microsoft.com/office/word/2012/wordml" xmlns:w16cex="http://schemas.microsoft.com/office/word/2018/wordml/cex" xmlns:w16cid="http://schemas.microsoft.com/office/word/2016/wordml/cid" xmlns:w16="http://schemas.microsoft.com/office/word/2018/wordml" xmlns:w16se="http://schemas.microsoft.com/office/word/2015/wordml/symex" xmlns:wpg="http://schemas.microsoft.com/office/word/2010/wordprocessingGroup" xmlns:wpi="http://schemas.microsoft.com/office/word/2010/wordprocessingInk" xmlns:wne="http://schemas.microsoft.com/office/word/2006/wordml" xmlns:wps="http://schemas.microsoft.com/office/word/2010/wordprocessingShape" mc:Ignorable="w14 w15 w16se w16cid w16 w16cex wp14">
   <w:abstractNum w:abstractNumId="0" w15:restartNumberingAfterBreak="0">
-    <w:nsid w:val="0ADA0FBF"/>
+    <w:nsid w:val="03C418C1"/>
     <w:multiLevelType w:val="hybridMultilevel"/>
-    <w:tmpl w:val="12C0AD32"/>
+    <w:tmpl w:val="A6F8EA9C"/>
     <w:lvl w:ilvl="0" w:tplc="04090001">
       <w:start w:val="1"/>
       <w:numFmt w:val="bullet"/>
@@ -15066,9 +16071,9 @@
     </w:lvl>
   </w:abstractNum>
   <w:abstractNum w:abstractNumId="1" w15:restartNumberingAfterBreak="0">
-    <w:nsid w:val="0CF964F4"/>
+    <w:nsid w:val="0ADA0FBF"/>
     <w:multiLevelType w:val="hybridMultilevel"/>
-    <w:tmpl w:val="46A46AD0"/>
+    <w:tmpl w:val="12C0AD32"/>
     <w:lvl w:ilvl="0" w:tplc="04090001">
       <w:start w:val="1"/>
       <w:numFmt w:val="bullet"/>
@@ -15179,6 +16184,119 @@
     </w:lvl>
   </w:abstractNum>
   <w:abstractNum w:abstractNumId="2" w15:restartNumberingAfterBreak="0">
+    <w:nsid w:val="0CF964F4"/>
+    <w:multiLevelType w:val="hybridMultilevel"/>
+    <w:tmpl w:val="46A46AD0"/>
+    <w:lvl w:ilvl="0" w:tplc="04090001">
+      <w:start w:val="1"/>
+      <w:numFmt w:val="bullet"/>
+      <w:lvlText w:val=""/>
+      <w:lvlJc w:val="left"/>
+      <w:pPr>
+        <w:ind w:left="720" w:hanging="360"/>
+      </w:pPr>
+      <w:rPr>
+        <w:rFonts w:ascii="Symbol" w:hAnsi="Symbol" w:hint="default"/>
+      </w:rPr>
+    </w:lvl>
+    <w:lvl w:ilvl="1" w:tplc="04090003" w:tentative="1">
+      <w:start w:val="1"/>
+      <w:numFmt w:val="bullet"/>
+      <w:lvlText w:val="o"/>
+      <w:lvlJc w:val="left"/>
+      <w:pPr>
+        <w:ind w:left="1440" w:hanging="360"/>
+      </w:pPr>
+      <w:rPr>
+        <w:rFonts w:ascii="Courier New" w:hAnsi="Courier New" w:cs="Courier New" w:hint="default"/>
+      </w:rPr>
+    </w:lvl>
+    <w:lvl w:ilvl="2" w:tplc="04090005" w:tentative="1">
+      <w:start w:val="1"/>
+      <w:numFmt w:val="bullet"/>
+      <w:lvlText w:val=""/>
+      <w:lvlJc w:val="left"/>
+      <w:pPr>
+        <w:ind w:left="2160" w:hanging="360"/>
+      </w:pPr>
+      <w:rPr>
+        <w:rFonts w:ascii="Wingdings" w:hAnsi="Wingdings" w:hint="default"/>
+      </w:rPr>
+    </w:lvl>
+    <w:lvl w:ilvl="3" w:tplc="04090001" w:tentative="1">
+      <w:start w:val="1"/>
+      <w:numFmt w:val="bullet"/>
+      <w:lvlText w:val=""/>
+      <w:lvlJc w:val="left"/>
+      <w:pPr>
+        <w:ind w:left="2880" w:hanging="360"/>
+      </w:pPr>
+      <w:rPr>
+        <w:rFonts w:ascii="Symbol" w:hAnsi="Symbol" w:hint="default"/>
+      </w:rPr>
+    </w:lvl>
+    <w:lvl w:ilvl="4" w:tplc="04090003" w:tentative="1">
+      <w:start w:val="1"/>
+      <w:numFmt w:val="bullet"/>
+      <w:lvlText w:val="o"/>
+      <w:lvlJc w:val="left"/>
+      <w:pPr>
+        <w:ind w:left="3600" w:hanging="360"/>
+      </w:pPr>
+      <w:rPr>
+        <w:rFonts w:ascii="Courier New" w:hAnsi="Courier New" w:cs="Courier New" w:hint="default"/>
+      </w:rPr>
+    </w:lvl>
+    <w:lvl w:ilvl="5" w:tplc="04090005" w:tentative="1">
+      <w:start w:val="1"/>
+      <w:numFmt w:val="bullet"/>
+      <w:lvlText w:val=""/>
+      <w:lvlJc w:val="left"/>
+      <w:pPr>
+        <w:ind w:left="4320" w:hanging="360"/>
+      </w:pPr>
+      <w:rPr>
+        <w:rFonts w:ascii="Wingdings" w:hAnsi="Wingdings" w:hint="default"/>
+      </w:rPr>
+    </w:lvl>
+    <w:lvl w:ilvl="6" w:tplc="04090001" w:tentative="1">
+      <w:start w:val="1"/>
+      <w:numFmt w:val="bullet"/>
+      <w:lvlText w:val=""/>
+      <w:lvlJc w:val="left"/>
+      <w:pPr>
+        <w:ind w:left="5040" w:hanging="360"/>
+      </w:pPr>
+      <w:rPr>
+        <w:rFonts w:ascii="Symbol" w:hAnsi="Symbol" w:hint="default"/>
+      </w:rPr>
+    </w:lvl>
+    <w:lvl w:ilvl="7" w:tplc="04090003" w:tentative="1">
+      <w:start w:val="1"/>
+      <w:numFmt w:val="bullet"/>
+      <w:lvlText w:val="o"/>
+      <w:lvlJc w:val="left"/>
+      <w:pPr>
+        <w:ind w:left="5760" w:hanging="360"/>
+      </w:pPr>
+      <w:rPr>
+        <w:rFonts w:ascii="Courier New" w:hAnsi="Courier New" w:cs="Courier New" w:hint="default"/>
+      </w:rPr>
+    </w:lvl>
+    <w:lvl w:ilvl="8" w:tplc="04090005" w:tentative="1">
+      <w:start w:val="1"/>
+      <w:numFmt w:val="bullet"/>
+      <w:lvlText w:val=""/>
+      <w:lvlJc w:val="left"/>
+      <w:pPr>
+        <w:ind w:left="6480" w:hanging="360"/>
+      </w:pPr>
+      <w:rPr>
+        <w:rFonts w:ascii="Wingdings" w:hAnsi="Wingdings" w:hint="default"/>
+      </w:rPr>
+    </w:lvl>
+  </w:abstractNum>
+  <w:abstractNum w:abstractNumId="3" w15:restartNumberingAfterBreak="0">
     <w:nsid w:val="1C1B7BA2"/>
     <w:multiLevelType w:val="hybridMultilevel"/>
     <w:tmpl w:val="6D84E6C2"/>
@@ -15291,7 +16409,7 @@
       </w:rPr>
     </w:lvl>
   </w:abstractNum>
-  <w:abstractNum w:abstractNumId="3" w15:restartNumberingAfterBreak="0">
+  <w:abstractNum w:abstractNumId="4" w15:restartNumberingAfterBreak="0">
     <w:nsid w:val="1C2A2D3E"/>
     <w:multiLevelType w:val="hybridMultilevel"/>
     <w:tmpl w:val="AEE4D0EE"/>
@@ -15404,7 +16522,7 @@
       </w:rPr>
     </w:lvl>
   </w:abstractNum>
-  <w:abstractNum w:abstractNumId="4" w15:restartNumberingAfterBreak="0">
+  <w:abstractNum w:abstractNumId="5" w15:restartNumberingAfterBreak="0">
     <w:nsid w:val="1E850992"/>
     <w:multiLevelType w:val="hybridMultilevel"/>
     <w:tmpl w:val="F1249F9A"/>
@@ -15493,7 +16611,7 @@
       </w:pPr>
     </w:lvl>
   </w:abstractNum>
-  <w:abstractNum w:abstractNumId="5" w15:restartNumberingAfterBreak="0">
+  <w:abstractNum w:abstractNumId="6" w15:restartNumberingAfterBreak="0">
     <w:nsid w:val="21347065"/>
     <w:multiLevelType w:val="hybridMultilevel"/>
     <w:tmpl w:val="2C30B780"/>
@@ -15606,7 +16724,7 @@
       </w:rPr>
     </w:lvl>
   </w:abstractNum>
-  <w:abstractNum w:abstractNumId="6" w15:restartNumberingAfterBreak="0">
+  <w:abstractNum w:abstractNumId="7" w15:restartNumberingAfterBreak="0">
     <w:nsid w:val="227E002F"/>
     <w:multiLevelType w:val="hybridMultilevel"/>
     <w:tmpl w:val="79C0578C"/>
@@ -15719,7 +16837,7 @@
       </w:rPr>
     </w:lvl>
   </w:abstractNum>
-  <w:abstractNum w:abstractNumId="7" w15:restartNumberingAfterBreak="0">
+  <w:abstractNum w:abstractNumId="8" w15:restartNumberingAfterBreak="0">
     <w:nsid w:val="26FA0D61"/>
     <w:multiLevelType w:val="hybridMultilevel"/>
     <w:tmpl w:val="571EA3A6"/>
@@ -15833,7 +16951,7 @@
       </w:rPr>
     </w:lvl>
   </w:abstractNum>
-  <w:abstractNum w:abstractNumId="8" w15:restartNumberingAfterBreak="0">
+  <w:abstractNum w:abstractNumId="9" w15:restartNumberingAfterBreak="0">
     <w:nsid w:val="281E4922"/>
     <w:multiLevelType w:val="hybridMultilevel"/>
     <w:tmpl w:val="4FB2CABA"/>
@@ -15922,7 +17040,7 @@
       </w:pPr>
     </w:lvl>
   </w:abstractNum>
-  <w:abstractNum w:abstractNumId="9" w15:restartNumberingAfterBreak="0">
+  <w:abstractNum w:abstractNumId="10" w15:restartNumberingAfterBreak="0">
     <w:nsid w:val="2E0E025C"/>
     <w:multiLevelType w:val="hybridMultilevel"/>
     <w:tmpl w:val="5FCA4CE0"/>
@@ -16036,7 +17154,7 @@
       </w:rPr>
     </w:lvl>
   </w:abstractNum>
-  <w:abstractNum w:abstractNumId="10" w15:restartNumberingAfterBreak="0">
+  <w:abstractNum w:abstractNumId="11" w15:restartNumberingAfterBreak="0">
     <w:nsid w:val="2FC42700"/>
     <w:multiLevelType w:val="hybridMultilevel"/>
     <w:tmpl w:val="DA3CDE56"/>
@@ -16149,7 +17267,7 @@
       </w:rPr>
     </w:lvl>
   </w:abstractNum>
-  <w:abstractNum w:abstractNumId="11" w15:restartNumberingAfterBreak="0">
+  <w:abstractNum w:abstractNumId="12" w15:restartNumberingAfterBreak="0">
     <w:nsid w:val="451D1DAA"/>
     <w:multiLevelType w:val="hybridMultilevel"/>
     <w:tmpl w:val="8CC25FD8"/>
@@ -16262,7 +17380,96 @@
       </w:rPr>
     </w:lvl>
   </w:abstractNum>
-  <w:abstractNum w:abstractNumId="12" w15:restartNumberingAfterBreak="0">
+  <w:abstractNum w:abstractNumId="13" w15:restartNumberingAfterBreak="0">
+    <w:nsid w:val="52C930B3"/>
+    <w:multiLevelType w:val="hybridMultilevel"/>
+    <w:tmpl w:val="F280BEB4"/>
+    <w:lvl w:ilvl="0" w:tplc="0409000F">
+      <w:start w:val="1"/>
+      <w:numFmt w:val="decimal"/>
+      <w:lvlText w:val="%1."/>
+      <w:lvlJc w:val="left"/>
+      <w:pPr>
+        <w:ind w:left="720" w:hanging="360"/>
+      </w:pPr>
+      <w:rPr>
+        <w:rFonts w:hint="default"/>
+      </w:rPr>
+    </w:lvl>
+    <w:lvl w:ilvl="1" w:tplc="04090019" w:tentative="1">
+      <w:start w:val="1"/>
+      <w:numFmt w:val="lowerLetter"/>
+      <w:lvlText w:val="%2."/>
+      <w:lvlJc w:val="left"/>
+      <w:pPr>
+        <w:ind w:left="1440" w:hanging="360"/>
+      </w:pPr>
+    </w:lvl>
+    <w:lvl w:ilvl="2" w:tplc="0409001B" w:tentative="1">
+      <w:start w:val="1"/>
+      <w:numFmt w:val="lowerRoman"/>
+      <w:lvlText w:val="%3."/>
+      <w:lvlJc w:val="right"/>
+      <w:pPr>
+        <w:ind w:left="2160" w:hanging="180"/>
+      </w:pPr>
+    </w:lvl>
+    <w:lvl w:ilvl="3" w:tplc="0409000F" w:tentative="1">
+      <w:start w:val="1"/>
+      <w:numFmt w:val="decimal"/>
+      <w:lvlText w:val="%4."/>
+      <w:lvlJc w:val="left"/>
+      <w:pPr>
+        <w:ind w:left="2880" w:hanging="360"/>
+      </w:pPr>
+    </w:lvl>
+    <w:lvl w:ilvl="4" w:tplc="04090019" w:tentative="1">
+      <w:start w:val="1"/>
+      <w:numFmt w:val="lowerLetter"/>
+      <w:lvlText w:val="%5."/>
+      <w:lvlJc w:val="left"/>
+      <w:pPr>
+        <w:ind w:left="3600" w:hanging="360"/>
+      </w:pPr>
+    </w:lvl>
+    <w:lvl w:ilvl="5" w:tplc="0409001B" w:tentative="1">
+      <w:start w:val="1"/>
+      <w:numFmt w:val="lowerRoman"/>
+      <w:lvlText w:val="%6."/>
+      <w:lvlJc w:val="right"/>
+      <w:pPr>
+        <w:ind w:left="4320" w:hanging="180"/>
+      </w:pPr>
+    </w:lvl>
+    <w:lvl w:ilvl="6" w:tplc="0409000F" w:tentative="1">
+      <w:start w:val="1"/>
+      <w:numFmt w:val="decimal"/>
+      <w:lvlText w:val="%7."/>
+      <w:lvlJc w:val="left"/>
+      <w:pPr>
+        <w:ind w:left="5040" w:hanging="360"/>
+      </w:pPr>
+    </w:lvl>
+    <w:lvl w:ilvl="7" w:tplc="04090019" w:tentative="1">
+      <w:start w:val="1"/>
+      <w:numFmt w:val="lowerLetter"/>
+      <w:lvlText w:val="%8."/>
+      <w:lvlJc w:val="left"/>
+      <w:pPr>
+        <w:ind w:left="5760" w:hanging="360"/>
+      </w:pPr>
+    </w:lvl>
+    <w:lvl w:ilvl="8" w:tplc="0409001B" w:tentative="1">
+      <w:start w:val="1"/>
+      <w:numFmt w:val="lowerRoman"/>
+      <w:lvlText w:val="%9."/>
+      <w:lvlJc w:val="right"/>
+      <w:pPr>
+        <w:ind w:left="6480" w:hanging="180"/>
+      </w:pPr>
+    </w:lvl>
+  </w:abstractNum>
+  <w:abstractNum w:abstractNumId="14" w15:restartNumberingAfterBreak="0">
     <w:nsid w:val="53F94E84"/>
     <w:multiLevelType w:val="hybridMultilevel"/>
     <w:tmpl w:val="AB901F5A"/>
@@ -16348,7 +17555,7 @@
       </w:pPr>
     </w:lvl>
   </w:abstractNum>
-  <w:abstractNum w:abstractNumId="13" w15:restartNumberingAfterBreak="0">
+  <w:abstractNum w:abstractNumId="15" w15:restartNumberingAfterBreak="0">
     <w:nsid w:val="54A45793"/>
     <w:multiLevelType w:val="hybridMultilevel"/>
     <w:tmpl w:val="A5C4BE14"/>
@@ -16462,7 +17669,7 @@
       </w:rPr>
     </w:lvl>
   </w:abstractNum>
-  <w:abstractNum w:abstractNumId="14" w15:restartNumberingAfterBreak="0">
+  <w:abstractNum w:abstractNumId="16" w15:restartNumberingAfterBreak="0">
     <w:nsid w:val="56D336B5"/>
     <w:multiLevelType w:val="hybridMultilevel"/>
     <w:tmpl w:val="00B2E32A"/>
@@ -16575,7 +17782,7 @@
       </w:rPr>
     </w:lvl>
   </w:abstractNum>
-  <w:abstractNum w:abstractNumId="15" w15:restartNumberingAfterBreak="0">
+  <w:abstractNum w:abstractNumId="17" w15:restartNumberingAfterBreak="0">
     <w:nsid w:val="61B7066D"/>
     <w:multiLevelType w:val="hybridMultilevel"/>
     <w:tmpl w:val="85C43FE0"/>
@@ -16688,7 +17895,7 @@
       </w:rPr>
     </w:lvl>
   </w:abstractNum>
-  <w:abstractNum w:abstractNumId="16" w15:restartNumberingAfterBreak="0">
+  <w:abstractNum w:abstractNumId="18" w15:restartNumberingAfterBreak="0">
     <w:nsid w:val="715056E8"/>
     <w:multiLevelType w:val="hybridMultilevel"/>
     <w:tmpl w:val="8434472C"/>
@@ -16801,7 +18008,7 @@
       </w:rPr>
     </w:lvl>
   </w:abstractNum>
-  <w:abstractNum w:abstractNumId="17" w15:restartNumberingAfterBreak="0">
+  <w:abstractNum w:abstractNumId="19" w15:restartNumberingAfterBreak="0">
     <w:nsid w:val="7A1F5146"/>
     <w:multiLevelType w:val="hybridMultilevel"/>
     <w:tmpl w:val="F6C80962"/>
@@ -16915,58 +18122,64 @@
     </w:lvl>
   </w:abstractNum>
   <w:num w:numId="1">
+    <w:abstractNumId w:val="8"/>
+  </w:num>
+  <w:num w:numId="2">
+    <w:abstractNumId w:val="15"/>
+  </w:num>
+  <w:num w:numId="3">
+    <w:abstractNumId w:val="2"/>
+  </w:num>
+  <w:num w:numId="4">
+    <w:abstractNumId w:val="1"/>
+  </w:num>
+  <w:num w:numId="5">
+    <w:abstractNumId w:val="10"/>
+  </w:num>
+  <w:num w:numId="6">
+    <w:abstractNumId w:val="6"/>
+  </w:num>
+  <w:num w:numId="7">
+    <w:abstractNumId w:val="11"/>
+  </w:num>
+  <w:num w:numId="8">
     <w:abstractNumId w:val="7"/>
   </w:num>
-  <w:num w:numId="2">
+  <w:num w:numId="9">
+    <w:abstractNumId w:val="19"/>
+  </w:num>
+  <w:num w:numId="10">
+    <w:abstractNumId w:val="18"/>
+  </w:num>
+  <w:num w:numId="11">
+    <w:abstractNumId w:val="16"/>
+  </w:num>
+  <w:num w:numId="12">
+    <w:abstractNumId w:val="4"/>
+  </w:num>
+  <w:num w:numId="13">
+    <w:abstractNumId w:val="14"/>
+  </w:num>
+  <w:num w:numId="14">
+    <w:abstractNumId w:val="9"/>
+  </w:num>
+  <w:num w:numId="15">
+    <w:abstractNumId w:val="3"/>
+  </w:num>
+  <w:num w:numId="16">
+    <w:abstractNumId w:val="12"/>
+  </w:num>
+  <w:num w:numId="17">
+    <w:abstractNumId w:val="5"/>
+  </w:num>
+  <w:num w:numId="18">
+    <w:abstractNumId w:val="17"/>
+  </w:num>
+  <w:num w:numId="19">
     <w:abstractNumId w:val="13"/>
   </w:num>
-  <w:num w:numId="3">
-    <w:abstractNumId w:val="1"/>
-  </w:num>
-  <w:num w:numId="4">
+  <w:num w:numId="20">
     <w:abstractNumId w:val="0"/>
-  </w:num>
-  <w:num w:numId="5">
-    <w:abstractNumId w:val="9"/>
-  </w:num>
-  <w:num w:numId="6">
-    <w:abstractNumId w:val="5"/>
-  </w:num>
-  <w:num w:numId="7">
-    <w:abstractNumId w:val="10"/>
-  </w:num>
-  <w:num w:numId="8">
-    <w:abstractNumId w:val="6"/>
-  </w:num>
-  <w:num w:numId="9">
-    <w:abstractNumId w:val="17"/>
-  </w:num>
-  <w:num w:numId="10">
-    <w:abstractNumId w:val="16"/>
-  </w:num>
-  <w:num w:numId="11">
-    <w:abstractNumId w:val="14"/>
-  </w:num>
-  <w:num w:numId="12">
-    <w:abstractNumId w:val="3"/>
-  </w:num>
-  <w:num w:numId="13">
-    <w:abstractNumId w:val="12"/>
-  </w:num>
-  <w:num w:numId="14">
-    <w:abstractNumId w:val="8"/>
-  </w:num>
-  <w:num w:numId="15">
-    <w:abstractNumId w:val="2"/>
-  </w:num>
-  <w:num w:numId="16">
-    <w:abstractNumId w:val="11"/>
-  </w:num>
-  <w:num w:numId="17">
-    <w:abstractNumId w:val="4"/>
-  </w:num>
-  <w:num w:numId="18">
-    <w:abstractNumId w:val="15"/>
   </w:num>
 </w:numbering>
 </file>

</xml_diff>

<commit_message>
194 - Taking notes on deployment/pods rollbacks
</commit_message>
<xml_diff>
--- a/Anotações - Docker e Kubernetes.docx
+++ b/Anotações - Docker e Kubernetes.docx
@@ -11939,6 +11939,11 @@
     </w:p>
     <w:p>
       <w:pPr>
+        <w:pStyle w:val="PargrafodaLista"/>
+        <w:numPr>
+          <w:ilvl w:val="0"/>
+          <w:numId w:val="16"/>
+        </w:numPr>
         <w:rPr>
           <w:rFonts w:ascii="Arial" w:hAnsi="Arial" w:cs="Arial"/>
           <w:b/>
@@ -11946,6 +11951,96 @@
           <w:sz w:val="18"/>
           <w:szCs w:val="18"/>
           <w:lang w:val="pt-BR"/>
+        </w:rPr>
+      </w:pPr>
+      <w:r>
+        <w:rPr>
+          <w:rFonts w:ascii="Arial" w:hAnsi="Arial" w:cs="Arial"/>
+          <w:b/>
+          <w:color w:val="FF0000"/>
+          <w:sz w:val="18"/>
+          <w:szCs w:val="18"/>
+          <w:lang w:val="pt-BR"/>
+        </w:rPr>
+        <w:t xml:space="preserve">kubectl delete service [SERVICE_NAME] </w:t>
+      </w:r>
+      <w:r>
+        <w:rPr>
+          <w:rFonts w:ascii="Arial" w:hAnsi="Arial" w:cs="Arial"/>
+          <w:bCs/>
+          <w:color w:val="000000" w:themeColor="text1"/>
+          <w:sz w:val="18"/>
+          <w:szCs w:val="18"/>
+          <w:lang w:val="pt-BR"/>
+        </w:rPr>
+        <w:t>- Deleta o r</w:t>
+      </w:r>
+      <w:r>
+        <w:rPr>
+          <w:rFonts w:ascii="Arial" w:hAnsi="Arial" w:cs="Arial"/>
+          <w:bCs/>
+          <w:color w:val="000000" w:themeColor="text1"/>
+          <w:sz w:val="18"/>
+          <w:szCs w:val="18"/>
+          <w:lang w:val="pt-BR"/>
+        </w:rPr>
+        <w:t>ecurso</w:t>
+      </w:r>
+    </w:p>
+    <w:p>
+      <w:pPr>
+        <w:pStyle w:val="PargrafodaLista"/>
+        <w:numPr>
+          <w:ilvl w:val="0"/>
+          <w:numId w:val="16"/>
+        </w:numPr>
+        <w:rPr>
+          <w:rFonts w:ascii="Arial" w:hAnsi="Arial" w:cs="Arial"/>
+          <w:b/>
+          <w:color w:val="FF0000"/>
+          <w:sz w:val="18"/>
+          <w:szCs w:val="18"/>
+        </w:rPr>
+      </w:pPr>
+      <w:r>
+        <w:rPr>
+          <w:rFonts w:ascii="Arial" w:hAnsi="Arial" w:cs="Arial"/>
+          <w:b/>
+          <w:color w:val="FF0000"/>
+          <w:sz w:val="18"/>
+          <w:szCs w:val="18"/>
+        </w:rPr>
+        <w:t>kubectl delete deployment [DEPLOYMENT_NAME]</w:t>
+      </w:r>
+      <w:r>
+        <w:rPr>
+          <w:rFonts w:ascii="Arial" w:hAnsi="Arial" w:cs="Arial"/>
+          <w:b/>
+          <w:color w:val="FF0000"/>
+          <w:sz w:val="18"/>
+          <w:szCs w:val="18"/>
+        </w:rPr>
+        <w:t xml:space="preserve"> </w:t>
+      </w:r>
+      <w:r>
+        <w:rPr>
+          <w:rFonts w:ascii="Arial" w:hAnsi="Arial" w:cs="Arial"/>
+          <w:bCs/>
+          <w:color w:val="000000" w:themeColor="text1"/>
+          <w:sz w:val="18"/>
+          <w:szCs w:val="18"/>
+        </w:rPr>
+        <w:t>- Deleta o recurso</w:t>
+      </w:r>
+    </w:p>
+    <w:p>
+      <w:pPr>
+        <w:rPr>
+          <w:rFonts w:ascii="Arial" w:hAnsi="Arial" w:cs="Arial"/>
+          <w:b/>
+          <w:color w:val="FF0000"/>
+          <w:sz w:val="18"/>
+          <w:szCs w:val="18"/>
         </w:rPr>
       </w:pPr>
     </w:p>
@@ -13007,17 +13102,6 @@
           <w:color w:val="0070C0"/>
           <w:sz w:val="18"/>
           <w:szCs w:val="18"/>
-          <w:lang w:val="pt-BR"/>
-        </w:rPr>
-      </w:pPr>
-    </w:p>
-    <w:p>
-      <w:pPr>
-        <w:rPr>
-          <w:rFonts w:ascii="Arial" w:hAnsi="Arial" w:cs="Arial"/>
-          <w:b/>
-          <w:color w:val="000000" w:themeColor="text1"/>
-          <w:u w:val="single"/>
           <w:lang w:val="pt-BR"/>
         </w:rPr>
       </w:pPr>
@@ -13764,17 +13848,6 @@
           <w:lang w:val="pt-BR"/>
         </w:rPr>
       </w:pPr>
-    </w:p>
-    <w:p>
-      <w:pPr>
-        <w:rPr>
-          <w:rFonts w:ascii="Arial" w:hAnsi="Arial" w:cs="Arial"/>
-          <w:b/>
-          <w:color w:val="000000" w:themeColor="text1"/>
-          <w:u w:val="single"/>
-          <w:lang w:val="pt-BR"/>
-        </w:rPr>
-      </w:pPr>
       <w:r>
         <w:rPr>
           <w:rFonts w:ascii="Arial" w:hAnsi="Arial" w:cs="Arial"/>
@@ -14718,6 +14791,1129 @@
           <w:b/>
           <w:color w:val="000000" w:themeColor="text1"/>
           <w:u w:val="single"/>
+        </w:rPr>
+      </w:pPr>
+    </w:p>
+    <w:p>
+      <w:pPr>
+        <w:rPr>
+          <w:rFonts w:ascii="Arial" w:hAnsi="Arial" w:cs="Arial"/>
+          <w:b/>
+          <w:color w:val="000000" w:themeColor="text1"/>
+          <w:u w:val="single"/>
+        </w:rPr>
+      </w:pPr>
+      <w:r>
+        <w:rPr>
+          <w:rFonts w:ascii="Arial" w:hAnsi="Arial" w:cs="Arial"/>
+          <w:b/>
+          <w:noProof/>
+          <w:color w:val="000000" w:themeColor="text1"/>
+          <w:u w:val="single"/>
+          <w:lang w:val="pt-BR"/>
+        </w:rPr>
+        <mc:AlternateContent>
+          <mc:Choice Requires="wps">
+            <w:drawing>
+              <wp:anchor distT="45720" distB="45720" distL="114300" distR="114300" simplePos="0" relativeHeight="251689984" behindDoc="0" locked="0" layoutInCell="1" allowOverlap="1" wp14:anchorId="728C0A6E" wp14:editId="3F01FE47">
+                <wp:simplePos x="0" y="0"/>
+                <wp:positionH relativeFrom="column">
+                  <wp:posOffset>-400050</wp:posOffset>
+                </wp:positionH>
+                <wp:positionV relativeFrom="paragraph">
+                  <wp:posOffset>-136302749</wp:posOffset>
+                </wp:positionV>
+                <wp:extent cx="10429875" cy="4095750"/>
+                <wp:effectExtent l="0" t="0" r="28575" b="19050"/>
+                <wp:wrapSquare wrapText="bothSides"/>
+                <wp:docPr id="199" name="Caixa de Texto 2"/>
+                <wp:cNvGraphicFramePr>
+                  <a:graphicFrameLocks xmlns:a="http://schemas.openxmlformats.org/drawingml/2006/main"/>
+                </wp:cNvGraphicFramePr>
+                <a:graphic xmlns:a="http://schemas.openxmlformats.org/drawingml/2006/main">
+                  <a:graphicData uri="http://schemas.microsoft.com/office/word/2010/wordprocessingShape">
+                    <wps:wsp>
+                      <wps:cNvSpPr txBox="1">
+                        <a:spLocks noChangeArrowheads="1"/>
+                      </wps:cNvSpPr>
+                      <wps:spPr bwMode="auto">
+                        <a:xfrm>
+                          <a:off x="0" y="0"/>
+                          <a:ext cx="10429875" cy="4095750"/>
+                        </a:xfrm>
+                        <a:prstGeom prst="rect">
+                          <a:avLst/>
+                        </a:prstGeom>
+                        <a:solidFill>
+                          <a:schemeClr val="bg1">
+                            <a:lumMod val="85000"/>
+                          </a:schemeClr>
+                        </a:solidFill>
+                        <a:ln>
+                          <a:solidFill>
+                            <a:schemeClr val="tx1"/>
+                          </a:solidFill>
+                          <a:headEnd/>
+                          <a:tailEnd/>
+                        </a:ln>
+                      </wps:spPr>
+                      <wps:style>
+                        <a:lnRef idx="2">
+                          <a:schemeClr val="dk1"/>
+                        </a:lnRef>
+                        <a:fillRef idx="1">
+                          <a:schemeClr val="lt1"/>
+                        </a:fillRef>
+                        <a:effectRef idx="0">
+                          <a:schemeClr val="dk1"/>
+                        </a:effectRef>
+                        <a:fontRef idx="minor">
+                          <a:schemeClr val="dk1"/>
+                        </a:fontRef>
+                      </wps:style>
+                      <wps:txbx>
+                        <w:txbxContent>
+                          <w:p>
+                            <w:pPr>
+                              <w:rPr>
+                                <w:rFonts w:ascii="Arial" w:hAnsi="Arial" w:cs="Arial"/>
+                                <w:b/>
+                                <w:color w:val="000000" w:themeColor="text1"/>
+                                <w:sz w:val="18"/>
+                                <w:szCs w:val="18"/>
+                                <w:u w:val="single"/>
+                                <w:lang w:val="pt-BR"/>
+                              </w:rPr>
+                            </w:pPr>
+                            <w:r>
+                              <w:rPr>
+                                <w:rFonts w:ascii="Arial" w:hAnsi="Arial" w:cs="Arial"/>
+                                <w:b/>
+                                <w:color w:val="000000" w:themeColor="text1"/>
+                                <w:sz w:val="18"/>
+                                <w:szCs w:val="18"/>
+                                <w:u w:val="single"/>
+                                <w:lang w:val="pt-BR"/>
+                              </w:rPr>
+                              <w:t>Rollback</w:t>
+                            </w:r>
+                            <w:r>
+                              <w:rPr>
+                                <w:rFonts w:ascii="Arial" w:hAnsi="Arial" w:cs="Arial"/>
+                                <w:b/>
+                                <w:color w:val="000000" w:themeColor="text1"/>
+                                <w:sz w:val="18"/>
+                                <w:szCs w:val="18"/>
+                                <w:u w:val="single"/>
+                                <w:lang w:val="pt-BR"/>
+                              </w:rPr>
+                              <w:t xml:space="preserve"> de</w:t>
+                            </w:r>
+                            <w:r>
+                              <w:rPr>
+                                <w:rFonts w:ascii="Arial" w:hAnsi="Arial" w:cs="Arial"/>
+                                <w:b/>
+                                <w:color w:val="000000" w:themeColor="text1"/>
+                                <w:sz w:val="18"/>
+                                <w:szCs w:val="18"/>
+                                <w:u w:val="single"/>
+                                <w:lang w:val="pt-BR"/>
+                              </w:rPr>
+                              <w:t xml:space="preserve"> um deployment</w:t>
+                            </w:r>
+                          </w:p>
+                          <w:p>
+                            <w:pPr>
+                              <w:rPr>
+                                <w:rFonts w:ascii="Arial" w:hAnsi="Arial" w:cs="Arial"/>
+                                <w:b/>
+                                <w:color w:val="000000" w:themeColor="text1"/>
+                                <w:sz w:val="18"/>
+                                <w:szCs w:val="18"/>
+                                <w:u w:val="single"/>
+                                <w:lang w:val="pt-BR"/>
+                              </w:rPr>
+                            </w:pPr>
+                          </w:p>
+                          <w:p>
+                            <w:pPr>
+                              <w:rPr>
+                                <w:rFonts w:ascii="Arial" w:hAnsi="Arial" w:cs="Arial"/>
+                                <w:bCs/>
+                                <w:color w:val="000000" w:themeColor="text1"/>
+                                <w:sz w:val="18"/>
+                                <w:szCs w:val="18"/>
+                                <w:lang w:val="pt-BR"/>
+                              </w:rPr>
+                            </w:pPr>
+                            <w:r>
+                              <w:rPr>
+                                <w:rFonts w:ascii="Arial" w:hAnsi="Arial" w:cs="Arial"/>
+                                <w:bCs/>
+                                <w:color w:val="000000" w:themeColor="text1"/>
+                                <w:sz w:val="18"/>
+                                <w:szCs w:val="18"/>
+                                <w:lang w:val="pt-BR"/>
+                              </w:rPr>
+                              <w:t>Para retornarmos para a versão anterior, devemos executar o comando abaixo:</w:t>
+                            </w:r>
+                          </w:p>
+                          <w:p>
+                            <w:pPr>
+                              <w:pStyle w:val="PargrafodaLista"/>
+                              <w:numPr>
+                                <w:ilvl w:val="0"/>
+                                <w:numId w:val="21"/>
+                              </w:numPr>
+                              <w:rPr>
+                                <w:b/>
+                                <w:bCs/>
+                                <w:color w:val="FF0000"/>
+                              </w:rPr>
+                            </w:pPr>
+                            <w:r>
+                              <w:rPr>
+                                <w:b/>
+                                <w:bCs/>
+                                <w:color w:val="FF0000"/>
+                              </w:rPr>
+                              <w:t>kubectl rollout undo deployment/</w:t>
+                            </w:r>
+                            <w:r>
+                              <w:rPr>
+                                <w:b/>
+                                <w:bCs/>
+                                <w:color w:val="0070C0"/>
+                              </w:rPr>
+                              <w:t>[DEPLOYMENT_NAME]</w:t>
+                            </w:r>
+                            <w:r>
+                              <w:rPr>
+                                <w:b/>
+                                <w:bCs/>
+                                <w:color w:val="0070C0"/>
+                              </w:rPr>
+                              <w:t xml:space="preserve">  </w:t>
+                            </w:r>
+                            <w:r>
+                              <w:rPr>
+                                <w:color w:val="000000" w:themeColor="text1"/>
+                              </w:rPr>
+                              <w:t>- retorna à versão passada da Pod</w:t>
+                            </w:r>
+                          </w:p>
+                          <w:p>
+                            <w:pPr>
+                              <w:rPr>
+                                <w:lang w:val="pt-BR"/>
+                              </w:rPr>
+                            </w:pPr>
+                          </w:p>
+                          <w:p>
+                            <w:pPr>
+                              <w:rPr>
+                                <w:lang w:val="pt-BR"/>
+                              </w:rPr>
+                            </w:pPr>
+                            <w:r>
+                              <w:rPr>
+                                <w:lang w:val="pt-BR"/>
+                              </w:rPr>
+                              <w:t>Já p</w:t>
+                            </w:r>
+                            <w:r>
+                              <w:rPr>
+                                <w:lang w:val="pt-BR"/>
+                              </w:rPr>
+                              <w:t>ara retornarmos para uma ver</w:t>
+                            </w:r>
+                            <w:r>
+                              <w:rPr>
+                                <w:lang w:val="pt-BR"/>
+                              </w:rPr>
+                              <w:t>são específica, devemos:</w:t>
+                            </w:r>
+                          </w:p>
+                          <w:p>
+                            <w:pPr>
+                              <w:pStyle w:val="PargrafodaLista"/>
+                              <w:numPr>
+                                <w:ilvl w:val="0"/>
+                                <w:numId w:val="23"/>
+                              </w:numPr>
+                              <w:rPr>
+                                <w:b/>
+                                <w:bCs/>
+                                <w:color w:val="FF0000"/>
+                              </w:rPr>
+                            </w:pPr>
+                            <w:r>
+                              <w:rPr>
+                                <w:color w:val="000000" w:themeColor="text1"/>
+                              </w:rPr>
+                              <w:t>Executar</w:t>
+                            </w:r>
+                            <w:r>
+                              <w:rPr>
+                                <w:b/>
+                                <w:bCs/>
+                                <w:color w:val="000000" w:themeColor="text1"/>
+                              </w:rPr>
+                              <w:t xml:space="preserve"> </w:t>
+                            </w:r>
+                            <w:r>
+                              <w:rPr>
+                                <w:b/>
+                                <w:bCs/>
+                                <w:color w:val="FF0000"/>
+                              </w:rPr>
+                              <w:t>kubectl rollout history deployment/</w:t>
+                            </w:r>
+                            <w:r>
+                              <w:rPr>
+                                <w:b/>
+                                <w:bCs/>
+                                <w:color w:val="0070C0"/>
+                              </w:rPr>
+                              <w:t>[DEPLOYMENT_NAME]</w:t>
+                            </w:r>
+                          </w:p>
+                          <w:p>
+                            <w:pPr>
+                              <w:pStyle w:val="PargrafodaLista"/>
+                              <w:rPr>
+                                <w:b/>
+                                <w:bCs/>
+                                <w:color w:val="000000" w:themeColor="text1"/>
+                              </w:rPr>
+                            </w:pPr>
+                            <w:r>
+                              <w:rPr>
+                                <w:b/>
+                                <w:bCs/>
+                                <w:noProof/>
+                                <w:color w:val="000000" w:themeColor="text1"/>
+                              </w:rPr>
+                              <w:drawing>
+                                <wp:inline distT="0" distB="0" distL="0" distR="0" wp14:anchorId="72EB3305" wp14:editId="530F6B74">
+                                  <wp:extent cx="3171825" cy="704850"/>
+                                  <wp:effectExtent l="0" t="0" r="9525" b="0"/>
+                                  <wp:docPr id="200" name="Imagem 200"/>
+                                  <wp:cNvGraphicFramePr>
+                                    <a:graphicFrameLocks xmlns:a="http://schemas.openxmlformats.org/drawingml/2006/main" noChangeAspect="1"/>
+                                  </wp:cNvGraphicFramePr>
+                                  <a:graphic xmlns:a="http://schemas.openxmlformats.org/drawingml/2006/main">
+                                    <a:graphicData uri="http://schemas.openxmlformats.org/drawingml/2006/picture">
+                                      <pic:pic xmlns:pic="http://schemas.openxmlformats.org/drawingml/2006/picture">
+                                        <pic:nvPicPr>
+                                          <pic:cNvPr id="0" name="Picture 1"/>
+                                          <pic:cNvPicPr>
+                                            <a:picLocks noChangeAspect="1" noChangeArrowheads="1"/>
+                                          </pic:cNvPicPr>
+                                        </pic:nvPicPr>
+                                        <pic:blipFill>
+                                          <a:blip r:embed="rId28">
+                                            <a:extLst>
+                                              <a:ext uri="{28A0092B-C50C-407E-A947-70E740481C1C}">
+                                                <a14:useLocalDpi xmlns:a14="http://schemas.microsoft.com/office/drawing/2010/main" val="0"/>
+                                              </a:ext>
+                                            </a:extLst>
+                                          </a:blip>
+                                          <a:srcRect/>
+                                          <a:stretch>
+                                            <a:fillRect/>
+                                          </a:stretch>
+                                        </pic:blipFill>
+                                        <pic:spPr bwMode="auto">
+                                          <a:xfrm>
+                                            <a:off x="0" y="0"/>
+                                            <a:ext cx="3171825" cy="704850"/>
+                                          </a:xfrm>
+                                          <a:prstGeom prst="rect">
+                                            <a:avLst/>
+                                          </a:prstGeom>
+                                          <a:noFill/>
+                                          <a:ln>
+                                            <a:noFill/>
+                                          </a:ln>
+                                        </pic:spPr>
+                                      </pic:pic>
+                                    </a:graphicData>
+                                  </a:graphic>
+                                </wp:inline>
+                              </w:drawing>
+                            </w:r>
+                          </w:p>
+                          <w:p>
+                            <w:pPr>
+                              <w:pStyle w:val="PargrafodaLista"/>
+                              <w:rPr>
+                                <w:b/>
+                                <w:bCs/>
+                                <w:color w:val="000000" w:themeColor="text1"/>
+                              </w:rPr>
+                            </w:pPr>
+                          </w:p>
+                          <w:p>
+                            <w:pPr>
+                              <w:pStyle w:val="PargrafodaLista"/>
+                              <w:numPr>
+                                <w:ilvl w:val="0"/>
+                                <w:numId w:val="23"/>
+                              </w:numPr>
+                              <w:rPr>
+                                <w:color w:val="000000" w:themeColor="text1"/>
+                                <w:lang w:val="pt-BR"/>
+                              </w:rPr>
+                            </w:pPr>
+                            <w:r>
+                              <w:rPr>
+                                <w:color w:val="000000" w:themeColor="text1"/>
+                                <w:lang w:val="pt-BR"/>
+                              </w:rPr>
+                              <w:t xml:space="preserve">Selecionar a revisão para a qual deseja-se retornar. Pode-se verificar mais detalhes da revisão com o comando: </w:t>
+                            </w:r>
+                          </w:p>
+                          <w:p>
+                            <w:pPr>
+                              <w:pStyle w:val="PargrafodaLista"/>
+                              <w:rPr>
+                                <w:b/>
+                                <w:bCs/>
+                                <w:color w:val="FF0000"/>
+                              </w:rPr>
+                            </w:pPr>
+                            <w:r>
+                              <w:rPr>
+                                <w:b/>
+                                <w:bCs/>
+                                <w:color w:val="FF0000"/>
+                              </w:rPr>
+                              <w:t>kubectl rollout history deployment/</w:t>
+                            </w:r>
+                            <w:r>
+                              <w:rPr>
+                                <w:b/>
+                                <w:bCs/>
+                                <w:color w:val="0070C0"/>
+                              </w:rPr>
+                              <w:t>[DEPLOYMENT_NAME] --revi</w:t>
+                            </w:r>
+                            <w:r>
+                              <w:rPr>
+                                <w:b/>
+                                <w:bCs/>
+                                <w:color w:val="0070C0"/>
+                              </w:rPr>
+                              <w:t>s</w:t>
+                            </w:r>
+                            <w:r>
+                              <w:rPr>
+                                <w:b/>
+                                <w:bCs/>
+                                <w:color w:val="0070C0"/>
+                              </w:rPr>
+                              <w:t>ion=[REVISION_NUMBER]</w:t>
+                            </w:r>
+                          </w:p>
+                          <w:p>
+                            <w:pPr>
+                              <w:pStyle w:val="PargrafodaLista"/>
+                              <w:rPr>
+                                <w:b/>
+                                <w:bCs/>
+                                <w:color w:val="000000" w:themeColor="text1"/>
+                              </w:rPr>
+                            </w:pPr>
+                          </w:p>
+                          <w:p>
+                            <w:pPr>
+                              <w:pStyle w:val="PargrafodaLista"/>
+                              <w:numPr>
+                                <w:ilvl w:val="0"/>
+                                <w:numId w:val="23"/>
+                              </w:numPr>
+                              <w:rPr>
+                                <w:b/>
+                                <w:bCs/>
+                                <w:color w:val="FF0000"/>
+                              </w:rPr>
+                            </w:pPr>
+                            <w:r>
+                              <w:rPr>
+                                <w:color w:val="000000" w:themeColor="text1"/>
+                              </w:rPr>
+                              <w:t>Executar</w:t>
+                            </w:r>
+                            <w:r>
+                              <w:rPr>
+                                <w:b/>
+                                <w:bCs/>
+                                <w:color w:val="000000" w:themeColor="text1"/>
+                              </w:rPr>
+                              <w:t xml:space="preserve"> </w:t>
+                            </w:r>
+                            <w:r>
+                              <w:rPr>
+                                <w:b/>
+                                <w:bCs/>
+                                <w:color w:val="FF0000"/>
+                              </w:rPr>
+                              <w:t>kubectl rollout undo deployment/</w:t>
+                            </w:r>
+                            <w:r>
+                              <w:rPr>
+                                <w:b/>
+                                <w:bCs/>
+                                <w:color w:val="0070C0"/>
+                              </w:rPr>
+                              <w:t>[DEPLOYMENT_NAME]</w:t>
+                            </w:r>
+                            <w:r>
+                              <w:rPr>
+                                <w:b/>
+                                <w:bCs/>
+                                <w:color w:val="0070C0"/>
+                              </w:rPr>
+                              <w:t xml:space="preserve">  </w:t>
+                            </w:r>
+                            <w:r>
+                              <w:rPr>
+                                <w:b/>
+                                <w:bCs/>
+                                <w:color w:val="0070C0"/>
+                              </w:rPr>
+                              <w:t>--to-revision=[REVISION_NUMBER]</w:t>
+                            </w:r>
+                          </w:p>
+                          <w:p>
+                            <w:pPr>
+                              <w:pStyle w:val="PargrafodaLista"/>
+                              <w:rPr>
+                                <w:b/>
+                                <w:bCs/>
+                                <w:color w:val="000000" w:themeColor="text1"/>
+                              </w:rPr>
+                            </w:pPr>
+                          </w:p>
+                          <w:p>
+                            <w:pPr>
+                              <w:pStyle w:val="PargrafodaLista"/>
+                              <w:rPr>
+                                <w:b/>
+                                <w:bCs/>
+                                <w:color w:val="000000" w:themeColor="text1"/>
+                              </w:rPr>
+                            </w:pPr>
+                          </w:p>
+                        </w:txbxContent>
+                      </wps:txbx>
+                      <wps:bodyPr rot="0" vert="horz" wrap="square" lIns="91440" tIns="45720" rIns="91440" bIns="45720" anchor="t" anchorCtr="0">
+                        <a:noAutofit/>
+                      </wps:bodyPr>
+                    </wps:wsp>
+                  </a:graphicData>
+                </a:graphic>
+                <wp14:sizeRelH relativeFrom="margin">
+                  <wp14:pctWidth>0</wp14:pctWidth>
+                </wp14:sizeRelH>
+                <wp14:sizeRelV relativeFrom="margin">
+                  <wp14:pctHeight>0</wp14:pctHeight>
+                </wp14:sizeRelV>
+              </wp:anchor>
+            </w:drawing>
+          </mc:Choice>
+          <mc:Fallback>
+            <w:pict>
+              <v:shape w14:anchorId="728C0A6E" id="_x0000_s1040" type="#_x0000_t202" style="position:absolute;margin-left:-31.5pt;margin-top:-10732.5pt;width:821.25pt;height:322.5pt;z-index:251689984;visibility:visible;mso-wrap-style:square;mso-width-percent:0;mso-height-percent:0;mso-wrap-distance-left:9pt;mso-wrap-distance-top:3.6pt;mso-wrap-distance-right:9pt;mso-wrap-distance-bottom:3.6pt;mso-position-horizontal:absolute;mso-position-horizontal-relative:text;mso-position-vertical:absolute;mso-position-vertical-relative:text;mso-width-percent:0;mso-height-percent:0;mso-width-relative:margin;mso-height-relative:margin;v-text-anchor:top" o:gfxdata="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" fillcolor="#d8d8d8 [2732]" strokecolor="black [3213]" strokeweight="2pt">
+                <v:textbox>
+                  <w:txbxContent>
+                    <w:p>
+                      <w:pPr>
+                        <w:rPr>
+                          <w:rFonts w:ascii="Arial" w:hAnsi="Arial" w:cs="Arial"/>
+                          <w:b/>
+                          <w:color w:val="000000" w:themeColor="text1"/>
+                          <w:sz w:val="18"/>
+                          <w:szCs w:val="18"/>
+                          <w:u w:val="single"/>
+                          <w:lang w:val="pt-BR"/>
+                        </w:rPr>
+                      </w:pPr>
+                      <w:r>
+                        <w:rPr>
+                          <w:rFonts w:ascii="Arial" w:hAnsi="Arial" w:cs="Arial"/>
+                          <w:b/>
+                          <w:color w:val="000000" w:themeColor="text1"/>
+                          <w:sz w:val="18"/>
+                          <w:szCs w:val="18"/>
+                          <w:u w:val="single"/>
+                          <w:lang w:val="pt-BR"/>
+                        </w:rPr>
+                        <w:t>Rollback</w:t>
+                      </w:r>
+                      <w:r>
+                        <w:rPr>
+                          <w:rFonts w:ascii="Arial" w:hAnsi="Arial" w:cs="Arial"/>
+                          <w:b/>
+                          <w:color w:val="000000" w:themeColor="text1"/>
+                          <w:sz w:val="18"/>
+                          <w:szCs w:val="18"/>
+                          <w:u w:val="single"/>
+                          <w:lang w:val="pt-BR"/>
+                        </w:rPr>
+                        <w:t xml:space="preserve"> de</w:t>
+                      </w:r>
+                      <w:r>
+                        <w:rPr>
+                          <w:rFonts w:ascii="Arial" w:hAnsi="Arial" w:cs="Arial"/>
+                          <w:b/>
+                          <w:color w:val="000000" w:themeColor="text1"/>
+                          <w:sz w:val="18"/>
+                          <w:szCs w:val="18"/>
+                          <w:u w:val="single"/>
+                          <w:lang w:val="pt-BR"/>
+                        </w:rPr>
+                        <w:t xml:space="preserve"> um deployment</w:t>
+                      </w:r>
+                    </w:p>
+                    <w:p>
+                      <w:pPr>
+                        <w:rPr>
+                          <w:rFonts w:ascii="Arial" w:hAnsi="Arial" w:cs="Arial"/>
+                          <w:b/>
+                          <w:color w:val="000000" w:themeColor="text1"/>
+                          <w:sz w:val="18"/>
+                          <w:szCs w:val="18"/>
+                          <w:u w:val="single"/>
+                          <w:lang w:val="pt-BR"/>
+                        </w:rPr>
+                      </w:pPr>
+                    </w:p>
+                    <w:p>
+                      <w:pPr>
+                        <w:rPr>
+                          <w:rFonts w:ascii="Arial" w:hAnsi="Arial" w:cs="Arial"/>
+                          <w:bCs/>
+                          <w:color w:val="000000" w:themeColor="text1"/>
+                          <w:sz w:val="18"/>
+                          <w:szCs w:val="18"/>
+                          <w:lang w:val="pt-BR"/>
+                        </w:rPr>
+                      </w:pPr>
+                      <w:r>
+                        <w:rPr>
+                          <w:rFonts w:ascii="Arial" w:hAnsi="Arial" w:cs="Arial"/>
+                          <w:bCs/>
+                          <w:color w:val="000000" w:themeColor="text1"/>
+                          <w:sz w:val="18"/>
+                          <w:szCs w:val="18"/>
+                          <w:lang w:val="pt-BR"/>
+                        </w:rPr>
+                        <w:t>Para retornarmos para a versão anterior, devemos executar o comando abaixo:</w:t>
+                      </w:r>
+                    </w:p>
+                    <w:p>
+                      <w:pPr>
+                        <w:pStyle w:val="PargrafodaLista"/>
+                        <w:numPr>
+                          <w:ilvl w:val="0"/>
+                          <w:numId w:val="21"/>
+                        </w:numPr>
+                        <w:rPr>
+                          <w:b/>
+                          <w:bCs/>
+                          <w:color w:val="FF0000"/>
+                        </w:rPr>
+                      </w:pPr>
+                      <w:r>
+                        <w:rPr>
+                          <w:b/>
+                          <w:bCs/>
+                          <w:color w:val="FF0000"/>
+                        </w:rPr>
+                        <w:t>kubectl rollout undo deployment/</w:t>
+                      </w:r>
+                      <w:r>
+                        <w:rPr>
+                          <w:b/>
+                          <w:bCs/>
+                          <w:color w:val="0070C0"/>
+                        </w:rPr>
+                        <w:t>[DEPLOYMENT_NAME]</w:t>
+                      </w:r>
+                      <w:r>
+                        <w:rPr>
+                          <w:b/>
+                          <w:bCs/>
+                          <w:color w:val="0070C0"/>
+                        </w:rPr>
+                        <w:t xml:space="preserve">  </w:t>
+                      </w:r>
+                      <w:r>
+                        <w:rPr>
+                          <w:color w:val="000000" w:themeColor="text1"/>
+                        </w:rPr>
+                        <w:t>- retorna à versão passada da Pod</w:t>
+                      </w:r>
+                    </w:p>
+                    <w:p>
+                      <w:pPr>
+                        <w:rPr>
+                          <w:lang w:val="pt-BR"/>
+                        </w:rPr>
+                      </w:pPr>
+                    </w:p>
+                    <w:p>
+                      <w:pPr>
+                        <w:rPr>
+                          <w:lang w:val="pt-BR"/>
+                        </w:rPr>
+                      </w:pPr>
+                      <w:r>
+                        <w:rPr>
+                          <w:lang w:val="pt-BR"/>
+                        </w:rPr>
+                        <w:t>Já p</w:t>
+                      </w:r>
+                      <w:r>
+                        <w:rPr>
+                          <w:lang w:val="pt-BR"/>
+                        </w:rPr>
+                        <w:t>ara retornarmos para uma ver</w:t>
+                      </w:r>
+                      <w:r>
+                        <w:rPr>
+                          <w:lang w:val="pt-BR"/>
+                        </w:rPr>
+                        <w:t>são específica, devemos:</w:t>
+                      </w:r>
+                    </w:p>
+                    <w:p>
+                      <w:pPr>
+                        <w:pStyle w:val="PargrafodaLista"/>
+                        <w:numPr>
+                          <w:ilvl w:val="0"/>
+                          <w:numId w:val="23"/>
+                        </w:numPr>
+                        <w:rPr>
+                          <w:b/>
+                          <w:bCs/>
+                          <w:color w:val="FF0000"/>
+                        </w:rPr>
+                      </w:pPr>
+                      <w:r>
+                        <w:rPr>
+                          <w:color w:val="000000" w:themeColor="text1"/>
+                        </w:rPr>
+                        <w:t>Executar</w:t>
+                      </w:r>
+                      <w:r>
+                        <w:rPr>
+                          <w:b/>
+                          <w:bCs/>
+                          <w:color w:val="000000" w:themeColor="text1"/>
+                        </w:rPr>
+                        <w:t xml:space="preserve"> </w:t>
+                      </w:r>
+                      <w:r>
+                        <w:rPr>
+                          <w:b/>
+                          <w:bCs/>
+                          <w:color w:val="FF0000"/>
+                        </w:rPr>
+                        <w:t>kubectl rollout history deployment/</w:t>
+                      </w:r>
+                      <w:r>
+                        <w:rPr>
+                          <w:b/>
+                          <w:bCs/>
+                          <w:color w:val="0070C0"/>
+                        </w:rPr>
+                        <w:t>[DEPLOYMENT_NAME]</w:t>
+                      </w:r>
+                    </w:p>
+                    <w:p>
+                      <w:pPr>
+                        <w:pStyle w:val="PargrafodaLista"/>
+                        <w:rPr>
+                          <w:b/>
+                          <w:bCs/>
+                          <w:color w:val="000000" w:themeColor="text1"/>
+                        </w:rPr>
+                      </w:pPr>
+                      <w:r>
+                        <w:rPr>
+                          <w:b/>
+                          <w:bCs/>
+                          <w:noProof/>
+                          <w:color w:val="000000" w:themeColor="text1"/>
+                        </w:rPr>
+                        <w:drawing>
+                          <wp:inline distT="0" distB="0" distL="0" distR="0" wp14:anchorId="72EB3305" wp14:editId="530F6B74">
+                            <wp:extent cx="3171825" cy="704850"/>
+                            <wp:effectExtent l="0" t="0" r="9525" b="0"/>
+                            <wp:docPr id="200" name="Imagem 200"/>
+                            <wp:cNvGraphicFramePr>
+                              <a:graphicFrameLocks xmlns:a="http://schemas.openxmlformats.org/drawingml/2006/main" noChangeAspect="1"/>
+                            </wp:cNvGraphicFramePr>
+                            <a:graphic xmlns:a="http://schemas.openxmlformats.org/drawingml/2006/main">
+                              <a:graphicData uri="http://schemas.openxmlformats.org/drawingml/2006/picture">
+                                <pic:pic xmlns:pic="http://schemas.openxmlformats.org/drawingml/2006/picture">
+                                  <pic:nvPicPr>
+                                    <pic:cNvPr id="0" name="Picture 1"/>
+                                    <pic:cNvPicPr>
+                                      <a:picLocks noChangeAspect="1" noChangeArrowheads="1"/>
+                                    </pic:cNvPicPr>
+                                  </pic:nvPicPr>
+                                  <pic:blipFill>
+                                    <a:blip r:embed="rId28">
+                                      <a:extLst>
+                                        <a:ext uri="{28A0092B-C50C-407E-A947-70E740481C1C}">
+                                          <a14:useLocalDpi xmlns:a14="http://schemas.microsoft.com/office/drawing/2010/main" val="0"/>
+                                        </a:ext>
+                                      </a:extLst>
+                                    </a:blip>
+                                    <a:srcRect/>
+                                    <a:stretch>
+                                      <a:fillRect/>
+                                    </a:stretch>
+                                  </pic:blipFill>
+                                  <pic:spPr bwMode="auto">
+                                    <a:xfrm>
+                                      <a:off x="0" y="0"/>
+                                      <a:ext cx="3171825" cy="704850"/>
+                                    </a:xfrm>
+                                    <a:prstGeom prst="rect">
+                                      <a:avLst/>
+                                    </a:prstGeom>
+                                    <a:noFill/>
+                                    <a:ln>
+                                      <a:noFill/>
+                                    </a:ln>
+                                  </pic:spPr>
+                                </pic:pic>
+                              </a:graphicData>
+                            </a:graphic>
+                          </wp:inline>
+                        </w:drawing>
+                      </w:r>
+                    </w:p>
+                    <w:p>
+                      <w:pPr>
+                        <w:pStyle w:val="PargrafodaLista"/>
+                        <w:rPr>
+                          <w:b/>
+                          <w:bCs/>
+                          <w:color w:val="000000" w:themeColor="text1"/>
+                        </w:rPr>
+                      </w:pPr>
+                    </w:p>
+                    <w:p>
+                      <w:pPr>
+                        <w:pStyle w:val="PargrafodaLista"/>
+                        <w:numPr>
+                          <w:ilvl w:val="0"/>
+                          <w:numId w:val="23"/>
+                        </w:numPr>
+                        <w:rPr>
+                          <w:color w:val="000000" w:themeColor="text1"/>
+                          <w:lang w:val="pt-BR"/>
+                        </w:rPr>
+                      </w:pPr>
+                      <w:r>
+                        <w:rPr>
+                          <w:color w:val="000000" w:themeColor="text1"/>
+                          <w:lang w:val="pt-BR"/>
+                        </w:rPr>
+                        <w:t xml:space="preserve">Selecionar a revisão para a qual deseja-se retornar. Pode-se verificar mais detalhes da revisão com o comando: </w:t>
+                      </w:r>
+                    </w:p>
+                    <w:p>
+                      <w:pPr>
+                        <w:pStyle w:val="PargrafodaLista"/>
+                        <w:rPr>
+                          <w:b/>
+                          <w:bCs/>
+                          <w:color w:val="FF0000"/>
+                        </w:rPr>
+                      </w:pPr>
+                      <w:r>
+                        <w:rPr>
+                          <w:b/>
+                          <w:bCs/>
+                          <w:color w:val="FF0000"/>
+                        </w:rPr>
+                        <w:t>kubectl rollout history deployment/</w:t>
+                      </w:r>
+                      <w:r>
+                        <w:rPr>
+                          <w:b/>
+                          <w:bCs/>
+                          <w:color w:val="0070C0"/>
+                        </w:rPr>
+                        <w:t>[DEPLOYMENT_NAME] --revi</w:t>
+                      </w:r>
+                      <w:r>
+                        <w:rPr>
+                          <w:b/>
+                          <w:bCs/>
+                          <w:color w:val="0070C0"/>
+                        </w:rPr>
+                        <w:t>s</w:t>
+                      </w:r>
+                      <w:r>
+                        <w:rPr>
+                          <w:b/>
+                          <w:bCs/>
+                          <w:color w:val="0070C0"/>
+                        </w:rPr>
+                        <w:t>ion=[REVISION_NUMBER]</w:t>
+                      </w:r>
+                    </w:p>
+                    <w:p>
+                      <w:pPr>
+                        <w:pStyle w:val="PargrafodaLista"/>
+                        <w:rPr>
+                          <w:b/>
+                          <w:bCs/>
+                          <w:color w:val="000000" w:themeColor="text1"/>
+                        </w:rPr>
+                      </w:pPr>
+                    </w:p>
+                    <w:p>
+                      <w:pPr>
+                        <w:pStyle w:val="PargrafodaLista"/>
+                        <w:numPr>
+                          <w:ilvl w:val="0"/>
+                          <w:numId w:val="23"/>
+                        </w:numPr>
+                        <w:rPr>
+                          <w:b/>
+                          <w:bCs/>
+                          <w:color w:val="FF0000"/>
+                        </w:rPr>
+                      </w:pPr>
+                      <w:r>
+                        <w:rPr>
+                          <w:color w:val="000000" w:themeColor="text1"/>
+                        </w:rPr>
+                        <w:t>Executar</w:t>
+                      </w:r>
+                      <w:r>
+                        <w:rPr>
+                          <w:b/>
+                          <w:bCs/>
+                          <w:color w:val="000000" w:themeColor="text1"/>
+                        </w:rPr>
+                        <w:t xml:space="preserve"> </w:t>
+                      </w:r>
+                      <w:r>
+                        <w:rPr>
+                          <w:b/>
+                          <w:bCs/>
+                          <w:color w:val="FF0000"/>
+                        </w:rPr>
+                        <w:t>kubectl rollout undo deployment/</w:t>
+                      </w:r>
+                      <w:r>
+                        <w:rPr>
+                          <w:b/>
+                          <w:bCs/>
+                          <w:color w:val="0070C0"/>
+                        </w:rPr>
+                        <w:t>[DEPLOYMENT_NAME]</w:t>
+                      </w:r>
+                      <w:r>
+                        <w:rPr>
+                          <w:b/>
+                          <w:bCs/>
+                          <w:color w:val="0070C0"/>
+                        </w:rPr>
+                        <w:t xml:space="preserve">  </w:t>
+                      </w:r>
+                      <w:r>
+                        <w:rPr>
+                          <w:b/>
+                          <w:bCs/>
+                          <w:color w:val="0070C0"/>
+                        </w:rPr>
+                        <w:t>--to-revision=[REVISION_NUMBER]</w:t>
+                      </w:r>
+                    </w:p>
+                    <w:p>
+                      <w:pPr>
+                        <w:pStyle w:val="PargrafodaLista"/>
+                        <w:rPr>
+                          <w:b/>
+                          <w:bCs/>
+                          <w:color w:val="000000" w:themeColor="text1"/>
+                        </w:rPr>
+                      </w:pPr>
+                    </w:p>
+                    <w:p>
+                      <w:pPr>
+                        <w:pStyle w:val="PargrafodaLista"/>
+                        <w:rPr>
+                          <w:b/>
+                          <w:bCs/>
+                          <w:color w:val="000000" w:themeColor="text1"/>
+                        </w:rPr>
+                      </w:pPr>
+                    </w:p>
+                  </w:txbxContent>
+                </v:textbox>
+                <w10:wrap type="square"/>
+              </v:shape>
+            </w:pict>
+          </mc:Fallback>
+        </mc:AlternateContent>
+      </w:r>
+    </w:p>
+    <w:p>
+      <w:pPr>
+        <w:rPr>
+          <w:rFonts w:ascii="Arial" w:hAnsi="Arial" w:cs="Arial"/>
+          <w:b/>
+          <w:color w:val="000000" w:themeColor="text1"/>
+          <w:u w:val="single"/>
+        </w:rPr>
+      </w:pPr>
+    </w:p>
+    <w:p>
+      <w:pPr>
+        <w:rPr>
+          <w:rFonts w:ascii="Arial" w:hAnsi="Arial" w:cs="Arial"/>
+          <w:b/>
+          <w:color w:val="000000" w:themeColor="text1"/>
+          <w:u w:val="single"/>
+        </w:rPr>
+      </w:pPr>
+    </w:p>
+    <w:p>
+      <w:pPr>
+        <w:rPr>
+          <w:rFonts w:ascii="Arial" w:hAnsi="Arial" w:cs="Arial"/>
+          <w:b/>
+          <w:color w:val="000000" w:themeColor="text1"/>
+          <w:u w:val="single"/>
+        </w:rPr>
+      </w:pPr>
+    </w:p>
+    <w:p>
+      <w:pPr>
+        <w:rPr>
+          <w:rFonts w:ascii="Arial" w:hAnsi="Arial" w:cs="Arial"/>
+          <w:b/>
+          <w:color w:val="000000" w:themeColor="text1"/>
+          <w:u w:val="single"/>
+        </w:rPr>
+      </w:pPr>
+    </w:p>
+    <w:p>
+      <w:pPr>
+        <w:rPr>
+          <w:rFonts w:ascii="Arial" w:hAnsi="Arial" w:cs="Arial"/>
+          <w:b/>
+          <w:color w:val="000000" w:themeColor="text1"/>
+          <w:u w:val="single"/>
+        </w:rPr>
+      </w:pPr>
+    </w:p>
+    <w:p>
+      <w:pPr>
+        <w:rPr>
+          <w:rFonts w:ascii="Arial" w:hAnsi="Arial" w:cs="Arial"/>
+          <w:b/>
+          <w:color w:val="000000" w:themeColor="text1"/>
+          <w:u w:val="single"/>
+        </w:rPr>
+      </w:pPr>
+    </w:p>
+    <w:p>
+      <w:pPr>
+        <w:rPr>
+          <w:rFonts w:ascii="Arial" w:hAnsi="Arial" w:cs="Arial"/>
+          <w:b/>
+          <w:color w:val="000000" w:themeColor="text1"/>
+          <w:u w:val="single"/>
+          <w:lang w:val="pt-BR"/>
+        </w:rPr>
+      </w:pPr>
+    </w:p>
+    <w:p>
+      <w:pPr>
+        <w:rPr>
+          <w:rFonts w:ascii="Arial" w:hAnsi="Arial" w:cs="Arial"/>
+          <w:b/>
+          <w:color w:val="000000" w:themeColor="text1"/>
+          <w:u w:val="single"/>
+          <w:lang w:val="pt-BR"/>
+        </w:rPr>
+      </w:pPr>
+    </w:p>
+    <w:p>
+      <w:pPr>
+        <w:rPr>
+          <w:rFonts w:ascii="Arial" w:hAnsi="Arial" w:cs="Arial"/>
+          <w:b/>
+          <w:color w:val="000000" w:themeColor="text1"/>
+          <w:u w:val="single"/>
+          <w:lang w:val="pt-BR"/>
+        </w:rPr>
+      </w:pPr>
+    </w:p>
+    <w:p>
+      <w:pPr>
+        <w:rPr>
+          <w:rFonts w:ascii="Arial" w:hAnsi="Arial" w:cs="Arial"/>
+          <w:b/>
+          <w:color w:val="000000" w:themeColor="text1"/>
+          <w:u w:val="single"/>
+          <w:lang w:val="pt-BR"/>
+        </w:rPr>
+      </w:pPr>
+    </w:p>
+    <w:p>
+      <w:pPr>
+        <w:rPr>
+          <w:rFonts w:ascii="Arial" w:hAnsi="Arial" w:cs="Arial"/>
+          <w:b/>
+          <w:color w:val="000000" w:themeColor="text1"/>
+          <w:u w:val="single"/>
+          <w:lang w:val="pt-BR"/>
+        </w:rPr>
+      </w:pPr>
+    </w:p>
+    <w:p>
+      <w:pPr>
+        <w:rPr>
+          <w:rFonts w:ascii="Arial" w:hAnsi="Arial" w:cs="Arial"/>
+          <w:b/>
+          <w:color w:val="000000" w:themeColor="text1"/>
+          <w:u w:val="single"/>
+          <w:lang w:val="pt-BR"/>
+        </w:rPr>
+      </w:pPr>
+    </w:p>
+    <w:p>
+      <w:pPr>
+        <w:rPr>
+          <w:rFonts w:ascii="Arial" w:hAnsi="Arial" w:cs="Arial"/>
+          <w:b/>
+          <w:color w:val="000000" w:themeColor="text1"/>
+          <w:u w:val="single"/>
+          <w:lang w:val="pt-BR"/>
+        </w:rPr>
+      </w:pPr>
+    </w:p>
+    <w:p>
+      <w:pPr>
+        <w:rPr>
+          <w:rFonts w:ascii="Arial" w:hAnsi="Arial" w:cs="Arial"/>
+          <w:b/>
+          <w:color w:val="000000" w:themeColor="text1"/>
+          <w:u w:val="single"/>
           <w:lang w:val="pt-BR"/>
         </w:rPr>
       </w:pPr>
@@ -15206,7 +16402,7 @@
                                           </pic:cNvPicPr>
                                         </pic:nvPicPr>
                                         <pic:blipFill>
-                                          <a:blip r:embed="rId28">
+                                          <a:blip r:embed="rId29">
                                             <a:extLst>
                                               <a:ext uri="{28A0092B-C50C-407E-A947-70E740481C1C}">
                                                 <a14:useLocalDpi xmlns:a14="http://schemas.microsoft.com/office/drawing/2010/main" val="0"/>
@@ -15320,7 +16516,7 @@
           </mc:Choice>
           <mc:Fallback>
             <w:pict>
-              <v:shape w14:anchorId="213F718D" id="_x0000_s1040" type="#_x0000_t202" style="position:absolute;margin-left:0;margin-top:14.4pt;width:750pt;height:276.75pt;z-index:251663360;visibility:visible;mso-wrap-style:square;mso-width-percent:0;mso-height-percent:0;mso-wrap-distance-left:9pt;mso-wrap-distance-top:3.6pt;mso-wrap-distance-right:9pt;mso-wrap-distance-bottom:3.6pt;mso-position-horizontal:center;mso-position-horizontal-relative:text;mso-position-vertical:absolute;mso-position-vertical-relative:text;mso-width-percent:0;mso-height-percent:0;mso-width-relative:margin;mso-height-relative:margin;v-text-anchor:top" o:gfxdata="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" fillcolor="#d8d8d8 [2732]" strokecolor="black [3200]" strokeweight="2pt">
+              <v:shape w14:anchorId="213F718D" id="_x0000_s1041" type="#_x0000_t202" style="position:absolute;margin-left:0;margin-top:14.4pt;width:750pt;height:276.75pt;z-index:251663360;visibility:visible;mso-wrap-style:square;mso-width-percent:0;mso-height-percent:0;mso-wrap-distance-left:9pt;mso-wrap-distance-top:3.6pt;mso-wrap-distance-right:9pt;mso-wrap-distance-bottom:3.6pt;mso-position-horizontal:center;mso-position-horizontal-relative:text;mso-position-vertical:absolute;mso-position-vertical-relative:text;mso-width-percent:0;mso-height-percent:0;mso-width-relative:margin;mso-height-relative:margin;v-text-anchor:top" o:gfxdata="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" fillcolor="#d8d8d8 [2732]" strokecolor="black [3200]" strokeweight="2pt">
                 <v:textbox>
                   <w:txbxContent>
                     <w:p>
@@ -15673,7 +16869,7 @@
                                     </pic:cNvPicPr>
                                   </pic:nvPicPr>
                                   <pic:blipFill>
-                                    <a:blip r:embed="rId28">
+                                    <a:blip r:embed="rId29">
                                       <a:extLst>
                                         <a:ext uri="{28A0092B-C50C-407E-A947-70E740481C1C}">
                                           <a14:useLocalDpi xmlns:a14="http://schemas.microsoft.com/office/drawing/2010/main" val="0"/>
@@ -17041,6 +18237,95 @@
     </w:lvl>
   </w:abstractNum>
   <w:abstractNum w:abstractNumId="10" w15:restartNumberingAfterBreak="0">
+    <w:nsid w:val="29EC6E0B"/>
+    <w:multiLevelType w:val="hybridMultilevel"/>
+    <w:tmpl w:val="B49676EA"/>
+    <w:lvl w:ilvl="0" w:tplc="5EA8C2FC">
+      <w:start w:val="1"/>
+      <w:numFmt w:val="decimal"/>
+      <w:lvlText w:val="%1."/>
+      <w:lvlJc w:val="left"/>
+      <w:pPr>
+        <w:ind w:left="1080" w:hanging="360"/>
+      </w:pPr>
+      <w:rPr>
+        <w:rFonts w:hint="default"/>
+      </w:rPr>
+    </w:lvl>
+    <w:lvl w:ilvl="1" w:tplc="04090019" w:tentative="1">
+      <w:start w:val="1"/>
+      <w:numFmt w:val="lowerLetter"/>
+      <w:lvlText w:val="%2."/>
+      <w:lvlJc w:val="left"/>
+      <w:pPr>
+        <w:ind w:left="1800" w:hanging="360"/>
+      </w:pPr>
+    </w:lvl>
+    <w:lvl w:ilvl="2" w:tplc="0409001B" w:tentative="1">
+      <w:start w:val="1"/>
+      <w:numFmt w:val="lowerRoman"/>
+      <w:lvlText w:val="%3."/>
+      <w:lvlJc w:val="right"/>
+      <w:pPr>
+        <w:ind w:left="2520" w:hanging="180"/>
+      </w:pPr>
+    </w:lvl>
+    <w:lvl w:ilvl="3" w:tplc="0409000F" w:tentative="1">
+      <w:start w:val="1"/>
+      <w:numFmt w:val="decimal"/>
+      <w:lvlText w:val="%4."/>
+      <w:lvlJc w:val="left"/>
+      <w:pPr>
+        <w:ind w:left="3240" w:hanging="360"/>
+      </w:pPr>
+    </w:lvl>
+    <w:lvl w:ilvl="4" w:tplc="04090019" w:tentative="1">
+      <w:start w:val="1"/>
+      <w:numFmt w:val="lowerLetter"/>
+      <w:lvlText w:val="%5."/>
+      <w:lvlJc w:val="left"/>
+      <w:pPr>
+        <w:ind w:left="3960" w:hanging="360"/>
+      </w:pPr>
+    </w:lvl>
+    <w:lvl w:ilvl="5" w:tplc="0409001B" w:tentative="1">
+      <w:start w:val="1"/>
+      <w:numFmt w:val="lowerRoman"/>
+      <w:lvlText w:val="%6."/>
+      <w:lvlJc w:val="right"/>
+      <w:pPr>
+        <w:ind w:left="4680" w:hanging="180"/>
+      </w:pPr>
+    </w:lvl>
+    <w:lvl w:ilvl="6" w:tplc="0409000F" w:tentative="1">
+      <w:start w:val="1"/>
+      <w:numFmt w:val="decimal"/>
+      <w:lvlText w:val="%7."/>
+      <w:lvlJc w:val="left"/>
+      <w:pPr>
+        <w:ind w:left="5400" w:hanging="360"/>
+      </w:pPr>
+    </w:lvl>
+    <w:lvl w:ilvl="7" w:tplc="04090019" w:tentative="1">
+      <w:start w:val="1"/>
+      <w:numFmt w:val="lowerLetter"/>
+      <w:lvlText w:val="%8."/>
+      <w:lvlJc w:val="left"/>
+      <w:pPr>
+        <w:ind w:left="6120" w:hanging="360"/>
+      </w:pPr>
+    </w:lvl>
+    <w:lvl w:ilvl="8" w:tplc="0409001B" w:tentative="1">
+      <w:start w:val="1"/>
+      <w:numFmt w:val="lowerRoman"/>
+      <w:lvlText w:val="%9."/>
+      <w:lvlJc w:val="right"/>
+      <w:pPr>
+        <w:ind w:left="6840" w:hanging="180"/>
+      </w:pPr>
+    </w:lvl>
+  </w:abstractNum>
+  <w:abstractNum w:abstractNumId="11" w15:restartNumberingAfterBreak="0">
     <w:nsid w:val="2E0E025C"/>
     <w:multiLevelType w:val="hybridMultilevel"/>
     <w:tmpl w:val="5FCA4CE0"/>
@@ -17154,7 +18439,7 @@
       </w:rPr>
     </w:lvl>
   </w:abstractNum>
-  <w:abstractNum w:abstractNumId="11" w15:restartNumberingAfterBreak="0">
+  <w:abstractNum w:abstractNumId="12" w15:restartNumberingAfterBreak="0">
     <w:nsid w:val="2FC42700"/>
     <w:multiLevelType w:val="hybridMultilevel"/>
     <w:tmpl w:val="DA3CDE56"/>
@@ -17267,7 +18552,99 @@
       </w:rPr>
     </w:lvl>
   </w:abstractNum>
-  <w:abstractNum w:abstractNumId="12" w15:restartNumberingAfterBreak="0">
+  <w:abstractNum w:abstractNumId="13" w15:restartNumberingAfterBreak="0">
+    <w:nsid w:val="3F264AEC"/>
+    <w:multiLevelType w:val="hybridMultilevel"/>
+    <w:tmpl w:val="47448246"/>
+    <w:lvl w:ilvl="0" w:tplc="4ABEF21A">
+      <w:start w:val="1"/>
+      <w:numFmt w:val="decimal"/>
+      <w:lvlText w:val="%1."/>
+      <w:lvlJc w:val="left"/>
+      <w:pPr>
+        <w:ind w:left="720" w:hanging="360"/>
+      </w:pPr>
+      <w:rPr>
+        <w:rFonts w:hint="default"/>
+        <w:b w:val="0"/>
+        <w:bCs w:val="0"/>
+        <w:color w:val="000000" w:themeColor="text1"/>
+      </w:rPr>
+    </w:lvl>
+    <w:lvl w:ilvl="1" w:tplc="04090019" w:tentative="1">
+      <w:start w:val="1"/>
+      <w:numFmt w:val="lowerLetter"/>
+      <w:lvlText w:val="%2."/>
+      <w:lvlJc w:val="left"/>
+      <w:pPr>
+        <w:ind w:left="1440" w:hanging="360"/>
+      </w:pPr>
+    </w:lvl>
+    <w:lvl w:ilvl="2" w:tplc="0409001B" w:tentative="1">
+      <w:start w:val="1"/>
+      <w:numFmt w:val="lowerRoman"/>
+      <w:lvlText w:val="%3."/>
+      <w:lvlJc w:val="right"/>
+      <w:pPr>
+        <w:ind w:left="2160" w:hanging="180"/>
+      </w:pPr>
+    </w:lvl>
+    <w:lvl w:ilvl="3" w:tplc="0409000F" w:tentative="1">
+      <w:start w:val="1"/>
+      <w:numFmt w:val="decimal"/>
+      <w:lvlText w:val="%4."/>
+      <w:lvlJc w:val="left"/>
+      <w:pPr>
+        <w:ind w:left="2880" w:hanging="360"/>
+      </w:pPr>
+    </w:lvl>
+    <w:lvl w:ilvl="4" w:tplc="04090019" w:tentative="1">
+      <w:start w:val="1"/>
+      <w:numFmt w:val="lowerLetter"/>
+      <w:lvlText w:val="%5."/>
+      <w:lvlJc w:val="left"/>
+      <w:pPr>
+        <w:ind w:left="3600" w:hanging="360"/>
+      </w:pPr>
+    </w:lvl>
+    <w:lvl w:ilvl="5" w:tplc="0409001B" w:tentative="1">
+      <w:start w:val="1"/>
+      <w:numFmt w:val="lowerRoman"/>
+      <w:lvlText w:val="%6."/>
+      <w:lvlJc w:val="right"/>
+      <w:pPr>
+        <w:ind w:left="4320" w:hanging="180"/>
+      </w:pPr>
+    </w:lvl>
+    <w:lvl w:ilvl="6" w:tplc="0409000F" w:tentative="1">
+      <w:start w:val="1"/>
+      <w:numFmt w:val="decimal"/>
+      <w:lvlText w:val="%7."/>
+      <w:lvlJc w:val="left"/>
+      <w:pPr>
+        <w:ind w:left="5040" w:hanging="360"/>
+      </w:pPr>
+    </w:lvl>
+    <w:lvl w:ilvl="7" w:tplc="04090019" w:tentative="1">
+      <w:start w:val="1"/>
+      <w:numFmt w:val="lowerLetter"/>
+      <w:lvlText w:val="%8."/>
+      <w:lvlJc w:val="left"/>
+      <w:pPr>
+        <w:ind w:left="5760" w:hanging="360"/>
+      </w:pPr>
+    </w:lvl>
+    <w:lvl w:ilvl="8" w:tplc="0409001B" w:tentative="1">
+      <w:start w:val="1"/>
+      <w:numFmt w:val="lowerRoman"/>
+      <w:lvlText w:val="%9."/>
+      <w:lvlJc w:val="right"/>
+      <w:pPr>
+        <w:ind w:left="6480" w:hanging="180"/>
+      </w:pPr>
+    </w:lvl>
+  </w:abstractNum>
+  <w:abstractNum w:abstractNumId="14" w15:restartNumberingAfterBreak="0">
     <w:nsid w:val="451D1DAA"/>
     <w:multiLevelType w:val="hybridMultilevel"/>
     <w:tmpl w:val="8CC25FD8"/>
@@ -17380,7 +18757,120 @@
       </w:rPr>
     </w:lvl>
   </w:abstractNum>
-  <w:abstractNum w:abstractNumId="13" w15:restartNumberingAfterBreak="0">
+  <w:abstractNum w:abstractNumId="15" w15:restartNumberingAfterBreak="0">
+    <w:nsid w:val="49FB6103"/>
+    <w:multiLevelType w:val="hybridMultilevel"/>
+    <w:tmpl w:val="E1DC69B6"/>
+    <w:lvl w:ilvl="0" w:tplc="04090001">
+      <w:start w:val="1"/>
+      <w:numFmt w:val="bullet"/>
+      <w:lvlText w:val=""/>
+      <w:lvlJc w:val="left"/>
+      <w:pPr>
+        <w:ind w:left="720" w:hanging="360"/>
+      </w:pPr>
+      <w:rPr>
+        <w:rFonts w:ascii="Symbol" w:hAnsi="Symbol" w:hint="default"/>
+      </w:rPr>
+    </w:lvl>
+    <w:lvl w:ilvl="1" w:tplc="04090003" w:tentative="1">
+      <w:start w:val="1"/>
+      <w:numFmt w:val="bullet"/>
+      <w:lvlText w:val="o"/>
+      <w:lvlJc w:val="left"/>
+      <w:pPr>
+        <w:ind w:left="1440" w:hanging="360"/>
+      </w:pPr>
+      <w:rPr>
+        <w:rFonts w:ascii="Courier New" w:hAnsi="Courier New" w:cs="Courier New" w:hint="default"/>
+      </w:rPr>
+    </w:lvl>
+    <w:lvl w:ilvl="2" w:tplc="04090005" w:tentative="1">
+      <w:start w:val="1"/>
+      <w:numFmt w:val="bullet"/>
+      <w:lvlText w:val=""/>
+      <w:lvlJc w:val="left"/>
+      <w:pPr>
+        <w:ind w:left="2160" w:hanging="360"/>
+      </w:pPr>
+      <w:rPr>
+        <w:rFonts w:ascii="Wingdings" w:hAnsi="Wingdings" w:hint="default"/>
+      </w:rPr>
+    </w:lvl>
+    <w:lvl w:ilvl="3" w:tplc="04090001" w:tentative="1">
+      <w:start w:val="1"/>
+      <w:numFmt w:val="bullet"/>
+      <w:lvlText w:val=""/>
+      <w:lvlJc w:val="left"/>
+      <w:pPr>
+        <w:ind w:left="2880" w:hanging="360"/>
+      </w:pPr>
+      <w:rPr>
+        <w:rFonts w:ascii="Symbol" w:hAnsi="Symbol" w:hint="default"/>
+      </w:rPr>
+    </w:lvl>
+    <w:lvl w:ilvl="4" w:tplc="04090003" w:tentative="1">
+      <w:start w:val="1"/>
+      <w:numFmt w:val="bullet"/>
+      <w:lvlText w:val="o"/>
+      <w:lvlJc w:val="left"/>
+      <w:pPr>
+        <w:ind w:left="3600" w:hanging="360"/>
+      </w:pPr>
+      <w:rPr>
+        <w:rFonts w:ascii="Courier New" w:hAnsi="Courier New" w:cs="Courier New" w:hint="default"/>
+      </w:rPr>
+    </w:lvl>
+    <w:lvl w:ilvl="5" w:tplc="04090005" w:tentative="1">
+      <w:start w:val="1"/>
+      <w:numFmt w:val="bullet"/>
+      <w:lvlText w:val=""/>
+      <w:lvlJc w:val="left"/>
+      <w:pPr>
+        <w:ind w:left="4320" w:hanging="360"/>
+      </w:pPr>
+      <w:rPr>
+        <w:rFonts w:ascii="Wingdings" w:hAnsi="Wingdings" w:hint="default"/>
+      </w:rPr>
+    </w:lvl>
+    <w:lvl w:ilvl="6" w:tplc="04090001" w:tentative="1">
+      <w:start w:val="1"/>
+      <w:numFmt w:val="bullet"/>
+      <w:lvlText w:val=""/>
+      <w:lvlJc w:val="left"/>
+      <w:pPr>
+        <w:ind w:left="5040" w:hanging="360"/>
+      </w:pPr>
+      <w:rPr>
+        <w:rFonts w:ascii="Symbol" w:hAnsi="Symbol" w:hint="default"/>
+      </w:rPr>
+    </w:lvl>
+    <w:lvl w:ilvl="7" w:tplc="04090003" w:tentative="1">
+      <w:start w:val="1"/>
+      <w:numFmt w:val="bullet"/>
+      <w:lvlText w:val="o"/>
+      <w:lvlJc w:val="left"/>
+      <w:pPr>
+        <w:ind w:left="5760" w:hanging="360"/>
+      </w:pPr>
+      <w:rPr>
+        <w:rFonts w:ascii="Courier New" w:hAnsi="Courier New" w:cs="Courier New" w:hint="default"/>
+      </w:rPr>
+    </w:lvl>
+    <w:lvl w:ilvl="8" w:tplc="04090005" w:tentative="1">
+      <w:start w:val="1"/>
+      <w:numFmt w:val="bullet"/>
+      <w:lvlText w:val=""/>
+      <w:lvlJc w:val="left"/>
+      <w:pPr>
+        <w:ind w:left="6480" w:hanging="360"/>
+      </w:pPr>
+      <w:rPr>
+        <w:rFonts w:ascii="Wingdings" w:hAnsi="Wingdings" w:hint="default"/>
+      </w:rPr>
+    </w:lvl>
+  </w:abstractNum>
+  <w:abstractNum w:abstractNumId="16" w15:restartNumberingAfterBreak="0">
     <w:nsid w:val="52C930B3"/>
     <w:multiLevelType w:val="hybridMultilevel"/>
     <w:tmpl w:val="F280BEB4"/>
@@ -17469,7 +18959,7 @@
       </w:pPr>
     </w:lvl>
   </w:abstractNum>
-  <w:abstractNum w:abstractNumId="14" w15:restartNumberingAfterBreak="0">
+  <w:abstractNum w:abstractNumId="17" w15:restartNumberingAfterBreak="0">
     <w:nsid w:val="53F94E84"/>
     <w:multiLevelType w:val="hybridMultilevel"/>
     <w:tmpl w:val="AB901F5A"/>
@@ -17555,7 +19045,7 @@
       </w:pPr>
     </w:lvl>
   </w:abstractNum>
-  <w:abstractNum w:abstractNumId="15" w15:restartNumberingAfterBreak="0">
+  <w:abstractNum w:abstractNumId="18" w15:restartNumberingAfterBreak="0">
     <w:nsid w:val="54A45793"/>
     <w:multiLevelType w:val="hybridMultilevel"/>
     <w:tmpl w:val="A5C4BE14"/>
@@ -17669,7 +19159,7 @@
       </w:rPr>
     </w:lvl>
   </w:abstractNum>
-  <w:abstractNum w:abstractNumId="16" w15:restartNumberingAfterBreak="0">
+  <w:abstractNum w:abstractNumId="19" w15:restartNumberingAfterBreak="0">
     <w:nsid w:val="56D336B5"/>
     <w:multiLevelType w:val="hybridMultilevel"/>
     <w:tmpl w:val="00B2E32A"/>
@@ -17782,7 +19272,7 @@
       </w:rPr>
     </w:lvl>
   </w:abstractNum>
-  <w:abstractNum w:abstractNumId="17" w15:restartNumberingAfterBreak="0">
+  <w:abstractNum w:abstractNumId="20" w15:restartNumberingAfterBreak="0">
     <w:nsid w:val="61B7066D"/>
     <w:multiLevelType w:val="hybridMultilevel"/>
     <w:tmpl w:val="85C43FE0"/>
@@ -17895,7 +19385,7 @@
       </w:rPr>
     </w:lvl>
   </w:abstractNum>
-  <w:abstractNum w:abstractNumId="18" w15:restartNumberingAfterBreak="0">
+  <w:abstractNum w:abstractNumId="21" w15:restartNumberingAfterBreak="0">
     <w:nsid w:val="715056E8"/>
     <w:multiLevelType w:val="hybridMultilevel"/>
     <w:tmpl w:val="8434472C"/>
@@ -18008,7 +19498,7 @@
       </w:rPr>
     </w:lvl>
   </w:abstractNum>
-  <w:abstractNum w:abstractNumId="19" w15:restartNumberingAfterBreak="0">
+  <w:abstractNum w:abstractNumId="22" w15:restartNumberingAfterBreak="0">
     <w:nsid w:val="7A1F5146"/>
     <w:multiLevelType w:val="hybridMultilevel"/>
     <w:tmpl w:val="F6C80962"/>
@@ -18125,7 +19615,7 @@
     <w:abstractNumId w:val="8"/>
   </w:num>
   <w:num w:numId="2">
-    <w:abstractNumId w:val="15"/>
+    <w:abstractNumId w:val="18"/>
   </w:num>
   <w:num w:numId="3">
     <w:abstractNumId w:val="2"/>
@@ -18134,31 +19624,31 @@
     <w:abstractNumId w:val="1"/>
   </w:num>
   <w:num w:numId="5">
-    <w:abstractNumId w:val="10"/>
+    <w:abstractNumId w:val="11"/>
   </w:num>
   <w:num w:numId="6">
     <w:abstractNumId w:val="6"/>
   </w:num>
   <w:num w:numId="7">
-    <w:abstractNumId w:val="11"/>
+    <w:abstractNumId w:val="12"/>
   </w:num>
   <w:num w:numId="8">
     <w:abstractNumId w:val="7"/>
   </w:num>
   <w:num w:numId="9">
-    <w:abstractNumId w:val="19"/>
+    <w:abstractNumId w:val="22"/>
   </w:num>
   <w:num w:numId="10">
-    <w:abstractNumId w:val="18"/>
+    <w:abstractNumId w:val="21"/>
   </w:num>
   <w:num w:numId="11">
-    <w:abstractNumId w:val="16"/>
+    <w:abstractNumId w:val="19"/>
   </w:num>
   <w:num w:numId="12">
     <w:abstractNumId w:val="4"/>
   </w:num>
   <w:num w:numId="13">
-    <w:abstractNumId w:val="14"/>
+    <w:abstractNumId w:val="17"/>
   </w:num>
   <w:num w:numId="14">
     <w:abstractNumId w:val="9"/>
@@ -18167,19 +19657,28 @@
     <w:abstractNumId w:val="3"/>
   </w:num>
   <w:num w:numId="16">
-    <w:abstractNumId w:val="12"/>
+    <w:abstractNumId w:val="14"/>
   </w:num>
   <w:num w:numId="17">
     <w:abstractNumId w:val="5"/>
   </w:num>
   <w:num w:numId="18">
-    <w:abstractNumId w:val="17"/>
+    <w:abstractNumId w:val="20"/>
   </w:num>
   <w:num w:numId="19">
-    <w:abstractNumId w:val="13"/>
+    <w:abstractNumId w:val="16"/>
   </w:num>
   <w:num w:numId="20">
     <w:abstractNumId w:val="0"/>
+  </w:num>
+  <w:num w:numId="21">
+    <w:abstractNumId w:val="15"/>
+  </w:num>
+  <w:num w:numId="22">
+    <w:abstractNumId w:val="10"/>
+  </w:num>
+  <w:num w:numId="23">
+    <w:abstractNumId w:val="13"/>
   </w:num>
 </w:numbering>
 </file>

</xml_diff>

<commit_message>
198 -Declarative approach for deployment
</commit_message>
<xml_diff>
--- a/Anotações - Docker e Kubernetes.docx
+++ b/Anotações - Docker e Kubernetes.docx
@@ -9436,6 +9436,7 @@
           <w:color w:val="00B050"/>
           <w:sz w:val="32"/>
           <w:szCs w:val="32"/>
+          <w:lang w:val="pt-BR"/>
         </w:rPr>
       </w:pPr>
     </w:p>
@@ -14781,6 +14782,7 @@
           <w:b/>
           <w:color w:val="000000" w:themeColor="text1"/>
           <w:u w:val="single"/>
+          <w:lang w:val="pt-BR"/>
         </w:rPr>
       </w:pPr>
     </w:p>
@@ -14791,6 +14793,7 @@
           <w:b/>
           <w:color w:val="000000" w:themeColor="text1"/>
           <w:u w:val="single"/>
+          <w:lang w:val="pt-BR"/>
         </w:rPr>
       </w:pPr>
     </w:p>
@@ -14801,6 +14804,7 @@
           <w:b/>
           <w:color w:val="000000" w:themeColor="text1"/>
           <w:u w:val="single"/>
+          <w:lang w:val="pt-BR"/>
         </w:rPr>
       </w:pPr>
       <w:r>
@@ -15197,23 +15201,7 @@
                                 <w:bCs/>
                                 <w:color w:val="0070C0"/>
                               </w:rPr>
-                              <w:t>[DEPLOYMENT_NAME] --revi</w:t>
-                            </w:r>
-                            <w:r>
-                              <w:rPr>
-                                <w:b/>
-                                <w:bCs/>
-                                <w:color w:val="0070C0"/>
-                              </w:rPr>
-                              <w:t>s</w:t>
-                            </w:r>
-                            <w:r>
-                              <w:rPr>
-                                <w:b/>
-                                <w:bCs/>
-                                <w:color w:val="0070C0"/>
-                              </w:rPr>
-                              <w:t>ion=[REVISION_NUMBER]</w:t>
+                              <w:t>[DEPLOYMENT_NAME] --revision=[REVISION_NUMBER]</w:t>
                             </w:r>
                           </w:p>
                           <w:p>
@@ -15652,23 +15640,7 @@
                           <w:bCs/>
                           <w:color w:val="0070C0"/>
                         </w:rPr>
-                        <w:t>[DEPLOYMENT_NAME] --revi</w:t>
-                      </w:r>
-                      <w:r>
-                        <w:rPr>
-                          <w:b/>
-                          <w:bCs/>
-                          <w:color w:val="0070C0"/>
-                        </w:rPr>
-                        <w:t>s</w:t>
-                      </w:r>
-                      <w:r>
-                        <w:rPr>
-                          <w:b/>
-                          <w:bCs/>
-                          <w:color w:val="0070C0"/>
-                        </w:rPr>
-                        <w:t>ion=[REVISION_NUMBER]</w:t>
+                        <w:t>[DEPLOYMENT_NAME] --revision=[REVISION_NUMBER]</w:t>
                       </w:r>
                     </w:p>
                     <w:p>
@@ -15777,6 +15749,7 @@
           <w:b/>
           <w:color w:val="000000" w:themeColor="text1"/>
           <w:u w:val="single"/>
+          <w:lang w:val="pt-BR"/>
         </w:rPr>
       </w:pPr>
     </w:p>
@@ -15787,6 +15760,7 @@
           <w:b/>
           <w:color w:val="000000" w:themeColor="text1"/>
           <w:u w:val="single"/>
+          <w:lang w:val="pt-BR"/>
         </w:rPr>
       </w:pPr>
     </w:p>
@@ -15797,6 +15771,7 @@
           <w:b/>
           <w:color w:val="000000" w:themeColor="text1"/>
           <w:u w:val="single"/>
+          <w:lang w:val="pt-BR"/>
         </w:rPr>
       </w:pPr>
     </w:p>
@@ -15807,6 +15782,7 @@
           <w:b/>
           <w:color w:val="000000" w:themeColor="text1"/>
           <w:u w:val="single"/>
+          <w:lang w:val="pt-BR"/>
         </w:rPr>
       </w:pPr>
     </w:p>
@@ -15817,6 +15793,7 @@
           <w:b/>
           <w:color w:val="000000" w:themeColor="text1"/>
           <w:u w:val="single"/>
+          <w:lang w:val="pt-BR"/>
         </w:rPr>
       </w:pPr>
     </w:p>
@@ -15827,6 +15804,7 @@
           <w:b/>
           <w:color w:val="000000" w:themeColor="text1"/>
           <w:u w:val="single"/>
+          <w:lang w:val="pt-BR"/>
         </w:rPr>
       </w:pPr>
     </w:p>
@@ -17118,29 +17096,1640 @@
     <w:p>
       <w:pPr>
         <w:rPr>
-          <w:color w:val="000000" w:themeColor="text1"/>
-          <w:lang w:val="pt-BR"/>
-        </w:rPr>
-      </w:pPr>
-    </w:p>
-    <w:p>
-      <w:pPr>
-        <w:rPr>
-          <w:rFonts w:ascii="Arial" w:hAnsi="Arial" w:cs="Arial"/>
-          <w:color w:val="000000" w:themeColor="text1"/>
-          <w:sz w:val="18"/>
-          <w:szCs w:val="18"/>
-          <w:lang w:val="pt-BR"/>
-        </w:rPr>
-      </w:pPr>
-    </w:p>
-    <w:p>
-      <w:pPr>
-        <w:rPr>
-          <w:lang w:val="pt-BR"/>
-        </w:rPr>
-      </w:pPr>
-    </w:p>
+          <w:rFonts w:ascii="Arial" w:hAnsi="Arial" w:cs="Arial"/>
+          <w:bCs/>
+          <w:color w:val="000000" w:themeColor="text1"/>
+          <w:sz w:val="18"/>
+          <w:szCs w:val="18"/>
+          <w:lang w:val="pt-BR"/>
+        </w:rPr>
+      </w:pPr>
+    </w:p>
+    <w:p>
+      <w:pPr>
+        <w:rPr>
+          <w:rFonts w:ascii="Arial" w:hAnsi="Arial" w:cs="Arial"/>
+          <w:bCs/>
+          <w:color w:val="000000" w:themeColor="text1"/>
+          <w:sz w:val="18"/>
+          <w:szCs w:val="18"/>
+          <w:lang w:val="pt-BR"/>
+        </w:rPr>
+      </w:pPr>
+    </w:p>
+    <w:p>
+      <w:pPr>
+        <w:rPr>
+          <w:rFonts w:ascii="Arial" w:hAnsi="Arial" w:cs="Arial"/>
+          <w:b/>
+          <w:color w:val="000000" w:themeColor="text1"/>
+          <w:sz w:val="32"/>
+          <w:szCs w:val="32"/>
+        </w:rPr>
+      </w:pPr>
+      <w:r>
+        <w:rPr>
+          <w:rFonts w:ascii="Arial" w:hAnsi="Arial" w:cs="Arial"/>
+          <w:b/>
+          <w:color w:val="000000" w:themeColor="text1"/>
+          <w:sz w:val="32"/>
+          <w:szCs w:val="32"/>
+        </w:rPr>
+        <w:t>‘</w:t>
+      </w:r>
+      <w:r>
+        <w:rPr>
+          <w:rFonts w:ascii="Arial" w:hAnsi="Arial" w:cs="Arial"/>
+          <w:b/>
+          <w:color w:val="000000" w:themeColor="text1"/>
+          <w:sz w:val="32"/>
+          <w:szCs w:val="32"/>
+        </w:rPr>
+        <w:t>Declarative Approach</w:t>
+      </w:r>
+      <w:r>
+        <w:rPr>
+          <w:rFonts w:ascii="Arial" w:hAnsi="Arial" w:cs="Arial"/>
+          <w:b/>
+          <w:color w:val="000000" w:themeColor="text1"/>
+          <w:sz w:val="32"/>
+          <w:szCs w:val="32"/>
+        </w:rPr>
+        <w:t>’</w:t>
+      </w:r>
+      <w:r>
+        <w:rPr>
+          <w:rFonts w:ascii="Arial" w:hAnsi="Arial" w:cs="Arial"/>
+          <w:b/>
+          <w:color w:val="000000" w:themeColor="text1"/>
+          <w:sz w:val="32"/>
+          <w:szCs w:val="32"/>
+        </w:rPr>
+        <w:t xml:space="preserve"> </w:t>
+      </w:r>
+      <w:r>
+        <w:rPr>
+          <w:rFonts w:ascii="Arial" w:hAnsi="Arial" w:cs="Arial"/>
+          <w:b/>
+          <w:color w:val="000000" w:themeColor="text1"/>
+          <w:sz w:val="32"/>
+          <w:szCs w:val="32"/>
+        </w:rPr>
+        <w:t>para Deployments</w:t>
+      </w:r>
+    </w:p>
+    <w:p>
+      <w:pPr>
+        <w:rPr>
+          <w:rFonts w:ascii="Arial" w:hAnsi="Arial" w:cs="Arial"/>
+          <w:bCs/>
+          <w:color w:val="000000" w:themeColor="text1"/>
+          <w:sz w:val="18"/>
+          <w:szCs w:val="18"/>
+          <w:lang w:val="pt-BR"/>
+        </w:rPr>
+      </w:pPr>
+      <w:r>
+        <w:rPr>
+          <w:rFonts w:ascii="Arial" w:hAnsi="Arial" w:cs="Arial"/>
+          <w:bCs/>
+          <w:color w:val="000000" w:themeColor="text1"/>
+          <w:sz w:val="18"/>
+          <w:szCs w:val="18"/>
+          <w:lang w:val="pt-BR"/>
+        </w:rPr>
+        <w:t xml:space="preserve">Forma de evitar que precisemos </w:t>
+      </w:r>
+      <w:r>
+        <w:rPr>
+          <w:rFonts w:ascii="Arial" w:hAnsi="Arial" w:cs="Arial"/>
+          <w:bCs/>
+          <w:color w:val="000000" w:themeColor="text1"/>
+          <w:sz w:val="18"/>
+          <w:szCs w:val="18"/>
+          <w:lang w:val="pt-BR"/>
+        </w:rPr>
+        <w:t>executar múltiplos comandos para aplicar modificações no cluster. Comporta-se com um intuito similar ao docker-compose.</w:t>
+      </w:r>
+    </w:p>
+    <w:p>
+      <w:pPr>
+        <w:rPr>
+          <w:rFonts w:ascii="Arial" w:hAnsi="Arial" w:cs="Arial"/>
+          <w:bCs/>
+          <w:color w:val="000000" w:themeColor="text1"/>
+          <w:sz w:val="18"/>
+          <w:szCs w:val="18"/>
+          <w:lang w:val="pt-BR"/>
+        </w:rPr>
+      </w:pPr>
+    </w:p>
+    <w:p>
+      <w:pPr>
+        <w:rPr>
+          <w:rFonts w:ascii="Arial" w:hAnsi="Arial" w:cs="Arial"/>
+          <w:b/>
+          <w:color w:val="000000" w:themeColor="text1"/>
+          <w:sz w:val="18"/>
+          <w:szCs w:val="18"/>
+          <w:lang w:val="pt-BR"/>
+        </w:rPr>
+      </w:pPr>
+      <w:r>
+        <w:rPr>
+          <w:rFonts w:ascii="Arial" w:hAnsi="Arial" w:cs="Arial"/>
+          <w:b/>
+          <w:color w:val="000000" w:themeColor="text1"/>
+          <w:sz w:val="18"/>
+          <w:szCs w:val="18"/>
+          <w:lang w:val="pt-BR"/>
+        </w:rPr>
+        <w:t>Estrutura básica</w:t>
+      </w:r>
+      <w:r>
+        <w:rPr>
+          <w:rFonts w:ascii="Arial" w:hAnsi="Arial" w:cs="Arial"/>
+          <w:b/>
+          <w:color w:val="000000" w:themeColor="text1"/>
+          <w:sz w:val="18"/>
+          <w:szCs w:val="18"/>
+          <w:lang w:val="pt-BR"/>
+        </w:rPr>
+        <w:t xml:space="preserve"> (deployment.yaml)</w:t>
+      </w:r>
+    </w:p>
+    <w:p>
+      <w:pPr>
+        <w:shd w:val="clear" w:color="auto" w:fill="1E1E1E"/>
+        <w:spacing w:after="0" w:line="285" w:lineRule="atLeast"/>
+        <w:rPr>
+          <w:rFonts w:ascii="Consolas" w:eastAsia="Times New Roman" w:hAnsi="Consolas" w:cs="Times New Roman"/>
+          <w:color w:val="D4D4D4"/>
+          <w:sz w:val="21"/>
+          <w:szCs w:val="21"/>
+          <w:lang w:val="pt-BR"/>
+        </w:rPr>
+      </w:pPr>
+      <w:r>
+        <w:rPr>
+          <w:rFonts w:ascii="Consolas" w:eastAsia="Times New Roman" w:hAnsi="Consolas" w:cs="Times New Roman"/>
+          <w:color w:val="569CD6"/>
+          <w:sz w:val="21"/>
+          <w:szCs w:val="21"/>
+          <w:lang w:val="pt-BR"/>
+        </w:rPr>
+        <w:t>apiVersion</w:t>
+      </w:r>
+      <w:r>
+        <w:rPr>
+          <w:rFonts w:ascii="Consolas" w:eastAsia="Times New Roman" w:hAnsi="Consolas" w:cs="Times New Roman"/>
+          <w:color w:val="D4D4D4"/>
+          <w:sz w:val="21"/>
+          <w:szCs w:val="21"/>
+          <w:lang w:val="pt-BR"/>
+        </w:rPr>
+        <w:t xml:space="preserve">: </w:t>
+      </w:r>
+      <w:r>
+        <w:rPr>
+          <w:rFonts w:ascii="Consolas" w:eastAsia="Times New Roman" w:hAnsi="Consolas" w:cs="Times New Roman"/>
+          <w:color w:val="CE9178"/>
+          <w:sz w:val="21"/>
+          <w:szCs w:val="21"/>
+          <w:lang w:val="pt-BR"/>
+        </w:rPr>
+        <w:t>apps/v1</w:t>
+      </w:r>
+      <w:r>
+        <w:rPr>
+          <w:rFonts w:ascii="Consolas" w:eastAsia="Times New Roman" w:hAnsi="Consolas" w:cs="Times New Roman"/>
+          <w:color w:val="D4D4D4"/>
+          <w:sz w:val="21"/>
+          <w:szCs w:val="21"/>
+          <w:lang w:val="pt-BR"/>
+        </w:rPr>
+        <w:t xml:space="preserve"> </w:t>
+      </w:r>
+    </w:p>
+    <w:p>
+      <w:pPr>
+        <w:shd w:val="clear" w:color="auto" w:fill="1E1E1E"/>
+        <w:spacing w:after="0" w:line="285" w:lineRule="atLeast"/>
+        <w:rPr>
+          <w:rFonts w:ascii="Consolas" w:eastAsia="Times New Roman" w:hAnsi="Consolas" w:cs="Times New Roman"/>
+          <w:color w:val="D4D4D4"/>
+          <w:sz w:val="21"/>
+          <w:szCs w:val="21"/>
+          <w:lang w:val="pt-BR"/>
+        </w:rPr>
+      </w:pPr>
+      <w:r>
+        <w:rPr>
+          <w:rFonts w:ascii="Consolas" w:eastAsia="Times New Roman" w:hAnsi="Consolas" w:cs="Times New Roman"/>
+          <w:color w:val="569CD6"/>
+          <w:sz w:val="21"/>
+          <w:szCs w:val="21"/>
+          <w:lang w:val="pt-BR"/>
+        </w:rPr>
+        <w:t>kind</w:t>
+      </w:r>
+      <w:r>
+        <w:rPr>
+          <w:rFonts w:ascii="Consolas" w:eastAsia="Times New Roman" w:hAnsi="Consolas" w:cs="Times New Roman"/>
+          <w:color w:val="D4D4D4"/>
+          <w:sz w:val="21"/>
+          <w:szCs w:val="21"/>
+          <w:lang w:val="pt-BR"/>
+        </w:rPr>
+        <w:t xml:space="preserve">: </w:t>
+      </w:r>
+      <w:r>
+        <w:rPr>
+          <w:rFonts w:ascii="Consolas" w:eastAsia="Times New Roman" w:hAnsi="Consolas" w:cs="Times New Roman"/>
+          <w:color w:val="CE9178"/>
+          <w:sz w:val="21"/>
+          <w:szCs w:val="21"/>
+          <w:lang w:val="pt-BR"/>
+        </w:rPr>
+        <w:t>Deployment</w:t>
+      </w:r>
+      <w:r>
+        <w:rPr>
+          <w:rFonts w:ascii="Consolas" w:eastAsia="Times New Roman" w:hAnsi="Consolas" w:cs="Times New Roman"/>
+          <w:color w:val="D4D4D4"/>
+          <w:sz w:val="21"/>
+          <w:szCs w:val="21"/>
+          <w:lang w:val="pt-BR"/>
+        </w:rPr>
+        <w:t xml:space="preserve"> </w:t>
+      </w:r>
+      <w:r>
+        <w:rPr>
+          <w:rFonts w:ascii="Consolas" w:eastAsia="Times New Roman" w:hAnsi="Consolas" w:cs="Times New Roman"/>
+          <w:color w:val="6A9955"/>
+          <w:sz w:val="21"/>
+          <w:szCs w:val="21"/>
+          <w:lang w:val="pt-BR"/>
+        </w:rPr>
+        <w:t>############## Tipo do objeto (neste caso, Deployment. Poderia ser um Service, Job, etc...)</w:t>
+      </w:r>
+    </w:p>
+    <w:p>
+      <w:pPr>
+        <w:shd w:val="clear" w:color="auto" w:fill="1E1E1E"/>
+        <w:spacing w:after="0" w:line="285" w:lineRule="atLeast"/>
+        <w:rPr>
+          <w:rFonts w:ascii="Consolas" w:eastAsia="Times New Roman" w:hAnsi="Consolas" w:cs="Times New Roman"/>
+          <w:color w:val="D4D4D4"/>
+          <w:sz w:val="21"/>
+          <w:szCs w:val="21"/>
+        </w:rPr>
+      </w:pPr>
+      <w:r>
+        <w:rPr>
+          <w:rFonts w:ascii="Consolas" w:eastAsia="Times New Roman" w:hAnsi="Consolas" w:cs="Times New Roman"/>
+          <w:color w:val="569CD6"/>
+          <w:sz w:val="21"/>
+          <w:szCs w:val="21"/>
+        </w:rPr>
+        <w:t>metadata</w:t>
+      </w:r>
+      <w:r>
+        <w:rPr>
+          <w:rFonts w:ascii="Consolas" w:eastAsia="Times New Roman" w:hAnsi="Consolas" w:cs="Times New Roman"/>
+          <w:color w:val="D4D4D4"/>
+          <w:sz w:val="21"/>
+          <w:szCs w:val="21"/>
+        </w:rPr>
+        <w:t>:</w:t>
+      </w:r>
+    </w:p>
+    <w:p>
+      <w:pPr>
+        <w:shd w:val="clear" w:color="auto" w:fill="1E1E1E"/>
+        <w:spacing w:after="0" w:line="285" w:lineRule="atLeast"/>
+        <w:rPr>
+          <w:rFonts w:ascii="Consolas" w:eastAsia="Times New Roman" w:hAnsi="Consolas" w:cs="Times New Roman"/>
+          <w:color w:val="D4D4D4"/>
+          <w:sz w:val="21"/>
+          <w:szCs w:val="21"/>
+        </w:rPr>
+      </w:pPr>
+      <w:r>
+        <w:rPr>
+          <w:rFonts w:ascii="Consolas" w:eastAsia="Times New Roman" w:hAnsi="Consolas" w:cs="Times New Roman"/>
+          <w:color w:val="D4D4D4"/>
+          <w:sz w:val="21"/>
+          <w:szCs w:val="21"/>
+        </w:rPr>
+        <w:t xml:space="preserve">  </w:t>
+      </w:r>
+      <w:r>
+        <w:rPr>
+          <w:rFonts w:ascii="Consolas" w:eastAsia="Times New Roman" w:hAnsi="Consolas" w:cs="Times New Roman"/>
+          <w:color w:val="569CD6"/>
+          <w:sz w:val="21"/>
+          <w:szCs w:val="21"/>
+        </w:rPr>
+        <w:t>name</w:t>
+      </w:r>
+      <w:r>
+        <w:rPr>
+          <w:rFonts w:ascii="Consolas" w:eastAsia="Times New Roman" w:hAnsi="Consolas" w:cs="Times New Roman"/>
+          <w:color w:val="D4D4D4"/>
+          <w:sz w:val="21"/>
+          <w:szCs w:val="21"/>
+        </w:rPr>
+        <w:t xml:space="preserve">: </w:t>
+      </w:r>
+      <w:r>
+        <w:rPr>
+          <w:rFonts w:ascii="Consolas" w:eastAsia="Times New Roman" w:hAnsi="Consolas" w:cs="Times New Roman"/>
+          <w:color w:val="CE9178"/>
+          <w:sz w:val="21"/>
+          <w:szCs w:val="21"/>
+        </w:rPr>
+        <w:t>second-app-deployment</w:t>
+      </w:r>
+      <w:r>
+        <w:rPr>
+          <w:rFonts w:ascii="Consolas" w:eastAsia="Times New Roman" w:hAnsi="Consolas" w:cs="Times New Roman"/>
+          <w:color w:val="D4D4D4"/>
+          <w:sz w:val="21"/>
+          <w:szCs w:val="21"/>
+        </w:rPr>
+        <w:t xml:space="preserve"> </w:t>
+      </w:r>
+      <w:r>
+        <w:rPr>
+          <w:rFonts w:ascii="Consolas" w:eastAsia="Times New Roman" w:hAnsi="Consolas" w:cs="Times New Roman"/>
+          <w:color w:val="6A9955"/>
+          <w:sz w:val="21"/>
+          <w:szCs w:val="21"/>
+        </w:rPr>
+        <w:t># Nome do objeto.</w:t>
+      </w:r>
+    </w:p>
+    <w:p>
+      <w:pPr>
+        <w:shd w:val="clear" w:color="auto" w:fill="1E1E1E"/>
+        <w:spacing w:after="0" w:line="285" w:lineRule="atLeast"/>
+        <w:rPr>
+          <w:rFonts w:ascii="Consolas" w:eastAsia="Times New Roman" w:hAnsi="Consolas" w:cs="Times New Roman"/>
+          <w:color w:val="D4D4D4"/>
+          <w:sz w:val="21"/>
+          <w:szCs w:val="21"/>
+        </w:rPr>
+      </w:pPr>
+      <w:r>
+        <w:rPr>
+          <w:rFonts w:ascii="Consolas" w:eastAsia="Times New Roman" w:hAnsi="Consolas" w:cs="Times New Roman"/>
+          <w:color w:val="569CD6"/>
+          <w:sz w:val="21"/>
+          <w:szCs w:val="21"/>
+        </w:rPr>
+        <w:t>spec</w:t>
+      </w:r>
+      <w:r>
+        <w:rPr>
+          <w:rFonts w:ascii="Consolas" w:eastAsia="Times New Roman" w:hAnsi="Consolas" w:cs="Times New Roman"/>
+          <w:color w:val="D4D4D4"/>
+          <w:sz w:val="21"/>
+          <w:szCs w:val="21"/>
+        </w:rPr>
+        <w:t xml:space="preserve">: </w:t>
+      </w:r>
+      <w:r>
+        <w:rPr>
+          <w:rFonts w:ascii="Consolas" w:eastAsia="Times New Roman" w:hAnsi="Consolas" w:cs="Times New Roman"/>
+          <w:color w:val="00B050"/>
+          <w:sz w:val="21"/>
+          <w:szCs w:val="21"/>
+        </w:rPr>
+        <w:t xml:space="preserve">######################### </w:t>
+      </w:r>
+      <w:r>
+        <w:rPr>
+          <w:rFonts w:ascii="Consolas" w:eastAsia="Times New Roman" w:hAnsi="Consolas" w:cs="Times New Roman"/>
+          <w:color w:val="00B050"/>
+          <w:sz w:val="21"/>
+          <w:szCs w:val="21"/>
+        </w:rPr>
+        <w:t>ESPECIFICAÇÕES DO DEPLOYMENT</w:t>
+      </w:r>
+    </w:p>
+    <w:p>
+      <w:pPr>
+        <w:shd w:val="clear" w:color="auto" w:fill="1E1E1E"/>
+        <w:spacing w:after="0" w:line="285" w:lineRule="atLeast"/>
+        <w:rPr>
+          <w:rFonts w:ascii="Consolas" w:eastAsia="Times New Roman" w:hAnsi="Consolas" w:cs="Times New Roman"/>
+          <w:color w:val="D4D4D4"/>
+          <w:sz w:val="21"/>
+          <w:szCs w:val="21"/>
+          <w:lang w:val="pt-BR"/>
+        </w:rPr>
+      </w:pPr>
+      <w:r>
+        <w:rPr>
+          <w:rFonts w:ascii="Consolas" w:eastAsia="Times New Roman" w:hAnsi="Consolas" w:cs="Times New Roman"/>
+          <w:color w:val="D4D4D4"/>
+          <w:sz w:val="21"/>
+          <w:szCs w:val="21"/>
+        </w:rPr>
+        <w:t xml:space="preserve">  </w:t>
+      </w:r>
+      <w:r>
+        <w:rPr>
+          <w:rFonts w:ascii="Consolas" w:eastAsia="Times New Roman" w:hAnsi="Consolas" w:cs="Times New Roman"/>
+          <w:color w:val="569CD6"/>
+          <w:sz w:val="21"/>
+          <w:szCs w:val="21"/>
+          <w:lang w:val="pt-BR"/>
+        </w:rPr>
+        <w:t>replicas</w:t>
+      </w:r>
+      <w:r>
+        <w:rPr>
+          <w:rFonts w:ascii="Consolas" w:eastAsia="Times New Roman" w:hAnsi="Consolas" w:cs="Times New Roman"/>
+          <w:color w:val="D4D4D4"/>
+          <w:sz w:val="21"/>
+          <w:szCs w:val="21"/>
+          <w:lang w:val="pt-BR"/>
+        </w:rPr>
+        <w:t xml:space="preserve">: </w:t>
+      </w:r>
+      <w:r>
+        <w:rPr>
+          <w:rFonts w:ascii="Consolas" w:eastAsia="Times New Roman" w:hAnsi="Consolas" w:cs="Times New Roman"/>
+          <w:color w:val="B5CEA8"/>
+          <w:sz w:val="21"/>
+          <w:szCs w:val="21"/>
+          <w:lang w:val="pt-BR"/>
+        </w:rPr>
+        <w:t>1</w:t>
+      </w:r>
+      <w:r>
+        <w:rPr>
+          <w:rFonts w:ascii="Consolas" w:eastAsia="Times New Roman" w:hAnsi="Consolas" w:cs="Times New Roman"/>
+          <w:color w:val="D4D4D4"/>
+          <w:sz w:val="21"/>
+          <w:szCs w:val="21"/>
+          <w:lang w:val="pt-BR"/>
+        </w:rPr>
+        <w:t xml:space="preserve"> </w:t>
+      </w:r>
+      <w:r>
+        <w:rPr>
+          <w:rFonts w:ascii="Consolas" w:eastAsia="Times New Roman" w:hAnsi="Consolas" w:cs="Times New Roman"/>
+          <w:color w:val="6A9955"/>
+          <w:sz w:val="21"/>
+          <w:szCs w:val="21"/>
+          <w:lang w:val="pt-BR"/>
+        </w:rPr>
+        <w:t>################# Qtd. de pods do deployment.</w:t>
+      </w:r>
+    </w:p>
+    <w:p>
+      <w:pPr>
+        <w:shd w:val="clear" w:color="auto" w:fill="1E1E1E"/>
+        <w:spacing w:after="0" w:line="285" w:lineRule="atLeast"/>
+        <w:rPr>
+          <w:rFonts w:ascii="Consolas" w:eastAsia="Times New Roman" w:hAnsi="Consolas" w:cs="Times New Roman"/>
+          <w:color w:val="D4D4D4"/>
+          <w:sz w:val="21"/>
+          <w:szCs w:val="21"/>
+          <w:lang w:val="pt-BR"/>
+        </w:rPr>
+      </w:pPr>
+      <w:r>
+        <w:rPr>
+          <w:rFonts w:ascii="Consolas" w:eastAsia="Times New Roman" w:hAnsi="Consolas" w:cs="Times New Roman"/>
+          <w:color w:val="D4D4D4"/>
+          <w:sz w:val="21"/>
+          <w:szCs w:val="21"/>
+          <w:lang w:val="pt-BR"/>
+        </w:rPr>
+        <w:t xml:space="preserve">  </w:t>
+      </w:r>
+      <w:r>
+        <w:rPr>
+          <w:rFonts w:ascii="Consolas" w:eastAsia="Times New Roman" w:hAnsi="Consolas" w:cs="Times New Roman"/>
+          <w:color w:val="569CD6"/>
+          <w:sz w:val="21"/>
+          <w:szCs w:val="21"/>
+          <w:lang w:val="pt-BR"/>
+        </w:rPr>
+        <w:t>selector</w:t>
+      </w:r>
+      <w:r>
+        <w:rPr>
+          <w:rFonts w:ascii="Consolas" w:eastAsia="Times New Roman" w:hAnsi="Consolas" w:cs="Times New Roman"/>
+          <w:color w:val="D4D4D4"/>
+          <w:sz w:val="21"/>
+          <w:szCs w:val="21"/>
+          <w:lang w:val="pt-BR"/>
+        </w:rPr>
+        <w:t>:</w:t>
+      </w:r>
+    </w:p>
+    <w:p>
+      <w:pPr>
+        <w:shd w:val="clear" w:color="auto" w:fill="1E1E1E"/>
+        <w:spacing w:after="0" w:line="285" w:lineRule="atLeast"/>
+        <w:rPr>
+          <w:rFonts w:ascii="Consolas" w:eastAsia="Times New Roman" w:hAnsi="Consolas" w:cs="Times New Roman"/>
+          <w:color w:val="D4D4D4"/>
+          <w:sz w:val="21"/>
+          <w:szCs w:val="21"/>
+          <w:lang w:val="pt-BR"/>
+        </w:rPr>
+      </w:pPr>
+      <w:r>
+        <w:rPr>
+          <w:rFonts w:ascii="Consolas" w:eastAsia="Times New Roman" w:hAnsi="Consolas" w:cs="Times New Roman"/>
+          <w:color w:val="D4D4D4"/>
+          <w:sz w:val="21"/>
+          <w:szCs w:val="21"/>
+          <w:lang w:val="pt-BR"/>
+        </w:rPr>
+        <w:t xml:space="preserve">    </w:t>
+      </w:r>
+      <w:r>
+        <w:rPr>
+          <w:rFonts w:ascii="Consolas" w:eastAsia="Times New Roman" w:hAnsi="Consolas" w:cs="Times New Roman"/>
+          <w:color w:val="569CD6"/>
+          <w:sz w:val="21"/>
+          <w:szCs w:val="21"/>
+          <w:lang w:val="pt-BR"/>
+        </w:rPr>
+        <w:t>matchLabels</w:t>
+      </w:r>
+      <w:r>
+        <w:rPr>
+          <w:rFonts w:ascii="Consolas" w:eastAsia="Times New Roman" w:hAnsi="Consolas" w:cs="Times New Roman"/>
+          <w:color w:val="D4D4D4"/>
+          <w:sz w:val="21"/>
+          <w:szCs w:val="21"/>
+          <w:lang w:val="pt-BR"/>
+        </w:rPr>
+        <w:t>:</w:t>
+      </w:r>
+    </w:p>
+    <w:p>
+      <w:pPr>
+        <w:shd w:val="clear" w:color="auto" w:fill="1E1E1E"/>
+        <w:spacing w:after="0" w:line="285" w:lineRule="atLeast"/>
+        <w:rPr>
+          <w:rFonts w:ascii="Consolas" w:eastAsia="Times New Roman" w:hAnsi="Consolas" w:cs="Times New Roman"/>
+          <w:color w:val="D4D4D4"/>
+          <w:sz w:val="21"/>
+          <w:szCs w:val="21"/>
+          <w:lang w:val="pt-BR"/>
+        </w:rPr>
+      </w:pPr>
+      <w:r>
+        <w:rPr>
+          <w:rFonts w:ascii="Consolas" w:eastAsia="Times New Roman" w:hAnsi="Consolas" w:cs="Times New Roman"/>
+          <w:color w:val="D4D4D4"/>
+          <w:sz w:val="21"/>
+          <w:szCs w:val="21"/>
+          <w:lang w:val="pt-BR"/>
+        </w:rPr>
+        <w:t xml:space="preserve">      </w:t>
+      </w:r>
+      <w:r>
+        <w:rPr>
+          <w:rFonts w:ascii="Consolas" w:eastAsia="Times New Roman" w:hAnsi="Consolas" w:cs="Times New Roman"/>
+          <w:color w:val="569CD6"/>
+          <w:sz w:val="21"/>
+          <w:szCs w:val="21"/>
+          <w:lang w:val="pt-BR"/>
+        </w:rPr>
+        <w:t>app</w:t>
+      </w:r>
+      <w:r>
+        <w:rPr>
+          <w:rFonts w:ascii="Consolas" w:eastAsia="Times New Roman" w:hAnsi="Consolas" w:cs="Times New Roman"/>
+          <w:color w:val="D4D4D4"/>
+          <w:sz w:val="21"/>
+          <w:szCs w:val="21"/>
+          <w:lang w:val="pt-BR"/>
+        </w:rPr>
+        <w:t xml:space="preserve">: </w:t>
+      </w:r>
+      <w:r>
+        <w:rPr>
+          <w:rFonts w:ascii="Consolas" w:eastAsia="Times New Roman" w:hAnsi="Consolas" w:cs="Times New Roman"/>
+          <w:color w:val="CE9178"/>
+          <w:sz w:val="21"/>
+          <w:szCs w:val="21"/>
+          <w:lang w:val="pt-BR"/>
+        </w:rPr>
+        <w:t>second-app</w:t>
+      </w:r>
+      <w:r>
+        <w:rPr>
+          <w:rFonts w:ascii="Consolas" w:eastAsia="Times New Roman" w:hAnsi="Consolas" w:cs="Times New Roman"/>
+          <w:color w:val="D4D4D4"/>
+          <w:sz w:val="21"/>
+          <w:szCs w:val="21"/>
+          <w:lang w:val="pt-BR"/>
+        </w:rPr>
+        <w:t xml:space="preserve"> </w:t>
+      </w:r>
+      <w:r>
+        <w:rPr>
+          <w:rFonts w:ascii="Consolas" w:eastAsia="Times New Roman" w:hAnsi="Consolas" w:cs="Times New Roman"/>
+          <w:color w:val="6A9955"/>
+          <w:sz w:val="21"/>
+          <w:szCs w:val="21"/>
+          <w:lang w:val="pt-BR"/>
+        </w:rPr>
+        <w:t>######### Variável que auxilia o deployment a encontrar as pods que deve gerenciar.</w:t>
+      </w:r>
+    </w:p>
+    <w:p>
+      <w:pPr>
+        <w:shd w:val="clear" w:color="auto" w:fill="1E1E1E"/>
+        <w:spacing w:after="0" w:line="285" w:lineRule="atLeast"/>
+        <w:rPr>
+          <w:rFonts w:ascii="Consolas" w:eastAsia="Times New Roman" w:hAnsi="Consolas" w:cs="Times New Roman"/>
+          <w:color w:val="D4D4D4"/>
+          <w:sz w:val="21"/>
+          <w:szCs w:val="21"/>
+          <w:lang w:val="pt-BR"/>
+        </w:rPr>
+      </w:pPr>
+      <w:r>
+        <w:rPr>
+          <w:rFonts w:ascii="Consolas" w:eastAsia="Times New Roman" w:hAnsi="Consolas" w:cs="Times New Roman"/>
+          <w:color w:val="D4D4D4"/>
+          <w:sz w:val="21"/>
+          <w:szCs w:val="21"/>
+          <w:lang w:val="pt-BR"/>
+        </w:rPr>
+        <w:t xml:space="preserve">      </w:t>
+      </w:r>
+      <w:r>
+        <w:rPr>
+          <w:rFonts w:ascii="Consolas" w:eastAsia="Times New Roman" w:hAnsi="Consolas" w:cs="Times New Roman"/>
+          <w:color w:val="569CD6"/>
+          <w:sz w:val="21"/>
+          <w:szCs w:val="21"/>
+          <w:lang w:val="pt-BR"/>
+        </w:rPr>
+        <w:t>tier</w:t>
+      </w:r>
+      <w:r>
+        <w:rPr>
+          <w:rFonts w:ascii="Consolas" w:eastAsia="Times New Roman" w:hAnsi="Consolas" w:cs="Times New Roman"/>
+          <w:color w:val="D4D4D4"/>
+          <w:sz w:val="21"/>
+          <w:szCs w:val="21"/>
+          <w:lang w:val="pt-BR"/>
+        </w:rPr>
+        <w:t xml:space="preserve">: </w:t>
+      </w:r>
+      <w:r>
+        <w:rPr>
+          <w:rFonts w:ascii="Consolas" w:eastAsia="Times New Roman" w:hAnsi="Consolas" w:cs="Times New Roman"/>
+          <w:color w:val="CE9178"/>
+          <w:sz w:val="21"/>
+          <w:szCs w:val="21"/>
+          <w:lang w:val="pt-BR"/>
+        </w:rPr>
+        <w:t>backend</w:t>
+      </w:r>
+      <w:r>
+        <w:rPr>
+          <w:rFonts w:ascii="Consolas" w:eastAsia="Times New Roman" w:hAnsi="Consolas" w:cs="Times New Roman"/>
+          <w:color w:val="D4D4D4"/>
+          <w:sz w:val="21"/>
+          <w:szCs w:val="21"/>
+          <w:lang w:val="pt-BR"/>
+        </w:rPr>
+        <w:t xml:space="preserve"> </w:t>
+      </w:r>
+      <w:r>
+        <w:rPr>
+          <w:rFonts w:ascii="Consolas" w:eastAsia="Times New Roman" w:hAnsi="Consolas" w:cs="Times New Roman"/>
+          <w:color w:val="6A9955"/>
+          <w:sz w:val="21"/>
+          <w:szCs w:val="21"/>
+          <w:lang w:val="pt-BR"/>
+        </w:rPr>
+        <w:t>########### Neste caso, O deployment buscará pelo valor 'nginx' em spec.template.metadata.labels.app.  </w:t>
+      </w:r>
+    </w:p>
+    <w:p>
+      <w:pPr>
+        <w:shd w:val="clear" w:color="auto" w:fill="1E1E1E"/>
+        <w:spacing w:after="0" w:line="285" w:lineRule="atLeast"/>
+        <w:rPr>
+          <w:rFonts w:ascii="Consolas" w:eastAsia="Times New Roman" w:hAnsi="Consolas" w:cs="Times New Roman"/>
+          <w:color w:val="D4D4D4"/>
+          <w:sz w:val="21"/>
+          <w:szCs w:val="21"/>
+          <w:lang w:val="pt-BR"/>
+        </w:rPr>
+      </w:pPr>
+      <w:r>
+        <w:rPr>
+          <w:rFonts w:ascii="Consolas" w:eastAsia="Times New Roman" w:hAnsi="Consolas" w:cs="Times New Roman"/>
+          <w:color w:val="D4D4D4"/>
+          <w:sz w:val="21"/>
+          <w:szCs w:val="21"/>
+          <w:lang w:val="pt-BR"/>
+        </w:rPr>
+        <w:t xml:space="preserve">  </w:t>
+      </w:r>
+      <w:r>
+        <w:rPr>
+          <w:rFonts w:ascii="Consolas" w:eastAsia="Times New Roman" w:hAnsi="Consolas" w:cs="Times New Roman"/>
+          <w:color w:val="D4D4D4"/>
+          <w:sz w:val="21"/>
+          <w:szCs w:val="21"/>
+          <w:lang w:val="pt-BR"/>
+        </w:rPr>
+        <w:tab/>
+      </w:r>
+      <w:r>
+        <w:rPr>
+          <w:rFonts w:ascii="Consolas" w:eastAsia="Times New Roman" w:hAnsi="Consolas" w:cs="Times New Roman"/>
+          <w:color w:val="D4D4D4"/>
+          <w:sz w:val="21"/>
+          <w:szCs w:val="21"/>
+          <w:lang w:val="pt-BR"/>
+        </w:rPr>
+        <w:tab/>
+      </w:r>
+      <w:r>
+        <w:rPr>
+          <w:rFonts w:ascii="Consolas" w:eastAsia="Times New Roman" w:hAnsi="Consolas" w:cs="Times New Roman"/>
+          <w:color w:val="D4D4D4"/>
+          <w:sz w:val="21"/>
+          <w:szCs w:val="21"/>
+          <w:lang w:val="pt-BR"/>
+        </w:rPr>
+        <w:tab/>
+        <w:t xml:space="preserve"> </w:t>
+      </w:r>
+      <w:r>
+        <w:rPr>
+          <w:rFonts w:ascii="Consolas" w:eastAsia="Times New Roman" w:hAnsi="Consolas" w:cs="Times New Roman"/>
+          <w:color w:val="6A9955"/>
+          <w:sz w:val="21"/>
+          <w:szCs w:val="21"/>
+          <w:lang w:val="pt-BR"/>
+        </w:rPr>
+        <w:t>########### Se existir, funcionará adequadamente</w:t>
+      </w:r>
+    </w:p>
+    <w:p>
+      <w:pPr>
+        <w:shd w:val="clear" w:color="auto" w:fill="1E1E1E"/>
+        <w:spacing w:after="0" w:line="285" w:lineRule="atLeast"/>
+        <w:rPr>
+          <w:rFonts w:ascii="Consolas" w:eastAsia="Times New Roman" w:hAnsi="Consolas" w:cs="Times New Roman"/>
+          <w:color w:val="D4D4D4"/>
+          <w:sz w:val="21"/>
+          <w:szCs w:val="21"/>
+          <w:lang w:val="pt-BR"/>
+        </w:rPr>
+      </w:pPr>
+    </w:p>
+    <w:p>
+      <w:pPr>
+        <w:shd w:val="clear" w:color="auto" w:fill="1E1E1E"/>
+        <w:spacing w:after="0" w:line="285" w:lineRule="atLeast"/>
+        <w:rPr>
+          <w:rFonts w:ascii="Consolas" w:eastAsia="Times New Roman" w:hAnsi="Consolas" w:cs="Times New Roman"/>
+          <w:color w:val="D4D4D4"/>
+          <w:sz w:val="21"/>
+          <w:szCs w:val="21"/>
+          <w:lang w:val="pt-BR"/>
+        </w:rPr>
+      </w:pPr>
+      <w:r>
+        <w:rPr>
+          <w:rFonts w:ascii="Consolas" w:eastAsia="Times New Roman" w:hAnsi="Consolas" w:cs="Times New Roman"/>
+          <w:color w:val="569CD6"/>
+          <w:sz w:val="21"/>
+          <w:szCs w:val="21"/>
+          <w:lang w:val="pt-BR"/>
+        </w:rPr>
+        <w:t xml:space="preserve">  </w:t>
+      </w:r>
+      <w:r>
+        <w:rPr>
+          <w:rFonts w:ascii="Consolas" w:eastAsia="Times New Roman" w:hAnsi="Consolas" w:cs="Times New Roman"/>
+          <w:color w:val="569CD6"/>
+          <w:sz w:val="21"/>
+          <w:szCs w:val="21"/>
+          <w:lang w:val="pt-BR"/>
+        </w:rPr>
+        <w:t>template</w:t>
+      </w:r>
+      <w:r>
+        <w:rPr>
+          <w:rFonts w:ascii="Consolas" w:eastAsia="Times New Roman" w:hAnsi="Consolas" w:cs="Times New Roman"/>
+          <w:color w:val="D4D4D4"/>
+          <w:sz w:val="21"/>
+          <w:szCs w:val="21"/>
+          <w:lang w:val="pt-BR"/>
+        </w:rPr>
+        <w:t>:</w:t>
+      </w:r>
+      <w:r>
+        <w:rPr>
+          <w:rFonts w:ascii="Consolas" w:eastAsia="Times New Roman" w:hAnsi="Consolas" w:cs="Times New Roman"/>
+          <w:color w:val="D4D4D4"/>
+          <w:sz w:val="21"/>
+          <w:szCs w:val="21"/>
+          <w:lang w:val="pt-BR"/>
+        </w:rPr>
+        <w:t xml:space="preserve"> </w:t>
+      </w:r>
+      <w:r>
+        <w:rPr>
+          <w:rFonts w:ascii="Consolas" w:eastAsia="Times New Roman" w:hAnsi="Consolas" w:cs="Times New Roman"/>
+          <w:color w:val="00B050"/>
+          <w:sz w:val="21"/>
+          <w:szCs w:val="21"/>
+          <w:lang w:val="pt-BR"/>
+        </w:rPr>
+        <w:t>####</w:t>
+      </w:r>
+      <w:r>
+        <w:rPr>
+          <w:rFonts w:ascii="Consolas" w:eastAsia="Times New Roman" w:hAnsi="Consolas" w:cs="Times New Roman"/>
+          <w:color w:val="00B050"/>
+          <w:sz w:val="21"/>
+          <w:szCs w:val="21"/>
+          <w:lang w:val="pt-BR"/>
+        </w:rPr>
+        <w:t>############################</w:t>
+      </w:r>
+      <w:r>
+        <w:rPr>
+          <w:rFonts w:ascii="Consolas" w:eastAsia="Times New Roman" w:hAnsi="Consolas" w:cs="Times New Roman"/>
+          <w:color w:val="00B050"/>
+          <w:sz w:val="21"/>
+          <w:szCs w:val="21"/>
+          <w:lang w:val="pt-BR"/>
+        </w:rPr>
+        <w:t>##</w:t>
+      </w:r>
+      <w:r>
+        <w:rPr>
+          <w:rFonts w:ascii="Consolas" w:eastAsia="Times New Roman" w:hAnsi="Consolas" w:cs="Times New Roman"/>
+          <w:color w:val="00B050"/>
+          <w:sz w:val="21"/>
+          <w:szCs w:val="21"/>
+          <w:lang w:val="pt-BR"/>
+        </w:rPr>
+        <w:t>#</w:t>
+      </w:r>
+      <w:r>
+        <w:rPr>
+          <w:rFonts w:ascii="Consolas" w:eastAsia="Times New Roman" w:hAnsi="Consolas" w:cs="Times New Roman"/>
+          <w:color w:val="00B050"/>
+          <w:sz w:val="21"/>
+          <w:szCs w:val="21"/>
+          <w:lang w:val="pt-BR"/>
+        </w:rPr>
+        <w:t xml:space="preserve"> </w:t>
+      </w:r>
+      <w:r>
+        <w:rPr>
+          <w:rFonts w:ascii="Consolas" w:eastAsia="Times New Roman" w:hAnsi="Consolas" w:cs="Times New Roman"/>
+          <w:b/>
+          <w:bCs/>
+          <w:color w:val="00B050"/>
+          <w:sz w:val="21"/>
+          <w:szCs w:val="21"/>
+          <w:lang w:val="pt-BR"/>
+        </w:rPr>
+        <w:t>ESPECIFICAÇÕES DO POD</w:t>
+      </w:r>
+      <w:r>
+        <w:rPr>
+          <w:rFonts w:ascii="Consolas" w:eastAsia="Times New Roman" w:hAnsi="Consolas" w:cs="Times New Roman"/>
+          <w:b/>
+          <w:bCs/>
+          <w:color w:val="00B050"/>
+          <w:sz w:val="21"/>
+          <w:szCs w:val="21"/>
+          <w:lang w:val="pt-BR"/>
+        </w:rPr>
+        <w:t>. Em caso de confusão, consultar aula 198.</w:t>
+      </w:r>
+      <w:r>
+        <w:rPr>
+          <w:rFonts w:ascii="Consolas" w:eastAsia="Times New Roman" w:hAnsi="Consolas" w:cs="Times New Roman"/>
+          <w:color w:val="00B050"/>
+          <w:sz w:val="21"/>
+          <w:szCs w:val="21"/>
+          <w:lang w:val="pt-BR"/>
+        </w:rPr>
+        <w:t xml:space="preserve">     </w:t>
+      </w:r>
+    </w:p>
+    <w:p>
+      <w:pPr>
+        <w:shd w:val="clear" w:color="auto" w:fill="1E1E1E"/>
+        <w:spacing w:after="0" w:line="285" w:lineRule="atLeast"/>
+        <w:rPr>
+          <w:rFonts w:ascii="Consolas" w:eastAsia="Times New Roman" w:hAnsi="Consolas" w:cs="Times New Roman"/>
+          <w:color w:val="D4D4D4"/>
+          <w:sz w:val="21"/>
+          <w:szCs w:val="21"/>
+          <w:lang w:val="pt-BR"/>
+        </w:rPr>
+      </w:pPr>
+      <w:r>
+        <w:rPr>
+          <w:rFonts w:ascii="Consolas" w:eastAsia="Times New Roman" w:hAnsi="Consolas" w:cs="Times New Roman"/>
+          <w:color w:val="D4D4D4"/>
+          <w:sz w:val="21"/>
+          <w:szCs w:val="21"/>
+          <w:lang w:val="pt-BR"/>
+        </w:rPr>
+        <w:t xml:space="preserve">    </w:t>
+      </w:r>
+      <w:r>
+        <w:rPr>
+          <w:rFonts w:ascii="Consolas" w:eastAsia="Times New Roman" w:hAnsi="Consolas" w:cs="Times New Roman"/>
+          <w:color w:val="569CD6"/>
+          <w:sz w:val="21"/>
+          <w:szCs w:val="21"/>
+          <w:lang w:val="pt-BR"/>
+        </w:rPr>
+        <w:t>metadata</w:t>
+      </w:r>
+      <w:r>
+        <w:rPr>
+          <w:rFonts w:ascii="Consolas" w:eastAsia="Times New Roman" w:hAnsi="Consolas" w:cs="Times New Roman"/>
+          <w:color w:val="D4D4D4"/>
+          <w:sz w:val="21"/>
+          <w:szCs w:val="21"/>
+          <w:lang w:val="pt-BR"/>
+        </w:rPr>
+        <w:t xml:space="preserve">: </w:t>
+      </w:r>
+    </w:p>
+    <w:p>
+      <w:pPr>
+        <w:shd w:val="clear" w:color="auto" w:fill="1E1E1E"/>
+        <w:spacing w:after="0" w:line="285" w:lineRule="atLeast"/>
+        <w:rPr>
+          <w:rFonts w:ascii="Consolas" w:eastAsia="Times New Roman" w:hAnsi="Consolas" w:cs="Times New Roman"/>
+          <w:color w:val="D4D4D4"/>
+          <w:sz w:val="21"/>
+          <w:szCs w:val="21"/>
+          <w:lang w:val="pt-BR"/>
+        </w:rPr>
+      </w:pPr>
+      <w:r>
+        <w:rPr>
+          <w:rFonts w:ascii="Consolas" w:eastAsia="Times New Roman" w:hAnsi="Consolas" w:cs="Times New Roman"/>
+          <w:color w:val="D4D4D4"/>
+          <w:sz w:val="21"/>
+          <w:szCs w:val="21"/>
+          <w:lang w:val="pt-BR"/>
+        </w:rPr>
+        <w:t xml:space="preserve">      </w:t>
+      </w:r>
+      <w:r>
+        <w:rPr>
+          <w:rFonts w:ascii="Consolas" w:eastAsia="Times New Roman" w:hAnsi="Consolas" w:cs="Times New Roman"/>
+          <w:color w:val="569CD6"/>
+          <w:sz w:val="21"/>
+          <w:szCs w:val="21"/>
+          <w:lang w:val="pt-BR"/>
+        </w:rPr>
+        <w:t>labels</w:t>
+      </w:r>
+      <w:r>
+        <w:rPr>
+          <w:rFonts w:ascii="Consolas" w:eastAsia="Times New Roman" w:hAnsi="Consolas" w:cs="Times New Roman"/>
+          <w:color w:val="D4D4D4"/>
+          <w:sz w:val="21"/>
+          <w:szCs w:val="21"/>
+          <w:lang w:val="pt-BR"/>
+        </w:rPr>
+        <w:t>:</w:t>
+      </w:r>
+    </w:p>
+    <w:p>
+      <w:pPr>
+        <w:shd w:val="clear" w:color="auto" w:fill="1E1E1E"/>
+        <w:spacing w:after="0" w:line="285" w:lineRule="atLeast"/>
+        <w:rPr>
+          <w:rFonts w:ascii="Consolas" w:eastAsia="Times New Roman" w:hAnsi="Consolas" w:cs="Times New Roman"/>
+          <w:color w:val="D4D4D4"/>
+          <w:sz w:val="21"/>
+          <w:szCs w:val="21"/>
+          <w:lang w:val="pt-BR"/>
+        </w:rPr>
+      </w:pPr>
+      <w:r>
+        <w:rPr>
+          <w:rFonts w:ascii="Consolas" w:eastAsia="Times New Roman" w:hAnsi="Consolas" w:cs="Times New Roman"/>
+          <w:color w:val="D4D4D4"/>
+          <w:sz w:val="21"/>
+          <w:szCs w:val="21"/>
+          <w:lang w:val="pt-BR"/>
+        </w:rPr>
+        <w:t xml:space="preserve">        </w:t>
+      </w:r>
+      <w:r>
+        <w:rPr>
+          <w:rFonts w:ascii="Consolas" w:eastAsia="Times New Roman" w:hAnsi="Consolas" w:cs="Times New Roman"/>
+          <w:color w:val="569CD6"/>
+          <w:sz w:val="21"/>
+          <w:szCs w:val="21"/>
+          <w:lang w:val="pt-BR"/>
+        </w:rPr>
+        <w:t>app</w:t>
+      </w:r>
+      <w:r>
+        <w:rPr>
+          <w:rFonts w:ascii="Consolas" w:eastAsia="Times New Roman" w:hAnsi="Consolas" w:cs="Times New Roman"/>
+          <w:color w:val="D4D4D4"/>
+          <w:sz w:val="21"/>
+          <w:szCs w:val="21"/>
+          <w:lang w:val="pt-BR"/>
+        </w:rPr>
+        <w:t xml:space="preserve">: </w:t>
+      </w:r>
+      <w:r>
+        <w:rPr>
+          <w:rFonts w:ascii="Consolas" w:eastAsia="Times New Roman" w:hAnsi="Consolas" w:cs="Times New Roman"/>
+          <w:color w:val="CE9178"/>
+          <w:sz w:val="21"/>
+          <w:szCs w:val="21"/>
+          <w:lang w:val="pt-BR"/>
+        </w:rPr>
+        <w:t>second-app</w:t>
+      </w:r>
+      <w:r>
+        <w:rPr>
+          <w:rFonts w:ascii="Consolas" w:eastAsia="Times New Roman" w:hAnsi="Consolas" w:cs="Times New Roman"/>
+          <w:color w:val="D4D4D4"/>
+          <w:sz w:val="21"/>
+          <w:szCs w:val="21"/>
+          <w:lang w:val="pt-BR"/>
+        </w:rPr>
+        <w:t xml:space="preserve"> </w:t>
+      </w:r>
+      <w:r>
+        <w:rPr>
+          <w:rFonts w:ascii="Consolas" w:eastAsia="Times New Roman" w:hAnsi="Consolas" w:cs="Times New Roman"/>
+          <w:color w:val="6A9955"/>
+          <w:sz w:val="21"/>
+          <w:szCs w:val="21"/>
+          <w:lang w:val="pt-BR"/>
+        </w:rPr>
+        <w:t>#######</w:t>
+      </w:r>
+      <w:r>
+        <w:rPr>
+          <w:rFonts w:ascii="Consolas" w:eastAsia="Times New Roman" w:hAnsi="Consolas" w:cs="Times New Roman"/>
+          <w:color w:val="6A9955"/>
+          <w:sz w:val="21"/>
+          <w:szCs w:val="21"/>
+          <w:lang w:val="pt-BR"/>
+        </w:rPr>
+        <w:t>##############</w:t>
+      </w:r>
+      <w:r>
+        <w:rPr>
+          <w:rFonts w:ascii="Consolas" w:eastAsia="Times New Roman" w:hAnsi="Consolas" w:cs="Times New Roman"/>
+          <w:color w:val="6A9955"/>
+          <w:sz w:val="21"/>
+          <w:szCs w:val="21"/>
+          <w:lang w:val="pt-BR"/>
+        </w:rPr>
+        <w:t xml:space="preserve"> Local onde o selector.matchLabels busca pelas labels das aplicações.</w:t>
+      </w:r>
+    </w:p>
+    <w:p>
+      <w:pPr>
+        <w:shd w:val="clear" w:color="auto" w:fill="1E1E1E"/>
+        <w:spacing w:after="0" w:line="285" w:lineRule="atLeast"/>
+        <w:rPr>
+          <w:rFonts w:ascii="Consolas" w:eastAsia="Times New Roman" w:hAnsi="Consolas" w:cs="Times New Roman"/>
+          <w:color w:val="D4D4D4"/>
+          <w:sz w:val="21"/>
+          <w:szCs w:val="21"/>
+          <w:lang w:val="pt-BR"/>
+        </w:rPr>
+      </w:pPr>
+      <w:r>
+        <w:rPr>
+          <w:rFonts w:ascii="Consolas" w:eastAsia="Times New Roman" w:hAnsi="Consolas" w:cs="Times New Roman"/>
+          <w:color w:val="D4D4D4"/>
+          <w:sz w:val="21"/>
+          <w:szCs w:val="21"/>
+          <w:lang w:val="pt-BR"/>
+        </w:rPr>
+        <w:t xml:space="preserve">        </w:t>
+      </w:r>
+      <w:r>
+        <w:rPr>
+          <w:rFonts w:ascii="Consolas" w:eastAsia="Times New Roman" w:hAnsi="Consolas" w:cs="Times New Roman"/>
+          <w:color w:val="569CD6"/>
+          <w:sz w:val="21"/>
+          <w:szCs w:val="21"/>
+          <w:lang w:val="pt-BR"/>
+        </w:rPr>
+        <w:t>tier</w:t>
+      </w:r>
+      <w:r>
+        <w:rPr>
+          <w:rFonts w:ascii="Consolas" w:eastAsia="Times New Roman" w:hAnsi="Consolas" w:cs="Times New Roman"/>
+          <w:color w:val="D4D4D4"/>
+          <w:sz w:val="21"/>
+          <w:szCs w:val="21"/>
+          <w:lang w:val="pt-BR"/>
+        </w:rPr>
+        <w:t xml:space="preserve">: </w:t>
+      </w:r>
+      <w:r>
+        <w:rPr>
+          <w:rFonts w:ascii="Consolas" w:eastAsia="Times New Roman" w:hAnsi="Consolas" w:cs="Times New Roman"/>
+          <w:color w:val="CE9178"/>
+          <w:sz w:val="21"/>
+          <w:szCs w:val="21"/>
+          <w:lang w:val="pt-BR"/>
+        </w:rPr>
+        <w:t>backend</w:t>
+      </w:r>
+    </w:p>
+    <w:p>
+      <w:pPr>
+        <w:shd w:val="clear" w:color="auto" w:fill="1E1E1E"/>
+        <w:spacing w:after="0" w:line="285" w:lineRule="atLeast"/>
+        <w:rPr>
+          <w:rFonts w:ascii="Consolas" w:eastAsia="Times New Roman" w:hAnsi="Consolas" w:cs="Times New Roman"/>
+          <w:color w:val="D4D4D4"/>
+          <w:sz w:val="21"/>
+          <w:szCs w:val="21"/>
+        </w:rPr>
+      </w:pPr>
+      <w:r>
+        <w:rPr>
+          <w:rFonts w:ascii="Consolas" w:eastAsia="Times New Roman" w:hAnsi="Consolas" w:cs="Times New Roman"/>
+          <w:color w:val="D4D4D4"/>
+          <w:sz w:val="21"/>
+          <w:szCs w:val="21"/>
+        </w:rPr>
+        <w:t xml:space="preserve">    </w:t>
+      </w:r>
+      <w:r>
+        <w:rPr>
+          <w:rFonts w:ascii="Consolas" w:eastAsia="Times New Roman" w:hAnsi="Consolas" w:cs="Times New Roman"/>
+          <w:color w:val="569CD6"/>
+          <w:sz w:val="21"/>
+          <w:szCs w:val="21"/>
+        </w:rPr>
+        <w:t>spec</w:t>
+      </w:r>
+      <w:r>
+        <w:rPr>
+          <w:rFonts w:ascii="Consolas" w:eastAsia="Times New Roman" w:hAnsi="Consolas" w:cs="Times New Roman"/>
+          <w:color w:val="D4D4D4"/>
+          <w:sz w:val="21"/>
+          <w:szCs w:val="21"/>
+        </w:rPr>
+        <w:t xml:space="preserve">: </w:t>
+      </w:r>
+    </w:p>
+    <w:p>
+      <w:pPr>
+        <w:shd w:val="clear" w:color="auto" w:fill="1E1E1E"/>
+        <w:spacing w:after="0" w:line="285" w:lineRule="atLeast"/>
+        <w:rPr>
+          <w:rFonts w:ascii="Consolas" w:eastAsia="Times New Roman" w:hAnsi="Consolas" w:cs="Times New Roman"/>
+          <w:color w:val="D4D4D4"/>
+          <w:sz w:val="21"/>
+          <w:szCs w:val="21"/>
+          <w:lang w:val="pt-BR"/>
+        </w:rPr>
+      </w:pPr>
+      <w:r>
+        <w:rPr>
+          <w:rFonts w:ascii="Consolas" w:eastAsia="Times New Roman" w:hAnsi="Consolas" w:cs="Times New Roman"/>
+          <w:color w:val="D4D4D4"/>
+          <w:sz w:val="21"/>
+          <w:szCs w:val="21"/>
+          <w:lang w:val="pt-BR"/>
+        </w:rPr>
+        <w:t xml:space="preserve">      </w:t>
+      </w:r>
+      <w:r>
+        <w:rPr>
+          <w:rFonts w:ascii="Consolas" w:eastAsia="Times New Roman" w:hAnsi="Consolas" w:cs="Times New Roman"/>
+          <w:color w:val="569CD6"/>
+          <w:sz w:val="21"/>
+          <w:szCs w:val="21"/>
+          <w:lang w:val="pt-BR"/>
+        </w:rPr>
+        <w:t>containers</w:t>
+      </w:r>
+      <w:r>
+        <w:rPr>
+          <w:rFonts w:ascii="Consolas" w:eastAsia="Times New Roman" w:hAnsi="Consolas" w:cs="Times New Roman"/>
+          <w:color w:val="D4D4D4"/>
+          <w:sz w:val="21"/>
+          <w:szCs w:val="21"/>
+          <w:lang w:val="pt-BR"/>
+        </w:rPr>
+        <w:t xml:space="preserve">: </w:t>
+      </w:r>
+      <w:r>
+        <w:rPr>
+          <w:rFonts w:ascii="Consolas" w:eastAsia="Times New Roman" w:hAnsi="Consolas" w:cs="Times New Roman"/>
+          <w:color w:val="6A9955"/>
+          <w:sz w:val="21"/>
+          <w:szCs w:val="21"/>
+          <w:lang w:val="pt-BR"/>
+        </w:rPr>
+        <w:t>########################### Declaração dos contêineres que irão para as Pods (neste caso, 3)</w:t>
+      </w:r>
+    </w:p>
+    <w:p>
+      <w:pPr>
+        <w:shd w:val="clear" w:color="auto" w:fill="1E1E1E"/>
+        <w:spacing w:after="0" w:line="285" w:lineRule="atLeast"/>
+        <w:rPr>
+          <w:rFonts w:ascii="Consolas" w:eastAsia="Times New Roman" w:hAnsi="Consolas" w:cs="Times New Roman"/>
+          <w:color w:val="D4D4D4"/>
+          <w:sz w:val="21"/>
+          <w:szCs w:val="21"/>
+          <w:lang w:val="pt-BR"/>
+        </w:rPr>
+      </w:pPr>
+      <w:r>
+        <w:rPr>
+          <w:rFonts w:ascii="Consolas" w:eastAsia="Times New Roman" w:hAnsi="Consolas" w:cs="Times New Roman"/>
+          <w:color w:val="D4D4D4"/>
+          <w:sz w:val="21"/>
+          <w:szCs w:val="21"/>
+          <w:lang w:val="pt-BR"/>
+        </w:rPr>
+        <w:t xml:space="preserve">        - </w:t>
+      </w:r>
+      <w:r>
+        <w:rPr>
+          <w:rFonts w:ascii="Consolas" w:eastAsia="Times New Roman" w:hAnsi="Consolas" w:cs="Times New Roman"/>
+          <w:color w:val="569CD6"/>
+          <w:sz w:val="21"/>
+          <w:szCs w:val="21"/>
+          <w:lang w:val="pt-BR"/>
+        </w:rPr>
+        <w:t>name</w:t>
+      </w:r>
+      <w:r>
+        <w:rPr>
+          <w:rFonts w:ascii="Consolas" w:eastAsia="Times New Roman" w:hAnsi="Consolas" w:cs="Times New Roman"/>
+          <w:color w:val="D4D4D4"/>
+          <w:sz w:val="21"/>
+          <w:szCs w:val="21"/>
+          <w:lang w:val="pt-BR"/>
+        </w:rPr>
+        <w:t xml:space="preserve">: </w:t>
+      </w:r>
+      <w:r>
+        <w:rPr>
+          <w:rFonts w:ascii="Consolas" w:eastAsia="Times New Roman" w:hAnsi="Consolas" w:cs="Times New Roman"/>
+          <w:color w:val="CE9178"/>
+          <w:sz w:val="21"/>
+          <w:szCs w:val="21"/>
+          <w:lang w:val="pt-BR"/>
+        </w:rPr>
+        <w:t>second-node</w:t>
+      </w:r>
+      <w:r>
+        <w:rPr>
+          <w:rFonts w:ascii="Consolas" w:eastAsia="Times New Roman" w:hAnsi="Consolas" w:cs="Times New Roman"/>
+          <w:color w:val="D4D4D4"/>
+          <w:sz w:val="21"/>
+          <w:szCs w:val="21"/>
+          <w:lang w:val="pt-BR"/>
+        </w:rPr>
+        <w:t xml:space="preserve"> </w:t>
+      </w:r>
+      <w:r>
+        <w:rPr>
+          <w:rFonts w:ascii="Consolas" w:eastAsia="Times New Roman" w:hAnsi="Consolas" w:cs="Times New Roman"/>
+          <w:color w:val="6A9955"/>
+          <w:sz w:val="21"/>
+          <w:szCs w:val="21"/>
+          <w:lang w:val="pt-BR"/>
+        </w:rPr>
+        <w:t>################# Nome do contêiner</w:t>
+      </w:r>
+    </w:p>
+    <w:p>
+      <w:pPr>
+        <w:shd w:val="clear" w:color="auto" w:fill="1E1E1E"/>
+        <w:spacing w:after="0" w:line="285" w:lineRule="atLeast"/>
+        <w:rPr>
+          <w:rFonts w:ascii="Consolas" w:eastAsia="Times New Roman" w:hAnsi="Consolas" w:cs="Times New Roman"/>
+          <w:color w:val="D4D4D4"/>
+          <w:sz w:val="21"/>
+          <w:szCs w:val="21"/>
+          <w:lang w:val="pt-BR"/>
+        </w:rPr>
+      </w:pPr>
+      <w:r>
+        <w:rPr>
+          <w:rFonts w:ascii="Consolas" w:eastAsia="Times New Roman" w:hAnsi="Consolas" w:cs="Times New Roman"/>
+          <w:color w:val="D4D4D4"/>
+          <w:sz w:val="21"/>
+          <w:szCs w:val="21"/>
+          <w:lang w:val="pt-BR"/>
+        </w:rPr>
+        <w:t xml:space="preserve">          </w:t>
+      </w:r>
+      <w:r>
+        <w:rPr>
+          <w:rFonts w:ascii="Consolas" w:eastAsia="Times New Roman" w:hAnsi="Consolas" w:cs="Times New Roman"/>
+          <w:color w:val="569CD6"/>
+          <w:sz w:val="21"/>
+          <w:szCs w:val="21"/>
+          <w:lang w:val="pt-BR"/>
+        </w:rPr>
+        <w:t>image</w:t>
+      </w:r>
+      <w:r>
+        <w:rPr>
+          <w:rFonts w:ascii="Consolas" w:eastAsia="Times New Roman" w:hAnsi="Consolas" w:cs="Times New Roman"/>
+          <w:color w:val="D4D4D4"/>
+          <w:sz w:val="21"/>
+          <w:szCs w:val="21"/>
+          <w:lang w:val="pt-BR"/>
+        </w:rPr>
+        <w:t xml:space="preserve">: </w:t>
+      </w:r>
+      <w:r>
+        <w:rPr>
+          <w:rFonts w:ascii="Consolas" w:eastAsia="Times New Roman" w:hAnsi="Consolas" w:cs="Times New Roman"/>
+          <w:color w:val="CE9178"/>
+          <w:sz w:val="21"/>
+          <w:szCs w:val="21"/>
+          <w:lang w:val="pt-BR"/>
+        </w:rPr>
+        <w:t>academind/kub-first-app:2</w:t>
+      </w:r>
+      <w:r>
+        <w:rPr>
+          <w:rFonts w:ascii="Consolas" w:eastAsia="Times New Roman" w:hAnsi="Consolas" w:cs="Times New Roman"/>
+          <w:color w:val="D4D4D4"/>
+          <w:sz w:val="21"/>
+          <w:szCs w:val="21"/>
+          <w:lang w:val="pt-BR"/>
+        </w:rPr>
+        <w:t xml:space="preserve"> </w:t>
+      </w:r>
+      <w:r>
+        <w:rPr>
+          <w:rFonts w:ascii="Consolas" w:eastAsia="Times New Roman" w:hAnsi="Consolas" w:cs="Times New Roman"/>
+          <w:color w:val="6A9955"/>
+          <w:sz w:val="21"/>
+          <w:szCs w:val="21"/>
+          <w:lang w:val="pt-BR"/>
+        </w:rPr>
+        <w:t>##</w:t>
+      </w:r>
+      <w:r>
+        <w:rPr>
+          <w:rFonts w:ascii="Consolas" w:eastAsia="Times New Roman" w:hAnsi="Consolas" w:cs="Times New Roman"/>
+          <w:color w:val="6A9955"/>
+          <w:sz w:val="21"/>
+          <w:szCs w:val="21"/>
+          <w:lang w:val="pt-BR"/>
+        </w:rPr>
+        <w:t xml:space="preserve"> </w:t>
+      </w:r>
+      <w:r>
+        <w:rPr>
+          <w:rFonts w:ascii="Consolas" w:eastAsia="Times New Roman" w:hAnsi="Consolas" w:cs="Times New Roman"/>
+          <w:color w:val="6A9955"/>
+          <w:sz w:val="21"/>
+          <w:szCs w:val="21"/>
+          <w:lang w:val="pt-BR"/>
+        </w:rPr>
+        <w:t>Imagem a ser usada</w:t>
+      </w:r>
+    </w:p>
+    <w:p>
+      <w:pPr>
+        <w:shd w:val="clear" w:color="auto" w:fill="1E1E1E"/>
+        <w:spacing w:after="0" w:line="285" w:lineRule="atLeast"/>
+        <w:rPr>
+          <w:rFonts w:ascii="Consolas" w:eastAsia="Times New Roman" w:hAnsi="Consolas" w:cs="Times New Roman"/>
+          <w:color w:val="D4D4D4"/>
+          <w:sz w:val="21"/>
+          <w:szCs w:val="21"/>
+          <w:lang w:val="pt-BR"/>
+        </w:rPr>
+      </w:pPr>
+      <w:r>
+        <w:rPr>
+          <w:rFonts w:ascii="Consolas" w:eastAsia="Times New Roman" w:hAnsi="Consolas" w:cs="Times New Roman"/>
+          <w:color w:val="D4D4D4"/>
+          <w:sz w:val="21"/>
+          <w:szCs w:val="21"/>
+          <w:lang w:val="pt-BR"/>
+        </w:rPr>
+        <w:t xml:space="preserve">        </w:t>
+      </w:r>
+      <w:r>
+        <w:rPr>
+          <w:rFonts w:ascii="Consolas" w:eastAsia="Times New Roman" w:hAnsi="Consolas" w:cs="Times New Roman"/>
+          <w:color w:val="6A9955"/>
+          <w:sz w:val="21"/>
+          <w:szCs w:val="21"/>
+          <w:lang w:val="pt-BR"/>
+        </w:rPr>
+        <w:t># - name: ... (Caso eu queira adicionar mais contêineres)</w:t>
+      </w:r>
+    </w:p>
+    <w:p>
+      <w:pPr>
+        <w:shd w:val="clear" w:color="auto" w:fill="1E1E1E"/>
+        <w:spacing w:after="0" w:line="285" w:lineRule="atLeast"/>
+        <w:rPr>
+          <w:rFonts w:ascii="Consolas" w:eastAsia="Times New Roman" w:hAnsi="Consolas" w:cs="Times New Roman"/>
+          <w:color w:val="D4D4D4"/>
+          <w:sz w:val="21"/>
+          <w:szCs w:val="21"/>
+          <w:lang w:val="pt-BR"/>
+        </w:rPr>
+      </w:pPr>
+      <w:r>
+        <w:rPr>
+          <w:rFonts w:ascii="Consolas" w:eastAsia="Times New Roman" w:hAnsi="Consolas" w:cs="Times New Roman"/>
+          <w:color w:val="D4D4D4"/>
+          <w:sz w:val="21"/>
+          <w:szCs w:val="21"/>
+          <w:lang w:val="pt-BR"/>
+        </w:rPr>
+        <w:t xml:space="preserve">        </w:t>
+      </w:r>
+      <w:r>
+        <w:rPr>
+          <w:rFonts w:ascii="Consolas" w:eastAsia="Times New Roman" w:hAnsi="Consolas" w:cs="Times New Roman"/>
+          <w:color w:val="6A9955"/>
+          <w:sz w:val="21"/>
+          <w:szCs w:val="21"/>
+          <w:lang w:val="pt-BR"/>
+        </w:rPr>
+        <w:t>#   image: ...</w:t>
+      </w:r>
+    </w:p>
+    <w:p>
+      <w:pPr>
+        <w:shd w:val="clear" w:color="auto" w:fill="1E1E1E"/>
+        <w:spacing w:after="0" w:line="285" w:lineRule="atLeast"/>
+        <w:rPr>
+          <w:rFonts w:ascii="Consolas" w:eastAsia="Times New Roman" w:hAnsi="Consolas" w:cs="Times New Roman"/>
+          <w:color w:val="D4D4D4"/>
+          <w:sz w:val="21"/>
+          <w:szCs w:val="21"/>
+          <w:lang w:val="pt-BR"/>
+        </w:rPr>
+      </w:pPr>
+    </w:p>
+    <w:p>
+      <w:pPr>
+        <w:rPr>
+          <w:rFonts w:ascii="Arial" w:hAnsi="Arial" w:cs="Arial"/>
+          <w:bCs/>
+          <w:color w:val="000000" w:themeColor="text1"/>
+          <w:sz w:val="18"/>
+          <w:szCs w:val="18"/>
+          <w:lang w:val="pt-BR"/>
+        </w:rPr>
+      </w:pPr>
+    </w:p>
+    <w:p>
+      <w:pPr>
+        <w:rPr>
+          <w:rFonts w:ascii="Arial" w:hAnsi="Arial" w:cs="Arial"/>
+          <w:bCs/>
+          <w:color w:val="000000" w:themeColor="text1"/>
+          <w:sz w:val="18"/>
+          <w:szCs w:val="18"/>
+          <w:lang w:val="pt-BR"/>
+        </w:rPr>
+      </w:pPr>
+      <w:r>
+        <w:rPr>
+          <w:rFonts w:ascii="Arial" w:hAnsi="Arial" w:cs="Arial"/>
+          <w:bCs/>
+          <w:color w:val="000000" w:themeColor="text1"/>
+          <w:sz w:val="18"/>
+          <w:szCs w:val="18"/>
+          <w:lang w:val="pt-BR"/>
+        </w:rPr>
+        <w:t xml:space="preserve">Para aplicar </w:t>
+      </w:r>
+      <w:r>
+        <w:rPr>
+          <w:rFonts w:ascii="Arial" w:hAnsi="Arial" w:cs="Arial"/>
+          <w:bCs/>
+          <w:color w:val="000000" w:themeColor="text1"/>
+          <w:sz w:val="18"/>
+          <w:szCs w:val="18"/>
+          <w:lang w:val="pt-BR"/>
+        </w:rPr>
+        <w:t xml:space="preserve">as definições descritas dentro do arquivo </w:t>
+      </w:r>
+      <w:r>
+        <w:rPr>
+          <w:rFonts w:ascii="Arial" w:hAnsi="Arial" w:cs="Arial"/>
+          <w:b/>
+          <w:color w:val="000000" w:themeColor="text1"/>
+          <w:sz w:val="18"/>
+          <w:szCs w:val="18"/>
+          <w:lang w:val="pt-BR"/>
+        </w:rPr>
+        <w:t>deployment.yaml</w:t>
+      </w:r>
+      <w:r>
+        <w:rPr>
+          <w:rFonts w:ascii="Arial" w:hAnsi="Arial" w:cs="Arial"/>
+          <w:bCs/>
+          <w:color w:val="000000" w:themeColor="text1"/>
+          <w:sz w:val="18"/>
+          <w:szCs w:val="18"/>
+          <w:lang w:val="pt-BR"/>
+        </w:rPr>
+        <w:t xml:space="preserve"> acima, executamos o seguinte comando:</w:t>
+      </w:r>
+    </w:p>
+    <w:p>
+      <w:pPr>
+        <w:pStyle w:val="PargrafodaLista"/>
+        <w:numPr>
+          <w:ilvl w:val="0"/>
+          <w:numId w:val="24"/>
+        </w:numPr>
+        <w:rPr>
+          <w:rFonts w:ascii="Arial" w:hAnsi="Arial" w:cs="Arial"/>
+          <w:b/>
+          <w:bCs/>
+          <w:color w:val="FF0000"/>
+          <w:sz w:val="18"/>
+          <w:szCs w:val="18"/>
+        </w:rPr>
+      </w:pPr>
+      <w:r>
+        <w:rPr>
+          <w:rFonts w:ascii="Arial" w:hAnsi="Arial" w:cs="Arial"/>
+          <w:b/>
+          <w:bCs/>
+          <w:color w:val="FF0000"/>
+          <w:sz w:val="18"/>
+          <w:szCs w:val="18"/>
+        </w:rPr>
+        <w:t xml:space="preserve">kubectl apply </w:t>
+      </w:r>
+      <w:r>
+        <w:rPr>
+          <w:rFonts w:ascii="Arial" w:hAnsi="Arial" w:cs="Arial"/>
+          <w:b/>
+          <w:bCs/>
+          <w:color w:val="0070C0"/>
+          <w:sz w:val="18"/>
+          <w:szCs w:val="18"/>
+        </w:rPr>
+        <w:t>-f=[FILE_NAME]</w:t>
+      </w:r>
+    </w:p>
+    <w:p>
+      <w:pPr>
+        <w:rPr>
+          <w:color w:val="000000" w:themeColor="text1"/>
+        </w:rPr>
+      </w:pPr>
+    </w:p>
+    <w:p>
+      <w:pPr>
+        <w:rPr>
+          <w:rFonts w:ascii="Arial" w:hAnsi="Arial" w:cs="Arial"/>
+          <w:color w:val="000000" w:themeColor="text1"/>
+          <w:sz w:val="18"/>
+          <w:szCs w:val="18"/>
+        </w:rPr>
+      </w:pPr>
+    </w:p>
+    <w:p/>
     <w:sectPr>
       <w:pgSz w:w="12240" w:h="15840"/>
       <w:pgMar w:top="1440" w:right="1440" w:bottom="1440" w:left="1440" w:header="720" w:footer="720" w:gutter="0"/>
@@ -19386,9 +20975,9 @@
     </w:lvl>
   </w:abstractNum>
   <w:abstractNum w:abstractNumId="21" w15:restartNumberingAfterBreak="0">
-    <w:nsid w:val="715056E8"/>
+    <w:nsid w:val="64893597"/>
     <w:multiLevelType w:val="hybridMultilevel"/>
-    <w:tmpl w:val="8434472C"/>
+    <w:tmpl w:val="28941F0A"/>
     <w:lvl w:ilvl="0" w:tplc="04090001">
       <w:start w:val="1"/>
       <w:numFmt w:val="bullet"/>
@@ -19499,6 +21088,119 @@
     </w:lvl>
   </w:abstractNum>
   <w:abstractNum w:abstractNumId="22" w15:restartNumberingAfterBreak="0">
+    <w:nsid w:val="715056E8"/>
+    <w:multiLevelType w:val="hybridMultilevel"/>
+    <w:tmpl w:val="8434472C"/>
+    <w:lvl w:ilvl="0" w:tplc="04090001">
+      <w:start w:val="1"/>
+      <w:numFmt w:val="bullet"/>
+      <w:lvlText w:val=""/>
+      <w:lvlJc w:val="left"/>
+      <w:pPr>
+        <w:ind w:left="720" w:hanging="360"/>
+      </w:pPr>
+      <w:rPr>
+        <w:rFonts w:ascii="Symbol" w:hAnsi="Symbol" w:hint="default"/>
+      </w:rPr>
+    </w:lvl>
+    <w:lvl w:ilvl="1" w:tplc="04090003" w:tentative="1">
+      <w:start w:val="1"/>
+      <w:numFmt w:val="bullet"/>
+      <w:lvlText w:val="o"/>
+      <w:lvlJc w:val="left"/>
+      <w:pPr>
+        <w:ind w:left="1440" w:hanging="360"/>
+      </w:pPr>
+      <w:rPr>
+        <w:rFonts w:ascii="Courier New" w:hAnsi="Courier New" w:cs="Courier New" w:hint="default"/>
+      </w:rPr>
+    </w:lvl>
+    <w:lvl w:ilvl="2" w:tplc="04090005" w:tentative="1">
+      <w:start w:val="1"/>
+      <w:numFmt w:val="bullet"/>
+      <w:lvlText w:val=""/>
+      <w:lvlJc w:val="left"/>
+      <w:pPr>
+        <w:ind w:left="2160" w:hanging="360"/>
+      </w:pPr>
+      <w:rPr>
+        <w:rFonts w:ascii="Wingdings" w:hAnsi="Wingdings" w:hint="default"/>
+      </w:rPr>
+    </w:lvl>
+    <w:lvl w:ilvl="3" w:tplc="04090001" w:tentative="1">
+      <w:start w:val="1"/>
+      <w:numFmt w:val="bullet"/>
+      <w:lvlText w:val=""/>
+      <w:lvlJc w:val="left"/>
+      <w:pPr>
+        <w:ind w:left="2880" w:hanging="360"/>
+      </w:pPr>
+      <w:rPr>
+        <w:rFonts w:ascii="Symbol" w:hAnsi="Symbol" w:hint="default"/>
+      </w:rPr>
+    </w:lvl>
+    <w:lvl w:ilvl="4" w:tplc="04090003" w:tentative="1">
+      <w:start w:val="1"/>
+      <w:numFmt w:val="bullet"/>
+      <w:lvlText w:val="o"/>
+      <w:lvlJc w:val="left"/>
+      <w:pPr>
+        <w:ind w:left="3600" w:hanging="360"/>
+      </w:pPr>
+      <w:rPr>
+        <w:rFonts w:ascii="Courier New" w:hAnsi="Courier New" w:cs="Courier New" w:hint="default"/>
+      </w:rPr>
+    </w:lvl>
+    <w:lvl w:ilvl="5" w:tplc="04090005" w:tentative="1">
+      <w:start w:val="1"/>
+      <w:numFmt w:val="bullet"/>
+      <w:lvlText w:val=""/>
+      <w:lvlJc w:val="left"/>
+      <w:pPr>
+        <w:ind w:left="4320" w:hanging="360"/>
+      </w:pPr>
+      <w:rPr>
+        <w:rFonts w:ascii="Wingdings" w:hAnsi="Wingdings" w:hint="default"/>
+      </w:rPr>
+    </w:lvl>
+    <w:lvl w:ilvl="6" w:tplc="04090001" w:tentative="1">
+      <w:start w:val="1"/>
+      <w:numFmt w:val="bullet"/>
+      <w:lvlText w:val=""/>
+      <w:lvlJc w:val="left"/>
+      <w:pPr>
+        <w:ind w:left="5040" w:hanging="360"/>
+      </w:pPr>
+      <w:rPr>
+        <w:rFonts w:ascii="Symbol" w:hAnsi="Symbol" w:hint="default"/>
+      </w:rPr>
+    </w:lvl>
+    <w:lvl w:ilvl="7" w:tplc="04090003" w:tentative="1">
+      <w:start w:val="1"/>
+      <w:numFmt w:val="bullet"/>
+      <w:lvlText w:val="o"/>
+      <w:lvlJc w:val="left"/>
+      <w:pPr>
+        <w:ind w:left="5760" w:hanging="360"/>
+      </w:pPr>
+      <w:rPr>
+        <w:rFonts w:ascii="Courier New" w:hAnsi="Courier New" w:cs="Courier New" w:hint="default"/>
+      </w:rPr>
+    </w:lvl>
+    <w:lvl w:ilvl="8" w:tplc="04090005" w:tentative="1">
+      <w:start w:val="1"/>
+      <w:numFmt w:val="bullet"/>
+      <w:lvlText w:val=""/>
+      <w:lvlJc w:val="left"/>
+      <w:pPr>
+        <w:ind w:left="6480" w:hanging="360"/>
+      </w:pPr>
+      <w:rPr>
+        <w:rFonts w:ascii="Wingdings" w:hAnsi="Wingdings" w:hint="default"/>
+      </w:rPr>
+    </w:lvl>
+  </w:abstractNum>
+  <w:abstractNum w:abstractNumId="23" w15:restartNumberingAfterBreak="0">
     <w:nsid w:val="7A1F5146"/>
     <w:multiLevelType w:val="hybridMultilevel"/>
     <w:tmpl w:val="F6C80962"/>
@@ -19636,10 +21338,10 @@
     <w:abstractNumId w:val="7"/>
   </w:num>
   <w:num w:numId="9">
-    <w:abstractNumId w:val="22"/>
+    <w:abstractNumId w:val="23"/>
   </w:num>
   <w:num w:numId="10">
-    <w:abstractNumId w:val="21"/>
+    <w:abstractNumId w:val="22"/>
   </w:num>
   <w:num w:numId="11">
     <w:abstractNumId w:val="19"/>
@@ -19679,6 +21381,9 @@
   </w:num>
   <w:num w:numId="23">
     <w:abstractNumId w:val="13"/>
+  </w:num>
+  <w:num w:numId="24">
+    <w:abstractNumId w:val="21"/>
   </w:num>
 </w:numbering>
 </file>

</xml_diff>

<commit_message>
201 - Taking notes on single config file
</commit_message>
<xml_diff>
--- a/Anotações - Docker e Kubernetes.docx
+++ b/Anotações - Docker e Kubernetes.docx
@@ -13698,7 +13698,7 @@
                                     </pic:cNvPicPr>
                                   </pic:nvPicPr>
                                   <pic:blipFill>
-                                    <a:blip r:embed="rId27">
+                                    <a:blip r:embed="rId28">
                                       <a:extLst>
                                         <a:ext uri="{28A0092B-C50C-407E-A947-70E740481C1C}">
                                           <a14:useLocalDpi xmlns:a14="http://schemas.microsoft.com/office/drawing/2010/main" val="0"/>
@@ -15116,7 +15116,7 @@
                                           </pic:cNvPicPr>
                                         </pic:nvPicPr>
                                         <pic:blipFill>
-                                          <a:blip r:embed="rId28">
+                                          <a:blip r:embed="rId29">
                                             <a:extLst>
                                               <a:ext uri="{28A0092B-C50C-407E-A947-70E740481C1C}">
                                                 <a14:useLocalDpi xmlns:a14="http://schemas.microsoft.com/office/drawing/2010/main" val="0"/>
@@ -15555,7 +15555,7 @@
                                     </pic:cNvPicPr>
                                   </pic:nvPicPr>
                                   <pic:blipFill>
-                                    <a:blip r:embed="rId28">
+                                    <a:blip r:embed="rId30">
                                       <a:extLst>
                                         <a:ext uri="{28A0092B-C50C-407E-A947-70E740481C1C}">
                                           <a14:useLocalDpi xmlns:a14="http://schemas.microsoft.com/office/drawing/2010/main" val="0"/>
@@ -16380,7 +16380,7 @@
                                           </pic:cNvPicPr>
                                         </pic:nvPicPr>
                                         <pic:blipFill>
-                                          <a:blip r:embed="rId29">
+                                          <a:blip r:embed="rId31">
                                             <a:extLst>
                                               <a:ext uri="{28A0092B-C50C-407E-A947-70E740481C1C}">
                                                 <a14:useLocalDpi xmlns:a14="http://schemas.microsoft.com/office/drawing/2010/main" val="0"/>
@@ -16847,7 +16847,7 @@
                                     </pic:cNvPicPr>
                                   </pic:nvPicPr>
                                   <pic:blipFill>
-                                    <a:blip r:embed="rId29">
+                                    <a:blip r:embed="rId32">
                                       <a:extLst>
                                         <a:ext uri="{28A0092B-C50C-407E-A947-70E740481C1C}">
                                           <a14:useLocalDpi xmlns:a14="http://schemas.microsoft.com/office/drawing/2010/main" val="0"/>
@@ -17125,6 +17125,7 @@
           <w:color w:val="000000" w:themeColor="text1"/>
           <w:sz w:val="32"/>
           <w:szCs w:val="32"/>
+          <w:lang w:val="pt-BR"/>
         </w:rPr>
       </w:pPr>
       <w:r>
@@ -17134,6 +17135,7 @@
           <w:color w:val="000000" w:themeColor="text1"/>
           <w:sz w:val="32"/>
           <w:szCs w:val="32"/>
+          <w:lang w:val="pt-BR"/>
         </w:rPr>
         <w:t>‘</w:t>
       </w:r>
@@ -17144,6 +17146,7 @@
           <w:color w:val="000000" w:themeColor="text1"/>
           <w:sz w:val="32"/>
           <w:szCs w:val="32"/>
+          <w:lang w:val="pt-BR"/>
         </w:rPr>
         <w:t>Declarative Approach</w:t>
       </w:r>
@@ -17154,29 +17157,10 @@
           <w:color w:val="000000" w:themeColor="text1"/>
           <w:sz w:val="32"/>
           <w:szCs w:val="32"/>
+          <w:lang w:val="pt-BR"/>
         </w:rPr>
         <w:t>’</w:t>
       </w:r>
-      <w:r>
-        <w:rPr>
-          <w:rFonts w:ascii="Arial" w:hAnsi="Arial" w:cs="Arial"/>
-          <w:b/>
-          <w:color w:val="000000" w:themeColor="text1"/>
-          <w:sz w:val="32"/>
-          <w:szCs w:val="32"/>
-        </w:rPr>
-        <w:t xml:space="preserve"> </w:t>
-      </w:r>
-      <w:r>
-        <w:rPr>
-          <w:rFonts w:ascii="Arial" w:hAnsi="Arial" w:cs="Arial"/>
-          <w:b/>
-          <w:color w:val="000000" w:themeColor="text1"/>
-          <w:sz w:val="32"/>
-          <w:szCs w:val="32"/>
-        </w:rPr>
-        <w:t>para Deployments</w:t>
-      </w:r>
     </w:p>
     <w:p>
       <w:pPr>
@@ -17232,30 +17216,21 @@
           <w:color w:val="000000" w:themeColor="text1"/>
           <w:sz w:val="18"/>
           <w:szCs w:val="18"/>
-          <w:lang w:val="pt-BR"/>
-        </w:rPr>
-      </w:pPr>
-      <w:r>
-        <w:rPr>
-          <w:rFonts w:ascii="Arial" w:hAnsi="Arial" w:cs="Arial"/>
-          <w:b/>
-          <w:color w:val="000000" w:themeColor="text1"/>
-          <w:sz w:val="18"/>
-          <w:szCs w:val="18"/>
-          <w:lang w:val="pt-BR"/>
-        </w:rPr>
-        <w:t>Estrutura básica</w:t>
-      </w:r>
-      <w:r>
-        <w:rPr>
-          <w:rFonts w:ascii="Arial" w:hAnsi="Arial" w:cs="Arial"/>
-          <w:b/>
-          <w:color w:val="000000" w:themeColor="text1"/>
-          <w:sz w:val="18"/>
-          <w:szCs w:val="18"/>
-          <w:lang w:val="pt-BR"/>
-        </w:rPr>
-        <w:t xml:space="preserve"> (deployment.yaml)</w:t>
+          <w:u w:val="single"/>
+          <w:lang w:val="pt-BR"/>
+        </w:rPr>
+      </w:pPr>
+      <w:r>
+        <w:rPr>
+          <w:rFonts w:ascii="Arial" w:hAnsi="Arial" w:cs="Arial"/>
+          <w:b/>
+          <w:color w:val="000000" w:themeColor="text1"/>
+          <w:sz w:val="18"/>
+          <w:szCs w:val="18"/>
+          <w:u w:val="single"/>
+          <w:lang w:val="pt-BR"/>
+        </w:rPr>
+        <w:t>Estrutura básica (deployment.yaml)</w:t>
       </w:r>
     </w:p>
     <w:p>
@@ -17267,7 +17242,6 @@
           <w:color w:val="D4D4D4"/>
           <w:sz w:val="21"/>
           <w:szCs w:val="21"/>
-          <w:lang w:val="pt-BR"/>
         </w:rPr>
       </w:pPr>
       <w:r>
@@ -17276,7 +17250,6 @@
           <w:color w:val="569CD6"/>
           <w:sz w:val="21"/>
           <w:szCs w:val="21"/>
-          <w:lang w:val="pt-BR"/>
         </w:rPr>
         <w:t>apiVersion</w:t>
       </w:r>
@@ -17286,7 +17259,6 @@
           <w:color w:val="D4D4D4"/>
           <w:sz w:val="21"/>
           <w:szCs w:val="21"/>
-          <w:lang w:val="pt-BR"/>
         </w:rPr>
         <w:t xml:space="preserve">: </w:t>
       </w:r>
@@ -17296,7 +17268,6 @@
           <w:color w:val="CE9178"/>
           <w:sz w:val="21"/>
           <w:szCs w:val="21"/>
-          <w:lang w:val="pt-BR"/>
         </w:rPr>
         <w:t>apps/v1</w:t>
       </w:r>
@@ -17306,7 +17277,6 @@
           <w:color w:val="D4D4D4"/>
           <w:sz w:val="21"/>
           <w:szCs w:val="21"/>
-          <w:lang w:val="pt-BR"/>
         </w:rPr>
         <w:t xml:space="preserve"> </w:t>
       </w:r>
@@ -17329,7 +17299,6 @@
           <w:color w:val="569CD6"/>
           <w:sz w:val="21"/>
           <w:szCs w:val="21"/>
-          <w:lang w:val="pt-BR"/>
         </w:rPr>
         <w:t>kind</w:t>
       </w:r>
@@ -17339,7 +17308,6 @@
           <w:color w:val="D4D4D4"/>
           <w:sz w:val="21"/>
           <w:szCs w:val="21"/>
-          <w:lang w:val="pt-BR"/>
         </w:rPr>
         <w:t xml:space="preserve">: </w:t>
       </w:r>
@@ -17349,7 +17317,6 @@
           <w:color w:val="CE9178"/>
           <w:sz w:val="21"/>
           <w:szCs w:val="21"/>
-          <w:lang w:val="pt-BR"/>
         </w:rPr>
         <w:t>Deployment</w:t>
       </w:r>
@@ -17359,7 +17326,6 @@
           <w:color w:val="D4D4D4"/>
           <w:sz w:val="21"/>
           <w:szCs w:val="21"/>
-          <w:lang w:val="pt-BR"/>
         </w:rPr>
         <w:t xml:space="preserve"> </w:t>
       </w:r>
@@ -17369,9 +17335,18 @@
           <w:color w:val="6A9955"/>
           <w:sz w:val="21"/>
           <w:szCs w:val="21"/>
-          <w:lang w:val="pt-BR"/>
-        </w:rPr>
-        <w:t>############## Tipo do objeto (neste caso, Deployment. Poderia ser um Service, Job, etc...)</w:t>
+        </w:rPr>
+        <w:t xml:space="preserve">############## Tipo do objeto (neste caso, Deployment. </w:t>
+      </w:r>
+      <w:r>
+        <w:rPr>
+          <w:rFonts w:ascii="Consolas" w:eastAsia="Times New Roman" w:hAnsi="Consolas" w:cs="Times New Roman"/>
+          <w:color w:val="6A9955"/>
+          <w:sz w:val="21"/>
+          <w:szCs w:val="21"/>
+          <w:lang w:val="pt-BR"/>
+        </w:rPr>
+        <w:t>Poderia ser um Service, Job, etc...)</w:t>
       </w:r>
     </w:p>
     <w:p>
@@ -17383,6 +17358,7 @@
           <w:color w:val="D4D4D4"/>
           <w:sz w:val="21"/>
           <w:szCs w:val="21"/>
+          <w:lang w:val="pt-BR"/>
         </w:rPr>
       </w:pPr>
       <w:r>
@@ -17391,6 +17367,7 @@
           <w:color w:val="569CD6"/>
           <w:sz w:val="21"/>
           <w:szCs w:val="21"/>
+          <w:lang w:val="pt-BR"/>
         </w:rPr>
         <w:t>metadata</w:t>
       </w:r>
@@ -17400,6 +17377,7 @@
           <w:color w:val="D4D4D4"/>
           <w:sz w:val="21"/>
           <w:szCs w:val="21"/>
+          <w:lang w:val="pt-BR"/>
         </w:rPr>
         <w:t>:</w:t>
       </w:r>
@@ -17413,6 +17391,7 @@
           <w:color w:val="D4D4D4"/>
           <w:sz w:val="21"/>
           <w:szCs w:val="21"/>
+          <w:lang w:val="pt-BR"/>
         </w:rPr>
       </w:pPr>
       <w:r>
@@ -17421,6 +17400,7 @@
           <w:color w:val="D4D4D4"/>
           <w:sz w:val="21"/>
           <w:szCs w:val="21"/>
+          <w:lang w:val="pt-BR"/>
         </w:rPr>
         <w:t xml:space="preserve">  </w:t>
       </w:r>
@@ -17430,6 +17410,7 @@
           <w:color w:val="569CD6"/>
           <w:sz w:val="21"/>
           <w:szCs w:val="21"/>
+          <w:lang w:val="pt-BR"/>
         </w:rPr>
         <w:t>name</w:t>
       </w:r>
@@ -17439,6 +17420,7 @@
           <w:color w:val="D4D4D4"/>
           <w:sz w:val="21"/>
           <w:szCs w:val="21"/>
+          <w:lang w:val="pt-BR"/>
         </w:rPr>
         <w:t xml:space="preserve">: </w:t>
       </w:r>
@@ -17448,6 +17430,7 @@
           <w:color w:val="CE9178"/>
           <w:sz w:val="21"/>
           <w:szCs w:val="21"/>
+          <w:lang w:val="pt-BR"/>
         </w:rPr>
         <w:t>second-app-deployment</w:t>
       </w:r>
@@ -17457,6 +17440,7 @@
           <w:color w:val="D4D4D4"/>
           <w:sz w:val="21"/>
           <w:szCs w:val="21"/>
+          <w:lang w:val="pt-BR"/>
         </w:rPr>
         <w:t xml:space="preserve"> </w:t>
       </w:r>
@@ -17466,6 +17450,7 @@
           <w:color w:val="6A9955"/>
           <w:sz w:val="21"/>
           <w:szCs w:val="21"/>
+          <w:lang w:val="pt-BR"/>
         </w:rPr>
         <w:t># Nome do objeto.</w:t>
       </w:r>
@@ -17479,6 +17464,7 @@
           <w:color w:val="D4D4D4"/>
           <w:sz w:val="21"/>
           <w:szCs w:val="21"/>
+          <w:lang w:val="pt-BR"/>
         </w:rPr>
       </w:pPr>
       <w:r>
@@ -17487,6 +17473,7 @@
           <w:color w:val="569CD6"/>
           <w:sz w:val="21"/>
           <w:szCs w:val="21"/>
+          <w:lang w:val="pt-BR"/>
         </w:rPr>
         <w:t>spec</w:t>
       </w:r>
@@ -17496,6 +17483,7 @@
           <w:color w:val="D4D4D4"/>
           <w:sz w:val="21"/>
           <w:szCs w:val="21"/>
+          <w:lang w:val="pt-BR"/>
         </w:rPr>
         <w:t xml:space="preserve">: </w:t>
       </w:r>
@@ -17505,6 +17493,7 @@
           <w:color w:val="00B050"/>
           <w:sz w:val="21"/>
           <w:szCs w:val="21"/>
+          <w:lang w:val="pt-BR"/>
         </w:rPr>
         <w:t xml:space="preserve">######################### </w:t>
       </w:r>
@@ -17514,6 +17503,7 @@
           <w:color w:val="00B050"/>
           <w:sz w:val="21"/>
           <w:szCs w:val="21"/>
+          <w:lang w:val="pt-BR"/>
         </w:rPr>
         <w:t>ESPECIFICAÇÕES DO DEPLOYMENT</w:t>
       </w:r>
@@ -17536,6 +17526,7 @@
           <w:color w:val="D4D4D4"/>
           <w:sz w:val="21"/>
           <w:szCs w:val="21"/>
+          <w:lang w:val="pt-BR"/>
         </w:rPr>
         <w:t xml:space="preserve">  </w:t>
       </w:r>
@@ -18277,6 +18268,7 @@
           <w:color w:val="D4D4D4"/>
           <w:sz w:val="21"/>
           <w:szCs w:val="21"/>
+          <w:lang w:val="pt-BR"/>
         </w:rPr>
       </w:pPr>
       <w:r>
@@ -18285,6 +18277,7 @@
           <w:color w:val="D4D4D4"/>
           <w:sz w:val="21"/>
           <w:szCs w:val="21"/>
+          <w:lang w:val="pt-BR"/>
         </w:rPr>
         <w:t xml:space="preserve">    </w:t>
       </w:r>
@@ -18294,6 +18287,7 @@
           <w:color w:val="569CD6"/>
           <w:sz w:val="21"/>
           <w:szCs w:val="21"/>
+          <w:lang w:val="pt-BR"/>
         </w:rPr>
         <w:t>spec</w:t>
       </w:r>
@@ -18303,6 +18297,7 @@
           <w:color w:val="D4D4D4"/>
           <w:sz w:val="21"/>
           <w:szCs w:val="21"/>
+          <w:lang w:val="pt-BR"/>
         </w:rPr>
         <w:t xml:space="preserve">: </w:t>
       </w:r>
@@ -18715,7 +18710,1435 @@
     <w:p>
       <w:pPr>
         <w:rPr>
-          <w:color w:val="000000" w:themeColor="text1"/>
+          <w:rFonts w:ascii="Arial" w:hAnsi="Arial" w:cs="Arial"/>
+          <w:color w:val="000000" w:themeColor="text1"/>
+          <w:sz w:val="18"/>
+          <w:szCs w:val="18"/>
+          <w:u w:val="single"/>
+        </w:rPr>
+      </w:pPr>
+    </w:p>
+    <w:p>
+      <w:pPr>
+        <w:rPr>
+          <w:rFonts w:ascii="Arial" w:hAnsi="Arial" w:cs="Arial"/>
+          <w:color w:val="000000" w:themeColor="text1"/>
+          <w:sz w:val="18"/>
+          <w:szCs w:val="18"/>
+          <w:lang w:val="pt-BR"/>
+        </w:rPr>
+      </w:pPr>
+      <w:r>
+        <w:rPr>
+          <w:rFonts w:ascii="Arial" w:hAnsi="Arial" w:cs="Arial"/>
+          <w:color w:val="000000" w:themeColor="text1"/>
+          <w:sz w:val="18"/>
+          <w:szCs w:val="18"/>
+          <w:lang w:val="pt-BR"/>
+        </w:rPr>
+        <w:t xml:space="preserve">Agora, precisamos de um objeto </w:t>
+      </w:r>
+      <w:r>
+        <w:rPr>
+          <w:rFonts w:ascii="Arial" w:hAnsi="Arial" w:cs="Arial"/>
+          <w:color w:val="000000" w:themeColor="text1"/>
+          <w:sz w:val="18"/>
+          <w:szCs w:val="18"/>
+          <w:u w:val="single"/>
+          <w:lang w:val="pt-BR"/>
+        </w:rPr>
+        <w:t>Service</w:t>
+      </w:r>
+      <w:r>
+        <w:rPr>
+          <w:rFonts w:ascii="Arial" w:hAnsi="Arial" w:cs="Arial"/>
+          <w:color w:val="000000" w:themeColor="text1"/>
+          <w:sz w:val="18"/>
+          <w:szCs w:val="18"/>
+          <w:lang w:val="pt-BR"/>
+        </w:rPr>
+        <w:t xml:space="preserve"> para expor as portas do Pod criado</w:t>
+      </w:r>
+      <w:r>
+        <w:rPr>
+          <w:rFonts w:ascii="Arial" w:hAnsi="Arial" w:cs="Arial"/>
+          <w:color w:val="000000" w:themeColor="text1"/>
+          <w:sz w:val="18"/>
+          <w:szCs w:val="18"/>
+          <w:lang w:val="pt-BR"/>
+        </w:rPr>
+        <w:t xml:space="preserve"> pelo </w:t>
+      </w:r>
+      <w:r>
+        <w:rPr>
+          <w:rFonts w:ascii="Arial" w:hAnsi="Arial" w:cs="Arial"/>
+          <w:b/>
+          <w:bCs/>
+          <w:color w:val="000000" w:themeColor="text1"/>
+          <w:sz w:val="18"/>
+          <w:szCs w:val="18"/>
+          <w:lang w:val="pt-BR"/>
+        </w:rPr>
+        <w:t>deployment</w:t>
+      </w:r>
+      <w:r>
+        <w:rPr>
+          <w:rFonts w:ascii="Arial" w:hAnsi="Arial" w:cs="Arial"/>
+          <w:color w:val="000000" w:themeColor="text1"/>
+          <w:sz w:val="18"/>
+          <w:szCs w:val="18"/>
+          <w:lang w:val="pt-BR"/>
+        </w:rPr>
+        <w:t xml:space="preserve"> acima:</w:t>
+      </w:r>
+    </w:p>
+    <w:p>
+      <w:pPr>
+        <w:rPr>
+          <w:rFonts w:ascii="Arial" w:hAnsi="Arial" w:cs="Arial"/>
+          <w:color w:val="000000" w:themeColor="text1"/>
+          <w:sz w:val="18"/>
+          <w:szCs w:val="18"/>
+          <w:lang w:val="pt-BR"/>
+        </w:rPr>
+      </w:pPr>
+    </w:p>
+    <w:p>
+      <w:pPr>
+        <w:rPr>
+          <w:rFonts w:ascii="Arial" w:hAnsi="Arial" w:cs="Arial"/>
+          <w:b/>
+          <w:bCs/>
+          <w:color w:val="000000" w:themeColor="text1"/>
+          <w:sz w:val="18"/>
+          <w:szCs w:val="18"/>
+          <w:lang w:val="pt-BR"/>
+        </w:rPr>
+      </w:pPr>
+      <w:r>
+        <w:rPr>
+          <w:rFonts w:ascii="Arial" w:hAnsi="Arial" w:cs="Arial"/>
+          <w:b/>
+          <w:bCs/>
+          <w:color w:val="000000" w:themeColor="text1"/>
+          <w:sz w:val="18"/>
+          <w:szCs w:val="18"/>
+          <w:lang w:val="pt-BR"/>
+        </w:rPr>
+        <w:t>backend.yaml</w:t>
+      </w:r>
+    </w:p>
+    <w:p>
+      <w:pPr>
+        <w:shd w:val="clear" w:color="auto" w:fill="1E1E1E"/>
+        <w:spacing w:after="0" w:line="285" w:lineRule="atLeast"/>
+        <w:rPr>
+          <w:rFonts w:ascii="Consolas" w:eastAsia="Times New Roman" w:hAnsi="Consolas" w:cs="Times New Roman"/>
+          <w:color w:val="D4D4D4"/>
+          <w:sz w:val="21"/>
+          <w:szCs w:val="21"/>
+          <w:lang w:val="pt-BR"/>
+        </w:rPr>
+      </w:pPr>
+      <w:r>
+        <w:rPr>
+          <w:rFonts w:ascii="Consolas" w:eastAsia="Times New Roman" w:hAnsi="Consolas" w:cs="Times New Roman"/>
+          <w:color w:val="569CD6"/>
+          <w:sz w:val="21"/>
+          <w:szCs w:val="21"/>
+          <w:lang w:val="pt-BR"/>
+        </w:rPr>
+        <w:t>apiVersion</w:t>
+      </w:r>
+      <w:r>
+        <w:rPr>
+          <w:rFonts w:ascii="Consolas" w:eastAsia="Times New Roman" w:hAnsi="Consolas" w:cs="Times New Roman"/>
+          <w:color w:val="D4D4D4"/>
+          <w:sz w:val="21"/>
+          <w:szCs w:val="21"/>
+          <w:lang w:val="pt-BR"/>
+        </w:rPr>
+        <w:t xml:space="preserve">: </w:t>
+      </w:r>
+      <w:r>
+        <w:rPr>
+          <w:rFonts w:ascii="Consolas" w:eastAsia="Times New Roman" w:hAnsi="Consolas" w:cs="Times New Roman"/>
+          <w:color w:val="CE9178"/>
+          <w:sz w:val="21"/>
+          <w:szCs w:val="21"/>
+          <w:lang w:val="pt-BR"/>
+        </w:rPr>
+        <w:t>v1</w:t>
+      </w:r>
+      <w:r>
+        <w:rPr>
+          <w:rFonts w:ascii="Consolas" w:eastAsia="Times New Roman" w:hAnsi="Consolas" w:cs="Times New Roman"/>
+          <w:color w:val="D4D4D4"/>
+          <w:sz w:val="21"/>
+          <w:szCs w:val="21"/>
+          <w:lang w:val="pt-BR"/>
+        </w:rPr>
+        <w:t xml:space="preserve"> </w:t>
+      </w:r>
+    </w:p>
+    <w:p>
+      <w:pPr>
+        <w:shd w:val="clear" w:color="auto" w:fill="1E1E1E"/>
+        <w:spacing w:after="0" w:line="285" w:lineRule="atLeast"/>
+        <w:rPr>
+          <w:rFonts w:ascii="Consolas" w:eastAsia="Times New Roman" w:hAnsi="Consolas" w:cs="Times New Roman"/>
+          <w:color w:val="D4D4D4"/>
+          <w:sz w:val="21"/>
+          <w:szCs w:val="21"/>
+          <w:lang w:val="pt-BR"/>
+        </w:rPr>
+      </w:pPr>
+      <w:r>
+        <w:rPr>
+          <w:rFonts w:ascii="Consolas" w:eastAsia="Times New Roman" w:hAnsi="Consolas" w:cs="Times New Roman"/>
+          <w:color w:val="569CD6"/>
+          <w:sz w:val="21"/>
+          <w:szCs w:val="21"/>
+          <w:lang w:val="pt-BR"/>
+        </w:rPr>
+        <w:t>kind</w:t>
+      </w:r>
+      <w:r>
+        <w:rPr>
+          <w:rFonts w:ascii="Consolas" w:eastAsia="Times New Roman" w:hAnsi="Consolas" w:cs="Times New Roman"/>
+          <w:color w:val="D4D4D4"/>
+          <w:sz w:val="21"/>
+          <w:szCs w:val="21"/>
+          <w:lang w:val="pt-BR"/>
+        </w:rPr>
+        <w:t xml:space="preserve">: </w:t>
+      </w:r>
+      <w:r>
+        <w:rPr>
+          <w:rFonts w:ascii="Consolas" w:eastAsia="Times New Roman" w:hAnsi="Consolas" w:cs="Times New Roman"/>
+          <w:color w:val="CE9178"/>
+          <w:sz w:val="21"/>
+          <w:szCs w:val="21"/>
+          <w:lang w:val="pt-BR"/>
+        </w:rPr>
+        <w:t>Service</w:t>
+      </w:r>
+      <w:r>
+        <w:rPr>
+          <w:rFonts w:ascii="Consolas" w:eastAsia="Times New Roman" w:hAnsi="Consolas" w:cs="Times New Roman"/>
+          <w:color w:val="D4D4D4"/>
+          <w:sz w:val="21"/>
+          <w:szCs w:val="21"/>
+          <w:lang w:val="pt-BR"/>
+        </w:rPr>
+        <w:t xml:space="preserve"> </w:t>
+      </w:r>
+      <w:r>
+        <w:rPr>
+          <w:rFonts w:ascii="Consolas" w:eastAsia="Times New Roman" w:hAnsi="Consolas" w:cs="Times New Roman"/>
+          <w:color w:val="6A9955"/>
+          <w:sz w:val="21"/>
+          <w:szCs w:val="21"/>
+          <w:lang w:val="pt-BR"/>
+        </w:rPr>
+        <w:t>############## Tipo do objeto</w:t>
+      </w:r>
+    </w:p>
+    <w:p>
+      <w:pPr>
+        <w:shd w:val="clear" w:color="auto" w:fill="1E1E1E"/>
+        <w:spacing w:after="0" w:line="285" w:lineRule="atLeast"/>
+        <w:rPr>
+          <w:rFonts w:ascii="Consolas" w:eastAsia="Times New Roman" w:hAnsi="Consolas" w:cs="Times New Roman"/>
+          <w:color w:val="D4D4D4"/>
+          <w:sz w:val="21"/>
+          <w:szCs w:val="21"/>
+          <w:lang w:val="pt-BR"/>
+        </w:rPr>
+      </w:pPr>
+      <w:r>
+        <w:rPr>
+          <w:rFonts w:ascii="Consolas" w:eastAsia="Times New Roman" w:hAnsi="Consolas" w:cs="Times New Roman"/>
+          <w:color w:val="569CD6"/>
+          <w:sz w:val="21"/>
+          <w:szCs w:val="21"/>
+          <w:lang w:val="pt-BR"/>
+        </w:rPr>
+        <w:t>metadata</w:t>
+      </w:r>
+      <w:r>
+        <w:rPr>
+          <w:rFonts w:ascii="Consolas" w:eastAsia="Times New Roman" w:hAnsi="Consolas" w:cs="Times New Roman"/>
+          <w:color w:val="D4D4D4"/>
+          <w:sz w:val="21"/>
+          <w:szCs w:val="21"/>
+          <w:lang w:val="pt-BR"/>
+        </w:rPr>
+        <w:t>:</w:t>
+      </w:r>
+    </w:p>
+    <w:p>
+      <w:pPr>
+        <w:shd w:val="clear" w:color="auto" w:fill="1E1E1E"/>
+        <w:spacing w:after="0" w:line="285" w:lineRule="atLeast"/>
+        <w:rPr>
+          <w:rFonts w:ascii="Consolas" w:eastAsia="Times New Roman" w:hAnsi="Consolas" w:cs="Times New Roman"/>
+          <w:color w:val="D4D4D4"/>
+          <w:sz w:val="21"/>
+          <w:szCs w:val="21"/>
+        </w:rPr>
+      </w:pPr>
+      <w:r>
+        <w:rPr>
+          <w:rFonts w:ascii="Consolas" w:eastAsia="Times New Roman" w:hAnsi="Consolas" w:cs="Times New Roman"/>
+          <w:color w:val="D4D4D4"/>
+          <w:sz w:val="21"/>
+          <w:szCs w:val="21"/>
+          <w:lang w:val="pt-BR"/>
+        </w:rPr>
+        <w:t xml:space="preserve">  </w:t>
+      </w:r>
+      <w:r>
+        <w:rPr>
+          <w:rFonts w:ascii="Consolas" w:eastAsia="Times New Roman" w:hAnsi="Consolas" w:cs="Times New Roman"/>
+          <w:color w:val="569CD6"/>
+          <w:sz w:val="21"/>
+          <w:szCs w:val="21"/>
+        </w:rPr>
+        <w:t>name</w:t>
+      </w:r>
+      <w:r>
+        <w:rPr>
+          <w:rFonts w:ascii="Consolas" w:eastAsia="Times New Roman" w:hAnsi="Consolas" w:cs="Times New Roman"/>
+          <w:color w:val="D4D4D4"/>
+          <w:sz w:val="21"/>
+          <w:szCs w:val="21"/>
+        </w:rPr>
+        <w:t xml:space="preserve">: </w:t>
+      </w:r>
+      <w:r>
+        <w:rPr>
+          <w:rFonts w:ascii="Consolas" w:eastAsia="Times New Roman" w:hAnsi="Consolas" w:cs="Times New Roman"/>
+          <w:color w:val="CE9178"/>
+          <w:sz w:val="21"/>
+          <w:szCs w:val="21"/>
+        </w:rPr>
+        <w:t>backend</w:t>
+      </w:r>
+      <w:r>
+        <w:rPr>
+          <w:rFonts w:ascii="Consolas" w:eastAsia="Times New Roman" w:hAnsi="Consolas" w:cs="Times New Roman"/>
+          <w:color w:val="D4D4D4"/>
+          <w:sz w:val="21"/>
+          <w:szCs w:val="21"/>
+        </w:rPr>
+        <w:t xml:space="preserve"> </w:t>
+      </w:r>
+      <w:r>
+        <w:rPr>
+          <w:rFonts w:ascii="Consolas" w:eastAsia="Times New Roman" w:hAnsi="Consolas" w:cs="Times New Roman"/>
+          <w:color w:val="6A9955"/>
+          <w:sz w:val="21"/>
+          <w:szCs w:val="21"/>
+        </w:rPr>
+        <w:t>############ Nome do objeto</w:t>
+      </w:r>
+    </w:p>
+    <w:p>
+      <w:pPr>
+        <w:shd w:val="clear" w:color="auto" w:fill="1E1E1E"/>
+        <w:spacing w:after="0" w:line="285" w:lineRule="atLeast"/>
+        <w:rPr>
+          <w:rFonts w:ascii="Consolas" w:eastAsia="Times New Roman" w:hAnsi="Consolas" w:cs="Times New Roman"/>
+          <w:color w:val="D4D4D4"/>
+          <w:sz w:val="21"/>
+          <w:szCs w:val="21"/>
+        </w:rPr>
+      </w:pPr>
+      <w:r>
+        <w:rPr>
+          <w:rFonts w:ascii="Consolas" w:eastAsia="Times New Roman" w:hAnsi="Consolas" w:cs="Times New Roman"/>
+          <w:color w:val="569CD6"/>
+          <w:sz w:val="21"/>
+          <w:szCs w:val="21"/>
+        </w:rPr>
+        <w:t>spec</w:t>
+      </w:r>
+      <w:r>
+        <w:rPr>
+          <w:rFonts w:ascii="Consolas" w:eastAsia="Times New Roman" w:hAnsi="Consolas" w:cs="Times New Roman"/>
+          <w:color w:val="D4D4D4"/>
+          <w:sz w:val="21"/>
+          <w:szCs w:val="21"/>
+        </w:rPr>
+        <w:t>:</w:t>
+      </w:r>
+    </w:p>
+    <w:p>
+      <w:pPr>
+        <w:shd w:val="clear" w:color="auto" w:fill="1E1E1E"/>
+        <w:spacing w:after="0" w:line="285" w:lineRule="atLeast"/>
+        <w:rPr>
+          <w:rFonts w:ascii="Consolas" w:eastAsia="Times New Roman" w:hAnsi="Consolas" w:cs="Times New Roman"/>
+          <w:color w:val="D4D4D4"/>
+          <w:sz w:val="21"/>
+          <w:szCs w:val="21"/>
+        </w:rPr>
+      </w:pPr>
+      <w:r>
+        <w:rPr>
+          <w:rFonts w:ascii="Consolas" w:eastAsia="Times New Roman" w:hAnsi="Consolas" w:cs="Times New Roman"/>
+          <w:color w:val="D4D4D4"/>
+          <w:sz w:val="21"/>
+          <w:szCs w:val="21"/>
+        </w:rPr>
+        <w:t xml:space="preserve">  </w:t>
+      </w:r>
+      <w:r>
+        <w:rPr>
+          <w:rFonts w:ascii="Consolas" w:eastAsia="Times New Roman" w:hAnsi="Consolas" w:cs="Times New Roman"/>
+          <w:color w:val="569CD6"/>
+          <w:sz w:val="21"/>
+          <w:szCs w:val="21"/>
+        </w:rPr>
+        <w:t>selector</w:t>
+      </w:r>
+      <w:r>
+        <w:rPr>
+          <w:rFonts w:ascii="Consolas" w:eastAsia="Times New Roman" w:hAnsi="Consolas" w:cs="Times New Roman"/>
+          <w:color w:val="D4D4D4"/>
+          <w:sz w:val="21"/>
+          <w:szCs w:val="21"/>
+        </w:rPr>
+        <w:t>:</w:t>
+      </w:r>
+    </w:p>
+    <w:p>
+      <w:pPr>
+        <w:shd w:val="clear" w:color="auto" w:fill="1E1E1E"/>
+        <w:spacing w:after="0" w:line="285" w:lineRule="atLeast"/>
+        <w:rPr>
+          <w:rFonts w:ascii="Consolas" w:eastAsia="Times New Roman" w:hAnsi="Consolas" w:cs="Times New Roman"/>
+          <w:color w:val="D4D4D4"/>
+          <w:sz w:val="21"/>
+          <w:szCs w:val="21"/>
+          <w:lang w:val="pt-BR"/>
+        </w:rPr>
+      </w:pPr>
+      <w:r>
+        <w:rPr>
+          <w:rFonts w:ascii="Consolas" w:eastAsia="Times New Roman" w:hAnsi="Consolas" w:cs="Times New Roman"/>
+          <w:color w:val="D4D4D4"/>
+          <w:sz w:val="21"/>
+          <w:szCs w:val="21"/>
+        </w:rPr>
+        <w:t xml:space="preserve">    </w:t>
+      </w:r>
+      <w:r>
+        <w:rPr>
+          <w:rFonts w:ascii="Consolas" w:eastAsia="Times New Roman" w:hAnsi="Consolas" w:cs="Times New Roman"/>
+          <w:color w:val="569CD6"/>
+          <w:sz w:val="21"/>
+          <w:szCs w:val="21"/>
+          <w:lang w:val="pt-BR"/>
+        </w:rPr>
+        <w:t>app</w:t>
+      </w:r>
+      <w:r>
+        <w:rPr>
+          <w:rFonts w:ascii="Consolas" w:eastAsia="Times New Roman" w:hAnsi="Consolas" w:cs="Times New Roman"/>
+          <w:color w:val="D4D4D4"/>
+          <w:sz w:val="21"/>
+          <w:szCs w:val="21"/>
+          <w:lang w:val="pt-BR"/>
+        </w:rPr>
+        <w:t xml:space="preserve">: </w:t>
+      </w:r>
+      <w:r>
+        <w:rPr>
+          <w:rFonts w:ascii="Consolas" w:eastAsia="Times New Roman" w:hAnsi="Consolas" w:cs="Times New Roman"/>
+          <w:color w:val="CE9178"/>
+          <w:sz w:val="21"/>
+          <w:szCs w:val="21"/>
+          <w:lang w:val="pt-BR"/>
+        </w:rPr>
+        <w:t>second-app</w:t>
+      </w:r>
+      <w:r>
+        <w:rPr>
+          <w:rFonts w:ascii="Consolas" w:eastAsia="Times New Roman" w:hAnsi="Consolas" w:cs="Times New Roman"/>
+          <w:color w:val="D4D4D4"/>
+          <w:sz w:val="21"/>
+          <w:szCs w:val="21"/>
+          <w:lang w:val="pt-BR"/>
+        </w:rPr>
+        <w:t xml:space="preserve"> </w:t>
+      </w:r>
+      <w:r>
+        <w:rPr>
+          <w:rFonts w:ascii="Consolas" w:eastAsia="Times New Roman" w:hAnsi="Consolas" w:cs="Times New Roman"/>
+          <w:color w:val="6A9955"/>
+          <w:sz w:val="21"/>
+          <w:szCs w:val="21"/>
+          <w:lang w:val="pt-BR"/>
+        </w:rPr>
+        <w:t xml:space="preserve">######## Selector para definir qual pod terá suas portas expostas por esse serviço. </w:t>
+      </w:r>
+    </w:p>
+    <w:p>
+      <w:pPr>
+        <w:shd w:val="clear" w:color="auto" w:fill="1E1E1E"/>
+        <w:spacing w:after="0" w:line="285" w:lineRule="atLeast"/>
+        <w:rPr>
+          <w:rFonts w:ascii="Consolas" w:eastAsia="Times New Roman" w:hAnsi="Consolas" w:cs="Times New Roman"/>
+          <w:color w:val="D4D4D4"/>
+          <w:sz w:val="21"/>
+          <w:szCs w:val="21"/>
+          <w:lang w:val="pt-BR"/>
+        </w:rPr>
+      </w:pPr>
+      <w:r>
+        <w:rPr>
+          <w:rFonts w:ascii="Consolas" w:eastAsia="Times New Roman" w:hAnsi="Consolas" w:cs="Times New Roman"/>
+          <w:color w:val="D4D4D4"/>
+          <w:sz w:val="21"/>
+          <w:szCs w:val="21"/>
+          <w:lang w:val="pt-BR"/>
+        </w:rPr>
+        <w:t xml:space="preserve">  </w:t>
+      </w:r>
+      <w:r>
+        <w:rPr>
+          <w:rFonts w:ascii="Consolas" w:eastAsia="Times New Roman" w:hAnsi="Consolas" w:cs="Times New Roman"/>
+          <w:color w:val="569CD6"/>
+          <w:sz w:val="21"/>
+          <w:szCs w:val="21"/>
+          <w:lang w:val="pt-BR"/>
+        </w:rPr>
+        <w:t>ports</w:t>
+      </w:r>
+      <w:r>
+        <w:rPr>
+          <w:rFonts w:ascii="Consolas" w:eastAsia="Times New Roman" w:hAnsi="Consolas" w:cs="Times New Roman"/>
+          <w:color w:val="D4D4D4"/>
+          <w:sz w:val="21"/>
+          <w:szCs w:val="21"/>
+          <w:lang w:val="pt-BR"/>
+        </w:rPr>
+        <w:t>:            </w:t>
+      </w:r>
+      <w:r>
+        <w:rPr>
+          <w:rFonts w:ascii="Consolas" w:eastAsia="Times New Roman" w:hAnsi="Consolas" w:cs="Times New Roman"/>
+          <w:color w:val="6A9955"/>
+          <w:sz w:val="21"/>
+          <w:szCs w:val="21"/>
+          <w:lang w:val="pt-BR"/>
+        </w:rPr>
+        <w:t>######## O second-app foi definido no arquivo deployment.yaml</w:t>
+      </w:r>
+    </w:p>
+    <w:p>
+      <w:pPr>
+        <w:shd w:val="clear" w:color="auto" w:fill="1E1E1E"/>
+        <w:spacing w:after="0" w:line="285" w:lineRule="atLeast"/>
+        <w:rPr>
+          <w:rFonts w:ascii="Consolas" w:eastAsia="Times New Roman" w:hAnsi="Consolas" w:cs="Times New Roman"/>
+          <w:color w:val="D4D4D4"/>
+          <w:sz w:val="21"/>
+          <w:szCs w:val="21"/>
+          <w:lang w:val="pt-BR"/>
+        </w:rPr>
+      </w:pPr>
+      <w:r>
+        <w:rPr>
+          <w:rFonts w:ascii="Consolas" w:eastAsia="Times New Roman" w:hAnsi="Consolas" w:cs="Times New Roman"/>
+          <w:color w:val="D4D4D4"/>
+          <w:sz w:val="21"/>
+          <w:szCs w:val="21"/>
+          <w:lang w:val="pt-BR"/>
+        </w:rPr>
+        <w:t xml:space="preserve">    - </w:t>
+      </w:r>
+      <w:r>
+        <w:rPr>
+          <w:rFonts w:ascii="Consolas" w:eastAsia="Times New Roman" w:hAnsi="Consolas" w:cs="Times New Roman"/>
+          <w:color w:val="569CD6"/>
+          <w:sz w:val="21"/>
+          <w:szCs w:val="21"/>
+          <w:lang w:val="pt-BR"/>
+        </w:rPr>
+        <w:t>protocol</w:t>
+      </w:r>
+      <w:r>
+        <w:rPr>
+          <w:rFonts w:ascii="Consolas" w:eastAsia="Times New Roman" w:hAnsi="Consolas" w:cs="Times New Roman"/>
+          <w:color w:val="D4D4D4"/>
+          <w:sz w:val="21"/>
+          <w:szCs w:val="21"/>
+          <w:lang w:val="pt-BR"/>
+        </w:rPr>
+        <w:t xml:space="preserve">: </w:t>
+      </w:r>
+      <w:r>
+        <w:rPr>
+          <w:rFonts w:ascii="Consolas" w:eastAsia="Times New Roman" w:hAnsi="Consolas" w:cs="Times New Roman"/>
+          <w:color w:val="CE9178"/>
+          <w:sz w:val="21"/>
+          <w:szCs w:val="21"/>
+          <w:lang w:val="pt-BR"/>
+        </w:rPr>
+        <w:t>'TCP'</w:t>
+      </w:r>
+    </w:p>
+    <w:p>
+      <w:pPr>
+        <w:shd w:val="clear" w:color="auto" w:fill="1E1E1E"/>
+        <w:spacing w:after="0" w:line="285" w:lineRule="atLeast"/>
+        <w:rPr>
+          <w:rFonts w:ascii="Consolas" w:eastAsia="Times New Roman" w:hAnsi="Consolas" w:cs="Times New Roman"/>
+          <w:color w:val="D4D4D4"/>
+          <w:sz w:val="21"/>
+          <w:szCs w:val="21"/>
+          <w:lang w:val="pt-BR"/>
+        </w:rPr>
+      </w:pPr>
+      <w:r>
+        <w:rPr>
+          <w:rFonts w:ascii="Consolas" w:eastAsia="Times New Roman" w:hAnsi="Consolas" w:cs="Times New Roman"/>
+          <w:color w:val="D4D4D4"/>
+          <w:sz w:val="21"/>
+          <w:szCs w:val="21"/>
+          <w:lang w:val="pt-BR"/>
+        </w:rPr>
+        <w:t xml:space="preserve">      </w:t>
+      </w:r>
+      <w:r>
+        <w:rPr>
+          <w:rFonts w:ascii="Consolas" w:eastAsia="Times New Roman" w:hAnsi="Consolas" w:cs="Times New Roman"/>
+          <w:color w:val="569CD6"/>
+          <w:sz w:val="21"/>
+          <w:szCs w:val="21"/>
+          <w:lang w:val="pt-BR"/>
+        </w:rPr>
+        <w:t>port</w:t>
+      </w:r>
+      <w:r>
+        <w:rPr>
+          <w:rFonts w:ascii="Consolas" w:eastAsia="Times New Roman" w:hAnsi="Consolas" w:cs="Times New Roman"/>
+          <w:color w:val="D4D4D4"/>
+          <w:sz w:val="21"/>
+          <w:szCs w:val="21"/>
+          <w:lang w:val="pt-BR"/>
+        </w:rPr>
+        <w:t xml:space="preserve">: </w:t>
+      </w:r>
+      <w:r>
+        <w:rPr>
+          <w:rFonts w:ascii="Consolas" w:eastAsia="Times New Roman" w:hAnsi="Consolas" w:cs="Times New Roman"/>
+          <w:color w:val="B5CEA8"/>
+          <w:sz w:val="21"/>
+          <w:szCs w:val="21"/>
+          <w:lang w:val="pt-BR"/>
+        </w:rPr>
+        <w:t>80</w:t>
+      </w:r>
+      <w:r>
+        <w:rPr>
+          <w:rFonts w:ascii="Consolas" w:eastAsia="Times New Roman" w:hAnsi="Consolas" w:cs="Times New Roman"/>
+          <w:color w:val="D4D4D4"/>
+          <w:sz w:val="21"/>
+          <w:szCs w:val="21"/>
+          <w:lang w:val="pt-BR"/>
+        </w:rPr>
+        <w:t xml:space="preserve"> </w:t>
+      </w:r>
+      <w:r>
+        <w:rPr>
+          <w:rFonts w:ascii="Consolas" w:eastAsia="Times New Roman" w:hAnsi="Consolas" w:cs="Times New Roman"/>
+          <w:color w:val="6A9955"/>
+          <w:sz w:val="21"/>
+          <w:szCs w:val="21"/>
+          <w:lang w:val="pt-BR"/>
+        </w:rPr>
+        <w:t>############# Porta externa</w:t>
+      </w:r>
+    </w:p>
+    <w:p>
+      <w:pPr>
+        <w:shd w:val="clear" w:color="auto" w:fill="1E1E1E"/>
+        <w:spacing w:after="0" w:line="285" w:lineRule="atLeast"/>
+        <w:rPr>
+          <w:rFonts w:ascii="Consolas" w:eastAsia="Times New Roman" w:hAnsi="Consolas" w:cs="Times New Roman"/>
+          <w:color w:val="D4D4D4"/>
+          <w:sz w:val="21"/>
+          <w:szCs w:val="21"/>
+          <w:lang w:val="pt-BR"/>
+        </w:rPr>
+      </w:pPr>
+      <w:r>
+        <w:rPr>
+          <w:rFonts w:ascii="Consolas" w:eastAsia="Times New Roman" w:hAnsi="Consolas" w:cs="Times New Roman"/>
+          <w:color w:val="D4D4D4"/>
+          <w:sz w:val="21"/>
+          <w:szCs w:val="21"/>
+          <w:lang w:val="pt-BR"/>
+        </w:rPr>
+        <w:t xml:space="preserve">      </w:t>
+      </w:r>
+      <w:r>
+        <w:rPr>
+          <w:rFonts w:ascii="Consolas" w:eastAsia="Times New Roman" w:hAnsi="Consolas" w:cs="Times New Roman"/>
+          <w:color w:val="569CD6"/>
+          <w:sz w:val="21"/>
+          <w:szCs w:val="21"/>
+          <w:lang w:val="pt-BR"/>
+        </w:rPr>
+        <w:t>targetPort</w:t>
+      </w:r>
+      <w:r>
+        <w:rPr>
+          <w:rFonts w:ascii="Consolas" w:eastAsia="Times New Roman" w:hAnsi="Consolas" w:cs="Times New Roman"/>
+          <w:color w:val="D4D4D4"/>
+          <w:sz w:val="21"/>
+          <w:szCs w:val="21"/>
+          <w:lang w:val="pt-BR"/>
+        </w:rPr>
+        <w:t xml:space="preserve">: </w:t>
+      </w:r>
+      <w:r>
+        <w:rPr>
+          <w:rFonts w:ascii="Consolas" w:eastAsia="Times New Roman" w:hAnsi="Consolas" w:cs="Times New Roman"/>
+          <w:color w:val="B5CEA8"/>
+          <w:sz w:val="21"/>
+          <w:szCs w:val="21"/>
+          <w:lang w:val="pt-BR"/>
+        </w:rPr>
+        <w:t>8080</w:t>
+      </w:r>
+      <w:r>
+        <w:rPr>
+          <w:rFonts w:ascii="Consolas" w:eastAsia="Times New Roman" w:hAnsi="Consolas" w:cs="Times New Roman"/>
+          <w:color w:val="D4D4D4"/>
+          <w:sz w:val="21"/>
+          <w:szCs w:val="21"/>
+          <w:lang w:val="pt-BR"/>
+        </w:rPr>
+        <w:t xml:space="preserve"> </w:t>
+      </w:r>
+      <w:r>
+        <w:rPr>
+          <w:rFonts w:ascii="Consolas" w:eastAsia="Times New Roman" w:hAnsi="Consolas" w:cs="Times New Roman"/>
+          <w:color w:val="6A9955"/>
+          <w:sz w:val="21"/>
+          <w:szCs w:val="21"/>
+          <w:lang w:val="pt-BR"/>
+        </w:rPr>
+        <w:t>##### Porta interna a ser exposta</w:t>
+      </w:r>
+    </w:p>
+    <w:p>
+      <w:pPr>
+        <w:shd w:val="clear" w:color="auto" w:fill="1E1E1E"/>
+        <w:spacing w:after="0" w:line="285" w:lineRule="atLeast"/>
+        <w:rPr>
+          <w:rFonts w:ascii="Consolas" w:eastAsia="Times New Roman" w:hAnsi="Consolas" w:cs="Times New Roman"/>
+          <w:color w:val="D4D4D4"/>
+          <w:sz w:val="21"/>
+          <w:szCs w:val="21"/>
+          <w:lang w:val="pt-BR"/>
+        </w:rPr>
+      </w:pPr>
+      <w:r>
+        <w:rPr>
+          <w:rFonts w:ascii="Consolas" w:eastAsia="Times New Roman" w:hAnsi="Consolas" w:cs="Times New Roman"/>
+          <w:color w:val="D4D4D4"/>
+          <w:sz w:val="21"/>
+          <w:szCs w:val="21"/>
+          <w:lang w:val="pt-BR"/>
+        </w:rPr>
+        <w:t xml:space="preserve">  </w:t>
+      </w:r>
+      <w:r>
+        <w:rPr>
+          <w:rFonts w:ascii="Consolas" w:eastAsia="Times New Roman" w:hAnsi="Consolas" w:cs="Times New Roman"/>
+          <w:color w:val="569CD6"/>
+          <w:sz w:val="21"/>
+          <w:szCs w:val="21"/>
+          <w:lang w:val="pt-BR"/>
+        </w:rPr>
+        <w:t>type</w:t>
+      </w:r>
+      <w:r>
+        <w:rPr>
+          <w:rFonts w:ascii="Consolas" w:eastAsia="Times New Roman" w:hAnsi="Consolas" w:cs="Times New Roman"/>
+          <w:color w:val="D4D4D4"/>
+          <w:sz w:val="21"/>
+          <w:szCs w:val="21"/>
+          <w:lang w:val="pt-BR"/>
+        </w:rPr>
+        <w:t xml:space="preserve">: </w:t>
+      </w:r>
+      <w:r>
+        <w:rPr>
+          <w:rFonts w:ascii="Consolas" w:eastAsia="Times New Roman" w:hAnsi="Consolas" w:cs="Times New Roman"/>
+          <w:color w:val="CE9178"/>
+          <w:sz w:val="21"/>
+          <w:szCs w:val="21"/>
+          <w:lang w:val="pt-BR"/>
+        </w:rPr>
+        <w:t>LoadBalancer</w:t>
+      </w:r>
+      <w:r>
+        <w:rPr>
+          <w:rFonts w:ascii="Consolas" w:eastAsia="Times New Roman" w:hAnsi="Consolas" w:cs="Times New Roman"/>
+          <w:color w:val="D4D4D4"/>
+          <w:sz w:val="21"/>
+          <w:szCs w:val="21"/>
+          <w:lang w:val="pt-BR"/>
+        </w:rPr>
+        <w:t xml:space="preserve"> </w:t>
+      </w:r>
+      <w:r>
+        <w:rPr>
+          <w:rFonts w:ascii="Consolas" w:eastAsia="Times New Roman" w:hAnsi="Consolas" w:cs="Times New Roman"/>
+          <w:color w:val="6A9955"/>
+          <w:sz w:val="21"/>
+          <w:szCs w:val="21"/>
+          <w:lang w:val="pt-BR"/>
+        </w:rPr>
+        <w:t>####### Tipo do serviço. Poderia ser ClusterIP, NodePort, etc...</w:t>
+      </w:r>
+    </w:p>
+    <w:p>
+      <w:pPr>
+        <w:rPr>
+          <w:rFonts w:ascii="Arial" w:hAnsi="Arial" w:cs="Arial"/>
+          <w:color w:val="000000" w:themeColor="text1"/>
+          <w:sz w:val="18"/>
+          <w:szCs w:val="18"/>
+          <w:lang w:val="pt-BR"/>
+        </w:rPr>
+      </w:pPr>
+    </w:p>
+    <w:p>
+      <w:pPr>
+        <w:rPr>
+          <w:color w:val="000000" w:themeColor="text1"/>
+          <w:lang w:val="pt-BR"/>
+        </w:rPr>
+      </w:pPr>
+      <w:r>
+        <w:rPr>
+          <w:color w:val="000000" w:themeColor="text1"/>
+          <w:lang w:val="pt-BR"/>
+        </w:rPr>
+        <w:t xml:space="preserve">Após executarmos </w:t>
+      </w:r>
+      <w:r>
+        <w:rPr>
+          <w:b/>
+          <w:bCs/>
+          <w:color w:val="FF0000"/>
+          <w:lang w:val="pt-BR"/>
+        </w:rPr>
+        <w:t xml:space="preserve">kubectl apply </w:t>
+      </w:r>
+      <w:r>
+        <w:rPr>
+          <w:b/>
+          <w:bCs/>
+          <w:color w:val="0070C0"/>
+          <w:lang w:val="pt-BR"/>
+        </w:rPr>
+        <w:t>-f=[YAML_NAME]</w:t>
+      </w:r>
+      <w:r>
+        <w:rPr>
+          <w:color w:val="000000" w:themeColor="text1"/>
+          <w:lang w:val="pt-BR"/>
+        </w:rPr>
+        <w:t xml:space="preserve">, </w:t>
+      </w:r>
+      <w:r>
+        <w:rPr>
+          <w:color w:val="000000" w:themeColor="text1"/>
+          <w:lang w:val="pt-BR"/>
+        </w:rPr>
+        <w:t xml:space="preserve">basta executar </w:t>
+      </w:r>
+      <w:r>
+        <w:rPr>
+          <w:b/>
+          <w:color w:val="FF0000"/>
+          <w:lang w:val="pt-BR"/>
+        </w:rPr>
+        <w:t xml:space="preserve">minikube service </w:t>
+      </w:r>
+      <w:r>
+        <w:rPr>
+          <w:b/>
+          <w:color w:val="0070C0"/>
+          <w:lang w:val="pt-BR"/>
+        </w:rPr>
+        <w:t>[EXPOSURE_SERVICE_NAME]</w:t>
+      </w:r>
+      <w:r>
+        <w:rPr>
+          <w:color w:val="FF0000"/>
+          <w:lang w:val="pt-BR"/>
+        </w:rPr>
+        <w:t xml:space="preserve"> </w:t>
+      </w:r>
+      <w:r>
+        <w:rPr>
+          <w:color w:val="000000" w:themeColor="text1"/>
+          <w:lang w:val="pt-BR"/>
+        </w:rPr>
+        <w:t xml:space="preserve">para acessarmos o Pod localmente. </w:t>
+      </w:r>
+    </w:p>
+    <w:p>
+      <w:pPr>
+        <w:rPr>
+          <w:color w:val="000000" w:themeColor="text1"/>
+          <w:lang w:val="pt-BR"/>
+        </w:rPr>
+      </w:pPr>
+      <w:r>
+        <w:rPr>
+          <w:noProof/>
+          <w:color w:val="000000" w:themeColor="text1"/>
+          <w:lang w:val="pt-BR"/>
+        </w:rPr>
+        <w:drawing>
+          <wp:inline distT="0" distB="0" distL="0" distR="0" wp14:anchorId="78D1265E" wp14:editId="621ECFAC">
+            <wp:extent cx="9467850" cy="5076825"/>
+            <wp:effectExtent l="0" t="0" r="0" b="9525"/>
+            <wp:docPr id="29" name="Imagem 29"/>
+            <wp:cNvGraphicFramePr>
+              <a:graphicFrameLocks xmlns:a="http://schemas.openxmlformats.org/drawingml/2006/main" noChangeAspect="1"/>
+            </wp:cNvGraphicFramePr>
+            <a:graphic xmlns:a="http://schemas.openxmlformats.org/drawingml/2006/main">
+              <a:graphicData uri="http://schemas.openxmlformats.org/drawingml/2006/picture">
+                <pic:pic xmlns:pic="http://schemas.openxmlformats.org/drawingml/2006/picture">
+                  <pic:nvPicPr>
+                    <pic:cNvPr id="0" name="Picture 1"/>
+                    <pic:cNvPicPr>
+                      <a:picLocks noChangeAspect="1" noChangeArrowheads="1"/>
+                    </pic:cNvPicPr>
+                  </pic:nvPicPr>
+                  <pic:blipFill>
+                    <a:blip r:embed="rId33">
+                      <a:extLst>
+                        <a:ext uri="{28A0092B-C50C-407E-A947-70E740481C1C}">
+                          <a14:useLocalDpi xmlns:a14="http://schemas.microsoft.com/office/drawing/2010/main" val="0"/>
+                        </a:ext>
+                      </a:extLst>
+                    </a:blip>
+                    <a:srcRect/>
+                    <a:stretch>
+                      <a:fillRect/>
+                    </a:stretch>
+                  </pic:blipFill>
+                  <pic:spPr bwMode="auto">
+                    <a:xfrm>
+                      <a:off x="0" y="0"/>
+                      <a:ext cx="9467850" cy="5076825"/>
+                    </a:xfrm>
+                    <a:prstGeom prst="rect">
+                      <a:avLst/>
+                    </a:prstGeom>
+                    <a:noFill/>
+                    <a:ln>
+                      <a:noFill/>
+                    </a:ln>
+                  </pic:spPr>
+                </pic:pic>
+              </a:graphicData>
+            </a:graphic>
+          </wp:inline>
+        </w:drawing>
+      </w:r>
+    </w:p>
+    <w:p>
+      <w:pPr>
+        <w:rPr>
+          <w:rFonts w:ascii="Arial" w:hAnsi="Arial" w:cs="Arial"/>
+          <w:color w:val="000000" w:themeColor="text1"/>
+          <w:sz w:val="18"/>
+          <w:szCs w:val="18"/>
+          <w:u w:val="single"/>
+          <w:lang w:val="pt-BR"/>
+        </w:rPr>
+      </w:pPr>
+    </w:p>
+    <w:p>
+      <w:pPr>
+        <w:rPr>
+          <w:rFonts w:ascii="Arial" w:hAnsi="Arial" w:cs="Arial"/>
+          <w:b/>
+          <w:bCs/>
+          <w:color w:val="0070C0"/>
+          <w:sz w:val="18"/>
+          <w:szCs w:val="18"/>
+          <w:lang w:val="pt-BR"/>
+        </w:rPr>
+      </w:pPr>
+      <w:r>
+        <w:rPr>
+          <w:rFonts w:ascii="Arial" w:hAnsi="Arial" w:cs="Arial"/>
+          <w:color w:val="000000" w:themeColor="text1"/>
+          <w:sz w:val="18"/>
+          <w:szCs w:val="18"/>
+          <w:lang w:val="pt-BR"/>
+        </w:rPr>
+        <w:t>Para atualizar as pods com uma nova image</w:t>
+      </w:r>
+      <w:r>
+        <w:rPr>
+          <w:rFonts w:ascii="Arial" w:hAnsi="Arial" w:cs="Arial"/>
+          <w:color w:val="000000" w:themeColor="text1"/>
+          <w:sz w:val="18"/>
+          <w:szCs w:val="18"/>
+          <w:lang w:val="pt-BR"/>
+        </w:rPr>
+        <w:t>m</w:t>
+      </w:r>
+      <w:r>
+        <w:rPr>
+          <w:rFonts w:ascii="Arial" w:hAnsi="Arial" w:cs="Arial"/>
+          <w:color w:val="000000" w:themeColor="text1"/>
+          <w:sz w:val="18"/>
+          <w:szCs w:val="18"/>
+          <w:lang w:val="pt-BR"/>
+        </w:rPr>
+        <w:t xml:space="preserve">, ou adicionar mais replicas, </w:t>
+      </w:r>
+      <w:r>
+        <w:rPr>
+          <w:rFonts w:ascii="Arial" w:hAnsi="Arial" w:cs="Arial"/>
+          <w:color w:val="000000" w:themeColor="text1"/>
+          <w:sz w:val="18"/>
+          <w:szCs w:val="18"/>
+          <w:u w:val="single"/>
+          <w:lang w:val="pt-BR"/>
+        </w:rPr>
+        <w:t>basta alterar o a</w:t>
+      </w:r>
+      <w:r>
+        <w:rPr>
+          <w:rFonts w:ascii="Arial" w:hAnsi="Arial" w:cs="Arial"/>
+          <w:color w:val="000000" w:themeColor="text1"/>
+          <w:sz w:val="18"/>
+          <w:szCs w:val="18"/>
+          <w:u w:val="single"/>
+          <w:lang w:val="pt-BR"/>
+        </w:rPr>
+        <w:t xml:space="preserve"> yaml do deployment e executar</w:t>
+      </w:r>
+      <w:r>
+        <w:rPr>
+          <w:rFonts w:ascii="Arial" w:hAnsi="Arial" w:cs="Arial"/>
+          <w:color w:val="000000" w:themeColor="text1"/>
+          <w:sz w:val="18"/>
+          <w:szCs w:val="18"/>
+          <w:lang w:val="pt-BR"/>
+        </w:rPr>
+        <w:t xml:space="preserve"> </w:t>
+      </w:r>
+      <w:r>
+        <w:rPr>
+          <w:rFonts w:ascii="Arial" w:hAnsi="Arial" w:cs="Arial"/>
+          <w:b/>
+          <w:bCs/>
+          <w:color w:val="FF0000"/>
+          <w:sz w:val="18"/>
+          <w:szCs w:val="18"/>
+          <w:lang w:val="pt-BR"/>
+        </w:rPr>
+        <w:t>kubectl apply -f=</w:t>
+      </w:r>
+      <w:r>
+        <w:rPr>
+          <w:rFonts w:ascii="Arial" w:hAnsi="Arial" w:cs="Arial"/>
+          <w:b/>
+          <w:bCs/>
+          <w:color w:val="0070C0"/>
+          <w:sz w:val="18"/>
+          <w:szCs w:val="18"/>
+          <w:lang w:val="pt-BR"/>
+        </w:rPr>
+        <w:t>[YAML_NAME]</w:t>
+      </w:r>
+    </w:p>
+    <w:p>
+      <w:pPr>
+        <w:rPr>
+          <w:rFonts w:ascii="Arial" w:hAnsi="Arial" w:cs="Arial"/>
+          <w:b/>
+          <w:bCs/>
+          <w:color w:val="0070C0"/>
+          <w:sz w:val="18"/>
+          <w:szCs w:val="18"/>
+          <w:lang w:val="pt-BR"/>
+        </w:rPr>
+      </w:pPr>
+    </w:p>
+    <w:p>
+      <w:pPr>
+        <w:rPr>
+          <w:rFonts w:ascii="Arial" w:hAnsi="Arial" w:cs="Arial"/>
+          <w:b/>
+          <w:bCs/>
+          <w:color w:val="000000" w:themeColor="text1"/>
+          <w:sz w:val="18"/>
+          <w:szCs w:val="18"/>
+          <w:u w:val="single"/>
+          <w:lang w:val="pt-BR"/>
+        </w:rPr>
+      </w:pPr>
+      <w:r>
+        <w:rPr>
+          <w:rFonts w:ascii="Arial" w:hAnsi="Arial" w:cs="Arial"/>
+          <w:b/>
+          <w:bCs/>
+          <w:color w:val="000000" w:themeColor="text1"/>
+          <w:sz w:val="18"/>
+          <w:szCs w:val="18"/>
+          <w:u w:val="single"/>
+          <w:lang w:val="pt-BR"/>
+        </w:rPr>
+        <w:t>Junção de objetos no mesmo arquivo</w:t>
+      </w:r>
+    </w:p>
+    <w:p>
+      <w:pPr>
+        <w:rPr>
+          <w:rFonts w:ascii="Arial" w:hAnsi="Arial" w:cs="Arial"/>
+          <w:color w:val="000000" w:themeColor="text1"/>
+          <w:sz w:val="18"/>
+          <w:szCs w:val="18"/>
+          <w:lang w:val="pt-BR"/>
+        </w:rPr>
+      </w:pPr>
+      <w:r>
+        <w:rPr>
+          <w:rFonts w:ascii="Arial" w:hAnsi="Arial" w:cs="Arial"/>
+          <w:color w:val="000000" w:themeColor="text1"/>
+          <w:sz w:val="18"/>
+          <w:szCs w:val="18"/>
+          <w:lang w:val="pt-BR"/>
+        </w:rPr>
+        <w:t xml:space="preserve">Com </w:t>
+      </w:r>
+      <w:r>
+        <w:rPr>
+          <w:rFonts w:ascii="Arial" w:hAnsi="Arial" w:cs="Arial"/>
+          <w:color w:val="000000" w:themeColor="text1"/>
+          <w:sz w:val="18"/>
+          <w:szCs w:val="18"/>
+          <w:lang w:val="pt-BR"/>
+        </w:rPr>
+        <w:t>o divisor ‘---’, é possivel colocar múltiplas instruções em um mesmo arquivo yaml, como segue o exemplo:</w:t>
+      </w:r>
+    </w:p>
+    <w:p>
+      <w:pPr>
+        <w:shd w:val="clear" w:color="auto" w:fill="1E1E1E"/>
+        <w:spacing w:after="0" w:line="285" w:lineRule="atLeast"/>
+        <w:rPr>
+          <w:rFonts w:ascii="Consolas" w:eastAsia="Times New Roman" w:hAnsi="Consolas" w:cs="Times New Roman"/>
+          <w:color w:val="D4D4D4"/>
+          <w:sz w:val="21"/>
+          <w:szCs w:val="21"/>
+        </w:rPr>
+      </w:pPr>
+      <w:r>
+        <w:rPr>
+          <w:rFonts w:ascii="Consolas" w:eastAsia="Times New Roman" w:hAnsi="Consolas" w:cs="Times New Roman"/>
+          <w:color w:val="D4D4D4"/>
+          <w:sz w:val="21"/>
+          <w:szCs w:val="21"/>
+        </w:rPr>
+        <w:t xml:space="preserve">  </w:t>
+      </w:r>
+      <w:r>
+        <w:rPr>
+          <w:rFonts w:ascii="Consolas" w:eastAsia="Times New Roman" w:hAnsi="Consolas" w:cs="Times New Roman"/>
+          <w:color w:val="6A9955"/>
+          <w:sz w:val="21"/>
+          <w:szCs w:val="21"/>
+        </w:rPr>
+        <w:t># SERVICE DEFINITIONS</w:t>
+      </w:r>
+      <w:r>
+        <w:rPr>
+          <w:rFonts w:ascii="Consolas" w:eastAsia="Times New Roman" w:hAnsi="Consolas" w:cs="Times New Roman"/>
+          <w:color w:val="6A9955"/>
+          <w:sz w:val="21"/>
+          <w:szCs w:val="21"/>
+        </w:rPr>
+        <w:t>…</w:t>
+      </w:r>
+    </w:p>
+    <w:p>
+      <w:pPr>
+        <w:shd w:val="clear" w:color="auto" w:fill="1E1E1E"/>
+        <w:spacing w:after="0" w:line="285" w:lineRule="atLeast"/>
+        <w:rPr>
+          <w:rFonts w:ascii="Consolas" w:eastAsia="Times New Roman" w:hAnsi="Consolas" w:cs="Times New Roman"/>
+          <w:color w:val="D4D4D4"/>
+          <w:sz w:val="21"/>
+          <w:szCs w:val="21"/>
+        </w:rPr>
+      </w:pPr>
+      <w:r>
+        <w:rPr>
+          <w:rFonts w:ascii="Consolas" w:eastAsia="Times New Roman" w:hAnsi="Consolas" w:cs="Times New Roman"/>
+          <w:color w:val="D4D4D4"/>
+          <w:sz w:val="21"/>
+          <w:szCs w:val="21"/>
+        </w:rPr>
+        <w:t xml:space="preserve">  </w:t>
+      </w:r>
+      <w:r>
+        <w:rPr>
+          <w:rFonts w:ascii="Consolas" w:eastAsia="Times New Roman" w:hAnsi="Consolas" w:cs="Times New Roman"/>
+          <w:color w:val="6A9955"/>
+          <w:sz w:val="21"/>
+          <w:szCs w:val="21"/>
+        </w:rPr>
+        <w:t># ...</w:t>
+      </w:r>
+    </w:p>
+    <w:p>
+      <w:pPr>
+        <w:shd w:val="clear" w:color="auto" w:fill="1E1E1E"/>
+        <w:spacing w:after="0" w:line="285" w:lineRule="atLeast"/>
+        <w:rPr>
+          <w:rFonts w:ascii="Consolas" w:eastAsia="Times New Roman" w:hAnsi="Consolas" w:cs="Times New Roman"/>
+          <w:color w:val="D4D4D4"/>
+          <w:sz w:val="21"/>
+          <w:szCs w:val="21"/>
+        </w:rPr>
+      </w:pPr>
+      <w:r>
+        <w:rPr>
+          <w:rFonts w:ascii="Consolas" w:eastAsia="Times New Roman" w:hAnsi="Consolas" w:cs="Times New Roman"/>
+          <w:color w:val="D4D4D4"/>
+          <w:sz w:val="21"/>
+          <w:szCs w:val="21"/>
+        </w:rPr>
+        <w:t xml:space="preserve">  </w:t>
+      </w:r>
+      <w:r>
+        <w:rPr>
+          <w:rFonts w:ascii="Consolas" w:eastAsia="Times New Roman" w:hAnsi="Consolas" w:cs="Times New Roman"/>
+          <w:color w:val="CE9178"/>
+          <w:sz w:val="21"/>
+          <w:szCs w:val="21"/>
+        </w:rPr>
+        <w:t>---</w:t>
+      </w:r>
+    </w:p>
+    <w:p>
+      <w:pPr>
+        <w:shd w:val="clear" w:color="auto" w:fill="1E1E1E"/>
+        <w:spacing w:after="0" w:line="285" w:lineRule="atLeast"/>
+        <w:rPr>
+          <w:rFonts w:ascii="Consolas" w:eastAsia="Times New Roman" w:hAnsi="Consolas" w:cs="Times New Roman"/>
+          <w:color w:val="D4D4D4"/>
+          <w:sz w:val="21"/>
+          <w:szCs w:val="21"/>
+        </w:rPr>
+      </w:pPr>
+      <w:r>
+        <w:rPr>
+          <w:rFonts w:ascii="Consolas" w:eastAsia="Times New Roman" w:hAnsi="Consolas" w:cs="Times New Roman"/>
+          <w:color w:val="D4D4D4"/>
+          <w:sz w:val="21"/>
+          <w:szCs w:val="21"/>
+        </w:rPr>
+        <w:t xml:space="preserve">  </w:t>
+      </w:r>
+      <w:r>
+        <w:rPr>
+          <w:rFonts w:ascii="Consolas" w:eastAsia="Times New Roman" w:hAnsi="Consolas" w:cs="Times New Roman"/>
+          <w:color w:val="6A9955"/>
+          <w:sz w:val="21"/>
+          <w:szCs w:val="21"/>
+        </w:rPr>
+        <w:t># DEPLOYMENT DEFINITIONS</w:t>
+      </w:r>
+      <w:r>
+        <w:rPr>
+          <w:rFonts w:ascii="Consolas" w:eastAsia="Times New Roman" w:hAnsi="Consolas" w:cs="Times New Roman"/>
+          <w:color w:val="6A9955"/>
+          <w:sz w:val="21"/>
+          <w:szCs w:val="21"/>
+        </w:rPr>
+        <w:t>…</w:t>
+      </w:r>
+    </w:p>
+    <w:p>
+      <w:pPr>
+        <w:shd w:val="clear" w:color="auto" w:fill="1E1E1E"/>
+        <w:spacing w:after="0" w:line="285" w:lineRule="atLeast"/>
+        <w:rPr>
+          <w:rFonts w:ascii="Consolas" w:eastAsia="Times New Roman" w:hAnsi="Consolas" w:cs="Times New Roman"/>
+          <w:color w:val="6A9955"/>
+          <w:sz w:val="21"/>
+          <w:szCs w:val="21"/>
+        </w:rPr>
+      </w:pPr>
+      <w:r>
+        <w:rPr>
+          <w:rFonts w:ascii="Consolas" w:eastAsia="Times New Roman" w:hAnsi="Consolas" w:cs="Times New Roman"/>
+          <w:color w:val="D4D4D4"/>
+          <w:sz w:val="21"/>
+          <w:szCs w:val="21"/>
+        </w:rPr>
+        <w:t xml:space="preserve">  </w:t>
+      </w:r>
+      <w:r>
+        <w:rPr>
+          <w:rFonts w:ascii="Consolas" w:eastAsia="Times New Roman" w:hAnsi="Consolas" w:cs="Times New Roman"/>
+          <w:color w:val="6A9955"/>
+          <w:sz w:val="21"/>
+          <w:szCs w:val="21"/>
+        </w:rPr>
+        <w:t># ...</w:t>
+      </w:r>
+    </w:p>
+    <w:p>
+      <w:pPr>
+        <w:shd w:val="clear" w:color="auto" w:fill="1E1E1E"/>
+        <w:spacing w:after="0" w:line="285" w:lineRule="atLeast"/>
+        <w:rPr>
+          <w:rFonts w:ascii="Consolas" w:eastAsia="Times New Roman" w:hAnsi="Consolas" w:cs="Times New Roman"/>
+          <w:color w:val="6A9955"/>
+          <w:sz w:val="21"/>
+          <w:szCs w:val="21"/>
+        </w:rPr>
+      </w:pPr>
+      <w:r>
+        <w:rPr>
+          <w:rFonts w:ascii="Consolas" w:eastAsia="Times New Roman" w:hAnsi="Consolas" w:cs="Times New Roman"/>
+          <w:color w:val="CE9178"/>
+          <w:sz w:val="21"/>
+          <w:szCs w:val="21"/>
+        </w:rPr>
+        <w:t xml:space="preserve">  </w:t>
+      </w:r>
+      <w:r>
+        <w:rPr>
+          <w:rFonts w:ascii="Consolas" w:eastAsia="Times New Roman" w:hAnsi="Consolas" w:cs="Times New Roman"/>
+          <w:color w:val="CE9178"/>
+          <w:sz w:val="21"/>
+          <w:szCs w:val="21"/>
+        </w:rPr>
+        <w:t>---</w:t>
+      </w:r>
+    </w:p>
+    <w:p>
+      <w:pPr>
+        <w:shd w:val="clear" w:color="auto" w:fill="1E1E1E"/>
+        <w:spacing w:after="0" w:line="285" w:lineRule="atLeast"/>
+        <w:rPr>
+          <w:rFonts w:ascii="Consolas" w:eastAsia="Times New Roman" w:hAnsi="Consolas" w:cs="Times New Roman"/>
+          <w:color w:val="D4D4D4"/>
+          <w:sz w:val="21"/>
+          <w:szCs w:val="21"/>
+        </w:rPr>
+      </w:pPr>
+      <w:r>
+        <w:rPr>
+          <w:rFonts w:ascii="Consolas" w:eastAsia="Times New Roman" w:hAnsi="Consolas" w:cs="Times New Roman"/>
+          <w:color w:val="D4D4D4"/>
+          <w:sz w:val="21"/>
+          <w:szCs w:val="21"/>
+        </w:rPr>
+        <w:t xml:space="preserve">  </w:t>
+      </w:r>
+      <w:r>
+        <w:rPr>
+          <w:rFonts w:ascii="Consolas" w:eastAsia="Times New Roman" w:hAnsi="Consolas" w:cs="Times New Roman"/>
+          <w:color w:val="6A9955"/>
+          <w:sz w:val="21"/>
+          <w:szCs w:val="21"/>
+        </w:rPr>
+        <w:t xml:space="preserve"># </w:t>
+      </w:r>
+      <w:r>
+        <w:rPr>
+          <w:rFonts w:ascii="Consolas" w:eastAsia="Times New Roman" w:hAnsi="Consolas" w:cs="Times New Roman"/>
+          <w:color w:val="6A9955"/>
+          <w:sz w:val="21"/>
+          <w:szCs w:val="21"/>
+        </w:rPr>
+        <w:t>MORE DEFINITIONS…</w:t>
+      </w:r>
+    </w:p>
+    <w:p>
+      <w:pPr>
+        <w:shd w:val="clear" w:color="auto" w:fill="1E1E1E"/>
+        <w:spacing w:after="0" w:line="285" w:lineRule="atLeast"/>
+        <w:rPr>
+          <w:rFonts w:ascii="Consolas" w:eastAsia="Times New Roman" w:hAnsi="Consolas" w:cs="Times New Roman"/>
+          <w:color w:val="6A9955"/>
+          <w:sz w:val="21"/>
+          <w:szCs w:val="21"/>
+        </w:rPr>
+      </w:pPr>
+      <w:r>
+        <w:rPr>
+          <w:rFonts w:ascii="Consolas" w:eastAsia="Times New Roman" w:hAnsi="Consolas" w:cs="Times New Roman"/>
+          <w:color w:val="D4D4D4"/>
+          <w:sz w:val="21"/>
+          <w:szCs w:val="21"/>
+        </w:rPr>
+        <w:t xml:space="preserve">  </w:t>
+      </w:r>
+      <w:r>
+        <w:rPr>
+          <w:rFonts w:ascii="Consolas" w:eastAsia="Times New Roman" w:hAnsi="Consolas" w:cs="Times New Roman"/>
+          <w:color w:val="6A9955"/>
+          <w:sz w:val="21"/>
+          <w:szCs w:val="21"/>
+        </w:rPr>
+        <w:t># ...</w:t>
+      </w:r>
+    </w:p>
+    <w:p>
+      <w:pPr>
+        <w:shd w:val="clear" w:color="auto" w:fill="1E1E1E"/>
+        <w:spacing w:after="0" w:line="285" w:lineRule="atLeast"/>
+        <w:rPr>
+          <w:rFonts w:ascii="Consolas" w:eastAsia="Times New Roman" w:hAnsi="Consolas" w:cs="Times New Roman"/>
+          <w:color w:val="D4D4D4"/>
+          <w:sz w:val="21"/>
+          <w:szCs w:val="21"/>
+        </w:rPr>
+      </w:pPr>
+    </w:p>
+    <w:p>
+      <w:pPr>
+        <w:rPr>
+          <w:rFonts w:ascii="Arial" w:hAnsi="Arial" w:cs="Arial"/>
+          <w:color w:val="000000" w:themeColor="text1"/>
+          <w:sz w:val="18"/>
+          <w:szCs w:val="18"/>
+        </w:rPr>
+      </w:pPr>
+    </w:p>
+    <w:p>
+      <w:pPr>
+        <w:rPr>
+          <w:rFonts w:ascii="Arial" w:hAnsi="Arial" w:cs="Arial"/>
+          <w:color w:val="000000" w:themeColor="text1"/>
+          <w:sz w:val="18"/>
+          <w:szCs w:val="18"/>
         </w:rPr>
       </w:pPr>
     </w:p>

</xml_diff>

<commit_message>
203 - Taking notes on LivenessProbe
</commit_message>
<xml_diff>
--- a/Anotações - Docker e Kubernetes.docx
+++ b/Anotações - Docker e Kubernetes.docx
@@ -17230,7 +17230,40 @@
           <w:u w:val="single"/>
           <w:lang w:val="pt-BR"/>
         </w:rPr>
-        <w:t>Estrutura básica (deployment.yaml)</w:t>
+        <w:t xml:space="preserve">Estrutura </w:t>
+      </w:r>
+      <w:r>
+        <w:rPr>
+          <w:rFonts w:ascii="Arial" w:hAnsi="Arial" w:cs="Arial"/>
+          <w:b/>
+          <w:color w:val="000000" w:themeColor="text1"/>
+          <w:sz w:val="18"/>
+          <w:szCs w:val="18"/>
+          <w:u w:val="single"/>
+          <w:lang w:val="pt-BR"/>
+        </w:rPr>
+        <w:t>básica</w:t>
+      </w:r>
+    </w:p>
+    <w:p>
+      <w:pPr>
+        <w:rPr>
+          <w:rFonts w:ascii="Arial" w:hAnsi="Arial" w:cs="Arial"/>
+          <w:bCs/>
+          <w:color w:val="000000" w:themeColor="text1"/>
+          <w:sz w:val="18"/>
+          <w:szCs w:val="18"/>
+        </w:rPr>
+      </w:pPr>
+      <w:r>
+        <w:rPr>
+          <w:rFonts w:ascii="Arial" w:hAnsi="Arial" w:cs="Arial"/>
+          <w:bCs/>
+          <w:color w:val="000000" w:themeColor="text1"/>
+          <w:sz w:val="18"/>
+          <w:szCs w:val="18"/>
+        </w:rPr>
+        <w:t>deployment.yaml</w:t>
       </w:r>
     </w:p>
     <w:p>
@@ -18807,19 +18840,15 @@
       <w:pPr>
         <w:rPr>
           <w:rFonts w:ascii="Arial" w:hAnsi="Arial" w:cs="Arial"/>
-          <w:b/>
-          <w:bCs/>
-          <w:color w:val="000000" w:themeColor="text1"/>
-          <w:sz w:val="18"/>
-          <w:szCs w:val="18"/>
-          <w:lang w:val="pt-BR"/>
-        </w:rPr>
-      </w:pPr>
-      <w:r>
-        <w:rPr>
-          <w:rFonts w:ascii="Arial" w:hAnsi="Arial" w:cs="Arial"/>
-          <w:b/>
-          <w:bCs/>
+          <w:color w:val="000000" w:themeColor="text1"/>
+          <w:sz w:val="18"/>
+          <w:szCs w:val="18"/>
+          <w:lang w:val="pt-BR"/>
+        </w:rPr>
+      </w:pPr>
+      <w:r>
+        <w:rPr>
+          <w:rFonts w:ascii="Arial" w:hAnsi="Arial" w:cs="Arial"/>
           <w:color w:val="000000" w:themeColor="text1"/>
           <w:sz w:val="18"/>
           <w:szCs w:val="18"/>
@@ -20136,23 +20165,994 @@
       <w:pPr>
         <w:rPr>
           <w:rFonts w:ascii="Arial" w:hAnsi="Arial" w:cs="Arial"/>
-          <w:color w:val="000000" w:themeColor="text1"/>
-          <w:sz w:val="18"/>
-          <w:szCs w:val="18"/>
-        </w:rPr>
-      </w:pPr>
-    </w:p>
-    <w:p>
-      <w:pPr>
-        <w:rPr>
-          <w:rFonts w:ascii="Arial" w:hAnsi="Arial" w:cs="Arial"/>
-          <w:color w:val="000000" w:themeColor="text1"/>
-          <w:sz w:val="18"/>
-          <w:szCs w:val="18"/>
-        </w:rPr>
-      </w:pPr>
-    </w:p>
-    <w:p/>
+          <w:b/>
+          <w:bCs/>
+          <w:color w:val="000000" w:themeColor="text1"/>
+          <w:sz w:val="18"/>
+          <w:szCs w:val="18"/>
+          <w:u w:val="single"/>
+          <w:lang w:val="pt-BR"/>
+        </w:rPr>
+      </w:pPr>
+      <w:r>
+        <w:rPr>
+          <w:rFonts w:ascii="Arial" w:hAnsi="Arial" w:cs="Arial"/>
+          <w:b/>
+          <w:bCs/>
+          <w:color w:val="000000" w:themeColor="text1"/>
+          <w:sz w:val="18"/>
+          <w:szCs w:val="18"/>
+          <w:u w:val="single"/>
+          <w:lang w:val="pt-BR"/>
+        </w:rPr>
+        <w:t>Liveness probe</w:t>
+      </w:r>
+    </w:p>
+    <w:p>
+      <w:pPr>
+        <w:rPr>
+          <w:rFonts w:ascii="Arial" w:hAnsi="Arial" w:cs="Arial"/>
+          <w:color w:val="000000" w:themeColor="text1"/>
+          <w:sz w:val="18"/>
+          <w:szCs w:val="18"/>
+          <w:lang w:val="pt-BR"/>
+        </w:rPr>
+      </w:pPr>
+      <w:r>
+        <w:rPr>
+          <w:rFonts w:ascii="Arial" w:hAnsi="Arial" w:cs="Arial"/>
+          <w:color w:val="000000" w:themeColor="text1"/>
+          <w:sz w:val="18"/>
+          <w:szCs w:val="18"/>
+          <w:lang w:val="pt-BR"/>
+        </w:rPr>
+        <w:t xml:space="preserve">Podemos sobreescrever a forma ‘padrão’ de verificar a saúde do contêiner. Para isso, utilizamos o </w:t>
+      </w:r>
+      <w:r>
+        <w:rPr>
+          <w:rFonts w:ascii="Arial" w:hAnsi="Arial" w:cs="Arial"/>
+          <w:b/>
+          <w:bCs/>
+          <w:color w:val="000000" w:themeColor="text1"/>
+          <w:sz w:val="18"/>
+          <w:szCs w:val="18"/>
+          <w:lang w:val="pt-BR"/>
+        </w:rPr>
+        <w:t>LivenessProbe</w:t>
+      </w:r>
+      <w:r>
+        <w:rPr>
+          <w:rFonts w:ascii="Arial" w:hAnsi="Arial" w:cs="Arial"/>
+          <w:color w:val="000000" w:themeColor="text1"/>
+          <w:sz w:val="18"/>
+          <w:szCs w:val="18"/>
+          <w:lang w:val="pt-BR"/>
+        </w:rPr>
+        <w:t>.</w:t>
+      </w:r>
+    </w:p>
+    <w:p>
+      <w:pPr>
+        <w:shd w:val="clear" w:color="auto" w:fill="1E1E1E"/>
+        <w:spacing w:after="0" w:line="285" w:lineRule="atLeast"/>
+        <w:rPr>
+          <w:rFonts w:ascii="Consolas" w:eastAsia="Times New Roman" w:hAnsi="Consolas" w:cs="Times New Roman"/>
+          <w:color w:val="6A9955"/>
+          <w:sz w:val="21"/>
+          <w:szCs w:val="21"/>
+          <w:lang w:val="pt-BR"/>
+        </w:rPr>
+      </w:pPr>
+      <w:r>
+        <w:rPr>
+          <w:rFonts w:ascii="Consolas" w:eastAsia="Times New Roman" w:hAnsi="Consolas" w:cs="Times New Roman"/>
+          <w:color w:val="6A9955"/>
+          <w:sz w:val="21"/>
+          <w:szCs w:val="21"/>
+          <w:lang w:val="pt-BR"/>
+        </w:rPr>
+        <w:t>#</w:t>
+      </w:r>
+      <w:r>
+        <w:rPr>
+          <w:rFonts w:ascii="Consolas" w:eastAsia="Times New Roman" w:hAnsi="Consolas" w:cs="Times New Roman"/>
+          <w:color w:val="6A9955"/>
+          <w:sz w:val="21"/>
+          <w:szCs w:val="21"/>
+          <w:lang w:val="pt-BR"/>
+        </w:rPr>
+        <w:t>ESPECIFICAÇÕES DO OBJETO ACIMA...</w:t>
+      </w:r>
+    </w:p>
+    <w:p>
+      <w:pPr>
+        <w:shd w:val="clear" w:color="auto" w:fill="1E1E1E"/>
+        <w:spacing w:after="0" w:line="285" w:lineRule="atLeast"/>
+        <w:rPr>
+          <w:rFonts w:ascii="Consolas" w:eastAsia="Times New Roman" w:hAnsi="Consolas" w:cs="Times New Roman"/>
+          <w:color w:val="569CD6"/>
+          <w:sz w:val="21"/>
+          <w:szCs w:val="21"/>
+          <w:lang w:val="pt-BR"/>
+        </w:rPr>
+      </w:pPr>
+    </w:p>
+    <w:p>
+      <w:pPr>
+        <w:shd w:val="clear" w:color="auto" w:fill="1E1E1E"/>
+        <w:spacing w:after="0" w:line="285" w:lineRule="atLeast"/>
+        <w:rPr>
+          <w:rFonts w:ascii="Consolas" w:eastAsia="Times New Roman" w:hAnsi="Consolas" w:cs="Times New Roman"/>
+          <w:color w:val="D4D4D4"/>
+          <w:sz w:val="21"/>
+          <w:szCs w:val="21"/>
+          <w:lang w:val="pt-BR"/>
+        </w:rPr>
+      </w:pPr>
+      <w:r>
+        <w:rPr>
+          <w:rFonts w:ascii="Consolas" w:eastAsia="Times New Roman" w:hAnsi="Consolas" w:cs="Times New Roman"/>
+          <w:color w:val="569CD6"/>
+          <w:sz w:val="21"/>
+          <w:szCs w:val="21"/>
+          <w:lang w:val="pt-BR"/>
+        </w:rPr>
+        <w:t>template</w:t>
+      </w:r>
+      <w:r>
+        <w:rPr>
+          <w:rFonts w:ascii="Consolas" w:eastAsia="Times New Roman" w:hAnsi="Consolas" w:cs="Times New Roman"/>
+          <w:color w:val="D4D4D4"/>
+          <w:sz w:val="21"/>
+          <w:szCs w:val="21"/>
+          <w:lang w:val="pt-BR"/>
+        </w:rPr>
+        <w:t xml:space="preserve">: </w:t>
+      </w:r>
+      <w:r>
+        <w:rPr>
+          <w:rFonts w:ascii="Consolas" w:eastAsia="Times New Roman" w:hAnsi="Consolas" w:cs="Times New Roman"/>
+          <w:color w:val="6A9955"/>
+          <w:sz w:val="21"/>
+          <w:szCs w:val="21"/>
+          <w:lang w:val="pt-BR"/>
+        </w:rPr>
+        <w:t>################################# ESPECIFICAÇÕES DO POD.</w:t>
+      </w:r>
+    </w:p>
+    <w:p>
+      <w:pPr>
+        <w:shd w:val="clear" w:color="auto" w:fill="1E1E1E"/>
+        <w:spacing w:after="0" w:line="285" w:lineRule="atLeast"/>
+        <w:rPr>
+          <w:rFonts w:ascii="Consolas" w:eastAsia="Times New Roman" w:hAnsi="Consolas" w:cs="Times New Roman"/>
+          <w:color w:val="D4D4D4"/>
+          <w:sz w:val="21"/>
+          <w:szCs w:val="21"/>
+          <w:lang w:val="pt-BR"/>
+        </w:rPr>
+      </w:pPr>
+      <w:r>
+        <w:rPr>
+          <w:rFonts w:ascii="Consolas" w:eastAsia="Times New Roman" w:hAnsi="Consolas" w:cs="Times New Roman"/>
+          <w:color w:val="D4D4D4"/>
+          <w:sz w:val="21"/>
+          <w:szCs w:val="21"/>
+          <w:lang w:val="pt-BR"/>
+        </w:rPr>
+        <w:t xml:space="preserve">    </w:t>
+      </w:r>
+      <w:r>
+        <w:rPr>
+          <w:rFonts w:ascii="Consolas" w:eastAsia="Times New Roman" w:hAnsi="Consolas" w:cs="Times New Roman"/>
+          <w:color w:val="569CD6"/>
+          <w:sz w:val="21"/>
+          <w:szCs w:val="21"/>
+          <w:lang w:val="pt-BR"/>
+        </w:rPr>
+        <w:t>metadata</w:t>
+      </w:r>
+      <w:r>
+        <w:rPr>
+          <w:rFonts w:ascii="Consolas" w:eastAsia="Times New Roman" w:hAnsi="Consolas" w:cs="Times New Roman"/>
+          <w:color w:val="D4D4D4"/>
+          <w:sz w:val="21"/>
+          <w:szCs w:val="21"/>
+          <w:lang w:val="pt-BR"/>
+        </w:rPr>
+        <w:t xml:space="preserve">: </w:t>
+      </w:r>
+    </w:p>
+    <w:p>
+      <w:pPr>
+        <w:shd w:val="clear" w:color="auto" w:fill="1E1E1E"/>
+        <w:spacing w:after="0" w:line="285" w:lineRule="atLeast"/>
+        <w:rPr>
+          <w:rFonts w:ascii="Consolas" w:eastAsia="Times New Roman" w:hAnsi="Consolas" w:cs="Times New Roman"/>
+          <w:color w:val="D4D4D4"/>
+          <w:sz w:val="21"/>
+          <w:szCs w:val="21"/>
+          <w:lang w:val="pt-BR"/>
+        </w:rPr>
+      </w:pPr>
+      <w:r>
+        <w:rPr>
+          <w:rFonts w:ascii="Consolas" w:eastAsia="Times New Roman" w:hAnsi="Consolas" w:cs="Times New Roman"/>
+          <w:color w:val="D4D4D4"/>
+          <w:sz w:val="21"/>
+          <w:szCs w:val="21"/>
+          <w:lang w:val="pt-BR"/>
+        </w:rPr>
+        <w:t xml:space="preserve">      </w:t>
+      </w:r>
+      <w:r>
+        <w:rPr>
+          <w:rFonts w:ascii="Consolas" w:eastAsia="Times New Roman" w:hAnsi="Consolas" w:cs="Times New Roman"/>
+          <w:color w:val="569CD6"/>
+          <w:sz w:val="21"/>
+          <w:szCs w:val="21"/>
+          <w:lang w:val="pt-BR"/>
+        </w:rPr>
+        <w:t>labels</w:t>
+      </w:r>
+      <w:r>
+        <w:rPr>
+          <w:rFonts w:ascii="Consolas" w:eastAsia="Times New Roman" w:hAnsi="Consolas" w:cs="Times New Roman"/>
+          <w:color w:val="D4D4D4"/>
+          <w:sz w:val="21"/>
+          <w:szCs w:val="21"/>
+          <w:lang w:val="pt-BR"/>
+        </w:rPr>
+        <w:t>:</w:t>
+      </w:r>
+    </w:p>
+    <w:p>
+      <w:pPr>
+        <w:shd w:val="clear" w:color="auto" w:fill="1E1E1E"/>
+        <w:spacing w:after="0" w:line="285" w:lineRule="atLeast"/>
+        <w:rPr>
+          <w:rFonts w:ascii="Consolas" w:eastAsia="Times New Roman" w:hAnsi="Consolas" w:cs="Times New Roman"/>
+          <w:color w:val="D4D4D4"/>
+          <w:sz w:val="21"/>
+          <w:szCs w:val="21"/>
+        </w:rPr>
+      </w:pPr>
+      <w:r>
+        <w:rPr>
+          <w:rFonts w:ascii="Consolas" w:eastAsia="Times New Roman" w:hAnsi="Consolas" w:cs="Times New Roman"/>
+          <w:color w:val="D4D4D4"/>
+          <w:sz w:val="21"/>
+          <w:szCs w:val="21"/>
+        </w:rPr>
+        <w:t xml:space="preserve">        </w:t>
+      </w:r>
+      <w:r>
+        <w:rPr>
+          <w:rFonts w:ascii="Consolas" w:eastAsia="Times New Roman" w:hAnsi="Consolas" w:cs="Times New Roman"/>
+          <w:color w:val="569CD6"/>
+          <w:sz w:val="21"/>
+          <w:szCs w:val="21"/>
+        </w:rPr>
+        <w:t>app</w:t>
+      </w:r>
+      <w:r>
+        <w:rPr>
+          <w:rFonts w:ascii="Consolas" w:eastAsia="Times New Roman" w:hAnsi="Consolas" w:cs="Times New Roman"/>
+          <w:color w:val="D4D4D4"/>
+          <w:sz w:val="21"/>
+          <w:szCs w:val="21"/>
+        </w:rPr>
+        <w:t xml:space="preserve">: </w:t>
+      </w:r>
+      <w:r>
+        <w:rPr>
+          <w:rFonts w:ascii="Consolas" w:eastAsia="Times New Roman" w:hAnsi="Consolas" w:cs="Times New Roman"/>
+          <w:color w:val="CE9178"/>
+          <w:sz w:val="21"/>
+          <w:szCs w:val="21"/>
+        </w:rPr>
+        <w:t>second-</w:t>
+      </w:r>
+      <w:r>
+        <w:rPr>
+          <w:rFonts w:ascii="Consolas" w:eastAsia="Times New Roman" w:hAnsi="Consolas" w:cs="Times New Roman"/>
+          <w:color w:val="CE9178"/>
+          <w:sz w:val="21"/>
+          <w:szCs w:val="21"/>
+        </w:rPr>
+        <w:t>ap</w:t>
+      </w:r>
+      <w:r>
+        <w:rPr>
+          <w:rFonts w:ascii="Consolas" w:eastAsia="Times New Roman" w:hAnsi="Consolas" w:cs="Times New Roman"/>
+          <w:color w:val="CE9178"/>
+          <w:sz w:val="21"/>
+          <w:szCs w:val="21"/>
+        </w:rPr>
+        <w:t>p</w:t>
+      </w:r>
+    </w:p>
+    <w:p>
+      <w:pPr>
+        <w:shd w:val="clear" w:color="auto" w:fill="1E1E1E"/>
+        <w:spacing w:after="0" w:line="285" w:lineRule="atLeast"/>
+        <w:rPr>
+          <w:rFonts w:ascii="Consolas" w:eastAsia="Times New Roman" w:hAnsi="Consolas" w:cs="Times New Roman"/>
+          <w:color w:val="D4D4D4"/>
+          <w:sz w:val="21"/>
+          <w:szCs w:val="21"/>
+        </w:rPr>
+      </w:pPr>
+      <w:r>
+        <w:rPr>
+          <w:rFonts w:ascii="Consolas" w:eastAsia="Times New Roman" w:hAnsi="Consolas" w:cs="Times New Roman"/>
+          <w:color w:val="D4D4D4"/>
+          <w:sz w:val="21"/>
+          <w:szCs w:val="21"/>
+        </w:rPr>
+        <w:t xml:space="preserve">        </w:t>
+      </w:r>
+      <w:r>
+        <w:rPr>
+          <w:rFonts w:ascii="Consolas" w:eastAsia="Times New Roman" w:hAnsi="Consolas" w:cs="Times New Roman"/>
+          <w:color w:val="569CD6"/>
+          <w:sz w:val="21"/>
+          <w:szCs w:val="21"/>
+        </w:rPr>
+        <w:t>tier</w:t>
+      </w:r>
+      <w:r>
+        <w:rPr>
+          <w:rFonts w:ascii="Consolas" w:eastAsia="Times New Roman" w:hAnsi="Consolas" w:cs="Times New Roman"/>
+          <w:color w:val="D4D4D4"/>
+          <w:sz w:val="21"/>
+          <w:szCs w:val="21"/>
+        </w:rPr>
+        <w:t xml:space="preserve">: </w:t>
+      </w:r>
+      <w:r>
+        <w:rPr>
+          <w:rFonts w:ascii="Consolas" w:eastAsia="Times New Roman" w:hAnsi="Consolas" w:cs="Times New Roman"/>
+          <w:color w:val="CE9178"/>
+          <w:sz w:val="21"/>
+          <w:szCs w:val="21"/>
+        </w:rPr>
+        <w:t>backend</w:t>
+      </w:r>
+    </w:p>
+    <w:p>
+      <w:pPr>
+        <w:shd w:val="clear" w:color="auto" w:fill="1E1E1E"/>
+        <w:spacing w:after="0" w:line="285" w:lineRule="atLeast"/>
+        <w:rPr>
+          <w:rFonts w:ascii="Consolas" w:eastAsia="Times New Roman" w:hAnsi="Consolas" w:cs="Times New Roman"/>
+          <w:color w:val="D4D4D4"/>
+          <w:sz w:val="21"/>
+          <w:szCs w:val="21"/>
+          <w:u w:val="single"/>
+          <w:lang w:val="pt-BR"/>
+        </w:rPr>
+      </w:pPr>
+      <w:r>
+        <w:rPr>
+          <w:rFonts w:ascii="Consolas" w:eastAsia="Times New Roman" w:hAnsi="Consolas" w:cs="Times New Roman"/>
+          <w:color w:val="D4D4D4"/>
+          <w:sz w:val="21"/>
+          <w:szCs w:val="21"/>
+        </w:rPr>
+        <w:t xml:space="preserve">    </w:t>
+      </w:r>
+      <w:r>
+        <w:rPr>
+          <w:rFonts w:ascii="Consolas" w:eastAsia="Times New Roman" w:hAnsi="Consolas" w:cs="Times New Roman"/>
+          <w:color w:val="569CD6"/>
+          <w:sz w:val="21"/>
+          <w:szCs w:val="21"/>
+          <w:lang w:val="pt-BR"/>
+        </w:rPr>
+        <w:t>spec</w:t>
+      </w:r>
+      <w:r>
+        <w:rPr>
+          <w:rFonts w:ascii="Consolas" w:eastAsia="Times New Roman" w:hAnsi="Consolas" w:cs="Times New Roman"/>
+          <w:color w:val="D4D4D4"/>
+          <w:sz w:val="21"/>
+          <w:szCs w:val="21"/>
+          <w:lang w:val="pt-BR"/>
+        </w:rPr>
+        <w:t xml:space="preserve">: </w:t>
+      </w:r>
+    </w:p>
+    <w:p>
+      <w:pPr>
+        <w:shd w:val="clear" w:color="auto" w:fill="1E1E1E"/>
+        <w:spacing w:after="0" w:line="285" w:lineRule="atLeast"/>
+        <w:rPr>
+          <w:rFonts w:ascii="Consolas" w:eastAsia="Times New Roman" w:hAnsi="Consolas" w:cs="Times New Roman"/>
+          <w:color w:val="D4D4D4"/>
+          <w:sz w:val="21"/>
+          <w:szCs w:val="21"/>
+          <w:lang w:val="pt-BR"/>
+        </w:rPr>
+      </w:pPr>
+      <w:r>
+        <w:rPr>
+          <w:rFonts w:ascii="Consolas" w:eastAsia="Times New Roman" w:hAnsi="Consolas" w:cs="Times New Roman"/>
+          <w:color w:val="D4D4D4"/>
+          <w:sz w:val="21"/>
+          <w:szCs w:val="21"/>
+          <w:lang w:val="pt-BR"/>
+        </w:rPr>
+        <w:t xml:space="preserve">      </w:t>
+      </w:r>
+      <w:r>
+        <w:rPr>
+          <w:rFonts w:ascii="Consolas" w:eastAsia="Times New Roman" w:hAnsi="Consolas" w:cs="Times New Roman"/>
+          <w:color w:val="569CD6"/>
+          <w:sz w:val="21"/>
+          <w:szCs w:val="21"/>
+          <w:lang w:val="pt-BR"/>
+        </w:rPr>
+        <w:t>containers</w:t>
+      </w:r>
+      <w:r>
+        <w:rPr>
+          <w:rFonts w:ascii="Consolas" w:eastAsia="Times New Roman" w:hAnsi="Consolas" w:cs="Times New Roman"/>
+          <w:color w:val="D4D4D4"/>
+          <w:sz w:val="21"/>
+          <w:szCs w:val="21"/>
+          <w:lang w:val="pt-BR"/>
+        </w:rPr>
+        <w:t xml:space="preserve">: </w:t>
+      </w:r>
+    </w:p>
+    <w:p>
+      <w:pPr>
+        <w:shd w:val="clear" w:color="auto" w:fill="1E1E1E"/>
+        <w:spacing w:after="0" w:line="285" w:lineRule="atLeast"/>
+        <w:rPr>
+          <w:rFonts w:ascii="Consolas" w:eastAsia="Times New Roman" w:hAnsi="Consolas" w:cs="Times New Roman"/>
+          <w:color w:val="D4D4D4"/>
+          <w:sz w:val="21"/>
+          <w:szCs w:val="21"/>
+        </w:rPr>
+      </w:pPr>
+      <w:r>
+        <w:rPr>
+          <w:rFonts w:ascii="Consolas" w:eastAsia="Times New Roman" w:hAnsi="Consolas" w:cs="Times New Roman"/>
+          <w:color w:val="D4D4D4"/>
+          <w:sz w:val="21"/>
+          <w:szCs w:val="21"/>
+          <w:lang w:val="pt-BR"/>
+        </w:rPr>
+        <w:t xml:space="preserve">        </w:t>
+      </w:r>
+      <w:r>
+        <w:rPr>
+          <w:rFonts w:ascii="Consolas" w:eastAsia="Times New Roman" w:hAnsi="Consolas" w:cs="Times New Roman"/>
+          <w:color w:val="D4D4D4"/>
+          <w:sz w:val="21"/>
+          <w:szCs w:val="21"/>
+        </w:rPr>
+        <w:t xml:space="preserve">- </w:t>
+      </w:r>
+      <w:r>
+        <w:rPr>
+          <w:rFonts w:ascii="Consolas" w:eastAsia="Times New Roman" w:hAnsi="Consolas" w:cs="Times New Roman"/>
+          <w:color w:val="569CD6"/>
+          <w:sz w:val="21"/>
+          <w:szCs w:val="21"/>
+        </w:rPr>
+        <w:t>name</w:t>
+      </w:r>
+      <w:r>
+        <w:rPr>
+          <w:rFonts w:ascii="Consolas" w:eastAsia="Times New Roman" w:hAnsi="Consolas" w:cs="Times New Roman"/>
+          <w:color w:val="D4D4D4"/>
+          <w:sz w:val="21"/>
+          <w:szCs w:val="21"/>
+        </w:rPr>
+        <w:t xml:space="preserve">: </w:t>
+      </w:r>
+      <w:r>
+        <w:rPr>
+          <w:rFonts w:ascii="Consolas" w:eastAsia="Times New Roman" w:hAnsi="Consolas" w:cs="Times New Roman"/>
+          <w:color w:val="CE9178"/>
+          <w:sz w:val="21"/>
+          <w:szCs w:val="21"/>
+        </w:rPr>
+        <w:t>second-node</w:t>
+      </w:r>
+      <w:r>
+        <w:rPr>
+          <w:rFonts w:ascii="Consolas" w:eastAsia="Times New Roman" w:hAnsi="Consolas" w:cs="Times New Roman"/>
+          <w:color w:val="D4D4D4"/>
+          <w:sz w:val="21"/>
+          <w:szCs w:val="21"/>
+        </w:rPr>
+        <w:t xml:space="preserve"> </w:t>
+      </w:r>
+    </w:p>
+    <w:p>
+      <w:pPr>
+        <w:shd w:val="clear" w:color="auto" w:fill="1E1E1E"/>
+        <w:spacing w:after="0" w:line="285" w:lineRule="atLeast"/>
+        <w:rPr>
+          <w:rFonts w:ascii="Consolas" w:eastAsia="Times New Roman" w:hAnsi="Consolas" w:cs="Times New Roman"/>
+          <w:color w:val="D4D4D4"/>
+          <w:sz w:val="21"/>
+          <w:szCs w:val="21"/>
+        </w:rPr>
+      </w:pPr>
+      <w:r>
+        <w:rPr>
+          <w:rFonts w:ascii="Consolas" w:eastAsia="Times New Roman" w:hAnsi="Consolas" w:cs="Times New Roman"/>
+          <w:color w:val="D4D4D4"/>
+          <w:sz w:val="21"/>
+          <w:szCs w:val="21"/>
+        </w:rPr>
+        <w:t xml:space="preserve">          </w:t>
+      </w:r>
+      <w:r>
+        <w:rPr>
+          <w:rFonts w:ascii="Consolas" w:eastAsia="Times New Roman" w:hAnsi="Consolas" w:cs="Times New Roman"/>
+          <w:color w:val="569CD6"/>
+          <w:sz w:val="21"/>
+          <w:szCs w:val="21"/>
+        </w:rPr>
+        <w:t>image</w:t>
+      </w:r>
+      <w:r>
+        <w:rPr>
+          <w:rFonts w:ascii="Consolas" w:eastAsia="Times New Roman" w:hAnsi="Consolas" w:cs="Times New Roman"/>
+          <w:color w:val="D4D4D4"/>
+          <w:sz w:val="21"/>
+          <w:szCs w:val="21"/>
+        </w:rPr>
+        <w:t xml:space="preserve">: </w:t>
+      </w:r>
+      <w:r>
+        <w:rPr>
+          <w:rFonts w:ascii="Consolas" w:eastAsia="Times New Roman" w:hAnsi="Consolas" w:cs="Times New Roman"/>
+          <w:color w:val="CE9178"/>
+          <w:sz w:val="21"/>
+          <w:szCs w:val="21"/>
+        </w:rPr>
+        <w:t>azold6/kub-first-app:2</w:t>
+      </w:r>
+      <w:r>
+        <w:rPr>
+          <w:rFonts w:ascii="Consolas" w:eastAsia="Times New Roman" w:hAnsi="Consolas" w:cs="Times New Roman"/>
+          <w:color w:val="D4D4D4"/>
+          <w:sz w:val="21"/>
+          <w:szCs w:val="21"/>
+        </w:rPr>
+        <w:t xml:space="preserve"> </w:t>
+      </w:r>
+    </w:p>
+    <w:p>
+      <w:pPr>
+        <w:shd w:val="clear" w:color="auto" w:fill="1E1E1E"/>
+        <w:spacing w:after="0" w:line="285" w:lineRule="atLeast"/>
+        <w:rPr>
+          <w:rFonts w:ascii="Consolas" w:eastAsia="Times New Roman" w:hAnsi="Consolas" w:cs="Times New Roman"/>
+          <w:color w:val="D4D4D4"/>
+          <w:sz w:val="21"/>
+          <w:szCs w:val="21"/>
+          <w:lang w:val="pt-BR"/>
+        </w:rPr>
+      </w:pPr>
+      <w:r>
+        <w:rPr>
+          <w:rFonts w:ascii="Consolas" w:eastAsia="Times New Roman" w:hAnsi="Consolas" w:cs="Times New Roman"/>
+          <w:color w:val="D4D4D4"/>
+          <w:sz w:val="21"/>
+          <w:szCs w:val="21"/>
+          <w:lang w:val="pt-BR"/>
+        </w:rPr>
+        <w:t xml:space="preserve">          </w:t>
+      </w:r>
+      <w:r>
+        <w:rPr>
+          <w:rFonts w:ascii="Consolas" w:eastAsia="Times New Roman" w:hAnsi="Consolas" w:cs="Times New Roman"/>
+          <w:color w:val="569CD6"/>
+          <w:sz w:val="21"/>
+          <w:szCs w:val="21"/>
+          <w:lang w:val="pt-BR"/>
+        </w:rPr>
+        <w:t>livenessProbe</w:t>
+      </w:r>
+      <w:r>
+        <w:rPr>
+          <w:rFonts w:ascii="Consolas" w:eastAsia="Times New Roman" w:hAnsi="Consolas" w:cs="Times New Roman"/>
+          <w:color w:val="D4D4D4"/>
+          <w:sz w:val="21"/>
+          <w:szCs w:val="21"/>
+          <w:lang w:val="pt-BR"/>
+        </w:rPr>
+        <w:t>:</w:t>
+      </w:r>
+    </w:p>
+    <w:p>
+      <w:pPr>
+        <w:shd w:val="clear" w:color="auto" w:fill="1E1E1E"/>
+        <w:spacing w:after="0" w:line="285" w:lineRule="atLeast"/>
+        <w:rPr>
+          <w:rFonts w:ascii="Consolas" w:eastAsia="Times New Roman" w:hAnsi="Consolas" w:cs="Times New Roman"/>
+          <w:color w:val="D4D4D4"/>
+          <w:sz w:val="21"/>
+          <w:szCs w:val="21"/>
+          <w:lang w:val="pt-BR"/>
+        </w:rPr>
+      </w:pPr>
+      <w:r>
+        <w:rPr>
+          <w:rFonts w:ascii="Consolas" w:eastAsia="Times New Roman" w:hAnsi="Consolas" w:cs="Times New Roman"/>
+          <w:color w:val="D4D4D4"/>
+          <w:sz w:val="21"/>
+          <w:szCs w:val="21"/>
+          <w:lang w:val="pt-BR"/>
+        </w:rPr>
+        <w:t xml:space="preserve">            </w:t>
+      </w:r>
+      <w:r>
+        <w:rPr>
+          <w:rFonts w:ascii="Consolas" w:eastAsia="Times New Roman" w:hAnsi="Consolas" w:cs="Times New Roman"/>
+          <w:color w:val="569CD6"/>
+          <w:sz w:val="21"/>
+          <w:szCs w:val="21"/>
+          <w:lang w:val="pt-BR"/>
+        </w:rPr>
+        <w:t>httpGet</w:t>
+      </w:r>
+      <w:r>
+        <w:rPr>
+          <w:rFonts w:ascii="Consolas" w:eastAsia="Times New Roman" w:hAnsi="Consolas" w:cs="Times New Roman"/>
+          <w:color w:val="D4D4D4"/>
+          <w:sz w:val="21"/>
+          <w:szCs w:val="21"/>
+          <w:lang w:val="pt-BR"/>
+        </w:rPr>
+        <w:t>:</w:t>
+      </w:r>
+    </w:p>
+    <w:p>
+      <w:pPr>
+        <w:shd w:val="clear" w:color="auto" w:fill="1E1E1E"/>
+        <w:spacing w:after="0" w:line="285" w:lineRule="atLeast"/>
+        <w:rPr>
+          <w:rFonts w:ascii="Consolas" w:eastAsia="Times New Roman" w:hAnsi="Consolas" w:cs="Times New Roman"/>
+          <w:color w:val="D4D4D4"/>
+          <w:sz w:val="21"/>
+          <w:szCs w:val="21"/>
+          <w:lang w:val="pt-BR"/>
+        </w:rPr>
+      </w:pPr>
+      <w:r>
+        <w:rPr>
+          <w:rFonts w:ascii="Consolas" w:eastAsia="Times New Roman" w:hAnsi="Consolas" w:cs="Times New Roman"/>
+          <w:color w:val="D4D4D4"/>
+          <w:sz w:val="21"/>
+          <w:szCs w:val="21"/>
+          <w:lang w:val="pt-BR"/>
+        </w:rPr>
+        <w:t xml:space="preserve">              </w:t>
+      </w:r>
+      <w:r>
+        <w:rPr>
+          <w:rFonts w:ascii="Consolas" w:eastAsia="Times New Roman" w:hAnsi="Consolas" w:cs="Times New Roman"/>
+          <w:color w:val="569CD6"/>
+          <w:sz w:val="21"/>
+          <w:szCs w:val="21"/>
+          <w:lang w:val="pt-BR"/>
+        </w:rPr>
+        <w:t>path</w:t>
+      </w:r>
+      <w:r>
+        <w:rPr>
+          <w:rFonts w:ascii="Consolas" w:eastAsia="Times New Roman" w:hAnsi="Consolas" w:cs="Times New Roman"/>
+          <w:color w:val="D4D4D4"/>
+          <w:sz w:val="21"/>
+          <w:szCs w:val="21"/>
+          <w:lang w:val="pt-BR"/>
+        </w:rPr>
+        <w:t xml:space="preserve">: </w:t>
+      </w:r>
+      <w:r>
+        <w:rPr>
+          <w:rFonts w:ascii="Consolas" w:eastAsia="Times New Roman" w:hAnsi="Consolas" w:cs="Times New Roman"/>
+          <w:color w:val="CE9178"/>
+          <w:sz w:val="21"/>
+          <w:szCs w:val="21"/>
+          <w:lang w:val="pt-BR"/>
+        </w:rPr>
+        <w:t>/</w:t>
+      </w:r>
+      <w:r>
+        <w:rPr>
+          <w:rFonts w:ascii="Consolas" w:eastAsia="Times New Roman" w:hAnsi="Consolas" w:cs="Times New Roman"/>
+          <w:color w:val="D4D4D4"/>
+          <w:sz w:val="21"/>
+          <w:szCs w:val="21"/>
+          <w:lang w:val="pt-BR"/>
+        </w:rPr>
+        <w:t xml:space="preserve"> </w:t>
+      </w:r>
+      <w:r>
+        <w:rPr>
+          <w:rFonts w:ascii="Consolas" w:eastAsia="Times New Roman" w:hAnsi="Consolas" w:cs="Times New Roman"/>
+          <w:color w:val="6A9955"/>
+          <w:sz w:val="21"/>
+          <w:szCs w:val="21"/>
+          <w:lang w:val="pt-BR"/>
+        </w:rPr>
+        <w:t># Caminho onde a requisição "verificadora de saúde" deve ser enviada</w:t>
+      </w:r>
+    </w:p>
+    <w:p>
+      <w:pPr>
+        <w:shd w:val="clear" w:color="auto" w:fill="1E1E1E"/>
+        <w:spacing w:after="0" w:line="285" w:lineRule="atLeast"/>
+        <w:rPr>
+          <w:rFonts w:ascii="Consolas" w:eastAsia="Times New Roman" w:hAnsi="Consolas" w:cs="Times New Roman"/>
+          <w:color w:val="D4D4D4"/>
+          <w:sz w:val="21"/>
+          <w:szCs w:val="21"/>
+          <w:lang w:val="pt-BR"/>
+        </w:rPr>
+      </w:pPr>
+      <w:r>
+        <w:rPr>
+          <w:rFonts w:ascii="Consolas" w:eastAsia="Times New Roman" w:hAnsi="Consolas" w:cs="Times New Roman"/>
+          <w:color w:val="D4D4D4"/>
+          <w:sz w:val="21"/>
+          <w:szCs w:val="21"/>
+          <w:lang w:val="pt-BR"/>
+        </w:rPr>
+        <w:t xml:space="preserve">              </w:t>
+      </w:r>
+      <w:r>
+        <w:rPr>
+          <w:rFonts w:ascii="Consolas" w:eastAsia="Times New Roman" w:hAnsi="Consolas" w:cs="Times New Roman"/>
+          <w:color w:val="569CD6"/>
+          <w:sz w:val="21"/>
+          <w:szCs w:val="21"/>
+          <w:lang w:val="pt-BR"/>
+        </w:rPr>
+        <w:t>port</w:t>
+      </w:r>
+      <w:r>
+        <w:rPr>
+          <w:rFonts w:ascii="Consolas" w:eastAsia="Times New Roman" w:hAnsi="Consolas" w:cs="Times New Roman"/>
+          <w:color w:val="D4D4D4"/>
+          <w:sz w:val="21"/>
+          <w:szCs w:val="21"/>
+          <w:lang w:val="pt-BR"/>
+        </w:rPr>
+        <w:t xml:space="preserve">: </w:t>
+      </w:r>
+      <w:r>
+        <w:rPr>
+          <w:rFonts w:ascii="Consolas" w:eastAsia="Times New Roman" w:hAnsi="Consolas" w:cs="Times New Roman"/>
+          <w:color w:val="B5CEA8"/>
+          <w:sz w:val="21"/>
+          <w:szCs w:val="21"/>
+          <w:lang w:val="pt-BR"/>
+        </w:rPr>
+        <w:t>8080</w:t>
+      </w:r>
+      <w:r>
+        <w:rPr>
+          <w:rFonts w:ascii="Consolas" w:eastAsia="Times New Roman" w:hAnsi="Consolas" w:cs="Times New Roman"/>
+          <w:color w:val="D4D4D4"/>
+          <w:sz w:val="21"/>
+          <w:szCs w:val="21"/>
+          <w:lang w:val="pt-BR"/>
+        </w:rPr>
+        <w:t xml:space="preserve"> </w:t>
+      </w:r>
+      <w:r>
+        <w:rPr>
+          <w:rFonts w:ascii="Consolas" w:eastAsia="Times New Roman" w:hAnsi="Consolas" w:cs="Times New Roman"/>
+          <w:color w:val="6A9955"/>
+          <w:sz w:val="21"/>
+          <w:szCs w:val="21"/>
+          <w:lang w:val="pt-BR"/>
+        </w:rPr>
+        <w:t># Porta para a requisição</w:t>
+      </w:r>
+    </w:p>
+    <w:p>
+      <w:pPr>
+        <w:shd w:val="clear" w:color="auto" w:fill="1E1E1E"/>
+        <w:spacing w:after="0" w:line="285" w:lineRule="atLeast"/>
+        <w:rPr>
+          <w:rFonts w:ascii="Consolas" w:eastAsia="Times New Roman" w:hAnsi="Consolas" w:cs="Times New Roman"/>
+          <w:color w:val="D4D4D4"/>
+          <w:sz w:val="21"/>
+          <w:szCs w:val="21"/>
+          <w:lang w:val="pt-BR"/>
+        </w:rPr>
+      </w:pPr>
+      <w:r>
+        <w:rPr>
+          <w:rFonts w:ascii="Consolas" w:eastAsia="Times New Roman" w:hAnsi="Consolas" w:cs="Times New Roman"/>
+          <w:color w:val="D4D4D4"/>
+          <w:sz w:val="21"/>
+          <w:szCs w:val="21"/>
+          <w:lang w:val="pt-BR"/>
+        </w:rPr>
+        <w:t xml:space="preserve">            </w:t>
+      </w:r>
+      <w:r>
+        <w:rPr>
+          <w:rFonts w:ascii="Consolas" w:eastAsia="Times New Roman" w:hAnsi="Consolas" w:cs="Times New Roman"/>
+          <w:color w:val="569CD6"/>
+          <w:sz w:val="21"/>
+          <w:szCs w:val="21"/>
+          <w:lang w:val="pt-BR"/>
+        </w:rPr>
+        <w:t>periodSeconds</w:t>
+      </w:r>
+      <w:r>
+        <w:rPr>
+          <w:rFonts w:ascii="Consolas" w:eastAsia="Times New Roman" w:hAnsi="Consolas" w:cs="Times New Roman"/>
+          <w:color w:val="D4D4D4"/>
+          <w:sz w:val="21"/>
+          <w:szCs w:val="21"/>
+          <w:lang w:val="pt-BR"/>
+        </w:rPr>
+        <w:t xml:space="preserve">: </w:t>
+      </w:r>
+      <w:r>
+        <w:rPr>
+          <w:rFonts w:ascii="Consolas" w:eastAsia="Times New Roman" w:hAnsi="Consolas" w:cs="Times New Roman"/>
+          <w:color w:val="B5CEA8"/>
+          <w:sz w:val="21"/>
+          <w:szCs w:val="21"/>
+          <w:lang w:val="pt-BR"/>
+        </w:rPr>
+        <w:t>10</w:t>
+      </w:r>
+      <w:r>
+        <w:rPr>
+          <w:rFonts w:ascii="Consolas" w:eastAsia="Times New Roman" w:hAnsi="Consolas" w:cs="Times New Roman"/>
+          <w:color w:val="D4D4D4"/>
+          <w:sz w:val="21"/>
+          <w:szCs w:val="21"/>
+          <w:lang w:val="pt-BR"/>
+        </w:rPr>
+        <w:t xml:space="preserve"> </w:t>
+      </w:r>
+      <w:r>
+        <w:rPr>
+          <w:rFonts w:ascii="Consolas" w:eastAsia="Times New Roman" w:hAnsi="Consolas" w:cs="Times New Roman"/>
+          <w:color w:val="6A9955"/>
+          <w:sz w:val="21"/>
+          <w:szCs w:val="21"/>
+          <w:lang w:val="pt-BR"/>
+        </w:rPr>
+        <w:t># Intervalo de verificação após o início</w:t>
+      </w:r>
+    </w:p>
+    <w:p>
+      <w:pPr>
+        <w:shd w:val="clear" w:color="auto" w:fill="1E1E1E"/>
+        <w:spacing w:after="0" w:line="285" w:lineRule="atLeast"/>
+        <w:rPr>
+          <w:rFonts w:ascii="Consolas" w:eastAsia="Times New Roman" w:hAnsi="Consolas" w:cs="Times New Roman"/>
+          <w:color w:val="D4D4D4"/>
+          <w:sz w:val="21"/>
+          <w:szCs w:val="21"/>
+        </w:rPr>
+      </w:pPr>
+      <w:r>
+        <w:rPr>
+          <w:rFonts w:ascii="Consolas" w:eastAsia="Times New Roman" w:hAnsi="Consolas" w:cs="Times New Roman"/>
+          <w:color w:val="D4D4D4"/>
+          <w:sz w:val="21"/>
+          <w:szCs w:val="21"/>
+          <w:lang w:val="pt-BR"/>
+        </w:rPr>
+        <w:t xml:space="preserve">            </w:t>
+      </w:r>
+      <w:r>
+        <w:rPr>
+          <w:rFonts w:ascii="Consolas" w:eastAsia="Times New Roman" w:hAnsi="Consolas" w:cs="Times New Roman"/>
+          <w:color w:val="569CD6"/>
+          <w:sz w:val="21"/>
+          <w:szCs w:val="21"/>
+        </w:rPr>
+        <w:t>initialDelaySeconds</w:t>
+      </w:r>
+      <w:r>
+        <w:rPr>
+          <w:rFonts w:ascii="Consolas" w:eastAsia="Times New Roman" w:hAnsi="Consolas" w:cs="Times New Roman"/>
+          <w:color w:val="D4D4D4"/>
+          <w:sz w:val="21"/>
+          <w:szCs w:val="21"/>
+        </w:rPr>
+        <w:t xml:space="preserve">: </w:t>
+      </w:r>
+      <w:r>
+        <w:rPr>
+          <w:rFonts w:ascii="Consolas" w:eastAsia="Times New Roman" w:hAnsi="Consolas" w:cs="Times New Roman"/>
+          <w:color w:val="B5CEA8"/>
+          <w:sz w:val="21"/>
+          <w:szCs w:val="21"/>
+        </w:rPr>
+        <w:t>5</w:t>
+      </w:r>
+      <w:r>
+        <w:rPr>
+          <w:rFonts w:ascii="Consolas" w:eastAsia="Times New Roman" w:hAnsi="Consolas" w:cs="Times New Roman"/>
+          <w:color w:val="D4D4D4"/>
+          <w:sz w:val="21"/>
+          <w:szCs w:val="21"/>
+        </w:rPr>
+        <w:t xml:space="preserve"> </w:t>
+      </w:r>
+      <w:r>
+        <w:rPr>
+          <w:rFonts w:ascii="Consolas" w:eastAsia="Times New Roman" w:hAnsi="Consolas" w:cs="Times New Roman"/>
+          <w:color w:val="6A9955"/>
+          <w:sz w:val="21"/>
+          <w:szCs w:val="21"/>
+        </w:rPr>
+        <w:t>#Intervalo de verificação inicial</w:t>
+      </w:r>
+    </w:p>
+    <w:p>
+      <w:pPr>
+        <w:rPr>
+          <w:rFonts w:ascii="Arial" w:hAnsi="Arial" w:cs="Arial"/>
+          <w:color w:val="000000" w:themeColor="text1"/>
+          <w:sz w:val="18"/>
+          <w:szCs w:val="18"/>
+          <w:lang w:val="pt-BR"/>
+        </w:rPr>
+      </w:pPr>
+    </w:p>
+    <w:p>
+      <w:pPr>
+        <w:rPr>
+          <w:rFonts w:ascii="Arial" w:hAnsi="Arial" w:cs="Arial"/>
+          <w:color w:val="000000" w:themeColor="text1"/>
+          <w:sz w:val="18"/>
+          <w:szCs w:val="18"/>
+          <w:lang w:val="pt-BR"/>
+        </w:rPr>
+      </w:pPr>
+    </w:p>
+    <w:p>
+      <w:pPr>
+        <w:rPr>
+          <w:rFonts w:ascii="Arial" w:hAnsi="Arial" w:cs="Arial"/>
+          <w:color w:val="000000" w:themeColor="text1"/>
+          <w:sz w:val="18"/>
+          <w:szCs w:val="18"/>
+          <w:lang w:val="pt-BR"/>
+        </w:rPr>
+      </w:pPr>
+    </w:p>
+    <w:p>
+      <w:pPr>
+        <w:rPr>
+          <w:rFonts w:ascii="Arial" w:hAnsi="Arial" w:cs="Arial"/>
+          <w:color w:val="000000" w:themeColor="text1"/>
+          <w:sz w:val="18"/>
+          <w:szCs w:val="18"/>
+          <w:lang w:val="pt-BR"/>
+        </w:rPr>
+      </w:pPr>
+    </w:p>
+    <w:p>
+      <w:pPr>
+        <w:rPr>
+          <w:lang w:val="pt-BR"/>
+        </w:rPr>
+      </w:pPr>
+    </w:p>
     <w:sectPr>
       <w:pgSz w:w="12240" w:h="15840"/>
       <w:pgMar w:top="1440" w:right="1440" w:bottom="1440" w:left="1440" w:header="720" w:footer="720" w:gutter="0"/>

</xml_diff>

<commit_message>
213 - Taking notes on emptyDir volume type
</commit_message>
<xml_diff>
--- a/Anotações - Docker e Kubernetes.docx
+++ b/Anotações - Docker e Kubernetes.docx
@@ -19015,6 +19015,7 @@
           <w:color w:val="D4D4D4"/>
           <w:sz w:val="21"/>
           <w:szCs w:val="21"/>
+          <w:lang w:val="pt-BR"/>
         </w:rPr>
       </w:pPr>
       <w:r>
@@ -19033,6 +19034,7 @@
           <w:color w:val="569CD6"/>
           <w:sz w:val="21"/>
           <w:szCs w:val="21"/>
+          <w:lang w:val="pt-BR"/>
         </w:rPr>
         <w:t>name</w:t>
       </w:r>
@@ -19042,6 +19044,7 @@
           <w:color w:val="D4D4D4"/>
           <w:sz w:val="21"/>
           <w:szCs w:val="21"/>
+          <w:lang w:val="pt-BR"/>
         </w:rPr>
         <w:t xml:space="preserve">: </w:t>
       </w:r>
@@ -19051,6 +19054,7 @@
           <w:color w:val="CE9178"/>
           <w:sz w:val="21"/>
           <w:szCs w:val="21"/>
+          <w:lang w:val="pt-BR"/>
         </w:rPr>
         <w:t>backend</w:t>
       </w:r>
@@ -19060,6 +19064,7 @@
           <w:color w:val="D4D4D4"/>
           <w:sz w:val="21"/>
           <w:szCs w:val="21"/>
+          <w:lang w:val="pt-BR"/>
         </w:rPr>
         <w:t xml:space="preserve"> </w:t>
       </w:r>
@@ -19069,6 +19074,7 @@
           <w:color w:val="6A9955"/>
           <w:sz w:val="21"/>
           <w:szCs w:val="21"/>
+          <w:lang w:val="pt-BR"/>
         </w:rPr>
         <w:t>############ Nome do objeto</w:t>
       </w:r>
@@ -19082,6 +19088,7 @@
           <w:color w:val="D4D4D4"/>
           <w:sz w:val="21"/>
           <w:szCs w:val="21"/>
+          <w:lang w:val="pt-BR"/>
         </w:rPr>
       </w:pPr>
       <w:r>
@@ -19090,6 +19097,7 @@
           <w:color w:val="569CD6"/>
           <w:sz w:val="21"/>
           <w:szCs w:val="21"/>
+          <w:lang w:val="pt-BR"/>
         </w:rPr>
         <w:t>spec</w:t>
       </w:r>
@@ -19099,6 +19107,7 @@
           <w:color w:val="D4D4D4"/>
           <w:sz w:val="21"/>
           <w:szCs w:val="21"/>
+          <w:lang w:val="pt-BR"/>
         </w:rPr>
         <w:t>:</w:t>
       </w:r>
@@ -19112,14 +19121,16 @@
           <w:color w:val="D4D4D4"/>
           <w:sz w:val="21"/>
           <w:szCs w:val="21"/>
-        </w:rPr>
-      </w:pPr>
-      <w:r>
-        <w:rPr>
-          <w:rFonts w:ascii="Consolas" w:eastAsia="Times New Roman" w:hAnsi="Consolas" w:cs="Times New Roman"/>
-          <w:color w:val="D4D4D4"/>
-          <w:sz w:val="21"/>
-          <w:szCs w:val="21"/>
+          <w:lang w:val="pt-BR"/>
+        </w:rPr>
+      </w:pPr>
+      <w:r>
+        <w:rPr>
+          <w:rFonts w:ascii="Consolas" w:eastAsia="Times New Roman" w:hAnsi="Consolas" w:cs="Times New Roman"/>
+          <w:color w:val="D4D4D4"/>
+          <w:sz w:val="21"/>
+          <w:szCs w:val="21"/>
+          <w:lang w:val="pt-BR"/>
         </w:rPr>
         <w:t xml:space="preserve">  </w:t>
       </w:r>
@@ -19129,6 +19140,7 @@
           <w:color w:val="569CD6"/>
           <w:sz w:val="21"/>
           <w:szCs w:val="21"/>
+          <w:lang w:val="pt-BR"/>
         </w:rPr>
         <w:t>selector</w:t>
       </w:r>
@@ -19138,6 +19150,7 @@
           <w:color w:val="D4D4D4"/>
           <w:sz w:val="21"/>
           <w:szCs w:val="21"/>
+          <w:lang w:val="pt-BR"/>
         </w:rPr>
         <w:t>:</w:t>
       </w:r>
@@ -19160,6 +19173,7 @@
           <w:color w:val="D4D4D4"/>
           <w:sz w:val="21"/>
           <w:szCs w:val="21"/>
+          <w:lang w:val="pt-BR"/>
         </w:rPr>
         <w:t xml:space="preserve">    </w:t>
       </w:r>
@@ -19889,6 +19903,7 @@
           <w:color w:val="D4D4D4"/>
           <w:sz w:val="21"/>
           <w:szCs w:val="21"/>
+          <w:lang w:val="pt-BR"/>
         </w:rPr>
         <w:t xml:space="preserve">  </w:t>
       </w:r>
@@ -20118,6 +20133,7 @@
           <w:color w:val="6A9955"/>
           <w:sz w:val="21"/>
           <w:szCs w:val="21"/>
+          <w:lang w:val="pt-BR"/>
         </w:rPr>
       </w:pPr>
       <w:r>
@@ -20135,6 +20151,7 @@
           <w:color w:val="6A9955"/>
           <w:sz w:val="21"/>
           <w:szCs w:val="21"/>
+          <w:lang w:val="pt-BR"/>
         </w:rPr>
         <w:t># ...</w:t>
       </w:r>
@@ -20148,16 +20165,18 @@
           <w:color w:val="D4D4D4"/>
           <w:sz w:val="21"/>
           <w:szCs w:val="21"/>
-        </w:rPr>
-      </w:pPr>
-    </w:p>
-    <w:p>
-      <w:pPr>
-        <w:rPr>
-          <w:rFonts w:ascii="Arial" w:hAnsi="Arial" w:cs="Arial"/>
-          <w:color w:val="000000" w:themeColor="text1"/>
-          <w:sz w:val="18"/>
-          <w:szCs w:val="18"/>
+          <w:lang w:val="pt-BR"/>
+        </w:rPr>
+      </w:pPr>
+    </w:p>
+    <w:p>
+      <w:pPr>
+        <w:rPr>
+          <w:rFonts w:ascii="Arial" w:hAnsi="Arial" w:cs="Arial"/>
+          <w:color w:val="000000" w:themeColor="text1"/>
+          <w:sz w:val="18"/>
+          <w:szCs w:val="18"/>
+          <w:lang w:val="pt-BR"/>
         </w:rPr>
       </w:pPr>
     </w:p>
@@ -20329,7 +20348,6 @@
           <w:color w:val="D4D4D4"/>
           <w:sz w:val="21"/>
           <w:szCs w:val="21"/>
-          <w:lang w:val="pt-BR"/>
         </w:rPr>
       </w:pPr>
       <w:r>
@@ -20348,7 +20366,6 @@
           <w:color w:val="569CD6"/>
           <w:sz w:val="21"/>
           <w:szCs w:val="21"/>
-          <w:lang w:val="pt-BR"/>
         </w:rPr>
         <w:t>metadata</w:t>
       </w:r>
@@ -20358,7 +20375,6 @@
           <w:color w:val="D4D4D4"/>
           <w:sz w:val="21"/>
           <w:szCs w:val="21"/>
-          <w:lang w:val="pt-BR"/>
         </w:rPr>
         <w:t xml:space="preserve">: </w:t>
       </w:r>
@@ -20372,16 +20388,14 @@
           <w:color w:val="D4D4D4"/>
           <w:sz w:val="21"/>
           <w:szCs w:val="21"/>
-          <w:lang w:val="pt-BR"/>
-        </w:rPr>
-      </w:pPr>
-      <w:r>
-        <w:rPr>
-          <w:rFonts w:ascii="Consolas" w:eastAsia="Times New Roman" w:hAnsi="Consolas" w:cs="Times New Roman"/>
-          <w:color w:val="D4D4D4"/>
-          <w:sz w:val="21"/>
-          <w:szCs w:val="21"/>
-          <w:lang w:val="pt-BR"/>
+        </w:rPr>
+      </w:pPr>
+      <w:r>
+        <w:rPr>
+          <w:rFonts w:ascii="Consolas" w:eastAsia="Times New Roman" w:hAnsi="Consolas" w:cs="Times New Roman"/>
+          <w:color w:val="D4D4D4"/>
+          <w:sz w:val="21"/>
+          <w:szCs w:val="21"/>
         </w:rPr>
         <w:t xml:space="preserve">      </w:t>
       </w:r>
@@ -20391,7 +20405,6 @@
           <w:color w:val="569CD6"/>
           <w:sz w:val="21"/>
           <w:szCs w:val="21"/>
-          <w:lang w:val="pt-BR"/>
         </w:rPr>
         <w:t>labels</w:t>
       </w:r>
@@ -20401,7 +20414,6 @@
           <w:color w:val="D4D4D4"/>
           <w:sz w:val="21"/>
           <w:szCs w:val="21"/>
-          <w:lang w:val="pt-BR"/>
         </w:rPr>
         <w:t>:</w:t>
       </w:r>
@@ -20451,16 +20463,7 @@
           <w:sz w:val="21"/>
           <w:szCs w:val="21"/>
         </w:rPr>
-        <w:t>second-</w:t>
-      </w:r>
-      <w:r>
-        <w:rPr>
-          <w:rFonts w:ascii="Consolas" w:eastAsia="Times New Roman" w:hAnsi="Consolas" w:cs="Times New Roman"/>
-          <w:color w:val="CE9178"/>
-          <w:sz w:val="21"/>
-          <w:szCs w:val="21"/>
-        </w:rPr>
-        <w:t>ap</w:t>
+        <w:t>second-ap</w:t>
       </w:r>
       <w:r>
         <w:rPr>
@@ -20530,7 +20533,6 @@
           <w:sz w:val="21"/>
           <w:szCs w:val="21"/>
           <w:u w:val="single"/>
-          <w:lang w:val="pt-BR"/>
         </w:rPr>
       </w:pPr>
       <w:r>
@@ -20548,7 +20550,6 @@
           <w:color w:val="569CD6"/>
           <w:sz w:val="21"/>
           <w:szCs w:val="21"/>
-          <w:lang w:val="pt-BR"/>
         </w:rPr>
         <w:t>spec</w:t>
       </w:r>
@@ -20558,7 +20559,6 @@
           <w:color w:val="D4D4D4"/>
           <w:sz w:val="21"/>
           <w:szCs w:val="21"/>
-          <w:lang w:val="pt-BR"/>
         </w:rPr>
         <w:t xml:space="preserve">: </w:t>
       </w:r>
@@ -20572,16 +20572,14 @@
           <w:color w:val="D4D4D4"/>
           <w:sz w:val="21"/>
           <w:szCs w:val="21"/>
-          <w:lang w:val="pt-BR"/>
-        </w:rPr>
-      </w:pPr>
-      <w:r>
-        <w:rPr>
-          <w:rFonts w:ascii="Consolas" w:eastAsia="Times New Roman" w:hAnsi="Consolas" w:cs="Times New Roman"/>
-          <w:color w:val="D4D4D4"/>
-          <w:sz w:val="21"/>
-          <w:szCs w:val="21"/>
-          <w:lang w:val="pt-BR"/>
+        </w:rPr>
+      </w:pPr>
+      <w:r>
+        <w:rPr>
+          <w:rFonts w:ascii="Consolas" w:eastAsia="Times New Roman" w:hAnsi="Consolas" w:cs="Times New Roman"/>
+          <w:color w:val="D4D4D4"/>
+          <w:sz w:val="21"/>
+          <w:szCs w:val="21"/>
         </w:rPr>
         <w:t xml:space="preserve">      </w:t>
       </w:r>
@@ -20591,7 +20589,6 @@
           <w:color w:val="569CD6"/>
           <w:sz w:val="21"/>
           <w:szCs w:val="21"/>
-          <w:lang w:val="pt-BR"/>
         </w:rPr>
         <w:t>containers</w:t>
       </w:r>
@@ -20601,7 +20598,6 @@
           <w:color w:val="D4D4D4"/>
           <w:sz w:val="21"/>
           <w:szCs w:val="21"/>
-          <w:lang w:val="pt-BR"/>
         </w:rPr>
         <w:t xml:space="preserve">: </w:t>
       </w:r>
@@ -20623,7 +20619,6 @@
           <w:color w:val="D4D4D4"/>
           <w:sz w:val="21"/>
           <w:szCs w:val="21"/>
-          <w:lang w:val="pt-BR"/>
         </w:rPr>
         <w:t xml:space="preserve">        </w:t>
       </w:r>
@@ -20748,7 +20743,6 @@
           <w:color w:val="D4D4D4"/>
           <w:sz w:val="21"/>
           <w:szCs w:val="21"/>
-          <w:lang w:val="pt-BR"/>
         </w:rPr>
         <w:t xml:space="preserve">          </w:t>
       </w:r>
@@ -21044,6 +21038,7 @@
           <w:color w:val="D4D4D4"/>
           <w:sz w:val="21"/>
           <w:szCs w:val="21"/>
+          <w:lang w:val="pt-BR"/>
         </w:rPr>
       </w:pPr>
       <w:r>
@@ -21062,6 +21057,7 @@
           <w:color w:val="569CD6"/>
           <w:sz w:val="21"/>
           <w:szCs w:val="21"/>
+          <w:lang w:val="pt-BR"/>
         </w:rPr>
         <w:t>initialDelaySeconds</w:t>
       </w:r>
@@ -21071,6 +21067,7 @@
           <w:color w:val="D4D4D4"/>
           <w:sz w:val="21"/>
           <w:szCs w:val="21"/>
+          <w:lang w:val="pt-BR"/>
         </w:rPr>
         <w:t xml:space="preserve">: </w:t>
       </w:r>
@@ -21080,6 +21077,7 @@
           <w:color w:val="B5CEA8"/>
           <w:sz w:val="21"/>
           <w:szCs w:val="21"/>
+          <w:lang w:val="pt-BR"/>
         </w:rPr>
         <w:t>5</w:t>
       </w:r>
@@ -21089,6 +21087,7 @@
           <w:color w:val="D4D4D4"/>
           <w:sz w:val="21"/>
           <w:szCs w:val="21"/>
+          <w:lang w:val="pt-BR"/>
         </w:rPr>
         <w:t xml:space="preserve"> </w:t>
       </w:r>
@@ -21098,6 +21097,7 @@
           <w:color w:val="6A9955"/>
           <w:sz w:val="21"/>
           <w:szCs w:val="21"/>
+          <w:lang w:val="pt-BR"/>
         </w:rPr>
         <w:t>#Intervalo de verificação inicial</w:t>
       </w:r>
@@ -21117,9 +21117,666 @@
       <w:pPr>
         <w:rPr>
           <w:rFonts w:ascii="Arial" w:hAnsi="Arial" w:cs="Arial"/>
-          <w:color w:val="000000" w:themeColor="text1"/>
-          <w:sz w:val="18"/>
-          <w:szCs w:val="18"/>
+          <w:b/>
+          <w:bCs/>
+          <w:color w:val="000000" w:themeColor="text1"/>
+          <w:sz w:val="18"/>
+          <w:szCs w:val="18"/>
+          <w:lang w:val="pt-BR"/>
+        </w:rPr>
+      </w:pPr>
+      <w:r>
+        <w:rPr>
+          <w:rFonts w:ascii="Arial" w:hAnsi="Arial" w:cs="Arial"/>
+          <w:b/>
+          <w:bCs/>
+          <w:color w:val="000000" w:themeColor="text1"/>
+          <w:sz w:val="18"/>
+          <w:szCs w:val="18"/>
+          <w:u w:val="single"/>
+          <w:lang w:val="pt-BR"/>
+        </w:rPr>
+        <w:t>Volumes</w:t>
+      </w:r>
+    </w:p>
+    <w:p>
+      <w:pPr>
+        <w:rPr>
+          <w:rFonts w:ascii="Arial" w:hAnsi="Arial" w:cs="Arial"/>
+          <w:b/>
+          <w:bCs/>
+          <w:color w:val="000000" w:themeColor="text1"/>
+          <w:sz w:val="18"/>
+          <w:szCs w:val="18"/>
+          <w:u w:val="single"/>
+          <w:lang w:val="pt-BR"/>
+        </w:rPr>
+      </w:pPr>
+      <w:r>
+        <w:rPr>
+          <w:rFonts w:ascii="Arial" w:hAnsi="Arial" w:cs="Arial"/>
+          <w:color w:val="000000" w:themeColor="text1"/>
+          <w:sz w:val="18"/>
+          <w:szCs w:val="18"/>
+          <w:lang w:val="pt-BR"/>
+        </w:rPr>
+        <w:t xml:space="preserve">O Kubernetes permite que escolhamos uma infinidade de tipos de volumes. Utilizarei o </w:t>
+      </w:r>
+      <w:r>
+        <w:rPr>
+          <w:rFonts w:ascii="Arial" w:hAnsi="Arial" w:cs="Arial"/>
+          <w:b/>
+          <w:bCs/>
+          <w:color w:val="000000" w:themeColor="text1"/>
+          <w:sz w:val="18"/>
+          <w:szCs w:val="18"/>
+          <w:u w:val="single"/>
+          <w:lang w:val="pt-BR"/>
+        </w:rPr>
+        <w:t>emptyDir.</w:t>
+      </w:r>
+    </w:p>
+    <w:p>
+      <w:pPr>
+        <w:rPr>
+          <w:rFonts w:ascii="Arial" w:hAnsi="Arial" w:cs="Arial"/>
+          <w:color w:val="000000" w:themeColor="text1"/>
+          <w:sz w:val="18"/>
+          <w:szCs w:val="18"/>
+          <w:lang w:val="pt-BR"/>
+        </w:rPr>
+      </w:pPr>
+      <w:r>
+        <w:rPr>
+          <w:rFonts w:ascii="Arial" w:hAnsi="Arial" w:cs="Arial"/>
+          <w:color w:val="000000" w:themeColor="text1"/>
+          <w:sz w:val="18"/>
+          <w:szCs w:val="18"/>
+          <w:lang w:val="pt-BR"/>
+        </w:rPr>
+        <w:t xml:space="preserve">O emptyDir permite que </w:t>
+      </w:r>
+      <w:r>
+        <w:rPr>
+          <w:rFonts w:ascii="Arial" w:hAnsi="Arial" w:cs="Arial"/>
+          <w:color w:val="000000" w:themeColor="text1"/>
+          <w:sz w:val="18"/>
+          <w:szCs w:val="18"/>
+          <w:u w:val="single"/>
+          <w:lang w:val="pt-BR"/>
+        </w:rPr>
+        <w:t>os dados de um diretório não sejam perdido na reiniciação de um contêner, mas ainda será perdido ao deletar a pod.</w:t>
+      </w:r>
+    </w:p>
+    <w:p>
+      <w:pPr>
+        <w:shd w:val="clear" w:color="auto" w:fill="1E1E1E"/>
+        <w:spacing w:after="0" w:line="285" w:lineRule="atLeast"/>
+        <w:rPr>
+          <w:rFonts w:ascii="Consolas" w:eastAsia="Times New Roman" w:hAnsi="Consolas" w:cs="Times New Roman"/>
+          <w:color w:val="D4D4D4"/>
+          <w:sz w:val="21"/>
+          <w:szCs w:val="21"/>
+          <w:lang w:val="pt-BR"/>
+        </w:rPr>
+      </w:pPr>
+      <w:r>
+        <w:rPr>
+          <w:rFonts w:ascii="Consolas" w:eastAsia="Times New Roman" w:hAnsi="Consolas" w:cs="Times New Roman"/>
+          <w:color w:val="6A9955"/>
+          <w:sz w:val="21"/>
+          <w:szCs w:val="21"/>
+          <w:lang w:val="pt-BR"/>
+        </w:rPr>
+        <w:t># ...</w:t>
+      </w:r>
+    </w:p>
+    <w:p>
+      <w:pPr>
+        <w:shd w:val="clear" w:color="auto" w:fill="1E1E1E"/>
+        <w:spacing w:after="0" w:line="285" w:lineRule="atLeast"/>
+        <w:rPr>
+          <w:rFonts w:ascii="Consolas" w:eastAsia="Times New Roman" w:hAnsi="Consolas" w:cs="Times New Roman"/>
+          <w:color w:val="D4D4D4"/>
+          <w:sz w:val="21"/>
+          <w:szCs w:val="21"/>
+          <w:lang w:val="pt-BR"/>
+        </w:rPr>
+      </w:pPr>
+      <w:r>
+        <w:rPr>
+          <w:rFonts w:ascii="Consolas" w:eastAsia="Times New Roman" w:hAnsi="Consolas" w:cs="Times New Roman"/>
+          <w:color w:val="D4D4D4"/>
+          <w:sz w:val="21"/>
+          <w:szCs w:val="21"/>
+          <w:lang w:val="pt-BR"/>
+        </w:rPr>
+        <w:t xml:space="preserve">    </w:t>
+      </w:r>
+      <w:r>
+        <w:rPr>
+          <w:rFonts w:ascii="Consolas" w:eastAsia="Times New Roman" w:hAnsi="Consolas" w:cs="Times New Roman"/>
+          <w:color w:val="569CD6"/>
+          <w:sz w:val="21"/>
+          <w:szCs w:val="21"/>
+          <w:lang w:val="pt-BR"/>
+        </w:rPr>
+        <w:t>spec</w:t>
+      </w:r>
+      <w:r>
+        <w:rPr>
+          <w:rFonts w:ascii="Consolas" w:eastAsia="Times New Roman" w:hAnsi="Consolas" w:cs="Times New Roman"/>
+          <w:color w:val="D4D4D4"/>
+          <w:sz w:val="21"/>
+          <w:szCs w:val="21"/>
+          <w:lang w:val="pt-BR"/>
+        </w:rPr>
+        <w:t>:</w:t>
+      </w:r>
+    </w:p>
+    <w:p>
+      <w:pPr>
+        <w:shd w:val="clear" w:color="auto" w:fill="1E1E1E"/>
+        <w:spacing w:after="0" w:line="285" w:lineRule="atLeast"/>
+        <w:rPr>
+          <w:rFonts w:ascii="Consolas" w:eastAsia="Times New Roman" w:hAnsi="Consolas" w:cs="Times New Roman"/>
+          <w:color w:val="D4D4D4"/>
+          <w:sz w:val="21"/>
+          <w:szCs w:val="21"/>
+        </w:rPr>
+      </w:pPr>
+      <w:r>
+        <w:rPr>
+          <w:rFonts w:ascii="Consolas" w:eastAsia="Times New Roman" w:hAnsi="Consolas" w:cs="Times New Roman"/>
+          <w:color w:val="D4D4D4"/>
+          <w:sz w:val="21"/>
+          <w:szCs w:val="21"/>
+          <w:lang w:val="pt-BR"/>
+        </w:rPr>
+        <w:t xml:space="preserve">      </w:t>
+      </w:r>
+      <w:r>
+        <w:rPr>
+          <w:rFonts w:ascii="Consolas" w:eastAsia="Times New Roman" w:hAnsi="Consolas" w:cs="Times New Roman"/>
+          <w:color w:val="569CD6"/>
+          <w:sz w:val="21"/>
+          <w:szCs w:val="21"/>
+        </w:rPr>
+        <w:t>containers</w:t>
+      </w:r>
+      <w:r>
+        <w:rPr>
+          <w:rFonts w:ascii="Consolas" w:eastAsia="Times New Roman" w:hAnsi="Consolas" w:cs="Times New Roman"/>
+          <w:color w:val="D4D4D4"/>
+          <w:sz w:val="21"/>
+          <w:szCs w:val="21"/>
+        </w:rPr>
+        <w:t>:</w:t>
+      </w:r>
+    </w:p>
+    <w:p>
+      <w:pPr>
+        <w:shd w:val="clear" w:color="auto" w:fill="1E1E1E"/>
+        <w:spacing w:after="0" w:line="285" w:lineRule="atLeast"/>
+        <w:rPr>
+          <w:rFonts w:ascii="Consolas" w:eastAsia="Times New Roman" w:hAnsi="Consolas" w:cs="Times New Roman"/>
+          <w:color w:val="D4D4D4"/>
+          <w:sz w:val="21"/>
+          <w:szCs w:val="21"/>
+        </w:rPr>
+      </w:pPr>
+      <w:r>
+        <w:rPr>
+          <w:rFonts w:ascii="Consolas" w:eastAsia="Times New Roman" w:hAnsi="Consolas" w:cs="Times New Roman"/>
+          <w:color w:val="D4D4D4"/>
+          <w:sz w:val="21"/>
+          <w:szCs w:val="21"/>
+        </w:rPr>
+        <w:t xml:space="preserve">        - </w:t>
+      </w:r>
+      <w:r>
+        <w:rPr>
+          <w:rFonts w:ascii="Consolas" w:eastAsia="Times New Roman" w:hAnsi="Consolas" w:cs="Times New Roman"/>
+          <w:color w:val="569CD6"/>
+          <w:sz w:val="21"/>
+          <w:szCs w:val="21"/>
+        </w:rPr>
+        <w:t>name</w:t>
+      </w:r>
+      <w:r>
+        <w:rPr>
+          <w:rFonts w:ascii="Consolas" w:eastAsia="Times New Roman" w:hAnsi="Consolas" w:cs="Times New Roman"/>
+          <w:color w:val="D4D4D4"/>
+          <w:sz w:val="21"/>
+          <w:szCs w:val="21"/>
+        </w:rPr>
+        <w:t xml:space="preserve">: </w:t>
+      </w:r>
+      <w:r>
+        <w:rPr>
+          <w:rFonts w:ascii="Consolas" w:eastAsia="Times New Roman" w:hAnsi="Consolas" w:cs="Times New Roman"/>
+          <w:color w:val="CE9178"/>
+          <w:sz w:val="21"/>
+          <w:szCs w:val="21"/>
+        </w:rPr>
+        <w:t>story-backend</w:t>
+      </w:r>
+    </w:p>
+    <w:p>
+      <w:pPr>
+        <w:shd w:val="clear" w:color="auto" w:fill="1E1E1E"/>
+        <w:spacing w:after="0" w:line="285" w:lineRule="atLeast"/>
+        <w:rPr>
+          <w:rFonts w:ascii="Consolas" w:eastAsia="Times New Roman" w:hAnsi="Consolas" w:cs="Times New Roman"/>
+          <w:color w:val="D4D4D4"/>
+          <w:sz w:val="21"/>
+          <w:szCs w:val="21"/>
+        </w:rPr>
+      </w:pPr>
+      <w:r>
+        <w:rPr>
+          <w:rFonts w:ascii="Consolas" w:eastAsia="Times New Roman" w:hAnsi="Consolas" w:cs="Times New Roman"/>
+          <w:color w:val="D4D4D4"/>
+          <w:sz w:val="21"/>
+          <w:szCs w:val="21"/>
+        </w:rPr>
+        <w:t xml:space="preserve">          </w:t>
+      </w:r>
+      <w:r>
+        <w:rPr>
+          <w:rFonts w:ascii="Consolas" w:eastAsia="Times New Roman" w:hAnsi="Consolas" w:cs="Times New Roman"/>
+          <w:color w:val="569CD6"/>
+          <w:sz w:val="21"/>
+          <w:szCs w:val="21"/>
+        </w:rPr>
+        <w:t>image</w:t>
+      </w:r>
+      <w:r>
+        <w:rPr>
+          <w:rFonts w:ascii="Consolas" w:eastAsia="Times New Roman" w:hAnsi="Consolas" w:cs="Times New Roman"/>
+          <w:color w:val="D4D4D4"/>
+          <w:sz w:val="21"/>
+          <w:szCs w:val="21"/>
+        </w:rPr>
+        <w:t xml:space="preserve">: </w:t>
+      </w:r>
+      <w:r>
+        <w:rPr>
+          <w:rFonts w:ascii="Consolas" w:eastAsia="Times New Roman" w:hAnsi="Consolas" w:cs="Times New Roman"/>
+          <w:color w:val="CE9178"/>
+          <w:sz w:val="21"/>
+          <w:szCs w:val="21"/>
+        </w:rPr>
+        <w:t>azold6/kub-deploy-stor</w:t>
+      </w:r>
+    </w:p>
+    <w:p>
+      <w:pPr>
+        <w:shd w:val="clear" w:color="auto" w:fill="1E1E1E"/>
+        <w:spacing w:after="0" w:line="285" w:lineRule="atLeast"/>
+        <w:rPr>
+          <w:rFonts w:ascii="Consolas" w:eastAsia="Times New Roman" w:hAnsi="Consolas" w:cs="Times New Roman"/>
+          <w:color w:val="D4D4D4"/>
+          <w:sz w:val="21"/>
+          <w:szCs w:val="21"/>
+          <w:lang w:val="pt-BR"/>
+        </w:rPr>
+      </w:pPr>
+      <w:r>
+        <w:rPr>
+          <w:rFonts w:ascii="Consolas" w:eastAsia="Times New Roman" w:hAnsi="Consolas" w:cs="Times New Roman"/>
+          <w:color w:val="D4D4D4"/>
+          <w:sz w:val="21"/>
+          <w:szCs w:val="21"/>
+        </w:rPr>
+        <w:t xml:space="preserve">          </w:t>
+      </w:r>
+      <w:r>
+        <w:rPr>
+          <w:rFonts w:ascii="Consolas" w:eastAsia="Times New Roman" w:hAnsi="Consolas" w:cs="Times New Roman"/>
+          <w:color w:val="569CD6"/>
+          <w:sz w:val="21"/>
+          <w:szCs w:val="21"/>
+          <w:lang w:val="pt-BR"/>
+        </w:rPr>
+        <w:t>volumeMounts</w:t>
+      </w:r>
+      <w:r>
+        <w:rPr>
+          <w:rFonts w:ascii="Consolas" w:eastAsia="Times New Roman" w:hAnsi="Consolas" w:cs="Times New Roman"/>
+          <w:color w:val="D4D4D4"/>
+          <w:sz w:val="21"/>
+          <w:szCs w:val="21"/>
+          <w:lang w:val="pt-BR"/>
+        </w:rPr>
+        <w:t>:</w:t>
+      </w:r>
+    </w:p>
+    <w:p>
+      <w:pPr>
+        <w:shd w:val="clear" w:color="auto" w:fill="1E1E1E"/>
+        <w:spacing w:after="0" w:line="285" w:lineRule="atLeast"/>
+        <w:rPr>
+          <w:rFonts w:ascii="Consolas" w:eastAsia="Times New Roman" w:hAnsi="Consolas" w:cs="Times New Roman"/>
+          <w:color w:val="D4D4D4"/>
+          <w:sz w:val="21"/>
+          <w:szCs w:val="21"/>
+          <w:lang w:val="pt-BR"/>
+        </w:rPr>
+      </w:pPr>
+      <w:r>
+        <w:rPr>
+          <w:rFonts w:ascii="Consolas" w:eastAsia="Times New Roman" w:hAnsi="Consolas" w:cs="Times New Roman"/>
+          <w:color w:val="D4D4D4"/>
+          <w:sz w:val="21"/>
+          <w:szCs w:val="21"/>
+          <w:lang w:val="pt-BR"/>
+        </w:rPr>
+        <w:t xml:space="preserve">            - </w:t>
+      </w:r>
+      <w:r>
+        <w:rPr>
+          <w:rFonts w:ascii="Consolas" w:eastAsia="Times New Roman" w:hAnsi="Consolas" w:cs="Times New Roman"/>
+          <w:color w:val="569CD6"/>
+          <w:sz w:val="21"/>
+          <w:szCs w:val="21"/>
+          <w:lang w:val="pt-BR"/>
+        </w:rPr>
+        <w:t>mountPath</w:t>
+      </w:r>
+      <w:r>
+        <w:rPr>
+          <w:rFonts w:ascii="Consolas" w:eastAsia="Times New Roman" w:hAnsi="Consolas" w:cs="Times New Roman"/>
+          <w:color w:val="D4D4D4"/>
+          <w:sz w:val="21"/>
+          <w:szCs w:val="21"/>
+          <w:lang w:val="pt-BR"/>
+        </w:rPr>
+        <w:t xml:space="preserve">: </w:t>
+      </w:r>
+      <w:r>
+        <w:rPr>
+          <w:rFonts w:ascii="Consolas" w:eastAsia="Times New Roman" w:hAnsi="Consolas" w:cs="Times New Roman"/>
+          <w:color w:val="CE9178"/>
+          <w:sz w:val="21"/>
+          <w:szCs w:val="21"/>
+          <w:lang w:val="pt-BR"/>
+        </w:rPr>
+        <w:t>/app/story</w:t>
+      </w:r>
+      <w:r>
+        <w:rPr>
+          <w:rFonts w:ascii="Consolas" w:eastAsia="Times New Roman" w:hAnsi="Consolas" w:cs="Times New Roman"/>
+          <w:color w:val="D4D4D4"/>
+          <w:sz w:val="21"/>
+          <w:szCs w:val="21"/>
+          <w:lang w:val="pt-BR"/>
+        </w:rPr>
+        <w:t xml:space="preserve"> </w:t>
+      </w:r>
+      <w:r>
+        <w:rPr>
+          <w:rFonts w:ascii="Consolas" w:eastAsia="Times New Roman" w:hAnsi="Consolas" w:cs="Times New Roman"/>
+          <w:color w:val="6A9955"/>
+          <w:sz w:val="21"/>
+          <w:szCs w:val="21"/>
+          <w:lang w:val="pt-BR"/>
+        </w:rPr>
+        <w:t># Caminho que não pode ser perdido no reiniciamento do contêiner</w:t>
+      </w:r>
+    </w:p>
+    <w:p>
+      <w:pPr>
+        <w:shd w:val="clear" w:color="auto" w:fill="1E1E1E"/>
+        <w:spacing w:after="0" w:line="285" w:lineRule="atLeast"/>
+        <w:rPr>
+          <w:rFonts w:ascii="Consolas" w:eastAsia="Times New Roman" w:hAnsi="Consolas" w:cs="Times New Roman"/>
+          <w:color w:val="D4D4D4"/>
+          <w:sz w:val="21"/>
+          <w:szCs w:val="21"/>
+          <w:lang w:val="pt-BR"/>
+        </w:rPr>
+      </w:pPr>
+      <w:r>
+        <w:rPr>
+          <w:rFonts w:ascii="Consolas" w:eastAsia="Times New Roman" w:hAnsi="Consolas" w:cs="Times New Roman"/>
+          <w:color w:val="D4D4D4"/>
+          <w:sz w:val="21"/>
+          <w:szCs w:val="21"/>
+          <w:lang w:val="pt-BR"/>
+        </w:rPr>
+        <w:t xml:space="preserve">              </w:t>
+      </w:r>
+      <w:r>
+        <w:rPr>
+          <w:rFonts w:ascii="Consolas" w:eastAsia="Times New Roman" w:hAnsi="Consolas" w:cs="Times New Roman"/>
+          <w:color w:val="569CD6"/>
+          <w:sz w:val="21"/>
+          <w:szCs w:val="21"/>
+          <w:lang w:val="pt-BR"/>
+        </w:rPr>
+        <w:t>name</w:t>
+      </w:r>
+      <w:r>
+        <w:rPr>
+          <w:rFonts w:ascii="Consolas" w:eastAsia="Times New Roman" w:hAnsi="Consolas" w:cs="Times New Roman"/>
+          <w:color w:val="D4D4D4"/>
+          <w:sz w:val="21"/>
+          <w:szCs w:val="21"/>
+          <w:lang w:val="pt-BR"/>
+        </w:rPr>
+        <w:t xml:space="preserve">: </w:t>
+      </w:r>
+      <w:r>
+        <w:rPr>
+          <w:rFonts w:ascii="Consolas" w:eastAsia="Times New Roman" w:hAnsi="Consolas" w:cs="Times New Roman"/>
+          <w:color w:val="CE9178"/>
+          <w:sz w:val="21"/>
+          <w:szCs w:val="21"/>
+          <w:lang w:val="pt-BR"/>
+        </w:rPr>
+        <w:t>story-volume</w:t>
+      </w:r>
+      <w:r>
+        <w:rPr>
+          <w:rFonts w:ascii="Consolas" w:eastAsia="Times New Roman" w:hAnsi="Consolas" w:cs="Times New Roman"/>
+          <w:color w:val="D4D4D4"/>
+          <w:sz w:val="21"/>
+          <w:szCs w:val="21"/>
+          <w:lang w:val="pt-BR"/>
+        </w:rPr>
+        <w:t xml:space="preserve"> </w:t>
+      </w:r>
+      <w:r>
+        <w:rPr>
+          <w:rFonts w:ascii="Consolas" w:eastAsia="Times New Roman" w:hAnsi="Consolas" w:cs="Times New Roman"/>
+          <w:color w:val="6A9955"/>
+          <w:sz w:val="21"/>
+          <w:szCs w:val="21"/>
+          <w:lang w:val="pt-BR"/>
+        </w:rPr>
+        <w:t># Linkagem do diretório desejado ao volume criado abaixo</w:t>
+      </w:r>
+    </w:p>
+    <w:p>
+      <w:pPr>
+        <w:shd w:val="clear" w:color="auto" w:fill="1E1E1E"/>
+        <w:spacing w:after="0" w:line="285" w:lineRule="atLeast"/>
+        <w:rPr>
+          <w:rFonts w:ascii="Consolas" w:eastAsia="Times New Roman" w:hAnsi="Consolas" w:cs="Times New Roman"/>
+          <w:color w:val="D4D4D4"/>
+          <w:sz w:val="21"/>
+          <w:szCs w:val="21"/>
+          <w:lang w:val="pt-BR"/>
+        </w:rPr>
+      </w:pPr>
+      <w:r>
+        <w:rPr>
+          <w:rFonts w:ascii="Consolas" w:eastAsia="Times New Roman" w:hAnsi="Consolas" w:cs="Times New Roman"/>
+          <w:color w:val="D4D4D4"/>
+          <w:sz w:val="21"/>
+          <w:szCs w:val="21"/>
+          <w:lang w:val="pt-BR"/>
+        </w:rPr>
+        <w:t xml:space="preserve">      </w:t>
+      </w:r>
+      <w:r>
+        <w:rPr>
+          <w:rFonts w:ascii="Consolas" w:eastAsia="Times New Roman" w:hAnsi="Consolas" w:cs="Times New Roman"/>
+          <w:color w:val="569CD6"/>
+          <w:sz w:val="21"/>
+          <w:szCs w:val="21"/>
+          <w:lang w:val="pt-BR"/>
+        </w:rPr>
+        <w:t>volumes</w:t>
+      </w:r>
+      <w:r>
+        <w:rPr>
+          <w:rFonts w:ascii="Consolas" w:eastAsia="Times New Roman" w:hAnsi="Consolas" w:cs="Times New Roman"/>
+          <w:color w:val="D4D4D4"/>
+          <w:sz w:val="21"/>
+          <w:szCs w:val="21"/>
+          <w:lang w:val="pt-BR"/>
+        </w:rPr>
+        <w:t>:</w:t>
+      </w:r>
+    </w:p>
+    <w:p>
+      <w:pPr>
+        <w:shd w:val="clear" w:color="auto" w:fill="1E1E1E"/>
+        <w:spacing w:after="0" w:line="285" w:lineRule="atLeast"/>
+        <w:rPr>
+          <w:rFonts w:ascii="Consolas" w:eastAsia="Times New Roman" w:hAnsi="Consolas" w:cs="Times New Roman"/>
+          <w:color w:val="D4D4D4"/>
+          <w:sz w:val="21"/>
+          <w:szCs w:val="21"/>
+          <w:lang w:val="pt-BR"/>
+        </w:rPr>
+      </w:pPr>
+      <w:r>
+        <w:rPr>
+          <w:rFonts w:ascii="Consolas" w:eastAsia="Times New Roman" w:hAnsi="Consolas" w:cs="Times New Roman"/>
+          <w:color w:val="D4D4D4"/>
+          <w:sz w:val="21"/>
+          <w:szCs w:val="21"/>
+          <w:lang w:val="pt-BR"/>
+        </w:rPr>
+        <w:t xml:space="preserve">        - </w:t>
+      </w:r>
+      <w:r>
+        <w:rPr>
+          <w:rFonts w:ascii="Consolas" w:eastAsia="Times New Roman" w:hAnsi="Consolas" w:cs="Times New Roman"/>
+          <w:color w:val="569CD6"/>
+          <w:sz w:val="21"/>
+          <w:szCs w:val="21"/>
+          <w:lang w:val="pt-BR"/>
+        </w:rPr>
+        <w:t>name</w:t>
+      </w:r>
+      <w:r>
+        <w:rPr>
+          <w:rFonts w:ascii="Consolas" w:eastAsia="Times New Roman" w:hAnsi="Consolas" w:cs="Times New Roman"/>
+          <w:color w:val="D4D4D4"/>
+          <w:sz w:val="21"/>
+          <w:szCs w:val="21"/>
+          <w:lang w:val="pt-BR"/>
+        </w:rPr>
+        <w:t xml:space="preserve">: </w:t>
+      </w:r>
+      <w:r>
+        <w:rPr>
+          <w:rFonts w:ascii="Consolas" w:eastAsia="Times New Roman" w:hAnsi="Consolas" w:cs="Times New Roman"/>
+          <w:color w:val="CE9178"/>
+          <w:sz w:val="21"/>
+          <w:szCs w:val="21"/>
+          <w:lang w:val="pt-BR"/>
+        </w:rPr>
+        <w:t>story-volume</w:t>
+      </w:r>
+      <w:r>
+        <w:rPr>
+          <w:rFonts w:ascii="Consolas" w:eastAsia="Times New Roman" w:hAnsi="Consolas" w:cs="Times New Roman"/>
+          <w:color w:val="D4D4D4"/>
+          <w:sz w:val="21"/>
+          <w:szCs w:val="21"/>
+          <w:lang w:val="pt-BR"/>
+        </w:rPr>
+        <w:t xml:space="preserve"> </w:t>
+      </w:r>
+      <w:r>
+        <w:rPr>
+          <w:rFonts w:ascii="Consolas" w:eastAsia="Times New Roman" w:hAnsi="Consolas" w:cs="Times New Roman"/>
+          <w:color w:val="6A9955"/>
+          <w:sz w:val="21"/>
+          <w:szCs w:val="21"/>
+          <w:lang w:val="pt-BR"/>
+        </w:rPr>
+        <w:t># Nome do volume</w:t>
+      </w:r>
+    </w:p>
+    <w:p>
+      <w:pPr>
+        <w:shd w:val="clear" w:color="auto" w:fill="1E1E1E"/>
+        <w:spacing w:after="0" w:line="285" w:lineRule="atLeast"/>
+        <w:rPr>
+          <w:rFonts w:ascii="Consolas" w:eastAsia="Times New Roman" w:hAnsi="Consolas" w:cs="Times New Roman"/>
+          <w:color w:val="D4D4D4"/>
+          <w:sz w:val="21"/>
+          <w:szCs w:val="21"/>
+          <w:lang w:val="pt-BR"/>
+        </w:rPr>
+      </w:pPr>
+      <w:r>
+        <w:rPr>
+          <w:rFonts w:ascii="Consolas" w:eastAsia="Times New Roman" w:hAnsi="Consolas" w:cs="Times New Roman"/>
+          <w:color w:val="D4D4D4"/>
+          <w:sz w:val="21"/>
+          <w:szCs w:val="21"/>
+          <w:lang w:val="pt-BR"/>
+        </w:rPr>
+        <w:t xml:space="preserve">          </w:t>
+      </w:r>
+      <w:r>
+        <w:rPr>
+          <w:rFonts w:ascii="Consolas" w:eastAsia="Times New Roman" w:hAnsi="Consolas" w:cs="Times New Roman"/>
+          <w:color w:val="569CD6"/>
+          <w:sz w:val="21"/>
+          <w:szCs w:val="21"/>
+          <w:lang w:val="pt-BR"/>
+        </w:rPr>
+        <w:t>emptyDir</w:t>
+      </w:r>
+      <w:r>
+        <w:rPr>
+          <w:rFonts w:ascii="Consolas" w:eastAsia="Times New Roman" w:hAnsi="Consolas" w:cs="Times New Roman"/>
+          <w:color w:val="D4D4D4"/>
+          <w:sz w:val="21"/>
+          <w:szCs w:val="21"/>
+          <w:lang w:val="pt-BR"/>
+        </w:rPr>
+        <w:t xml:space="preserve">: {} </w:t>
+      </w:r>
+      <w:r>
+        <w:rPr>
+          <w:rFonts w:ascii="Consolas" w:eastAsia="Times New Roman" w:hAnsi="Consolas" w:cs="Times New Roman"/>
+          <w:color w:val="6A9955"/>
+          <w:sz w:val="21"/>
+          <w:szCs w:val="21"/>
+          <w:lang w:val="pt-BR"/>
+        </w:rPr>
+        <w:t># Tipo do volume</w:t>
+      </w:r>
+    </w:p>
+    <w:p>
+      <w:pPr>
+        <w:rPr>
+          <w:rFonts w:ascii="Arial" w:hAnsi="Arial" w:cs="Arial"/>
+          <w:b/>
+          <w:bCs/>
+          <w:color w:val="000000" w:themeColor="text1"/>
+          <w:sz w:val="18"/>
+          <w:szCs w:val="18"/>
+          <w:u w:val="single"/>
           <w:lang w:val="pt-BR"/>
         </w:rPr>
       </w:pPr>

</xml_diff>

<commit_message>
215 - Taking notes on emptyDir and hostPath volume types
</commit_message>
<xml_diff>
--- a/Anotações - Docker e Kubernetes.docx
+++ b/Anotações - Docker e Kubernetes.docx
@@ -2,6 +2,18 @@
 <file path=word/document.xml><?xml version="1.0" encoding="utf-8"?>
 <w:document xmlns:wpc="http://schemas.microsoft.com/office/word/2010/wordprocessingCanvas" xmlns:cx="http://schemas.microsoft.com/office/drawing/2014/chartex" xmlns:cx1="http://schemas.microsoft.com/office/drawing/2015/9/8/chartex" xmlns:cx2="http://schemas.microsoft.com/office/drawing/2015/10/21/chartex" xmlns:cx3="http://schemas.microsoft.com/office/drawing/2016/5/9/chartex" xmlns:cx4="http://schemas.microsoft.com/office/drawing/2016/5/10/chartex" xmlns:cx5="http://schemas.microsoft.com/office/drawing/2016/5/11/chartex" xmlns:cx6="http://schemas.microsoft.com/office/drawing/2016/5/12/chartex" xmlns:cx7="http://schemas.microsoft.com/office/drawing/2016/5/13/chartex" xmlns:cx8="http://schemas.microsoft.com/office/drawing/2016/5/14/chartex" xmlns:mc="http://schemas.openxmlformats.org/markup-compatibility/2006" xmlns:aink="http://schemas.microsoft.com/office/drawing/2016/ink" xmlns:am3d="http://schemas.microsoft.com/office/drawing/2017/model3d" xmlns:o="urn:schemas-microsoft-com:office:office" xmlns:r="http://schemas.openxmlformats.org/officeDocument/2006/relationships" xmlns:m="http://schemas.openxmlformats.org/officeDocument/2006/math" xmlns:v="urn:schemas-microsoft-com:vml" xmlns:wp14="http://schemas.microsoft.com/office/word/2010/wordprocessingDrawing" xmlns:wp="http://schemas.openxmlformats.org/drawingml/2006/wordprocessingDrawing" xmlns:w10="urn:schemas-microsoft-com:office:word" xmlns:w="http://schemas.openxmlformats.org/wordprocessingml/2006/main" xmlns:w14="http://schemas.microsoft.com/office/word/2010/wordml" xmlns:w15="http://schemas.microsoft.com/office/word/2012/wordml" xmlns:w16cex="http://schemas.microsoft.com/office/word/2018/wordml/cex" xmlns:w16cid="http://schemas.microsoft.com/office/word/2016/wordml/cid" xmlns:w16="http://schemas.microsoft.com/office/word/2018/wordml" xmlns:w16se="http://schemas.microsoft.com/office/word/2015/wordml/symex" xmlns:wpg="http://schemas.microsoft.com/office/word/2010/wordprocessingGroup" xmlns:wpi="http://schemas.microsoft.com/office/word/2010/wordprocessingInk" xmlns:wne="http://schemas.microsoft.com/office/word/2006/wordml" xmlns:wps="http://schemas.microsoft.com/office/word/2010/wordprocessingShape" mc:Ignorable="w14 w15 w16se w16cid w16 w16cex wp14">
   <w:body>
+    <w:p>
+      <w:pPr>
+        <w:spacing w:line="240" w:lineRule="auto"/>
+        <w:rPr>
+          <w:rFonts w:ascii="Arial Black" w:hAnsi="Arial Black"/>
+          <w:color w:val="31849B" w:themeColor="accent5" w:themeShade="BF"/>
+          <w:sz w:val="44"/>
+          <w:szCs w:val="44"/>
+          <w:lang w:val="pt-BR"/>
+        </w:rPr>
+      </w:pPr>
+    </w:p>
     <w:p>
       <w:pPr>
         <w:spacing w:line="240" w:lineRule="auto"/>
@@ -21118,10 +21130,78 @@
         <w:rPr>
           <w:rFonts w:ascii="Arial" w:hAnsi="Arial" w:cs="Arial"/>
           <w:b/>
+          <w:color w:val="000000" w:themeColor="text1"/>
+          <w:sz w:val="32"/>
+          <w:szCs w:val="32"/>
+          <w:lang w:val="pt-BR"/>
+        </w:rPr>
+      </w:pPr>
+    </w:p>
+    <w:p>
+      <w:pPr>
+        <w:rPr>
+          <w:rFonts w:ascii="Arial" w:hAnsi="Arial" w:cs="Arial"/>
+          <w:b/>
+          <w:color w:val="000000" w:themeColor="text1"/>
+          <w:sz w:val="32"/>
+          <w:szCs w:val="32"/>
+          <w:lang w:val="pt-BR"/>
+        </w:rPr>
+      </w:pPr>
+      <w:r>
+        <w:rPr>
+          <w:rFonts w:ascii="Arial" w:hAnsi="Arial" w:cs="Arial"/>
+          <w:b/>
+          <w:color w:val="000000" w:themeColor="text1"/>
+          <w:sz w:val="32"/>
+          <w:szCs w:val="32"/>
+          <w:lang w:val="pt-BR"/>
+        </w:rPr>
+        <w:t>Volumes</w:t>
+      </w:r>
+    </w:p>
+    <w:p>
+      <w:pPr>
+        <w:rPr>
+          <w:rFonts w:ascii="Arial" w:hAnsi="Arial" w:cs="Arial"/>
+          <w:color w:val="000000" w:themeColor="text1"/>
+          <w:sz w:val="18"/>
+          <w:szCs w:val="18"/>
+          <w:lang w:val="pt-BR"/>
+        </w:rPr>
+      </w:pPr>
+      <w:r>
+        <w:rPr>
+          <w:rFonts w:ascii="Arial" w:hAnsi="Arial" w:cs="Arial"/>
+          <w:color w:val="000000" w:themeColor="text1"/>
+          <w:sz w:val="18"/>
+          <w:szCs w:val="18"/>
+          <w:lang w:val="pt-BR"/>
+        </w:rPr>
+        <w:t xml:space="preserve">O Kubernetes permite que escolhamos uma infinidade de tipos de volumes. </w:t>
+      </w:r>
+    </w:p>
+    <w:p>
+      <w:pPr>
+        <w:rPr>
+          <w:rFonts w:ascii="Arial" w:hAnsi="Arial" w:cs="Arial"/>
+          <w:color w:val="000000" w:themeColor="text1"/>
+          <w:sz w:val="18"/>
+          <w:szCs w:val="18"/>
+          <w:lang w:val="pt-BR"/>
+        </w:rPr>
+      </w:pPr>
+    </w:p>
+    <w:p>
+      <w:pPr>
+        <w:rPr>
+          <w:rFonts w:ascii="Arial" w:hAnsi="Arial" w:cs="Arial"/>
+          <w:b/>
           <w:bCs/>
           <w:color w:val="000000" w:themeColor="text1"/>
           <w:sz w:val="18"/>
           <w:szCs w:val="18"/>
+          <w:u w:val="single"/>
           <w:lang w:val="pt-BR"/>
         </w:rPr>
       </w:pPr>
@@ -21136,76 +21216,49 @@
           <w:u w:val="single"/>
           <w:lang w:val="pt-BR"/>
         </w:rPr>
-        <w:t>Volumes</w:t>
-      </w:r>
-    </w:p>
-    <w:p>
-      <w:pPr>
-        <w:rPr>
-          <w:rFonts w:ascii="Arial" w:hAnsi="Arial" w:cs="Arial"/>
-          <w:b/>
-          <w:bCs/>
+        <w:t>emptyDir</w:t>
+      </w:r>
+    </w:p>
+    <w:p>
+      <w:pPr>
+        <w:rPr>
+          <w:rFonts w:ascii="Arial" w:hAnsi="Arial" w:cs="Arial"/>
+          <w:color w:val="000000" w:themeColor="text1"/>
+          <w:sz w:val="18"/>
+          <w:szCs w:val="18"/>
+          <w:lang w:val="pt-BR"/>
+        </w:rPr>
+      </w:pPr>
+      <w:r>
+        <w:rPr>
+          <w:rFonts w:ascii="Arial" w:hAnsi="Arial" w:cs="Arial"/>
+          <w:color w:val="000000" w:themeColor="text1"/>
+          <w:sz w:val="18"/>
+          <w:szCs w:val="18"/>
+          <w:lang w:val="pt-BR"/>
+        </w:rPr>
+        <w:t xml:space="preserve">O emptyDir permite que </w:t>
+      </w:r>
+      <w:r>
+        <w:rPr>
+          <w:rFonts w:ascii="Arial" w:hAnsi="Arial" w:cs="Arial"/>
           <w:color w:val="000000" w:themeColor="text1"/>
           <w:sz w:val="18"/>
           <w:szCs w:val="18"/>
           <w:u w:val="single"/>
           <w:lang w:val="pt-BR"/>
         </w:rPr>
-      </w:pPr>
-      <w:r>
-        <w:rPr>
-          <w:rFonts w:ascii="Arial" w:hAnsi="Arial" w:cs="Arial"/>
-          <w:color w:val="000000" w:themeColor="text1"/>
-          <w:sz w:val="18"/>
-          <w:szCs w:val="18"/>
-          <w:lang w:val="pt-BR"/>
-        </w:rPr>
-        <w:t xml:space="preserve">O Kubernetes permite que escolhamos uma infinidade de tipos de volumes. Utilizarei o </w:t>
-      </w:r>
-      <w:r>
-        <w:rPr>
-          <w:rFonts w:ascii="Arial" w:hAnsi="Arial" w:cs="Arial"/>
-          <w:b/>
-          <w:bCs/>
-          <w:color w:val="000000" w:themeColor="text1"/>
-          <w:sz w:val="18"/>
-          <w:szCs w:val="18"/>
-          <w:u w:val="single"/>
-          <w:lang w:val="pt-BR"/>
-        </w:rPr>
-        <w:t>emptyDir.</w:t>
-      </w:r>
-    </w:p>
-    <w:p>
-      <w:pPr>
-        <w:rPr>
-          <w:rFonts w:ascii="Arial" w:hAnsi="Arial" w:cs="Arial"/>
-          <w:color w:val="000000" w:themeColor="text1"/>
-          <w:sz w:val="18"/>
-          <w:szCs w:val="18"/>
-          <w:lang w:val="pt-BR"/>
-        </w:rPr>
-      </w:pPr>
-      <w:r>
-        <w:rPr>
-          <w:rFonts w:ascii="Arial" w:hAnsi="Arial" w:cs="Arial"/>
-          <w:color w:val="000000" w:themeColor="text1"/>
-          <w:sz w:val="18"/>
-          <w:szCs w:val="18"/>
-          <w:lang w:val="pt-BR"/>
-        </w:rPr>
-        <w:t xml:space="preserve">O emptyDir permite que </w:t>
-      </w:r>
-      <w:r>
-        <w:rPr>
-          <w:rFonts w:ascii="Arial" w:hAnsi="Arial" w:cs="Arial"/>
-          <w:color w:val="000000" w:themeColor="text1"/>
-          <w:sz w:val="18"/>
-          <w:szCs w:val="18"/>
-          <w:u w:val="single"/>
-          <w:lang w:val="pt-BR"/>
-        </w:rPr>
-        <w:t>os dados de um diretório não sejam perdido na reiniciação de um contêner, mas ainda será perdido ao deletar a pod.</w:t>
+        <w:t>os dados de um diretório não sejam perdido na reiniciação de um contêner</w:t>
+      </w:r>
+      <w:r>
+        <w:rPr>
+          <w:rFonts w:ascii="Arial" w:hAnsi="Arial" w:cs="Arial"/>
+          <w:color w:val="000000" w:themeColor="text1"/>
+          <w:sz w:val="18"/>
+          <w:szCs w:val="18"/>
+          <w:lang w:val="pt-BR"/>
+        </w:rPr>
+        <w:t>, criando um diretório vazio no diretório desejado ao inicializar.</w:t>
       </w:r>
     </w:p>
     <w:p>
@@ -21217,7 +21270,6 @@
           <w:color w:val="D4D4D4"/>
           <w:sz w:val="21"/>
           <w:szCs w:val="21"/>
-          <w:lang w:val="pt-BR"/>
         </w:rPr>
       </w:pPr>
       <w:r>
@@ -21226,7 +21278,6 @@
           <w:color w:val="6A9955"/>
           <w:sz w:val="21"/>
           <w:szCs w:val="21"/>
-          <w:lang w:val="pt-BR"/>
         </w:rPr>
         <w:t># ...</w:t>
       </w:r>
@@ -21240,16 +21291,14 @@
           <w:color w:val="D4D4D4"/>
           <w:sz w:val="21"/>
           <w:szCs w:val="21"/>
-          <w:lang w:val="pt-BR"/>
-        </w:rPr>
-      </w:pPr>
-      <w:r>
-        <w:rPr>
-          <w:rFonts w:ascii="Consolas" w:eastAsia="Times New Roman" w:hAnsi="Consolas" w:cs="Times New Roman"/>
-          <w:color w:val="D4D4D4"/>
-          <w:sz w:val="21"/>
-          <w:szCs w:val="21"/>
-          <w:lang w:val="pt-BR"/>
+        </w:rPr>
+      </w:pPr>
+      <w:r>
+        <w:rPr>
+          <w:rFonts w:ascii="Consolas" w:eastAsia="Times New Roman" w:hAnsi="Consolas" w:cs="Times New Roman"/>
+          <w:color w:val="D4D4D4"/>
+          <w:sz w:val="21"/>
+          <w:szCs w:val="21"/>
         </w:rPr>
         <w:t xml:space="preserve">    </w:t>
       </w:r>
@@ -21259,7 +21308,6 @@
           <w:color w:val="569CD6"/>
           <w:sz w:val="21"/>
           <w:szCs w:val="21"/>
-          <w:lang w:val="pt-BR"/>
         </w:rPr>
         <w:t>spec</w:t>
       </w:r>
@@ -21269,7 +21317,6 @@
           <w:color w:val="D4D4D4"/>
           <w:sz w:val="21"/>
           <w:szCs w:val="21"/>
-          <w:lang w:val="pt-BR"/>
         </w:rPr>
         <w:t>:</w:t>
       </w:r>
@@ -21291,7 +21338,6 @@
           <w:color w:val="D4D4D4"/>
           <w:sz w:val="21"/>
           <w:szCs w:val="21"/>
-          <w:lang w:val="pt-BR"/>
         </w:rPr>
         <w:t xml:space="preserve">      </w:t>
       </w:r>
@@ -21777,6 +21823,1033 @@
           <w:sz w:val="18"/>
           <w:szCs w:val="18"/>
           <w:u w:val="single"/>
+          <w:lang w:val="pt-BR"/>
+        </w:rPr>
+      </w:pPr>
+    </w:p>
+    <w:p>
+      <w:pPr>
+        <w:rPr>
+          <w:rFonts w:ascii="Arial" w:hAnsi="Arial" w:cs="Arial"/>
+          <w:color w:val="000000" w:themeColor="text1"/>
+          <w:sz w:val="18"/>
+          <w:szCs w:val="18"/>
+          <w:lang w:val="pt-BR"/>
+        </w:rPr>
+      </w:pPr>
+      <w:r>
+        <w:rPr>
+          <w:rFonts w:ascii="Arial" w:hAnsi="Arial" w:cs="Arial"/>
+          <w:b/>
+          <w:bCs/>
+          <w:color w:val="FF0000"/>
+          <w:sz w:val="18"/>
+          <w:szCs w:val="18"/>
+          <w:lang w:val="pt-BR"/>
+        </w:rPr>
+        <w:t>Problemática:</w:t>
+      </w:r>
+      <w:r>
+        <w:rPr>
+          <w:rFonts w:ascii="Arial" w:hAnsi="Arial" w:cs="Arial"/>
+          <w:b/>
+          <w:bCs/>
+          <w:color w:val="FF0000"/>
+          <w:sz w:val="18"/>
+          <w:szCs w:val="18"/>
+          <w:lang w:val="pt-BR"/>
+        </w:rPr>
+        <w:t xml:space="preserve"> </w:t>
+      </w:r>
+      <w:r>
+        <w:rPr>
+          <w:rFonts w:ascii="Arial" w:hAnsi="Arial" w:cs="Arial"/>
+          <w:color w:val="000000" w:themeColor="text1"/>
+          <w:sz w:val="18"/>
+          <w:szCs w:val="18"/>
+          <w:lang w:val="pt-BR"/>
+        </w:rPr>
+        <w:t xml:space="preserve">O emptyDir </w:t>
+      </w:r>
+      <w:r>
+        <w:rPr>
+          <w:rFonts w:ascii="Arial" w:hAnsi="Arial" w:cs="Arial"/>
+          <w:b/>
+          <w:bCs/>
+          <w:color w:val="000000" w:themeColor="text1"/>
+          <w:sz w:val="18"/>
+          <w:szCs w:val="18"/>
+          <w:lang w:val="pt-BR"/>
+        </w:rPr>
+        <w:t>inicializa atrelado a somente um pod</w:t>
+      </w:r>
+      <w:r>
+        <w:rPr>
+          <w:rFonts w:ascii="Arial" w:hAnsi="Arial" w:cs="Arial"/>
+          <w:color w:val="000000" w:themeColor="text1"/>
+          <w:sz w:val="18"/>
+          <w:szCs w:val="18"/>
+          <w:lang w:val="pt-BR"/>
+        </w:rPr>
+        <w:t>. Isso significa que, quando um pod precisa ser reiniciado, o dado não poderá ser acessado até que o Kubernetes o substitua por outra pod.</w:t>
+      </w:r>
+    </w:p>
+    <w:p>
+      <w:pPr>
+        <w:rPr>
+          <w:rFonts w:ascii="Arial" w:hAnsi="Arial" w:cs="Arial"/>
+          <w:color w:val="000000" w:themeColor="text1"/>
+          <w:sz w:val="18"/>
+          <w:szCs w:val="18"/>
+          <w:lang w:val="pt-BR"/>
+        </w:rPr>
+      </w:pPr>
+    </w:p>
+    <w:p>
+      <w:pPr>
+        <w:rPr>
+          <w:rFonts w:ascii="Arial" w:hAnsi="Arial" w:cs="Arial"/>
+          <w:b/>
+          <w:bCs/>
+          <w:color w:val="000000" w:themeColor="text1"/>
+          <w:sz w:val="18"/>
+          <w:szCs w:val="18"/>
+          <w:u w:val="single"/>
+          <w:lang w:val="pt-BR"/>
+        </w:rPr>
+      </w:pPr>
+      <w:r>
+        <w:rPr>
+          <w:rFonts w:ascii="Arial" w:hAnsi="Arial" w:cs="Arial"/>
+          <w:b/>
+          <w:bCs/>
+          <w:color w:val="000000" w:themeColor="text1"/>
+          <w:sz w:val="18"/>
+          <w:szCs w:val="18"/>
+          <w:u w:val="single"/>
+          <w:lang w:val="pt-BR"/>
+        </w:rPr>
+        <w:t>hostPath</w:t>
+      </w:r>
+    </w:p>
+    <w:p>
+      <w:pPr>
+        <w:rPr>
+          <w:rFonts w:ascii="Arial" w:hAnsi="Arial" w:cs="Arial"/>
+          <w:color w:val="000000" w:themeColor="text1"/>
+          <w:sz w:val="18"/>
+          <w:szCs w:val="18"/>
+          <w:lang w:val="pt-BR"/>
+        </w:rPr>
+      </w:pPr>
+      <w:r>
+        <w:rPr>
+          <w:rFonts w:ascii="Arial" w:hAnsi="Arial" w:cs="Arial"/>
+          <w:color w:val="000000" w:themeColor="text1"/>
+          <w:sz w:val="18"/>
+          <w:szCs w:val="18"/>
+          <w:lang w:val="pt-BR"/>
+        </w:rPr>
+        <w:t xml:space="preserve">Funciona como um </w:t>
+      </w:r>
+      <w:r>
+        <w:rPr>
+          <w:rFonts w:ascii="Arial" w:hAnsi="Arial" w:cs="Arial"/>
+          <w:b/>
+          <w:bCs/>
+          <w:color w:val="000000" w:themeColor="text1"/>
+          <w:sz w:val="18"/>
+          <w:szCs w:val="18"/>
+          <w:lang w:val="pt-BR"/>
+        </w:rPr>
+        <w:t>bind-mount</w:t>
+      </w:r>
+      <w:r>
+        <w:rPr>
+          <w:rFonts w:ascii="Arial" w:hAnsi="Arial" w:cs="Arial"/>
+          <w:color w:val="000000" w:themeColor="text1"/>
+          <w:sz w:val="18"/>
+          <w:szCs w:val="18"/>
+          <w:lang w:val="pt-BR"/>
+        </w:rPr>
+        <w:t>. Uma pasta no cluster é linkada a um diretório no contêiner.</w:t>
+      </w:r>
+    </w:p>
+    <w:p>
+      <w:pPr>
+        <w:shd w:val="clear" w:color="auto" w:fill="1E1E1E"/>
+        <w:spacing w:after="0" w:line="285" w:lineRule="atLeast"/>
+        <w:rPr>
+          <w:rFonts w:ascii="Consolas" w:eastAsia="Times New Roman" w:hAnsi="Consolas" w:cs="Times New Roman"/>
+          <w:color w:val="D4D4D4"/>
+          <w:sz w:val="21"/>
+          <w:szCs w:val="21"/>
+        </w:rPr>
+      </w:pPr>
+      <w:r>
+        <w:rPr>
+          <w:rFonts w:ascii="Consolas" w:eastAsia="Times New Roman" w:hAnsi="Consolas" w:cs="Times New Roman"/>
+          <w:color w:val="6A9955"/>
+          <w:sz w:val="21"/>
+          <w:szCs w:val="21"/>
+        </w:rPr>
+        <w:t># ...</w:t>
+      </w:r>
+    </w:p>
+    <w:p>
+      <w:pPr>
+        <w:shd w:val="clear" w:color="auto" w:fill="1E1E1E"/>
+        <w:spacing w:after="0" w:line="285" w:lineRule="atLeast"/>
+        <w:rPr>
+          <w:rFonts w:ascii="Consolas" w:eastAsia="Times New Roman" w:hAnsi="Consolas" w:cs="Times New Roman"/>
+          <w:color w:val="D4D4D4"/>
+          <w:sz w:val="21"/>
+          <w:szCs w:val="21"/>
+        </w:rPr>
+      </w:pPr>
+      <w:r>
+        <w:rPr>
+          <w:rFonts w:ascii="Consolas" w:eastAsia="Times New Roman" w:hAnsi="Consolas" w:cs="Times New Roman"/>
+          <w:color w:val="D4D4D4"/>
+          <w:sz w:val="21"/>
+          <w:szCs w:val="21"/>
+        </w:rPr>
+        <w:t xml:space="preserve">    </w:t>
+      </w:r>
+      <w:r>
+        <w:rPr>
+          <w:rFonts w:ascii="Consolas" w:eastAsia="Times New Roman" w:hAnsi="Consolas" w:cs="Times New Roman"/>
+          <w:color w:val="569CD6"/>
+          <w:sz w:val="21"/>
+          <w:szCs w:val="21"/>
+        </w:rPr>
+        <w:t>spec</w:t>
+      </w:r>
+      <w:r>
+        <w:rPr>
+          <w:rFonts w:ascii="Consolas" w:eastAsia="Times New Roman" w:hAnsi="Consolas" w:cs="Times New Roman"/>
+          <w:color w:val="D4D4D4"/>
+          <w:sz w:val="21"/>
+          <w:szCs w:val="21"/>
+        </w:rPr>
+        <w:t>:</w:t>
+      </w:r>
+    </w:p>
+    <w:p>
+      <w:pPr>
+        <w:shd w:val="clear" w:color="auto" w:fill="1E1E1E"/>
+        <w:spacing w:after="0" w:line="285" w:lineRule="atLeast"/>
+        <w:rPr>
+          <w:rFonts w:ascii="Consolas" w:eastAsia="Times New Roman" w:hAnsi="Consolas" w:cs="Times New Roman"/>
+          <w:color w:val="D4D4D4"/>
+          <w:sz w:val="21"/>
+          <w:szCs w:val="21"/>
+        </w:rPr>
+      </w:pPr>
+      <w:r>
+        <w:rPr>
+          <w:rFonts w:ascii="Consolas" w:eastAsia="Times New Roman" w:hAnsi="Consolas" w:cs="Times New Roman"/>
+          <w:color w:val="D4D4D4"/>
+          <w:sz w:val="21"/>
+          <w:szCs w:val="21"/>
+        </w:rPr>
+        <w:t xml:space="preserve">      </w:t>
+      </w:r>
+      <w:r>
+        <w:rPr>
+          <w:rFonts w:ascii="Consolas" w:eastAsia="Times New Roman" w:hAnsi="Consolas" w:cs="Times New Roman"/>
+          <w:color w:val="569CD6"/>
+          <w:sz w:val="21"/>
+          <w:szCs w:val="21"/>
+        </w:rPr>
+        <w:t>containers</w:t>
+      </w:r>
+      <w:r>
+        <w:rPr>
+          <w:rFonts w:ascii="Consolas" w:eastAsia="Times New Roman" w:hAnsi="Consolas" w:cs="Times New Roman"/>
+          <w:color w:val="D4D4D4"/>
+          <w:sz w:val="21"/>
+          <w:szCs w:val="21"/>
+        </w:rPr>
+        <w:t>:</w:t>
+      </w:r>
+    </w:p>
+    <w:p>
+      <w:pPr>
+        <w:shd w:val="clear" w:color="auto" w:fill="1E1E1E"/>
+        <w:spacing w:after="0" w:line="285" w:lineRule="atLeast"/>
+        <w:rPr>
+          <w:rFonts w:ascii="Consolas" w:eastAsia="Times New Roman" w:hAnsi="Consolas" w:cs="Times New Roman"/>
+          <w:color w:val="D4D4D4"/>
+          <w:sz w:val="21"/>
+          <w:szCs w:val="21"/>
+        </w:rPr>
+      </w:pPr>
+      <w:r>
+        <w:rPr>
+          <w:rFonts w:ascii="Consolas" w:eastAsia="Times New Roman" w:hAnsi="Consolas" w:cs="Times New Roman"/>
+          <w:color w:val="D4D4D4"/>
+          <w:sz w:val="21"/>
+          <w:szCs w:val="21"/>
+        </w:rPr>
+        <w:t xml:space="preserve">        - </w:t>
+      </w:r>
+      <w:r>
+        <w:rPr>
+          <w:rFonts w:ascii="Consolas" w:eastAsia="Times New Roman" w:hAnsi="Consolas" w:cs="Times New Roman"/>
+          <w:color w:val="569CD6"/>
+          <w:sz w:val="21"/>
+          <w:szCs w:val="21"/>
+        </w:rPr>
+        <w:t>name</w:t>
+      </w:r>
+      <w:r>
+        <w:rPr>
+          <w:rFonts w:ascii="Consolas" w:eastAsia="Times New Roman" w:hAnsi="Consolas" w:cs="Times New Roman"/>
+          <w:color w:val="D4D4D4"/>
+          <w:sz w:val="21"/>
+          <w:szCs w:val="21"/>
+        </w:rPr>
+        <w:t xml:space="preserve">: </w:t>
+      </w:r>
+      <w:r>
+        <w:rPr>
+          <w:rFonts w:ascii="Consolas" w:eastAsia="Times New Roman" w:hAnsi="Consolas" w:cs="Times New Roman"/>
+          <w:color w:val="CE9178"/>
+          <w:sz w:val="21"/>
+          <w:szCs w:val="21"/>
+        </w:rPr>
+        <w:t>story-backend</w:t>
+      </w:r>
+    </w:p>
+    <w:p>
+      <w:pPr>
+        <w:shd w:val="clear" w:color="auto" w:fill="1E1E1E"/>
+        <w:spacing w:after="0" w:line="285" w:lineRule="atLeast"/>
+        <w:rPr>
+          <w:rFonts w:ascii="Consolas" w:eastAsia="Times New Roman" w:hAnsi="Consolas" w:cs="Times New Roman"/>
+          <w:color w:val="D4D4D4"/>
+          <w:sz w:val="21"/>
+          <w:szCs w:val="21"/>
+        </w:rPr>
+      </w:pPr>
+      <w:r>
+        <w:rPr>
+          <w:rFonts w:ascii="Consolas" w:eastAsia="Times New Roman" w:hAnsi="Consolas" w:cs="Times New Roman"/>
+          <w:color w:val="D4D4D4"/>
+          <w:sz w:val="21"/>
+          <w:szCs w:val="21"/>
+        </w:rPr>
+        <w:t xml:space="preserve">          </w:t>
+      </w:r>
+      <w:r>
+        <w:rPr>
+          <w:rFonts w:ascii="Consolas" w:eastAsia="Times New Roman" w:hAnsi="Consolas" w:cs="Times New Roman"/>
+          <w:color w:val="569CD6"/>
+          <w:sz w:val="21"/>
+          <w:szCs w:val="21"/>
+        </w:rPr>
+        <w:t>image</w:t>
+      </w:r>
+      <w:r>
+        <w:rPr>
+          <w:rFonts w:ascii="Consolas" w:eastAsia="Times New Roman" w:hAnsi="Consolas" w:cs="Times New Roman"/>
+          <w:color w:val="D4D4D4"/>
+          <w:sz w:val="21"/>
+          <w:szCs w:val="21"/>
+        </w:rPr>
+        <w:t xml:space="preserve">: </w:t>
+      </w:r>
+      <w:r>
+        <w:rPr>
+          <w:rFonts w:ascii="Consolas" w:eastAsia="Times New Roman" w:hAnsi="Consolas" w:cs="Times New Roman"/>
+          <w:color w:val="CE9178"/>
+          <w:sz w:val="21"/>
+          <w:szCs w:val="21"/>
+        </w:rPr>
+        <w:t>azold6/kub-deploy-stor</w:t>
+      </w:r>
+    </w:p>
+    <w:p>
+      <w:pPr>
+        <w:shd w:val="clear" w:color="auto" w:fill="1E1E1E"/>
+        <w:spacing w:after="0" w:line="285" w:lineRule="atLeast"/>
+        <w:rPr>
+          <w:rFonts w:ascii="Consolas" w:eastAsia="Times New Roman" w:hAnsi="Consolas" w:cs="Times New Roman"/>
+          <w:color w:val="D4D4D4"/>
+          <w:sz w:val="21"/>
+          <w:szCs w:val="21"/>
+          <w:lang w:val="pt-BR"/>
+        </w:rPr>
+      </w:pPr>
+      <w:r>
+        <w:rPr>
+          <w:rFonts w:ascii="Consolas" w:eastAsia="Times New Roman" w:hAnsi="Consolas" w:cs="Times New Roman"/>
+          <w:color w:val="D4D4D4"/>
+          <w:sz w:val="21"/>
+          <w:szCs w:val="21"/>
+        </w:rPr>
+        <w:t xml:space="preserve">          </w:t>
+      </w:r>
+      <w:r>
+        <w:rPr>
+          <w:rFonts w:ascii="Consolas" w:eastAsia="Times New Roman" w:hAnsi="Consolas" w:cs="Times New Roman"/>
+          <w:color w:val="569CD6"/>
+          <w:sz w:val="21"/>
+          <w:szCs w:val="21"/>
+          <w:lang w:val="pt-BR"/>
+        </w:rPr>
+        <w:t>volumeMounts</w:t>
+      </w:r>
+      <w:r>
+        <w:rPr>
+          <w:rFonts w:ascii="Consolas" w:eastAsia="Times New Roman" w:hAnsi="Consolas" w:cs="Times New Roman"/>
+          <w:color w:val="D4D4D4"/>
+          <w:sz w:val="21"/>
+          <w:szCs w:val="21"/>
+          <w:lang w:val="pt-BR"/>
+        </w:rPr>
+        <w:t>:</w:t>
+      </w:r>
+    </w:p>
+    <w:p>
+      <w:pPr>
+        <w:shd w:val="clear" w:color="auto" w:fill="1E1E1E"/>
+        <w:spacing w:after="0" w:line="285" w:lineRule="atLeast"/>
+        <w:rPr>
+          <w:rFonts w:ascii="Consolas" w:eastAsia="Times New Roman" w:hAnsi="Consolas" w:cs="Times New Roman"/>
+          <w:color w:val="D4D4D4"/>
+          <w:sz w:val="21"/>
+          <w:szCs w:val="21"/>
+          <w:lang w:val="pt-BR"/>
+        </w:rPr>
+      </w:pPr>
+      <w:r>
+        <w:rPr>
+          <w:rFonts w:ascii="Consolas" w:eastAsia="Times New Roman" w:hAnsi="Consolas" w:cs="Times New Roman"/>
+          <w:color w:val="D4D4D4"/>
+          <w:sz w:val="21"/>
+          <w:szCs w:val="21"/>
+          <w:lang w:val="pt-BR"/>
+        </w:rPr>
+        <w:t xml:space="preserve">            - </w:t>
+      </w:r>
+      <w:r>
+        <w:rPr>
+          <w:rFonts w:ascii="Consolas" w:eastAsia="Times New Roman" w:hAnsi="Consolas" w:cs="Times New Roman"/>
+          <w:color w:val="569CD6"/>
+          <w:sz w:val="21"/>
+          <w:szCs w:val="21"/>
+          <w:lang w:val="pt-BR"/>
+        </w:rPr>
+        <w:t>mountPath</w:t>
+      </w:r>
+      <w:r>
+        <w:rPr>
+          <w:rFonts w:ascii="Consolas" w:eastAsia="Times New Roman" w:hAnsi="Consolas" w:cs="Times New Roman"/>
+          <w:color w:val="D4D4D4"/>
+          <w:sz w:val="21"/>
+          <w:szCs w:val="21"/>
+          <w:lang w:val="pt-BR"/>
+        </w:rPr>
+        <w:t xml:space="preserve">: </w:t>
+      </w:r>
+      <w:r>
+        <w:rPr>
+          <w:rFonts w:ascii="Consolas" w:eastAsia="Times New Roman" w:hAnsi="Consolas" w:cs="Times New Roman"/>
+          <w:color w:val="CE9178"/>
+          <w:sz w:val="21"/>
+          <w:szCs w:val="21"/>
+          <w:lang w:val="pt-BR"/>
+        </w:rPr>
+        <w:t>/app/story</w:t>
+      </w:r>
+      <w:r>
+        <w:rPr>
+          <w:rFonts w:ascii="Consolas" w:eastAsia="Times New Roman" w:hAnsi="Consolas" w:cs="Times New Roman"/>
+          <w:color w:val="D4D4D4"/>
+          <w:sz w:val="21"/>
+          <w:szCs w:val="21"/>
+          <w:lang w:val="pt-BR"/>
+        </w:rPr>
+        <w:t xml:space="preserve"> </w:t>
+      </w:r>
+      <w:r>
+        <w:rPr>
+          <w:rFonts w:ascii="Consolas" w:eastAsia="Times New Roman" w:hAnsi="Consolas" w:cs="Times New Roman"/>
+          <w:color w:val="6A9955"/>
+          <w:sz w:val="21"/>
+          <w:szCs w:val="21"/>
+          <w:lang w:val="pt-BR"/>
+        </w:rPr>
+        <w:t># Caminho que não pode ser perdido no reiniciamento do contêiner</w:t>
+      </w:r>
+    </w:p>
+    <w:p>
+      <w:pPr>
+        <w:shd w:val="clear" w:color="auto" w:fill="1E1E1E"/>
+        <w:spacing w:after="0" w:line="285" w:lineRule="atLeast"/>
+        <w:rPr>
+          <w:rFonts w:ascii="Consolas" w:eastAsia="Times New Roman" w:hAnsi="Consolas" w:cs="Times New Roman"/>
+          <w:color w:val="D4D4D4"/>
+          <w:sz w:val="21"/>
+          <w:szCs w:val="21"/>
+          <w:lang w:val="pt-BR"/>
+        </w:rPr>
+      </w:pPr>
+      <w:r>
+        <w:rPr>
+          <w:rFonts w:ascii="Consolas" w:eastAsia="Times New Roman" w:hAnsi="Consolas" w:cs="Times New Roman"/>
+          <w:color w:val="D4D4D4"/>
+          <w:sz w:val="21"/>
+          <w:szCs w:val="21"/>
+          <w:lang w:val="pt-BR"/>
+        </w:rPr>
+        <w:t xml:space="preserve">              </w:t>
+      </w:r>
+      <w:r>
+        <w:rPr>
+          <w:rFonts w:ascii="Consolas" w:eastAsia="Times New Roman" w:hAnsi="Consolas" w:cs="Times New Roman"/>
+          <w:color w:val="569CD6"/>
+          <w:sz w:val="21"/>
+          <w:szCs w:val="21"/>
+          <w:lang w:val="pt-BR"/>
+        </w:rPr>
+        <w:t>name</w:t>
+      </w:r>
+      <w:r>
+        <w:rPr>
+          <w:rFonts w:ascii="Consolas" w:eastAsia="Times New Roman" w:hAnsi="Consolas" w:cs="Times New Roman"/>
+          <w:color w:val="D4D4D4"/>
+          <w:sz w:val="21"/>
+          <w:szCs w:val="21"/>
+          <w:lang w:val="pt-BR"/>
+        </w:rPr>
+        <w:t xml:space="preserve">: </w:t>
+      </w:r>
+      <w:r>
+        <w:rPr>
+          <w:rFonts w:ascii="Consolas" w:eastAsia="Times New Roman" w:hAnsi="Consolas" w:cs="Times New Roman"/>
+          <w:color w:val="CE9178"/>
+          <w:sz w:val="21"/>
+          <w:szCs w:val="21"/>
+          <w:lang w:val="pt-BR"/>
+        </w:rPr>
+        <w:t>story-volume</w:t>
+      </w:r>
+      <w:r>
+        <w:rPr>
+          <w:rFonts w:ascii="Consolas" w:eastAsia="Times New Roman" w:hAnsi="Consolas" w:cs="Times New Roman"/>
+          <w:color w:val="D4D4D4"/>
+          <w:sz w:val="21"/>
+          <w:szCs w:val="21"/>
+          <w:lang w:val="pt-BR"/>
+        </w:rPr>
+        <w:t xml:space="preserve"> </w:t>
+      </w:r>
+      <w:r>
+        <w:rPr>
+          <w:rFonts w:ascii="Consolas" w:eastAsia="Times New Roman" w:hAnsi="Consolas" w:cs="Times New Roman"/>
+          <w:color w:val="6A9955"/>
+          <w:sz w:val="21"/>
+          <w:szCs w:val="21"/>
+          <w:lang w:val="pt-BR"/>
+        </w:rPr>
+        <w:t># Linkagem do diretório desejado ao volume criado abaixo</w:t>
+      </w:r>
+    </w:p>
+    <w:p>
+      <w:pPr>
+        <w:shd w:val="clear" w:color="auto" w:fill="1E1E1E"/>
+        <w:spacing w:after="0" w:line="285" w:lineRule="atLeast"/>
+        <w:rPr>
+          <w:rFonts w:ascii="Consolas" w:eastAsia="Times New Roman" w:hAnsi="Consolas" w:cs="Times New Roman"/>
+          <w:color w:val="D4D4D4"/>
+          <w:sz w:val="21"/>
+          <w:szCs w:val="21"/>
+          <w:lang w:val="pt-BR"/>
+        </w:rPr>
+      </w:pPr>
+      <w:r>
+        <w:rPr>
+          <w:rFonts w:ascii="Consolas" w:eastAsia="Times New Roman" w:hAnsi="Consolas" w:cs="Times New Roman"/>
+          <w:color w:val="D4D4D4"/>
+          <w:sz w:val="21"/>
+          <w:szCs w:val="21"/>
+          <w:lang w:val="pt-BR"/>
+        </w:rPr>
+        <w:t xml:space="preserve">      </w:t>
+      </w:r>
+      <w:r>
+        <w:rPr>
+          <w:rFonts w:ascii="Consolas" w:eastAsia="Times New Roman" w:hAnsi="Consolas" w:cs="Times New Roman"/>
+          <w:color w:val="569CD6"/>
+          <w:sz w:val="21"/>
+          <w:szCs w:val="21"/>
+          <w:lang w:val="pt-BR"/>
+        </w:rPr>
+        <w:t>volumes</w:t>
+      </w:r>
+      <w:r>
+        <w:rPr>
+          <w:rFonts w:ascii="Consolas" w:eastAsia="Times New Roman" w:hAnsi="Consolas" w:cs="Times New Roman"/>
+          <w:color w:val="D4D4D4"/>
+          <w:sz w:val="21"/>
+          <w:szCs w:val="21"/>
+          <w:lang w:val="pt-BR"/>
+        </w:rPr>
+        <w:t>:</w:t>
+      </w:r>
+    </w:p>
+    <w:p>
+      <w:pPr>
+        <w:shd w:val="clear" w:color="auto" w:fill="1E1E1E"/>
+        <w:spacing w:after="0" w:line="285" w:lineRule="atLeast"/>
+        <w:rPr>
+          <w:rFonts w:ascii="Consolas" w:eastAsia="Times New Roman" w:hAnsi="Consolas" w:cs="Times New Roman"/>
+          <w:color w:val="D4D4D4"/>
+          <w:sz w:val="21"/>
+          <w:szCs w:val="21"/>
+          <w:lang w:val="pt-BR"/>
+        </w:rPr>
+      </w:pPr>
+      <w:r>
+        <w:rPr>
+          <w:rFonts w:ascii="Consolas" w:eastAsia="Times New Roman" w:hAnsi="Consolas" w:cs="Times New Roman"/>
+          <w:color w:val="D4D4D4"/>
+          <w:sz w:val="21"/>
+          <w:szCs w:val="21"/>
+          <w:lang w:val="pt-BR"/>
+        </w:rPr>
+        <w:t xml:space="preserve">        - </w:t>
+      </w:r>
+      <w:r>
+        <w:rPr>
+          <w:rFonts w:ascii="Consolas" w:eastAsia="Times New Roman" w:hAnsi="Consolas" w:cs="Times New Roman"/>
+          <w:color w:val="569CD6"/>
+          <w:sz w:val="21"/>
+          <w:szCs w:val="21"/>
+          <w:lang w:val="pt-BR"/>
+        </w:rPr>
+        <w:t>name</w:t>
+      </w:r>
+      <w:r>
+        <w:rPr>
+          <w:rFonts w:ascii="Consolas" w:eastAsia="Times New Roman" w:hAnsi="Consolas" w:cs="Times New Roman"/>
+          <w:color w:val="D4D4D4"/>
+          <w:sz w:val="21"/>
+          <w:szCs w:val="21"/>
+          <w:lang w:val="pt-BR"/>
+        </w:rPr>
+        <w:t xml:space="preserve">: </w:t>
+      </w:r>
+      <w:r>
+        <w:rPr>
+          <w:rFonts w:ascii="Consolas" w:eastAsia="Times New Roman" w:hAnsi="Consolas" w:cs="Times New Roman"/>
+          <w:color w:val="CE9178"/>
+          <w:sz w:val="21"/>
+          <w:szCs w:val="21"/>
+          <w:lang w:val="pt-BR"/>
+        </w:rPr>
+        <w:t>story-volume</w:t>
+      </w:r>
+      <w:r>
+        <w:rPr>
+          <w:rFonts w:ascii="Consolas" w:eastAsia="Times New Roman" w:hAnsi="Consolas" w:cs="Times New Roman"/>
+          <w:color w:val="D4D4D4"/>
+          <w:sz w:val="21"/>
+          <w:szCs w:val="21"/>
+          <w:lang w:val="pt-BR"/>
+        </w:rPr>
+        <w:t xml:space="preserve"> </w:t>
+      </w:r>
+      <w:r>
+        <w:rPr>
+          <w:rFonts w:ascii="Consolas" w:eastAsia="Times New Roman" w:hAnsi="Consolas" w:cs="Times New Roman"/>
+          <w:color w:val="6A9955"/>
+          <w:sz w:val="21"/>
+          <w:szCs w:val="21"/>
+          <w:lang w:val="pt-BR"/>
+        </w:rPr>
+        <w:t># Nome do volume</w:t>
+      </w:r>
+    </w:p>
+    <w:p>
+      <w:pPr>
+        <w:shd w:val="clear" w:color="auto" w:fill="1E1E1E"/>
+        <w:spacing w:after="0" w:line="285" w:lineRule="atLeast"/>
+        <w:rPr>
+          <w:rFonts w:ascii="Consolas" w:eastAsia="Times New Roman" w:hAnsi="Consolas" w:cs="Times New Roman"/>
+          <w:color w:val="D4D4D4"/>
+          <w:sz w:val="21"/>
+          <w:szCs w:val="21"/>
+          <w:lang w:val="pt-BR"/>
+        </w:rPr>
+      </w:pPr>
+      <w:r>
+        <w:rPr>
+          <w:rFonts w:ascii="Consolas" w:eastAsia="Times New Roman" w:hAnsi="Consolas" w:cs="Times New Roman"/>
+          <w:color w:val="D4D4D4"/>
+          <w:sz w:val="21"/>
+          <w:szCs w:val="21"/>
+          <w:lang w:val="pt-BR"/>
+        </w:rPr>
+        <w:t xml:space="preserve">          </w:t>
+      </w:r>
+      <w:r>
+        <w:rPr>
+          <w:rFonts w:ascii="Consolas" w:eastAsia="Times New Roman" w:hAnsi="Consolas" w:cs="Times New Roman"/>
+          <w:color w:val="569CD6"/>
+          <w:sz w:val="21"/>
+          <w:szCs w:val="21"/>
+          <w:lang w:val="pt-BR"/>
+        </w:rPr>
+        <w:t>hostPath</w:t>
+      </w:r>
+      <w:r>
+        <w:rPr>
+          <w:rFonts w:ascii="Consolas" w:eastAsia="Times New Roman" w:hAnsi="Consolas" w:cs="Times New Roman"/>
+          <w:color w:val="D4D4D4"/>
+          <w:sz w:val="21"/>
+          <w:szCs w:val="21"/>
+          <w:lang w:val="pt-BR"/>
+        </w:rPr>
+        <w:t>:</w:t>
+      </w:r>
+    </w:p>
+    <w:p>
+      <w:pPr>
+        <w:shd w:val="clear" w:color="auto" w:fill="1E1E1E"/>
+        <w:spacing w:after="0" w:line="285" w:lineRule="atLeast"/>
+        <w:rPr>
+          <w:rFonts w:ascii="Consolas" w:eastAsia="Times New Roman" w:hAnsi="Consolas" w:cs="Times New Roman"/>
+          <w:color w:val="CE9178"/>
+          <w:sz w:val="21"/>
+          <w:szCs w:val="21"/>
+          <w:lang w:val="pt-BR"/>
+        </w:rPr>
+      </w:pPr>
+      <w:r>
+        <w:rPr>
+          <w:rFonts w:ascii="Consolas" w:eastAsia="Times New Roman" w:hAnsi="Consolas" w:cs="Times New Roman"/>
+          <w:color w:val="D4D4D4"/>
+          <w:sz w:val="21"/>
+          <w:szCs w:val="21"/>
+          <w:lang w:val="pt-BR"/>
+        </w:rPr>
+        <w:tab/>
+      </w:r>
+      <w:r>
+        <w:rPr>
+          <w:rFonts w:ascii="Consolas" w:eastAsia="Times New Roman" w:hAnsi="Consolas" w:cs="Times New Roman"/>
+          <w:color w:val="D4D4D4"/>
+          <w:sz w:val="21"/>
+          <w:szCs w:val="21"/>
+          <w:lang w:val="pt-BR"/>
+        </w:rPr>
+        <w:t xml:space="preserve">      </w:t>
+      </w:r>
+      <w:r>
+        <w:rPr>
+          <w:rFonts w:ascii="Consolas" w:eastAsia="Times New Roman" w:hAnsi="Consolas" w:cs="Times New Roman"/>
+          <w:color w:val="569CD6"/>
+          <w:sz w:val="21"/>
+          <w:szCs w:val="21"/>
+          <w:lang w:val="pt-BR"/>
+        </w:rPr>
+        <w:t>path</w:t>
+      </w:r>
+      <w:r>
+        <w:rPr>
+          <w:rFonts w:ascii="Consolas" w:eastAsia="Times New Roman" w:hAnsi="Consolas" w:cs="Times New Roman"/>
+          <w:color w:val="D4D4D4"/>
+          <w:sz w:val="21"/>
+          <w:szCs w:val="21"/>
+          <w:lang w:val="pt-BR"/>
+        </w:rPr>
+        <w:t xml:space="preserve">: </w:t>
+      </w:r>
+      <w:r>
+        <w:rPr>
+          <w:rFonts w:ascii="Consolas" w:eastAsia="Times New Roman" w:hAnsi="Consolas" w:cs="Times New Roman"/>
+          <w:color w:val="CE9178"/>
+          <w:sz w:val="21"/>
+          <w:szCs w:val="21"/>
+          <w:lang w:val="pt-BR"/>
+        </w:rPr>
+        <w:t>/data</w:t>
+      </w:r>
+      <w:r>
+        <w:rPr>
+          <w:rFonts w:ascii="Consolas" w:eastAsia="Times New Roman" w:hAnsi="Consolas" w:cs="Times New Roman"/>
+          <w:color w:val="CE9178"/>
+          <w:sz w:val="21"/>
+          <w:szCs w:val="21"/>
+          <w:lang w:val="pt-BR"/>
+        </w:rPr>
+        <w:t xml:space="preserve"> </w:t>
+      </w:r>
+      <w:r>
+        <w:rPr>
+          <w:rFonts w:ascii="Consolas" w:eastAsia="Times New Roman" w:hAnsi="Consolas" w:cs="Times New Roman"/>
+          <w:color w:val="6A9955"/>
+          <w:sz w:val="21"/>
+          <w:szCs w:val="21"/>
+          <w:lang w:val="pt-BR"/>
+        </w:rPr>
+        <w:t># Pasta dentro do cluster onde o bind-mount será feito</w:t>
+      </w:r>
+      <w:r>
+        <w:rPr>
+          <w:rFonts w:ascii="Consolas" w:eastAsia="Times New Roman" w:hAnsi="Consolas" w:cs="Times New Roman"/>
+          <w:color w:val="CE9178"/>
+          <w:sz w:val="21"/>
+          <w:szCs w:val="21"/>
+          <w:lang w:val="pt-BR"/>
+        </w:rPr>
+        <w:t xml:space="preserve"> </w:t>
+      </w:r>
+    </w:p>
+    <w:p>
+      <w:pPr>
+        <w:shd w:val="clear" w:color="auto" w:fill="1E1E1E"/>
+        <w:spacing w:after="0" w:line="285" w:lineRule="atLeast"/>
+        <w:rPr>
+          <w:rFonts w:ascii="Consolas" w:eastAsia="Times New Roman" w:hAnsi="Consolas" w:cs="Times New Roman"/>
+          <w:color w:val="6A9955"/>
+          <w:sz w:val="21"/>
+          <w:szCs w:val="21"/>
+          <w:lang w:val="pt-BR"/>
+        </w:rPr>
+      </w:pPr>
+      <w:r>
+        <w:rPr>
+          <w:rFonts w:ascii="Consolas" w:eastAsia="Times New Roman" w:hAnsi="Consolas" w:cs="Times New Roman"/>
+          <w:color w:val="D4D4D4"/>
+          <w:sz w:val="21"/>
+          <w:szCs w:val="21"/>
+          <w:lang w:val="pt-BR"/>
+        </w:rPr>
+        <w:t xml:space="preserve">            </w:t>
+      </w:r>
+      <w:r>
+        <w:rPr>
+          <w:rFonts w:ascii="Consolas" w:eastAsia="Times New Roman" w:hAnsi="Consolas" w:cs="Times New Roman"/>
+          <w:color w:val="569CD6"/>
+          <w:sz w:val="21"/>
+          <w:szCs w:val="21"/>
+          <w:lang w:val="pt-BR"/>
+        </w:rPr>
+        <w:t>type</w:t>
+      </w:r>
+      <w:r>
+        <w:rPr>
+          <w:rFonts w:ascii="Consolas" w:eastAsia="Times New Roman" w:hAnsi="Consolas" w:cs="Times New Roman"/>
+          <w:color w:val="D4D4D4"/>
+          <w:sz w:val="21"/>
+          <w:szCs w:val="21"/>
+          <w:lang w:val="pt-BR"/>
+        </w:rPr>
+        <w:t xml:space="preserve">: </w:t>
+      </w:r>
+      <w:r>
+        <w:rPr>
+          <w:rFonts w:ascii="Consolas" w:eastAsia="Times New Roman" w:hAnsi="Consolas" w:cs="Times New Roman"/>
+          <w:color w:val="CE9178"/>
+          <w:sz w:val="21"/>
+          <w:szCs w:val="21"/>
+          <w:lang w:val="pt-BR"/>
+        </w:rPr>
+        <w:t>DirectoryOrCreate</w:t>
+      </w:r>
+      <w:r>
+        <w:rPr>
+          <w:rFonts w:ascii="Consolas" w:eastAsia="Times New Roman" w:hAnsi="Consolas" w:cs="Times New Roman"/>
+          <w:color w:val="CE9178"/>
+          <w:sz w:val="21"/>
+          <w:szCs w:val="21"/>
+          <w:lang w:val="pt-BR"/>
+        </w:rPr>
+        <w:t xml:space="preserve"> </w:t>
+      </w:r>
+      <w:r>
+        <w:rPr>
+          <w:rFonts w:ascii="Consolas" w:eastAsia="Times New Roman" w:hAnsi="Consolas" w:cs="Times New Roman"/>
+          <w:color w:val="6A9955"/>
+          <w:sz w:val="21"/>
+          <w:szCs w:val="21"/>
+          <w:lang w:val="pt-BR"/>
+        </w:rPr>
+        <w:t># Estratégia do bind-mount. Se o diretório /data não existir, ele será criado.</w:t>
+      </w:r>
+    </w:p>
+    <w:p>
+      <w:pPr>
+        <w:shd w:val="clear" w:color="auto" w:fill="1E1E1E"/>
+        <w:spacing w:after="0" w:line="285" w:lineRule="atLeast"/>
+        <w:rPr>
+          <w:rFonts w:ascii="Consolas" w:eastAsia="Times New Roman" w:hAnsi="Consolas" w:cs="Times New Roman"/>
+          <w:color w:val="6A9955"/>
+          <w:sz w:val="21"/>
+          <w:szCs w:val="21"/>
+          <w:lang w:val="pt-BR"/>
+        </w:rPr>
+      </w:pPr>
+    </w:p>
+    <w:p>
+      <w:pPr>
+        <w:shd w:val="clear" w:color="auto" w:fill="1E1E1E"/>
+        <w:spacing w:after="0" w:line="285" w:lineRule="atLeast"/>
+        <w:rPr>
+          <w:rFonts w:ascii="Consolas" w:eastAsia="Times New Roman" w:hAnsi="Consolas" w:cs="Times New Roman"/>
+          <w:color w:val="6A9955"/>
+          <w:sz w:val="21"/>
+          <w:szCs w:val="21"/>
+          <w:lang w:val="pt-BR"/>
+        </w:rPr>
+      </w:pPr>
+    </w:p>
+    <w:p>
+      <w:pPr>
+        <w:shd w:val="clear" w:color="auto" w:fill="1E1E1E"/>
+        <w:spacing w:after="0" w:line="285" w:lineRule="atLeast"/>
+        <w:rPr>
+          <w:rFonts w:ascii="Consolas" w:eastAsia="Times New Roman" w:hAnsi="Consolas" w:cs="Times New Roman"/>
+          <w:color w:val="D4D4D4"/>
+          <w:sz w:val="21"/>
+          <w:szCs w:val="21"/>
+          <w:lang w:val="pt-BR"/>
+        </w:rPr>
+      </w:pPr>
+    </w:p>
+    <w:p>
+      <w:pPr>
+        <w:rPr>
+          <w:rFonts w:ascii="Arial" w:hAnsi="Arial" w:cs="Arial"/>
+          <w:color w:val="000000" w:themeColor="text1"/>
+          <w:sz w:val="18"/>
+          <w:szCs w:val="18"/>
+          <w:lang w:val="pt-BR"/>
+        </w:rPr>
+      </w:pPr>
+    </w:p>
+    <w:p>
+      <w:pPr>
+        <w:rPr>
+          <w:rFonts w:ascii="Arial" w:hAnsi="Arial" w:cs="Arial"/>
+          <w:color w:val="000000" w:themeColor="text1"/>
+          <w:sz w:val="18"/>
+          <w:szCs w:val="18"/>
+          <w:lang w:val="pt-BR"/>
+        </w:rPr>
+      </w:pPr>
+      <w:r>
+        <w:rPr>
+          <w:rFonts w:ascii="Arial" w:hAnsi="Arial" w:cs="Arial"/>
+          <w:b/>
+          <w:bCs/>
+          <w:color w:val="FF0000"/>
+          <w:sz w:val="18"/>
+          <w:szCs w:val="18"/>
+          <w:lang w:val="pt-BR"/>
+        </w:rPr>
+        <w:t>Problemática:</w:t>
+      </w:r>
+      <w:r>
+        <w:rPr>
+          <w:rFonts w:ascii="Arial" w:hAnsi="Arial" w:cs="Arial"/>
+          <w:b/>
+          <w:bCs/>
+          <w:color w:val="FF0000"/>
+          <w:sz w:val="18"/>
+          <w:szCs w:val="18"/>
+          <w:lang w:val="pt-BR"/>
+        </w:rPr>
+        <w:t xml:space="preserve"> </w:t>
+      </w:r>
+      <w:r>
+        <w:rPr>
+          <w:rFonts w:ascii="Arial" w:hAnsi="Arial" w:cs="Arial"/>
+          <w:color w:val="000000" w:themeColor="text1"/>
+          <w:sz w:val="18"/>
+          <w:szCs w:val="18"/>
+          <w:lang w:val="pt-BR"/>
+        </w:rPr>
+        <w:t xml:space="preserve">O </w:t>
+      </w:r>
+      <w:r>
+        <w:rPr>
+          <w:rFonts w:ascii="Arial" w:hAnsi="Arial" w:cs="Arial"/>
+          <w:b/>
+          <w:bCs/>
+          <w:color w:val="000000" w:themeColor="text1"/>
+          <w:sz w:val="18"/>
+          <w:szCs w:val="18"/>
+          <w:lang w:val="pt-BR"/>
+        </w:rPr>
+        <w:t>hostPath</w:t>
+      </w:r>
+      <w:r>
+        <w:rPr>
+          <w:rFonts w:ascii="Arial" w:hAnsi="Arial" w:cs="Arial"/>
+          <w:color w:val="000000" w:themeColor="text1"/>
+          <w:sz w:val="18"/>
+          <w:szCs w:val="18"/>
+          <w:lang w:val="pt-BR"/>
+        </w:rPr>
+        <w:t xml:space="preserve"> é independente de pods, </w:t>
+      </w:r>
+      <w:r>
+        <w:rPr>
+          <w:rFonts w:ascii="Arial" w:hAnsi="Arial" w:cs="Arial"/>
+          <w:color w:val="000000" w:themeColor="text1"/>
+          <w:sz w:val="18"/>
+          <w:szCs w:val="18"/>
+          <w:u w:val="single"/>
+          <w:lang w:val="pt-BR"/>
+        </w:rPr>
+        <w:t>mas não de nodes</w:t>
+      </w:r>
+      <w:r>
+        <w:rPr>
+          <w:rFonts w:ascii="Arial" w:hAnsi="Arial" w:cs="Arial"/>
+          <w:color w:val="000000" w:themeColor="text1"/>
+          <w:sz w:val="18"/>
+          <w:szCs w:val="18"/>
+          <w:lang w:val="pt-BR"/>
+        </w:rPr>
+        <w:t xml:space="preserve">. Ou seja, o </w:t>
+      </w:r>
+      <w:r>
+        <w:rPr>
+          <w:rFonts w:ascii="Arial" w:hAnsi="Arial" w:cs="Arial"/>
+          <w:b/>
+          <w:bCs/>
+          <w:color w:val="000000" w:themeColor="text1"/>
+          <w:sz w:val="18"/>
+          <w:szCs w:val="18"/>
+          <w:lang w:val="pt-BR"/>
+        </w:rPr>
+        <w:t>volume armazenado aqui poderá ser utilizado por todas as pods daquele worker node, mas não por pods de outros worker nodes</w:t>
+      </w:r>
+      <w:r>
+        <w:rPr>
+          <w:rFonts w:ascii="Arial" w:hAnsi="Arial" w:cs="Arial"/>
+          <w:color w:val="000000" w:themeColor="text1"/>
+          <w:sz w:val="18"/>
+          <w:szCs w:val="18"/>
+          <w:lang w:val="pt-BR"/>
+        </w:rPr>
+        <w:t>.</w:t>
+      </w:r>
+    </w:p>
+    <w:p>
+      <w:pPr>
+        <w:rPr>
+          <w:rFonts w:ascii="Arial" w:hAnsi="Arial" w:cs="Arial"/>
+          <w:color w:val="000000" w:themeColor="text1"/>
+          <w:sz w:val="18"/>
+          <w:szCs w:val="18"/>
           <w:lang w:val="pt-BR"/>
         </w:rPr>
       </w:pPr>

</xml_diff>